<commit_message>
the initial text and plan added to document
</commit_message>
<xml_diff>
--- a/SD_CG-NAT_Denis_Plotnikov.docx
+++ b/SD_CG-NAT_Denis_Plotnikov.docx
@@ -13,7 +13,6 @@
           <w:lang w:val="en-US"/>
         </w:rPr>
       </w:pPr>
-      <w:proofErr w:type="spellStart"/>
       <w:r>
         <w:rPr>
           <w:b/>
@@ -21,9 +20,8 @@
           <w:szCs w:val="40"/>
           <w:lang w:val="en-US"/>
         </w:rPr>
-        <w:t>Developting</w:t>
-      </w:r>
-      <w:proofErr w:type="spellEnd"/>
+        <w:t>Develop</w:t>
+      </w:r>
       <w:r>
         <w:rPr>
           <w:b/>
@@ -31,7 +29,7 @@
           <w:szCs w:val="40"/>
           <w:lang w:val="en-US"/>
         </w:rPr>
-        <w:t xml:space="preserve"> a Software Defined CG-NAT</w:t>
+        <w:t>ing a Software Defined CG-NAT</w:t>
       </w:r>
     </w:p>
     <w:p>
@@ -50,18 +48,8 @@
           <w:szCs w:val="28"/>
           <w:lang w:val="en-US"/>
         </w:rPr>
-        <w:t xml:space="preserve">Denis </w:t>
-      </w:r>
-      <w:proofErr w:type="spellStart"/>
-      <w:r>
-        <w:rPr>
-          <w:sz w:val="28"/>
-          <w:szCs w:val="28"/>
-          <w:lang w:val="en-US"/>
-        </w:rPr>
-        <w:t>Plotnikov</w:t>
-      </w:r>
-      <w:proofErr w:type="spellEnd"/>
+        <w:t>Denis Plotnikov</w:t>
+      </w:r>
     </w:p>
     <w:p>
       <w:pPr>
@@ -84,8 +72,1652 @@
           <w:lang w:val="en-US"/>
         </w:rPr>
       </w:pPr>
+      <w:r>
+        <w:rPr>
+          <w:sz w:val="28"/>
+          <w:szCs w:val="28"/>
+          <w:lang w:val="en-US"/>
+        </w:rPr>
+        <w:t>&lt;INTRO&gt;</w:t>
+      </w:r>
+    </w:p>
+    <w:p>
+      <w:pPr>
+        <w:pStyle w:val="NoSpacing"/>
+        <w:jc w:val="both"/>
+        <w:rPr>
+          <w:sz w:val="28"/>
+          <w:szCs w:val="28"/>
+          <w:lang w:val="en-US"/>
+        </w:rPr>
+      </w:pPr>
+    </w:p>
+    <w:p>
+      <w:pPr>
+        <w:pStyle w:val="NoSpacing"/>
+        <w:jc w:val="both"/>
+        <w:rPr>
+          <w:sz w:val="28"/>
+          <w:szCs w:val="28"/>
+          <w:lang w:val="en-US"/>
+        </w:rPr>
+      </w:pPr>
+      <w:r>
+        <w:rPr>
+          <w:sz w:val="28"/>
+          <w:szCs w:val="28"/>
+          <w:lang w:val="en-US"/>
+        </w:rPr>
+        <w:t>&lt;WHAT IS NAT&gt;</w:t>
+      </w:r>
+    </w:p>
+    <w:p>
+      <w:pPr>
+        <w:pStyle w:val="NoSpacing"/>
+        <w:jc w:val="both"/>
+        <w:rPr>
+          <w:sz w:val="28"/>
+          <w:szCs w:val="28"/>
+          <w:lang w:val="en-US"/>
+        </w:rPr>
+      </w:pPr>
+      <w:r>
+        <w:rPr>
+          <w:sz w:val="28"/>
+          <w:szCs w:val="28"/>
+          <w:lang w:val="en-US"/>
+        </w:rPr>
+        <w:t>RFC</w:t>
+      </w:r>
+    </w:p>
+    <w:p>
+      <w:pPr>
+        <w:pStyle w:val="NoSpacing"/>
+        <w:jc w:val="both"/>
+        <w:rPr>
+          <w:sz w:val="28"/>
+          <w:szCs w:val="28"/>
+          <w:lang w:val="en-US"/>
+        </w:rPr>
+      </w:pPr>
+      <w:r>
+        <w:rPr>
+          <w:sz w:val="28"/>
+          <w:szCs w:val="28"/>
+          <w:lang w:val="en-US"/>
+        </w:rPr>
+        <w:t>&lt;WHAT IS CARRIER GRADE NAT&gt;</w:t>
+      </w:r>
+    </w:p>
+    <w:p>
+      <w:pPr>
+        <w:pStyle w:val="NoSpacing"/>
+        <w:jc w:val="both"/>
+        <w:rPr>
+          <w:sz w:val="28"/>
+          <w:szCs w:val="28"/>
+          <w:lang w:val="en-US"/>
+        </w:rPr>
+      </w:pPr>
+      <w:r>
+        <w:rPr>
+          <w:sz w:val="28"/>
+          <w:szCs w:val="28"/>
+          <w:lang w:val="en-US"/>
+        </w:rPr>
+        <w:t>RFC</w:t>
+      </w:r>
+    </w:p>
+    <w:p>
+      <w:pPr>
+        <w:pStyle w:val="NoSpacing"/>
+        <w:jc w:val="both"/>
+        <w:rPr>
+          <w:sz w:val="28"/>
+          <w:szCs w:val="28"/>
+          <w:lang w:val="en-US"/>
+        </w:rPr>
+      </w:pPr>
+      <w:r>
+        <w:rPr>
+          <w:sz w:val="28"/>
+          <w:szCs w:val="28"/>
+          <w:lang w:val="en-US"/>
+        </w:rPr>
+        <w:t>&lt;WHAT IS THE NOWADAYS APPROACH TO DO NAT&gt;</w:t>
+      </w:r>
+    </w:p>
+    <w:p>
+      <w:pPr>
+        <w:pStyle w:val="NoSpacing"/>
+        <w:jc w:val="both"/>
+        <w:rPr>
+          <w:sz w:val="28"/>
+          <w:szCs w:val="28"/>
+          <w:lang w:val="en-US"/>
+        </w:rPr>
+      </w:pPr>
+      <w:r>
+        <w:rPr>
+          <w:sz w:val="28"/>
+          <w:szCs w:val="28"/>
+          <w:lang w:val="en-US"/>
+        </w:rPr>
+        <w:t xml:space="preserve">Specific network devices </w:t>
+      </w:r>
+    </w:p>
+    <w:p>
+      <w:pPr>
+        <w:pStyle w:val="NoSpacing"/>
+        <w:jc w:val="both"/>
+        <w:rPr>
+          <w:sz w:val="28"/>
+          <w:szCs w:val="28"/>
+          <w:lang w:val="en-US"/>
+        </w:rPr>
+      </w:pPr>
+    </w:p>
+    <w:p>
+      <w:pPr>
+        <w:pStyle w:val="NoSpacing"/>
+        <w:jc w:val="both"/>
+        <w:rPr>
+          <w:sz w:val="28"/>
+          <w:szCs w:val="28"/>
+          <w:lang w:val="en-US"/>
+        </w:rPr>
+      </w:pPr>
+      <w:r>
+        <w:rPr>
+          <w:sz w:val="28"/>
+          <w:szCs w:val="28"/>
+          <w:lang w:val="en-US"/>
+        </w:rPr>
+        <w:t>&lt;WHAT ARE THEIR PRICES&gt;</w:t>
+      </w:r>
+    </w:p>
+    <w:p>
+      <w:pPr>
+        <w:pStyle w:val="NoSpacing"/>
+        <w:jc w:val="both"/>
+        <w:rPr>
+          <w:sz w:val="28"/>
+          <w:szCs w:val="28"/>
+          <w:lang w:val="en-US"/>
+        </w:rPr>
+      </w:pPr>
+      <w:r>
+        <w:rPr>
+          <w:sz w:val="28"/>
+          <w:szCs w:val="28"/>
+          <w:lang w:val="en-US"/>
+        </w:rPr>
+        <w:t>My doc about prices</w:t>
+      </w:r>
+    </w:p>
+    <w:p>
+      <w:pPr>
+        <w:pStyle w:val="NoSpacing"/>
+        <w:jc w:val="both"/>
+        <w:rPr>
+          <w:sz w:val="28"/>
+          <w:szCs w:val="28"/>
+          <w:lang w:val="en-US"/>
+        </w:rPr>
+      </w:pPr>
+    </w:p>
+    <w:p>
+      <w:pPr>
+        <w:pStyle w:val="NoSpacing"/>
+        <w:jc w:val="both"/>
+        <w:rPr>
+          <w:sz w:val="28"/>
+          <w:szCs w:val="28"/>
+          <w:lang w:val="en-US"/>
+        </w:rPr>
+      </w:pPr>
+      <w:r>
+        <w:rPr>
+          <w:sz w:val="28"/>
+          <w:szCs w:val="28"/>
+          <w:lang w:val="en-US"/>
+        </w:rPr>
+        <w:t>&lt;HOW CAN WE DO BETTER&gt;</w:t>
+      </w:r>
+    </w:p>
+    <w:p>
+      <w:pPr>
+        <w:pStyle w:val="NoSpacing"/>
+        <w:jc w:val="both"/>
+        <w:rPr>
+          <w:sz w:val="28"/>
+          <w:szCs w:val="28"/>
+          <w:lang w:val="en-US"/>
+        </w:rPr>
+      </w:pPr>
+      <w:r>
+        <w:rPr>
+          <w:sz w:val="28"/>
+          <w:szCs w:val="28"/>
+          <w:lang w:val="en-US"/>
+        </w:rPr>
+        <w:t>Algorithmic + technology</w:t>
+      </w:r>
+    </w:p>
+    <w:p>
+      <w:pPr>
+        <w:pStyle w:val="NoSpacing"/>
+        <w:jc w:val="both"/>
+        <w:rPr>
+          <w:sz w:val="28"/>
+          <w:szCs w:val="28"/>
+          <w:lang w:val="en-US"/>
+        </w:rPr>
+      </w:pPr>
+      <w:r>
+        <w:rPr>
+          <w:sz w:val="28"/>
+          <w:szCs w:val="28"/>
+          <w:lang w:val="en-US"/>
+        </w:rPr>
+        <w:t>… let’s try to make one</w:t>
+      </w:r>
+    </w:p>
+    <w:p>
+      <w:pPr>
+        <w:pStyle w:val="NoSpacing"/>
+        <w:jc w:val="both"/>
+        <w:rPr>
+          <w:sz w:val="28"/>
+          <w:szCs w:val="28"/>
+          <w:lang w:val="en-US"/>
+        </w:rPr>
+      </w:pPr>
+    </w:p>
+    <w:p>
+      <w:pPr>
+        <w:pStyle w:val="NoSpacing"/>
+        <w:jc w:val="both"/>
+        <w:rPr>
+          <w:sz w:val="28"/>
+          <w:szCs w:val="28"/>
+          <w:lang w:val="en-US"/>
+        </w:rPr>
+      </w:pPr>
+      <w:r>
+        <w:rPr>
+          <w:sz w:val="28"/>
+          <w:szCs w:val="28"/>
+          <w:lang w:val="en-US"/>
+        </w:rPr>
+        <w:t>&lt;WHAT OUR NAT SHOULD DO&gt;</w:t>
+      </w:r>
+    </w:p>
+    <w:p>
+      <w:pPr>
+        <w:pStyle w:val="NoSpacing"/>
+        <w:jc w:val="both"/>
+        <w:rPr>
+          <w:sz w:val="28"/>
+          <w:szCs w:val="28"/>
+          <w:lang w:val="en-US"/>
+        </w:rPr>
+      </w:pPr>
+    </w:p>
+    <w:p>
+      <w:pPr>
+        <w:pStyle w:val="NoSpacing"/>
+        <w:jc w:val="both"/>
+        <w:rPr>
+          <w:sz w:val="28"/>
+          <w:szCs w:val="28"/>
+          <w:lang w:val="en-US"/>
+        </w:rPr>
+      </w:pPr>
+      <w:r>
+        <w:rPr>
+          <w:sz w:val="28"/>
+          <w:szCs w:val="28"/>
+          <w:lang w:val="en-US"/>
+        </w:rPr>
+        <w:t>&lt;WHAT THE NAT KEY METRICS ARE&gt;</w:t>
+      </w:r>
+    </w:p>
+    <w:p>
+      <w:pPr>
+        <w:pStyle w:val="NoSpacing"/>
+        <w:jc w:val="both"/>
+        <w:rPr>
+          <w:sz w:val="28"/>
+          <w:szCs w:val="28"/>
+          <w:lang w:val="en-US"/>
+        </w:rPr>
+      </w:pPr>
+    </w:p>
+    <w:p>
+      <w:pPr>
+        <w:pStyle w:val="NoSpacing"/>
+        <w:jc w:val="both"/>
+        <w:rPr>
+          <w:sz w:val="28"/>
+          <w:szCs w:val="28"/>
+          <w:lang w:val="en-US"/>
+        </w:rPr>
+      </w:pPr>
+      <w:r>
+        <w:rPr>
+          <w:sz w:val="28"/>
+          <w:szCs w:val="28"/>
+          <w:lang w:val="en-US"/>
+        </w:rPr>
+        <w:t>&lt;WHAT ITS PERFORMANCE SHOULD BE&gt;</w:t>
+      </w:r>
+    </w:p>
+    <w:p>
+      <w:pPr>
+        <w:pStyle w:val="NoSpacing"/>
+        <w:jc w:val="both"/>
+        <w:rPr>
+          <w:b/>
+          <w:sz w:val="28"/>
+          <w:szCs w:val="28"/>
+          <w:lang w:val="en-US"/>
+        </w:rPr>
+      </w:pPr>
+      <w:r>
+        <w:rPr>
+          <w:sz w:val="28"/>
+          <w:szCs w:val="28"/>
+          <w:lang w:val="en-US"/>
+        </w:rPr>
+        <w:t>Our goal is to develop a working prototype of software defined carrier-grade network address translator (SD CG-NAT). To make sure that our SD CG-NAT is close to reality in terms of performance it is necessary to define the performance metrics</w:t>
+      </w:r>
+      <w:r>
+        <w:rPr>
+          <w:sz w:val="28"/>
+          <w:szCs w:val="28"/>
+          <w:lang w:val="en-US"/>
+        </w:rPr>
+        <w:t xml:space="preserve"> and set their values</w:t>
+      </w:r>
+      <w:r>
+        <w:rPr>
+          <w:sz w:val="28"/>
+          <w:szCs w:val="28"/>
+          <w:lang w:val="en-US"/>
+        </w:rPr>
+        <w:t>. In order to get those metrics, a couple of sources are used. The first one is Rostelecom technical requirements to CG-NAT [</w:t>
+      </w:r>
+      <w:r>
+        <w:rPr>
+          <w:sz w:val="28"/>
+          <w:szCs w:val="28"/>
+          <w:lang w:val="en-US"/>
+        </w:rPr>
+        <w:t>ref_TT_ROS_TEL</w:t>
+      </w:r>
+      <w:r>
+        <w:rPr>
+          <w:sz w:val="28"/>
+          <w:szCs w:val="28"/>
+          <w:lang w:val="en-US"/>
+        </w:rPr>
+        <w:t xml:space="preserve">]. The second one is the performance specification claimed by one of the on-market available NAT device producers which employ the same approach as this research does: </w:t>
+      </w:r>
+      <w:r>
+        <w:rPr>
+          <w:b/>
+          <w:sz w:val="28"/>
+          <w:szCs w:val="28"/>
+          <w:lang w:val="en-US"/>
+        </w:rPr>
+        <w:t xml:space="preserve">to use not </w:t>
+      </w:r>
+      <w:r>
+        <w:rPr>
+          <w:b/>
+          <w:sz w:val="28"/>
+          <w:szCs w:val="28"/>
+          <w:lang w:val="en-US"/>
+        </w:rPr>
+        <w:t>task specific computer (a commodity server) to make a network specific solution using a mix of algorithmic and technological approaches.</w:t>
+      </w:r>
+      <w:r>
+        <w:rPr>
+          <w:b/>
+          <w:sz w:val="28"/>
+          <w:szCs w:val="28"/>
+          <w:lang w:val="en-US"/>
+        </w:rPr>
+        <w:t xml:space="preserve"> (our_approach)</w:t>
+      </w:r>
+    </w:p>
+    <w:p>
+      <w:pPr>
+        <w:pStyle w:val="NoSpacing"/>
+        <w:jc w:val="both"/>
+        <w:rPr>
+          <w:sz w:val="28"/>
+          <w:szCs w:val="28"/>
+          <w:lang w:val="en-US"/>
+        </w:rPr>
+      </w:pPr>
+      <w:r>
+        <w:rPr>
+          <w:sz w:val="28"/>
+          <w:szCs w:val="28"/>
+          <w:lang w:val="en-US"/>
+        </w:rPr>
+        <w:t xml:space="preserve">&lt;WHAT </w:t>
+      </w:r>
+      <w:r>
+        <w:rPr>
+          <w:sz w:val="28"/>
+          <w:szCs w:val="28"/>
+          <w:lang w:val="en-US"/>
+        </w:rPr>
+        <w:t>ARE THE NAT KEY METRICS</w:t>
+      </w:r>
+      <w:r>
+        <w:rPr>
+          <w:sz w:val="28"/>
+          <w:szCs w:val="28"/>
+          <w:lang w:val="en-US"/>
+        </w:rPr>
+        <w:t>&gt;</w:t>
+      </w:r>
+    </w:p>
+    <w:p>
+      <w:pPr>
+        <w:pStyle w:val="NoSpacing"/>
+        <w:jc w:val="both"/>
+        <w:rPr>
+          <w:sz w:val="28"/>
+          <w:szCs w:val="28"/>
+          <w:lang w:val="en-US"/>
+        </w:rPr>
+      </w:pPr>
+      <w:r>
+        <w:rPr>
+          <w:sz w:val="28"/>
+          <w:szCs w:val="28"/>
+          <w:lang w:val="en-US"/>
+        </w:rPr>
+        <w:t>T</w:t>
+      </w:r>
+      <w:r>
+        <w:rPr>
+          <w:sz w:val="28"/>
+          <w:szCs w:val="28"/>
+          <w:lang w:val="en-US"/>
+        </w:rPr>
+        <w:t>he key characteristics are:</w:t>
+      </w:r>
+    </w:p>
+    <w:p>
+      <w:pPr>
+        <w:pStyle w:val="NoSpacing"/>
+        <w:jc w:val="both"/>
+        <w:rPr>
+          <w:sz w:val="28"/>
+          <w:szCs w:val="28"/>
+          <w:lang w:val="en-US"/>
+        </w:rPr>
+      </w:pPr>
+      <w:r>
+        <w:rPr>
+          <w:b/>
+          <w:i/>
+          <w:sz w:val="28"/>
+          <w:szCs w:val="28"/>
+          <w:lang w:val="en-US"/>
+        </w:rPr>
+        <w:t xml:space="preserve">Packets processing </w:t>
+      </w:r>
+      <w:r>
+        <w:rPr>
+          <w:b/>
+          <w:i/>
+          <w:sz w:val="28"/>
+          <w:szCs w:val="28"/>
+          <w:lang w:val="en-US"/>
+        </w:rPr>
+        <w:t>rate</w:t>
+      </w:r>
+      <w:r>
+        <w:rPr>
+          <w:sz w:val="28"/>
+          <w:szCs w:val="28"/>
+          <w:lang w:val="en-US"/>
+        </w:rPr>
+        <w:t xml:space="preserve"> – (packets per second [PPS])</w:t>
+      </w:r>
+    </w:p>
+    <w:p>
+      <w:pPr>
+        <w:pStyle w:val="NoSpacing"/>
+        <w:jc w:val="both"/>
+        <w:rPr>
+          <w:sz w:val="28"/>
+          <w:szCs w:val="28"/>
+          <w:lang w:val="en-US"/>
+        </w:rPr>
+      </w:pPr>
+      <w:r>
+        <w:rPr>
+          <w:b/>
+          <w:i/>
+          <w:sz w:val="28"/>
+          <w:szCs w:val="28"/>
+          <w:lang w:val="en-US"/>
+        </w:rPr>
+        <w:t>C</w:t>
+      </w:r>
+      <w:r>
+        <w:rPr>
+          <w:b/>
+          <w:i/>
+          <w:sz w:val="28"/>
+          <w:szCs w:val="28"/>
+          <w:lang w:val="en-US"/>
+        </w:rPr>
+        <w:t xml:space="preserve">oncurrent </w:t>
+      </w:r>
+      <w:r>
+        <w:rPr>
+          <w:b/>
+          <w:i/>
+          <w:sz w:val="28"/>
+          <w:szCs w:val="28"/>
+          <w:lang w:val="en-US"/>
+        </w:rPr>
+        <w:t xml:space="preserve">session support </w:t>
+      </w:r>
+      <w:r>
+        <w:rPr>
+          <w:i/>
+          <w:sz w:val="28"/>
+          <w:szCs w:val="28"/>
+          <w:lang w:val="en-US"/>
+        </w:rPr>
+        <w:t xml:space="preserve">– </w:t>
+      </w:r>
+      <w:r>
+        <w:rPr>
+          <w:sz w:val="28"/>
+          <w:szCs w:val="28"/>
+          <w:lang w:val="en-US"/>
+        </w:rPr>
+        <w:t>(number)</w:t>
+      </w:r>
+    </w:p>
+    <w:p>
+      <w:pPr>
+        <w:pStyle w:val="NoSpacing"/>
+        <w:jc w:val="both"/>
+        <w:rPr>
+          <w:sz w:val="28"/>
+          <w:szCs w:val="28"/>
+          <w:lang w:val="en-US"/>
+        </w:rPr>
+      </w:pPr>
+      <w:r>
+        <w:rPr>
+          <w:b/>
+          <w:i/>
+          <w:sz w:val="28"/>
+          <w:szCs w:val="28"/>
+          <w:lang w:val="en-US"/>
+        </w:rPr>
+        <w:t xml:space="preserve">Connections </w:t>
+      </w:r>
+      <w:r>
+        <w:rPr>
+          <w:b/>
+          <w:i/>
+          <w:sz w:val="28"/>
+          <w:szCs w:val="28"/>
+          <w:lang w:val="en-US"/>
+        </w:rPr>
+        <w:t xml:space="preserve">setups </w:t>
+      </w:r>
+      <w:r>
+        <w:rPr>
+          <w:b/>
+          <w:i/>
+          <w:sz w:val="28"/>
+          <w:szCs w:val="28"/>
+          <w:lang w:val="en-US"/>
+        </w:rPr>
+        <w:t>rate</w:t>
+      </w:r>
+      <w:r>
+        <w:rPr>
+          <w:sz w:val="28"/>
+          <w:szCs w:val="28"/>
+          <w:lang w:val="en-US"/>
+        </w:rPr>
+        <w:t xml:space="preserve"> – (connection setups per second [csps]) the number of new NAT records to be created in a second. This </w:t>
+      </w:r>
+    </w:p>
+    <w:p>
+      <w:pPr>
+        <w:pStyle w:val="NoSpacing"/>
+        <w:jc w:val="both"/>
+        <w:rPr>
+          <w:b/>
+          <w:i/>
+          <w:sz w:val="28"/>
+          <w:szCs w:val="28"/>
+          <w:lang w:val="en-US"/>
+        </w:rPr>
+      </w:pPr>
+      <w:r>
+        <w:rPr>
+          <w:b/>
+          <w:i/>
+          <w:sz w:val="28"/>
+          <w:szCs w:val="28"/>
+          <w:lang w:val="en-US"/>
+        </w:rPr>
+        <w:lastRenderedPageBreak/>
+        <w:t>Throughput</w:t>
+      </w:r>
+      <w:r>
+        <w:rPr>
+          <w:b/>
+          <w:i/>
+          <w:sz w:val="28"/>
+          <w:szCs w:val="28"/>
+          <w:lang w:val="en-US"/>
+        </w:rPr>
+        <w:t xml:space="preserve"> </w:t>
+      </w:r>
+      <w:r>
+        <w:rPr>
+          <w:b/>
+          <w:i/>
+          <w:sz w:val="28"/>
+          <w:szCs w:val="28"/>
+          <w:lang w:val="en-US"/>
+        </w:rPr>
+        <w:t>–</w:t>
+      </w:r>
+      <w:r>
+        <w:rPr>
+          <w:b/>
+          <w:i/>
+          <w:sz w:val="28"/>
+          <w:szCs w:val="28"/>
+          <w:lang w:val="en-US"/>
+        </w:rPr>
+        <w:t xml:space="preserve"> </w:t>
+      </w:r>
+      <w:r>
+        <w:rPr>
+          <w:b/>
+          <w:i/>
+          <w:sz w:val="28"/>
+          <w:szCs w:val="28"/>
+          <w:lang w:val="en-US"/>
+        </w:rPr>
+        <w:t>(</w:t>
+      </w:r>
+      <w:r>
+        <w:rPr>
+          <w:sz w:val="28"/>
+          <w:szCs w:val="28"/>
+          <w:lang w:val="en-US"/>
+        </w:rPr>
+        <w:t>bit per second[bps]</w:t>
+      </w:r>
+      <w:r>
+        <w:rPr>
+          <w:b/>
+          <w:i/>
+          <w:sz w:val="28"/>
+          <w:szCs w:val="28"/>
+          <w:lang w:val="en-US"/>
+        </w:rPr>
+        <w:t xml:space="preserve">) – isn’t very important because mostly defined with NIC (if NIC is slow – than it’s a bottle neck if pps is low that router is bottle neck ) </w:t>
+      </w:r>
+    </w:p>
+    <w:p>
+      <w:pPr>
+        <w:pStyle w:val="NoSpacing"/>
+        <w:jc w:val="both"/>
+        <w:rPr>
+          <w:sz w:val="28"/>
+          <w:szCs w:val="28"/>
+          <w:lang w:val="en-US"/>
+        </w:rPr>
+      </w:pPr>
+      <w:r>
+        <w:rPr>
+          <w:sz w:val="28"/>
+          <w:szCs w:val="28"/>
+          <w:lang w:val="en-US"/>
+        </w:rPr>
+        <w:t>&lt;WHAT ARE</w:t>
+      </w:r>
+      <w:r>
+        <w:rPr>
+          <w:sz w:val="28"/>
+          <w:szCs w:val="28"/>
+          <w:lang w:val="en-US"/>
+        </w:rPr>
+        <w:t xml:space="preserve"> THE METRICS VALUES</w:t>
+      </w:r>
+      <w:r>
+        <w:rPr>
+          <w:sz w:val="28"/>
+          <w:szCs w:val="28"/>
+          <w:lang w:val="en-US"/>
+        </w:rPr>
+        <w:t>&gt;</w:t>
+      </w:r>
+    </w:p>
+    <w:p>
+      <w:pPr>
+        <w:pStyle w:val="NoSpacing"/>
+        <w:jc w:val="both"/>
+        <w:rPr>
+          <w:sz w:val="28"/>
+          <w:szCs w:val="28"/>
+          <w:lang w:val="en-US"/>
+        </w:rPr>
+      </w:pPr>
+    </w:p>
+    <w:p>
+      <w:pPr>
+        <w:pStyle w:val="NoSpacing"/>
+        <w:jc w:val="both"/>
+        <w:rPr>
+          <w:sz w:val="28"/>
+          <w:szCs w:val="28"/>
+          <w:lang w:val="en-US"/>
+        </w:rPr>
+      </w:pPr>
+      <w:r>
+        <w:rPr>
+          <w:sz w:val="28"/>
+          <w:szCs w:val="28"/>
+          <w:lang w:val="en-US"/>
+        </w:rPr>
+        <w:t>&lt;OUR NAT</w:t>
+      </w:r>
       <w:bookmarkStart w:id="0" w:name="_GoBack"/>
       <w:bookmarkEnd w:id="0"/>
+      <w:r>
+        <w:rPr>
+          <w:sz w:val="28"/>
+          <w:szCs w:val="28"/>
+          <w:lang w:val="en-US"/>
+        </w:rPr>
+        <w:t>&gt;</w:t>
+      </w:r>
+    </w:p>
+    <w:p>
+      <w:pPr>
+        <w:pStyle w:val="NoSpacing"/>
+        <w:jc w:val="both"/>
+        <w:rPr>
+          <w:sz w:val="28"/>
+          <w:szCs w:val="28"/>
+          <w:lang w:val="en-US"/>
+        </w:rPr>
+      </w:pPr>
+      <w:r>
+        <w:rPr>
+          <w:sz w:val="28"/>
+          <w:szCs w:val="28"/>
+          <w:lang w:val="en-US"/>
+        </w:rPr>
+        <w:t>1. What the NAT should do (RFC tra-la-la)</w:t>
+      </w:r>
+    </w:p>
+    <w:p>
+      <w:pPr>
+        <w:pStyle w:val="NoSpacing"/>
+        <w:jc w:val="both"/>
+        <w:rPr>
+          <w:sz w:val="28"/>
+          <w:szCs w:val="28"/>
+          <w:lang w:val="en-US"/>
+        </w:rPr>
+      </w:pPr>
+      <w:r>
+        <w:rPr>
+          <w:sz w:val="28"/>
+          <w:szCs w:val="28"/>
+          <w:lang w:val="en-US"/>
+        </w:rPr>
+        <w:t>2. What is the core functionality (CHECK SUM etc.)</w:t>
+      </w:r>
+    </w:p>
+    <w:p>
+      <w:pPr>
+        <w:pStyle w:val="NoSpacing"/>
+        <w:jc w:val="both"/>
+        <w:rPr>
+          <w:sz w:val="28"/>
+          <w:szCs w:val="28"/>
+          <w:lang w:val="en-US"/>
+        </w:rPr>
+      </w:pPr>
+      <w:r>
+        <w:rPr>
+          <w:sz w:val="28"/>
+          <w:szCs w:val="28"/>
+          <w:lang w:val="en-US"/>
+        </w:rPr>
+        <w:t>3. What to achieve - target characteristics - rostelecom, rdp.ru</w:t>
+      </w:r>
+    </w:p>
+    <w:p>
+      <w:pPr>
+        <w:pStyle w:val="NoSpacing"/>
+        <w:jc w:val="both"/>
+        <w:rPr>
+          <w:sz w:val="28"/>
+          <w:szCs w:val="28"/>
+          <w:lang w:val="en-US"/>
+        </w:rPr>
+      </w:pPr>
+      <w:r>
+        <w:rPr>
+          <w:sz w:val="28"/>
+          <w:szCs w:val="28"/>
+          <w:lang w:val="en-US"/>
+        </w:rPr>
+        <w:t>4. How to achieve - what is the main problem - the main problem is lookup data structure</w:t>
+      </w:r>
+    </w:p>
+    <w:p>
+      <w:pPr>
+        <w:pStyle w:val="NoSpacing"/>
+        <w:jc w:val="both"/>
+        <w:rPr>
+          <w:sz w:val="28"/>
+          <w:szCs w:val="28"/>
+          <w:lang w:val="en-US"/>
+        </w:rPr>
+      </w:pPr>
+      <w:r>
+        <w:rPr>
+          <w:sz w:val="28"/>
+          <w:szCs w:val="28"/>
+          <w:lang w:val="en-US"/>
+        </w:rPr>
+        <w:t>5. Plan on what to test: linear, tree, tree-array, rb-tree(balanced) array, hash, parallel</w:t>
+      </w:r>
+    </w:p>
+    <w:p>
+      <w:pPr>
+        <w:pStyle w:val="NoSpacing"/>
+        <w:jc w:val="both"/>
+        <w:rPr>
+          <w:sz w:val="28"/>
+          <w:szCs w:val="28"/>
+          <w:lang w:val="en-US"/>
+        </w:rPr>
+      </w:pPr>
+      <w:r>
+        <w:rPr>
+          <w:sz w:val="28"/>
+          <w:szCs w:val="28"/>
+          <w:lang w:val="en-US"/>
+        </w:rPr>
+        <w:t>6. Test program description (what is the bottle neck, what does it do, how much does it cost)</w:t>
+      </w:r>
+    </w:p>
+    <w:p>
+      <w:pPr>
+        <w:pStyle w:val="NoSpacing"/>
+        <w:jc w:val="both"/>
+        <w:rPr>
+          <w:sz w:val="28"/>
+          <w:szCs w:val="28"/>
+          <w:lang w:val="en-US"/>
+        </w:rPr>
+      </w:pPr>
+      <w:r>
+        <w:rPr>
+          <w:sz w:val="28"/>
+          <w:szCs w:val="28"/>
+          <w:lang w:val="en-US"/>
+        </w:rPr>
+        <w:t>7. Performance comparison (packets per second, memory usage, limitation)</w:t>
+      </w:r>
+    </w:p>
+    <w:p>
+      <w:pPr>
+        <w:pStyle w:val="NoSpacing"/>
+        <w:jc w:val="both"/>
+        <w:rPr>
+          <w:sz w:val="28"/>
+          <w:szCs w:val="28"/>
+          <w:lang w:val="en-US"/>
+        </w:rPr>
+      </w:pPr>
+      <w:r>
+        <w:rPr>
+          <w:sz w:val="28"/>
+          <w:szCs w:val="28"/>
+          <w:lang w:val="en-US"/>
+        </w:rPr>
+        <w:tab/>
+        <w:t>7.1 Base line</w:t>
+      </w:r>
+    </w:p>
+    <w:p>
+      <w:pPr>
+        <w:pStyle w:val="NoSpacing"/>
+        <w:jc w:val="both"/>
+        <w:rPr>
+          <w:sz w:val="28"/>
+          <w:szCs w:val="28"/>
+          <w:lang w:val="en-US"/>
+        </w:rPr>
+      </w:pPr>
+      <w:r>
+        <w:rPr>
+          <w:sz w:val="28"/>
+          <w:szCs w:val="28"/>
+          <w:lang w:val="en-US"/>
+        </w:rPr>
+        <w:tab/>
+        <w:t>7.2 Linear</w:t>
+      </w:r>
+    </w:p>
+    <w:p>
+      <w:pPr>
+        <w:pStyle w:val="NoSpacing"/>
+        <w:jc w:val="both"/>
+        <w:rPr>
+          <w:sz w:val="28"/>
+          <w:szCs w:val="28"/>
+          <w:lang w:val="en-US"/>
+        </w:rPr>
+      </w:pPr>
+      <w:r>
+        <w:rPr>
+          <w:sz w:val="28"/>
+          <w:szCs w:val="28"/>
+          <w:lang w:val="en-US"/>
+        </w:rPr>
+        <w:tab/>
+        <w:t>7.3 Tree</w:t>
+      </w:r>
+    </w:p>
+    <w:p>
+      <w:pPr>
+        <w:pStyle w:val="NoSpacing"/>
+        <w:jc w:val="both"/>
+        <w:rPr>
+          <w:sz w:val="28"/>
+          <w:szCs w:val="28"/>
+          <w:lang w:val="en-US"/>
+        </w:rPr>
+      </w:pPr>
+      <w:r>
+        <w:rPr>
+          <w:sz w:val="28"/>
+          <w:szCs w:val="28"/>
+          <w:lang w:val="en-US"/>
+        </w:rPr>
+        <w:tab/>
+      </w:r>
+      <w:r>
+        <w:rPr>
+          <w:sz w:val="28"/>
+          <w:szCs w:val="28"/>
+          <w:lang w:val="en-US"/>
+        </w:rPr>
+        <w:tab/>
+        <w:t>7.3.1 Tree-tree</w:t>
+      </w:r>
+    </w:p>
+    <w:p>
+      <w:pPr>
+        <w:pStyle w:val="NoSpacing"/>
+        <w:jc w:val="both"/>
+        <w:rPr>
+          <w:sz w:val="28"/>
+          <w:szCs w:val="28"/>
+          <w:lang w:val="en-US"/>
+        </w:rPr>
+      </w:pPr>
+      <w:r>
+        <w:rPr>
+          <w:sz w:val="28"/>
+          <w:szCs w:val="28"/>
+          <w:lang w:val="en-US"/>
+        </w:rPr>
+        <w:tab/>
+      </w:r>
+      <w:r>
+        <w:rPr>
+          <w:sz w:val="28"/>
+          <w:szCs w:val="28"/>
+          <w:lang w:val="en-US"/>
+        </w:rPr>
+        <w:tab/>
+        <w:t>7.3.2 Tree - plain array</w:t>
+      </w:r>
+    </w:p>
+    <w:p>
+      <w:pPr>
+        <w:pStyle w:val="NoSpacing"/>
+        <w:jc w:val="both"/>
+        <w:rPr>
+          <w:sz w:val="28"/>
+          <w:szCs w:val="28"/>
+          <w:lang w:val="en-US"/>
+        </w:rPr>
+      </w:pPr>
+      <w:r>
+        <w:rPr>
+          <w:sz w:val="28"/>
+          <w:szCs w:val="28"/>
+          <w:lang w:val="en-US"/>
+        </w:rPr>
+        <w:tab/>
+      </w:r>
+      <w:r>
+        <w:rPr>
+          <w:sz w:val="28"/>
+          <w:szCs w:val="28"/>
+          <w:lang w:val="en-US"/>
+        </w:rPr>
+        <w:tab/>
+        <w:t>7.3.3 RB-tree - plain array</w:t>
+      </w:r>
+    </w:p>
+    <w:p>
+      <w:pPr>
+        <w:pStyle w:val="NoSpacing"/>
+        <w:jc w:val="both"/>
+        <w:rPr>
+          <w:sz w:val="28"/>
+          <w:szCs w:val="28"/>
+          <w:lang w:val="en-US"/>
+        </w:rPr>
+      </w:pPr>
+      <w:r>
+        <w:rPr>
+          <w:sz w:val="28"/>
+          <w:szCs w:val="28"/>
+          <w:lang w:val="en-US"/>
+        </w:rPr>
+        <w:tab/>
+        <w:t>7.4 Hash+array</w:t>
+      </w:r>
+    </w:p>
+    <w:p>
+      <w:pPr>
+        <w:pStyle w:val="NoSpacing"/>
+        <w:jc w:val="both"/>
+        <w:rPr>
+          <w:sz w:val="28"/>
+          <w:szCs w:val="28"/>
+          <w:lang w:val="en-US"/>
+        </w:rPr>
+      </w:pPr>
+      <w:r>
+        <w:rPr>
+          <w:sz w:val="28"/>
+          <w:szCs w:val="28"/>
+          <w:lang w:val="en-US"/>
+        </w:rPr>
+        <w:tab/>
+        <w:t>7.5 Parallel hash+array</w:t>
+      </w:r>
+    </w:p>
+    <w:p>
+      <w:pPr>
+        <w:pStyle w:val="NoSpacing"/>
+        <w:jc w:val="both"/>
+        <w:rPr>
+          <w:sz w:val="28"/>
+          <w:szCs w:val="28"/>
+          <w:lang w:val="en-US"/>
+        </w:rPr>
+      </w:pPr>
+      <w:r>
+        <w:rPr>
+          <w:sz w:val="28"/>
+          <w:szCs w:val="28"/>
+          <w:lang w:val="en-US"/>
+        </w:rPr>
+        <w:tab/>
+      </w:r>
+      <w:r>
+        <w:rPr>
+          <w:sz w:val="28"/>
+          <w:szCs w:val="28"/>
+          <w:lang w:val="en-US"/>
+        </w:rPr>
+        <w:tab/>
+        <w:t>7.5.1 Size</w:t>
+      </w:r>
+    </w:p>
+    <w:p>
+      <w:pPr>
+        <w:pStyle w:val="NoSpacing"/>
+        <w:jc w:val="both"/>
+        <w:rPr>
+          <w:sz w:val="28"/>
+          <w:szCs w:val="28"/>
+          <w:lang w:val="en-US"/>
+        </w:rPr>
+      </w:pPr>
+      <w:r>
+        <w:rPr>
+          <w:sz w:val="28"/>
+          <w:szCs w:val="28"/>
+          <w:lang w:val="en-US"/>
+        </w:rPr>
+        <w:tab/>
+      </w:r>
+      <w:r>
+        <w:rPr>
+          <w:sz w:val="28"/>
+          <w:szCs w:val="28"/>
+          <w:lang w:val="en-US"/>
+        </w:rPr>
+        <w:tab/>
+        <w:t>7.5.2 Cores</w:t>
+      </w:r>
+    </w:p>
+    <w:p>
+      <w:pPr>
+        <w:pStyle w:val="NoSpacing"/>
+        <w:jc w:val="both"/>
+        <w:rPr>
+          <w:sz w:val="28"/>
+          <w:szCs w:val="28"/>
+          <w:lang w:val="en-US"/>
+        </w:rPr>
+      </w:pPr>
+      <w:r>
+        <w:rPr>
+          <w:sz w:val="28"/>
+          <w:szCs w:val="28"/>
+          <w:lang w:val="en-US"/>
+        </w:rPr>
+        <w:t>8. Summary</w:t>
+      </w:r>
+    </w:p>
+    <w:p>
+      <w:pPr>
+        <w:pStyle w:val="NoSpacing"/>
+        <w:jc w:val="both"/>
+        <w:rPr>
+          <w:sz w:val="28"/>
+          <w:szCs w:val="28"/>
+          <w:lang w:val="en-US"/>
+        </w:rPr>
+      </w:pPr>
+      <w:r>
+        <w:rPr>
+          <w:sz w:val="28"/>
+          <w:szCs w:val="28"/>
+          <w:lang w:val="en-US"/>
+        </w:rPr>
+        <w:t xml:space="preserve">    </w:t>
+      </w:r>
+    </w:p>
+    <w:p>
+      <w:pPr>
+        <w:pStyle w:val="NoSpacing"/>
+        <w:jc w:val="center"/>
+        <w:rPr>
+          <w:sz w:val="28"/>
+          <w:szCs w:val="28"/>
+          <w:lang w:val="en-US"/>
+        </w:rPr>
+      </w:pPr>
+    </w:p>
+    <w:p>
+      <w:pPr>
+        <w:pStyle w:val="NoSpacing"/>
+        <w:jc w:val="both"/>
+        <w:rPr>
+          <w:sz w:val="28"/>
+          <w:szCs w:val="28"/>
+          <w:lang w:val="en-US"/>
+        </w:rPr>
+      </w:pPr>
+    </w:p>
+    <w:p>
+      <w:pPr>
+        <w:pStyle w:val="NoSpacing"/>
+        <w:jc w:val="both"/>
+        <w:rPr>
+          <w:sz w:val="28"/>
+          <w:szCs w:val="28"/>
+          <w:lang w:val="en-US"/>
+        </w:rPr>
+      </w:pPr>
+    </w:p>
+    <w:p>
+      <w:pPr>
+        <w:pStyle w:val="NoSpacing"/>
+        <w:jc w:val="both"/>
+        <w:rPr>
+          <w:sz w:val="28"/>
+          <w:szCs w:val="28"/>
+          <w:lang w:val="en-US"/>
+        </w:rPr>
+      </w:pPr>
+    </w:p>
+    <w:p>
+      <w:pPr>
+        <w:pStyle w:val="NoSpacing"/>
+        <w:jc w:val="both"/>
+        <w:rPr>
+          <w:sz w:val="28"/>
+          <w:szCs w:val="28"/>
+          <w:lang w:val="en-US"/>
+        </w:rPr>
+      </w:pPr>
+    </w:p>
+    <w:p>
+      <w:pPr>
+        <w:pStyle w:val="NoSpacing"/>
+        <w:jc w:val="both"/>
+        <w:rPr>
+          <w:sz w:val="28"/>
+          <w:szCs w:val="28"/>
+          <w:lang w:val="en-US"/>
+        </w:rPr>
+      </w:pPr>
+    </w:p>
+    <w:p>
+      <w:pPr>
+        <w:pStyle w:val="NoSpacing"/>
+        <w:jc w:val="both"/>
+        <w:rPr>
+          <w:sz w:val="28"/>
+          <w:szCs w:val="28"/>
+          <w:lang w:val="en-US"/>
+        </w:rPr>
+      </w:pPr>
+    </w:p>
+    <w:p>
+      <w:pPr>
+        <w:pStyle w:val="NoSpacing"/>
+        <w:jc w:val="both"/>
+        <w:rPr>
+          <w:sz w:val="28"/>
+          <w:szCs w:val="28"/>
+          <w:lang w:val="en-US"/>
+        </w:rPr>
+      </w:pPr>
+    </w:p>
+    <w:p>
+      <w:pPr>
+        <w:pStyle w:val="NoSpacing"/>
+        <w:jc w:val="both"/>
+        <w:rPr>
+          <w:sz w:val="28"/>
+          <w:szCs w:val="28"/>
+          <w:lang w:val="en-US"/>
+        </w:rPr>
+      </w:pPr>
+    </w:p>
+    <w:p>
+      <w:pPr>
+        <w:pStyle w:val="NoSpacing"/>
+        <w:jc w:val="both"/>
+        <w:rPr>
+          <w:sz w:val="28"/>
+          <w:szCs w:val="28"/>
+          <w:lang w:val="en-US"/>
+        </w:rPr>
+      </w:pPr>
+    </w:p>
+    <w:p>
+      <w:pPr>
+        <w:pStyle w:val="NoSpacing"/>
+        <w:jc w:val="both"/>
+        <w:rPr>
+          <w:sz w:val="28"/>
+          <w:szCs w:val="28"/>
+          <w:lang w:val="en-US"/>
+        </w:rPr>
+      </w:pPr>
+    </w:p>
+    <w:p>
+      <w:pPr>
+        <w:pStyle w:val="NoSpacing"/>
+        <w:jc w:val="both"/>
+        <w:rPr>
+          <w:sz w:val="28"/>
+          <w:szCs w:val="28"/>
+          <w:lang w:val="en-US"/>
+        </w:rPr>
+      </w:pPr>
+    </w:p>
+    <w:p>
+      <w:pPr>
+        <w:pStyle w:val="NoSpacing"/>
+        <w:jc w:val="both"/>
+        <w:rPr>
+          <w:sz w:val="28"/>
+          <w:szCs w:val="28"/>
+          <w:lang w:val="en-US"/>
+        </w:rPr>
+      </w:pPr>
+    </w:p>
+    <w:p>
+      <w:pPr>
+        <w:pStyle w:val="NoSpacing"/>
+        <w:jc w:val="both"/>
+        <w:rPr>
+          <w:sz w:val="28"/>
+          <w:szCs w:val="28"/>
+          <w:lang w:val="en-US"/>
+        </w:rPr>
+      </w:pPr>
+    </w:p>
+    <w:p>
+      <w:pPr>
+        <w:pStyle w:val="NoSpacing"/>
+        <w:jc w:val="both"/>
+        <w:rPr>
+          <w:sz w:val="28"/>
+          <w:szCs w:val="28"/>
+          <w:lang w:val="en-US"/>
+        </w:rPr>
+      </w:pPr>
+    </w:p>
+    <w:p>
+      <w:pPr>
+        <w:pStyle w:val="NoSpacing"/>
+        <w:jc w:val="both"/>
+        <w:rPr>
+          <w:sz w:val="28"/>
+          <w:szCs w:val="28"/>
+          <w:lang w:val="en-US"/>
+        </w:rPr>
+      </w:pPr>
+    </w:p>
+    <w:p>
+      <w:pPr>
+        <w:pStyle w:val="NoSpacing"/>
+        <w:jc w:val="both"/>
+        <w:rPr>
+          <w:sz w:val="28"/>
+          <w:szCs w:val="28"/>
+          <w:lang w:val="en-US"/>
+        </w:rPr>
+      </w:pPr>
+    </w:p>
+    <w:p>
+      <w:pPr>
+        <w:pStyle w:val="NoSpacing"/>
+        <w:jc w:val="both"/>
+        <w:rPr>
+          <w:sz w:val="28"/>
+          <w:szCs w:val="28"/>
+          <w:lang w:val="en-US"/>
+        </w:rPr>
+      </w:pPr>
+    </w:p>
+    <w:p>
+      <w:pPr>
+        <w:pStyle w:val="NoSpacing"/>
+        <w:jc w:val="both"/>
+        <w:rPr>
+          <w:sz w:val="28"/>
+          <w:szCs w:val="28"/>
+          <w:lang w:val="en-US"/>
+        </w:rPr>
+      </w:pPr>
+    </w:p>
+    <w:p>
+      <w:pPr>
+        <w:pStyle w:val="NoSpacing"/>
+        <w:jc w:val="both"/>
+        <w:rPr>
+          <w:sz w:val="28"/>
+          <w:szCs w:val="28"/>
+          <w:lang w:val="en-US"/>
+        </w:rPr>
+      </w:pPr>
+    </w:p>
+    <w:p>
+      <w:pPr>
+        <w:pStyle w:val="NoSpacing"/>
+        <w:jc w:val="both"/>
+        <w:rPr>
+          <w:sz w:val="28"/>
+          <w:szCs w:val="28"/>
+          <w:lang w:val="en-US"/>
+        </w:rPr>
+      </w:pPr>
+    </w:p>
+    <w:p>
+      <w:pPr>
+        <w:pStyle w:val="NoSpacing"/>
+        <w:jc w:val="both"/>
+        <w:rPr>
+          <w:sz w:val="28"/>
+          <w:szCs w:val="28"/>
+          <w:lang w:val="en-US"/>
+        </w:rPr>
+      </w:pPr>
+    </w:p>
+    <w:p>
+      <w:pPr>
+        <w:pStyle w:val="NoSpacing"/>
+        <w:jc w:val="both"/>
+        <w:rPr>
+          <w:sz w:val="28"/>
+          <w:szCs w:val="28"/>
+          <w:lang w:val="en-US"/>
+        </w:rPr>
+      </w:pPr>
+    </w:p>
+    <w:p>
+      <w:pPr>
+        <w:pStyle w:val="NoSpacing"/>
+        <w:jc w:val="both"/>
+        <w:rPr>
+          <w:sz w:val="28"/>
+          <w:szCs w:val="28"/>
+          <w:lang w:val="en-US"/>
+        </w:rPr>
+      </w:pPr>
+    </w:p>
+    <w:p>
+      <w:pPr>
+        <w:pStyle w:val="NoSpacing"/>
+        <w:jc w:val="both"/>
+        <w:rPr>
+          <w:sz w:val="28"/>
+          <w:szCs w:val="28"/>
+          <w:lang w:val="en-US"/>
+        </w:rPr>
+      </w:pPr>
+    </w:p>
+    <w:p>
+      <w:pPr>
+        <w:pStyle w:val="NoSpacing"/>
+        <w:jc w:val="both"/>
+        <w:rPr>
+          <w:sz w:val="28"/>
+          <w:szCs w:val="28"/>
+          <w:lang w:val="en-US"/>
+        </w:rPr>
+      </w:pPr>
+    </w:p>
+    <w:p>
+      <w:pPr>
+        <w:pStyle w:val="NoSpacing"/>
+        <w:jc w:val="both"/>
+        <w:rPr>
+          <w:sz w:val="28"/>
+          <w:szCs w:val="28"/>
+          <w:lang w:val="en-US"/>
+        </w:rPr>
+      </w:pPr>
+    </w:p>
+    <w:p>
+      <w:pPr>
+        <w:pStyle w:val="NoSpacing"/>
+        <w:jc w:val="both"/>
+        <w:rPr>
+          <w:sz w:val="28"/>
+          <w:szCs w:val="28"/>
+          <w:lang w:val="en-US"/>
+        </w:rPr>
+      </w:pPr>
+    </w:p>
+    <w:p>
+      <w:pPr>
+        <w:pStyle w:val="NoSpacing"/>
+        <w:jc w:val="both"/>
+        <w:rPr>
+          <w:sz w:val="28"/>
+          <w:szCs w:val="28"/>
+          <w:lang w:val="en-US"/>
+        </w:rPr>
+      </w:pPr>
+    </w:p>
+    <w:p>
+      <w:pPr>
+        <w:pStyle w:val="NoSpacing"/>
+        <w:jc w:val="both"/>
+        <w:rPr>
+          <w:sz w:val="28"/>
+          <w:szCs w:val="28"/>
+          <w:lang w:val="en-US"/>
+        </w:rPr>
+      </w:pPr>
+    </w:p>
+    <w:p>
+      <w:pPr>
+        <w:pStyle w:val="NoSpacing"/>
+        <w:jc w:val="both"/>
+        <w:rPr>
+          <w:sz w:val="28"/>
+          <w:szCs w:val="28"/>
+          <w:lang w:val="en-US"/>
+        </w:rPr>
+      </w:pPr>
+    </w:p>
+    <w:p>
+      <w:pPr>
+        <w:pStyle w:val="NoSpacing"/>
+        <w:jc w:val="both"/>
+        <w:rPr>
+          <w:sz w:val="28"/>
+          <w:szCs w:val="28"/>
+          <w:lang w:val="en-US"/>
+        </w:rPr>
+      </w:pPr>
+    </w:p>
+    <w:p>
+      <w:pPr>
+        <w:pStyle w:val="NoSpacing"/>
+        <w:jc w:val="both"/>
+        <w:rPr>
+          <w:sz w:val="28"/>
+          <w:szCs w:val="28"/>
+          <w:lang w:val="en-US"/>
+        </w:rPr>
+      </w:pPr>
+    </w:p>
+    <w:p>
+      <w:pPr>
+        <w:pStyle w:val="NoSpacing"/>
+        <w:jc w:val="both"/>
+        <w:rPr>
+          <w:sz w:val="28"/>
+          <w:szCs w:val="28"/>
+          <w:lang w:val="en-US"/>
+        </w:rPr>
+      </w:pPr>
+    </w:p>
+    <w:p>
+      <w:pPr>
+        <w:pStyle w:val="NoSpacing"/>
+        <w:jc w:val="center"/>
+        <w:rPr>
+          <w:b/>
+          <w:sz w:val="40"/>
+          <w:szCs w:val="40"/>
+          <w:lang w:val="en-US"/>
+        </w:rPr>
+      </w:pPr>
+      <w:r>
+        <w:rPr>
+          <w:b/>
+          <w:sz w:val="40"/>
+          <w:szCs w:val="40"/>
+          <w:lang w:val="en-US"/>
+        </w:rPr>
+        <w:t>REFERENCES</w:t>
+      </w:r>
+    </w:p>
+    <w:p>
+      <w:pPr>
+        <w:pStyle w:val="NoSpacing"/>
+        <w:jc w:val="center"/>
+        <w:rPr>
+          <w:b/>
+          <w:sz w:val="40"/>
+          <w:szCs w:val="40"/>
+          <w:lang w:val="en-US"/>
+        </w:rPr>
+      </w:pPr>
+    </w:p>
+    <w:p>
+      <w:pPr>
+        <w:pStyle w:val="NoSpacing"/>
+        <w:rPr>
+          <w:sz w:val="28"/>
+          <w:szCs w:val="28"/>
+          <w:lang w:val="en-US"/>
+        </w:rPr>
+      </w:pPr>
+      <w:r>
+        <w:rPr>
+          <w:sz w:val="28"/>
+          <w:szCs w:val="28"/>
+          <w:lang w:val="en-US"/>
+        </w:rPr>
+        <w:t>[ref_TT_ROS_TEL] file:TT CGNAT 2014_26_06v1.doc</w:t>
+      </w:r>
+    </w:p>
+    <w:p>
+      <w:pPr>
+        <w:pStyle w:val="NoSpacing"/>
+        <w:rPr>
+          <w:sz w:val="28"/>
+          <w:szCs w:val="28"/>
+          <w:lang w:val="en-US"/>
+        </w:rPr>
+      </w:pPr>
+      <w:r>
+        <w:rPr>
+          <w:sz w:val="28"/>
+          <w:szCs w:val="28"/>
+          <w:lang w:val="en-US"/>
+        </w:rPr>
+        <w:t xml:space="preserve">[ref_RDP.RU] </w:t>
+      </w:r>
+      <w:r>
+        <w:rPr>
+          <w:sz w:val="28"/>
+          <w:szCs w:val="28"/>
+          <w:lang w:val="en-US"/>
+        </w:rPr>
+        <w:t>http://rdp.ru/</w:t>
+      </w:r>
     </w:p>
     <w:sectPr>
       <w:headerReference w:type="default" r:id="rId9"/>
@@ -252,7 +1884,7 @@
                       <w:sz w:val="20"/>
                       <w:szCs w:val="20"/>
                     </w:rPr>
-                    <w:t>1</w:t>
+                    <w:t>2</w:t>
                   </w:r>
                   <w:r>
                     <w:rPr>
@@ -320,7 +1952,7 @@
                       <w:sz w:val="20"/>
                       <w:szCs w:val="20"/>
                     </w:rPr>
-                    <w:t>1</w:t>
+                    <w:t>3</w:t>
                   </w:r>
                   <w:r>
                     <w:rPr>
@@ -423,15 +2055,7 @@
               <w:szCs w:val="20"/>
               <w:lang w:val="en-US"/>
             </w:rPr>
-            <w:t xml:space="preserve">Developing a software defined CG-NAT, </w:t>
-          </w:r>
-          <w:r>
-            <w:rPr>
-              <w:sz w:val="20"/>
-              <w:szCs w:val="20"/>
-              <w:lang w:val="en-US"/>
-            </w:rPr>
-            <w:t>DRAFT</w:t>
+            <w:t>Developing a software defined CG-NAT, DRAFT</w:t>
           </w:r>
         </w:p>
       </w:tc>
@@ -468,18 +2092,8 @@
               <w:szCs w:val="20"/>
               <w:lang w:val="en-US"/>
             </w:rPr>
-            <w:t xml:space="preserve">Denis </w:t>
+            <w:t>Denis Plotnikov</w:t>
           </w:r>
-          <w:proofErr w:type="spellStart"/>
-          <w:r>
-            <w:rPr>
-              <w:sz w:val="20"/>
-              <w:szCs w:val="20"/>
-              <w:lang w:val="en-US"/>
-            </w:rPr>
-            <w:t>Plotnikov</w:t>
-          </w:r>
-          <w:proofErr w:type="spellEnd"/>
         </w:p>
       </w:tc>
     </w:tr>
@@ -3295,7 +4909,7 @@
 </file>
 
 <file path=customXml/itemProps1.xml><?xml version="1.0" encoding="utf-8"?>
-<ds:datastoreItem xmlns:ds="http://schemas.openxmlformats.org/officeDocument/2006/customXml" ds:itemID="{8D0E4838-957E-418B-82DA-8EDAC19A04D7}">
+<ds:datastoreItem xmlns:ds="http://schemas.openxmlformats.org/officeDocument/2006/customXml" ds:itemID="{3E667763-9134-4A5A-AD61-C0E9282D7CBA}">
   <ds:schemaRefs>
     <ds:schemaRef ds:uri="http://schemas.openxmlformats.org/officeDocument/2006/bibliography"/>
   </ds:schemaRefs>

</xml_diff>

<commit_message>
some plan items added
</commit_message>
<xml_diff>
--- a/SD_CG-NAT_Denis_Plotnikov.docx
+++ b/SD_CG-NAT_Denis_Plotnikov.docx
@@ -48,7 +48,382 @@
           <w:szCs w:val="28"/>
           <w:lang w:val="en-US"/>
         </w:rPr>
-        <w:t xml:space="preserve">Denis </w:t>
+        <w:t>Denis Plotnikov</w:t>
+      </w:r>
+    </w:p>
+    <w:p>
+      <w:pPr>
+        <w:pStyle w:val="NoSpacing"/>
+        <w:jc w:val="center"/>
+        <w:rPr>
+          <w:sz w:val="28"/>
+          <w:szCs w:val="28"/>
+          <w:lang w:val="en-US"/>
+        </w:rPr>
+      </w:pPr>
+    </w:p>
+    <w:p>
+      <w:pPr>
+        <w:pStyle w:val="NoSpacing"/>
+        <w:jc w:val="both"/>
+        <w:rPr>
+          <w:sz w:val="28"/>
+          <w:szCs w:val="28"/>
+          <w:lang w:val="en-US"/>
+        </w:rPr>
+      </w:pPr>
+      <w:r>
+        <w:rPr>
+          <w:sz w:val="28"/>
+          <w:szCs w:val="28"/>
+          <w:lang w:val="en-US"/>
+        </w:rPr>
+        <w:t>&lt;INTRO&gt;</w:t>
+      </w:r>
+    </w:p>
+    <w:p>
+      <w:pPr>
+        <w:pStyle w:val="NoSpacing"/>
+        <w:jc w:val="both"/>
+        <w:rPr>
+          <w:sz w:val="28"/>
+          <w:szCs w:val="28"/>
+          <w:lang w:val="en-US"/>
+        </w:rPr>
+      </w:pPr>
+    </w:p>
+    <w:p>
+      <w:pPr>
+        <w:pStyle w:val="NoSpacing"/>
+        <w:jc w:val="both"/>
+        <w:rPr>
+          <w:sz w:val="28"/>
+          <w:szCs w:val="28"/>
+          <w:lang w:val="en-US"/>
+        </w:rPr>
+      </w:pPr>
+      <w:r>
+        <w:rPr>
+          <w:sz w:val="28"/>
+          <w:szCs w:val="28"/>
+          <w:lang w:val="en-US"/>
+        </w:rPr>
+        <w:t>&lt;WHAT IS NAT</w:t>
+      </w:r>
+      <w:r>
+        <w:rPr>
+          <w:sz w:val="28"/>
+          <w:szCs w:val="28"/>
+          <w:lang w:val="en-US"/>
+        </w:rPr>
+        <w:t xml:space="preserve"> WHAT SHOULD IT DO (TYPES OF NAT and corresponding RFC overview)</w:t>
+      </w:r>
+      <w:r>
+        <w:rPr>
+          <w:sz w:val="28"/>
+          <w:szCs w:val="28"/>
+          <w:lang w:val="en-US"/>
+        </w:rPr>
+        <w:t>&gt;</w:t>
+      </w:r>
+    </w:p>
+    <w:p>
+      <w:pPr>
+        <w:pStyle w:val="NoSpacing"/>
+        <w:jc w:val="both"/>
+        <w:rPr>
+          <w:sz w:val="28"/>
+          <w:szCs w:val="28"/>
+          <w:lang w:val="en-US"/>
+        </w:rPr>
+      </w:pPr>
+      <w:r>
+        <w:rPr>
+          <w:sz w:val="28"/>
+          <w:szCs w:val="28"/>
+          <w:lang w:val="en-US"/>
+        </w:rPr>
+        <w:t>RFC</w:t>
+      </w:r>
+    </w:p>
+    <w:p>
+      <w:pPr>
+        <w:pStyle w:val="NoSpacing"/>
+        <w:jc w:val="both"/>
+        <w:rPr>
+          <w:sz w:val="28"/>
+          <w:szCs w:val="28"/>
+          <w:lang w:val="en-US"/>
+        </w:rPr>
+      </w:pPr>
+      <w:r>
+        <w:rPr>
+          <w:sz w:val="28"/>
+          <w:szCs w:val="28"/>
+          <w:lang w:val="en-US"/>
+        </w:rPr>
+        <w:t>&lt;WHAT IS CARRIER GRADE NAT</w:t>
+      </w:r>
+      <w:r>
+        <w:rPr>
+          <w:sz w:val="28"/>
+          <w:szCs w:val="28"/>
+          <w:lang w:val="en-US"/>
+        </w:rPr>
+        <w:t>, WHAT DOES IT DO, WHO CEARS</w:t>
+      </w:r>
+      <w:r>
+        <w:rPr>
+          <w:sz w:val="28"/>
+          <w:szCs w:val="28"/>
+          <w:lang w:val="en-US"/>
+        </w:rPr>
+        <w:t>&gt;</w:t>
+      </w:r>
+    </w:p>
+    <w:p>
+      <w:pPr>
+        <w:pStyle w:val="NoSpacing"/>
+        <w:jc w:val="both"/>
+        <w:rPr>
+          <w:sz w:val="28"/>
+          <w:szCs w:val="28"/>
+          <w:lang w:val="en-US"/>
+        </w:rPr>
+      </w:pPr>
+      <w:r>
+        <w:rPr>
+          <w:sz w:val="28"/>
+          <w:szCs w:val="28"/>
+          <w:lang w:val="en-US"/>
+        </w:rPr>
+        <w:t>RFC</w:t>
+      </w:r>
+    </w:p>
+    <w:p>
+      <w:pPr>
+        <w:pStyle w:val="NoSpacing"/>
+        <w:jc w:val="both"/>
+        <w:rPr>
+          <w:sz w:val="28"/>
+          <w:szCs w:val="28"/>
+          <w:lang w:val="en-US"/>
+        </w:rPr>
+      </w:pPr>
+      <w:r>
+        <w:rPr>
+          <w:sz w:val="28"/>
+          <w:szCs w:val="28"/>
+          <w:lang w:val="en-US"/>
+        </w:rPr>
+        <w:t>&lt;WHAT IS THE NOWADAYS APPROACH TO DO NAT&gt;</w:t>
+      </w:r>
+    </w:p>
+    <w:p>
+      <w:pPr>
+        <w:pStyle w:val="NoSpacing"/>
+        <w:jc w:val="both"/>
+        <w:rPr>
+          <w:sz w:val="28"/>
+          <w:szCs w:val="28"/>
+          <w:lang w:val="en-US"/>
+        </w:rPr>
+      </w:pPr>
+      <w:r>
+        <w:rPr>
+          <w:sz w:val="28"/>
+          <w:szCs w:val="28"/>
+          <w:lang w:val="en-US"/>
+        </w:rPr>
+        <w:t xml:space="preserve">Specific network devices </w:t>
+      </w:r>
+    </w:p>
+    <w:p>
+      <w:pPr>
+        <w:pStyle w:val="NoSpacing"/>
+        <w:jc w:val="both"/>
+        <w:rPr>
+          <w:sz w:val="28"/>
+          <w:szCs w:val="28"/>
+          <w:lang w:val="en-US"/>
+        </w:rPr>
+      </w:pPr>
+    </w:p>
+    <w:p>
+      <w:pPr>
+        <w:pStyle w:val="NoSpacing"/>
+        <w:jc w:val="both"/>
+        <w:rPr>
+          <w:sz w:val="28"/>
+          <w:szCs w:val="28"/>
+          <w:lang w:val="en-US"/>
+        </w:rPr>
+      </w:pPr>
+      <w:r>
+        <w:rPr>
+          <w:sz w:val="28"/>
+          <w:szCs w:val="28"/>
+          <w:lang w:val="en-US"/>
+        </w:rPr>
+        <w:t>&lt;WHY THIS APPROACH ISN’T GOOD: drawback of specialized NAT devices&gt;</w:t>
+      </w:r>
+    </w:p>
+    <w:p>
+      <w:pPr>
+        <w:pStyle w:val="NoSpacing"/>
+        <w:jc w:val="both"/>
+        <w:rPr>
+          <w:sz w:val="28"/>
+          <w:szCs w:val="28"/>
+          <w:lang w:val="en-US"/>
+        </w:rPr>
+      </w:pPr>
+    </w:p>
+    <w:p>
+      <w:pPr>
+        <w:pStyle w:val="NoSpacing"/>
+        <w:jc w:val="both"/>
+        <w:rPr>
+          <w:sz w:val="28"/>
+          <w:szCs w:val="28"/>
+          <w:lang w:val="en-US"/>
+        </w:rPr>
+      </w:pPr>
+      <w:r>
+        <w:rPr>
+          <w:sz w:val="28"/>
+          <w:szCs w:val="28"/>
+          <w:lang w:val="en-US"/>
+        </w:rPr>
+        <w:t>&lt;WHAT ARE THEIR PRICES</w:t>
+      </w:r>
+      <w:r>
+        <w:rPr>
+          <w:sz w:val="28"/>
+          <w:szCs w:val="28"/>
+          <w:lang w:val="en-US"/>
+        </w:rPr>
+        <w:t xml:space="preserve"> – the drawback #1</w:t>
+      </w:r>
+      <w:proofErr w:type="gramStart"/>
+      <w:r>
+        <w:rPr>
+          <w:sz w:val="28"/>
+          <w:szCs w:val="28"/>
+          <w:lang w:val="en-US"/>
+        </w:rPr>
+        <w:t>&gt;</w:t>
+      </w:r>
+      <w:proofErr w:type="gramEnd"/>
+    </w:p>
+    <w:p>
+      <w:pPr>
+        <w:pStyle w:val="NoSpacing"/>
+        <w:jc w:val="both"/>
+        <w:rPr>
+          <w:sz w:val="28"/>
+          <w:szCs w:val="28"/>
+          <w:lang w:val="en-US"/>
+        </w:rPr>
+      </w:pPr>
+      <w:r>
+        <w:rPr>
+          <w:sz w:val="28"/>
+          <w:szCs w:val="28"/>
+          <w:lang w:val="en-US"/>
+        </w:rPr>
+        <w:t>My doc about prices</w:t>
+      </w:r>
+      <w:r>
+        <w:rPr>
+          <w:sz w:val="28"/>
+          <w:szCs w:val="28"/>
+          <w:lang w:val="en-US"/>
+        </w:rPr>
+        <w:t xml:space="preserve"> with graph goes here</w:t>
+      </w:r>
+    </w:p>
+    <w:p>
+      <w:pPr>
+        <w:pStyle w:val="NoSpacing"/>
+        <w:jc w:val="both"/>
+        <w:rPr>
+          <w:sz w:val="28"/>
+          <w:szCs w:val="28"/>
+          <w:lang w:val="en-US"/>
+        </w:rPr>
+      </w:pPr>
+    </w:p>
+    <w:p>
+      <w:pPr>
+        <w:pStyle w:val="NoSpacing"/>
+        <w:jc w:val="both"/>
+        <w:rPr>
+          <w:sz w:val="28"/>
+          <w:szCs w:val="28"/>
+          <w:lang w:val="en-US"/>
+        </w:rPr>
+      </w:pPr>
+      <w:r>
+        <w:rPr>
+          <w:sz w:val="28"/>
+          <w:szCs w:val="28"/>
+          <w:lang w:val="en-US"/>
+        </w:rPr>
+        <w:t>&lt;HOW CAN WE DO BETTER&gt;</w:t>
+      </w:r>
+    </w:p>
+    <w:p>
+      <w:pPr>
+        <w:pStyle w:val="NoSpacing"/>
+        <w:jc w:val="both"/>
+        <w:rPr>
+          <w:sz w:val="28"/>
+          <w:szCs w:val="28"/>
+          <w:lang w:val="en-US"/>
+        </w:rPr>
+      </w:pPr>
+      <w:proofErr w:type="gramStart"/>
+      <w:r>
+        <w:rPr>
+          <w:sz w:val="28"/>
+          <w:szCs w:val="28"/>
+          <w:lang w:val="en-US"/>
+        </w:rPr>
+        <w:t>Algorithmic</w:t>
+      </w:r>
+      <w:r>
+        <w:rPr>
+          <w:sz w:val="28"/>
+          <w:szCs w:val="28"/>
+          <w:lang w:val="en-US"/>
+        </w:rPr>
+        <w:t>(</w:t>
+      </w:r>
+      <w:proofErr w:type="gramEnd"/>
+      <w:r>
+        <w:rPr>
+          <w:sz w:val="28"/>
+          <w:szCs w:val="28"/>
+          <w:lang w:val="en-US"/>
+        </w:rPr>
+        <w:t>data structure)</w:t>
+      </w:r>
+      <w:r>
+        <w:rPr>
+          <w:sz w:val="28"/>
+          <w:szCs w:val="28"/>
+          <w:lang w:val="en-US"/>
+        </w:rPr>
+        <w:t xml:space="preserve"> + technology</w:t>
+      </w:r>
+      <w:r>
+        <w:rPr>
+          <w:sz w:val="28"/>
+          <w:szCs w:val="28"/>
+          <w:lang w:val="en-US"/>
+        </w:rPr>
+        <w:t xml:space="preserve">(software/hardware architecture approaches (batching processing, NIC RSS queues, multithreading, </w:t>
       </w:r>
       <w:proofErr w:type="spellStart"/>
       <w:r>
@@ -57,298 +432,62 @@
           <w:szCs w:val="28"/>
           <w:lang w:val="en-US"/>
         </w:rPr>
-        <w:t>Plotnikov</w:t>
+        <w:t>locklessness</w:t>
       </w:r>
       <w:proofErr w:type="spellEnd"/>
-    </w:p>
-    <w:p>
-      <w:pPr>
-        <w:pStyle w:val="NoSpacing"/>
-        <w:jc w:val="center"/>
-        <w:rPr>
-          <w:sz w:val="28"/>
-          <w:szCs w:val="28"/>
-          <w:lang w:val="en-US"/>
-        </w:rPr>
-      </w:pPr>
-    </w:p>
-    <w:p>
-      <w:pPr>
-        <w:pStyle w:val="NoSpacing"/>
-        <w:jc w:val="both"/>
-        <w:rPr>
-          <w:sz w:val="28"/>
-          <w:szCs w:val="28"/>
-          <w:lang w:val="en-US"/>
-        </w:rPr>
-      </w:pPr>
-      <w:r>
-        <w:rPr>
-          <w:sz w:val="28"/>
-          <w:szCs w:val="28"/>
-          <w:lang w:val="en-US"/>
-        </w:rPr>
-        <w:t>&lt;INTRO&gt;</w:t>
-      </w:r>
-    </w:p>
-    <w:p>
-      <w:pPr>
-        <w:pStyle w:val="NoSpacing"/>
-        <w:jc w:val="both"/>
-        <w:rPr>
-          <w:sz w:val="28"/>
-          <w:szCs w:val="28"/>
-          <w:lang w:val="en-US"/>
-        </w:rPr>
-      </w:pPr>
-    </w:p>
-    <w:p>
-      <w:pPr>
-        <w:pStyle w:val="NoSpacing"/>
-        <w:jc w:val="both"/>
-        <w:rPr>
-          <w:sz w:val="28"/>
-          <w:szCs w:val="28"/>
-          <w:lang w:val="en-US"/>
-        </w:rPr>
-      </w:pPr>
-      <w:r>
-        <w:rPr>
-          <w:sz w:val="28"/>
-          <w:szCs w:val="28"/>
-          <w:lang w:val="en-US"/>
-        </w:rPr>
-        <w:t>&lt;WHAT IS NAT&gt;</w:t>
-      </w:r>
-    </w:p>
-    <w:p>
-      <w:pPr>
-        <w:pStyle w:val="NoSpacing"/>
-        <w:jc w:val="both"/>
-        <w:rPr>
-          <w:sz w:val="28"/>
-          <w:szCs w:val="28"/>
-          <w:lang w:val="en-US"/>
-        </w:rPr>
-      </w:pPr>
-      <w:r>
-        <w:rPr>
-          <w:sz w:val="28"/>
-          <w:szCs w:val="28"/>
-          <w:lang w:val="en-US"/>
-        </w:rPr>
-        <w:t>RFC</w:t>
-      </w:r>
-    </w:p>
-    <w:p>
-      <w:pPr>
-        <w:pStyle w:val="NoSpacing"/>
-        <w:jc w:val="both"/>
-        <w:rPr>
-          <w:sz w:val="28"/>
-          <w:szCs w:val="28"/>
-          <w:lang w:val="en-US"/>
-        </w:rPr>
-      </w:pPr>
-      <w:r>
-        <w:rPr>
-          <w:sz w:val="28"/>
-          <w:szCs w:val="28"/>
-          <w:lang w:val="en-US"/>
-        </w:rPr>
-        <w:t>&lt;WHAT IS CARRIER GRADE NAT&gt;</w:t>
-      </w:r>
-    </w:p>
-    <w:p>
-      <w:pPr>
-        <w:pStyle w:val="NoSpacing"/>
-        <w:jc w:val="both"/>
-        <w:rPr>
-          <w:sz w:val="28"/>
-          <w:szCs w:val="28"/>
-          <w:lang w:val="en-US"/>
-        </w:rPr>
-      </w:pPr>
-      <w:r>
-        <w:rPr>
-          <w:sz w:val="28"/>
-          <w:szCs w:val="28"/>
-          <w:lang w:val="en-US"/>
-        </w:rPr>
-        <w:t>RFC</w:t>
-      </w:r>
-    </w:p>
-    <w:p>
-      <w:pPr>
-        <w:pStyle w:val="NoSpacing"/>
-        <w:jc w:val="both"/>
-        <w:rPr>
-          <w:sz w:val="28"/>
-          <w:szCs w:val="28"/>
-          <w:lang w:val="en-US"/>
-        </w:rPr>
-      </w:pPr>
-      <w:r>
-        <w:rPr>
-          <w:sz w:val="28"/>
-          <w:szCs w:val="28"/>
-          <w:lang w:val="en-US"/>
-        </w:rPr>
-        <w:t>&lt;WHAT IS THE NOWADAYS APPROACH TO DO NAT&gt;</w:t>
-      </w:r>
-    </w:p>
-    <w:p>
-      <w:pPr>
-        <w:pStyle w:val="NoSpacing"/>
-        <w:jc w:val="both"/>
-        <w:rPr>
-          <w:sz w:val="28"/>
-          <w:szCs w:val="28"/>
-          <w:lang w:val="en-US"/>
-        </w:rPr>
-      </w:pPr>
-      <w:r>
-        <w:rPr>
-          <w:sz w:val="28"/>
-          <w:szCs w:val="28"/>
-          <w:lang w:val="en-US"/>
-        </w:rPr>
-        <w:t xml:space="preserve">Specific network devices </w:t>
-      </w:r>
-    </w:p>
-    <w:p>
-      <w:pPr>
-        <w:pStyle w:val="NoSpacing"/>
-        <w:jc w:val="both"/>
-        <w:rPr>
-          <w:sz w:val="28"/>
-          <w:szCs w:val="28"/>
-          <w:lang w:val="en-US"/>
-        </w:rPr>
-      </w:pPr>
-    </w:p>
-    <w:p>
-      <w:pPr>
-        <w:pStyle w:val="NoSpacing"/>
-        <w:jc w:val="both"/>
-        <w:rPr>
-          <w:sz w:val="28"/>
-          <w:szCs w:val="28"/>
-          <w:lang w:val="en-US"/>
-        </w:rPr>
-      </w:pPr>
-      <w:r>
-        <w:rPr>
-          <w:sz w:val="28"/>
-          <w:szCs w:val="28"/>
-          <w:lang w:val="en-US"/>
-        </w:rPr>
-        <w:t>&lt;WHAT ARE THEIR PRICES&gt;</w:t>
-      </w:r>
-    </w:p>
-    <w:p>
-      <w:pPr>
-        <w:pStyle w:val="NoSpacing"/>
-        <w:jc w:val="both"/>
-        <w:rPr>
-          <w:sz w:val="28"/>
-          <w:szCs w:val="28"/>
-          <w:lang w:val="en-US"/>
-        </w:rPr>
-      </w:pPr>
-      <w:r>
-        <w:rPr>
-          <w:sz w:val="28"/>
-          <w:szCs w:val="28"/>
-          <w:lang w:val="en-US"/>
-        </w:rPr>
-        <w:t>My doc about prices</w:t>
-      </w:r>
-    </w:p>
-    <w:p>
-      <w:pPr>
-        <w:pStyle w:val="NoSpacing"/>
-        <w:jc w:val="both"/>
-        <w:rPr>
-          <w:sz w:val="28"/>
-          <w:szCs w:val="28"/>
-          <w:lang w:val="en-US"/>
-        </w:rPr>
-      </w:pPr>
-    </w:p>
-    <w:p>
-      <w:pPr>
-        <w:pStyle w:val="NoSpacing"/>
-        <w:jc w:val="both"/>
-        <w:rPr>
-          <w:sz w:val="28"/>
-          <w:szCs w:val="28"/>
-          <w:lang w:val="en-US"/>
-        </w:rPr>
-      </w:pPr>
-      <w:r>
-        <w:rPr>
-          <w:sz w:val="28"/>
-          <w:szCs w:val="28"/>
-          <w:lang w:val="en-US"/>
-        </w:rPr>
-        <w:t>&lt;HOW CAN WE DO BETTER&gt;</w:t>
-      </w:r>
-    </w:p>
-    <w:p>
-      <w:pPr>
-        <w:pStyle w:val="NoSpacing"/>
-        <w:jc w:val="both"/>
-        <w:rPr>
-          <w:sz w:val="28"/>
-          <w:szCs w:val="28"/>
-          <w:lang w:val="en-US"/>
-        </w:rPr>
-      </w:pPr>
-      <w:r>
-        <w:rPr>
-          <w:sz w:val="28"/>
-          <w:szCs w:val="28"/>
-          <w:lang w:val="en-US"/>
-        </w:rPr>
-        <w:t>Algorithmic + technology</w:t>
-      </w:r>
-    </w:p>
-    <w:p>
-      <w:pPr>
-        <w:pStyle w:val="NoSpacing"/>
-        <w:jc w:val="both"/>
-        <w:rPr>
-          <w:sz w:val="28"/>
-          <w:szCs w:val="28"/>
-          <w:lang w:val="en-US"/>
-        </w:rPr>
-      </w:pPr>
-      <w:r>
-        <w:rPr>
-          <w:sz w:val="28"/>
-          <w:szCs w:val="28"/>
-          <w:lang w:val="en-US"/>
-        </w:rPr>
-        <w:t xml:space="preserve">… </w:t>
-      </w:r>
-      <w:proofErr w:type="gramStart"/>
-      <w:r>
-        <w:rPr>
-          <w:sz w:val="28"/>
-          <w:szCs w:val="28"/>
-          <w:lang w:val="en-US"/>
-        </w:rPr>
-        <w:t>let’s</w:t>
-      </w:r>
-      <w:proofErr w:type="gramEnd"/>
-      <w:r>
-        <w:rPr>
-          <w:sz w:val="28"/>
-          <w:szCs w:val="28"/>
-          <w:lang w:val="en-US"/>
-        </w:rPr>
-        <w:t xml:space="preserve"> try to make one</w:t>
+      <w:r>
+        <w:rPr>
+          <w:sz w:val="28"/>
+          <w:szCs w:val="28"/>
+          <w:lang w:val="en-US"/>
+        </w:rPr>
+        <w:t>, DDIO ) -&gt; consequence DPDK already have it so let’s choose it)</w:t>
+      </w:r>
+    </w:p>
+    <w:p>
+      <w:pPr>
+        <w:pStyle w:val="NoSpacing"/>
+        <w:jc w:val="both"/>
+        <w:rPr>
+          <w:sz w:val="28"/>
+          <w:szCs w:val="28"/>
+          <w:lang w:val="en-US"/>
+        </w:rPr>
+      </w:pPr>
+    </w:p>
+    <w:p>
+      <w:pPr>
+        <w:pStyle w:val="NoSpacing"/>
+        <w:jc w:val="both"/>
+        <w:rPr>
+          <w:sz w:val="28"/>
+          <w:szCs w:val="28"/>
+          <w:lang w:val="en-US"/>
+        </w:rPr>
+      </w:pPr>
+      <w:r>
+        <w:rPr>
+          <w:sz w:val="28"/>
+          <w:szCs w:val="28"/>
+          <w:lang w:val="en-US"/>
+        </w:rPr>
+        <w:t>&lt;</w:t>
+      </w:r>
+      <w:r>
+        <w:rPr>
+          <w:sz w:val="28"/>
+          <w:szCs w:val="28"/>
+          <w:lang w:val="en-US"/>
+        </w:rPr>
+        <w:t>… let’s try to make one</w:t>
+      </w:r>
+      <w:r>
+        <w:rPr>
+          <w:sz w:val="28"/>
+          <w:szCs w:val="28"/>
+          <w:lang w:val="en-US"/>
+        </w:rPr>
+        <w:t>&gt;</w:t>
       </w:r>
     </w:p>
     <w:p>
@@ -474,64 +613,70 @@
           <w:szCs w:val="28"/>
           <w:lang w:val="en-US"/>
         </w:rPr>
-        <w:t xml:space="preserve">. In order to get those metrics, a couple of sources are used. The first one is </w:t>
-      </w:r>
-      <w:proofErr w:type="spellStart"/>
-      <w:r>
-        <w:rPr>
-          <w:sz w:val="28"/>
-          <w:szCs w:val="28"/>
-          <w:lang w:val="en-US"/>
-        </w:rPr>
-        <w:t>Rostelecom</w:t>
-      </w:r>
-      <w:proofErr w:type="spellEnd"/>
-      <w:r>
-        <w:rPr>
-          <w:sz w:val="28"/>
-          <w:szCs w:val="28"/>
-          <w:lang w:val="en-US"/>
-        </w:rPr>
-        <w:t xml:space="preserve"> technical requirements to CG-NAT [</w:t>
-      </w:r>
-      <w:proofErr w:type="spellStart"/>
-      <w:r>
-        <w:rPr>
-          <w:sz w:val="28"/>
-          <w:szCs w:val="28"/>
+        <w:t xml:space="preserve">. In order to get those metrics, a couple of sources are used. The first one is Rostelecom technical requirements to CG-NAT </w:t>
+      </w:r>
+      <w:bookmarkStart w:id="0" w:name="_GoBack"/>
+      <w:r>
+        <w:rPr>
+          <w:sz w:val="18"/>
+          <w:szCs w:val="18"/>
+          <w:lang w:val="en-US"/>
+        </w:rPr>
+        <w:t>[</w:t>
+      </w:r>
+      <w:r>
+        <w:rPr>
+          <w:sz w:val="18"/>
+          <w:szCs w:val="18"/>
           <w:lang w:val="en-US"/>
         </w:rPr>
         <w:t>ref_TT_ROS_TEL</w:t>
       </w:r>
-      <w:proofErr w:type="spellEnd"/>
-      <w:r>
-        <w:rPr>
-          <w:sz w:val="28"/>
-          <w:szCs w:val="28"/>
-          <w:lang w:val="en-US"/>
-        </w:rPr>
-        <w:t>]. The second one is the performance specification claimed by one of the on-market available NAT device producers</w:t>
-      </w:r>
-      <w:r>
-        <w:rPr>
-          <w:sz w:val="28"/>
-          <w:szCs w:val="28"/>
+      <w:r>
+        <w:rPr>
+          <w:sz w:val="18"/>
+          <w:szCs w:val="18"/>
+          <w:lang w:val="en-US"/>
+        </w:rPr>
+        <w:t>].</w:t>
+      </w:r>
+      <w:r>
+        <w:rPr>
+          <w:sz w:val="28"/>
+          <w:szCs w:val="28"/>
+          <w:lang w:val="en-US"/>
+        </w:rPr>
+        <w:t xml:space="preserve"> </w:t>
+      </w:r>
+      <w:bookmarkEnd w:id="0"/>
+      <w:r>
+        <w:rPr>
+          <w:sz w:val="28"/>
+          <w:szCs w:val="28"/>
+          <w:lang w:val="en-US"/>
+        </w:rPr>
+        <w:t>The second one is the performance specification claimed by one of the on-market available NAT device producers</w:t>
+      </w:r>
+      <w:r>
+        <w:rPr>
+          <w:sz w:val="18"/>
+          <w:szCs w:val="18"/>
           <w:lang w:val="en-US"/>
         </w:rPr>
         <w:t>[</w:t>
       </w:r>
       <w:r>
         <w:rPr>
-          <w:sz w:val="28"/>
-          <w:szCs w:val="28"/>
+          <w:sz w:val="18"/>
+          <w:szCs w:val="18"/>
           <w:lang w:val="en-US"/>
         </w:rPr>
         <w:t>ref_RDP.RU</w:t>
       </w:r>
       <w:r>
         <w:rPr>
-          <w:sz w:val="28"/>
-          <w:szCs w:val="28"/>
+          <w:sz w:val="18"/>
+          <w:szCs w:val="18"/>
           <w:lang w:val="en-US"/>
         </w:rPr>
         <w:t>]</w:t>
@@ -569,39 +714,19 @@
           <w:szCs w:val="28"/>
           <w:lang w:val="en-US"/>
         </w:rPr>
-        <w:t xml:space="preserve"> (</w:t>
-      </w:r>
-      <w:proofErr w:type="spellStart"/>
-      <w:r>
+        <w:t xml:space="preserve"> (our_approach)</w:t>
+      </w:r>
+    </w:p>
+    <w:p>
+      <w:pPr>
+        <w:pStyle w:val="NoSpacing"/>
+        <w:jc w:val="both"/>
         <w:rPr>
           <w:b/>
           <w:sz w:val="28"/>
           <w:szCs w:val="28"/>
           <w:lang w:val="en-US"/>
         </w:rPr>
-        <w:t>our_approach</w:t>
-      </w:r>
-      <w:proofErr w:type="spellEnd"/>
-      <w:r>
-        <w:rPr>
-          <w:b/>
-          <w:sz w:val="28"/>
-          <w:szCs w:val="28"/>
-          <w:lang w:val="en-US"/>
-        </w:rPr>
-        <w:t>)</w:t>
-      </w:r>
-    </w:p>
-    <w:p>
-      <w:pPr>
-        <w:pStyle w:val="NoSpacing"/>
-        <w:jc w:val="both"/>
-        <w:rPr>
-          <w:b/>
-          <w:sz w:val="28"/>
-          <w:szCs w:val="28"/>
-          <w:lang w:val="en-US"/>
-        </w:rPr>
       </w:pPr>
     </w:p>
     <w:p>
@@ -655,6 +780,7 @@
           <w:szCs w:val="28"/>
           <w:lang w:val="en-US"/>
         </w:rPr>
+        <w:lastRenderedPageBreak/>
         <w:t>T</w:t>
       </w:r>
       <w:r>
@@ -816,16 +942,7 @@
           <w:szCs w:val="28"/>
           <w:lang w:val="en-US"/>
         </w:rPr>
-        <w:t xml:space="preserve"> It describes the maximum network size which </w:t>
-      </w:r>
-      <w:r>
-        <w:rPr>
-          <w:sz w:val="28"/>
-          <w:szCs w:val="28"/>
-          <w:lang w:val="en-US"/>
-        </w:rPr>
-        <w:lastRenderedPageBreak/>
-        <w:t xml:space="preserve">can be served by the NAT device. As described later in this document than bigger the network than harder to maintain translations to its nodes.  </w:t>
+        <w:t xml:space="preserve"> It describes the maximum network size which can be served by the NAT device. As described later in this document than bigger the network than harder to maintain translations to its nodes.  </w:t>
       </w:r>
     </w:p>
     <w:p>
@@ -878,25 +995,7 @@
           <w:szCs w:val="28"/>
           <w:lang w:val="en-US"/>
         </w:rPr>
-        <w:t xml:space="preserve"> – (connection setups per second [</w:t>
-      </w:r>
-      <w:proofErr w:type="spellStart"/>
-      <w:r>
-        <w:rPr>
-          <w:sz w:val="28"/>
-          <w:szCs w:val="28"/>
-          <w:lang w:val="en-US"/>
-        </w:rPr>
-        <w:t>csps</w:t>
-      </w:r>
-      <w:proofErr w:type="spellEnd"/>
-      <w:r>
-        <w:rPr>
-          <w:sz w:val="28"/>
-          <w:szCs w:val="28"/>
-          <w:lang w:val="en-US"/>
-        </w:rPr>
-        <w:t xml:space="preserve">]) the number of new NAT records to be created in a second. This </w:t>
+        <w:t xml:space="preserve"> – (connection setups per second [csps]) the number of new NAT records to be created in a second. This </w:t>
       </w:r>
       <w:r>
         <w:rPr>
@@ -1065,25 +1164,7 @@
           <w:szCs w:val="28"/>
           <w:lang w:val="en-US"/>
         </w:rPr>
-        <w:t xml:space="preserve">bit per </w:t>
-      </w:r>
-      <w:proofErr w:type="gramStart"/>
-      <w:r>
-        <w:rPr>
-          <w:sz w:val="28"/>
-          <w:szCs w:val="28"/>
-          <w:lang w:val="en-US"/>
-        </w:rPr>
-        <w:t>second[</w:t>
-      </w:r>
-      <w:proofErr w:type="gramEnd"/>
-      <w:r>
-        <w:rPr>
-          <w:sz w:val="28"/>
-          <w:szCs w:val="28"/>
-          <w:lang w:val="en-US"/>
-        </w:rPr>
-        <w:t>bps]</w:t>
+        <w:t>bit per second[bps]</w:t>
       </w:r>
       <w:r>
         <w:rPr>
@@ -1222,6 +1303,42 @@
           <w:lang w:val="en-US"/>
         </w:rPr>
         <w:t xml:space="preserve"> </w:t>
+      </w:r>
+    </w:p>
+    <w:p>
+      <w:pPr>
+        <w:pStyle w:val="NoSpacing"/>
+        <w:ind w:left="720"/>
+        <w:jc w:val="both"/>
+        <w:rPr>
+          <w:b/>
+          <w:i/>
+          <w:sz w:val="28"/>
+          <w:szCs w:val="28"/>
+          <w:lang w:val="en-US"/>
+        </w:rPr>
+      </w:pPr>
+    </w:p>
+    <w:p>
+      <w:pPr>
+        <w:pStyle w:val="NoSpacing"/>
+        <w:ind w:left="720"/>
+        <w:jc w:val="both"/>
+        <w:rPr>
+          <w:sz w:val="28"/>
+          <w:szCs w:val="28"/>
+          <w:lang w:val="en-US"/>
+        </w:rPr>
+      </w:pPr>
+      <w:r>
+        <w:rPr>
+          <w:b/>
+          <w:i/>
+          <w:sz w:val="28"/>
+          <w:szCs w:val="28"/>
+          <w:lang w:val="en-US"/>
+        </w:rPr>
+        <w:t>Cycles per packet</w:t>
       </w:r>
     </w:p>
     <w:p>
@@ -1310,18 +1427,8 @@
           <w:szCs w:val="28"/>
           <w:lang w:val="en-US"/>
         </w:rPr>
-        <w:t xml:space="preserve">Packet processing rate: &gt; 5.5 </w:t>
-      </w:r>
-      <w:proofErr w:type="spellStart"/>
-      <w:r>
-        <w:rPr>
-          <w:sz w:val="28"/>
-          <w:szCs w:val="28"/>
-          <w:lang w:val="en-US"/>
-        </w:rPr>
-        <w:t>Mpps</w:t>
-      </w:r>
-      <w:proofErr w:type="spellEnd"/>
+        <w:t>Packet processing rate: 5.5 Mpps</w:t>
+      </w:r>
     </w:p>
     <w:p>
       <w:pPr>
@@ -1343,7 +1450,39 @@
           <w:szCs w:val="28"/>
           <w:lang w:val="en-US"/>
         </w:rPr>
-        <w:t>Concurrent session support: 65.5M (a B-class network with 1000 ports to each node)</w:t>
+        <w:t xml:space="preserve">Concurrent session support: 65.5M (a B-class network with </w:t>
+      </w:r>
+      <w:r>
+        <w:rPr>
+          <w:sz w:val="28"/>
+          <w:szCs w:val="28"/>
+          <w:lang w:val="en-US"/>
+        </w:rPr>
+        <w:t xml:space="preserve">up to </w:t>
+      </w:r>
+      <w:r>
+        <w:rPr>
+          <w:sz w:val="28"/>
+          <w:szCs w:val="28"/>
+          <w:lang w:val="en-US"/>
+        </w:rPr>
+        <w:t>1000 ports</w:t>
+      </w:r>
+      <w:r>
+        <w:rPr>
+          <w:sz w:val="28"/>
+          <w:szCs w:val="28"/>
+          <w:lang w:val="en-US"/>
+        </w:rPr>
+        <w:t xml:space="preserve"> dedicated</w:t>
+      </w:r>
+      <w:r>
+        <w:rPr>
+          <w:sz w:val="28"/>
+          <w:szCs w:val="28"/>
+          <w:lang w:val="en-US"/>
+        </w:rPr>
+        <w:t xml:space="preserve"> to each node)</w:t>
       </w:r>
     </w:p>
     <w:p>
@@ -1366,18 +1505,24 @@
           <w:szCs w:val="28"/>
           <w:lang w:val="en-US"/>
         </w:rPr>
-        <w:t xml:space="preserve">Connection setups rate: &gt; 3 </w:t>
-      </w:r>
-      <w:proofErr w:type="spellStart"/>
-      <w:r>
-        <w:rPr>
-          <w:sz w:val="28"/>
-          <w:szCs w:val="28"/>
-          <w:lang w:val="en-US"/>
-        </w:rPr>
-        <w:t>Mcsps</w:t>
-      </w:r>
-      <w:proofErr w:type="spellEnd"/>
+        <w:t>Connection setups rate</w:t>
+      </w:r>
+      <w:r>
+        <w:rPr>
+          <w:sz w:val="28"/>
+          <w:szCs w:val="28"/>
+          <w:lang w:val="en-US"/>
+        </w:rPr>
+        <w:t xml:space="preserve">: </w:t>
+      </w:r>
+      <w:r>
+        <w:rPr>
+          <w:sz w:val="28"/>
+          <w:szCs w:val="28"/>
+          <w:lang w:val="en-US"/>
+        </w:rPr>
+        <w:t>3 Mcsps</w:t>
+      </w:r>
     </w:p>
     <w:p>
       <w:pPr>
@@ -1399,66 +1544,306 @@
           <w:szCs w:val="28"/>
           <w:lang w:val="en-US"/>
         </w:rPr>
-        <w:t>Throughput: &gt; 10 G</w:t>
-      </w:r>
-      <w:bookmarkStart w:id="0" w:name="_GoBack"/>
-      <w:bookmarkEnd w:id="0"/>
-      <w:r>
-        <w:rPr>
-          <w:sz w:val="28"/>
-          <w:szCs w:val="28"/>
-          <w:lang w:val="en-US"/>
-        </w:rPr>
-        <w:t xml:space="preserve">bps </w:t>
-      </w:r>
-    </w:p>
-    <w:p>
-      <w:pPr>
-        <w:pStyle w:val="NoSpacing"/>
-        <w:jc w:val="both"/>
-        <w:rPr>
-          <w:sz w:val="28"/>
-          <w:szCs w:val="28"/>
-          <w:lang w:val="en-US"/>
-        </w:rPr>
-      </w:pPr>
-    </w:p>
-    <w:p>
-      <w:pPr>
-        <w:pStyle w:val="NoSpacing"/>
-        <w:jc w:val="both"/>
-        <w:rPr>
-          <w:sz w:val="28"/>
-          <w:szCs w:val="28"/>
-          <w:lang w:val="en-US"/>
-        </w:rPr>
-      </w:pPr>
-      <w:r>
-        <w:rPr>
-          <w:sz w:val="28"/>
-          <w:szCs w:val="28"/>
-          <w:lang w:val="en-US"/>
-        </w:rPr>
-        <w:t>&lt;OUR NAT&gt;</w:t>
-      </w:r>
-    </w:p>
-    <w:p>
-      <w:pPr>
-        <w:pStyle w:val="NoSpacing"/>
-        <w:jc w:val="both"/>
-        <w:rPr>
-          <w:sz w:val="28"/>
-          <w:szCs w:val="28"/>
-          <w:lang w:val="en-US"/>
-        </w:rPr>
-      </w:pPr>
-      <w:r>
-        <w:rPr>
-          <w:sz w:val="28"/>
-          <w:szCs w:val="28"/>
-          <w:lang w:val="en-US"/>
-        </w:rPr>
-        <w:t xml:space="preserve">1. What the NAT should do (RFC </w:t>
+        <w:t xml:space="preserve">Throughput: </w:t>
+      </w:r>
+      <w:r>
+        <w:rPr>
+          <w:sz w:val="28"/>
+          <w:szCs w:val="28"/>
+          <w:lang w:val="en-US"/>
+        </w:rPr>
+        <w:t xml:space="preserve">10 Gbps </w:t>
+      </w:r>
+    </w:p>
+    <w:p>
+      <w:pPr>
+        <w:pStyle w:val="NoSpacing"/>
+        <w:jc w:val="both"/>
+        <w:rPr>
+          <w:sz w:val="28"/>
+          <w:szCs w:val="28"/>
+          <w:lang w:val="en-US"/>
+        </w:rPr>
+      </w:pPr>
+    </w:p>
+    <w:p>
+      <w:pPr>
+        <w:pStyle w:val="NoSpacing"/>
+        <w:jc w:val="both"/>
+        <w:rPr>
+          <w:sz w:val="28"/>
+          <w:szCs w:val="28"/>
+          <w:lang w:val="en-US"/>
+        </w:rPr>
+      </w:pPr>
+      <w:r>
+        <w:rPr>
+          <w:sz w:val="28"/>
+          <w:szCs w:val="28"/>
+          <w:lang w:val="en-US"/>
+        </w:rPr>
+        <w:t>&lt;</w:t>
+      </w:r>
+      <w:r>
+        <w:rPr>
+          <w:sz w:val="28"/>
+          <w:szCs w:val="28"/>
+          <w:lang w:val="en-US"/>
+        </w:rPr>
+        <w:t>MY TEST</w:t>
+      </w:r>
+      <w:r>
+        <w:rPr>
+          <w:sz w:val="28"/>
+          <w:szCs w:val="28"/>
+          <w:lang w:val="en-US"/>
+        </w:rPr>
+        <w:t xml:space="preserve"> NAT</w:t>
+      </w:r>
+      <w:r>
+        <w:rPr>
+          <w:sz w:val="28"/>
+          <w:szCs w:val="28"/>
+          <w:lang w:val="en-US"/>
+        </w:rPr>
+        <w:t xml:space="preserve"> DESCRIPTION</w:t>
+      </w:r>
+      <w:r>
+        <w:rPr>
+          <w:sz w:val="28"/>
+          <w:szCs w:val="28"/>
+          <w:lang w:val="en-US"/>
+        </w:rPr>
+        <w:t>&gt;</w:t>
+      </w:r>
+    </w:p>
+    <w:p>
+      <w:pPr>
+        <w:pStyle w:val="NoSpacing"/>
+        <w:jc w:val="both"/>
+        <w:rPr>
+          <w:sz w:val="28"/>
+          <w:szCs w:val="28"/>
+          <w:lang w:val="en-US"/>
+        </w:rPr>
+      </w:pPr>
+      <w:proofErr w:type="gramStart"/>
+      <w:r>
+        <w:rPr>
+          <w:sz w:val="28"/>
+          <w:szCs w:val="28"/>
+          <w:lang w:val="en-US"/>
+        </w:rPr>
+        <w:t>F</w:t>
+      </w:r>
+      <w:r>
+        <w:rPr>
+          <w:sz w:val="28"/>
+          <w:szCs w:val="28"/>
+          <w:lang w:val="en-US"/>
+        </w:rPr>
+        <w:t>unctionality (CHECK SUM etc.)</w:t>
+      </w:r>
+      <w:proofErr w:type="gramEnd"/>
+    </w:p>
+    <w:p>
+      <w:pPr>
+        <w:pStyle w:val="NoSpacing"/>
+        <w:jc w:val="both"/>
+        <w:rPr>
+          <w:sz w:val="28"/>
+          <w:szCs w:val="28"/>
+          <w:lang w:val="en-US"/>
+        </w:rPr>
+      </w:pPr>
+      <w:r>
+        <w:rPr>
+          <w:sz w:val="28"/>
+          <w:szCs w:val="28"/>
+          <w:lang w:val="en-US"/>
+        </w:rPr>
+        <w:t>==</w:t>
+      </w:r>
+      <w:proofErr w:type="gramStart"/>
+      <w:r>
+        <w:rPr>
+          <w:sz w:val="28"/>
+          <w:szCs w:val="28"/>
+          <w:lang w:val="en-US"/>
+        </w:rPr>
+        <w:t>What</w:t>
+      </w:r>
+      <w:proofErr w:type="gramEnd"/>
+      <w:r>
+        <w:rPr>
+          <w:sz w:val="28"/>
+          <w:szCs w:val="28"/>
+          <w:lang w:val="en-US"/>
+        </w:rPr>
+        <w:t xml:space="preserve"> I’ve included </w:t>
+      </w:r>
+      <w:r>
+        <w:rPr>
+          <w:sz w:val="28"/>
+          <w:szCs w:val="28"/>
+          <w:lang w:val="en-US"/>
+        </w:rPr>
+        <w:t xml:space="preserve">in my NAT </w:t>
+      </w:r>
+      <w:r>
+        <w:rPr>
+          <w:sz w:val="28"/>
+          <w:szCs w:val="28"/>
+          <w:lang w:val="en-US"/>
+        </w:rPr>
+        <w:t>and why==</w:t>
+      </w:r>
+    </w:p>
+    <w:p>
+      <w:pPr>
+        <w:pStyle w:val="NoSpacing"/>
+        <w:jc w:val="both"/>
+        <w:rPr>
+          <w:sz w:val="28"/>
+          <w:szCs w:val="28"/>
+          <w:lang w:val="en-US"/>
+        </w:rPr>
+      </w:pPr>
+    </w:p>
+    <w:p>
+      <w:pPr>
+        <w:pStyle w:val="NoSpacing"/>
+        <w:jc w:val="both"/>
+        <w:rPr>
+          <w:sz w:val="28"/>
+          <w:szCs w:val="28"/>
+          <w:lang w:val="en-US"/>
+        </w:rPr>
+      </w:pPr>
+      <w:r>
+        <w:rPr>
+          <w:sz w:val="28"/>
+          <w:szCs w:val="28"/>
+          <w:lang w:val="en-US"/>
+        </w:rPr>
+        <w:t xml:space="preserve">==Investigation </w:t>
+      </w:r>
+      <w:proofErr w:type="gramStart"/>
+      <w:r>
+        <w:rPr>
+          <w:sz w:val="28"/>
+          <w:szCs w:val="28"/>
+          <w:lang w:val="en-US"/>
+        </w:rPr>
+        <w:t xml:space="preserve">the </w:t>
+      </w:r>
+      <w:r>
+        <w:rPr>
+          <w:sz w:val="28"/>
+          <w:szCs w:val="28"/>
+          <w:lang w:val="en-US"/>
+        </w:rPr>
+        <w:t xml:space="preserve"> base</w:t>
+      </w:r>
+      <w:proofErr w:type="gramEnd"/>
+      <w:r>
+        <w:rPr>
+          <w:sz w:val="28"/>
+          <w:szCs w:val="28"/>
+          <w:lang w:val="en-US"/>
+        </w:rPr>
+        <w:t xml:space="preserve"> line performance</w:t>
+      </w:r>
+      <w:r>
+        <w:rPr>
+          <w:sz w:val="28"/>
+          <w:szCs w:val="28"/>
+          <w:lang w:val="en-US"/>
+        </w:rPr>
+        <w:t xml:space="preserve"> of my NAT</w:t>
+      </w:r>
+      <w:r>
+        <w:rPr>
+          <w:sz w:val="28"/>
+          <w:szCs w:val="28"/>
+          <w:lang w:val="en-US"/>
+        </w:rPr>
+        <w:t>==</w:t>
+      </w:r>
+    </w:p>
+    <w:p>
+      <w:pPr>
+        <w:pStyle w:val="NoSpacing"/>
+        <w:jc w:val="both"/>
+        <w:rPr>
+          <w:sz w:val="28"/>
+          <w:szCs w:val="28"/>
+          <w:lang w:val="en-US"/>
+        </w:rPr>
+      </w:pPr>
+    </w:p>
+    <w:p>
+      <w:pPr>
+        <w:pStyle w:val="NoSpacing"/>
+        <w:jc w:val="both"/>
+        <w:rPr>
+          <w:sz w:val="28"/>
+          <w:szCs w:val="28"/>
+          <w:lang w:val="en-US"/>
+        </w:rPr>
+      </w:pPr>
+      <w:r>
+        <w:rPr>
+          <w:sz w:val="28"/>
+          <w:szCs w:val="28"/>
+          <w:lang w:val="en-US"/>
+        </w:rPr>
+        <w:t>==</w:t>
+      </w:r>
+      <w:proofErr w:type="gramStart"/>
+      <w:r>
+        <w:rPr>
+          <w:sz w:val="28"/>
+          <w:szCs w:val="28"/>
+          <w:lang w:val="en-US"/>
+        </w:rPr>
+        <w:t>How</w:t>
+      </w:r>
+      <w:proofErr w:type="gramEnd"/>
+      <w:r>
+        <w:rPr>
+          <w:sz w:val="28"/>
+          <w:szCs w:val="28"/>
+          <w:lang w:val="en-US"/>
+        </w:rPr>
+        <w:t xml:space="preserve"> much the NAT spends on what==</w:t>
+      </w:r>
+    </w:p>
+    <w:p>
+      <w:pPr>
+        <w:pStyle w:val="NoSpacing"/>
+        <w:jc w:val="both"/>
+        <w:rPr>
+          <w:sz w:val="28"/>
+          <w:szCs w:val="28"/>
+          <w:lang w:val="en-US"/>
+        </w:rPr>
+      </w:pPr>
+      <w:r>
+        <w:rPr>
+          <w:sz w:val="28"/>
+          <w:szCs w:val="28"/>
+          <w:lang w:val="en-US"/>
+        </w:rPr>
+        <w:t>Add graph</w:t>
+      </w:r>
+      <w:r>
+        <w:rPr>
+          <w:sz w:val="28"/>
+          <w:szCs w:val="28"/>
+          <w:lang w:val="en-US"/>
+        </w:rPr>
+        <w:t xml:space="preserve"> </w:t>
       </w:r>
       <w:proofErr w:type="spellStart"/>
       <w:r>
@@ -1467,7 +1852,7 @@
           <w:szCs w:val="28"/>
           <w:lang w:val="en-US"/>
         </w:rPr>
-        <w:t>tra</w:t>
+        <w:t>comparision</w:t>
       </w:r>
       <w:proofErr w:type="spellEnd"/>
       <w:r>
@@ -1476,26 +1861,68 @@
           <w:szCs w:val="28"/>
           <w:lang w:val="en-US"/>
         </w:rPr>
-        <w:t>-la-la)</w:t>
-      </w:r>
-    </w:p>
-    <w:p>
-      <w:pPr>
-        <w:pStyle w:val="NoSpacing"/>
-        <w:jc w:val="both"/>
-        <w:rPr>
-          <w:sz w:val="28"/>
-          <w:szCs w:val="28"/>
-          <w:lang w:val="en-US"/>
-        </w:rPr>
-      </w:pPr>
-      <w:r>
-        <w:rPr>
-          <w:sz w:val="28"/>
-          <w:szCs w:val="28"/>
-          <w:lang w:val="en-US"/>
-        </w:rPr>
-        <w:t xml:space="preserve">2. What is the core functionality (CHECK SUM </w:t>
+        <w:t xml:space="preserve"> of </w:t>
+      </w:r>
+      <w:r>
+        <w:rPr>
+          <w:sz w:val="28"/>
+          <w:szCs w:val="28"/>
+          <w:lang w:val="en-US"/>
+        </w:rPr>
+        <w:t xml:space="preserve">w/o </w:t>
+      </w:r>
+      <w:proofErr w:type="spellStart"/>
+      <w:r>
+        <w:rPr>
+          <w:sz w:val="28"/>
+          <w:szCs w:val="28"/>
+          <w:lang w:val="en-US"/>
+        </w:rPr>
+        <w:t>check_sum</w:t>
+      </w:r>
+      <w:proofErr w:type="spellEnd"/>
+      <w:r>
+        <w:rPr>
+          <w:sz w:val="28"/>
+          <w:szCs w:val="28"/>
+          <w:lang w:val="en-US"/>
+        </w:rPr>
+        <w:t xml:space="preserve">, w/o timestamps </w:t>
+      </w:r>
+      <w:r>
+        <w:rPr>
+          <w:sz w:val="28"/>
+          <w:szCs w:val="28"/>
+          <w:lang w:val="en-US"/>
+        </w:rPr>
+        <w:t xml:space="preserve"> </w:t>
+      </w:r>
+      <w:r>
+        <w:rPr>
+          <w:sz w:val="28"/>
+          <w:szCs w:val="28"/>
+          <w:lang w:val="en-US"/>
+        </w:rPr>
+        <w:t xml:space="preserve"> </w:t>
+      </w:r>
+    </w:p>
+    <w:p>
+      <w:pPr>
+        <w:pStyle w:val="NoSpacing"/>
+        <w:jc w:val="both"/>
+        <w:rPr>
+          <w:sz w:val="28"/>
+          <w:szCs w:val="28"/>
+          <w:lang w:val="en-US"/>
+        </w:rPr>
+      </w:pPr>
+      <w:r>
+        <w:rPr>
+          <w:sz w:val="28"/>
+          <w:szCs w:val="28"/>
+          <w:lang w:val="en-US"/>
+        </w:rPr>
+        <w:t>==</w:t>
       </w:r>
       <w:proofErr w:type="gramStart"/>
       <w:r>
@@ -1504,7 +1931,7 @@
           <w:szCs w:val="28"/>
           <w:lang w:val="en-US"/>
         </w:rPr>
-        <w:t>etc.</w:t>
+        <w:t>What</w:t>
       </w:r>
       <w:proofErr w:type="gramEnd"/>
       <w:r>
@@ -1513,27 +1940,503 @@
           <w:szCs w:val="28"/>
           <w:lang w:val="en-US"/>
         </w:rPr>
+        <w:t xml:space="preserve"> is the NAT main problem -&gt; look up table==</w:t>
+      </w:r>
+    </w:p>
+    <w:p>
+      <w:pPr>
+        <w:pStyle w:val="NoSpacing"/>
+        <w:jc w:val="both"/>
+        <w:rPr>
+          <w:sz w:val="28"/>
+          <w:szCs w:val="28"/>
+          <w:lang w:val="en-US"/>
+        </w:rPr>
+      </w:pPr>
+      <w:r>
+        <w:rPr>
+          <w:sz w:val="28"/>
+          <w:szCs w:val="28"/>
+          <w:lang w:val="en-US"/>
+        </w:rPr>
+        <w:lastRenderedPageBreak/>
+        <w:t xml:space="preserve">==Why is it so -&gt; prove it by </w:t>
+      </w:r>
+      <w:proofErr w:type="gramStart"/>
+      <w:r>
+        <w:rPr>
+          <w:sz w:val="28"/>
+          <w:szCs w:val="28"/>
+          <w:lang w:val="en-US"/>
+        </w:rPr>
+        <w:t>adding  linear</w:t>
+      </w:r>
+      <w:proofErr w:type="gramEnd"/>
+      <w:r>
+        <w:rPr>
+          <w:sz w:val="28"/>
+          <w:szCs w:val="28"/>
+          <w:lang w:val="en-US"/>
+        </w:rPr>
+        <w:t xml:space="preserve"> search to NAT==</w:t>
+      </w:r>
+    </w:p>
+    <w:p>
+      <w:pPr>
+        <w:pStyle w:val="NoSpacing"/>
+        <w:jc w:val="both"/>
+        <w:rPr>
+          <w:sz w:val="28"/>
+          <w:szCs w:val="28"/>
+          <w:lang w:val="en-US"/>
+        </w:rPr>
+      </w:pPr>
+      <w:r>
+        <w:rPr>
+          <w:sz w:val="28"/>
+          <w:szCs w:val="28"/>
+          <w:lang w:val="en-US"/>
+        </w:rPr>
+        <w:t xml:space="preserve">Add chart of NAT performance with linear search for </w:t>
+      </w:r>
+      <w:proofErr w:type="spellStart"/>
+      <w:r>
+        <w:rPr>
+          <w:sz w:val="28"/>
+          <w:szCs w:val="28"/>
+          <w:lang w:val="en-US"/>
+        </w:rPr>
+        <w:t>num_of_nodes</w:t>
+      </w:r>
+      <w:proofErr w:type="spellEnd"/>
+      <w:r>
+        <w:rPr>
+          <w:sz w:val="28"/>
+          <w:szCs w:val="28"/>
+          <w:lang w:val="en-US"/>
+        </w:rPr>
+        <w:t xml:space="preserve"> [100, 250, 500, 1000, 1500, 2000, 2500, </w:t>
+      </w:r>
+      <w:proofErr w:type="gramStart"/>
+      <w:r>
+        <w:rPr>
+          <w:sz w:val="28"/>
+          <w:szCs w:val="28"/>
+          <w:lang w:val="en-US"/>
+        </w:rPr>
+        <w:t>5000 ]</w:t>
+      </w:r>
+      <w:proofErr w:type="gramEnd"/>
+    </w:p>
+    <w:p>
+      <w:pPr>
+        <w:pStyle w:val="NoSpacing"/>
+        <w:jc w:val="both"/>
+        <w:rPr>
+          <w:sz w:val="28"/>
+          <w:szCs w:val="28"/>
+          <w:lang w:val="en-US"/>
+        </w:rPr>
+      </w:pPr>
+    </w:p>
+    <w:p>
+      <w:pPr>
+        <w:pStyle w:val="NoSpacing"/>
+        <w:jc w:val="both"/>
+        <w:rPr>
+          <w:sz w:val="28"/>
+          <w:szCs w:val="28"/>
+          <w:lang w:val="en-US"/>
+        </w:rPr>
+      </w:pPr>
+    </w:p>
+    <w:p>
+      <w:pPr>
+        <w:pStyle w:val="NoSpacing"/>
+        <w:jc w:val="both"/>
+        <w:rPr>
+          <w:sz w:val="28"/>
+          <w:szCs w:val="28"/>
+          <w:lang w:val="en-US"/>
+        </w:rPr>
+      </w:pPr>
+      <w:r>
+        <w:rPr>
+          <w:sz w:val="28"/>
+          <w:szCs w:val="28"/>
+          <w:lang w:val="en-US"/>
+        </w:rPr>
+        <w:t>&lt;DATA STRUCTURES OVERVIEW&gt;</w:t>
+      </w:r>
+      <w:r>
+        <w:rPr>
+          <w:sz w:val="28"/>
+          <w:szCs w:val="28"/>
+          <w:lang w:val="en-US"/>
+        </w:rPr>
+        <w:t xml:space="preserve"> </w:t>
+      </w:r>
+    </w:p>
+    <w:p>
+      <w:pPr>
+        <w:pStyle w:val="NoSpacing"/>
+        <w:numPr>
+          <w:ilvl w:val="0"/>
+          <w:numId w:val="29"/>
+        </w:numPr>
+        <w:jc w:val="both"/>
+        <w:rPr>
+          <w:sz w:val="28"/>
+          <w:szCs w:val="28"/>
+          <w:lang w:val="en-US"/>
+        </w:rPr>
+      </w:pPr>
+      <w:r>
+        <w:rPr>
+          <w:sz w:val="28"/>
+          <w:szCs w:val="28"/>
+          <w:lang w:val="en-US"/>
+        </w:rPr>
+        <w:t>tree</w:t>
+      </w:r>
+    </w:p>
+    <w:p>
+      <w:pPr>
+        <w:pStyle w:val="NoSpacing"/>
+        <w:numPr>
+          <w:ilvl w:val="0"/>
+          <w:numId w:val="29"/>
+        </w:numPr>
+        <w:jc w:val="both"/>
+        <w:rPr>
+          <w:sz w:val="28"/>
+          <w:szCs w:val="28"/>
+          <w:lang w:val="en-US"/>
+        </w:rPr>
+      </w:pPr>
+      <w:r>
+        <w:rPr>
+          <w:sz w:val="28"/>
+          <w:szCs w:val="28"/>
+          <w:lang w:val="en-US"/>
+        </w:rPr>
+        <w:t>tree-array</w:t>
+      </w:r>
+    </w:p>
+    <w:p>
+      <w:pPr>
+        <w:pStyle w:val="NoSpacing"/>
+        <w:numPr>
+          <w:ilvl w:val="0"/>
+          <w:numId w:val="29"/>
+        </w:numPr>
+        <w:jc w:val="both"/>
+        <w:rPr>
+          <w:sz w:val="28"/>
+          <w:szCs w:val="28"/>
+          <w:lang w:val="en-US"/>
+        </w:rPr>
+      </w:pPr>
+      <w:proofErr w:type="spellStart"/>
+      <w:r>
+        <w:rPr>
+          <w:sz w:val="28"/>
+          <w:szCs w:val="28"/>
+          <w:lang w:val="en-US"/>
+        </w:rPr>
+        <w:t>rb</w:t>
+      </w:r>
+      <w:proofErr w:type="spellEnd"/>
+      <w:r>
+        <w:rPr>
+          <w:sz w:val="28"/>
+          <w:szCs w:val="28"/>
+          <w:lang w:val="en-US"/>
+        </w:rPr>
+        <w:t>-tree(balanced) array</w:t>
+      </w:r>
+    </w:p>
+    <w:p>
+      <w:pPr>
+        <w:pStyle w:val="NoSpacing"/>
+        <w:numPr>
+          <w:ilvl w:val="0"/>
+          <w:numId w:val="29"/>
+        </w:numPr>
+        <w:jc w:val="both"/>
+        <w:rPr>
+          <w:sz w:val="28"/>
+          <w:szCs w:val="28"/>
+          <w:lang w:val="en-US"/>
+        </w:rPr>
+      </w:pPr>
+      <w:r>
+        <w:rPr>
+          <w:sz w:val="28"/>
+          <w:szCs w:val="28"/>
+          <w:lang w:val="en-US"/>
+        </w:rPr>
+        <w:t>hash</w:t>
+      </w:r>
+    </w:p>
+    <w:p>
+      <w:pPr>
+        <w:pStyle w:val="NoSpacing"/>
+        <w:numPr>
+          <w:ilvl w:val="0"/>
+          <w:numId w:val="29"/>
+        </w:numPr>
+        <w:jc w:val="both"/>
+        <w:rPr>
+          <w:sz w:val="28"/>
+          <w:szCs w:val="28"/>
+          <w:lang w:val="en-US"/>
+        </w:rPr>
+      </w:pPr>
+      <w:r>
+        <w:rPr>
+          <w:sz w:val="28"/>
+          <w:szCs w:val="28"/>
+          <w:lang w:val="en-US"/>
+        </w:rPr>
+        <w:t>parallel</w:t>
+      </w:r>
+    </w:p>
+    <w:p>
+      <w:pPr>
+        <w:pStyle w:val="NoSpacing"/>
+        <w:jc w:val="both"/>
+        <w:rPr>
+          <w:sz w:val="28"/>
+          <w:szCs w:val="28"/>
+          <w:lang w:val="en-US"/>
+        </w:rPr>
+      </w:pPr>
+    </w:p>
+    <w:p>
+      <w:pPr>
+        <w:pStyle w:val="NoSpacing"/>
+        <w:jc w:val="both"/>
+        <w:rPr>
+          <w:sz w:val="28"/>
+          <w:szCs w:val="28"/>
+          <w:lang w:val="en-US"/>
+        </w:rPr>
+      </w:pPr>
+      <w:r>
+        <w:rPr>
+          <w:sz w:val="28"/>
+          <w:szCs w:val="28"/>
+          <w:lang w:val="en-US"/>
+        </w:rPr>
+        <w:t>&lt;PERFORMANCE OF EXPLORED APPROACHES&gt;</w:t>
+      </w:r>
+    </w:p>
+    <w:p>
+      <w:pPr>
+        <w:pStyle w:val="NoSpacing"/>
+        <w:jc w:val="both"/>
+        <w:rPr>
+          <w:sz w:val="28"/>
+          <w:szCs w:val="28"/>
+          <w:lang w:val="en-US"/>
+        </w:rPr>
+      </w:pPr>
+      <w:r>
+        <w:rPr>
+          <w:sz w:val="28"/>
+          <w:szCs w:val="28"/>
+          <w:lang w:val="en-US"/>
+        </w:rPr>
+        <w:t>(</w:t>
+      </w:r>
+      <w:proofErr w:type="gramStart"/>
+      <w:r>
+        <w:rPr>
+          <w:sz w:val="28"/>
+          <w:szCs w:val="28"/>
+          <w:lang w:val="en-US"/>
+        </w:rPr>
+        <w:t>packets</w:t>
+      </w:r>
+      <w:proofErr w:type="gramEnd"/>
+      <w:r>
+        <w:rPr>
+          <w:sz w:val="28"/>
+          <w:szCs w:val="28"/>
+          <w:lang w:val="en-US"/>
+        </w:rPr>
+        <w:t xml:space="preserve"> per second, memory usage, limitation</w:t>
+      </w:r>
+      <w:r>
+        <w:rPr>
+          <w:sz w:val="28"/>
+          <w:szCs w:val="28"/>
+          <w:lang w:val="en-US"/>
+        </w:rPr>
+        <w:t>s</w:t>
+      </w:r>
+      <w:r>
+        <w:rPr>
+          <w:sz w:val="28"/>
+          <w:szCs w:val="28"/>
+          <w:lang w:val="en-US"/>
+        </w:rPr>
         <w:t>)</w:t>
       </w:r>
     </w:p>
     <w:p>
       <w:pPr>
         <w:pStyle w:val="NoSpacing"/>
-        <w:jc w:val="both"/>
-        <w:rPr>
-          <w:sz w:val="28"/>
-          <w:szCs w:val="28"/>
-          <w:lang w:val="en-US"/>
-        </w:rPr>
-      </w:pPr>
-      <w:r>
-        <w:rPr>
-          <w:sz w:val="28"/>
-          <w:szCs w:val="28"/>
-          <w:lang w:val="en-US"/>
-        </w:rPr>
-        <w:t xml:space="preserve">3. What to achieve - target characteristics - </w:t>
-      </w:r>
+        <w:numPr>
+          <w:ilvl w:val="0"/>
+          <w:numId w:val="27"/>
+        </w:numPr>
+        <w:jc w:val="both"/>
+        <w:rPr>
+          <w:sz w:val="28"/>
+          <w:szCs w:val="28"/>
+          <w:lang w:val="en-US"/>
+        </w:rPr>
+      </w:pPr>
+      <w:r>
+        <w:rPr>
+          <w:sz w:val="28"/>
+          <w:szCs w:val="28"/>
+          <w:lang w:val="en-US"/>
+        </w:rPr>
+        <w:t>Base line</w:t>
+      </w:r>
+    </w:p>
+    <w:p>
+      <w:pPr>
+        <w:pStyle w:val="NoSpacing"/>
+        <w:numPr>
+          <w:ilvl w:val="0"/>
+          <w:numId w:val="27"/>
+        </w:numPr>
+        <w:jc w:val="both"/>
+        <w:rPr>
+          <w:sz w:val="28"/>
+          <w:szCs w:val="28"/>
+          <w:lang w:val="en-US"/>
+        </w:rPr>
+      </w:pPr>
+      <w:r>
+        <w:rPr>
+          <w:sz w:val="28"/>
+          <w:szCs w:val="28"/>
+          <w:lang w:val="en-US"/>
+        </w:rPr>
+        <w:t>Linear</w:t>
+      </w:r>
+    </w:p>
+    <w:p>
+      <w:pPr>
+        <w:pStyle w:val="NoSpacing"/>
+        <w:numPr>
+          <w:ilvl w:val="0"/>
+          <w:numId w:val="27"/>
+        </w:numPr>
+        <w:jc w:val="both"/>
+        <w:rPr>
+          <w:sz w:val="28"/>
+          <w:szCs w:val="28"/>
+          <w:lang w:val="en-US"/>
+        </w:rPr>
+      </w:pPr>
+      <w:r>
+        <w:rPr>
+          <w:sz w:val="28"/>
+          <w:szCs w:val="28"/>
+          <w:lang w:val="en-US"/>
+        </w:rPr>
+        <w:t>Tree</w:t>
+      </w:r>
+    </w:p>
+    <w:p>
+      <w:pPr>
+        <w:pStyle w:val="NoSpacing"/>
+        <w:numPr>
+          <w:ilvl w:val="2"/>
+          <w:numId w:val="27"/>
+        </w:numPr>
+        <w:jc w:val="both"/>
+        <w:rPr>
+          <w:sz w:val="28"/>
+          <w:szCs w:val="28"/>
+          <w:lang w:val="en-US"/>
+        </w:rPr>
+      </w:pPr>
+      <w:r>
+        <w:rPr>
+          <w:sz w:val="28"/>
+          <w:szCs w:val="28"/>
+          <w:lang w:val="en-US"/>
+        </w:rPr>
+        <w:t>Tree-tree</w:t>
+      </w:r>
+    </w:p>
+    <w:p>
+      <w:pPr>
+        <w:pStyle w:val="NoSpacing"/>
+        <w:numPr>
+          <w:ilvl w:val="2"/>
+          <w:numId w:val="27"/>
+        </w:numPr>
+        <w:jc w:val="both"/>
+        <w:rPr>
+          <w:sz w:val="28"/>
+          <w:szCs w:val="28"/>
+          <w:lang w:val="en-US"/>
+        </w:rPr>
+      </w:pPr>
+      <w:r>
+        <w:rPr>
+          <w:sz w:val="28"/>
+          <w:szCs w:val="28"/>
+          <w:lang w:val="en-US"/>
+        </w:rPr>
+        <w:t>Tree - plain array</w:t>
+      </w:r>
+    </w:p>
+    <w:p>
+      <w:pPr>
+        <w:pStyle w:val="NoSpacing"/>
+        <w:numPr>
+          <w:ilvl w:val="2"/>
+          <w:numId w:val="27"/>
+        </w:numPr>
+        <w:jc w:val="both"/>
+        <w:rPr>
+          <w:sz w:val="28"/>
+          <w:szCs w:val="28"/>
+          <w:lang w:val="en-US"/>
+        </w:rPr>
+      </w:pPr>
+      <w:r>
+        <w:rPr>
+          <w:sz w:val="28"/>
+          <w:szCs w:val="28"/>
+          <w:lang w:val="en-US"/>
+        </w:rPr>
+        <w:t>RB-tree - plain array</w:t>
+      </w:r>
+    </w:p>
+    <w:p>
+      <w:pPr>
+        <w:pStyle w:val="NoSpacing"/>
+        <w:numPr>
+          <w:ilvl w:val="0"/>
+          <w:numId w:val="27"/>
+        </w:numPr>
+        <w:jc w:val="both"/>
+        <w:rPr>
+          <w:sz w:val="28"/>
+          <w:szCs w:val="28"/>
+          <w:lang w:val="en-US"/>
+        </w:rPr>
+      </w:pPr>
       <w:proofErr w:type="spellStart"/>
       <w:r>
         <w:rPr>
@@ -1541,54 +2444,31 @@
           <w:szCs w:val="28"/>
           <w:lang w:val="en-US"/>
         </w:rPr>
-        <w:t>rostelecom</w:t>
+        <w:t>Hash+array</w:t>
       </w:r>
       <w:proofErr w:type="spellEnd"/>
-      <w:r>
-        <w:rPr>
-          <w:sz w:val="28"/>
-          <w:szCs w:val="28"/>
-          <w:lang w:val="en-US"/>
-        </w:rPr>
-        <w:t>, rdp.ru</w:t>
-      </w:r>
-    </w:p>
-    <w:p>
-      <w:pPr>
-        <w:pStyle w:val="NoSpacing"/>
-        <w:jc w:val="both"/>
-        <w:rPr>
-          <w:sz w:val="28"/>
-          <w:szCs w:val="28"/>
-          <w:lang w:val="en-US"/>
-        </w:rPr>
-      </w:pPr>
-      <w:r>
-        <w:rPr>
-          <w:sz w:val="28"/>
-          <w:szCs w:val="28"/>
-          <w:lang w:val="en-US"/>
-        </w:rPr>
-        <w:t>4. How to achieve - what is the main problem - the main problem is lookup data structure</w:t>
-      </w:r>
-    </w:p>
-    <w:p>
-      <w:pPr>
-        <w:pStyle w:val="NoSpacing"/>
-        <w:jc w:val="both"/>
-        <w:rPr>
-          <w:sz w:val="28"/>
-          <w:szCs w:val="28"/>
-          <w:lang w:val="en-US"/>
-        </w:rPr>
-      </w:pPr>
-      <w:r>
-        <w:rPr>
-          <w:sz w:val="28"/>
-          <w:szCs w:val="28"/>
-          <w:lang w:val="en-US"/>
-        </w:rPr>
-        <w:t xml:space="preserve">5. Plan on what to test: linear, tree, tree-array, </w:t>
+    </w:p>
+    <w:p>
+      <w:pPr>
+        <w:pStyle w:val="NoSpacing"/>
+        <w:numPr>
+          <w:ilvl w:val="0"/>
+          <w:numId w:val="27"/>
+        </w:numPr>
+        <w:jc w:val="both"/>
+        <w:rPr>
+          <w:sz w:val="28"/>
+          <w:szCs w:val="28"/>
+          <w:lang w:val="en-US"/>
+        </w:rPr>
+      </w:pPr>
+      <w:r>
+        <w:rPr>
+          <w:sz w:val="28"/>
+          <w:szCs w:val="28"/>
+          <w:lang w:val="en-US"/>
+        </w:rPr>
+        <w:t xml:space="preserve">Parallel </w:t>
       </w:r>
       <w:proofErr w:type="spellStart"/>
       <w:r>
@@ -1597,352 +2477,73 @@
           <w:szCs w:val="28"/>
           <w:lang w:val="en-US"/>
         </w:rPr>
-        <w:t>rb</w:t>
+        <w:t>hash+array</w:t>
       </w:r>
       <w:proofErr w:type="spellEnd"/>
-      <w:r>
-        <w:rPr>
-          <w:sz w:val="28"/>
-          <w:szCs w:val="28"/>
-          <w:lang w:val="en-US"/>
-        </w:rPr>
-        <w:t>-</w:t>
-      </w:r>
-      <w:proofErr w:type="gramStart"/>
-      <w:r>
-        <w:rPr>
-          <w:sz w:val="28"/>
-          <w:szCs w:val="28"/>
-          <w:lang w:val="en-US"/>
-        </w:rPr>
-        <w:t>tree(</w:t>
-      </w:r>
-      <w:proofErr w:type="gramEnd"/>
-      <w:r>
-        <w:rPr>
-          <w:sz w:val="28"/>
-          <w:szCs w:val="28"/>
-          <w:lang w:val="en-US"/>
-        </w:rPr>
-        <w:t>balanced) array, hash, parallel</w:t>
-      </w:r>
-    </w:p>
-    <w:p>
-      <w:pPr>
-        <w:pStyle w:val="NoSpacing"/>
-        <w:jc w:val="both"/>
-        <w:rPr>
-          <w:sz w:val="28"/>
-          <w:szCs w:val="28"/>
-          <w:lang w:val="en-US"/>
-        </w:rPr>
-      </w:pPr>
-      <w:r>
-        <w:rPr>
-          <w:sz w:val="28"/>
-          <w:szCs w:val="28"/>
-          <w:lang w:val="en-US"/>
-        </w:rPr>
-        <w:t>6. Test program description (what is the bottle neck, what does it do, how much does it cost)</w:t>
-      </w:r>
-    </w:p>
-    <w:p>
-      <w:pPr>
-        <w:pStyle w:val="NoSpacing"/>
-        <w:jc w:val="both"/>
-        <w:rPr>
-          <w:sz w:val="28"/>
-          <w:szCs w:val="28"/>
-          <w:lang w:val="en-US"/>
-        </w:rPr>
-      </w:pPr>
-      <w:r>
-        <w:rPr>
-          <w:sz w:val="28"/>
-          <w:szCs w:val="28"/>
-          <w:lang w:val="en-US"/>
-        </w:rPr>
-        <w:t>7. Performance comparison (packets per second, memory usage, limitation)</w:t>
-      </w:r>
-    </w:p>
-    <w:p>
-      <w:pPr>
-        <w:pStyle w:val="NoSpacing"/>
-        <w:jc w:val="both"/>
-        <w:rPr>
-          <w:sz w:val="28"/>
-          <w:szCs w:val="28"/>
-          <w:lang w:val="en-US"/>
-        </w:rPr>
-      </w:pPr>
-      <w:r>
-        <w:rPr>
-          <w:sz w:val="28"/>
-          <w:szCs w:val="28"/>
-          <w:lang w:val="en-US"/>
-        </w:rPr>
-        <w:tab/>
-        <w:t>7.1 Base line</w:t>
-      </w:r>
-    </w:p>
-    <w:p>
-      <w:pPr>
-        <w:pStyle w:val="NoSpacing"/>
-        <w:jc w:val="both"/>
-        <w:rPr>
-          <w:sz w:val="28"/>
-          <w:szCs w:val="28"/>
-          <w:lang w:val="en-US"/>
-        </w:rPr>
-      </w:pPr>
-      <w:r>
-        <w:rPr>
-          <w:sz w:val="28"/>
-          <w:szCs w:val="28"/>
-          <w:lang w:val="en-US"/>
-        </w:rPr>
-        <w:tab/>
-        <w:t>7.2 Linear</w:t>
-      </w:r>
-    </w:p>
-    <w:p>
-      <w:pPr>
-        <w:pStyle w:val="NoSpacing"/>
-        <w:jc w:val="both"/>
-        <w:rPr>
-          <w:sz w:val="28"/>
-          <w:szCs w:val="28"/>
-          <w:lang w:val="en-US"/>
-        </w:rPr>
-      </w:pPr>
-      <w:r>
-        <w:rPr>
-          <w:sz w:val="28"/>
-          <w:szCs w:val="28"/>
-          <w:lang w:val="en-US"/>
-        </w:rPr>
-        <w:tab/>
-        <w:t>7.3 Tree</w:t>
-      </w:r>
-    </w:p>
-    <w:p>
-      <w:pPr>
-        <w:pStyle w:val="NoSpacing"/>
-        <w:jc w:val="both"/>
-        <w:rPr>
-          <w:sz w:val="28"/>
-          <w:szCs w:val="28"/>
-          <w:lang w:val="en-US"/>
-        </w:rPr>
-      </w:pPr>
-      <w:r>
-        <w:rPr>
-          <w:sz w:val="28"/>
-          <w:szCs w:val="28"/>
-          <w:lang w:val="en-US"/>
-        </w:rPr>
-        <w:tab/>
-      </w:r>
-      <w:r>
-        <w:rPr>
-          <w:sz w:val="28"/>
-          <w:szCs w:val="28"/>
-          <w:lang w:val="en-US"/>
-        </w:rPr>
-        <w:tab/>
-        <w:t>7.3.1 Tree-tree</w:t>
-      </w:r>
-    </w:p>
-    <w:p>
-      <w:pPr>
-        <w:pStyle w:val="NoSpacing"/>
-        <w:jc w:val="both"/>
-        <w:rPr>
-          <w:sz w:val="28"/>
-          <w:szCs w:val="28"/>
-          <w:lang w:val="en-US"/>
-        </w:rPr>
-      </w:pPr>
-      <w:r>
-        <w:rPr>
-          <w:sz w:val="28"/>
-          <w:szCs w:val="28"/>
-          <w:lang w:val="en-US"/>
-        </w:rPr>
-        <w:tab/>
-      </w:r>
-      <w:r>
-        <w:rPr>
-          <w:sz w:val="28"/>
-          <w:szCs w:val="28"/>
-          <w:lang w:val="en-US"/>
-        </w:rPr>
-        <w:tab/>
-        <w:t>7.3.2 Tree - plain array</w:t>
-      </w:r>
-    </w:p>
-    <w:p>
-      <w:pPr>
-        <w:pStyle w:val="NoSpacing"/>
-        <w:jc w:val="both"/>
-        <w:rPr>
-          <w:sz w:val="28"/>
-          <w:szCs w:val="28"/>
-          <w:lang w:val="en-US"/>
-        </w:rPr>
-      </w:pPr>
-      <w:r>
-        <w:rPr>
-          <w:sz w:val="28"/>
-          <w:szCs w:val="28"/>
-          <w:lang w:val="en-US"/>
-        </w:rPr>
-        <w:tab/>
-      </w:r>
-      <w:r>
-        <w:rPr>
-          <w:sz w:val="28"/>
-          <w:szCs w:val="28"/>
-          <w:lang w:val="en-US"/>
-        </w:rPr>
-        <w:tab/>
-        <w:t>7.3.3 RB-tree - plain array</w:t>
-      </w:r>
-    </w:p>
-    <w:p>
-      <w:pPr>
-        <w:pStyle w:val="NoSpacing"/>
-        <w:jc w:val="both"/>
-        <w:rPr>
-          <w:sz w:val="28"/>
-          <w:szCs w:val="28"/>
-          <w:lang w:val="en-US"/>
-        </w:rPr>
-      </w:pPr>
-      <w:r>
-        <w:rPr>
-          <w:sz w:val="28"/>
-          <w:szCs w:val="28"/>
-          <w:lang w:val="en-US"/>
-        </w:rPr>
-        <w:lastRenderedPageBreak/>
-        <w:tab/>
-        <w:t xml:space="preserve">7.4 </w:t>
-      </w:r>
-      <w:proofErr w:type="spellStart"/>
-      <w:r>
-        <w:rPr>
-          <w:sz w:val="28"/>
-          <w:szCs w:val="28"/>
-          <w:lang w:val="en-US"/>
-        </w:rPr>
-        <w:t>Hash+array</w:t>
-      </w:r>
-      <w:proofErr w:type="spellEnd"/>
-    </w:p>
-    <w:p>
-      <w:pPr>
-        <w:pStyle w:val="NoSpacing"/>
-        <w:jc w:val="both"/>
-        <w:rPr>
-          <w:sz w:val="28"/>
-          <w:szCs w:val="28"/>
-          <w:lang w:val="en-US"/>
-        </w:rPr>
-      </w:pPr>
-      <w:r>
-        <w:rPr>
-          <w:sz w:val="28"/>
-          <w:szCs w:val="28"/>
-          <w:lang w:val="en-US"/>
-        </w:rPr>
-        <w:tab/>
-        <w:t xml:space="preserve">7.5 Parallel </w:t>
-      </w:r>
-      <w:proofErr w:type="spellStart"/>
-      <w:r>
-        <w:rPr>
-          <w:sz w:val="28"/>
-          <w:szCs w:val="28"/>
-          <w:lang w:val="en-US"/>
-        </w:rPr>
-        <w:t>hash+array</w:t>
-      </w:r>
-      <w:proofErr w:type="spellEnd"/>
-    </w:p>
-    <w:p>
-      <w:pPr>
-        <w:pStyle w:val="NoSpacing"/>
-        <w:jc w:val="both"/>
-        <w:rPr>
-          <w:sz w:val="28"/>
-          <w:szCs w:val="28"/>
-          <w:lang w:val="en-US"/>
-        </w:rPr>
-      </w:pPr>
-      <w:r>
-        <w:rPr>
-          <w:sz w:val="28"/>
-          <w:szCs w:val="28"/>
-          <w:lang w:val="en-US"/>
-        </w:rPr>
-        <w:tab/>
-      </w:r>
-      <w:r>
-        <w:rPr>
-          <w:sz w:val="28"/>
-          <w:szCs w:val="28"/>
-          <w:lang w:val="en-US"/>
-        </w:rPr>
-        <w:tab/>
-        <w:t>7.5.1 Size</w:t>
-      </w:r>
-    </w:p>
-    <w:p>
-      <w:pPr>
-        <w:pStyle w:val="NoSpacing"/>
-        <w:jc w:val="both"/>
-        <w:rPr>
-          <w:sz w:val="28"/>
-          <w:szCs w:val="28"/>
-          <w:lang w:val="en-US"/>
-        </w:rPr>
-      </w:pPr>
-      <w:r>
-        <w:rPr>
-          <w:sz w:val="28"/>
-          <w:szCs w:val="28"/>
-          <w:lang w:val="en-US"/>
-        </w:rPr>
-        <w:tab/>
-      </w:r>
-      <w:r>
-        <w:rPr>
-          <w:sz w:val="28"/>
-          <w:szCs w:val="28"/>
-          <w:lang w:val="en-US"/>
-        </w:rPr>
-        <w:tab/>
-        <w:t>7.5.2 Cores</w:t>
-      </w:r>
-    </w:p>
-    <w:p>
-      <w:pPr>
-        <w:pStyle w:val="NoSpacing"/>
-        <w:jc w:val="both"/>
-        <w:rPr>
-          <w:sz w:val="28"/>
-          <w:szCs w:val="28"/>
-          <w:lang w:val="en-US"/>
-        </w:rPr>
-      </w:pPr>
-      <w:r>
-        <w:rPr>
-          <w:sz w:val="28"/>
-          <w:szCs w:val="28"/>
-          <w:lang w:val="en-US"/>
-        </w:rPr>
-        <w:t>8. Summary</w:t>
+    </w:p>
+    <w:p>
+      <w:pPr>
+        <w:pStyle w:val="NoSpacing"/>
+        <w:numPr>
+          <w:ilvl w:val="2"/>
+          <w:numId w:val="27"/>
+        </w:numPr>
+        <w:jc w:val="both"/>
+        <w:rPr>
+          <w:sz w:val="28"/>
+          <w:szCs w:val="28"/>
+          <w:lang w:val="en-US"/>
+        </w:rPr>
+      </w:pPr>
+      <w:r>
+        <w:rPr>
+          <w:sz w:val="28"/>
+          <w:szCs w:val="28"/>
+          <w:lang w:val="en-US"/>
+        </w:rPr>
+        <w:t>Size</w:t>
+      </w:r>
+    </w:p>
+    <w:p>
+      <w:pPr>
+        <w:pStyle w:val="NoSpacing"/>
+        <w:numPr>
+          <w:ilvl w:val="2"/>
+          <w:numId w:val="27"/>
+        </w:numPr>
+        <w:jc w:val="both"/>
+        <w:rPr>
+          <w:sz w:val="28"/>
+          <w:szCs w:val="28"/>
+          <w:lang w:val="en-US"/>
+        </w:rPr>
+      </w:pPr>
+      <w:r>
+        <w:rPr>
+          <w:sz w:val="28"/>
+          <w:szCs w:val="28"/>
+          <w:lang w:val="en-US"/>
+        </w:rPr>
+        <w:t>Cores</w:t>
+      </w:r>
+    </w:p>
+    <w:p>
+      <w:pPr>
+        <w:pStyle w:val="NoSpacing"/>
+        <w:jc w:val="both"/>
+        <w:rPr>
+          <w:sz w:val="28"/>
+          <w:szCs w:val="28"/>
+          <w:lang w:val="en-US"/>
+        </w:rPr>
+      </w:pPr>
+      <w:r>
+        <w:rPr>
+          <w:sz w:val="28"/>
+          <w:szCs w:val="28"/>
+          <w:lang w:val="en-US"/>
+        </w:rPr>
+        <w:t>Summary</w:t>
       </w:r>
     </w:p>
     <w:p>
@@ -2386,26 +2987,7 @@
           <w:szCs w:val="28"/>
           <w:lang w:val="en-US"/>
         </w:rPr>
-        <w:lastRenderedPageBreak/>
-        <w:t>[</w:t>
-      </w:r>
-      <w:proofErr w:type="spellStart"/>
-      <w:r>
-        <w:rPr>
-          <w:sz w:val="28"/>
-          <w:szCs w:val="28"/>
-          <w:lang w:val="en-US"/>
-        </w:rPr>
-        <w:t>ref_TT_ROS_TEL</w:t>
-      </w:r>
-      <w:proofErr w:type="spellEnd"/>
-      <w:r>
-        <w:rPr>
-          <w:sz w:val="28"/>
-          <w:szCs w:val="28"/>
-          <w:lang w:val="en-US"/>
-        </w:rPr>
-        <w:t>] file:TT CGNAT 2014_26_06v1.doc</w:t>
+        <w:t>[ref_TT_ROS_TEL] file:TT CGNAT 2014_26_06v1.doc</w:t>
       </w:r>
     </w:p>
     <w:p>
@@ -2599,7 +3181,7 @@
                       <w:sz w:val="20"/>
                       <w:szCs w:val="20"/>
                     </w:rPr>
-                    <w:t>2</w:t>
+                    <w:t>1</w:t>
                   </w:r>
                   <w:r>
                     <w:rPr>
@@ -2807,18 +3389,8 @@
               <w:szCs w:val="20"/>
               <w:lang w:val="en-US"/>
             </w:rPr>
-            <w:t xml:space="preserve">Denis </w:t>
+            <w:t>Denis Plotnikov</w:t>
           </w:r>
-          <w:proofErr w:type="spellStart"/>
-          <w:r>
-            <w:rPr>
-              <w:sz w:val="20"/>
-              <w:szCs w:val="20"/>
-              <w:lang w:val="en-US"/>
-            </w:rPr>
-            <w:t>Plotnikov</w:t>
-          </w:r>
-          <w:proofErr w:type="spellEnd"/>
         </w:p>
       </w:tc>
     </w:tr>
@@ -2834,6 +3406,92 @@
 <file path=word/numbering.xml><?xml version="1.0" encoding="utf-8"?>
 <w:numbering xmlns:wpc="http://schemas.microsoft.com/office/word/2010/wordprocessingCanvas" xmlns:mc="http://schemas.openxmlformats.org/markup-compatibility/2006" xmlns:o="urn:schemas-microsoft-com:office:office" xmlns:r="http://schemas.openxmlformats.org/officeDocument/2006/relationships" xmlns:m="http://schemas.openxmlformats.org/officeDocument/2006/math" xmlns:v="urn:schemas-microsoft-com:vml" xmlns:wp14="http://schemas.microsoft.com/office/word/2010/wordprocessingDrawing" xmlns:wp="http://schemas.openxmlformats.org/drawingml/2006/wordprocessingDrawing" xmlns:w10="urn:schemas-microsoft-com:office:word" xmlns:w="http://schemas.openxmlformats.org/wordprocessingml/2006/main" xmlns:w14="http://schemas.microsoft.com/office/word/2010/wordml" xmlns:wpg="http://schemas.microsoft.com/office/word/2010/wordprocessingGroup" xmlns:wpi="http://schemas.microsoft.com/office/word/2010/wordprocessingInk" xmlns:wne="http://schemas.microsoft.com/office/word/2006/wordml" xmlns:wps="http://schemas.microsoft.com/office/word/2010/wordprocessingShape" mc:Ignorable="w14 wp14">
   <w:abstractNum w:abstractNumId="0">
+    <w:nsid w:val="035E645D"/>
+    <w:multiLevelType w:val="hybridMultilevel"/>
+    <w:tmpl w:val="FF14658A"/>
+    <w:lvl w:ilvl="0" w:tplc="0409000F">
+      <w:start w:val="1"/>
+      <w:numFmt w:val="decimal"/>
+      <w:lvlText w:val="%1."/>
+      <w:lvlJc w:val="left"/>
+      <w:pPr>
+        <w:ind w:left="720" w:hanging="360"/>
+      </w:pPr>
+    </w:lvl>
+    <w:lvl w:ilvl="1" w:tplc="04090019" w:tentative="1">
+      <w:start w:val="1"/>
+      <w:numFmt w:val="lowerLetter"/>
+      <w:lvlText w:val="%2."/>
+      <w:lvlJc w:val="left"/>
+      <w:pPr>
+        <w:ind w:left="1440" w:hanging="360"/>
+      </w:pPr>
+    </w:lvl>
+    <w:lvl w:ilvl="2" w:tplc="0409001B">
+      <w:start w:val="1"/>
+      <w:numFmt w:val="lowerRoman"/>
+      <w:lvlText w:val="%3."/>
+      <w:lvlJc w:val="right"/>
+      <w:pPr>
+        <w:ind w:left="2160" w:hanging="180"/>
+      </w:pPr>
+    </w:lvl>
+    <w:lvl w:ilvl="3" w:tplc="0409000F" w:tentative="1">
+      <w:start w:val="1"/>
+      <w:numFmt w:val="decimal"/>
+      <w:lvlText w:val="%4."/>
+      <w:lvlJc w:val="left"/>
+      <w:pPr>
+        <w:ind w:left="2880" w:hanging="360"/>
+      </w:pPr>
+    </w:lvl>
+    <w:lvl w:ilvl="4" w:tplc="04090019" w:tentative="1">
+      <w:start w:val="1"/>
+      <w:numFmt w:val="lowerLetter"/>
+      <w:lvlText w:val="%5."/>
+      <w:lvlJc w:val="left"/>
+      <w:pPr>
+        <w:ind w:left="3600" w:hanging="360"/>
+      </w:pPr>
+    </w:lvl>
+    <w:lvl w:ilvl="5" w:tplc="0409001B" w:tentative="1">
+      <w:start w:val="1"/>
+      <w:numFmt w:val="lowerRoman"/>
+      <w:lvlText w:val="%6."/>
+      <w:lvlJc w:val="right"/>
+      <w:pPr>
+        <w:ind w:left="4320" w:hanging="180"/>
+      </w:pPr>
+    </w:lvl>
+    <w:lvl w:ilvl="6" w:tplc="0409000F" w:tentative="1">
+      <w:start w:val="1"/>
+      <w:numFmt w:val="decimal"/>
+      <w:lvlText w:val="%7."/>
+      <w:lvlJc w:val="left"/>
+      <w:pPr>
+        <w:ind w:left="5040" w:hanging="360"/>
+      </w:pPr>
+    </w:lvl>
+    <w:lvl w:ilvl="7" w:tplc="04090019" w:tentative="1">
+      <w:start w:val="1"/>
+      <w:numFmt w:val="lowerLetter"/>
+      <w:lvlText w:val="%8."/>
+      <w:lvlJc w:val="left"/>
+      <w:pPr>
+        <w:ind w:left="5760" w:hanging="360"/>
+      </w:pPr>
+    </w:lvl>
+    <w:lvl w:ilvl="8" w:tplc="0409001B" w:tentative="1">
+      <w:start w:val="1"/>
+      <w:numFmt w:val="lowerRoman"/>
+      <w:lvlText w:val="%9."/>
+      <w:lvlJc w:val="right"/>
+      <w:pPr>
+        <w:ind w:left="6480" w:hanging="180"/>
+      </w:pPr>
+    </w:lvl>
+  </w:abstractNum>
+  <w:abstractNum w:abstractNumId="1">
     <w:nsid w:val="162A093B"/>
     <w:multiLevelType w:val="hybridMultilevel"/>
     <w:tmpl w:val="AB44DE48"/>
@@ -2919,7 +3577,7 @@
       </w:pPr>
     </w:lvl>
   </w:abstractNum>
-  <w:abstractNum w:abstractNumId="1">
+  <w:abstractNum w:abstractNumId="2">
     <w:nsid w:val="18C26CFA"/>
     <w:multiLevelType w:val="hybridMultilevel"/>
     <w:tmpl w:val="0484AE1A"/>
@@ -3005,7 +3663,93 @@
       </w:pPr>
     </w:lvl>
   </w:abstractNum>
-  <w:abstractNum w:abstractNumId="2">
+  <w:abstractNum w:abstractNumId="3">
+    <w:nsid w:val="194D4B28"/>
+    <w:multiLevelType w:val="hybridMultilevel"/>
+    <w:tmpl w:val="09CAD5DC"/>
+    <w:lvl w:ilvl="0" w:tplc="0409000F">
+      <w:start w:val="1"/>
+      <w:numFmt w:val="decimal"/>
+      <w:lvlText w:val="%1."/>
+      <w:lvlJc w:val="left"/>
+      <w:pPr>
+        <w:ind w:left="720" w:hanging="360"/>
+      </w:pPr>
+    </w:lvl>
+    <w:lvl w:ilvl="1" w:tplc="04090019" w:tentative="1">
+      <w:start w:val="1"/>
+      <w:numFmt w:val="lowerLetter"/>
+      <w:lvlText w:val="%2."/>
+      <w:lvlJc w:val="left"/>
+      <w:pPr>
+        <w:ind w:left="1440" w:hanging="360"/>
+      </w:pPr>
+    </w:lvl>
+    <w:lvl w:ilvl="2" w:tplc="0409001B" w:tentative="1">
+      <w:start w:val="1"/>
+      <w:numFmt w:val="lowerRoman"/>
+      <w:lvlText w:val="%3."/>
+      <w:lvlJc w:val="right"/>
+      <w:pPr>
+        <w:ind w:left="2160" w:hanging="180"/>
+      </w:pPr>
+    </w:lvl>
+    <w:lvl w:ilvl="3" w:tplc="0409000F" w:tentative="1">
+      <w:start w:val="1"/>
+      <w:numFmt w:val="decimal"/>
+      <w:lvlText w:val="%4."/>
+      <w:lvlJc w:val="left"/>
+      <w:pPr>
+        <w:ind w:left="2880" w:hanging="360"/>
+      </w:pPr>
+    </w:lvl>
+    <w:lvl w:ilvl="4" w:tplc="04090019" w:tentative="1">
+      <w:start w:val="1"/>
+      <w:numFmt w:val="lowerLetter"/>
+      <w:lvlText w:val="%5."/>
+      <w:lvlJc w:val="left"/>
+      <w:pPr>
+        <w:ind w:left="3600" w:hanging="360"/>
+      </w:pPr>
+    </w:lvl>
+    <w:lvl w:ilvl="5" w:tplc="0409001B" w:tentative="1">
+      <w:start w:val="1"/>
+      <w:numFmt w:val="lowerRoman"/>
+      <w:lvlText w:val="%6."/>
+      <w:lvlJc w:val="right"/>
+      <w:pPr>
+        <w:ind w:left="4320" w:hanging="180"/>
+      </w:pPr>
+    </w:lvl>
+    <w:lvl w:ilvl="6" w:tplc="0409000F" w:tentative="1">
+      <w:start w:val="1"/>
+      <w:numFmt w:val="decimal"/>
+      <w:lvlText w:val="%7."/>
+      <w:lvlJc w:val="left"/>
+      <w:pPr>
+        <w:ind w:left="5040" w:hanging="360"/>
+      </w:pPr>
+    </w:lvl>
+    <w:lvl w:ilvl="7" w:tplc="04090019" w:tentative="1">
+      <w:start w:val="1"/>
+      <w:numFmt w:val="lowerLetter"/>
+      <w:lvlText w:val="%8."/>
+      <w:lvlJc w:val="left"/>
+      <w:pPr>
+        <w:ind w:left="5760" w:hanging="360"/>
+      </w:pPr>
+    </w:lvl>
+    <w:lvl w:ilvl="8" w:tplc="0409001B" w:tentative="1">
+      <w:start w:val="1"/>
+      <w:numFmt w:val="lowerRoman"/>
+      <w:lvlText w:val="%9."/>
+      <w:lvlJc w:val="right"/>
+      <w:pPr>
+        <w:ind w:left="6480" w:hanging="180"/>
+      </w:pPr>
+    </w:lvl>
+  </w:abstractNum>
+  <w:abstractNum w:abstractNumId="4">
     <w:nsid w:val="1FED0580"/>
     <w:multiLevelType w:val="hybridMultilevel"/>
     <w:tmpl w:val="BBBA4E4A"/>
@@ -3091,7 +3835,7 @@
       </w:pPr>
     </w:lvl>
   </w:abstractNum>
-  <w:abstractNum w:abstractNumId="3">
+  <w:abstractNum w:abstractNumId="5">
     <w:nsid w:val="228E65FA"/>
     <w:multiLevelType w:val="hybridMultilevel"/>
     <w:tmpl w:val="7B56032A"/>
@@ -3177,7 +3921,7 @@
       </w:pPr>
     </w:lvl>
   </w:abstractNum>
-  <w:abstractNum w:abstractNumId="4">
+  <w:abstractNum w:abstractNumId="6">
     <w:nsid w:val="2AE71308"/>
     <w:multiLevelType w:val="hybridMultilevel"/>
     <w:tmpl w:val="9DA8D136"/>
@@ -3290,7 +4034,7 @@
       </w:rPr>
     </w:lvl>
   </w:abstractNum>
-  <w:abstractNum w:abstractNumId="5">
+  <w:abstractNum w:abstractNumId="7">
     <w:nsid w:val="3ABB66EA"/>
     <w:multiLevelType w:val="hybridMultilevel"/>
     <w:tmpl w:val="4394EDB0"/>
@@ -3403,7 +4147,7 @@
       </w:rPr>
     </w:lvl>
   </w:abstractNum>
-  <w:abstractNum w:abstractNumId="6">
+  <w:abstractNum w:abstractNumId="8">
     <w:nsid w:val="3CD74CB5"/>
     <w:multiLevelType w:val="hybridMultilevel"/>
     <w:tmpl w:val="09E01908"/>
@@ -3494,7 +4238,7 @@
       </w:pPr>
     </w:lvl>
   </w:abstractNum>
-  <w:abstractNum w:abstractNumId="7">
+  <w:abstractNum w:abstractNumId="9">
     <w:nsid w:val="3F08697A"/>
     <w:multiLevelType w:val="hybridMultilevel"/>
     <w:tmpl w:val="6C7C34A0"/>
@@ -3580,7 +4324,120 @@
       </w:pPr>
     </w:lvl>
   </w:abstractNum>
-  <w:abstractNum w:abstractNumId="8">
+  <w:abstractNum w:abstractNumId="10">
+    <w:nsid w:val="403565A9"/>
+    <w:multiLevelType w:val="hybridMultilevel"/>
+    <w:tmpl w:val="9EC46FF2"/>
+    <w:lvl w:ilvl="0" w:tplc="04090001">
+      <w:start w:val="1"/>
+      <w:numFmt w:val="bullet"/>
+      <w:lvlText w:val=""/>
+      <w:lvlJc w:val="left"/>
+      <w:pPr>
+        <w:ind w:left="720" w:hanging="360"/>
+      </w:pPr>
+      <w:rPr>
+        <w:rFonts w:ascii="Symbol" w:hAnsi="Symbol" w:hint="default"/>
+      </w:rPr>
+    </w:lvl>
+    <w:lvl w:ilvl="1" w:tplc="04090003" w:tentative="1">
+      <w:start w:val="1"/>
+      <w:numFmt w:val="bullet"/>
+      <w:lvlText w:val="o"/>
+      <w:lvlJc w:val="left"/>
+      <w:pPr>
+        <w:ind w:left="1440" w:hanging="360"/>
+      </w:pPr>
+      <w:rPr>
+        <w:rFonts w:ascii="Courier New" w:hAnsi="Courier New" w:cs="Courier New" w:hint="default"/>
+      </w:rPr>
+    </w:lvl>
+    <w:lvl w:ilvl="2" w:tplc="04090005">
+      <w:start w:val="1"/>
+      <w:numFmt w:val="bullet"/>
+      <w:lvlText w:val=""/>
+      <w:lvlJc w:val="left"/>
+      <w:pPr>
+        <w:ind w:left="2160" w:hanging="360"/>
+      </w:pPr>
+      <w:rPr>
+        <w:rFonts w:ascii="Wingdings" w:hAnsi="Wingdings" w:hint="default"/>
+      </w:rPr>
+    </w:lvl>
+    <w:lvl w:ilvl="3" w:tplc="04090001" w:tentative="1">
+      <w:start w:val="1"/>
+      <w:numFmt w:val="bullet"/>
+      <w:lvlText w:val=""/>
+      <w:lvlJc w:val="left"/>
+      <w:pPr>
+        <w:ind w:left="2880" w:hanging="360"/>
+      </w:pPr>
+      <w:rPr>
+        <w:rFonts w:ascii="Symbol" w:hAnsi="Symbol" w:hint="default"/>
+      </w:rPr>
+    </w:lvl>
+    <w:lvl w:ilvl="4" w:tplc="04090003" w:tentative="1">
+      <w:start w:val="1"/>
+      <w:numFmt w:val="bullet"/>
+      <w:lvlText w:val="o"/>
+      <w:lvlJc w:val="left"/>
+      <w:pPr>
+        <w:ind w:left="3600" w:hanging="360"/>
+      </w:pPr>
+      <w:rPr>
+        <w:rFonts w:ascii="Courier New" w:hAnsi="Courier New" w:cs="Courier New" w:hint="default"/>
+      </w:rPr>
+    </w:lvl>
+    <w:lvl w:ilvl="5" w:tplc="04090005" w:tentative="1">
+      <w:start w:val="1"/>
+      <w:numFmt w:val="bullet"/>
+      <w:lvlText w:val=""/>
+      <w:lvlJc w:val="left"/>
+      <w:pPr>
+        <w:ind w:left="4320" w:hanging="360"/>
+      </w:pPr>
+      <w:rPr>
+        <w:rFonts w:ascii="Wingdings" w:hAnsi="Wingdings" w:hint="default"/>
+      </w:rPr>
+    </w:lvl>
+    <w:lvl w:ilvl="6" w:tplc="04090001" w:tentative="1">
+      <w:start w:val="1"/>
+      <w:numFmt w:val="bullet"/>
+      <w:lvlText w:val=""/>
+      <w:lvlJc w:val="left"/>
+      <w:pPr>
+        <w:ind w:left="5040" w:hanging="360"/>
+      </w:pPr>
+      <w:rPr>
+        <w:rFonts w:ascii="Symbol" w:hAnsi="Symbol" w:hint="default"/>
+      </w:rPr>
+    </w:lvl>
+    <w:lvl w:ilvl="7" w:tplc="04090003" w:tentative="1">
+      <w:start w:val="1"/>
+      <w:numFmt w:val="bullet"/>
+      <w:lvlText w:val="o"/>
+      <w:lvlJc w:val="left"/>
+      <w:pPr>
+        <w:ind w:left="5760" w:hanging="360"/>
+      </w:pPr>
+      <w:rPr>
+        <w:rFonts w:ascii="Courier New" w:hAnsi="Courier New" w:cs="Courier New" w:hint="default"/>
+      </w:rPr>
+    </w:lvl>
+    <w:lvl w:ilvl="8" w:tplc="04090005" w:tentative="1">
+      <w:start w:val="1"/>
+      <w:numFmt w:val="bullet"/>
+      <w:lvlText w:val=""/>
+      <w:lvlJc w:val="left"/>
+      <w:pPr>
+        <w:ind w:left="6480" w:hanging="360"/>
+      </w:pPr>
+      <w:rPr>
+        <w:rFonts w:ascii="Wingdings" w:hAnsi="Wingdings" w:hint="default"/>
+      </w:rPr>
+    </w:lvl>
+  </w:abstractNum>
+  <w:abstractNum w:abstractNumId="11">
     <w:nsid w:val="43636FD0"/>
     <w:multiLevelType w:val="hybridMultilevel"/>
     <w:tmpl w:val="895C14E4"/>
@@ -3666,7 +4523,120 @@
       </w:pPr>
     </w:lvl>
   </w:abstractNum>
-  <w:abstractNum w:abstractNumId="9">
+  <w:abstractNum w:abstractNumId="12">
+    <w:nsid w:val="4C342EF7"/>
+    <w:multiLevelType w:val="hybridMultilevel"/>
+    <w:tmpl w:val="02722574"/>
+    <w:lvl w:ilvl="0" w:tplc="0409000F">
+      <w:start w:val="1"/>
+      <w:numFmt w:val="decimal"/>
+      <w:lvlText w:val="%1."/>
+      <w:lvlJc w:val="left"/>
+      <w:pPr>
+        <w:ind w:left="720" w:hanging="360"/>
+      </w:pPr>
+      <w:rPr>
+        <w:rFonts w:hint="default"/>
+      </w:rPr>
+    </w:lvl>
+    <w:lvl w:ilvl="1" w:tplc="04090003" w:tentative="1">
+      <w:start w:val="1"/>
+      <w:numFmt w:val="bullet"/>
+      <w:lvlText w:val="o"/>
+      <w:lvlJc w:val="left"/>
+      <w:pPr>
+        <w:ind w:left="1440" w:hanging="360"/>
+      </w:pPr>
+      <w:rPr>
+        <w:rFonts w:ascii="Courier New" w:hAnsi="Courier New" w:cs="Courier New" w:hint="default"/>
+      </w:rPr>
+    </w:lvl>
+    <w:lvl w:ilvl="2" w:tplc="04090005">
+      <w:start w:val="1"/>
+      <w:numFmt w:val="bullet"/>
+      <w:lvlText w:val=""/>
+      <w:lvlJc w:val="left"/>
+      <w:pPr>
+        <w:ind w:left="2160" w:hanging="360"/>
+      </w:pPr>
+      <w:rPr>
+        <w:rFonts w:ascii="Wingdings" w:hAnsi="Wingdings" w:hint="default"/>
+      </w:rPr>
+    </w:lvl>
+    <w:lvl w:ilvl="3" w:tplc="04090001" w:tentative="1">
+      <w:start w:val="1"/>
+      <w:numFmt w:val="bullet"/>
+      <w:lvlText w:val=""/>
+      <w:lvlJc w:val="left"/>
+      <w:pPr>
+        <w:ind w:left="2880" w:hanging="360"/>
+      </w:pPr>
+      <w:rPr>
+        <w:rFonts w:ascii="Symbol" w:hAnsi="Symbol" w:hint="default"/>
+      </w:rPr>
+    </w:lvl>
+    <w:lvl w:ilvl="4" w:tplc="04090003" w:tentative="1">
+      <w:start w:val="1"/>
+      <w:numFmt w:val="bullet"/>
+      <w:lvlText w:val="o"/>
+      <w:lvlJc w:val="left"/>
+      <w:pPr>
+        <w:ind w:left="3600" w:hanging="360"/>
+      </w:pPr>
+      <w:rPr>
+        <w:rFonts w:ascii="Courier New" w:hAnsi="Courier New" w:cs="Courier New" w:hint="default"/>
+      </w:rPr>
+    </w:lvl>
+    <w:lvl w:ilvl="5" w:tplc="04090005" w:tentative="1">
+      <w:start w:val="1"/>
+      <w:numFmt w:val="bullet"/>
+      <w:lvlText w:val=""/>
+      <w:lvlJc w:val="left"/>
+      <w:pPr>
+        <w:ind w:left="4320" w:hanging="360"/>
+      </w:pPr>
+      <w:rPr>
+        <w:rFonts w:ascii="Wingdings" w:hAnsi="Wingdings" w:hint="default"/>
+      </w:rPr>
+    </w:lvl>
+    <w:lvl w:ilvl="6" w:tplc="04090001" w:tentative="1">
+      <w:start w:val="1"/>
+      <w:numFmt w:val="bullet"/>
+      <w:lvlText w:val=""/>
+      <w:lvlJc w:val="left"/>
+      <w:pPr>
+        <w:ind w:left="5040" w:hanging="360"/>
+      </w:pPr>
+      <w:rPr>
+        <w:rFonts w:ascii="Symbol" w:hAnsi="Symbol" w:hint="default"/>
+      </w:rPr>
+    </w:lvl>
+    <w:lvl w:ilvl="7" w:tplc="04090003" w:tentative="1">
+      <w:start w:val="1"/>
+      <w:numFmt w:val="bullet"/>
+      <w:lvlText w:val="o"/>
+      <w:lvlJc w:val="left"/>
+      <w:pPr>
+        <w:ind w:left="5760" w:hanging="360"/>
+      </w:pPr>
+      <w:rPr>
+        <w:rFonts w:ascii="Courier New" w:hAnsi="Courier New" w:cs="Courier New" w:hint="default"/>
+      </w:rPr>
+    </w:lvl>
+    <w:lvl w:ilvl="8" w:tplc="04090005" w:tentative="1">
+      <w:start w:val="1"/>
+      <w:numFmt w:val="bullet"/>
+      <w:lvlText w:val=""/>
+      <w:lvlJc w:val="left"/>
+      <w:pPr>
+        <w:ind w:left="6480" w:hanging="360"/>
+      </w:pPr>
+      <w:rPr>
+        <w:rFonts w:ascii="Wingdings" w:hAnsi="Wingdings" w:hint="default"/>
+      </w:rPr>
+    </w:lvl>
+  </w:abstractNum>
+  <w:abstractNum w:abstractNumId="13">
     <w:nsid w:val="4C5401AC"/>
     <w:multiLevelType w:val="hybridMultilevel"/>
     <w:tmpl w:val="FDDA62F2"/>
@@ -3755,7 +4725,7 @@
       </w:pPr>
     </w:lvl>
   </w:abstractNum>
-  <w:abstractNum w:abstractNumId="10">
+  <w:abstractNum w:abstractNumId="14">
     <w:nsid w:val="4E6F4E7F"/>
     <w:multiLevelType w:val="hybridMultilevel"/>
     <w:tmpl w:val="8790248C"/>
@@ -3841,7 +4811,7 @@
       </w:pPr>
     </w:lvl>
   </w:abstractNum>
-  <w:abstractNum w:abstractNumId="11">
+  <w:abstractNum w:abstractNumId="15">
     <w:nsid w:val="4F14068A"/>
     <w:multiLevelType w:val="hybridMultilevel"/>
     <w:tmpl w:val="BCB62C66"/>
@@ -3930,7 +4900,120 @@
       </w:pPr>
     </w:lvl>
   </w:abstractNum>
-  <w:abstractNum w:abstractNumId="12">
+  <w:abstractNum w:abstractNumId="16">
+    <w:nsid w:val="56914C16"/>
+    <w:multiLevelType w:val="hybridMultilevel"/>
+    <w:tmpl w:val="60CE2500"/>
+    <w:lvl w:ilvl="0" w:tplc="04090001">
+      <w:start w:val="1"/>
+      <w:numFmt w:val="bullet"/>
+      <w:lvlText w:val=""/>
+      <w:lvlJc w:val="left"/>
+      <w:pPr>
+        <w:ind w:left="720" w:hanging="360"/>
+      </w:pPr>
+      <w:rPr>
+        <w:rFonts w:ascii="Symbol" w:hAnsi="Symbol" w:hint="default"/>
+      </w:rPr>
+    </w:lvl>
+    <w:lvl w:ilvl="1" w:tplc="04090003" w:tentative="1">
+      <w:start w:val="1"/>
+      <w:numFmt w:val="bullet"/>
+      <w:lvlText w:val="o"/>
+      <w:lvlJc w:val="left"/>
+      <w:pPr>
+        <w:ind w:left="1440" w:hanging="360"/>
+      </w:pPr>
+      <w:rPr>
+        <w:rFonts w:ascii="Courier New" w:hAnsi="Courier New" w:cs="Courier New" w:hint="default"/>
+      </w:rPr>
+    </w:lvl>
+    <w:lvl w:ilvl="2" w:tplc="04090005" w:tentative="1">
+      <w:start w:val="1"/>
+      <w:numFmt w:val="bullet"/>
+      <w:lvlText w:val=""/>
+      <w:lvlJc w:val="left"/>
+      <w:pPr>
+        <w:ind w:left="2160" w:hanging="360"/>
+      </w:pPr>
+      <w:rPr>
+        <w:rFonts w:ascii="Wingdings" w:hAnsi="Wingdings" w:hint="default"/>
+      </w:rPr>
+    </w:lvl>
+    <w:lvl w:ilvl="3" w:tplc="04090001" w:tentative="1">
+      <w:start w:val="1"/>
+      <w:numFmt w:val="bullet"/>
+      <w:lvlText w:val=""/>
+      <w:lvlJc w:val="left"/>
+      <w:pPr>
+        <w:ind w:left="2880" w:hanging="360"/>
+      </w:pPr>
+      <w:rPr>
+        <w:rFonts w:ascii="Symbol" w:hAnsi="Symbol" w:hint="default"/>
+      </w:rPr>
+    </w:lvl>
+    <w:lvl w:ilvl="4" w:tplc="04090003" w:tentative="1">
+      <w:start w:val="1"/>
+      <w:numFmt w:val="bullet"/>
+      <w:lvlText w:val="o"/>
+      <w:lvlJc w:val="left"/>
+      <w:pPr>
+        <w:ind w:left="3600" w:hanging="360"/>
+      </w:pPr>
+      <w:rPr>
+        <w:rFonts w:ascii="Courier New" w:hAnsi="Courier New" w:cs="Courier New" w:hint="default"/>
+      </w:rPr>
+    </w:lvl>
+    <w:lvl w:ilvl="5" w:tplc="04090005" w:tentative="1">
+      <w:start w:val="1"/>
+      <w:numFmt w:val="bullet"/>
+      <w:lvlText w:val=""/>
+      <w:lvlJc w:val="left"/>
+      <w:pPr>
+        <w:ind w:left="4320" w:hanging="360"/>
+      </w:pPr>
+      <w:rPr>
+        <w:rFonts w:ascii="Wingdings" w:hAnsi="Wingdings" w:hint="default"/>
+      </w:rPr>
+    </w:lvl>
+    <w:lvl w:ilvl="6" w:tplc="04090001" w:tentative="1">
+      <w:start w:val="1"/>
+      <w:numFmt w:val="bullet"/>
+      <w:lvlText w:val=""/>
+      <w:lvlJc w:val="left"/>
+      <w:pPr>
+        <w:ind w:left="5040" w:hanging="360"/>
+      </w:pPr>
+      <w:rPr>
+        <w:rFonts w:ascii="Symbol" w:hAnsi="Symbol" w:hint="default"/>
+      </w:rPr>
+    </w:lvl>
+    <w:lvl w:ilvl="7" w:tplc="04090003" w:tentative="1">
+      <w:start w:val="1"/>
+      <w:numFmt w:val="bullet"/>
+      <w:lvlText w:val="o"/>
+      <w:lvlJc w:val="left"/>
+      <w:pPr>
+        <w:ind w:left="5760" w:hanging="360"/>
+      </w:pPr>
+      <w:rPr>
+        <w:rFonts w:ascii="Courier New" w:hAnsi="Courier New" w:cs="Courier New" w:hint="default"/>
+      </w:rPr>
+    </w:lvl>
+    <w:lvl w:ilvl="8" w:tplc="04090005" w:tentative="1">
+      <w:start w:val="1"/>
+      <w:numFmt w:val="bullet"/>
+      <w:lvlText w:val=""/>
+      <w:lvlJc w:val="left"/>
+      <w:pPr>
+        <w:ind w:left="6480" w:hanging="360"/>
+      </w:pPr>
+      <w:rPr>
+        <w:rFonts w:ascii="Wingdings" w:hAnsi="Wingdings" w:hint="default"/>
+      </w:rPr>
+    </w:lvl>
+  </w:abstractNum>
+  <w:abstractNum w:abstractNumId="17">
     <w:nsid w:val="56CF0861"/>
     <w:multiLevelType w:val="hybridMultilevel"/>
     <w:tmpl w:val="688AEBDE"/>
@@ -4016,7 +5099,7 @@
       </w:pPr>
     </w:lvl>
   </w:abstractNum>
-  <w:abstractNum w:abstractNumId="13">
+  <w:abstractNum w:abstractNumId="18">
     <w:nsid w:val="5871356C"/>
     <w:multiLevelType w:val="hybridMultilevel"/>
     <w:tmpl w:val="72746E9A"/>
@@ -4107,7 +5190,7 @@
       </w:pPr>
     </w:lvl>
   </w:abstractNum>
-  <w:abstractNum w:abstractNumId="14">
+  <w:abstractNum w:abstractNumId="19">
     <w:nsid w:val="58F16203"/>
     <w:multiLevelType w:val="hybridMultilevel"/>
     <w:tmpl w:val="75E8AC7C"/>
@@ -4199,7 +5282,7 @@
       </w:pPr>
     </w:lvl>
   </w:abstractNum>
-  <w:abstractNum w:abstractNumId="15">
+  <w:abstractNum w:abstractNumId="20">
     <w:nsid w:val="623F5810"/>
     <w:multiLevelType w:val="hybridMultilevel"/>
     <w:tmpl w:val="88801AEE"/>
@@ -4285,7 +5368,120 @@
       </w:pPr>
     </w:lvl>
   </w:abstractNum>
-  <w:abstractNum w:abstractNumId="16">
+  <w:abstractNum w:abstractNumId="21">
+    <w:nsid w:val="66DD78AB"/>
+    <w:multiLevelType w:val="hybridMultilevel"/>
+    <w:tmpl w:val="26F867B0"/>
+    <w:lvl w:ilvl="0" w:tplc="0409000F">
+      <w:start w:val="1"/>
+      <w:numFmt w:val="decimal"/>
+      <w:lvlText w:val="%1."/>
+      <w:lvlJc w:val="left"/>
+      <w:pPr>
+        <w:ind w:left="720" w:hanging="360"/>
+      </w:pPr>
+      <w:rPr>
+        <w:rFonts w:hint="default"/>
+      </w:rPr>
+    </w:lvl>
+    <w:lvl w:ilvl="1" w:tplc="04090003" w:tentative="1">
+      <w:start w:val="1"/>
+      <w:numFmt w:val="bullet"/>
+      <w:lvlText w:val="o"/>
+      <w:lvlJc w:val="left"/>
+      <w:pPr>
+        <w:ind w:left="1440" w:hanging="360"/>
+      </w:pPr>
+      <w:rPr>
+        <w:rFonts w:ascii="Courier New" w:hAnsi="Courier New" w:cs="Courier New" w:hint="default"/>
+      </w:rPr>
+    </w:lvl>
+    <w:lvl w:ilvl="2" w:tplc="04090005">
+      <w:start w:val="1"/>
+      <w:numFmt w:val="bullet"/>
+      <w:lvlText w:val=""/>
+      <w:lvlJc w:val="left"/>
+      <w:pPr>
+        <w:ind w:left="2160" w:hanging="360"/>
+      </w:pPr>
+      <w:rPr>
+        <w:rFonts w:ascii="Wingdings" w:hAnsi="Wingdings" w:hint="default"/>
+      </w:rPr>
+    </w:lvl>
+    <w:lvl w:ilvl="3" w:tplc="04090001" w:tentative="1">
+      <w:start w:val="1"/>
+      <w:numFmt w:val="bullet"/>
+      <w:lvlText w:val=""/>
+      <w:lvlJc w:val="left"/>
+      <w:pPr>
+        <w:ind w:left="2880" w:hanging="360"/>
+      </w:pPr>
+      <w:rPr>
+        <w:rFonts w:ascii="Symbol" w:hAnsi="Symbol" w:hint="default"/>
+      </w:rPr>
+    </w:lvl>
+    <w:lvl w:ilvl="4" w:tplc="04090003" w:tentative="1">
+      <w:start w:val="1"/>
+      <w:numFmt w:val="bullet"/>
+      <w:lvlText w:val="o"/>
+      <w:lvlJc w:val="left"/>
+      <w:pPr>
+        <w:ind w:left="3600" w:hanging="360"/>
+      </w:pPr>
+      <w:rPr>
+        <w:rFonts w:ascii="Courier New" w:hAnsi="Courier New" w:cs="Courier New" w:hint="default"/>
+      </w:rPr>
+    </w:lvl>
+    <w:lvl w:ilvl="5" w:tplc="04090005" w:tentative="1">
+      <w:start w:val="1"/>
+      <w:numFmt w:val="bullet"/>
+      <w:lvlText w:val=""/>
+      <w:lvlJc w:val="left"/>
+      <w:pPr>
+        <w:ind w:left="4320" w:hanging="360"/>
+      </w:pPr>
+      <w:rPr>
+        <w:rFonts w:ascii="Wingdings" w:hAnsi="Wingdings" w:hint="default"/>
+      </w:rPr>
+    </w:lvl>
+    <w:lvl w:ilvl="6" w:tplc="04090001" w:tentative="1">
+      <w:start w:val="1"/>
+      <w:numFmt w:val="bullet"/>
+      <w:lvlText w:val=""/>
+      <w:lvlJc w:val="left"/>
+      <w:pPr>
+        <w:ind w:left="5040" w:hanging="360"/>
+      </w:pPr>
+      <w:rPr>
+        <w:rFonts w:ascii="Symbol" w:hAnsi="Symbol" w:hint="default"/>
+      </w:rPr>
+    </w:lvl>
+    <w:lvl w:ilvl="7" w:tplc="04090003" w:tentative="1">
+      <w:start w:val="1"/>
+      <w:numFmt w:val="bullet"/>
+      <w:lvlText w:val="o"/>
+      <w:lvlJc w:val="left"/>
+      <w:pPr>
+        <w:ind w:left="5760" w:hanging="360"/>
+      </w:pPr>
+      <w:rPr>
+        <w:rFonts w:ascii="Courier New" w:hAnsi="Courier New" w:cs="Courier New" w:hint="default"/>
+      </w:rPr>
+    </w:lvl>
+    <w:lvl w:ilvl="8" w:tplc="04090005" w:tentative="1">
+      <w:start w:val="1"/>
+      <w:numFmt w:val="bullet"/>
+      <w:lvlText w:val=""/>
+      <w:lvlJc w:val="left"/>
+      <w:pPr>
+        <w:ind w:left="6480" w:hanging="360"/>
+      </w:pPr>
+      <w:rPr>
+        <w:rFonts w:ascii="Wingdings" w:hAnsi="Wingdings" w:hint="default"/>
+      </w:rPr>
+    </w:lvl>
+  </w:abstractNum>
+  <w:abstractNum w:abstractNumId="22">
     <w:nsid w:val="6714482D"/>
     <w:multiLevelType w:val="hybridMultilevel"/>
     <w:tmpl w:val="39561B92"/>
@@ -4374,7 +5570,7 @@
       </w:pPr>
     </w:lvl>
   </w:abstractNum>
-  <w:abstractNum w:abstractNumId="17">
+  <w:abstractNum w:abstractNumId="23">
     <w:nsid w:val="6F85037A"/>
     <w:multiLevelType w:val="hybridMultilevel"/>
     <w:tmpl w:val="32CC1884"/>
@@ -4463,7 +5659,7 @@
       </w:pPr>
     </w:lvl>
   </w:abstractNum>
-  <w:abstractNum w:abstractNumId="18">
+  <w:abstractNum w:abstractNumId="24">
     <w:nsid w:val="6FFA1028"/>
     <w:multiLevelType w:val="hybridMultilevel"/>
     <w:tmpl w:val="E8F6B2B2"/>
@@ -4549,7 +5745,7 @@
       </w:pPr>
     </w:lvl>
   </w:abstractNum>
-  <w:abstractNum w:abstractNumId="19">
+  <w:abstractNum w:abstractNumId="25">
     <w:nsid w:val="77C35751"/>
     <w:multiLevelType w:val="hybridMultilevel"/>
     <w:tmpl w:val="FB664222"/>
@@ -4635,7 +5831,7 @@
       </w:pPr>
     </w:lvl>
   </w:abstractNum>
-  <w:abstractNum w:abstractNumId="20">
+  <w:abstractNum w:abstractNumId="26">
     <w:nsid w:val="78D42042"/>
     <w:multiLevelType w:val="hybridMultilevel"/>
     <w:tmpl w:val="3C26CA76"/>
@@ -4724,7 +5920,93 @@
       </w:pPr>
     </w:lvl>
   </w:abstractNum>
-  <w:abstractNum w:abstractNumId="21">
+  <w:abstractNum w:abstractNumId="27">
+    <w:nsid w:val="7B721094"/>
+    <w:multiLevelType w:val="hybridMultilevel"/>
+    <w:tmpl w:val="640ED628"/>
+    <w:lvl w:ilvl="0" w:tplc="0409000F">
+      <w:start w:val="1"/>
+      <w:numFmt w:val="decimal"/>
+      <w:lvlText w:val="%1."/>
+      <w:lvlJc w:val="left"/>
+      <w:pPr>
+        <w:ind w:left="720" w:hanging="360"/>
+      </w:pPr>
+    </w:lvl>
+    <w:lvl w:ilvl="1" w:tplc="04090019" w:tentative="1">
+      <w:start w:val="1"/>
+      <w:numFmt w:val="lowerLetter"/>
+      <w:lvlText w:val="%2."/>
+      <w:lvlJc w:val="left"/>
+      <w:pPr>
+        <w:ind w:left="1440" w:hanging="360"/>
+      </w:pPr>
+    </w:lvl>
+    <w:lvl w:ilvl="2" w:tplc="0409001B">
+      <w:start w:val="1"/>
+      <w:numFmt w:val="lowerRoman"/>
+      <w:lvlText w:val="%3."/>
+      <w:lvlJc w:val="right"/>
+      <w:pPr>
+        <w:ind w:left="2160" w:hanging="180"/>
+      </w:pPr>
+    </w:lvl>
+    <w:lvl w:ilvl="3" w:tplc="0409000F" w:tentative="1">
+      <w:start w:val="1"/>
+      <w:numFmt w:val="decimal"/>
+      <w:lvlText w:val="%4."/>
+      <w:lvlJc w:val="left"/>
+      <w:pPr>
+        <w:ind w:left="2880" w:hanging="360"/>
+      </w:pPr>
+    </w:lvl>
+    <w:lvl w:ilvl="4" w:tplc="04090019" w:tentative="1">
+      <w:start w:val="1"/>
+      <w:numFmt w:val="lowerLetter"/>
+      <w:lvlText w:val="%5."/>
+      <w:lvlJc w:val="left"/>
+      <w:pPr>
+        <w:ind w:left="3600" w:hanging="360"/>
+      </w:pPr>
+    </w:lvl>
+    <w:lvl w:ilvl="5" w:tplc="0409001B" w:tentative="1">
+      <w:start w:val="1"/>
+      <w:numFmt w:val="lowerRoman"/>
+      <w:lvlText w:val="%6."/>
+      <w:lvlJc w:val="right"/>
+      <w:pPr>
+        <w:ind w:left="4320" w:hanging="180"/>
+      </w:pPr>
+    </w:lvl>
+    <w:lvl w:ilvl="6" w:tplc="0409000F" w:tentative="1">
+      <w:start w:val="1"/>
+      <w:numFmt w:val="decimal"/>
+      <w:lvlText w:val="%7."/>
+      <w:lvlJc w:val="left"/>
+      <w:pPr>
+        <w:ind w:left="5040" w:hanging="360"/>
+      </w:pPr>
+    </w:lvl>
+    <w:lvl w:ilvl="7" w:tplc="04090019" w:tentative="1">
+      <w:start w:val="1"/>
+      <w:numFmt w:val="lowerLetter"/>
+      <w:lvlText w:val="%8."/>
+      <w:lvlJc w:val="left"/>
+      <w:pPr>
+        <w:ind w:left="5760" w:hanging="360"/>
+      </w:pPr>
+    </w:lvl>
+    <w:lvl w:ilvl="8" w:tplc="0409001B" w:tentative="1">
+      <w:start w:val="1"/>
+      <w:numFmt w:val="lowerRoman"/>
+      <w:lvlText w:val="%9."/>
+      <w:lvlJc w:val="right"/>
+      <w:pPr>
+        <w:ind w:left="6480" w:hanging="180"/>
+      </w:pPr>
+    </w:lvl>
+  </w:abstractNum>
+  <w:abstractNum w:abstractNumId="28">
     <w:nsid w:val="7F0D6D48"/>
     <w:multiLevelType w:val="hybridMultilevel"/>
     <w:tmpl w:val="9510FB5A"/>
@@ -4814,70 +6096,91 @@
     </w:lvl>
   </w:abstractNum>
   <w:num w:numId="1">
+    <w:abstractNumId w:val="8"/>
+  </w:num>
+  <w:num w:numId="2">
+    <w:abstractNumId w:val="11"/>
+  </w:num>
+  <w:num w:numId="3">
+    <w:abstractNumId w:val="9"/>
+  </w:num>
+  <w:num w:numId="4">
+    <w:abstractNumId w:val="14"/>
+  </w:num>
+  <w:num w:numId="5">
+    <w:abstractNumId w:val="20"/>
+  </w:num>
+  <w:num w:numId="6">
+    <w:abstractNumId w:val="18"/>
+  </w:num>
+  <w:num w:numId="7">
+    <w:abstractNumId w:val="26"/>
+  </w:num>
+  <w:num w:numId="8">
+    <w:abstractNumId w:val="4"/>
+  </w:num>
+  <w:num w:numId="9">
+    <w:abstractNumId w:val="23"/>
+  </w:num>
+  <w:num w:numId="10">
     <w:abstractNumId w:val="6"/>
   </w:num>
-  <w:num w:numId="2">
-    <w:abstractNumId w:val="8"/>
+  <w:num w:numId="11">
+    <w:abstractNumId w:val="19"/>
   </w:num>
-  <w:num w:numId="3">
+  <w:num w:numId="12">
+    <w:abstractNumId w:val="2"/>
+  </w:num>
+  <w:num w:numId="13">
+    <w:abstractNumId w:val="28"/>
+  </w:num>
+  <w:num w:numId="14">
+    <w:abstractNumId w:val="5"/>
+  </w:num>
+  <w:num w:numId="15">
+    <w:abstractNumId w:val="1"/>
+  </w:num>
+  <w:num w:numId="16">
+    <w:abstractNumId w:val="24"/>
+  </w:num>
+  <w:num w:numId="17">
+    <w:abstractNumId w:val="17"/>
+  </w:num>
+  <w:num w:numId="18">
+    <w:abstractNumId w:val="22"/>
+  </w:num>
+  <w:num w:numId="19">
+    <w:abstractNumId w:val="15"/>
+  </w:num>
+  <w:num w:numId="20">
+    <w:abstractNumId w:val="13"/>
+  </w:num>
+  <w:num w:numId="21">
     <w:abstractNumId w:val="7"/>
   </w:num>
-  <w:num w:numId="4">
+  <w:num w:numId="22">
+    <w:abstractNumId w:val="25"/>
+  </w:num>
+  <w:num w:numId="23">
     <w:abstractNumId w:val="10"/>
   </w:num>
-  <w:num w:numId="5">
-    <w:abstractNumId w:val="15"/>
+  <w:num w:numId="24">
+    <w:abstractNumId w:val="12"/>
   </w:num>
-  <w:num w:numId="6">
-    <w:abstractNumId w:val="13"/>
-  </w:num>
-  <w:num w:numId="7">
-    <w:abstractNumId w:val="20"/>
-  </w:num>
-  <w:num w:numId="8">
-    <w:abstractNumId w:val="2"/>
-  </w:num>
-  <w:num w:numId="9">
-    <w:abstractNumId w:val="17"/>
-  </w:num>
-  <w:num w:numId="10">
-    <w:abstractNumId w:val="4"/>
-  </w:num>
-  <w:num w:numId="11">
-    <w:abstractNumId w:val="14"/>
-  </w:num>
-  <w:num w:numId="12">
-    <w:abstractNumId w:val="1"/>
-  </w:num>
-  <w:num w:numId="13">
+  <w:num w:numId="25">
     <w:abstractNumId w:val="21"/>
   </w:num>
-  <w:num w:numId="14">
-    <w:abstractNumId w:val="3"/>
+  <w:num w:numId="26">
+    <w:abstractNumId w:val="27"/>
   </w:num>
-  <w:num w:numId="15">
+  <w:num w:numId="27">
     <w:abstractNumId w:val="0"/>
   </w:num>
-  <w:num w:numId="16">
-    <w:abstractNumId w:val="18"/>
-  </w:num>
-  <w:num w:numId="17">
-    <w:abstractNumId w:val="12"/>
-  </w:num>
-  <w:num w:numId="18">
+  <w:num w:numId="28">
     <w:abstractNumId w:val="16"/>
   </w:num>
-  <w:num w:numId="19">
-    <w:abstractNumId w:val="11"/>
-  </w:num>
-  <w:num w:numId="20">
-    <w:abstractNumId w:val="9"/>
-  </w:num>
-  <w:num w:numId="21">
-    <w:abstractNumId w:val="5"/>
-  </w:num>
-  <w:num w:numId="22">
-    <w:abstractNumId w:val="19"/>
+  <w:num w:numId="29">
+    <w:abstractNumId w:val="3"/>
   </w:num>
   <w:numIdMacAtCleanup w:val="2"/>
 </w:numbering>
@@ -5839,7 +7142,7 @@
 </file>
 
 <file path=customXml/itemProps1.xml><?xml version="1.0" encoding="utf-8"?>
-<ds:datastoreItem xmlns:ds="http://schemas.openxmlformats.org/officeDocument/2006/customXml" ds:itemID="{F8E947D8-50C2-4E58-B52A-F97D43674D37}">
+<ds:datastoreItem xmlns:ds="http://schemas.openxmlformats.org/officeDocument/2006/customXml" ds:itemID="{0E0B38EC-0FE2-4875-9CF3-7EF5EA6137AA}">
   <ds:schemaRefs>
     <ds:schemaRef ds:uri="http://schemas.openxmlformats.org/officeDocument/2006/bibliography"/>
   </ds:schemaRefs>

</xml_diff>

<commit_message>
cycles per packet description added
</commit_message>
<xml_diff>
--- a/SD_CG-NAT_Denis_Plotnikov.docx
+++ b/SD_CG-NAT_Denis_Plotnikov.docx
@@ -29,7 +29,18 @@
           <w:szCs w:val="40"/>
           <w:lang w:val="en-US"/>
         </w:rPr>
-        <w:t>ing a Software Defined CG-NAT</w:t>
+        <w:t xml:space="preserve">ing a Software Defined </w:t>
+      </w:r>
+      <w:bookmarkStart w:id="0" w:name="_GoBack"/>
+      <w:bookmarkEnd w:id="0"/>
+      <w:r>
+        <w:rPr>
+          <w:b/>
+          <w:sz w:val="40"/>
+          <w:szCs w:val="40"/>
+          <w:lang w:val="en-US"/>
+        </w:rPr>
+        <w:t>CG-NAT</w:t>
       </w:r>
     </w:p>
     <w:p>
@@ -91,6 +102,14 @@
           <w:lang w:val="en-US"/>
         </w:rPr>
       </w:pPr>
+      <w:r>
+        <w:rPr>
+          <w:sz w:val="28"/>
+          <w:szCs w:val="28"/>
+          <w:lang w:val="en-US"/>
+        </w:rPr>
+        <w:t>…</w:t>
+      </w:r>
     </w:p>
     <w:p>
       <w:pPr>
@@ -118,6 +137,7 @@
         </w:rPr>
         <w:t xml:space="preserve"> WHAT SHOULD IT DO (TYPES OF NAT and corresponding RFC overview)</w:t>
       </w:r>
+      <w:proofErr w:type="gramStart"/>
       <w:r>
         <w:rPr>
           <w:sz w:val="28"/>
@@ -126,6 +146,7 @@
         </w:rPr>
         <w:t>&gt;</w:t>
       </w:r>
+      <w:proofErr w:type="gramEnd"/>
     </w:p>
     <w:p>
       <w:pPr>
@@ -162,6 +183,25 @@
           <w:szCs w:val="28"/>
           <w:lang w:val="en-US"/>
         </w:rPr>
+        <w:t>…</w:t>
+      </w:r>
+    </w:p>
+    <w:p>
+      <w:pPr>
+        <w:pStyle w:val="NoSpacing"/>
+        <w:jc w:val="both"/>
+        <w:rPr>
+          <w:sz w:val="28"/>
+          <w:szCs w:val="28"/>
+          <w:lang w:val="en-US"/>
+        </w:rPr>
+      </w:pPr>
+      <w:r>
+        <w:rPr>
+          <w:sz w:val="28"/>
+          <w:szCs w:val="28"/>
+          <w:lang w:val="en-US"/>
+        </w:rPr>
         <w:t>&lt;WHAT IS CARRIER GRADE NAT</w:t>
       </w:r>
       <w:r>
@@ -216,6 +256,25 @@
           <w:szCs w:val="28"/>
           <w:lang w:val="en-US"/>
         </w:rPr>
+        <w:t>…</w:t>
+      </w:r>
+    </w:p>
+    <w:p>
+      <w:pPr>
+        <w:pStyle w:val="NoSpacing"/>
+        <w:jc w:val="both"/>
+        <w:rPr>
+          <w:sz w:val="28"/>
+          <w:szCs w:val="28"/>
+          <w:lang w:val="en-US"/>
+        </w:rPr>
+      </w:pPr>
+      <w:r>
+        <w:rPr>
+          <w:sz w:val="28"/>
+          <w:szCs w:val="28"/>
+          <w:lang w:val="en-US"/>
+        </w:rPr>
         <w:t>&lt;WHAT IS THE NOWADAYS APPROACH TO DO NAT&gt;</w:t>
       </w:r>
     </w:p>
@@ -248,6 +307,14 @@
           <w:lang w:val="en-US"/>
         </w:rPr>
       </w:pPr>
+      <w:r>
+        <w:rPr>
+          <w:sz w:val="28"/>
+          <w:szCs w:val="28"/>
+          <w:lang w:val="en-US"/>
+        </w:rPr>
+        <w:t>…</w:t>
+      </w:r>
     </w:p>
     <w:p>
       <w:pPr>
@@ -278,6 +345,14 @@
           <w:lang w:val="en-US"/>
         </w:rPr>
       </w:pPr>
+      <w:r>
+        <w:rPr>
+          <w:sz w:val="28"/>
+          <w:szCs w:val="28"/>
+          <w:lang w:val="en-US"/>
+        </w:rPr>
+        <w:t>…</w:t>
+      </w:r>
     </w:p>
     <w:p>
       <w:pPr>
@@ -353,6 +428,14 @@
           <w:lang w:val="en-US"/>
         </w:rPr>
       </w:pPr>
+      <w:r>
+        <w:rPr>
+          <w:sz w:val="28"/>
+          <w:szCs w:val="28"/>
+          <w:lang w:val="en-US"/>
+        </w:rPr>
+        <w:t>…</w:t>
+      </w:r>
     </w:p>
     <w:p>
       <w:pPr>
@@ -454,131 +537,146 @@
           <w:lang w:val="en-US"/>
         </w:rPr>
       </w:pPr>
-    </w:p>
-    <w:p>
-      <w:pPr>
-        <w:pStyle w:val="NoSpacing"/>
-        <w:jc w:val="both"/>
-        <w:rPr>
-          <w:sz w:val="28"/>
-          <w:szCs w:val="28"/>
-          <w:lang w:val="en-US"/>
-        </w:rPr>
-      </w:pPr>
-      <w:r>
-        <w:rPr>
-          <w:sz w:val="28"/>
-          <w:szCs w:val="28"/>
-          <w:lang w:val="en-US"/>
-        </w:rPr>
-        <w:t>&lt;</w:t>
-      </w:r>
-      <w:r>
-        <w:rPr>
-          <w:sz w:val="28"/>
-          <w:szCs w:val="28"/>
-          <w:lang w:val="en-US"/>
-        </w:rPr>
-        <w:t>… let’s try to make one</w:t>
-      </w:r>
-      <w:r>
-        <w:rPr>
-          <w:sz w:val="28"/>
-          <w:szCs w:val="28"/>
-          <w:lang w:val="en-US"/>
-        </w:rPr>
-        <w:t>&gt;</w:t>
-      </w:r>
-    </w:p>
-    <w:p>
-      <w:pPr>
-        <w:pStyle w:val="NoSpacing"/>
-        <w:jc w:val="both"/>
-        <w:rPr>
-          <w:sz w:val="28"/>
-          <w:szCs w:val="28"/>
-          <w:lang w:val="en-US"/>
-        </w:rPr>
-      </w:pPr>
-    </w:p>
-    <w:p>
-      <w:pPr>
-        <w:pStyle w:val="NoSpacing"/>
-        <w:jc w:val="both"/>
-        <w:rPr>
-          <w:sz w:val="28"/>
-          <w:szCs w:val="28"/>
-          <w:lang w:val="en-US"/>
-        </w:rPr>
-      </w:pPr>
-      <w:r>
-        <w:rPr>
-          <w:sz w:val="28"/>
-          <w:szCs w:val="28"/>
-          <w:lang w:val="en-US"/>
-        </w:rPr>
-        <w:t>&lt;WHAT OUR NAT SHOULD DO&gt;</w:t>
-      </w:r>
-    </w:p>
-    <w:p>
-      <w:pPr>
-        <w:pStyle w:val="NoSpacing"/>
-        <w:jc w:val="both"/>
-        <w:rPr>
-          <w:sz w:val="28"/>
-          <w:szCs w:val="28"/>
-          <w:lang w:val="en-US"/>
-        </w:rPr>
-      </w:pPr>
-    </w:p>
-    <w:p>
-      <w:pPr>
-        <w:pStyle w:val="NoSpacing"/>
-        <w:jc w:val="both"/>
-        <w:rPr>
-          <w:sz w:val="28"/>
-          <w:szCs w:val="28"/>
-          <w:lang w:val="en-US"/>
-        </w:rPr>
-      </w:pPr>
-      <w:r>
-        <w:rPr>
-          <w:sz w:val="28"/>
-          <w:szCs w:val="28"/>
-          <w:lang w:val="en-US"/>
-        </w:rPr>
-        <w:t>&lt;WHAT THE NAT KEY METRICS ARE&gt;</w:t>
-      </w:r>
-    </w:p>
-    <w:p>
-      <w:pPr>
-        <w:pStyle w:val="NoSpacing"/>
-        <w:jc w:val="both"/>
-        <w:rPr>
-          <w:sz w:val="28"/>
-          <w:szCs w:val="28"/>
-          <w:lang w:val="en-US"/>
-        </w:rPr>
-      </w:pPr>
-    </w:p>
-    <w:p>
-      <w:pPr>
-        <w:pStyle w:val="NoSpacing"/>
-        <w:jc w:val="both"/>
-        <w:rPr>
-          <w:sz w:val="28"/>
-          <w:szCs w:val="28"/>
-          <w:lang w:val="en-US"/>
-        </w:rPr>
-      </w:pPr>
-      <w:r>
-        <w:rPr>
-          <w:sz w:val="28"/>
-          <w:szCs w:val="28"/>
-          <w:lang w:val="en-US"/>
-        </w:rPr>
-        <w:t>&lt;WHAT ITS PERFORMANCE SHOULD BE&gt;</w:t>
-      </w:r>
+      <w:r>
+        <w:rPr>
+          <w:sz w:val="28"/>
+          <w:szCs w:val="28"/>
+          <w:lang w:val="en-US"/>
+        </w:rPr>
+        <w:t>…</w:t>
+      </w:r>
+    </w:p>
+    <w:p>
+      <w:pPr>
+        <w:pStyle w:val="NoSpacing"/>
+        <w:jc w:val="both"/>
+        <w:rPr>
+          <w:sz w:val="28"/>
+          <w:szCs w:val="28"/>
+          <w:lang w:val="en-US"/>
+        </w:rPr>
+      </w:pPr>
+      <w:r>
+        <w:rPr>
+          <w:sz w:val="28"/>
+          <w:szCs w:val="28"/>
+          <w:lang w:val="en-US"/>
+        </w:rPr>
+        <w:t>&lt;THE GOAL OF THIS WORK&gt;</w:t>
+      </w:r>
+    </w:p>
+    <w:p>
+      <w:pPr>
+        <w:pStyle w:val="NoSpacing"/>
+        <w:jc w:val="both"/>
+        <w:rPr>
+          <w:sz w:val="28"/>
+          <w:szCs w:val="28"/>
+          <w:lang w:val="en-US"/>
+        </w:rPr>
+      </w:pPr>
+      <w:proofErr w:type="gramStart"/>
+      <w:r>
+        <w:rPr>
+          <w:sz w:val="28"/>
+          <w:szCs w:val="28"/>
+          <w:lang w:val="en-US"/>
+        </w:rPr>
+        <w:t>let’s</w:t>
+      </w:r>
+      <w:proofErr w:type="gramEnd"/>
+      <w:r>
+        <w:rPr>
+          <w:sz w:val="28"/>
+          <w:szCs w:val="28"/>
+          <w:lang w:val="en-US"/>
+        </w:rPr>
+        <w:t xml:space="preserve"> try to make one</w:t>
+      </w:r>
+    </w:p>
+    <w:p>
+      <w:pPr>
+        <w:pStyle w:val="NoSpacing"/>
+        <w:jc w:val="both"/>
+        <w:rPr>
+          <w:sz w:val="28"/>
+          <w:szCs w:val="28"/>
+          <w:lang w:val="en-US"/>
+        </w:rPr>
+      </w:pPr>
+      <w:r>
+        <w:rPr>
+          <w:sz w:val="28"/>
+          <w:szCs w:val="28"/>
+          <w:lang w:val="en-US"/>
+        </w:rPr>
+        <w:t>…</w:t>
+      </w:r>
+    </w:p>
+    <w:p>
+      <w:pPr>
+        <w:pStyle w:val="NoSpacing"/>
+        <w:jc w:val="both"/>
+        <w:rPr>
+          <w:sz w:val="28"/>
+          <w:szCs w:val="28"/>
+          <w:lang w:val="en-US"/>
+        </w:rPr>
+      </w:pPr>
+      <w:r>
+        <w:rPr>
+          <w:sz w:val="28"/>
+          <w:szCs w:val="28"/>
+          <w:lang w:val="en-US"/>
+        </w:rPr>
+        <w:t>&lt;WHAT OUR NAT SHOULD</w:t>
+      </w:r>
+      <w:r>
+        <w:rPr>
+          <w:sz w:val="28"/>
+          <w:szCs w:val="28"/>
+          <w:lang w:val="en-US"/>
+        </w:rPr>
+        <w:t xml:space="preserve"> BE ABLE TO</w:t>
+      </w:r>
+      <w:r>
+        <w:rPr>
+          <w:sz w:val="28"/>
+          <w:szCs w:val="28"/>
+          <w:lang w:val="en-US"/>
+        </w:rPr>
+        <w:t xml:space="preserve"> DO&gt;</w:t>
+      </w:r>
+    </w:p>
+    <w:p>
+      <w:pPr>
+        <w:pStyle w:val="NoSpacing"/>
+        <w:jc w:val="both"/>
+        <w:rPr>
+          <w:sz w:val="28"/>
+          <w:szCs w:val="28"/>
+          <w:lang w:val="en-US"/>
+        </w:rPr>
+      </w:pPr>
+      <w:r>
+        <w:rPr>
+          <w:sz w:val="28"/>
+          <w:szCs w:val="28"/>
+          <w:lang w:val="en-US"/>
+        </w:rPr>
+        <w:t>…</w:t>
+      </w:r>
+    </w:p>
+    <w:p>
+      <w:pPr>
+        <w:pStyle w:val="NoSpacing"/>
+        <w:jc w:val="both"/>
+        <w:rPr>
+          <w:sz w:val="28"/>
+          <w:szCs w:val="28"/>
+          <w:lang w:val="en-US"/>
+        </w:rPr>
+      </w:pPr>
     </w:p>
     <w:p>
       <w:pPr>
@@ -586,6 +684,38 @@
         <w:jc w:val="both"/>
         <w:rPr>
           <w:b/>
+          <w:sz w:val="32"/>
+          <w:szCs w:val="32"/>
+          <w:lang w:val="en-US"/>
+        </w:rPr>
+      </w:pPr>
+      <w:r>
+        <w:rPr>
+          <w:b/>
+          <w:sz w:val="32"/>
+          <w:szCs w:val="32"/>
+          <w:lang w:val="en-US"/>
+        </w:rPr>
+        <w:t xml:space="preserve">Performance metrics of the NAT </w:t>
+      </w:r>
+    </w:p>
+    <w:p>
+      <w:pPr>
+        <w:pStyle w:val="NoSpacing"/>
+        <w:jc w:val="both"/>
+        <w:rPr>
+          <w:sz w:val="28"/>
+          <w:szCs w:val="28"/>
+          <w:lang w:val="en-US"/>
+        </w:rPr>
+      </w:pPr>
+    </w:p>
+    <w:p>
+      <w:pPr>
+        <w:pStyle w:val="NoSpacing"/>
+        <w:jc w:val="both"/>
+        <w:rPr>
+          <w:b/>
           <w:sz w:val="28"/>
           <w:szCs w:val="28"/>
           <w:lang w:val="en-US"/>
@@ -615,7 +745,6 @@
         </w:rPr>
         <w:t xml:space="preserve">. In order to get those metrics, a couple of sources are used. The first one is Rostelecom technical requirements to CG-NAT </w:t>
       </w:r>
-      <w:bookmarkStart w:id="0" w:name="_GoBack"/>
       <w:r>
         <w:rPr>
           <w:sz w:val="18"/>
@@ -646,16 +775,7 @@
           <w:szCs w:val="28"/>
           <w:lang w:val="en-US"/>
         </w:rPr>
-        <w:t xml:space="preserve"> </w:t>
-      </w:r>
-      <w:bookmarkEnd w:id="0"/>
-      <w:r>
-        <w:rPr>
-          <w:sz w:val="28"/>
-          <w:szCs w:val="28"/>
-          <w:lang w:val="en-US"/>
-        </w:rPr>
-        <w:t>The second one is the performance specification claimed by one of the on-market available NAT device producers</w:t>
+        <w:t xml:space="preserve"> The second one is the performance specification claimed by one of the on-market available NAT device producers</w:t>
       </w:r>
       <w:r>
         <w:rPr>
@@ -705,7 +825,7 @@
           <w:szCs w:val="28"/>
           <w:lang w:val="en-US"/>
         </w:rPr>
-        <w:t>task specific computer (a commodity server) to make a network specific solution using a mix of algorithmic and technological approaches.</w:t>
+        <w:t xml:space="preserve">task specific computer (a commodity server) to make a </w:t>
       </w:r>
       <w:r>
         <w:rPr>
@@ -714,6 +834,16 @@
           <w:szCs w:val="28"/>
           <w:lang w:val="en-US"/>
         </w:rPr>
+        <w:lastRenderedPageBreak/>
+        <w:t>network specific solution using a mix of algorithmic and technological approaches.</w:t>
+      </w:r>
+      <w:r>
+        <w:rPr>
+          <w:b/>
+          <w:sz w:val="28"/>
+          <w:szCs w:val="28"/>
+          <w:lang w:val="en-US"/>
+        </w:rPr>
         <w:t xml:space="preserve"> (our_approach)</w:t>
       </w:r>
     </w:p>
@@ -780,7 +910,6 @@
           <w:szCs w:val="28"/>
           <w:lang w:val="en-US"/>
         </w:rPr>
-        <w:lastRenderedPageBreak/>
         <w:t>T</w:t>
       </w:r>
       <w:r>
@@ -1288,6 +1417,18 @@
         </w:rPr>
         <w:t>needed amount of information.</w:t>
       </w:r>
+    </w:p>
+    <w:p>
+      <w:pPr>
+        <w:pStyle w:val="NoSpacing"/>
+        <w:ind w:left="720"/>
+        <w:jc w:val="both"/>
+        <w:rPr>
+          <w:sz w:val="28"/>
+          <w:szCs w:val="28"/>
+          <w:lang w:val="en-US"/>
+        </w:rPr>
+      </w:pPr>
       <w:r>
         <w:rPr>
           <w:sz w:val="28"/>
@@ -1303,6 +1444,187 @@
           <w:lang w:val="en-US"/>
         </w:rPr>
         <w:t xml:space="preserve"> </w:t>
+      </w:r>
+    </w:p>
+    <w:p>
+      <w:pPr>
+        <w:pStyle w:val="NoSpacing"/>
+        <w:jc w:val="both"/>
+        <w:rPr>
+          <w:sz w:val="28"/>
+          <w:szCs w:val="28"/>
+          <w:lang w:val="en-US"/>
+        </w:rPr>
+      </w:pPr>
+      <w:r>
+        <w:rPr>
+          <w:sz w:val="28"/>
+          <w:szCs w:val="28"/>
+          <w:lang w:val="en-US"/>
+        </w:rPr>
+        <w:t>&lt;WHAT ARE THE METRICS VALUES&gt;</w:t>
+      </w:r>
+    </w:p>
+    <w:p>
+      <w:pPr>
+        <w:pStyle w:val="NoSpacing"/>
+        <w:jc w:val="both"/>
+        <w:rPr>
+          <w:b/>
+          <w:sz w:val="32"/>
+          <w:szCs w:val="32"/>
+          <w:lang w:val="en-US"/>
+        </w:rPr>
+      </w:pPr>
+      <w:r>
+        <w:rPr>
+          <w:b/>
+          <w:sz w:val="32"/>
+          <w:szCs w:val="32"/>
+          <w:lang w:val="en-US"/>
+        </w:rPr>
+        <w:t>The target</w:t>
+      </w:r>
+      <w:r>
+        <w:rPr>
+          <w:b/>
+          <w:sz w:val="32"/>
+          <w:szCs w:val="32"/>
+          <w:lang w:val="en-US"/>
+        </w:rPr>
+        <w:t xml:space="preserve"> metrics values</w:t>
+      </w:r>
+      <w:r>
+        <w:rPr>
+          <w:b/>
+          <w:sz w:val="32"/>
+          <w:szCs w:val="32"/>
+          <w:lang w:val="en-US"/>
+        </w:rPr>
+        <w:t xml:space="preserve"> of the CG NAT</w:t>
+      </w:r>
+    </w:p>
+    <w:p>
+      <w:pPr>
+        <w:pStyle w:val="NoSpacing"/>
+        <w:jc w:val="both"/>
+        <w:rPr>
+          <w:b/>
+          <w:sz w:val="28"/>
+          <w:szCs w:val="28"/>
+          <w:lang w:val="en-US"/>
+        </w:rPr>
+      </w:pPr>
+    </w:p>
+    <w:p>
+      <w:pPr>
+        <w:pStyle w:val="NoSpacing"/>
+        <w:jc w:val="both"/>
+        <w:rPr>
+          <w:sz w:val="28"/>
+          <w:szCs w:val="28"/>
+          <w:lang w:val="en-US"/>
+        </w:rPr>
+      </w:pPr>
+      <w:r>
+        <w:rPr>
+          <w:sz w:val="28"/>
+          <w:szCs w:val="28"/>
+          <w:lang w:val="en-US"/>
+        </w:rPr>
+        <w:t>Based on the sources of information the performance requirements of the NAT device are set following:</w:t>
+      </w:r>
+    </w:p>
+    <w:p>
+      <w:pPr>
+        <w:pStyle w:val="NoSpacing"/>
+        <w:numPr>
+          <w:ilvl w:val="0"/>
+          <w:numId w:val="21"/>
+        </w:numPr>
+        <w:jc w:val="both"/>
+        <w:rPr>
+          <w:sz w:val="28"/>
+          <w:szCs w:val="28"/>
+          <w:lang w:val="en-US"/>
+        </w:rPr>
+      </w:pPr>
+      <w:r>
+        <w:rPr>
+          <w:sz w:val="28"/>
+          <w:szCs w:val="28"/>
+          <w:lang w:val="en-US"/>
+        </w:rPr>
+        <w:t>Packet processing rate: 5.5 Mpps</w:t>
+      </w:r>
+    </w:p>
+    <w:p>
+      <w:pPr>
+        <w:pStyle w:val="NoSpacing"/>
+        <w:numPr>
+          <w:ilvl w:val="0"/>
+          <w:numId w:val="21"/>
+        </w:numPr>
+        <w:jc w:val="both"/>
+        <w:rPr>
+          <w:sz w:val="28"/>
+          <w:szCs w:val="28"/>
+          <w:lang w:val="en-US"/>
+        </w:rPr>
+      </w:pPr>
+      <w:r>
+        <w:rPr>
+          <w:sz w:val="28"/>
+          <w:szCs w:val="28"/>
+          <w:lang w:val="en-US"/>
+        </w:rPr>
+        <w:t>Concurrent session support: 65.5M (a B-class network with up to 1000 ports dedicated to each node)</w:t>
+      </w:r>
+    </w:p>
+    <w:p>
+      <w:pPr>
+        <w:pStyle w:val="NoSpacing"/>
+        <w:numPr>
+          <w:ilvl w:val="0"/>
+          <w:numId w:val="21"/>
+        </w:numPr>
+        <w:jc w:val="both"/>
+        <w:rPr>
+          <w:sz w:val="28"/>
+          <w:szCs w:val="28"/>
+          <w:lang w:val="en-US"/>
+        </w:rPr>
+      </w:pPr>
+      <w:r>
+        <w:rPr>
+          <w:sz w:val="28"/>
+          <w:szCs w:val="28"/>
+          <w:lang w:val="en-US"/>
+        </w:rPr>
+        <w:t>Connection setups rate: 3 Mcsps</w:t>
+      </w:r>
+    </w:p>
+    <w:p>
+      <w:pPr>
+        <w:pStyle w:val="NoSpacing"/>
+        <w:numPr>
+          <w:ilvl w:val="0"/>
+          <w:numId w:val="21"/>
+        </w:numPr>
+        <w:jc w:val="both"/>
+        <w:rPr>
+          <w:sz w:val="28"/>
+          <w:szCs w:val="28"/>
+          <w:lang w:val="en-US"/>
+        </w:rPr>
+      </w:pPr>
+      <w:r>
+        <w:rPr>
+          <w:sz w:val="28"/>
+          <w:szCs w:val="28"/>
+          <w:lang w:val="en-US"/>
+        </w:rPr>
+        <w:t xml:space="preserve">Throughput: 10 Gbps </w:t>
       </w:r>
     </w:p>
     <w:p>
@@ -1322,14 +1644,29 @@
     <w:p>
       <w:pPr>
         <w:pStyle w:val="NoSpacing"/>
-        <w:ind w:left="720"/>
-        <w:jc w:val="both"/>
-        <w:rPr>
-          <w:sz w:val="28"/>
-          <w:szCs w:val="28"/>
-          <w:lang w:val="en-US"/>
-        </w:rPr>
-      </w:pPr>
+        <w:jc w:val="both"/>
+        <w:rPr>
+          <w:sz w:val="28"/>
+          <w:szCs w:val="28"/>
+          <w:lang w:val="en-US"/>
+        </w:rPr>
+      </w:pPr>
+      <w:r>
+        <w:rPr>
+          <w:sz w:val="28"/>
+          <w:szCs w:val="28"/>
+          <w:lang w:val="en-US"/>
+        </w:rPr>
+        <w:t xml:space="preserve">In this document for evaluation of the performance </w:t>
+      </w:r>
+      <w:r>
+        <w:rPr>
+          <w:sz w:val="28"/>
+          <w:szCs w:val="28"/>
+          <w:lang w:val="en-US"/>
+        </w:rPr>
+        <w:t xml:space="preserve">another metrics are used: </w:t>
+      </w:r>
       <w:r>
         <w:rPr>
           <w:b/>
@@ -1340,6 +1677,153 @@
         </w:rPr>
         <w:t>Cycles per packet</w:t>
       </w:r>
+      <w:r>
+        <w:rPr>
+          <w:b/>
+          <w:i/>
+          <w:sz w:val="28"/>
+          <w:szCs w:val="28"/>
+          <w:lang w:val="en-US"/>
+        </w:rPr>
+        <w:t xml:space="preserve"> </w:t>
+      </w:r>
+      <w:r>
+        <w:rPr>
+          <w:sz w:val="28"/>
+          <w:szCs w:val="28"/>
+          <w:lang w:val="en-US"/>
+        </w:rPr>
+        <w:t>– the amount of processors’ cy</w:t>
+      </w:r>
+      <w:r>
+        <w:rPr>
+          <w:sz w:val="28"/>
+          <w:szCs w:val="28"/>
+          <w:lang w:val="en-US"/>
+        </w:rPr>
+        <w:t xml:space="preserve">cles spent on processing of one </w:t>
+      </w:r>
+      <w:r>
+        <w:rPr>
+          <w:sz w:val="28"/>
+          <w:szCs w:val="28"/>
+          <w:lang w:val="en-US"/>
+        </w:rPr>
+        <w:t>packet. Th</w:t>
+      </w:r>
+      <w:r>
+        <w:rPr>
+          <w:sz w:val="28"/>
+          <w:szCs w:val="28"/>
+          <w:lang w:val="en-US"/>
+        </w:rPr>
+        <w:t>is metric seems to be more descriptive</w:t>
+      </w:r>
+      <w:r>
+        <w:rPr>
+          <w:sz w:val="28"/>
+          <w:szCs w:val="28"/>
+          <w:lang w:val="en-US"/>
+        </w:rPr>
+        <w:t xml:space="preserve"> than others while describing the NAT performance because there are a lot different processors. The processors differ to each other with CPU frequency and technologies used which makes </w:t>
+      </w:r>
+      <w:r>
+        <w:rPr>
+          <w:sz w:val="28"/>
+          <w:szCs w:val="28"/>
+          <w:lang w:val="en-US"/>
+        </w:rPr>
+        <w:t xml:space="preserve">it </w:t>
+      </w:r>
+      <w:r>
+        <w:rPr>
+          <w:sz w:val="28"/>
+          <w:szCs w:val="28"/>
+          <w:lang w:val="en-US"/>
+        </w:rPr>
+        <w:lastRenderedPageBreak/>
+        <w:t>harder to estimate the performance of the NAT on different processors using the set of metrics described earlier in this chapter. Cycles per packet metric</w:t>
+      </w:r>
+      <w:r>
+        <w:rPr>
+          <w:sz w:val="28"/>
+          <w:szCs w:val="28"/>
+          <w:lang w:val="en-US"/>
+        </w:rPr>
+        <w:t xml:space="preserve"> gives </w:t>
+      </w:r>
+      <w:r>
+        <w:rPr>
+          <w:sz w:val="28"/>
+          <w:szCs w:val="28"/>
+          <w:lang w:val="en-US"/>
+        </w:rPr>
+        <w:t>clear</w:t>
+      </w:r>
+      <w:r>
+        <w:rPr>
+          <w:sz w:val="28"/>
+          <w:szCs w:val="28"/>
+          <w:lang w:val="en-US"/>
+        </w:rPr>
+        <w:t>er</w:t>
+      </w:r>
+      <w:r>
+        <w:rPr>
+          <w:sz w:val="28"/>
+          <w:szCs w:val="28"/>
+          <w:lang w:val="en-US"/>
+        </w:rPr>
+        <w:t xml:space="preserve"> estimation of the performance because </w:t>
+      </w:r>
+      <w:r>
+        <w:rPr>
+          <w:sz w:val="28"/>
+          <w:szCs w:val="28"/>
+          <w:lang w:val="en-US"/>
+        </w:rPr>
+        <w:t>at least</w:t>
+      </w:r>
+      <w:r>
+        <w:rPr>
+          <w:sz w:val="28"/>
+          <w:szCs w:val="28"/>
+          <w:lang w:val="en-US"/>
+        </w:rPr>
+        <w:t xml:space="preserve"> </w:t>
+      </w:r>
+      <w:r>
+        <w:rPr>
+          <w:sz w:val="28"/>
+          <w:szCs w:val="28"/>
+          <w:lang w:val="en-US"/>
+        </w:rPr>
+        <w:t>it doesn’t depend on CPU frequency and may differ d</w:t>
+      </w:r>
+      <w:r>
+        <w:rPr>
+          <w:sz w:val="28"/>
+          <w:szCs w:val="28"/>
+          <w:lang w:val="en-US"/>
+        </w:rPr>
+        <w:t>epending on</w:t>
+      </w:r>
+      <w:r>
+        <w:rPr>
+          <w:sz w:val="28"/>
+          <w:szCs w:val="28"/>
+          <w:lang w:val="en-US"/>
+        </w:rPr>
+        <w:t xml:space="preserve"> model of processors.</w:t>
+      </w:r>
+      <w:r>
+        <w:rPr>
+          <w:sz w:val="28"/>
+          <w:szCs w:val="28"/>
+          <w:lang w:val="en-US"/>
+        </w:rPr>
+        <w:t xml:space="preserve"> Thus the main performance metric used in this work is Cycles per packet while packet processing rate, concurrent session support, connections setups rate and throughput will play supplementary role and is mentioned where they role becomes important. </w:t>
+      </w:r>
     </w:p>
     <w:p>
       <w:pPr>
@@ -1369,15 +1853,69 @@
           <w:szCs w:val="28"/>
           <w:lang w:val="en-US"/>
         </w:rPr>
-        <w:t>&lt;WHAT ARE</w:t>
-      </w:r>
-      <w:r>
-        <w:rPr>
-          <w:sz w:val="28"/>
-          <w:szCs w:val="28"/>
-          <w:lang w:val="en-US"/>
-        </w:rPr>
-        <w:t xml:space="preserve"> THE METRICS VALUES</w:t>
+        <w:t>&lt;HOW ARE WE GOING TO CHOSE THE DESIGN OF THE NAT&gt;</w:t>
+      </w:r>
+    </w:p>
+    <w:p>
+      <w:pPr>
+        <w:pStyle w:val="NoSpacing"/>
+        <w:jc w:val="both"/>
+        <w:rPr>
+          <w:sz w:val="28"/>
+          <w:szCs w:val="28"/>
+          <w:lang w:val="en-US"/>
+        </w:rPr>
+      </w:pPr>
+      <w:r>
+        <w:rPr>
+          <w:sz w:val="28"/>
+          <w:szCs w:val="28"/>
+          <w:lang w:val="en-US"/>
+        </w:rPr>
+        <w:t>…</w:t>
+      </w:r>
+    </w:p>
+    <w:p>
+      <w:pPr>
+        <w:pStyle w:val="NoSpacing"/>
+        <w:jc w:val="both"/>
+        <w:rPr>
+          <w:sz w:val="28"/>
+          <w:szCs w:val="28"/>
+          <w:lang w:val="en-US"/>
+        </w:rPr>
+      </w:pPr>
+      <w:r>
+        <w:rPr>
+          <w:sz w:val="28"/>
+          <w:szCs w:val="28"/>
+          <w:lang w:val="en-US"/>
+        </w:rPr>
+        <w:t>&lt;</w:t>
+      </w:r>
+      <w:r>
+        <w:rPr>
+          <w:sz w:val="28"/>
+          <w:szCs w:val="28"/>
+          <w:lang w:val="en-US"/>
+        </w:rPr>
+        <w:t>MY TEST</w:t>
+      </w:r>
+      <w:r>
+        <w:rPr>
+          <w:sz w:val="28"/>
+          <w:szCs w:val="28"/>
+          <w:lang w:val="en-US"/>
+        </w:rPr>
+        <w:t xml:space="preserve"> NAT</w:t>
+      </w:r>
+      <w:r>
+        <w:rPr>
+          <w:sz w:val="28"/>
+          <w:szCs w:val="28"/>
+          <w:lang w:val="en-US"/>
+        </w:rPr>
+        <w:t xml:space="preserve"> DESCRIPTION</w:t>
       </w:r>
       <w:r>
         <w:rPr>
@@ -1398,235 +1936,6 @@
           <w:lang w:val="en-US"/>
         </w:rPr>
       </w:pPr>
-      <w:r>
-        <w:rPr>
-          <w:sz w:val="28"/>
-          <w:szCs w:val="28"/>
-          <w:lang w:val="en-US"/>
-        </w:rPr>
-        <w:t>Based on the sources of information the performance requirements of the NAT device are set following:</w:t>
-      </w:r>
-    </w:p>
-    <w:p>
-      <w:pPr>
-        <w:pStyle w:val="NoSpacing"/>
-        <w:numPr>
-          <w:ilvl w:val="0"/>
-          <w:numId w:val="22"/>
-        </w:numPr>
-        <w:jc w:val="both"/>
-        <w:rPr>
-          <w:sz w:val="28"/>
-          <w:szCs w:val="28"/>
-          <w:lang w:val="en-US"/>
-        </w:rPr>
-      </w:pPr>
-      <w:r>
-        <w:rPr>
-          <w:sz w:val="28"/>
-          <w:szCs w:val="28"/>
-          <w:lang w:val="en-US"/>
-        </w:rPr>
-        <w:t>Packet processing rate: 5.5 Mpps</w:t>
-      </w:r>
-    </w:p>
-    <w:p>
-      <w:pPr>
-        <w:pStyle w:val="NoSpacing"/>
-        <w:numPr>
-          <w:ilvl w:val="0"/>
-          <w:numId w:val="22"/>
-        </w:numPr>
-        <w:jc w:val="both"/>
-        <w:rPr>
-          <w:sz w:val="28"/>
-          <w:szCs w:val="28"/>
-          <w:lang w:val="en-US"/>
-        </w:rPr>
-      </w:pPr>
-      <w:r>
-        <w:rPr>
-          <w:sz w:val="28"/>
-          <w:szCs w:val="28"/>
-          <w:lang w:val="en-US"/>
-        </w:rPr>
-        <w:t xml:space="preserve">Concurrent session support: 65.5M (a B-class network with </w:t>
-      </w:r>
-      <w:r>
-        <w:rPr>
-          <w:sz w:val="28"/>
-          <w:szCs w:val="28"/>
-          <w:lang w:val="en-US"/>
-        </w:rPr>
-        <w:t xml:space="preserve">up to </w:t>
-      </w:r>
-      <w:r>
-        <w:rPr>
-          <w:sz w:val="28"/>
-          <w:szCs w:val="28"/>
-          <w:lang w:val="en-US"/>
-        </w:rPr>
-        <w:t>1000 ports</w:t>
-      </w:r>
-      <w:r>
-        <w:rPr>
-          <w:sz w:val="28"/>
-          <w:szCs w:val="28"/>
-          <w:lang w:val="en-US"/>
-        </w:rPr>
-        <w:t xml:space="preserve"> dedicated</w:t>
-      </w:r>
-      <w:r>
-        <w:rPr>
-          <w:sz w:val="28"/>
-          <w:szCs w:val="28"/>
-          <w:lang w:val="en-US"/>
-        </w:rPr>
-        <w:t xml:space="preserve"> to each node)</w:t>
-      </w:r>
-    </w:p>
-    <w:p>
-      <w:pPr>
-        <w:pStyle w:val="NoSpacing"/>
-        <w:numPr>
-          <w:ilvl w:val="0"/>
-          <w:numId w:val="22"/>
-        </w:numPr>
-        <w:jc w:val="both"/>
-        <w:rPr>
-          <w:sz w:val="28"/>
-          <w:szCs w:val="28"/>
-          <w:lang w:val="en-US"/>
-        </w:rPr>
-      </w:pPr>
-      <w:r>
-        <w:rPr>
-          <w:sz w:val="28"/>
-          <w:szCs w:val="28"/>
-          <w:lang w:val="en-US"/>
-        </w:rPr>
-        <w:t>Connection setups rate</w:t>
-      </w:r>
-      <w:r>
-        <w:rPr>
-          <w:sz w:val="28"/>
-          <w:szCs w:val="28"/>
-          <w:lang w:val="en-US"/>
-        </w:rPr>
-        <w:t xml:space="preserve">: </w:t>
-      </w:r>
-      <w:r>
-        <w:rPr>
-          <w:sz w:val="28"/>
-          <w:szCs w:val="28"/>
-          <w:lang w:val="en-US"/>
-        </w:rPr>
-        <w:t>3 Mcsps</w:t>
-      </w:r>
-    </w:p>
-    <w:p>
-      <w:pPr>
-        <w:pStyle w:val="NoSpacing"/>
-        <w:numPr>
-          <w:ilvl w:val="0"/>
-          <w:numId w:val="22"/>
-        </w:numPr>
-        <w:jc w:val="both"/>
-        <w:rPr>
-          <w:sz w:val="28"/>
-          <w:szCs w:val="28"/>
-          <w:lang w:val="en-US"/>
-        </w:rPr>
-      </w:pPr>
-      <w:r>
-        <w:rPr>
-          <w:sz w:val="28"/>
-          <w:szCs w:val="28"/>
-          <w:lang w:val="en-US"/>
-        </w:rPr>
-        <w:t xml:space="preserve">Throughput: </w:t>
-      </w:r>
-      <w:r>
-        <w:rPr>
-          <w:sz w:val="28"/>
-          <w:szCs w:val="28"/>
-          <w:lang w:val="en-US"/>
-        </w:rPr>
-        <w:t xml:space="preserve">10 Gbps </w:t>
-      </w:r>
-    </w:p>
-    <w:p>
-      <w:pPr>
-        <w:pStyle w:val="NoSpacing"/>
-        <w:jc w:val="both"/>
-        <w:rPr>
-          <w:sz w:val="28"/>
-          <w:szCs w:val="28"/>
-          <w:lang w:val="en-US"/>
-        </w:rPr>
-      </w:pPr>
-    </w:p>
-    <w:p>
-      <w:pPr>
-        <w:pStyle w:val="NoSpacing"/>
-        <w:jc w:val="both"/>
-        <w:rPr>
-          <w:sz w:val="28"/>
-          <w:szCs w:val="28"/>
-          <w:lang w:val="en-US"/>
-        </w:rPr>
-      </w:pPr>
-      <w:r>
-        <w:rPr>
-          <w:sz w:val="28"/>
-          <w:szCs w:val="28"/>
-          <w:lang w:val="en-US"/>
-        </w:rPr>
-        <w:t>&lt;</w:t>
-      </w:r>
-      <w:r>
-        <w:rPr>
-          <w:sz w:val="28"/>
-          <w:szCs w:val="28"/>
-          <w:lang w:val="en-US"/>
-        </w:rPr>
-        <w:t>MY TEST</w:t>
-      </w:r>
-      <w:r>
-        <w:rPr>
-          <w:sz w:val="28"/>
-          <w:szCs w:val="28"/>
-          <w:lang w:val="en-US"/>
-        </w:rPr>
-        <w:t xml:space="preserve"> NAT</w:t>
-      </w:r>
-      <w:r>
-        <w:rPr>
-          <w:sz w:val="28"/>
-          <w:szCs w:val="28"/>
-          <w:lang w:val="en-US"/>
-        </w:rPr>
-        <w:t xml:space="preserve"> DESCRIPTION</w:t>
-      </w:r>
-      <w:r>
-        <w:rPr>
-          <w:sz w:val="28"/>
-          <w:szCs w:val="28"/>
-          <w:lang w:val="en-US"/>
-        </w:rPr>
-        <w:t>&gt;</w:t>
-      </w:r>
-    </w:p>
-    <w:p>
-      <w:pPr>
-        <w:pStyle w:val="NoSpacing"/>
-        <w:jc w:val="both"/>
-        <w:rPr>
-          <w:sz w:val="28"/>
-          <w:szCs w:val="28"/>
-          <w:lang w:val="en-US"/>
-        </w:rPr>
-      </w:pPr>
       <w:proofErr w:type="gramStart"/>
       <w:r>
         <w:rPr>
@@ -1959,7 +2268,6 @@
           <w:szCs w:val="28"/>
           <w:lang w:val="en-US"/>
         </w:rPr>
-        <w:lastRenderedPageBreak/>
         <w:t xml:space="preserve">==Why is it so -&gt; prove it by </w:t>
       </w:r>
       <w:proofErr w:type="gramStart"/>
@@ -2543,6 +2851,7 @@
           <w:szCs w:val="28"/>
           <w:lang w:val="en-US"/>
         </w:rPr>
+        <w:lastRenderedPageBreak/>
         <w:t>Summary</w:t>
       </w:r>
     </w:p>
@@ -7142,7 +7451,7 @@
 </file>
 
 <file path=customXml/itemProps1.xml><?xml version="1.0" encoding="utf-8"?>
-<ds:datastoreItem xmlns:ds="http://schemas.openxmlformats.org/officeDocument/2006/customXml" ds:itemID="{0E0B38EC-0FE2-4875-9CF3-7EF5EA6137AA}">
+<ds:datastoreItem xmlns:ds="http://schemas.openxmlformats.org/officeDocument/2006/customXml" ds:itemID="{72EA9983-EEB4-493D-B92B-E7BDF4B282B2}">
   <ds:schemaRefs>
     <ds:schemaRef ds:uri="http://schemas.openxmlformats.org/officeDocument/2006/bibliography"/>
   </ds:schemaRefs>

</xml_diff>

<commit_message>
beginnig of the test program description added
</commit_message>
<xml_diff>
--- a/SD_CG-NAT_Denis_Plotnikov.docx
+++ b/SD_CG-NAT_Denis_Plotnikov.docx
@@ -29,18 +29,7 @@
           <w:szCs w:val="40"/>
           <w:lang w:val="en-US"/>
         </w:rPr>
-        <w:t xml:space="preserve">ing a Software Defined </w:t>
-      </w:r>
-      <w:bookmarkStart w:id="0" w:name="_GoBack"/>
-      <w:bookmarkEnd w:id="0"/>
-      <w:r>
-        <w:rPr>
-          <w:b/>
-          <w:sz w:val="40"/>
-          <w:szCs w:val="40"/>
-          <w:lang w:val="en-US"/>
-        </w:rPr>
-        <w:t>CG-NAT</w:t>
+        <w:t>ing a Software Defined CG-NAT</w:t>
       </w:r>
     </w:p>
     <w:p>
@@ -137,7 +126,6 @@
         </w:rPr>
         <w:t xml:space="preserve"> WHAT SHOULD IT DO (TYPES OF NAT and corresponding RFC overview)</w:t>
       </w:r>
-      <w:proofErr w:type="gramStart"/>
       <w:r>
         <w:rPr>
           <w:sz w:val="28"/>
@@ -146,7 +134,6 @@
         </w:rPr>
         <w:t>&gt;</w:t>
       </w:r>
-      <w:proofErr w:type="gramEnd"/>
     </w:p>
     <w:p>
       <w:pPr>
@@ -380,7 +367,6 @@
         </w:rPr>
         <w:t xml:space="preserve"> – the drawback #1</w:t>
       </w:r>
-      <w:proofErr w:type="gramStart"/>
       <w:r>
         <w:rPr>
           <w:sz w:val="28"/>
@@ -389,7 +375,6 @@
         </w:rPr>
         <w:t>&gt;</w:t>
       </w:r>
-      <w:proofErr w:type="gramEnd"/>
     </w:p>
     <w:p>
       <w:pPr>
@@ -466,7 +451,6 @@
           <w:lang w:val="en-US"/>
         </w:rPr>
       </w:pPr>
-      <w:proofErr w:type="gramStart"/>
       <w:r>
         <w:rPr>
           <w:sz w:val="28"/>
@@ -481,16 +465,7 @@
           <w:szCs w:val="28"/>
           <w:lang w:val="en-US"/>
         </w:rPr>
-        <w:t>(</w:t>
-      </w:r>
-      <w:proofErr w:type="gramEnd"/>
-      <w:r>
-        <w:rPr>
-          <w:sz w:val="28"/>
-          <w:szCs w:val="28"/>
-          <w:lang w:val="en-US"/>
-        </w:rPr>
-        <w:t>data structure)</w:t>
+        <w:t>(data structure)</w:t>
       </w:r>
       <w:r>
         <w:rPr>
@@ -506,25 +481,7 @@
           <w:szCs w:val="28"/>
           <w:lang w:val="en-US"/>
         </w:rPr>
-        <w:t xml:space="preserve">(software/hardware architecture approaches (batching processing, NIC RSS queues, multithreading, </w:t>
-      </w:r>
-      <w:proofErr w:type="spellStart"/>
-      <w:r>
-        <w:rPr>
-          <w:sz w:val="28"/>
-          <w:szCs w:val="28"/>
-          <w:lang w:val="en-US"/>
-        </w:rPr>
-        <w:t>locklessness</w:t>
-      </w:r>
-      <w:proofErr w:type="spellEnd"/>
-      <w:r>
-        <w:rPr>
-          <w:sz w:val="28"/>
-          <w:szCs w:val="28"/>
-          <w:lang w:val="en-US"/>
-        </w:rPr>
-        <w:t>, DDIO ) -&gt; consequence DPDK already have it so let’s choose it)</w:t>
+        <w:t>(software/hardware architecture approaches (batching processing, NIC RSS queues, multithreading, locklessness, DDIO ) -&gt; consequence DPDK already have it so let’s choose it)</w:t>
       </w:r>
     </w:p>
     <w:p>
@@ -575,23 +532,13 @@
           <w:lang w:val="en-US"/>
         </w:rPr>
       </w:pPr>
-      <w:proofErr w:type="gramStart"/>
-      <w:r>
-        <w:rPr>
-          <w:sz w:val="28"/>
-          <w:szCs w:val="28"/>
-          <w:lang w:val="en-US"/>
-        </w:rPr>
-        <w:t>let’s</w:t>
-      </w:r>
-      <w:proofErr w:type="gramEnd"/>
-      <w:r>
-        <w:rPr>
-          <w:sz w:val="28"/>
-          <w:szCs w:val="28"/>
-          <w:lang w:val="en-US"/>
-        </w:rPr>
-        <w:t xml:space="preserve"> try to make one</w:t>
+      <w:r>
+        <w:rPr>
+          <w:sz w:val="28"/>
+          <w:szCs w:val="28"/>
+          <w:lang w:val="en-US"/>
+        </w:rPr>
+        <w:t>let’s try to make one</w:t>
       </w:r>
     </w:p>
     <w:p>
@@ -1936,7 +1883,6 @@
           <w:lang w:val="en-US"/>
         </w:rPr>
       </w:pPr>
-      <w:proofErr w:type="gramStart"/>
       <w:r>
         <w:rPr>
           <w:sz w:val="28"/>
@@ -1953,18 +1899,216 @@
         </w:rPr>
         <w:t>unctionality (CHECK SUM etc.)</w:t>
       </w:r>
-      <w:proofErr w:type="gramEnd"/>
-    </w:p>
-    <w:p>
-      <w:pPr>
-        <w:pStyle w:val="NoSpacing"/>
-        <w:jc w:val="both"/>
-        <w:rPr>
-          <w:sz w:val="28"/>
-          <w:szCs w:val="28"/>
-          <w:lang w:val="en-US"/>
-        </w:rPr>
-      </w:pPr>
+    </w:p>
+    <w:p>
+      <w:pPr>
+        <w:pStyle w:val="NoSpacing"/>
+        <w:jc w:val="both"/>
+        <w:rPr>
+          <w:sz w:val="28"/>
+          <w:szCs w:val="28"/>
+          <w:lang w:val="en-US"/>
+        </w:rPr>
+      </w:pPr>
+      <w:r>
+        <w:rPr>
+          <w:sz w:val="28"/>
+          <w:szCs w:val="28"/>
+          <w:lang w:val="en-US"/>
+        </w:rPr>
+        <w:t xml:space="preserve">==What I’ve included </w:t>
+      </w:r>
+      <w:r>
+        <w:rPr>
+          <w:sz w:val="28"/>
+          <w:szCs w:val="28"/>
+          <w:lang w:val="en-US"/>
+        </w:rPr>
+        <w:t xml:space="preserve">in my NAT </w:t>
+      </w:r>
+      <w:r>
+        <w:rPr>
+          <w:sz w:val="28"/>
+          <w:szCs w:val="28"/>
+          <w:lang w:val="en-US"/>
+        </w:rPr>
+        <w:t>and why==</w:t>
+      </w:r>
+    </w:p>
+    <w:p>
+      <w:pPr>
+        <w:pStyle w:val="NoSpacing"/>
+        <w:jc w:val="both"/>
+        <w:rPr>
+          <w:sz w:val="28"/>
+          <w:szCs w:val="28"/>
+          <w:lang w:val="en-US"/>
+        </w:rPr>
+      </w:pPr>
+      <w:r>
+        <w:rPr>
+          <w:sz w:val="28"/>
+          <w:szCs w:val="28"/>
+          <w:lang w:val="en-US"/>
+        </w:rPr>
+        <w:t xml:space="preserve">For choosing the approach of building the NAT the testing application has been made. To simulate the NAT workflow several solution have been implemented. Conditionally the program can be split into 3 parts: measuring part, generation part and simulating part. Measuring part consists of the environment that performs testing routine and calculates the results.  The metric produced by this part is cycles per packet. This metric is acquired </w:t>
+      </w:r>
+      <w:r>
+        <w:rPr>
+          <w:sz w:val="28"/>
+          <w:szCs w:val="28"/>
+          <w:lang w:val="en-US"/>
+        </w:rPr>
+        <w:t xml:space="preserve">by </w:t>
+      </w:r>
+      <w:r>
+        <w:rPr>
+          <w:sz w:val="28"/>
+          <w:szCs w:val="28"/>
+          <w:lang w:val="en-US"/>
+        </w:rPr>
+        <w:t xml:space="preserve">using </w:t>
+      </w:r>
+      <w:r>
+        <w:rPr>
+          <w:b/>
+          <w:sz w:val="28"/>
+          <w:szCs w:val="28"/>
+          <w:lang w:val="en-US"/>
+        </w:rPr>
+        <w:t>rdtsc</w:t>
+      </w:r>
+      <w:r>
+        <w:rPr>
+          <w:sz w:val="28"/>
+          <w:szCs w:val="28"/>
+          <w:lang w:val="en-US"/>
+        </w:rPr>
+        <w:t xml:space="preserve"> function which read</w:t>
+      </w:r>
+      <w:r>
+        <w:rPr>
+          <w:sz w:val="28"/>
+          <w:szCs w:val="28"/>
+          <w:lang w:val="en-US"/>
+        </w:rPr>
+        <w:t>s</w:t>
+      </w:r>
+      <w:r>
+        <w:rPr>
+          <w:sz w:val="28"/>
+          <w:szCs w:val="28"/>
+          <w:lang w:val="en-US"/>
+        </w:rPr>
+        <w:t xml:space="preserve"> the internal processor tick counters</w:t>
+      </w:r>
+      <w:r>
+        <w:rPr>
+          <w:sz w:val="28"/>
+          <w:szCs w:val="28"/>
+          <w:lang w:val="en-US"/>
+        </w:rPr>
+        <w:t xml:space="preserve">. The measuring part performs the number of tests set by user and as an output calculates the average value of cycles per packet </w:t>
+      </w:r>
+      <w:r>
+        <w:rPr>
+          <w:sz w:val="28"/>
+          <w:szCs w:val="28"/>
+          <w:lang w:val="en-US"/>
+        </w:rPr>
+        <w:t>achieved</w:t>
+      </w:r>
+      <w:r>
+        <w:rPr>
+          <w:sz w:val="28"/>
+          <w:szCs w:val="28"/>
+          <w:lang w:val="en-US"/>
+        </w:rPr>
+        <w:t xml:space="preserve"> including standard deviation.</w:t>
+      </w:r>
+    </w:p>
+    <w:p>
+      <w:pPr>
+        <w:pStyle w:val="NoSpacing"/>
+        <w:jc w:val="both"/>
+        <w:rPr>
+          <w:sz w:val="28"/>
+          <w:szCs w:val="28"/>
+          <w:lang w:val="en-US"/>
+        </w:rPr>
+      </w:pPr>
+      <w:r>
+        <w:rPr>
+          <w:sz w:val="28"/>
+          <w:szCs w:val="28"/>
+          <w:lang w:val="en-US"/>
+        </w:rPr>
+        <w:t>Generation part – uniform distribution</w:t>
+      </w:r>
+    </w:p>
+    <w:p>
+      <w:pPr>
+        <w:pStyle w:val="NoSpacing"/>
+        <w:jc w:val="both"/>
+        <w:rPr>
+          <w:sz w:val="28"/>
+          <w:szCs w:val="28"/>
+          <w:lang w:val="en-US"/>
+        </w:rPr>
+      </w:pPr>
+      <w:r>
+        <w:rPr>
+          <w:sz w:val="28"/>
+          <w:szCs w:val="28"/>
+          <w:lang w:val="en-US"/>
+        </w:rPr>
+        <w:t>Simulation part – look up data structure and necessary actions like CheckSums and time stamps</w:t>
+      </w:r>
+      <w:bookmarkStart w:id="0" w:name="_GoBack"/>
+      <w:bookmarkEnd w:id="0"/>
+      <w:r>
+        <w:rPr>
+          <w:sz w:val="28"/>
+          <w:szCs w:val="28"/>
+          <w:lang w:val="en-US"/>
+        </w:rPr>
+        <w:t xml:space="preserve"> </w:t>
+      </w:r>
+    </w:p>
+    <w:p>
+      <w:pPr>
+        <w:pStyle w:val="NoSpacing"/>
+        <w:jc w:val="both"/>
+        <w:rPr>
+          <w:sz w:val="28"/>
+          <w:szCs w:val="28"/>
+          <w:lang w:val="en-US"/>
+        </w:rPr>
+      </w:pPr>
+      <w:r>
+        <w:rPr>
+          <w:sz w:val="28"/>
+          <w:szCs w:val="28"/>
+          <w:lang w:val="en-US"/>
+        </w:rPr>
+        <w:t xml:space="preserve">==Investigation the </w:t>
+      </w:r>
+      <w:r>
+        <w:rPr>
+          <w:sz w:val="28"/>
+          <w:szCs w:val="28"/>
+          <w:lang w:val="en-US"/>
+        </w:rPr>
+        <w:t xml:space="preserve"> base line performance</w:t>
+      </w:r>
+      <w:r>
+        <w:rPr>
+          <w:sz w:val="28"/>
+          <w:szCs w:val="28"/>
+          <w:lang w:val="en-US"/>
+        </w:rPr>
+        <w:t xml:space="preserve"> of my NAT</w:t>
+      </w:r>
       <w:r>
         <w:rPr>
           <w:sz w:val="28"/>
@@ -1973,159 +2117,35 @@
         </w:rPr>
         <w:t>==</w:t>
       </w:r>
-      <w:proofErr w:type="gramStart"/>
-      <w:r>
-        <w:rPr>
-          <w:sz w:val="28"/>
-          <w:szCs w:val="28"/>
-          <w:lang w:val="en-US"/>
-        </w:rPr>
-        <w:t>What</w:t>
-      </w:r>
-      <w:proofErr w:type="gramEnd"/>
-      <w:r>
-        <w:rPr>
-          <w:sz w:val="28"/>
-          <w:szCs w:val="28"/>
-          <w:lang w:val="en-US"/>
-        </w:rPr>
-        <w:t xml:space="preserve"> I’ve included </w:t>
-      </w:r>
-      <w:r>
-        <w:rPr>
-          <w:sz w:val="28"/>
-          <w:szCs w:val="28"/>
-          <w:lang w:val="en-US"/>
-        </w:rPr>
-        <w:t xml:space="preserve">in my NAT </w:t>
-      </w:r>
-      <w:r>
-        <w:rPr>
-          <w:sz w:val="28"/>
-          <w:szCs w:val="28"/>
-          <w:lang w:val="en-US"/>
-        </w:rPr>
-        <w:t>and why==</w:t>
-      </w:r>
-    </w:p>
-    <w:p>
-      <w:pPr>
-        <w:pStyle w:val="NoSpacing"/>
-        <w:jc w:val="both"/>
-        <w:rPr>
-          <w:sz w:val="28"/>
-          <w:szCs w:val="28"/>
-          <w:lang w:val="en-US"/>
-        </w:rPr>
-      </w:pPr>
-    </w:p>
-    <w:p>
-      <w:pPr>
-        <w:pStyle w:val="NoSpacing"/>
-        <w:jc w:val="both"/>
-        <w:rPr>
-          <w:sz w:val="28"/>
-          <w:szCs w:val="28"/>
-          <w:lang w:val="en-US"/>
-        </w:rPr>
-      </w:pPr>
-      <w:r>
-        <w:rPr>
-          <w:sz w:val="28"/>
-          <w:szCs w:val="28"/>
-          <w:lang w:val="en-US"/>
-        </w:rPr>
-        <w:t xml:space="preserve">==Investigation </w:t>
-      </w:r>
-      <w:proofErr w:type="gramStart"/>
-      <w:r>
-        <w:rPr>
-          <w:sz w:val="28"/>
-          <w:szCs w:val="28"/>
-          <w:lang w:val="en-US"/>
-        </w:rPr>
-        <w:t xml:space="preserve">the </w:t>
-      </w:r>
-      <w:r>
-        <w:rPr>
-          <w:sz w:val="28"/>
-          <w:szCs w:val="28"/>
-          <w:lang w:val="en-US"/>
-        </w:rPr>
-        <w:t xml:space="preserve"> base</w:t>
-      </w:r>
-      <w:proofErr w:type="gramEnd"/>
-      <w:r>
-        <w:rPr>
-          <w:sz w:val="28"/>
-          <w:szCs w:val="28"/>
-          <w:lang w:val="en-US"/>
-        </w:rPr>
-        <w:t xml:space="preserve"> line performance</w:t>
-      </w:r>
-      <w:r>
-        <w:rPr>
-          <w:sz w:val="28"/>
-          <w:szCs w:val="28"/>
-          <w:lang w:val="en-US"/>
-        </w:rPr>
-        <w:t xml:space="preserve"> of my NAT</w:t>
-      </w:r>
-      <w:r>
-        <w:rPr>
-          <w:sz w:val="28"/>
-          <w:szCs w:val="28"/>
-          <w:lang w:val="en-US"/>
-        </w:rPr>
-        <w:t>==</w:t>
-      </w:r>
-    </w:p>
-    <w:p>
-      <w:pPr>
-        <w:pStyle w:val="NoSpacing"/>
-        <w:jc w:val="both"/>
-        <w:rPr>
-          <w:sz w:val="28"/>
-          <w:szCs w:val="28"/>
-          <w:lang w:val="en-US"/>
-        </w:rPr>
-      </w:pPr>
-    </w:p>
-    <w:p>
-      <w:pPr>
-        <w:pStyle w:val="NoSpacing"/>
-        <w:jc w:val="both"/>
-        <w:rPr>
-          <w:sz w:val="28"/>
-          <w:szCs w:val="28"/>
-          <w:lang w:val="en-US"/>
-        </w:rPr>
-      </w:pPr>
-      <w:r>
-        <w:rPr>
-          <w:sz w:val="28"/>
-          <w:szCs w:val="28"/>
-          <w:lang w:val="en-US"/>
-        </w:rPr>
-        <w:t>==</w:t>
-      </w:r>
-      <w:proofErr w:type="gramStart"/>
-      <w:r>
-        <w:rPr>
-          <w:sz w:val="28"/>
-          <w:szCs w:val="28"/>
-          <w:lang w:val="en-US"/>
-        </w:rPr>
-        <w:t>How</w:t>
-      </w:r>
-      <w:proofErr w:type="gramEnd"/>
-      <w:r>
-        <w:rPr>
-          <w:sz w:val="28"/>
-          <w:szCs w:val="28"/>
-          <w:lang w:val="en-US"/>
-        </w:rPr>
-        <w:t xml:space="preserve"> much the NAT spends on what==</w:t>
+    </w:p>
+    <w:p>
+      <w:pPr>
+        <w:pStyle w:val="NoSpacing"/>
+        <w:jc w:val="both"/>
+        <w:rPr>
+          <w:sz w:val="28"/>
+          <w:szCs w:val="28"/>
+          <w:lang w:val="en-US"/>
+        </w:rPr>
+      </w:pPr>
+    </w:p>
+    <w:p>
+      <w:pPr>
+        <w:pStyle w:val="NoSpacing"/>
+        <w:jc w:val="both"/>
+        <w:rPr>
+          <w:sz w:val="28"/>
+          <w:szCs w:val="28"/>
+          <w:lang w:val="en-US"/>
+        </w:rPr>
+      </w:pPr>
+      <w:r>
+        <w:rPr>
+          <w:sz w:val="28"/>
+          <w:szCs w:val="28"/>
+          <w:lang w:val="en-US"/>
+        </w:rPr>
+        <w:t>==How much the NAT spends on what==</w:t>
       </w:r>
     </w:p>
     <w:p>
@@ -2152,52 +2172,24 @@
           <w:szCs w:val="28"/>
           <w:lang w:val="en-US"/>
         </w:rPr>
+        <w:t xml:space="preserve"> comparision of </w:t>
+      </w:r>
+      <w:r>
+        <w:rPr>
+          <w:sz w:val="28"/>
+          <w:szCs w:val="28"/>
+          <w:lang w:val="en-US"/>
+        </w:rPr>
+        <w:t xml:space="preserve">w/o check_sum, w/o timestamps </w:t>
+      </w:r>
+      <w:r>
+        <w:rPr>
+          <w:sz w:val="28"/>
+          <w:szCs w:val="28"/>
+          <w:lang w:val="en-US"/>
+        </w:rPr>
         <w:t xml:space="preserve"> </w:t>
       </w:r>
-      <w:proofErr w:type="spellStart"/>
-      <w:r>
-        <w:rPr>
-          <w:sz w:val="28"/>
-          <w:szCs w:val="28"/>
-          <w:lang w:val="en-US"/>
-        </w:rPr>
-        <w:t>comparision</w:t>
-      </w:r>
-      <w:proofErr w:type="spellEnd"/>
-      <w:r>
-        <w:rPr>
-          <w:sz w:val="28"/>
-          <w:szCs w:val="28"/>
-          <w:lang w:val="en-US"/>
-        </w:rPr>
-        <w:t xml:space="preserve"> of </w:t>
-      </w:r>
-      <w:r>
-        <w:rPr>
-          <w:sz w:val="28"/>
-          <w:szCs w:val="28"/>
-          <w:lang w:val="en-US"/>
-        </w:rPr>
-        <w:t xml:space="preserve">w/o </w:t>
-      </w:r>
-      <w:proofErr w:type="spellStart"/>
-      <w:r>
-        <w:rPr>
-          <w:sz w:val="28"/>
-          <w:szCs w:val="28"/>
-          <w:lang w:val="en-US"/>
-        </w:rPr>
-        <w:t>check_sum</w:t>
-      </w:r>
-      <w:proofErr w:type="spellEnd"/>
-      <w:r>
-        <w:rPr>
-          <w:sz w:val="28"/>
-          <w:szCs w:val="28"/>
-          <w:lang w:val="en-US"/>
-        </w:rPr>
-        <w:t xml:space="preserve">, w/o timestamps </w:t>
-      </w:r>
       <w:r>
         <w:rPr>
           <w:sz w:val="28"/>
@@ -2206,135 +2198,63 @@
         </w:rPr>
         <w:t xml:space="preserve"> </w:t>
       </w:r>
-      <w:r>
-        <w:rPr>
-          <w:sz w:val="28"/>
-          <w:szCs w:val="28"/>
-          <w:lang w:val="en-US"/>
-        </w:rPr>
-        <w:t xml:space="preserve"> </w:t>
-      </w:r>
-    </w:p>
-    <w:p>
-      <w:pPr>
-        <w:pStyle w:val="NoSpacing"/>
-        <w:jc w:val="both"/>
-        <w:rPr>
-          <w:sz w:val="28"/>
-          <w:szCs w:val="28"/>
-          <w:lang w:val="en-US"/>
-        </w:rPr>
-      </w:pPr>
-      <w:r>
-        <w:rPr>
-          <w:sz w:val="28"/>
-          <w:szCs w:val="28"/>
-          <w:lang w:val="en-US"/>
-        </w:rPr>
-        <w:t>==</w:t>
-      </w:r>
-      <w:proofErr w:type="gramStart"/>
-      <w:r>
-        <w:rPr>
-          <w:sz w:val="28"/>
-          <w:szCs w:val="28"/>
-          <w:lang w:val="en-US"/>
-        </w:rPr>
-        <w:t>What</w:t>
-      </w:r>
-      <w:proofErr w:type="gramEnd"/>
-      <w:r>
-        <w:rPr>
-          <w:sz w:val="28"/>
-          <w:szCs w:val="28"/>
-          <w:lang w:val="en-US"/>
-        </w:rPr>
-        <w:t xml:space="preserve"> is the NAT main problem -&gt; look up table==</w:t>
-      </w:r>
-    </w:p>
-    <w:p>
-      <w:pPr>
-        <w:pStyle w:val="NoSpacing"/>
-        <w:jc w:val="both"/>
-        <w:rPr>
-          <w:sz w:val="28"/>
-          <w:szCs w:val="28"/>
-          <w:lang w:val="en-US"/>
-        </w:rPr>
-      </w:pPr>
-      <w:r>
-        <w:rPr>
-          <w:sz w:val="28"/>
-          <w:szCs w:val="28"/>
-          <w:lang w:val="en-US"/>
-        </w:rPr>
-        <w:t xml:space="preserve">==Why is it so -&gt; prove it by </w:t>
-      </w:r>
-      <w:proofErr w:type="gramStart"/>
-      <w:r>
-        <w:rPr>
-          <w:sz w:val="28"/>
-          <w:szCs w:val="28"/>
-          <w:lang w:val="en-US"/>
-        </w:rPr>
-        <w:t>adding  linear</w:t>
-      </w:r>
-      <w:proofErr w:type="gramEnd"/>
-      <w:r>
-        <w:rPr>
-          <w:sz w:val="28"/>
-          <w:szCs w:val="28"/>
-          <w:lang w:val="en-US"/>
-        </w:rPr>
-        <w:t xml:space="preserve"> search to NAT==</w:t>
-      </w:r>
-    </w:p>
-    <w:p>
-      <w:pPr>
-        <w:pStyle w:val="NoSpacing"/>
-        <w:jc w:val="both"/>
-        <w:rPr>
-          <w:sz w:val="28"/>
-          <w:szCs w:val="28"/>
-          <w:lang w:val="en-US"/>
-        </w:rPr>
-      </w:pPr>
-      <w:r>
-        <w:rPr>
-          <w:sz w:val="28"/>
-          <w:szCs w:val="28"/>
-          <w:lang w:val="en-US"/>
-        </w:rPr>
-        <w:t xml:space="preserve">Add chart of NAT performance with linear search for </w:t>
-      </w:r>
-      <w:proofErr w:type="spellStart"/>
-      <w:r>
-        <w:rPr>
-          <w:sz w:val="28"/>
-          <w:szCs w:val="28"/>
-          <w:lang w:val="en-US"/>
-        </w:rPr>
-        <w:t>num_of_nodes</w:t>
-      </w:r>
-      <w:proofErr w:type="spellEnd"/>
-      <w:r>
-        <w:rPr>
-          <w:sz w:val="28"/>
-          <w:szCs w:val="28"/>
-          <w:lang w:val="en-US"/>
-        </w:rPr>
-        <w:t xml:space="preserve"> [100, 250, 500, 1000, 1500, 2000, 2500, </w:t>
-      </w:r>
-      <w:proofErr w:type="gramStart"/>
-      <w:r>
-        <w:rPr>
-          <w:sz w:val="28"/>
-          <w:szCs w:val="28"/>
-          <w:lang w:val="en-US"/>
-        </w:rPr>
-        <w:t>5000 ]</w:t>
-      </w:r>
-      <w:proofErr w:type="gramEnd"/>
+    </w:p>
+    <w:p>
+      <w:pPr>
+        <w:pStyle w:val="NoSpacing"/>
+        <w:jc w:val="both"/>
+        <w:rPr>
+          <w:sz w:val="28"/>
+          <w:szCs w:val="28"/>
+          <w:lang w:val="en-US"/>
+        </w:rPr>
+      </w:pPr>
+      <w:r>
+        <w:rPr>
+          <w:sz w:val="28"/>
+          <w:szCs w:val="28"/>
+          <w:lang w:val="en-US"/>
+        </w:rPr>
+        <w:t>==What is the NAT main problem -&gt; look up table==</w:t>
+      </w:r>
+    </w:p>
+    <w:p>
+      <w:pPr>
+        <w:pStyle w:val="NoSpacing"/>
+        <w:jc w:val="both"/>
+        <w:rPr>
+          <w:sz w:val="28"/>
+          <w:szCs w:val="28"/>
+          <w:lang w:val="en-US"/>
+        </w:rPr>
+      </w:pPr>
+      <w:r>
+        <w:rPr>
+          <w:sz w:val="28"/>
+          <w:szCs w:val="28"/>
+          <w:lang w:val="en-US"/>
+        </w:rPr>
+        <w:t>==Why is it so -&gt; prove it by adding  linear search to NAT==</w:t>
+      </w:r>
+    </w:p>
+    <w:p>
+      <w:pPr>
+        <w:pStyle w:val="NoSpacing"/>
+        <w:jc w:val="both"/>
+        <w:rPr>
+          <w:sz w:val="28"/>
+          <w:szCs w:val="28"/>
+          <w:lang w:val="en-US"/>
+        </w:rPr>
+      </w:pPr>
+      <w:r>
+        <w:rPr>
+          <w:sz w:val="28"/>
+          <w:szCs w:val="28"/>
+          <w:lang w:val="en-US"/>
+        </w:rPr>
+        <w:t>Add chart of NAT performance with linear search for num_of_nodes [100, 250, 500, 1000, 1500, 2000, 2500, 5000 ]</w:t>
+      </w:r>
     </w:p>
     <w:p>
       <w:pPr>
@@ -2445,23 +2365,13 @@
           <w:lang w:val="en-US"/>
         </w:rPr>
       </w:pPr>
-      <w:proofErr w:type="spellStart"/>
-      <w:r>
-        <w:rPr>
-          <w:sz w:val="28"/>
-          <w:szCs w:val="28"/>
-          <w:lang w:val="en-US"/>
-        </w:rPr>
-        <w:t>rb</w:t>
-      </w:r>
-      <w:proofErr w:type="spellEnd"/>
-      <w:r>
-        <w:rPr>
-          <w:sz w:val="28"/>
-          <w:szCs w:val="28"/>
-          <w:lang w:val="en-US"/>
-        </w:rPr>
-        <w:t>-tree(balanced) array</w:t>
+      <w:r>
+        <w:rPr>
+          <w:sz w:val="28"/>
+          <w:szCs w:val="28"/>
+          <w:lang w:val="en-US"/>
+        </w:rPr>
+        <w:t>rb-tree(balanced) array</w:t>
       </w:r>
     </w:p>
     <w:p>
@@ -2556,25 +2466,8 @@
           <w:szCs w:val="28"/>
           <w:lang w:val="en-US"/>
         </w:rPr>
-        <w:t>(</w:t>
-      </w:r>
-      <w:proofErr w:type="gramStart"/>
-      <w:r>
-        <w:rPr>
-          <w:sz w:val="28"/>
-          <w:szCs w:val="28"/>
-          <w:lang w:val="en-US"/>
-        </w:rPr>
-        <w:t>packets</w:t>
-      </w:r>
-      <w:proofErr w:type="gramEnd"/>
-      <w:r>
-        <w:rPr>
-          <w:sz w:val="28"/>
-          <w:szCs w:val="28"/>
-          <w:lang w:val="en-US"/>
-        </w:rPr>
-        <w:t xml:space="preserve"> per second, memory usage, limitation</w:t>
+        <w:lastRenderedPageBreak/>
+        <w:t>(packets per second, memory usage, limitation</w:t>
       </w:r>
       <w:r>
         <w:rPr>
@@ -2745,7 +2638,6 @@
           <w:lang w:val="en-US"/>
         </w:rPr>
       </w:pPr>
-      <w:proofErr w:type="spellStart"/>
       <w:r>
         <w:rPr>
           <w:sz w:val="28"/>
@@ -2754,7 +2646,6 @@
         </w:rPr>
         <w:t>Hash+array</w:t>
       </w:r>
-      <w:proofErr w:type="spellEnd"/>
     </w:p>
     <w:p>
       <w:pPr>
@@ -2776,18 +2667,8 @@
           <w:szCs w:val="28"/>
           <w:lang w:val="en-US"/>
         </w:rPr>
-        <w:t xml:space="preserve">Parallel </w:t>
-      </w:r>
-      <w:proofErr w:type="spellStart"/>
-      <w:r>
-        <w:rPr>
-          <w:sz w:val="28"/>
-          <w:szCs w:val="28"/>
-          <w:lang w:val="en-US"/>
-        </w:rPr>
-        <w:t>hash+array</w:t>
-      </w:r>
-      <w:proofErr w:type="spellEnd"/>
+        <w:t>Parallel hash+array</w:t>
+      </w:r>
     </w:p>
     <w:p>
       <w:pPr>
@@ -2851,7 +2732,6 @@
           <w:szCs w:val="28"/>
           <w:lang w:val="en-US"/>
         </w:rPr>
-        <w:lastRenderedPageBreak/>
         <w:t>Summary</w:t>
       </w:r>
     </w:p>
@@ -3490,7 +3370,7 @@
                       <w:sz w:val="20"/>
                       <w:szCs w:val="20"/>
                     </w:rPr>
-                    <w:t>1</w:t>
+                    <w:t>3</w:t>
                   </w:r>
                   <w:r>
                     <w:rPr>
@@ -3558,7 +3438,7 @@
                       <w:sz w:val="20"/>
                       <w:szCs w:val="20"/>
                     </w:rPr>
-                    <w:t>4</w:t>
+                    <w:t>5</w:t>
                   </w:r>
                   <w:r>
                     <w:rPr>
@@ -7451,7 +7331,7 @@
 </file>
 
 <file path=customXml/itemProps1.xml><?xml version="1.0" encoding="utf-8"?>
-<ds:datastoreItem xmlns:ds="http://schemas.openxmlformats.org/officeDocument/2006/customXml" ds:itemID="{72EA9983-EEB4-493D-B92B-E7BDF4B282B2}">
+<ds:datastoreItem xmlns:ds="http://schemas.openxmlformats.org/officeDocument/2006/customXml" ds:itemID="{733E592F-D4FC-49A2-88B5-7EE6D178D9A2}">
   <ds:schemaRefs>
     <ds:schemaRef ds:uri="http://schemas.openxmlformats.org/officeDocument/2006/bibliography"/>
   </ds:schemaRefs>

</xml_diff>

<commit_message>
linear search test description added
</commit_message>
<xml_diff>
--- a/SD_CG-NAT_Denis_Plotnikov.docx
+++ b/SD_CG-NAT_Denis_Plotnikov.docx
@@ -126,6 +126,7 @@
         </w:rPr>
         <w:t xml:space="preserve"> WHAT SHOULD IT DO (TYPES OF NAT and corresponding RFC overview)</w:t>
       </w:r>
+      <w:proofErr w:type="gramStart"/>
       <w:r>
         <w:rPr>
           <w:sz w:val="28"/>
@@ -134,6 +135,7 @@
         </w:rPr>
         <w:t>&gt;</w:t>
       </w:r>
+      <w:proofErr w:type="gramEnd"/>
     </w:p>
     <w:p>
       <w:pPr>
@@ -367,6 +369,7 @@
         </w:rPr>
         <w:t xml:space="preserve"> – the drawback #1</w:t>
       </w:r>
+      <w:proofErr w:type="gramStart"/>
       <w:r>
         <w:rPr>
           <w:sz w:val="28"/>
@@ -375,6 +378,7 @@
         </w:rPr>
         <w:t>&gt;</w:t>
       </w:r>
+      <w:proofErr w:type="gramEnd"/>
     </w:p>
     <w:p>
       <w:pPr>
@@ -451,6 +455,7 @@
           <w:lang w:val="en-US"/>
         </w:rPr>
       </w:pPr>
+      <w:proofErr w:type="gramStart"/>
       <w:r>
         <w:rPr>
           <w:sz w:val="28"/>
@@ -465,7 +470,16 @@
           <w:szCs w:val="28"/>
           <w:lang w:val="en-US"/>
         </w:rPr>
-        <w:t>(data structure)</w:t>
+        <w:t>(</w:t>
+      </w:r>
+      <w:proofErr w:type="gramEnd"/>
+      <w:r>
+        <w:rPr>
+          <w:sz w:val="28"/>
+          <w:szCs w:val="28"/>
+          <w:lang w:val="en-US"/>
+        </w:rPr>
+        <w:t>data structure)</w:t>
       </w:r>
       <w:r>
         <w:rPr>
@@ -481,7 +495,25 @@
           <w:szCs w:val="28"/>
           <w:lang w:val="en-US"/>
         </w:rPr>
-        <w:t>(software/hardware architecture approaches (batching processing, NIC RSS queues, multithreading, locklessness, DDIO ) -&gt; consequence DPDK already have it so let’s choose it)</w:t>
+        <w:t xml:space="preserve">(software/hardware architecture approaches (batching processing, NIC RSS queues, multithreading, </w:t>
+      </w:r>
+      <w:proofErr w:type="spellStart"/>
+      <w:r>
+        <w:rPr>
+          <w:sz w:val="28"/>
+          <w:szCs w:val="28"/>
+          <w:lang w:val="en-US"/>
+        </w:rPr>
+        <w:t>locklessness</w:t>
+      </w:r>
+      <w:proofErr w:type="spellEnd"/>
+      <w:r>
+        <w:rPr>
+          <w:sz w:val="28"/>
+          <w:szCs w:val="28"/>
+          <w:lang w:val="en-US"/>
+        </w:rPr>
+        <w:t>, DDIO ) -&gt; consequence DPDK already have it so let’s choose it)</w:t>
       </w:r>
     </w:p>
     <w:p>
@@ -532,13 +564,23 @@
           <w:lang w:val="en-US"/>
         </w:rPr>
       </w:pPr>
-      <w:r>
-        <w:rPr>
-          <w:sz w:val="28"/>
-          <w:szCs w:val="28"/>
-          <w:lang w:val="en-US"/>
-        </w:rPr>
-        <w:t>let’s try to make one</w:t>
+      <w:proofErr w:type="gramStart"/>
+      <w:r>
+        <w:rPr>
+          <w:sz w:val="28"/>
+          <w:szCs w:val="28"/>
+          <w:lang w:val="en-US"/>
+        </w:rPr>
+        <w:t>let’s</w:t>
+      </w:r>
+      <w:proofErr w:type="gramEnd"/>
+      <w:r>
+        <w:rPr>
+          <w:sz w:val="28"/>
+          <w:szCs w:val="28"/>
+          <w:lang w:val="en-US"/>
+        </w:rPr>
+        <w:t xml:space="preserve"> try to make one</w:t>
       </w:r>
     </w:p>
     <w:p>
@@ -643,7 +685,16 @@
           <w:szCs w:val="32"/>
           <w:lang w:val="en-US"/>
         </w:rPr>
-        <w:t xml:space="preserve">Performance metrics of the NAT </w:t>
+        <w:t>NAT Performance M</w:t>
+      </w:r>
+      <w:r>
+        <w:rPr>
+          <w:b/>
+          <w:sz w:val="32"/>
+          <w:szCs w:val="32"/>
+          <w:lang w:val="en-US"/>
+        </w:rPr>
+        <w:t xml:space="preserve">etrics </w:t>
       </w:r>
     </w:p>
     <w:p>
@@ -698,30 +749,48 @@
           <w:szCs w:val="16"/>
           <w:lang w:val="en-US"/>
         </w:rPr>
-        <w:t>[ref_TT_ROS_TEL].</w:t>
-      </w:r>
-      <w:r>
-        <w:rPr>
-          <w:sz w:val="28"/>
-          <w:szCs w:val="28"/>
-          <w:lang w:val="en-US"/>
-        </w:rPr>
-        <w:t xml:space="preserve"> The second one is the performance specification claimed by one of the on-market available NAT device producers</w:t>
-      </w:r>
+        <w:t>[</w:t>
+      </w:r>
+      <w:proofErr w:type="spellStart"/>
       <w:r>
         <w:rPr>
           <w:sz w:val="16"/>
           <w:szCs w:val="16"/>
           <w:lang w:val="en-US"/>
         </w:rPr>
-        <w:t>[ref_RDP.RU]</w:t>
-      </w:r>
+        <w:t>ref_TT_ROS_TEL</w:t>
+      </w:r>
+      <w:proofErr w:type="spellEnd"/>
       <w:r>
         <w:rPr>
           <w:sz w:val="16"/>
           <w:szCs w:val="16"/>
           <w:lang w:val="en-US"/>
         </w:rPr>
+        <w:t>].</w:t>
+      </w:r>
+      <w:r>
+        <w:rPr>
+          <w:sz w:val="28"/>
+          <w:szCs w:val="28"/>
+          <w:lang w:val="en-US"/>
+        </w:rPr>
+        <w:t xml:space="preserve"> The second one is the performance specification claimed by one of the on-market available NAT device producers</w:t>
+      </w:r>
+      <w:r>
+        <w:rPr>
+          <w:sz w:val="16"/>
+          <w:szCs w:val="16"/>
+          <w:lang w:val="en-US"/>
+        </w:rPr>
+        <w:t>[ref_RDP.RU]</w:t>
+      </w:r>
+      <w:r>
+        <w:rPr>
+          <w:sz w:val="16"/>
+          <w:szCs w:val="16"/>
+          <w:lang w:val="en-US"/>
+        </w:rPr>
         <w:t xml:space="preserve"> </w:t>
       </w:r>
       <w:r>
@@ -767,7 +836,27 @@
           <w:szCs w:val="28"/>
           <w:lang w:val="en-US"/>
         </w:rPr>
-        <w:t xml:space="preserve"> (our_approach)</w:t>
+        <w:t xml:space="preserve"> (</w:t>
+      </w:r>
+      <w:proofErr w:type="spellStart"/>
+      <w:r>
+        <w:rPr>
+          <w:b/>
+          <w:sz w:val="28"/>
+          <w:szCs w:val="28"/>
+          <w:lang w:val="en-US"/>
+        </w:rPr>
+        <w:t>our_approach</w:t>
+      </w:r>
+      <w:proofErr w:type="spellEnd"/>
+      <w:r>
+        <w:rPr>
+          <w:b/>
+          <w:sz w:val="28"/>
+          <w:szCs w:val="28"/>
+          <w:lang w:val="en-US"/>
+        </w:rPr>
+        <w:t>)</w:t>
       </w:r>
     </w:p>
     <w:p>
@@ -1031,7 +1120,25 @@
           <w:szCs w:val="28"/>
           <w:lang w:val="en-US"/>
         </w:rPr>
-        <w:t xml:space="preserve"> – (connection setups per second [csps]) the number of new NAT records to be created in a second. This </w:t>
+        <w:t xml:space="preserve"> – (connection setups per second [</w:t>
+      </w:r>
+      <w:proofErr w:type="spellStart"/>
+      <w:r>
+        <w:rPr>
+          <w:sz w:val="28"/>
+          <w:szCs w:val="28"/>
+          <w:lang w:val="en-US"/>
+        </w:rPr>
+        <w:t>csps</w:t>
+      </w:r>
+      <w:proofErr w:type="spellEnd"/>
+      <w:r>
+        <w:rPr>
+          <w:sz w:val="28"/>
+          <w:szCs w:val="28"/>
+          <w:lang w:val="en-US"/>
+        </w:rPr>
+        <w:t xml:space="preserve">]) the number of new NAT records to be created in a second. This </w:t>
       </w:r>
       <w:r>
         <w:rPr>
@@ -1184,7 +1291,25 @@
           <w:szCs w:val="28"/>
           <w:lang w:val="en-US"/>
         </w:rPr>
-        <w:t>bit per second[bps]</w:t>
+        <w:t xml:space="preserve">bit per </w:t>
+      </w:r>
+      <w:proofErr w:type="gramStart"/>
+      <w:r>
+        <w:rPr>
+          <w:sz w:val="28"/>
+          <w:szCs w:val="28"/>
+          <w:lang w:val="en-US"/>
+        </w:rPr>
+        <w:t>second[</w:t>
+      </w:r>
+      <w:proofErr w:type="gramEnd"/>
+      <w:r>
+        <w:rPr>
+          <w:sz w:val="28"/>
+          <w:szCs w:val="28"/>
+          <w:lang w:val="en-US"/>
+        </w:rPr>
+        <w:t>bps]</w:t>
       </w:r>
       <w:r>
         <w:rPr>
@@ -1335,25 +1460,6 @@
           <w:lang w:val="en-US"/>
         </w:rPr>
         <w:t xml:space="preserve"> </w:t>
-      </w:r>
-    </w:p>
-    <w:p>
-      <w:pPr>
-        <w:pStyle w:val="NoSpacing"/>
-        <w:jc w:val="both"/>
-        <w:rPr>
-          <w:sz w:val="28"/>
-          <w:szCs w:val="28"/>
-          <w:lang w:val="en-US"/>
-        </w:rPr>
-      </w:pPr>
-      <w:r>
-        <w:rPr>
-          <w:sz w:val="28"/>
-          <w:szCs w:val="28"/>
-          <w:lang w:val="en-US"/>
-        </w:rPr>
-        <w:t>&lt;WHAT ARE THE METRICS VALUES&gt;</w:t>
       </w:r>
     </w:p>
     <w:p>
@@ -1374,7 +1480,7 @@
           <w:szCs w:val="32"/>
           <w:lang w:val="en-US"/>
         </w:rPr>
-        <w:t>The target</w:t>
+        <w:t>CG NAT</w:t>
       </w:r>
       <w:r>
         <w:rPr>
@@ -1383,7 +1489,7 @@
           <w:szCs w:val="32"/>
           <w:lang w:val="en-US"/>
         </w:rPr>
-        <w:t xml:space="preserve"> metrics values</w:t>
+        <w:t xml:space="preserve"> </w:t>
       </w:r>
       <w:r>
         <w:rPr>
@@ -1392,7 +1498,43 @@
           <w:szCs w:val="32"/>
           <w:lang w:val="en-US"/>
         </w:rPr>
-        <w:t xml:space="preserve"> of the CG NAT</w:t>
+        <w:t>T</w:t>
+      </w:r>
+      <w:r>
+        <w:rPr>
+          <w:b/>
+          <w:sz w:val="32"/>
+          <w:szCs w:val="32"/>
+          <w:lang w:val="en-US"/>
+        </w:rPr>
+        <w:t>arget</w:t>
+      </w:r>
+      <w:r>
+        <w:rPr>
+          <w:b/>
+          <w:sz w:val="32"/>
+          <w:szCs w:val="32"/>
+          <w:lang w:val="en-US"/>
+        </w:rPr>
+        <w:t xml:space="preserve"> Metric V</w:t>
+      </w:r>
+      <w:r>
+        <w:rPr>
+          <w:b/>
+          <w:sz w:val="32"/>
+          <w:szCs w:val="32"/>
+          <w:lang w:val="en-US"/>
+        </w:rPr>
+        <w:t>alues</w:t>
+      </w:r>
+      <w:r>
+        <w:rPr>
+          <w:b/>
+          <w:sz w:val="32"/>
+          <w:szCs w:val="32"/>
+          <w:lang w:val="en-US"/>
+        </w:rPr>
+        <w:t xml:space="preserve"> </w:t>
       </w:r>
     </w:p>
     <w:p>
@@ -1632,8 +1774,16 @@
           <w:szCs w:val="28"/>
           <w:lang w:val="en-US"/>
         </w:rPr>
+        <w:t xml:space="preserve">harder to estimate the performance of the NAT on different processors using the </w:t>
+      </w:r>
+      <w:r>
+        <w:rPr>
+          <w:sz w:val="28"/>
+          <w:szCs w:val="28"/>
+          <w:lang w:val="en-US"/>
+        </w:rPr>
         <w:lastRenderedPageBreak/>
-        <w:t>harder to estimate the performance of the NAT on different processors using the set of metrics described earlier in this chapter. Cycles per packet metric</w:t>
+        <w:t>set of metrics described earlier in this chapter. Cycles per packet metric</w:t>
       </w:r>
       <w:r>
         <w:rPr>
@@ -1765,6 +1915,36 @@
           <w:lang w:val="en-US"/>
         </w:rPr>
       </w:pPr>
+    </w:p>
+    <w:p>
+      <w:pPr>
+        <w:pStyle w:val="NoSpacing"/>
+        <w:jc w:val="both"/>
+        <w:rPr>
+          <w:sz w:val="28"/>
+          <w:szCs w:val="28"/>
+          <w:lang w:val="en-US"/>
+        </w:rPr>
+      </w:pPr>
+      <w:r>
+        <w:rPr>
+          <w:sz w:val="28"/>
+          <w:szCs w:val="28"/>
+          <w:lang w:val="en-US"/>
+        </w:rPr>
+        <w:t xml:space="preserve">We are going to test the performance of several different NAT lookup data structures and pick the best one </w:t>
+      </w:r>
+    </w:p>
+    <w:p>
+      <w:pPr>
+        <w:pStyle w:val="NoSpacing"/>
+        <w:jc w:val="both"/>
+        <w:rPr>
+          <w:sz w:val="28"/>
+          <w:szCs w:val="28"/>
+          <w:lang w:val="en-US"/>
+        </w:rPr>
+      </w:pPr>
       <w:r>
         <w:rPr>
           <w:sz w:val="28"/>
@@ -1779,112 +1959,29 @@
         <w:pStyle w:val="NoSpacing"/>
         <w:jc w:val="both"/>
         <w:rPr>
-          <w:sz w:val="28"/>
-          <w:szCs w:val="28"/>
-          <w:lang w:val="en-US"/>
-        </w:rPr>
-      </w:pPr>
-      <w:r>
-        <w:rPr>
-          <w:sz w:val="28"/>
-          <w:szCs w:val="28"/>
-          <w:lang w:val="en-US"/>
-        </w:rPr>
-        <w:t>&lt;</w:t>
-      </w:r>
-      <w:r>
-        <w:rPr>
-          <w:sz w:val="28"/>
-          <w:szCs w:val="28"/>
-          <w:lang w:val="en-US"/>
-        </w:rPr>
-        <w:t>MY TEST</w:t>
-      </w:r>
-      <w:r>
-        <w:rPr>
-          <w:sz w:val="28"/>
-          <w:szCs w:val="28"/>
-          <w:lang w:val="en-US"/>
-        </w:rPr>
-        <w:t xml:space="preserve"> NAT</w:t>
-      </w:r>
-      <w:r>
-        <w:rPr>
-          <w:sz w:val="28"/>
-          <w:szCs w:val="28"/>
-          <w:lang w:val="en-US"/>
-        </w:rPr>
-        <w:t xml:space="preserve"> DESCRIPTION</w:t>
-      </w:r>
-      <w:r>
-        <w:rPr>
-          <w:sz w:val="28"/>
-          <w:szCs w:val="28"/>
-          <w:lang w:val="en-US"/>
-        </w:rPr>
-        <w:t>&gt;</w:t>
-      </w:r>
-    </w:p>
-    <w:p>
-      <w:pPr>
-        <w:pStyle w:val="NoSpacing"/>
-        <w:jc w:val="both"/>
-        <w:rPr>
-          <w:sz w:val="28"/>
-          <w:szCs w:val="28"/>
-          <w:lang w:val="en-US"/>
-        </w:rPr>
-      </w:pPr>
-      <w:r>
-        <w:rPr>
-          <w:sz w:val="28"/>
-          <w:szCs w:val="28"/>
-          <w:lang w:val="en-US"/>
-        </w:rPr>
-        <w:t>F</w:t>
-      </w:r>
-      <w:r>
-        <w:rPr>
-          <w:sz w:val="28"/>
-          <w:szCs w:val="28"/>
-          <w:lang w:val="en-US"/>
-        </w:rPr>
-        <w:t>unctionality (CHECK SUM etc.)</w:t>
-      </w:r>
-    </w:p>
-    <w:p>
-      <w:pPr>
-        <w:pStyle w:val="NoSpacing"/>
-        <w:jc w:val="both"/>
-        <w:rPr>
-          <w:sz w:val="28"/>
-          <w:szCs w:val="28"/>
-          <w:lang w:val="en-US"/>
-        </w:rPr>
-      </w:pPr>
-      <w:r>
-        <w:rPr>
-          <w:sz w:val="28"/>
-          <w:szCs w:val="28"/>
-          <w:lang w:val="en-US"/>
-        </w:rPr>
-        <w:t xml:space="preserve">==What I’ve included </w:t>
-      </w:r>
-      <w:r>
-        <w:rPr>
-          <w:sz w:val="28"/>
-          <w:szCs w:val="28"/>
-          <w:lang w:val="en-US"/>
-        </w:rPr>
-        <w:t xml:space="preserve">in my NAT </w:t>
-      </w:r>
-      <w:r>
-        <w:rPr>
-          <w:sz w:val="28"/>
-          <w:szCs w:val="28"/>
-          <w:lang w:val="en-US"/>
-        </w:rPr>
-        <w:t>and why==</w:t>
+          <w:b/>
+          <w:sz w:val="32"/>
+          <w:szCs w:val="32"/>
+          <w:lang w:val="en-US"/>
+        </w:rPr>
+      </w:pPr>
+      <w:r>
+        <w:rPr>
+          <w:b/>
+          <w:sz w:val="32"/>
+          <w:szCs w:val="32"/>
+          <w:lang w:val="en-US"/>
+        </w:rPr>
+        <w:t>NAT</w:t>
+      </w:r>
+      <w:r>
+        <w:rPr>
+          <w:b/>
+          <w:sz w:val="32"/>
+          <w:szCs w:val="32"/>
+          <w:lang w:val="en-US"/>
+        </w:rPr>
+        <w:t xml:space="preserve"> testing application</w:t>
       </w:r>
     </w:p>
     <w:p>
@@ -2007,6 +2104,7 @@
         </w:rPr>
         <w:t xml:space="preserve">using </w:t>
       </w:r>
+      <w:proofErr w:type="spellStart"/>
       <w:r>
         <w:rPr>
           <w:b/>
@@ -2016,6 +2114,7 @@
         </w:rPr>
         <w:t>rdtsc</w:t>
       </w:r>
+      <w:proofErr w:type="spellEnd"/>
       <w:r>
         <w:rPr>
           <w:sz w:val="28"/>
@@ -2473,7 +2572,103 @@
           <w:szCs w:val="28"/>
           <w:lang w:val="en-US"/>
         </w:rPr>
-        <w:t>oses in the NAT testing program the following function implementations are used. For checksum calculation &lt;function_name&gt; from Linux kernel is used. For getting the timestamp the gettimeofday() Linux system call is used.</w:t>
+        <w:t xml:space="preserve">oses in the NAT testing program the following function implementations are used. For checksum calculation </w:t>
+      </w:r>
+      <w:proofErr w:type="spellStart"/>
+      <w:r>
+        <w:rPr>
+          <w:i/>
+          <w:sz w:val="28"/>
+          <w:szCs w:val="28"/>
+          <w:lang w:val="en-US"/>
+        </w:rPr>
+        <w:t>ip_fast_</w:t>
+      </w:r>
+      <w:proofErr w:type="gramStart"/>
+      <w:r>
+        <w:rPr>
+          <w:i/>
+          <w:sz w:val="28"/>
+          <w:szCs w:val="28"/>
+          <w:lang w:val="en-US"/>
+        </w:rPr>
+        <w:t>csum</w:t>
+      </w:r>
+      <w:proofErr w:type="spellEnd"/>
+      <w:r>
+        <w:rPr>
+          <w:i/>
+          <w:sz w:val="28"/>
+          <w:szCs w:val="28"/>
+          <w:lang w:val="en-US"/>
+        </w:rPr>
+        <w:t>(</w:t>
+      </w:r>
+      <w:proofErr w:type="gramEnd"/>
+      <w:r>
+        <w:rPr>
+          <w:i/>
+          <w:sz w:val="28"/>
+          <w:szCs w:val="28"/>
+          <w:lang w:val="en-US"/>
+        </w:rPr>
+        <w:t>)</w:t>
+      </w:r>
+      <w:r>
+        <w:rPr>
+          <w:i/>
+          <w:sz w:val="28"/>
+          <w:szCs w:val="28"/>
+          <w:lang w:val="en-US"/>
+        </w:rPr>
+        <w:t xml:space="preserve"> </w:t>
+      </w:r>
+      <w:r>
+        <w:rPr>
+          <w:sz w:val="28"/>
+          <w:szCs w:val="28"/>
+          <w:lang w:val="en-US"/>
+        </w:rPr>
+        <w:t xml:space="preserve">from Linux kernel is used. For getting the timestamp the </w:t>
+      </w:r>
+      <w:proofErr w:type="spellStart"/>
+      <w:proofErr w:type="gramStart"/>
+      <w:r>
+        <w:rPr>
+          <w:i/>
+          <w:sz w:val="28"/>
+          <w:szCs w:val="28"/>
+          <w:lang w:val="en-US"/>
+        </w:rPr>
+        <w:t>gettimeofday</w:t>
+      </w:r>
+      <w:proofErr w:type="spellEnd"/>
+      <w:r>
+        <w:rPr>
+          <w:i/>
+          <w:sz w:val="28"/>
+          <w:szCs w:val="28"/>
+          <w:lang w:val="en-US"/>
+        </w:rPr>
+        <w:t>(</w:t>
+      </w:r>
+      <w:proofErr w:type="gramEnd"/>
+      <w:r>
+        <w:rPr>
+          <w:i/>
+          <w:sz w:val="28"/>
+          <w:szCs w:val="28"/>
+          <w:lang w:val="en-US"/>
+        </w:rPr>
+        <w:t>)</w:t>
+      </w:r>
+      <w:r>
+        <w:rPr>
+          <w:sz w:val="28"/>
+          <w:szCs w:val="28"/>
+          <w:lang w:val="en-US"/>
+        </w:rPr>
+        <w:t xml:space="preserve"> Linux system call is used.</w:t>
       </w:r>
       <w:r>
         <w:rPr>
@@ -2537,6 +2732,68 @@
         <w:pStyle w:val="NoSpacing"/>
         <w:jc w:val="both"/>
         <w:rPr>
+          <w:b/>
+          <w:sz w:val="32"/>
+          <w:szCs w:val="32"/>
+          <w:lang w:val="en-US"/>
+        </w:rPr>
+      </w:pPr>
+    </w:p>
+    <w:p>
+      <w:pPr>
+        <w:pStyle w:val="NoSpacing"/>
+        <w:jc w:val="both"/>
+        <w:rPr>
+          <w:b/>
+          <w:sz w:val="32"/>
+          <w:szCs w:val="32"/>
+          <w:lang w:val="en-US"/>
+        </w:rPr>
+      </w:pPr>
+      <w:r>
+        <w:rPr>
+          <w:b/>
+          <w:sz w:val="32"/>
+          <w:szCs w:val="32"/>
+          <w:lang w:val="en-US"/>
+        </w:rPr>
+        <w:t xml:space="preserve">“Ideal” </w:t>
+      </w:r>
+      <w:r>
+        <w:rPr>
+          <w:b/>
+          <w:sz w:val="32"/>
+          <w:szCs w:val="32"/>
+          <w:lang w:val="en-US"/>
+        </w:rPr>
+        <w:t>NAT</w:t>
+      </w:r>
+      <w:r>
+        <w:rPr>
+          <w:b/>
+          <w:sz w:val="32"/>
+          <w:szCs w:val="32"/>
+          <w:lang w:val="en-US"/>
+        </w:rPr>
+        <w:t xml:space="preserve"> performance</w:t>
+      </w:r>
+    </w:p>
+    <w:p>
+      <w:pPr>
+        <w:pStyle w:val="NoSpacing"/>
+        <w:jc w:val="both"/>
+        <w:rPr>
+          <w:sz w:val="28"/>
+          <w:szCs w:val="28"/>
+          <w:lang w:val="en-US"/>
+        </w:rPr>
+      </w:pPr>
+    </w:p>
+    <w:p>
+      <w:pPr>
+        <w:pStyle w:val="NoSpacing"/>
+        <w:jc w:val="both"/>
+        <w:rPr>
           <w:sz w:val="28"/>
           <w:szCs w:val="28"/>
           <w:lang w:val="en-US"/>
@@ -2567,104 +2824,82 @@
           <w:szCs w:val="28"/>
           <w:lang w:val="en-US"/>
         </w:rPr>
+        <w:t xml:space="preserve">Before starting the exploration of the NAT translation data structures it is essential to estimate the performance of the system which uses the ideal NAT translation data structure. By word “ideal” the zero-time lookup data structure is implied. </w:t>
+      </w:r>
+      <w:r>
+        <w:rPr>
+          <w:sz w:val="28"/>
+          <w:szCs w:val="28"/>
+          <w:lang w:val="en-US"/>
+        </w:rPr>
+        <w:t xml:space="preserve">To get this estimation the bogus data structure </w:t>
+      </w:r>
+      <w:r>
+        <w:rPr>
+          <w:sz w:val="28"/>
+          <w:szCs w:val="28"/>
+          <w:lang w:val="en-US"/>
+        </w:rPr>
+        <w:t>has been</w:t>
+      </w:r>
+      <w:r>
+        <w:rPr>
+          <w:sz w:val="28"/>
+          <w:szCs w:val="28"/>
+          <w:lang w:val="en-US"/>
+        </w:rPr>
+        <w:t xml:space="preserve"> used which returns deterministic result and requires computation time</w:t>
+      </w:r>
+      <w:r>
+        <w:rPr>
+          <w:sz w:val="28"/>
+          <w:szCs w:val="28"/>
+          <w:lang w:val="en-US"/>
+        </w:rPr>
         <w:t xml:space="preserve"> </w:t>
       </w:r>
-    </w:p>
-    <w:p>
-      <w:pPr>
-        <w:pStyle w:val="NoSpacing"/>
-        <w:jc w:val="both"/>
-        <w:rPr>
-          <w:sz w:val="28"/>
-          <w:szCs w:val="28"/>
-          <w:lang w:val="en-US"/>
-        </w:rPr>
-      </w:pPr>
-      <w:r>
-        <w:rPr>
-          <w:sz w:val="28"/>
-          <w:szCs w:val="28"/>
-          <w:lang w:val="en-US"/>
-        </w:rPr>
-        <w:t xml:space="preserve">==Investigation </w:t>
-      </w:r>
-      <w:r>
-        <w:rPr>
-          <w:sz w:val="28"/>
-          <w:szCs w:val="28"/>
-          <w:lang w:val="en-US"/>
-        </w:rPr>
-        <w:t xml:space="preserve">of </w:t>
-      </w:r>
-      <w:r>
-        <w:rPr>
-          <w:sz w:val="28"/>
-          <w:szCs w:val="28"/>
-          <w:lang w:val="en-US"/>
-        </w:rPr>
-        <w:t xml:space="preserve">the </w:t>
-      </w:r>
-      <w:r>
-        <w:rPr>
-          <w:sz w:val="28"/>
-          <w:szCs w:val="28"/>
-          <w:lang w:val="en-US"/>
-        </w:rPr>
-        <w:t>base line performance</w:t>
-      </w:r>
-      <w:r>
-        <w:rPr>
-          <w:sz w:val="28"/>
-          <w:szCs w:val="28"/>
-          <w:lang w:val="en-US"/>
-        </w:rPr>
-        <w:t xml:space="preserve"> of my NAT</w:t>
-      </w:r>
-      <w:r>
-        <w:rPr>
-          <w:sz w:val="28"/>
-          <w:szCs w:val="28"/>
-          <w:lang w:val="en-US"/>
-        </w:rPr>
-        <w:t>==</w:t>
-      </w:r>
-    </w:p>
-    <w:p>
-      <w:pPr>
-        <w:pStyle w:val="NoSpacing"/>
-        <w:jc w:val="both"/>
-        <w:rPr>
-          <w:sz w:val="28"/>
-          <w:szCs w:val="28"/>
-          <w:lang w:val="en-US"/>
-        </w:rPr>
-      </w:pPr>
-    </w:p>
-    <w:p>
-      <w:pPr>
-        <w:pStyle w:val="NoSpacing"/>
-        <w:jc w:val="both"/>
-        <w:rPr>
-          <w:sz w:val="28"/>
-          <w:szCs w:val="28"/>
-          <w:lang w:val="en-US"/>
-        </w:rPr>
-      </w:pPr>
-      <w:r>
-        <w:rPr>
-          <w:sz w:val="28"/>
-          <w:szCs w:val="28"/>
-          <w:lang w:val="en-US"/>
-        </w:rPr>
-        <w:t xml:space="preserve">Before starting the exploration of the NAT translation data structures it is essential to estimate the performance of the system which uses the ideal NAT translation data structure. By word “ideal” the zero-time lookup data structure is implied. </w:t>
-      </w:r>
-      <w:r>
-        <w:rPr>
-          <w:sz w:val="28"/>
-          <w:szCs w:val="28"/>
-          <w:lang w:val="en-US"/>
-        </w:rPr>
-        <w:t>To get this estimation the bogus data structure was used which returns deterministic result and requires computation time</w:t>
+      <w:r>
+        <w:rPr>
+          <w:sz w:val="28"/>
+          <w:szCs w:val="28"/>
+          <w:lang w:val="en-US"/>
+        </w:rPr>
+        <w:t>tends to zero. Another words</w:t>
+      </w:r>
+      <w:r>
+        <w:rPr>
+          <w:sz w:val="28"/>
+          <w:szCs w:val="28"/>
+          <w:lang w:val="en-US"/>
+        </w:rPr>
+        <w:t>,</w:t>
+      </w:r>
+      <w:r>
+        <w:rPr>
+          <w:sz w:val="28"/>
+          <w:szCs w:val="28"/>
+          <w:lang w:val="en-US"/>
+        </w:rPr>
+        <w:t xml:space="preserve"> it is a function which cyclically returns the same sequence of results. </w:t>
+      </w:r>
+    </w:p>
+    <w:p>
+      <w:pPr>
+        <w:pStyle w:val="NoSpacing"/>
+        <w:jc w:val="both"/>
+        <w:rPr>
+          <w:sz w:val="28"/>
+          <w:szCs w:val="28"/>
+          <w:lang w:val="en-US"/>
+        </w:rPr>
+      </w:pPr>
+      <w:r>
+        <w:rPr>
+          <w:sz w:val="28"/>
+          <w:szCs w:val="28"/>
+          <w:lang w:val="en-US"/>
+        </w:rPr>
+        <w:t>On the figure 1 there are some results explaining the cost of one packet processing having the ideal lookup data structure.</w:t>
       </w:r>
       <w:r>
         <w:rPr>
@@ -2680,82 +2915,68 @@
           <w:szCs w:val="28"/>
           <w:lang w:val="en-US"/>
         </w:rPr>
-        <w:t xml:space="preserve">tends to zero. Another words it is a function which cyclically returns the same sequence of results. </w:t>
-      </w:r>
-    </w:p>
-    <w:p>
-      <w:pPr>
-        <w:pStyle w:val="NoSpacing"/>
-        <w:jc w:val="both"/>
-        <w:rPr>
-          <w:sz w:val="28"/>
-          <w:szCs w:val="28"/>
-        </w:rPr>
-      </w:pPr>
-      <w:r>
-        <w:rPr>
-          <w:sz w:val="28"/>
-          <w:szCs w:val="28"/>
-          <w:lang w:val="en-US"/>
-        </w:rPr>
-        <w:t>On the figure 1 there are some results explaining the result cost of one packet processing having the ideal lookup data structure.</w:t>
-      </w:r>
-      <w:r>
-        <w:rPr>
-          <w:sz w:val="28"/>
-          <w:szCs w:val="28"/>
-          <w:lang w:val="en-US"/>
-        </w:rPr>
-        <w:t xml:space="preserve"> </w:t>
-      </w:r>
-    </w:p>
-    <w:p>
-      <w:pPr>
-        <w:pStyle w:val="NoSpacing"/>
-        <w:jc w:val="both"/>
-        <w:rPr>
-          <w:sz w:val="28"/>
-          <w:szCs w:val="28"/>
-          <w:lang w:val="en-US"/>
-        </w:rPr>
-      </w:pPr>
-      <w:r>
-        <w:rPr>
-          <w:sz w:val="28"/>
-          <w:szCs w:val="28"/>
-        </w:rPr>
-        <w:t>Описать из чего это все состоит</w:t>
-      </w:r>
-      <w:bookmarkStart w:id="0" w:name="_GoBack"/>
-      <w:bookmarkEnd w:id="0"/>
-      <w:r>
-        <w:rPr>
-          <w:sz w:val="28"/>
-          <w:szCs w:val="28"/>
-        </w:rPr>
-        <w:t xml:space="preserve"> </w:t>
-      </w:r>
-    </w:p>
-    <w:p>
-      <w:pPr>
-        <w:pStyle w:val="NoSpacing"/>
-        <w:jc w:val="both"/>
-        <w:rPr>
-          <w:sz w:val="28"/>
-          <w:szCs w:val="28"/>
-          <w:lang w:val="en-US"/>
-        </w:rPr>
-      </w:pPr>
-    </w:p>
-    <w:p>
-      <w:pPr>
-        <w:pStyle w:val="NoSpacing"/>
-        <w:jc w:val="both"/>
-        <w:rPr>
-          <w:sz w:val="28"/>
-          <w:szCs w:val="28"/>
-          <w:lang w:val="en-US"/>
-        </w:rPr>
+        <w:t xml:space="preserve">One packet processing takes around 120 cycles including calculation of checksums and timestamps settings processing. The packet processing routine takes around 40 cycles including managing of test packet set which could be thought like simulation of packet acquiring from the network interface card queues. </w:t>
+      </w:r>
+      <w:r>
+        <w:rPr>
+          <w:sz w:val="28"/>
+          <w:szCs w:val="28"/>
+          <w:lang w:val="en-US"/>
+        </w:rPr>
+        <w:t>Thus the overall</w:t>
+      </w:r>
+      <w:r>
+        <w:rPr>
+          <w:sz w:val="28"/>
+          <w:szCs w:val="28"/>
+          <w:lang w:val="en-US"/>
+        </w:rPr>
+        <w:t xml:space="preserve"> overhead on checksums calculation and </w:t>
+      </w:r>
+      <w:r>
+        <w:rPr>
+          <w:sz w:val="28"/>
+          <w:szCs w:val="28"/>
+          <w:lang w:val="en-US"/>
+        </w:rPr>
+        <w:t>timestamp/timeout processing is around 80 cycles.</w:t>
+      </w:r>
+    </w:p>
+    <w:p>
+      <w:pPr>
+        <w:pStyle w:val="NoSpacing"/>
+        <w:jc w:val="both"/>
+        <w:rPr>
+          <w:sz w:val="28"/>
+          <w:szCs w:val="28"/>
+          <w:lang w:val="en-US"/>
+        </w:rPr>
+      </w:pPr>
+      <w:r>
+        <w:rPr>
+          <w:sz w:val="28"/>
+          <w:szCs w:val="28"/>
+          <w:lang w:val="en-US"/>
+        </w:rPr>
+        <w:t>Based on this data it is possible to claim that than closer the performance of a NAT to “ideal” values than better the NAT setup is. In our case the ideal value is 120 cycles/pkt.</w:t>
+      </w:r>
+    </w:p>
+    <w:p>
+      <w:pPr>
+        <w:pStyle w:val="NoSpacing"/>
+        <w:jc w:val="both"/>
+        <w:rPr>
+          <w:sz w:val="28"/>
+          <w:szCs w:val="28"/>
+          <w:lang w:val="en-US"/>
+        </w:rPr>
+      </w:pPr>
+    </w:p>
+    <w:p>
+      <w:pPr>
+        <w:pStyle w:val="NoSpacing"/>
+        <w:keepNext/>
+        <w:jc w:val="both"/>
       </w:pPr>
       <w:r>
         <w:rPr>
@@ -2764,10 +2985,10 @@
         </w:rPr>
         <w:lastRenderedPageBreak/>
         <w:drawing>
-          <wp:inline distT="0" distB="0" distL="0" distR="0" wp14:anchorId="21D403F8" wp14:editId="389575DD">
-            <wp:extent cx="5943600" cy="4330700"/>
+          <wp:inline distT="0" distB="0" distL="0" distR="0" wp14:anchorId="04A6ED8F" wp14:editId="12F44AC3">
+            <wp:extent cx="5861050" cy="3263900"/>
             <wp:effectExtent l="0" t="0" r="0" b="0"/>
-            <wp:docPr id="1" name="Chart 1"/>
+            <wp:docPr id="3" name="Chart 3"/>
             <wp:cNvGraphicFramePr/>
             <a:graphic xmlns:a="http://schemas.openxmlformats.org/drawingml/2006/main">
               <a:graphicData uri="http://schemas.openxmlformats.org/drawingml/2006/chart">
@@ -2777,89 +2998,366 @@
           </wp:inline>
         </w:drawing>
       </w:r>
-      <w:r>
-        <w:rPr>
-          <w:sz w:val="28"/>
-          <w:szCs w:val="28"/>
-          <w:lang w:val="en-US"/>
-        </w:rPr>
-        <w:t xml:space="preserve">  </w:t>
-      </w:r>
-    </w:p>
-    <w:p>
-      <w:pPr>
-        <w:pStyle w:val="NoSpacing"/>
-        <w:jc w:val="both"/>
-        <w:rPr>
-          <w:sz w:val="28"/>
-          <w:szCs w:val="28"/>
-          <w:lang w:val="en-US"/>
-        </w:rPr>
-      </w:pPr>
-    </w:p>
-    <w:p>
-      <w:pPr>
-        <w:pStyle w:val="NoSpacing"/>
-        <w:jc w:val="both"/>
-        <w:rPr>
-          <w:sz w:val="28"/>
-          <w:szCs w:val="28"/>
-          <w:lang w:val="en-US"/>
-        </w:rPr>
-      </w:pPr>
-    </w:p>
-    <w:p>
-      <w:pPr>
-        <w:pStyle w:val="NoSpacing"/>
-        <w:jc w:val="both"/>
-        <w:rPr>
-          <w:sz w:val="28"/>
-          <w:szCs w:val="28"/>
-          <w:lang w:val="en-US"/>
-        </w:rPr>
-      </w:pPr>
-      <w:r>
-        <w:rPr>
-          <w:sz w:val="28"/>
-          <w:szCs w:val="28"/>
-          <w:lang w:val="en-US"/>
-        </w:rPr>
-        <w:t>==How much the NAT spends on what==</w:t>
-      </w:r>
-    </w:p>
-    <w:p>
-      <w:pPr>
-        <w:pStyle w:val="NoSpacing"/>
-        <w:jc w:val="both"/>
-        <w:rPr>
-          <w:sz w:val="28"/>
-          <w:szCs w:val="28"/>
-          <w:lang w:val="en-US"/>
-        </w:rPr>
-      </w:pPr>
-      <w:r>
-        <w:rPr>
-          <w:sz w:val="28"/>
-          <w:szCs w:val="28"/>
-          <w:lang w:val="en-US"/>
-        </w:rPr>
-        <w:t>Add graph</w:t>
-      </w:r>
-      <w:r>
-        <w:rPr>
-          <w:sz w:val="28"/>
-          <w:szCs w:val="28"/>
-          <w:lang w:val="en-US"/>
-        </w:rPr>
-        <w:t xml:space="preserve"> comparision of </w:t>
-      </w:r>
-      <w:r>
-        <w:rPr>
-          <w:sz w:val="28"/>
-          <w:szCs w:val="28"/>
-          <w:lang w:val="en-US"/>
-        </w:rPr>
-        <w:t xml:space="preserve">w/o check_sum, w/o timestamps </w:t>
+    </w:p>
+    <w:p>
+      <w:pPr>
+        <w:pStyle w:val="Caption"/>
+        <w:jc w:val="center"/>
+        <w:rPr>
+          <w:color w:val="auto"/>
+          <w:sz w:val="22"/>
+          <w:szCs w:val="22"/>
+          <w:lang w:val="en-US"/>
+        </w:rPr>
+      </w:pPr>
+      <w:r>
+        <w:rPr>
+          <w:color w:val="auto"/>
+          <w:sz w:val="22"/>
+          <w:szCs w:val="22"/>
+          <w:lang w:val="en-US"/>
+        </w:rPr>
+        <w:t xml:space="preserve">Figure </w:t>
+      </w:r>
+      <w:r>
+        <w:rPr>
+          <w:color w:val="auto"/>
+          <w:sz w:val="22"/>
+          <w:szCs w:val="22"/>
+        </w:rPr>
+        <w:fldChar w:fldCharType="begin"/>
+      </w:r>
+      <w:r>
+        <w:rPr>
+          <w:color w:val="auto"/>
+          <w:sz w:val="22"/>
+          <w:szCs w:val="22"/>
+          <w:lang w:val="en-US"/>
+        </w:rPr>
+        <w:instrText xml:space="preserve"> SEQ Figure \* ARABIC </w:instrText>
+      </w:r>
+      <w:r>
+        <w:rPr>
+          <w:color w:val="auto"/>
+          <w:sz w:val="22"/>
+          <w:szCs w:val="22"/>
+        </w:rPr>
+        <w:fldChar w:fldCharType="separate"/>
+      </w:r>
+      <w:r>
+        <w:rPr>
+          <w:noProof/>
+          <w:color w:val="auto"/>
+          <w:sz w:val="22"/>
+          <w:szCs w:val="22"/>
+          <w:lang w:val="en-US"/>
+        </w:rPr>
+        <w:t>1</w:t>
+      </w:r>
+      <w:r>
+        <w:rPr>
+          <w:color w:val="auto"/>
+          <w:sz w:val="22"/>
+          <w:szCs w:val="22"/>
+        </w:rPr>
+        <w:fldChar w:fldCharType="end"/>
+      </w:r>
+      <w:r>
+        <w:rPr>
+          <w:color w:val="auto"/>
+          <w:sz w:val="22"/>
+          <w:szCs w:val="22"/>
+          <w:lang w:val="en-US"/>
+        </w:rPr>
+        <w:t>.</w:t>
+      </w:r>
+      <w:bookmarkStart w:id="0" w:name="_GoBack"/>
+      <w:bookmarkEnd w:id="0"/>
+      <w:r>
+        <w:rPr>
+          <w:color w:val="auto"/>
+          <w:sz w:val="22"/>
+          <w:szCs w:val="22"/>
+          <w:lang w:val="en-US"/>
+        </w:rPr>
+        <w:t xml:space="preserve"> "Ideal" NAT performance</w:t>
+      </w:r>
+    </w:p>
+    <w:p>
+      <w:pPr>
+        <w:pStyle w:val="NoSpacing"/>
+        <w:jc w:val="both"/>
+        <w:rPr>
+          <w:b/>
+          <w:sz w:val="32"/>
+          <w:szCs w:val="32"/>
+          <w:lang w:val="en-US"/>
+        </w:rPr>
+      </w:pPr>
+    </w:p>
+    <w:p>
+      <w:pPr>
+        <w:pStyle w:val="NoSpacing"/>
+        <w:jc w:val="both"/>
+        <w:rPr>
+          <w:b/>
+          <w:sz w:val="32"/>
+          <w:szCs w:val="32"/>
+          <w:lang w:val="en-US"/>
+        </w:rPr>
+      </w:pPr>
+      <w:r>
+        <w:rPr>
+          <w:b/>
+          <w:sz w:val="32"/>
+          <w:szCs w:val="32"/>
+          <w:lang w:val="en-US"/>
+        </w:rPr>
+        <w:t>NAT</w:t>
+      </w:r>
+      <w:r>
+        <w:rPr>
+          <w:b/>
+          <w:sz w:val="32"/>
+          <w:szCs w:val="32"/>
+          <w:lang w:val="en-US"/>
+        </w:rPr>
+        <w:t xml:space="preserve"> Bottleneck</w:t>
+      </w:r>
+    </w:p>
+    <w:p>
+      <w:pPr>
+        <w:pStyle w:val="NoSpacing"/>
+        <w:jc w:val="both"/>
+        <w:rPr>
+          <w:b/>
+          <w:sz w:val="32"/>
+          <w:szCs w:val="32"/>
+          <w:lang w:val="en-US"/>
+        </w:rPr>
+      </w:pPr>
+    </w:p>
+    <w:p>
+      <w:pPr>
+        <w:pStyle w:val="NoSpacing"/>
+        <w:jc w:val="both"/>
+        <w:rPr>
+          <w:sz w:val="28"/>
+          <w:szCs w:val="28"/>
+          <w:lang w:val="en-US"/>
+        </w:rPr>
+      </w:pPr>
+      <w:r>
+        <w:rPr>
+          <w:sz w:val="28"/>
+          <w:szCs w:val="28"/>
+          <w:lang w:val="en-US"/>
+        </w:rPr>
+        <w:t>In this chapter the part of NAT system is to investigate which has the most significant influence on overall NAT performance.</w:t>
+      </w:r>
+      <w:r>
+        <w:rPr>
+          <w:sz w:val="28"/>
+          <w:szCs w:val="28"/>
+          <w:lang w:val="en-US"/>
+        </w:rPr>
+        <w:t xml:space="preserve"> Each NAT system should store information in some kind of data structure to be able to retrieve this information when it is necessary. Having in mind that the NAT should be able to support </w:t>
+      </w:r>
+      <w:r>
+        <w:rPr>
+          <w:sz w:val="28"/>
+          <w:szCs w:val="28"/>
+          <w:lang w:val="en-US"/>
+        </w:rPr>
+        <w:t>65.5M</w:t>
+      </w:r>
+      <w:r>
+        <w:rPr>
+          <w:sz w:val="28"/>
+          <w:szCs w:val="28"/>
+          <w:lang w:val="en-US"/>
+        </w:rPr>
+        <w:t xml:space="preserve"> unique translations and it is easy to conclude that it</w:t>
+      </w:r>
+      <w:r>
+        <w:rPr>
+          <w:sz w:val="28"/>
+          <w:szCs w:val="28"/>
+          <w:lang w:val="en-US"/>
+        </w:rPr>
+        <w:t>s</w:t>
+      </w:r>
+      <w:r>
+        <w:rPr>
+          <w:sz w:val="28"/>
+          <w:szCs w:val="28"/>
+          <w:lang w:val="en-US"/>
+        </w:rPr>
+        <w:t xml:space="preserve"> lookup data structure have to be able to store 65.5M records and th</w:t>
+      </w:r>
+      <w:r>
+        <w:rPr>
+          <w:sz w:val="28"/>
+          <w:szCs w:val="28"/>
+          <w:lang w:val="en-US"/>
+        </w:rPr>
+        <w:t>e search process will take a majority</w:t>
+      </w:r>
+      <w:r>
+        <w:rPr>
+          <w:sz w:val="28"/>
+          <w:szCs w:val="28"/>
+          <w:lang w:val="en-US"/>
+        </w:rPr>
+        <w:t xml:space="preserve"> of </w:t>
+      </w:r>
+      <w:r>
+        <w:rPr>
+          <w:sz w:val="28"/>
+          <w:szCs w:val="28"/>
+          <w:lang w:val="en-US"/>
+        </w:rPr>
+        <w:t xml:space="preserve">packet processing </w:t>
+      </w:r>
+      <w:r>
+        <w:rPr>
+          <w:sz w:val="28"/>
+          <w:szCs w:val="28"/>
+          <w:lang w:val="en-US"/>
+        </w:rPr>
+        <w:t xml:space="preserve">time. </w:t>
+      </w:r>
+      <w:r>
+        <w:rPr>
+          <w:sz w:val="28"/>
+          <w:szCs w:val="28"/>
+          <w:lang w:val="en-US"/>
+        </w:rPr>
+        <w:t xml:space="preserve">To achieve the target packet processing rate (5.5M </w:t>
+      </w:r>
+      <w:proofErr w:type="spellStart"/>
+      <w:r>
+        <w:rPr>
+          <w:sz w:val="28"/>
+          <w:szCs w:val="28"/>
+          <w:lang w:val="en-US"/>
+        </w:rPr>
+        <w:t>pps</w:t>
+      </w:r>
+      <w:proofErr w:type="spellEnd"/>
+      <w:r>
+        <w:rPr>
+          <w:sz w:val="28"/>
+          <w:szCs w:val="28"/>
+          <w:lang w:val="en-US"/>
+        </w:rPr>
+        <w:t>) it is easy to calculate how many cycles we could spend on a packet. Having a processor working on 2.4GHz frequency we could spend 436 cycles per packet.</w:t>
+      </w:r>
+    </w:p>
+    <w:p>
+      <w:pPr>
+        <w:pStyle w:val="NoSpacing"/>
+        <w:jc w:val="both"/>
+        <w:rPr>
+          <w:sz w:val="28"/>
+          <w:szCs w:val="28"/>
+          <w:lang w:val="en-US"/>
+        </w:rPr>
+      </w:pPr>
+      <w:r>
+        <w:rPr>
+          <w:sz w:val="28"/>
+          <w:szCs w:val="28"/>
+          <w:lang w:val="en-US"/>
+        </w:rPr>
+        <w:t xml:space="preserve">As it is seen from the Figure 1 the processing time of one packet </w:t>
+      </w:r>
+      <w:r>
+        <w:rPr>
+          <w:sz w:val="28"/>
+          <w:szCs w:val="28"/>
+          <w:lang w:val="en-US"/>
+        </w:rPr>
+        <w:t xml:space="preserve">excluding searching for translation data </w:t>
+      </w:r>
+      <w:r>
+        <w:rPr>
+          <w:sz w:val="28"/>
+          <w:szCs w:val="28"/>
+          <w:lang w:val="en-US"/>
+        </w:rPr>
+        <w:t>is a constant. This process is quite fast and can be compared with processors L3 cache miss penalty which is around 100 cycles.</w:t>
+      </w:r>
+    </w:p>
+    <w:p>
+      <w:pPr>
+        <w:pStyle w:val="NoSpacing"/>
+        <w:jc w:val="both"/>
+        <w:rPr>
+          <w:sz w:val="28"/>
+          <w:szCs w:val="28"/>
+          <w:lang w:val="en-US"/>
+        </w:rPr>
+      </w:pPr>
+      <w:r>
+        <w:rPr>
+          <w:sz w:val="28"/>
+          <w:szCs w:val="28"/>
+          <w:lang w:val="en-US"/>
+        </w:rPr>
+        <w:t xml:space="preserve">So the first question to investigate is how fast the searching process is. To answer that question the test has been performed which uses as a lookup data structure a simple linear array with linear search </w:t>
+      </w:r>
+      <w:proofErr w:type="gramStart"/>
+      <w:r>
+        <w:rPr>
+          <w:sz w:val="28"/>
+          <w:szCs w:val="28"/>
+          <w:lang w:val="en-US"/>
+        </w:rPr>
+        <w:t>algorithm</w:t>
+      </w:r>
+      <w:r>
+        <w:rPr>
+          <w:sz w:val="16"/>
+          <w:szCs w:val="16"/>
+          <w:lang w:val="en-US"/>
+        </w:rPr>
+        <w:t>[</w:t>
+      </w:r>
+      <w:proofErr w:type="spellStart"/>
+      <w:proofErr w:type="gramEnd"/>
+      <w:r>
+        <w:rPr>
+          <w:sz w:val="16"/>
+          <w:szCs w:val="16"/>
+          <w:lang w:val="en-US"/>
+        </w:rPr>
+        <w:t>ref_cormen</w:t>
+      </w:r>
+      <w:proofErr w:type="spellEnd"/>
+      <w:r>
+        <w:rPr>
+          <w:sz w:val="16"/>
+          <w:szCs w:val="16"/>
+          <w:lang w:val="en-US"/>
+        </w:rPr>
+        <w:t>]</w:t>
+      </w:r>
+      <w:r>
+        <w:rPr>
+          <w:sz w:val="28"/>
+          <w:szCs w:val="28"/>
+          <w:lang w:val="en-US"/>
+        </w:rPr>
+        <w:t xml:space="preserve">. This algorithm is known as </w:t>
+      </w:r>
+      <w:r>
+        <w:rPr>
+          <w:sz w:val="28"/>
+          <w:szCs w:val="28"/>
+          <w:lang w:val="en-US"/>
+        </w:rPr>
+        <w:t>having</w:t>
       </w:r>
       <w:r>
         <w:rPr>
@@ -2869,6 +3367,32 @@
         </w:rPr>
         <w:t xml:space="preserve"> </w:t>
       </w:r>
+      <w:proofErr w:type="gramStart"/>
+      <w:r>
+        <w:rPr>
+          <w:sz w:val="28"/>
+          <w:szCs w:val="28"/>
+          <w:lang w:val="en-US"/>
+        </w:rPr>
+        <w:t>O(</w:t>
+      </w:r>
+      <w:proofErr w:type="gramEnd"/>
+      <w:r>
+        <w:rPr>
+          <w:sz w:val="28"/>
+          <w:szCs w:val="28"/>
+          <w:lang w:val="en-US"/>
+        </w:rPr>
+        <w:t>n) search time a</w:t>
+      </w:r>
+      <w:r>
+        <w:rPr>
+          <w:sz w:val="28"/>
+          <w:szCs w:val="28"/>
+          <w:lang w:val="en-US"/>
+        </w:rPr>
+        <w:t>nd can be a good starting point of performance exploration.</w:t>
+      </w:r>
       <w:r>
         <w:rPr>
           <w:sz w:val="28"/>
@@ -2894,57 +3418,254 @@
           <w:szCs w:val="28"/>
           <w:lang w:val="en-US"/>
         </w:rPr>
-        <w:t>==What is the NAT main problem -&gt; look up table==</w:t>
-      </w:r>
-    </w:p>
-    <w:p>
-      <w:pPr>
-        <w:pStyle w:val="NoSpacing"/>
-        <w:jc w:val="both"/>
-        <w:rPr>
-          <w:sz w:val="28"/>
-          <w:szCs w:val="28"/>
-          <w:lang w:val="en-US"/>
-        </w:rPr>
-      </w:pPr>
-      <w:r>
-        <w:rPr>
-          <w:sz w:val="28"/>
-          <w:szCs w:val="28"/>
-          <w:lang w:val="en-US"/>
-        </w:rPr>
-        <w:t>==Why is it so -&gt; prove it by adding  linear search to NAT==</w:t>
-      </w:r>
-    </w:p>
-    <w:p>
-      <w:pPr>
-        <w:pStyle w:val="NoSpacing"/>
-        <w:jc w:val="both"/>
-        <w:rPr>
-          <w:sz w:val="28"/>
-          <w:szCs w:val="28"/>
-          <w:lang w:val="en-US"/>
-        </w:rPr>
-      </w:pPr>
-      <w:r>
-        <w:rPr>
-          <w:sz w:val="28"/>
-          <w:szCs w:val="28"/>
-          <w:lang w:val="en-US"/>
-        </w:rPr>
-        <w:t>Add chart of NAT performance with linear search for num_of_nodes [100, 250, 500, 1000, 1500, 2000, 2500, 5000 ]</w:t>
-      </w:r>
-    </w:p>
-    <w:p>
-      <w:pPr>
-        <w:pStyle w:val="NoSpacing"/>
-        <w:jc w:val="both"/>
-        <w:rPr>
-          <w:sz w:val="28"/>
-          <w:szCs w:val="28"/>
-          <w:lang w:val="en-US"/>
-        </w:rPr>
-      </w:pPr>
+        <w:t xml:space="preserve">The </w:t>
+      </w:r>
+      <w:proofErr w:type="gramStart"/>
+      <w:r>
+        <w:rPr>
+          <w:sz w:val="28"/>
+          <w:szCs w:val="28"/>
+          <w:lang w:val="en-US"/>
+        </w:rPr>
+        <w:t>results of testing the</w:t>
+      </w:r>
+      <w:r>
+        <w:rPr>
+          <w:sz w:val="28"/>
+          <w:szCs w:val="28"/>
+          <w:lang w:val="en-US"/>
+        </w:rPr>
+        <w:t xml:space="preserve"> algorithm is</w:t>
+      </w:r>
+      <w:proofErr w:type="gramEnd"/>
+      <w:r>
+        <w:rPr>
+          <w:sz w:val="28"/>
+          <w:szCs w:val="28"/>
+          <w:lang w:val="en-US"/>
+        </w:rPr>
+        <w:t xml:space="preserve"> shown in Figure 2. </w:t>
+      </w:r>
+    </w:p>
+    <w:p>
+      <w:pPr>
+        <w:pStyle w:val="NoSpacing"/>
+        <w:jc w:val="both"/>
+        <w:rPr>
+          <w:sz w:val="28"/>
+          <w:szCs w:val="28"/>
+          <w:lang w:val="en-US"/>
+        </w:rPr>
+      </w:pPr>
+    </w:p>
+    <w:p>
+      <w:pPr>
+        <w:pStyle w:val="NoSpacing"/>
+        <w:keepNext/>
+        <w:jc w:val="both"/>
+      </w:pPr>
+      <w:r>
+        <w:rPr>
+          <w:noProof/>
+          <w:lang w:val="en-US"/>
+        </w:rPr>
+        <w:lastRenderedPageBreak/>
+        <w:drawing>
+          <wp:inline distT="0" distB="0" distL="0" distR="0" wp14:anchorId="7E7D9369" wp14:editId="328D2765">
+            <wp:extent cx="6115050" cy="3105150"/>
+            <wp:effectExtent l="0" t="0" r="0" b="0"/>
+            <wp:docPr id="1" name="Chart 1"/>
+            <wp:cNvGraphicFramePr/>
+            <a:graphic xmlns:a="http://schemas.openxmlformats.org/drawingml/2006/main">
+              <a:graphicData uri="http://schemas.openxmlformats.org/drawingml/2006/chart">
+                <c:chart xmlns:c="http://schemas.openxmlformats.org/drawingml/2006/chart" xmlns:r="http://schemas.openxmlformats.org/officeDocument/2006/relationships" r:id="rId10"/>
+              </a:graphicData>
+            </a:graphic>
+          </wp:inline>
+        </w:drawing>
+      </w:r>
+    </w:p>
+    <w:p>
+      <w:pPr>
+        <w:pStyle w:val="Caption"/>
+        <w:jc w:val="center"/>
+        <w:rPr>
+          <w:color w:val="auto"/>
+          <w:sz w:val="22"/>
+          <w:szCs w:val="22"/>
+          <w:lang w:val="en-US"/>
+        </w:rPr>
+      </w:pPr>
+      <w:proofErr w:type="gramStart"/>
+      <w:r>
+        <w:rPr>
+          <w:color w:val="auto"/>
+          <w:sz w:val="22"/>
+          <w:szCs w:val="22"/>
+          <w:lang w:val="en-US"/>
+        </w:rPr>
+        <w:t xml:space="preserve">Figure </w:t>
+      </w:r>
+      <w:r>
+        <w:rPr>
+          <w:color w:val="auto"/>
+          <w:sz w:val="22"/>
+          <w:szCs w:val="22"/>
+        </w:rPr>
+        <w:fldChar w:fldCharType="begin"/>
+      </w:r>
+      <w:r>
+        <w:rPr>
+          <w:color w:val="auto"/>
+          <w:sz w:val="22"/>
+          <w:szCs w:val="22"/>
+          <w:lang w:val="en-US"/>
+        </w:rPr>
+        <w:instrText xml:space="preserve"> SEQ Figure \* ARABIC </w:instrText>
+      </w:r>
+      <w:r>
+        <w:rPr>
+          <w:color w:val="auto"/>
+          <w:sz w:val="22"/>
+          <w:szCs w:val="22"/>
+        </w:rPr>
+        <w:fldChar w:fldCharType="separate"/>
+      </w:r>
+      <w:r>
+        <w:rPr>
+          <w:noProof/>
+          <w:color w:val="auto"/>
+          <w:sz w:val="22"/>
+          <w:szCs w:val="22"/>
+          <w:lang w:val="en-US"/>
+        </w:rPr>
+        <w:t>2</w:t>
+      </w:r>
+      <w:r>
+        <w:rPr>
+          <w:color w:val="auto"/>
+          <w:sz w:val="22"/>
+          <w:szCs w:val="22"/>
+        </w:rPr>
+        <w:fldChar w:fldCharType="end"/>
+      </w:r>
+      <w:r>
+        <w:rPr>
+          <w:color w:val="auto"/>
+          <w:sz w:val="22"/>
+          <w:szCs w:val="22"/>
+          <w:lang w:val="en-US"/>
+        </w:rPr>
+        <w:t>.</w:t>
+      </w:r>
+      <w:proofErr w:type="gramEnd"/>
+      <w:r>
+        <w:rPr>
+          <w:color w:val="auto"/>
+          <w:sz w:val="22"/>
+          <w:szCs w:val="22"/>
+          <w:lang w:val="en-US"/>
+        </w:rPr>
+        <w:t xml:space="preserve"> NAT Performance: Linear search</w:t>
+      </w:r>
+    </w:p>
+    <w:p>
+      <w:pPr>
+        <w:pStyle w:val="NoSpacing"/>
+        <w:jc w:val="both"/>
+        <w:rPr>
+          <w:sz w:val="28"/>
+          <w:szCs w:val="28"/>
+          <w:lang w:val="en-US"/>
+        </w:rPr>
+      </w:pPr>
+      <w:r>
+        <w:rPr>
+          <w:sz w:val="28"/>
+          <w:szCs w:val="28"/>
+          <w:lang w:val="en-US"/>
+        </w:rPr>
+        <w:t xml:space="preserve">Linear search revealed the high linear performance degradation with increasing of the NAT records capacity: at size of 2000 entries the time of a packet processing is 3 times higher than at size of 500 entries and 3 times higher than the target performance. </w:t>
+      </w:r>
+    </w:p>
+    <w:p>
+      <w:pPr>
+        <w:pStyle w:val="NoSpacing"/>
+        <w:jc w:val="both"/>
+        <w:rPr>
+          <w:sz w:val="28"/>
+          <w:szCs w:val="28"/>
+          <w:lang w:val="en-US"/>
+        </w:rPr>
+      </w:pPr>
+      <w:r>
+        <w:rPr>
+          <w:sz w:val="28"/>
+          <w:szCs w:val="28"/>
+          <w:lang w:val="en-US"/>
+        </w:rPr>
+        <w:t>These results show that the translation data search is the bottleneck of the NAT performance and to solve this problem some effective algorithms are needed.</w:t>
+      </w:r>
+    </w:p>
+    <w:p>
+      <w:pPr>
+        <w:pStyle w:val="NoSpacing"/>
+        <w:jc w:val="both"/>
+        <w:rPr>
+          <w:sz w:val="28"/>
+          <w:szCs w:val="28"/>
+          <w:lang w:val="en-US"/>
+        </w:rPr>
+      </w:pPr>
+      <w:r>
+        <w:rPr>
+          <w:sz w:val="28"/>
+          <w:szCs w:val="28"/>
+          <w:lang w:val="en-US"/>
+        </w:rPr>
+        <w:t>To attack this problem some effective data structures and algorithms are to be tested.</w:t>
+      </w:r>
+    </w:p>
+    <w:p>
+      <w:pPr>
+        <w:pStyle w:val="NoSpacing"/>
+        <w:jc w:val="both"/>
+        <w:rPr>
+          <w:sz w:val="28"/>
+          <w:szCs w:val="28"/>
+          <w:lang w:val="en-US"/>
+        </w:rPr>
+      </w:pPr>
+    </w:p>
+    <w:p>
+      <w:pPr>
+        <w:pStyle w:val="NoSpacing"/>
+        <w:jc w:val="both"/>
+        <w:rPr>
+          <w:b/>
+          <w:sz w:val="32"/>
+          <w:szCs w:val="32"/>
+          <w:lang w:val="en-US"/>
+        </w:rPr>
+      </w:pPr>
+      <w:r>
+        <w:rPr>
+          <w:b/>
+          <w:sz w:val="32"/>
+          <w:szCs w:val="32"/>
+          <w:lang w:val="en-US"/>
+        </w:rPr>
+        <w:t>Testing of NAT lookup data structures and algorithms</w:t>
+      </w:r>
+      <w:r>
+        <w:rPr>
+          <w:b/>
+          <w:sz w:val="32"/>
+          <w:szCs w:val="32"/>
+          <w:lang w:val="en-US"/>
+        </w:rPr>
+        <w:t xml:space="preserve">    </w:t>
+      </w:r>
     </w:p>
     <w:p>
       <w:pPr>
@@ -3044,13 +3765,23 @@
           <w:lang w:val="en-US"/>
         </w:rPr>
       </w:pPr>
-      <w:r>
-        <w:rPr>
-          <w:sz w:val="28"/>
-          <w:szCs w:val="28"/>
-          <w:lang w:val="en-US"/>
-        </w:rPr>
-        <w:t>rb-tree(balanced) array</w:t>
+      <w:proofErr w:type="spellStart"/>
+      <w:r>
+        <w:rPr>
+          <w:sz w:val="28"/>
+          <w:szCs w:val="28"/>
+          <w:lang w:val="en-US"/>
+        </w:rPr>
+        <w:t>rb</w:t>
+      </w:r>
+      <w:proofErr w:type="spellEnd"/>
+      <w:r>
+        <w:rPr>
+          <w:sz w:val="28"/>
+          <w:szCs w:val="28"/>
+          <w:lang w:val="en-US"/>
+        </w:rPr>
+        <w:t>-tree(balanced) array</w:t>
       </w:r>
     </w:p>
     <w:p>
@@ -3145,7 +3876,25 @@
           <w:szCs w:val="28"/>
           <w:lang w:val="en-US"/>
         </w:rPr>
-        <w:t>(packets per second, memory usage, limitation</w:t>
+        <w:t>(</w:t>
+      </w:r>
+      <w:proofErr w:type="gramStart"/>
+      <w:r>
+        <w:rPr>
+          <w:sz w:val="28"/>
+          <w:szCs w:val="28"/>
+          <w:lang w:val="en-US"/>
+        </w:rPr>
+        <w:t>packets</w:t>
+      </w:r>
+      <w:proofErr w:type="gramEnd"/>
+      <w:r>
+        <w:rPr>
+          <w:sz w:val="28"/>
+          <w:szCs w:val="28"/>
+          <w:lang w:val="en-US"/>
+        </w:rPr>
+        <w:t xml:space="preserve"> per second, memory usage, limitation</w:t>
       </w:r>
       <w:r>
         <w:rPr>
@@ -3253,7 +4002,6 @@
           <w:szCs w:val="28"/>
           <w:lang w:val="en-US"/>
         </w:rPr>
-        <w:lastRenderedPageBreak/>
         <w:t>Tree-tree</w:t>
       </w:r>
     </w:p>
@@ -3317,6 +4065,7 @@
           <w:lang w:val="en-US"/>
         </w:rPr>
       </w:pPr>
+      <w:proofErr w:type="spellStart"/>
       <w:r>
         <w:rPr>
           <w:sz w:val="28"/>
@@ -3325,6 +4074,7 @@
         </w:rPr>
         <w:t>Hash+array</w:t>
       </w:r>
+      <w:proofErr w:type="spellEnd"/>
     </w:p>
     <w:p>
       <w:pPr>
@@ -3346,8 +4096,19 @@
           <w:szCs w:val="28"/>
           <w:lang w:val="en-US"/>
         </w:rPr>
-        <w:t>Parallel hash+array</w:t>
-      </w:r>
+        <w:lastRenderedPageBreak/>
+        <w:t xml:space="preserve">Parallel </w:t>
+      </w:r>
+      <w:proofErr w:type="spellStart"/>
+      <w:r>
+        <w:rPr>
+          <w:sz w:val="28"/>
+          <w:szCs w:val="28"/>
+          <w:lang w:val="en-US"/>
+        </w:rPr>
+        <w:t>hash+array</w:t>
+      </w:r>
+      <w:proofErr w:type="spellEnd"/>
     </w:p>
     <w:p>
       <w:pPr>
@@ -3825,58 +4586,76 @@
           <w:szCs w:val="40"/>
           <w:lang w:val="en-US"/>
         </w:rPr>
+        <w:t>REFERENCES</w:t>
+      </w:r>
+    </w:p>
+    <w:p>
+      <w:pPr>
+        <w:pStyle w:val="NoSpacing"/>
+        <w:jc w:val="center"/>
+        <w:rPr>
+          <w:b/>
+          <w:sz w:val="28"/>
+          <w:szCs w:val="28"/>
+          <w:lang w:val="en-US"/>
+        </w:rPr>
+      </w:pPr>
+    </w:p>
+    <w:p>
+      <w:pPr>
+        <w:pStyle w:val="NoSpacing"/>
+        <w:rPr>
+          <w:sz w:val="28"/>
+          <w:szCs w:val="28"/>
+          <w:lang w:val="en-US"/>
+        </w:rPr>
+      </w:pPr>
+      <w:r>
+        <w:rPr>
+          <w:sz w:val="28"/>
+          <w:szCs w:val="28"/>
+          <w:lang w:val="en-US"/>
+        </w:rPr>
+        <w:t>[</w:t>
+      </w:r>
+      <w:proofErr w:type="spellStart"/>
+      <w:r>
+        <w:rPr>
+          <w:sz w:val="28"/>
+          <w:szCs w:val="28"/>
+          <w:lang w:val="en-US"/>
+        </w:rPr>
+        <w:t>ref_TT_ROS_TEL</w:t>
+      </w:r>
+      <w:proofErr w:type="spellEnd"/>
+      <w:r>
+        <w:rPr>
+          <w:sz w:val="28"/>
+          <w:szCs w:val="28"/>
+          <w:lang w:val="en-US"/>
+        </w:rPr>
+        <w:t>] file:TT CGNAT 2014_26_06v1.doc</w:t>
+      </w:r>
+    </w:p>
+    <w:p>
+      <w:pPr>
+        <w:pStyle w:val="NoSpacing"/>
+        <w:rPr>
+          <w:sz w:val="28"/>
+          <w:szCs w:val="28"/>
+          <w:lang w:val="en-US"/>
+        </w:rPr>
+      </w:pPr>
+      <w:r>
+        <w:rPr>
+          <w:sz w:val="28"/>
+          <w:szCs w:val="28"/>
+          <w:lang w:val="en-US"/>
+        </w:rPr>
         <w:lastRenderedPageBreak/>
-        <w:t>REFERENCES</w:t>
-      </w:r>
-    </w:p>
-    <w:p>
-      <w:pPr>
-        <w:pStyle w:val="NoSpacing"/>
-        <w:jc w:val="center"/>
-        <w:rPr>
-          <w:b/>
-          <w:sz w:val="28"/>
-          <w:szCs w:val="28"/>
-          <w:lang w:val="en-US"/>
-        </w:rPr>
-      </w:pPr>
-    </w:p>
-    <w:p>
-      <w:pPr>
-        <w:pStyle w:val="NoSpacing"/>
-        <w:rPr>
-          <w:sz w:val="28"/>
-          <w:szCs w:val="28"/>
-          <w:lang w:val="en-US"/>
-        </w:rPr>
-      </w:pPr>
-      <w:r>
-        <w:rPr>
-          <w:sz w:val="28"/>
-          <w:szCs w:val="28"/>
-          <w:lang w:val="en-US"/>
-        </w:rPr>
-        <w:t>[ref_TT_ROS_TEL] file:TT CGNAT 2014_26_06v1.doc</w:t>
-      </w:r>
-    </w:p>
-    <w:p>
-      <w:pPr>
-        <w:pStyle w:val="NoSpacing"/>
-        <w:rPr>
-          <w:sz w:val="28"/>
-          <w:szCs w:val="28"/>
-          <w:lang w:val="en-US"/>
-        </w:rPr>
-      </w:pPr>
-      <w:r>
-        <w:rPr>
-          <w:sz w:val="28"/>
-          <w:szCs w:val="28"/>
-          <w:lang w:val="en-US"/>
-        </w:rPr>
         <w:t xml:space="preserve">[ref_RDP.RU] </w:t>
       </w:r>
-      <w:hyperlink r:id="rId10" w:history="1">
+      <w:hyperlink r:id="rId11" w:history="1">
         <w:r>
           <w:rPr>
             <w:rStyle w:val="Hyperlink"/>
@@ -3944,7 +4723,7 @@
         </w:rPr>
         <w:t xml:space="preserve"> </w:t>
       </w:r>
-      <w:hyperlink r:id="rId11" w:history="1">
+      <w:hyperlink r:id="rId12" w:history="1">
         <w:r>
           <w:rPr>
             <w:rStyle w:val="Hyperlink"/>
@@ -3981,7 +4760,7 @@
         </w:rPr>
         <w:t xml:space="preserve">Internet protocol </w:t>
       </w:r>
-      <w:hyperlink r:id="rId12" w:history="1">
+      <w:hyperlink r:id="rId13" w:history="1">
         <w:r>
           <w:rPr>
             <w:rStyle w:val="Hyperlink"/>
@@ -4034,7 +4813,7 @@
         </w:rPr>
         <w:t xml:space="preserve"> Transmission Control Protocol </w:t>
       </w:r>
-      <w:hyperlink r:id="rId13" w:history="1">
+      <w:hyperlink r:id="rId14" w:history="1">
         <w:r>
           <w:rPr>
             <w:rStyle w:val="Hyperlink"/>
@@ -4063,18 +4842,269 @@
         </w:rPr>
         <w:t xml:space="preserve">[ref_rfc768] User Datagram Protocol </w:t>
       </w:r>
-      <w:r>
-        <w:rPr>
-          <w:sz w:val="28"/>
-          <w:szCs w:val="28"/>
-          <w:lang w:val="en-US"/>
-        </w:rPr>
-        <w:t>https://www.ietf.org/rfc/rfc768.txt</w:t>
+      <w:hyperlink r:id="rId15" w:history="1">
+        <w:r>
+          <w:rPr>
+            <w:rStyle w:val="Hyperlink"/>
+            <w:sz w:val="28"/>
+            <w:szCs w:val="28"/>
+            <w:lang w:val="en-US"/>
+          </w:rPr>
+          <w:t>https://www.ietf.org/rfc/rfc768.txt</w:t>
+        </w:r>
+      </w:hyperlink>
+    </w:p>
+    <w:p>
+      <w:pPr>
+        <w:pStyle w:val="NoSpacing"/>
+        <w:rPr>
+          <w:sz w:val="28"/>
+          <w:szCs w:val="28"/>
+          <w:lang w:val="en-US"/>
+        </w:rPr>
+      </w:pPr>
+      <w:r>
+        <w:rPr>
+          <w:sz w:val="28"/>
+          <w:szCs w:val="28"/>
+          <w:lang w:val="en-US"/>
+        </w:rPr>
+        <w:t>[</w:t>
+      </w:r>
+      <w:proofErr w:type="spellStart"/>
+      <w:r>
+        <w:rPr>
+          <w:sz w:val="28"/>
+          <w:szCs w:val="28"/>
+          <w:lang w:val="en-US"/>
+        </w:rPr>
+        <w:t>ref_cormen</w:t>
+      </w:r>
+      <w:proofErr w:type="spellEnd"/>
+      <w:r>
+        <w:rPr>
+          <w:sz w:val="28"/>
+          <w:szCs w:val="28"/>
+          <w:lang w:val="en-US"/>
+        </w:rPr>
+        <w:t xml:space="preserve">] Introduction to algorithms, </w:t>
+      </w:r>
+      <w:r>
+        <w:rPr>
+          <w:rFonts w:cs="Helvetica"/>
+          <w:color w:val="241F20"/>
+          <w:sz w:val="28"/>
+          <w:szCs w:val="28"/>
+          <w:lang w:val="en-US"/>
+        </w:rPr>
+        <w:t>By</w:t>
+      </w:r>
+      <w:r>
+        <w:rPr>
+          <w:rStyle w:val="apple-converted-space"/>
+          <w:rFonts w:cs="Helvetica"/>
+          <w:color w:val="241F20"/>
+          <w:sz w:val="28"/>
+          <w:szCs w:val="28"/>
+          <w:lang w:val="en-US"/>
+        </w:rPr>
+        <w:t> </w:t>
+      </w:r>
+      <w:hyperlink r:id="rId16" w:history="1">
+        <w:r>
+          <w:rPr>
+            <w:rStyle w:val="Hyperlink"/>
+            <w:rFonts w:cs="Helvetica"/>
+            <w:color w:val="3365D1"/>
+            <w:sz w:val="28"/>
+            <w:szCs w:val="28"/>
+            <w:bdr w:val="none" w:sz="0" w:space="0" w:color="auto" w:frame="1"/>
+            <w:lang w:val="en-US"/>
+          </w:rPr>
+          <w:t xml:space="preserve">Thomas H. </w:t>
+        </w:r>
+        <w:proofErr w:type="spellStart"/>
+        <w:r>
+          <w:rPr>
+            <w:rStyle w:val="Hyperlink"/>
+            <w:rFonts w:cs="Helvetica"/>
+            <w:color w:val="3365D1"/>
+            <w:sz w:val="28"/>
+            <w:szCs w:val="28"/>
+            <w:bdr w:val="none" w:sz="0" w:space="0" w:color="auto" w:frame="1"/>
+            <w:lang w:val="en-US"/>
+          </w:rPr>
+          <w:t>Cormen</w:t>
+        </w:r>
+        <w:proofErr w:type="spellEnd"/>
+      </w:hyperlink>
+      <w:r>
+        <w:rPr>
+          <w:rFonts w:cs="Helvetica"/>
+          <w:color w:val="241F20"/>
+          <w:sz w:val="28"/>
+          <w:szCs w:val="28"/>
+          <w:lang w:val="en-US"/>
+        </w:rPr>
+        <w:t>,</w:t>
+      </w:r>
+      <w:r>
+        <w:rPr>
+          <w:rStyle w:val="apple-converted-space"/>
+          <w:rFonts w:cs="Helvetica"/>
+          <w:color w:val="241F20"/>
+          <w:sz w:val="28"/>
+          <w:szCs w:val="28"/>
+          <w:lang w:val="en-US"/>
+        </w:rPr>
+        <w:t> </w:t>
+      </w:r>
+      <w:hyperlink r:id="rId17" w:history="1">
+        <w:r>
+          <w:rPr>
+            <w:rStyle w:val="Hyperlink"/>
+            <w:rFonts w:cs="Helvetica"/>
+            <w:color w:val="3365D1"/>
+            <w:sz w:val="28"/>
+            <w:szCs w:val="28"/>
+            <w:bdr w:val="none" w:sz="0" w:space="0" w:color="auto" w:frame="1"/>
+            <w:lang w:val="en-US"/>
+          </w:rPr>
+          <w:t xml:space="preserve">Charles E. </w:t>
+        </w:r>
+        <w:proofErr w:type="spellStart"/>
+        <w:r>
+          <w:rPr>
+            <w:rStyle w:val="Hyperlink"/>
+            <w:rFonts w:cs="Helvetica"/>
+            <w:color w:val="3365D1"/>
+            <w:sz w:val="28"/>
+            <w:szCs w:val="28"/>
+            <w:bdr w:val="none" w:sz="0" w:space="0" w:color="auto" w:frame="1"/>
+            <w:lang w:val="en-US"/>
+          </w:rPr>
+          <w:t>Leiserson</w:t>
+        </w:r>
+        <w:proofErr w:type="spellEnd"/>
+      </w:hyperlink>
+      <w:r>
+        <w:rPr>
+          <w:rFonts w:cs="Helvetica"/>
+          <w:color w:val="241F20"/>
+          <w:sz w:val="28"/>
+          <w:szCs w:val="28"/>
+          <w:lang w:val="en-US"/>
+        </w:rPr>
+        <w:t>,</w:t>
+      </w:r>
+      <w:r>
+        <w:rPr>
+          <w:rStyle w:val="apple-converted-space"/>
+          <w:rFonts w:cs="Helvetica"/>
+          <w:color w:val="241F20"/>
+          <w:sz w:val="28"/>
+          <w:szCs w:val="28"/>
+          <w:lang w:val="en-US"/>
+        </w:rPr>
+        <w:t> </w:t>
+      </w:r>
+      <w:hyperlink r:id="rId18" w:history="1">
+        <w:r>
+          <w:rPr>
+            <w:rStyle w:val="Hyperlink"/>
+            <w:rFonts w:cs="Helvetica"/>
+            <w:color w:val="3365D1"/>
+            <w:sz w:val="28"/>
+            <w:szCs w:val="28"/>
+            <w:bdr w:val="none" w:sz="0" w:space="0" w:color="auto" w:frame="1"/>
+            <w:lang w:val="en-US"/>
+          </w:rPr>
+          <w:t xml:space="preserve">Ronald L. </w:t>
+        </w:r>
+        <w:proofErr w:type="spellStart"/>
+        <w:r>
+          <w:rPr>
+            <w:rStyle w:val="Hyperlink"/>
+            <w:rFonts w:cs="Helvetica"/>
+            <w:color w:val="3365D1"/>
+            <w:sz w:val="28"/>
+            <w:szCs w:val="28"/>
+            <w:bdr w:val="none" w:sz="0" w:space="0" w:color="auto" w:frame="1"/>
+            <w:lang w:val="en-US"/>
+          </w:rPr>
+          <w:t>Rivest</w:t>
+        </w:r>
+        <w:proofErr w:type="spellEnd"/>
+      </w:hyperlink>
+      <w:r>
+        <w:rPr>
+          <w:rStyle w:val="apple-converted-space"/>
+          <w:rFonts w:cs="Helvetica"/>
+          <w:color w:val="241F20"/>
+          <w:sz w:val="28"/>
+          <w:szCs w:val="28"/>
+          <w:lang w:val="en-US"/>
+        </w:rPr>
+        <w:t> </w:t>
+      </w:r>
+      <w:r>
+        <w:rPr>
+          <w:rFonts w:cs="Helvetica"/>
+          <w:color w:val="241F20"/>
+          <w:sz w:val="28"/>
+          <w:szCs w:val="28"/>
+          <w:lang w:val="en-US"/>
+        </w:rPr>
+        <w:t>and</w:t>
+      </w:r>
+      <w:r>
+        <w:rPr>
+          <w:rStyle w:val="apple-converted-space"/>
+          <w:rFonts w:cs="Helvetica"/>
+          <w:color w:val="241F20"/>
+          <w:sz w:val="28"/>
+          <w:szCs w:val="28"/>
+          <w:lang w:val="en-US"/>
+        </w:rPr>
+        <w:t> </w:t>
+      </w:r>
+      <w:hyperlink r:id="rId19" w:history="1">
+        <w:r>
+          <w:rPr>
+            <w:rStyle w:val="Hyperlink"/>
+            <w:rFonts w:cs="Helvetica"/>
+            <w:color w:val="3365D1"/>
+            <w:sz w:val="28"/>
+            <w:szCs w:val="28"/>
+            <w:bdr w:val="none" w:sz="0" w:space="0" w:color="auto" w:frame="1"/>
+            <w:lang w:val="en-US"/>
+          </w:rPr>
+          <w:t>Clifford Stein</w:t>
+        </w:r>
+      </w:hyperlink>
+      <w:r>
+        <w:rPr>
+          <w:sz w:val="28"/>
+          <w:szCs w:val="28"/>
+          <w:lang w:val="en-US"/>
+        </w:rPr>
+        <w:t xml:space="preserve"> </w:t>
+      </w:r>
+      <w:r>
+        <w:rPr>
+          <w:rFonts w:cs="Arial"/>
+          <w:color w:val="241F20"/>
+          <w:spacing w:val="8"/>
+          <w:sz w:val="28"/>
+          <w:szCs w:val="28"/>
+          <w:lang w:val="en-US"/>
+        </w:rPr>
+        <w:t>ISBN: 978026203384</w:t>
       </w:r>
     </w:p>
     <w:sectPr>
-      <w:headerReference w:type="default" r:id="rId14"/>
-      <w:footerReference w:type="default" r:id="rId15"/>
+      <w:headerReference w:type="default" r:id="rId20"/>
+      <w:footerReference w:type="default" r:id="rId21"/>
       <w:pgSz w:w="11906" w:h="16838"/>
       <w:pgMar w:top="679" w:right="850" w:bottom="1134" w:left="1701" w:header="426" w:footer="0" w:gutter="0"/>
       <w:cols w:space="708"/>
@@ -4237,7 +5267,7 @@
                       <w:sz w:val="20"/>
                       <w:szCs w:val="20"/>
                     </w:rPr>
-                    <w:t>4</w:t>
+                    <w:t>1</w:t>
                   </w:r>
                   <w:r>
                     <w:rPr>
@@ -4305,7 +5335,7 @@
                       <w:sz w:val="20"/>
                       <w:szCs w:val="20"/>
                     </w:rPr>
-                    <w:t>7</w:t>
+                    <w:t>8</w:t>
                   </w:r>
                   <w:r>
                     <w:rPr>
@@ -7661,6 +8691,30 @@
     <w:basedOn w:val="DefaultParagraphFont"/>
     <w:rsid w:val="008B2EBD"/>
   </w:style>
+  <w:style w:type="paragraph" w:styleId="Caption">
+    <w:name w:val="caption"/>
+    <w:basedOn w:val="Normal"/>
+    <w:next w:val="Normal"/>
+    <w:uiPriority w:val="35"/>
+    <w:unhideWhenUsed/>
+    <w:qFormat/>
+    <w:rsid w:val="003C614C"/>
+    <w:pPr>
+      <w:spacing w:line="240" w:lineRule="auto"/>
+    </w:pPr>
+    <w:rPr>
+      <w:b/>
+      <w:bCs/>
+      <w:color w:val="4F81BD" w:themeColor="accent1"/>
+      <w:sz w:val="18"/>
+      <w:szCs w:val="18"/>
+    </w:rPr>
+  </w:style>
+  <w:style w:type="character" w:customStyle="1" w:styleId="apple-converted-space">
+    <w:name w:val="apple-converted-space"/>
+    <w:basedOn w:val="DefaultParagraphFont"/>
+    <w:rsid w:val="00EF2F6C"/>
+  </w:style>
 </w:styles>
 </file>
 
@@ -8083,6 +9137,30 @@
     <w:basedOn w:val="DefaultParagraphFont"/>
     <w:rsid w:val="008B2EBD"/>
   </w:style>
+  <w:style w:type="paragraph" w:styleId="Caption">
+    <w:name w:val="caption"/>
+    <w:basedOn w:val="Normal"/>
+    <w:next w:val="Normal"/>
+    <w:uiPriority w:val="35"/>
+    <w:unhideWhenUsed/>
+    <w:qFormat/>
+    <w:rsid w:val="003C614C"/>
+    <w:pPr>
+      <w:spacing w:line="240" w:lineRule="auto"/>
+    </w:pPr>
+    <w:rPr>
+      <w:b/>
+      <w:bCs/>
+      <w:color w:val="4F81BD" w:themeColor="accent1"/>
+      <w:sz w:val="18"/>
+      <w:szCs w:val="18"/>
+    </w:rPr>
+  </w:style>
+  <w:style w:type="character" w:customStyle="1" w:styleId="apple-converted-space">
+    <w:name w:val="apple-converted-space"/>
+    <w:basedOn w:val="DefaultParagraphFont"/>
+    <w:rsid w:val="00EF2F6C"/>
+  </w:style>
 </w:styles>
 </file>
 
@@ -8110,8 +9188,8 @@
               <a:defRPr/>
             </a:pPr>
             <a:r>
-              <a:rPr lang="en-US" sz="2000" b="1" i="0" u="none" strike="noStrike" baseline="0" smtClean="0"/>
-              <a:t>Ideal  loockup data structure performance</a:t>
+              <a:rPr lang="en-US" sz="1200" b="1" i="0" u="none" strike="noStrike" baseline="0" smtClean="0"/>
+              <a:t>Ideal NAT a packet processing performance</a:t>
             </a:r>
           </a:p>
           <a:p>
@@ -8119,7 +9197,7 @@
               <a:defRPr/>
             </a:pPr>
             <a:r>
-              <a:rPr lang="en-US" sz="1100" b="0" i="0" u="none" strike="noStrike" baseline="0" smtClean="0"/>
+              <a:rPr lang="en-US" sz="800" b="0" i="0" u="none" strike="noStrike" baseline="0" smtClean="0"/>
               <a:t>CPU: i5-4210U, 1 core</a:t>
             </a:r>
           </a:p>
@@ -8127,15 +9205,19 @@
             <a:pPr algn="l">
               <a:defRPr/>
             </a:pPr>
-            <a:endParaRPr lang="en-US" sz="1200" b="0"/>
+            <a:endParaRPr lang="en-US" sz="800" b="0"/>
           </a:p>
           <a:p>
             <a:pPr algn="l">
               <a:defRPr/>
             </a:pPr>
             <a:r>
-              <a:rPr lang="en-US" sz="1100" b="0"/>
-              <a:t>[cycles/pkt]</a:t>
+              <a:rPr lang="en-US" sz="800" b="1"/>
+              <a:t>[cycles/pkt</a:t>
+            </a:r>
+            <a:r>
+              <a:rPr lang="en-US" sz="800" b="0"/>
+              <a:t>]</a:t>
             </a:r>
           </a:p>
         </c:rich>
@@ -8144,8 +9226,8 @@
         <c:manualLayout>
           <c:xMode val="edge"/>
           <c:yMode val="edge"/>
-          <c:x val="1.337623662426812E-2"/>
-          <c:y val="9.4174151984667605E-3"/>
+          <c:x val="2.6428711578983289E-4"/>
+          <c:y val="1.1848095836269494E-2"/>
         </c:manualLayout>
       </c:layout>
       <c:overlay val="0"/>
@@ -8157,10 +9239,10 @@
           <c:layoutTarget val="inner"/>
           <c:xMode val="edge"/>
           <c:yMode val="edge"/>
-          <c:x val="9.9429535280808154E-2"/>
+          <c:x val="5.6092509021421086E-2"/>
           <c:y val="0.23300827354297415"/>
-          <c:w val="0.87550197235921301"/>
-          <c:h val="0.66316192505535121"/>
+          <c:w val="0.89933732010475942"/>
+          <c:h val="0.66710285241582157"/>
         </c:manualLayout>
       </c:layout>
       <c:barChart>
@@ -8192,8 +9274,8 @@
               <c:idx val="0"/>
               <c:layout>
                 <c:manualLayout>
-                  <c:x val="-3.6034712308957717E-3"/>
-                  <c:y val="-1.3344650199861216E-2"/>
+                  <c:x val="-3.6034594036401186E-3"/>
+                  <c:y val="4.7141003537086081E-3"/>
                 </c:manualLayout>
               </c:layout>
               <c:showLegendKey val="0"/>
@@ -8207,8 +9289,8 @@
               <c:idx val="1"/>
               <c:layout>
                 <c:manualLayout>
-                  <c:x val="-5.1255414285335905E-3"/>
-                  <c:y val="-1.0714625711844287E-2"/>
+                  <c:x val="-2.9398046555655952E-3"/>
+                  <c:y val="7.3439860649472995E-3"/>
                 </c:manualLayout>
               </c:layout>
               <c:showLegendKey val="0"/>
@@ -8222,8 +9304,8 @@
               <c:idx val="2"/>
               <c:layout>
                 <c:manualLayout>
-                  <c:x val="-5.1255414285335905E-3"/>
-                  <c:y val="-2.0689220111142336E-3"/>
+                  <c:x val="-5.1255970052923715E-3"/>
+                  <c:y val="1.1475089315867201E-2"/>
                 </c:manualLayout>
               </c:layout>
               <c:showLegendKey val="0"/>
@@ -8248,7 +9330,17 @@
               <c:showPercent val="0"/>
               <c:showBubbleSize val="0"/>
             </c:dLbl>
-            <c:numFmt formatCode="#,##0.00" sourceLinked="0"/>
+            <c:numFmt formatCode="0" sourceLinked="0"/>
+            <c:txPr>
+              <a:bodyPr/>
+              <a:lstStyle/>
+              <a:p>
+                <a:pPr>
+                  <a:defRPr sz="900" b="1"/>
+                </a:pPr>
+                <a:endParaRPr lang="en-US"/>
+              </a:p>
+            </c:txPr>
             <c:showLegendKey val="0"/>
             <c:showVal val="1"/>
             <c:showCatName val="0"/>
@@ -8302,11 +9394,11 @@
           <c:showBubbleSize val="0"/>
         </c:dLbls>
         <c:gapWidth val="150"/>
-        <c:axId val="35846016"/>
-        <c:axId val="38122240"/>
+        <c:axId val="214741760"/>
+        <c:axId val="217550848"/>
       </c:barChart>
       <c:catAx>
-        <c:axId val="35846016"/>
+        <c:axId val="214741760"/>
         <c:scaling>
           <c:orientation val="minMax"/>
         </c:scaling>
@@ -8324,7 +9416,17 @@
             </a:solidFill>
           </a:ln>
         </c:spPr>
-        <c:crossAx val="38122240"/>
+        <c:txPr>
+          <a:bodyPr/>
+          <a:lstStyle/>
+          <a:p>
+            <a:pPr>
+              <a:defRPr sz="900"/>
+            </a:pPr>
+            <a:endParaRPr lang="en-US"/>
+          </a:p>
+        </c:txPr>
+        <c:crossAx val="217550848"/>
         <c:crosses val="autoZero"/>
         <c:auto val="1"/>
         <c:lblAlgn val="ctr"/>
@@ -8332,7 +9434,7 @@
         <c:noMultiLvlLbl val="0"/>
       </c:catAx>
       <c:valAx>
-        <c:axId val="38122240"/>
+        <c:axId val="217550848"/>
         <c:scaling>
           <c:orientation val="minMax"/>
         </c:scaling>
@@ -8347,7 +9449,7 @@
             </a:ln>
           </c:spPr>
         </c:majorGridlines>
-        <c:numFmt formatCode="0.00" sourceLinked="0"/>
+        <c:numFmt formatCode="0" sourceLinked="0"/>
         <c:majorTickMark val="out"/>
         <c:minorTickMark val="none"/>
         <c:tickLblPos val="nextTo"/>
@@ -8357,7 +9459,17 @@
             <a:noFill/>
           </a:ln>
         </c:spPr>
-        <c:crossAx val="35846016"/>
+        <c:txPr>
+          <a:bodyPr/>
+          <a:lstStyle/>
+          <a:p>
+            <a:pPr>
+              <a:defRPr sz="800"/>
+            </a:pPr>
+            <a:endParaRPr lang="en-US"/>
+          </a:p>
+        </c:txPr>
+        <c:crossAx val="214741760"/>
         <c:crosses val="autoZero"/>
         <c:crossBetween val="between"/>
       </c:valAx>
@@ -8386,6 +9498,811 @@
     <c:autoUpdate val="0"/>
   </c:externalData>
 </c:chartSpace>
+</file>
+
+<file path=word/charts/chart2.xml><?xml version="1.0" encoding="utf-8"?>
+<c:chartSpace xmlns:c="http://schemas.openxmlformats.org/drawingml/2006/chart" xmlns:a="http://schemas.openxmlformats.org/drawingml/2006/main" xmlns:r="http://schemas.openxmlformats.org/officeDocument/2006/relationships">
+  <c:date1904 val="0"/>
+  <c:lang val="en-US"/>
+  <c:roundedCorners val="0"/>
+  <mc:AlternateContent xmlns:mc="http://schemas.openxmlformats.org/markup-compatibility/2006">
+    <mc:Choice xmlns:c14="http://schemas.microsoft.com/office/drawing/2007/8/2/chart" Requires="c14">
+      <c14:style val="102"/>
+    </mc:Choice>
+    <mc:Fallback>
+      <c:style val="2"/>
+    </mc:Fallback>
+  </mc:AlternateContent>
+  <c:chart>
+    <c:title>
+      <c:tx>
+        <c:rich>
+          <a:bodyPr anchor="t" anchorCtr="0"/>
+          <a:lstStyle/>
+          <a:p>
+            <a:pPr marL="0" marR="0" indent="0" algn="l" defTabSz="914400" rtl="0" eaLnBrk="1" fontAlgn="auto" latinLnBrk="0" hangingPunct="1">
+              <a:lnSpc>
+                <a:spcPct val="100000"/>
+              </a:lnSpc>
+              <a:spcBef>
+                <a:spcPts val="0"/>
+              </a:spcBef>
+              <a:spcAft>
+                <a:spcPts val="0"/>
+              </a:spcAft>
+              <a:buClrTx/>
+              <a:buSzTx/>
+              <a:buFontTx/>
+              <a:buNone/>
+              <a:tabLst/>
+              <a:defRPr sz="1800" b="1" i="0" u="none" strike="noStrike" kern="1200" baseline="0">
+                <a:solidFill>
+                  <a:sysClr val="windowText" lastClr="000000"/>
+                </a:solidFill>
+                <a:latin typeface="+mn-lt"/>
+                <a:ea typeface="+mn-ea"/>
+                <a:cs typeface="+mn-cs"/>
+              </a:defRPr>
+            </a:pPr>
+            <a:r>
+              <a:rPr lang="en-US" sz="1100" b="1" i="0" u="none" strike="noStrike" baseline="0" smtClean="0"/>
+              <a:t>Nat Performance - Linear Search </a:t>
+            </a:r>
+          </a:p>
+          <a:p>
+            <a:pPr marL="0" marR="0" indent="0" algn="l" defTabSz="914400" rtl="0" eaLnBrk="1" fontAlgn="auto" latinLnBrk="0" hangingPunct="1">
+              <a:lnSpc>
+                <a:spcPct val="100000"/>
+              </a:lnSpc>
+              <a:spcBef>
+                <a:spcPts val="0"/>
+              </a:spcBef>
+              <a:spcAft>
+                <a:spcPts val="0"/>
+              </a:spcAft>
+              <a:buClrTx/>
+              <a:buSzTx/>
+              <a:buFontTx/>
+              <a:buNone/>
+              <a:tabLst/>
+              <a:defRPr sz="1800" b="1" i="0" u="none" strike="noStrike" kern="1200" baseline="0">
+                <a:solidFill>
+                  <a:sysClr val="windowText" lastClr="000000"/>
+                </a:solidFill>
+                <a:latin typeface="+mn-lt"/>
+                <a:ea typeface="+mn-ea"/>
+                <a:cs typeface="+mn-cs"/>
+              </a:defRPr>
+            </a:pPr>
+            <a:r>
+              <a:rPr lang="en-US" sz="800" b="0" i="0" baseline="0">
+                <a:effectLst/>
+              </a:rPr>
+              <a:t>CPU: i5-4210U, 1 core</a:t>
+            </a:r>
+            <a:endParaRPr lang="en-US" sz="800">
+              <a:effectLst/>
+            </a:endParaRPr>
+          </a:p>
+          <a:p>
+            <a:pPr marL="0" marR="0" indent="0" algn="l" defTabSz="914400" rtl="0" eaLnBrk="1" fontAlgn="auto" latinLnBrk="0" hangingPunct="1">
+              <a:lnSpc>
+                <a:spcPct val="100000"/>
+              </a:lnSpc>
+              <a:spcBef>
+                <a:spcPts val="0"/>
+              </a:spcBef>
+              <a:spcAft>
+                <a:spcPts val="0"/>
+              </a:spcAft>
+              <a:buClrTx/>
+              <a:buSzTx/>
+              <a:buFontTx/>
+              <a:buNone/>
+              <a:tabLst/>
+              <a:defRPr sz="1800" b="1" i="0" u="none" strike="noStrike" kern="1200" baseline="0">
+                <a:solidFill>
+                  <a:sysClr val="windowText" lastClr="000000"/>
+                </a:solidFill>
+                <a:latin typeface="+mn-lt"/>
+                <a:ea typeface="+mn-ea"/>
+                <a:cs typeface="+mn-cs"/>
+              </a:defRPr>
+            </a:pPr>
+            <a:endParaRPr lang="en-US" sz="800" b="0"/>
+          </a:p>
+          <a:p>
+            <a:pPr marL="0" marR="0" indent="0" algn="l" defTabSz="914400" rtl="0" eaLnBrk="1" fontAlgn="auto" latinLnBrk="0" hangingPunct="1">
+              <a:lnSpc>
+                <a:spcPct val="100000"/>
+              </a:lnSpc>
+              <a:spcBef>
+                <a:spcPts val="0"/>
+              </a:spcBef>
+              <a:spcAft>
+                <a:spcPts val="0"/>
+              </a:spcAft>
+              <a:buClrTx/>
+              <a:buSzTx/>
+              <a:buFontTx/>
+              <a:buNone/>
+              <a:tabLst/>
+              <a:defRPr sz="1800" b="1" i="0" u="none" strike="noStrike" kern="1200" baseline="0">
+                <a:solidFill>
+                  <a:sysClr val="windowText" lastClr="000000"/>
+                </a:solidFill>
+                <a:latin typeface="+mn-lt"/>
+                <a:ea typeface="+mn-ea"/>
+                <a:cs typeface="+mn-cs"/>
+              </a:defRPr>
+            </a:pPr>
+            <a:r>
+              <a:rPr lang="en-US" sz="800" b="1"/>
+              <a:t>[cycles/packet]</a:t>
+            </a:r>
+          </a:p>
+        </c:rich>
+      </c:tx>
+      <c:layout>
+        <c:manualLayout>
+          <c:xMode val="edge"/>
+          <c:yMode val="edge"/>
+          <c:x val="1.0848807450470559E-2"/>
+          <c:y val="2.0529120976442366E-2"/>
+        </c:manualLayout>
+      </c:layout>
+      <c:overlay val="0"/>
+    </c:title>
+    <c:autoTitleDeleted val="0"/>
+    <c:plotArea>
+      <c:layout>
+        <c:manualLayout>
+          <c:layoutTarget val="inner"/>
+          <c:xMode val="edge"/>
+          <c:yMode val="edge"/>
+          <c:x val="6.8276956034701269E-2"/>
+          <c:y val="0.23300827354297415"/>
+          <c:w val="0.88991177504681074"/>
+          <c:h val="0.66316192505535121"/>
+        </c:manualLayout>
+      </c:layout>
+      <c:scatterChart>
+        <c:scatterStyle val="smoothMarker"/>
+        <c:varyColors val="0"/>
+        <c:ser>
+          <c:idx val="1"/>
+          <c:order val="0"/>
+          <c:tx>
+            <c:v>target_performance</c:v>
+          </c:tx>
+          <c:spPr>
+            <a:ln>
+              <a:solidFill>
+                <a:srgbClr val="FCD184"/>
+              </a:solidFill>
+            </a:ln>
+          </c:spPr>
+          <c:marker>
+            <c:symbol val="none"/>
+          </c:marker>
+          <c:dLbls>
+            <c:delete val="1"/>
+          </c:dLbls>
+          <c:xVal>
+            <c:numRef>
+              <c:f>'linear search'!$O$6:$O$25</c:f>
+              <c:numCache>
+                <c:formatCode>General</c:formatCode>
+                <c:ptCount val="20"/>
+                <c:pt idx="0">
+                  <c:v>10</c:v>
+                </c:pt>
+                <c:pt idx="1">
+                  <c:v>50</c:v>
+                </c:pt>
+                <c:pt idx="2">
+                  <c:v>100</c:v>
+                </c:pt>
+                <c:pt idx="3">
+                  <c:v>200</c:v>
+                </c:pt>
+                <c:pt idx="4">
+                  <c:v>300</c:v>
+                </c:pt>
+                <c:pt idx="5">
+                  <c:v>400</c:v>
+                </c:pt>
+                <c:pt idx="6">
+                  <c:v>500</c:v>
+                </c:pt>
+                <c:pt idx="7">
+                  <c:v>600</c:v>
+                </c:pt>
+                <c:pt idx="8">
+                  <c:v>700</c:v>
+                </c:pt>
+                <c:pt idx="9">
+                  <c:v>800</c:v>
+                </c:pt>
+                <c:pt idx="10">
+                  <c:v>900</c:v>
+                </c:pt>
+                <c:pt idx="11">
+                  <c:v>1000</c:v>
+                </c:pt>
+                <c:pt idx="12">
+                  <c:v>1100</c:v>
+                </c:pt>
+                <c:pt idx="13">
+                  <c:v>1200</c:v>
+                </c:pt>
+                <c:pt idx="14">
+                  <c:v>1300</c:v>
+                </c:pt>
+                <c:pt idx="15">
+                  <c:v>1400</c:v>
+                </c:pt>
+                <c:pt idx="16">
+                  <c:v>1500</c:v>
+                </c:pt>
+                <c:pt idx="17">
+                  <c:v>1600</c:v>
+                </c:pt>
+                <c:pt idx="18">
+                  <c:v>2000</c:v>
+                </c:pt>
+                <c:pt idx="19">
+                  <c:v>4000</c:v>
+                </c:pt>
+              </c:numCache>
+            </c:numRef>
+          </c:xVal>
+          <c:yVal>
+            <c:numRef>
+              <c:f>'linear search'!$Q$6:$Q$25</c:f>
+              <c:numCache>
+                <c:formatCode>General</c:formatCode>
+                <c:ptCount val="20"/>
+                <c:pt idx="0">
+                  <c:v>436</c:v>
+                </c:pt>
+                <c:pt idx="1">
+                  <c:v>436</c:v>
+                </c:pt>
+                <c:pt idx="2">
+                  <c:v>436</c:v>
+                </c:pt>
+                <c:pt idx="3">
+                  <c:v>436</c:v>
+                </c:pt>
+                <c:pt idx="4">
+                  <c:v>436</c:v>
+                </c:pt>
+                <c:pt idx="5">
+                  <c:v>436</c:v>
+                </c:pt>
+                <c:pt idx="6">
+                  <c:v>436</c:v>
+                </c:pt>
+                <c:pt idx="7">
+                  <c:v>436</c:v>
+                </c:pt>
+                <c:pt idx="8">
+                  <c:v>436</c:v>
+                </c:pt>
+                <c:pt idx="9">
+                  <c:v>436</c:v>
+                </c:pt>
+                <c:pt idx="10">
+                  <c:v>436</c:v>
+                </c:pt>
+                <c:pt idx="11">
+                  <c:v>436</c:v>
+                </c:pt>
+                <c:pt idx="12">
+                  <c:v>436</c:v>
+                </c:pt>
+                <c:pt idx="13">
+                  <c:v>436</c:v>
+                </c:pt>
+                <c:pt idx="14">
+                  <c:v>436</c:v>
+                </c:pt>
+                <c:pt idx="15">
+                  <c:v>436</c:v>
+                </c:pt>
+                <c:pt idx="16">
+                  <c:v>436</c:v>
+                </c:pt>
+                <c:pt idx="17">
+                  <c:v>436</c:v>
+                </c:pt>
+                <c:pt idx="18">
+                  <c:v>436</c:v>
+                </c:pt>
+                <c:pt idx="19">
+                  <c:v>436</c:v>
+                </c:pt>
+              </c:numCache>
+            </c:numRef>
+          </c:yVal>
+          <c:smooth val="1"/>
+        </c:ser>
+        <c:ser>
+          <c:idx val="0"/>
+          <c:order val="1"/>
+          <c:tx>
+            <c:v>linear search</c:v>
+          </c:tx>
+          <c:spPr>
+            <a:ln>
+              <a:solidFill>
+                <a:schemeClr val="accent3">
+                  <a:lumMod val="60000"/>
+                  <a:lumOff val="40000"/>
+                </a:schemeClr>
+              </a:solidFill>
+            </a:ln>
+          </c:spPr>
+          <c:marker>
+            <c:symbol val="circle"/>
+            <c:size val="3"/>
+            <c:spPr>
+              <a:solidFill>
+                <a:schemeClr val="accent3">
+                  <a:lumMod val="75000"/>
+                </a:schemeClr>
+              </a:solidFill>
+              <a:ln>
+                <a:solidFill>
+                  <a:schemeClr val="accent3">
+                    <a:lumMod val="75000"/>
+                  </a:schemeClr>
+                </a:solidFill>
+              </a:ln>
+            </c:spPr>
+          </c:marker>
+          <c:dLbls>
+            <c:dLbl>
+              <c:idx val="0"/>
+              <c:layout>
+                <c:manualLayout>
+                  <c:x val="-2.2809479119759949E-2"/>
+                  <c:y val="2.3534737167674007E-2"/>
+                </c:manualLayout>
+              </c:layout>
+              <c:dLblPos val="r"/>
+              <c:showLegendKey val="0"/>
+              <c:showVal val="1"/>
+              <c:showCatName val="0"/>
+              <c:showSerName val="0"/>
+              <c:showPercent val="0"/>
+              <c:showBubbleSize val="0"/>
+            </c:dLbl>
+            <c:dLbl>
+              <c:idx val="1"/>
+              <c:layout>
+                <c:manualLayout>
+                  <c:x val="-1.2159669880837089E-2"/>
+                  <c:y val="2.014781894594464E-2"/>
+                </c:manualLayout>
+              </c:layout>
+              <c:dLblPos val="r"/>
+              <c:showLegendKey val="0"/>
+              <c:showVal val="1"/>
+              <c:showCatName val="0"/>
+              <c:showSerName val="0"/>
+              <c:showPercent val="0"/>
+              <c:showBubbleSize val="0"/>
+            </c:dLbl>
+            <c:dLbl>
+              <c:idx val="2"/>
+              <c:layout>
+                <c:manualLayout>
+                  <c:x val="-2.0346243404911767E-2"/>
+                  <c:y val="-3.657144823393798E-2"/>
+                </c:manualLayout>
+              </c:layout>
+              <c:dLblPos val="r"/>
+              <c:showLegendKey val="0"/>
+              <c:showVal val="1"/>
+              <c:showCatName val="0"/>
+              <c:showSerName val="0"/>
+              <c:showPercent val="0"/>
+              <c:showBubbleSize val="0"/>
+            </c:dLbl>
+            <c:dLbl>
+              <c:idx val="3"/>
+              <c:layout>
+                <c:manualLayout>
+                  <c:x val="-2.1868313602549601E-2"/>
+                  <c:y val="-3.6665500570622303E-2"/>
+                </c:manualLayout>
+              </c:layout>
+              <c:dLblPos val="r"/>
+              <c:showLegendKey val="0"/>
+              <c:showVal val="1"/>
+              <c:showCatName val="0"/>
+              <c:showSerName val="0"/>
+              <c:showPercent val="0"/>
+              <c:showBubbleSize val="0"/>
+            </c:dLbl>
+            <c:dLbl>
+              <c:idx val="4"/>
+              <c:layout>
+                <c:manualLayout>
+                  <c:x val="-2.0346243404911781E-2"/>
+                  <c:y val="-3.657121883799485E-2"/>
+                </c:manualLayout>
+              </c:layout>
+              <c:dLblPos val="r"/>
+              <c:showLegendKey val="0"/>
+              <c:showVal val="1"/>
+              <c:showCatName val="0"/>
+              <c:showSerName val="0"/>
+              <c:showPercent val="0"/>
+              <c:showBubbleSize val="0"/>
+            </c:dLbl>
+            <c:numFmt formatCode="0" sourceLinked="0"/>
+            <c:txPr>
+              <a:bodyPr/>
+              <a:lstStyle/>
+              <a:p>
+                <a:pPr>
+                  <a:defRPr sz="600"/>
+                </a:pPr>
+                <a:endParaRPr lang="en-US"/>
+              </a:p>
+            </c:txPr>
+            <c:dLblPos val="t"/>
+            <c:showLegendKey val="0"/>
+            <c:showVal val="1"/>
+            <c:showCatName val="0"/>
+            <c:showSerName val="0"/>
+            <c:showPercent val="0"/>
+            <c:showBubbleSize val="0"/>
+            <c:showLeaderLines val="0"/>
+          </c:dLbls>
+          <c:xVal>
+            <c:numRef>
+              <c:f>'linear search'!$O$6:$O$24</c:f>
+              <c:numCache>
+                <c:formatCode>General</c:formatCode>
+                <c:ptCount val="19"/>
+                <c:pt idx="0">
+                  <c:v>10</c:v>
+                </c:pt>
+                <c:pt idx="1">
+                  <c:v>50</c:v>
+                </c:pt>
+                <c:pt idx="2">
+                  <c:v>100</c:v>
+                </c:pt>
+                <c:pt idx="3">
+                  <c:v>200</c:v>
+                </c:pt>
+                <c:pt idx="4">
+                  <c:v>300</c:v>
+                </c:pt>
+                <c:pt idx="5">
+                  <c:v>400</c:v>
+                </c:pt>
+                <c:pt idx="6">
+                  <c:v>500</c:v>
+                </c:pt>
+                <c:pt idx="7">
+                  <c:v>600</c:v>
+                </c:pt>
+                <c:pt idx="8">
+                  <c:v>700</c:v>
+                </c:pt>
+                <c:pt idx="9">
+                  <c:v>800</c:v>
+                </c:pt>
+                <c:pt idx="10">
+                  <c:v>900</c:v>
+                </c:pt>
+                <c:pt idx="11">
+                  <c:v>1000</c:v>
+                </c:pt>
+                <c:pt idx="12">
+                  <c:v>1100</c:v>
+                </c:pt>
+                <c:pt idx="13">
+                  <c:v>1200</c:v>
+                </c:pt>
+                <c:pt idx="14">
+                  <c:v>1300</c:v>
+                </c:pt>
+                <c:pt idx="15">
+                  <c:v>1400</c:v>
+                </c:pt>
+                <c:pt idx="16">
+                  <c:v>1500</c:v>
+                </c:pt>
+                <c:pt idx="17">
+                  <c:v>1600</c:v>
+                </c:pt>
+                <c:pt idx="18">
+                  <c:v>2000</c:v>
+                </c:pt>
+              </c:numCache>
+            </c:numRef>
+          </c:xVal>
+          <c:yVal>
+            <c:numRef>
+              <c:f>'linear search'!$P$6:$P$33</c:f>
+              <c:numCache>
+                <c:formatCode>General</c:formatCode>
+                <c:ptCount val="28"/>
+                <c:pt idx="0">
+                  <c:v>136</c:v>
+                </c:pt>
+                <c:pt idx="1">
+                  <c:v>164</c:v>
+                </c:pt>
+                <c:pt idx="2">
+                  <c:v>207</c:v>
+                </c:pt>
+                <c:pt idx="3">
+                  <c:v>279</c:v>
+                </c:pt>
+                <c:pt idx="4">
+                  <c:v>350</c:v>
+                </c:pt>
+                <c:pt idx="5">
+                  <c:v>422</c:v>
+                </c:pt>
+                <c:pt idx="6">
+                  <c:v>493</c:v>
+                </c:pt>
+                <c:pt idx="7">
+                  <c:v>563</c:v>
+                </c:pt>
+                <c:pt idx="8">
+                  <c:v>636</c:v>
+                </c:pt>
+                <c:pt idx="9">
+                  <c:v>712</c:v>
+                </c:pt>
+                <c:pt idx="10">
+                  <c:v>791</c:v>
+                </c:pt>
+                <c:pt idx="11">
+                  <c:v>849</c:v>
+                </c:pt>
+                <c:pt idx="12">
+                  <c:v>936</c:v>
+                </c:pt>
+                <c:pt idx="13">
+                  <c:v>993</c:v>
+                </c:pt>
+                <c:pt idx="14">
+                  <c:v>1061</c:v>
+                </c:pt>
+                <c:pt idx="15">
+                  <c:v>1139</c:v>
+                </c:pt>
+                <c:pt idx="16">
+                  <c:v>1208</c:v>
+                </c:pt>
+                <c:pt idx="17">
+                  <c:v>1279</c:v>
+                </c:pt>
+                <c:pt idx="18">
+                  <c:v>1561</c:v>
+                </c:pt>
+                <c:pt idx="19">
+                  <c:v>3006</c:v>
+                </c:pt>
+                <c:pt idx="20">
+                  <c:v>4444</c:v>
+                </c:pt>
+                <c:pt idx="21">
+                  <c:v>5861</c:v>
+                </c:pt>
+                <c:pt idx="22">
+                  <c:v>7338</c:v>
+                </c:pt>
+                <c:pt idx="23">
+                  <c:v>15852</c:v>
+                </c:pt>
+                <c:pt idx="24">
+                  <c:v>22741</c:v>
+                </c:pt>
+                <c:pt idx="25">
+                  <c:v>31142</c:v>
+                </c:pt>
+                <c:pt idx="26">
+                  <c:v>40121</c:v>
+                </c:pt>
+                <c:pt idx="27">
+                  <c:v>80154</c:v>
+                </c:pt>
+              </c:numCache>
+            </c:numRef>
+          </c:yVal>
+          <c:smooth val="1"/>
+        </c:ser>
+        <c:dLbls>
+          <c:dLblPos val="t"/>
+          <c:showLegendKey val="0"/>
+          <c:showVal val="1"/>
+          <c:showCatName val="0"/>
+          <c:showSerName val="0"/>
+          <c:showPercent val="0"/>
+          <c:showBubbleSize val="0"/>
+        </c:dLbls>
+        <c:axId val="157061120"/>
+        <c:axId val="157069312"/>
+      </c:scatterChart>
+      <c:valAx>
+        <c:axId val="157061120"/>
+        <c:scaling>
+          <c:orientation val="minMax"/>
+          <c:max val="2200"/>
+          <c:min val="0"/>
+        </c:scaling>
+        <c:delete val="0"/>
+        <c:axPos val="b"/>
+        <c:title>
+          <c:tx>
+            <c:rich>
+              <a:bodyPr/>
+              <a:lstStyle/>
+              <a:p>
+                <a:pPr>
+                  <a:defRPr sz="800"/>
+                </a:pPr>
+                <a:r>
+                  <a:rPr lang="en-US" sz="800" baseline="0"/>
+                  <a:t>nat table size [entries]</a:t>
+                </a:r>
+              </a:p>
+            </c:rich>
+          </c:tx>
+          <c:layout>
+            <c:manualLayout>
+              <c:xMode val="edge"/>
+              <c:yMode val="edge"/>
+              <c:x val="0.78934595792348372"/>
+              <c:y val="0.83327182261726485"/>
+            </c:manualLayout>
+          </c:layout>
+          <c:overlay val="0"/>
+        </c:title>
+        <c:numFmt formatCode="General" sourceLinked="1"/>
+        <c:majorTickMark val="none"/>
+        <c:minorTickMark val="in"/>
+        <c:tickLblPos val="nextTo"/>
+        <c:spPr>
+          <a:noFill/>
+          <a:ln w="28575">
+            <a:solidFill>
+              <a:schemeClr val="tx1"/>
+            </a:solidFill>
+          </a:ln>
+        </c:spPr>
+        <c:txPr>
+          <a:bodyPr/>
+          <a:lstStyle/>
+          <a:p>
+            <a:pPr>
+              <a:defRPr sz="800"/>
+            </a:pPr>
+            <a:endParaRPr lang="en-US"/>
+          </a:p>
+        </c:txPr>
+        <c:crossAx val="157069312"/>
+        <c:crosses val="autoZero"/>
+        <c:crossBetween val="midCat"/>
+      </c:valAx>
+      <c:valAx>
+        <c:axId val="157069312"/>
+        <c:scaling>
+          <c:orientation val="minMax"/>
+        </c:scaling>
+        <c:delete val="0"/>
+        <c:axPos val="l"/>
+        <c:majorGridlines>
+          <c:spPr>
+            <a:ln w="22225">
+              <a:solidFill>
+                <a:schemeClr val="bg1"/>
+              </a:solidFill>
+            </a:ln>
+          </c:spPr>
+        </c:majorGridlines>
+        <c:numFmt formatCode="0" sourceLinked="0"/>
+        <c:majorTickMark val="out"/>
+        <c:minorTickMark val="none"/>
+        <c:tickLblPos val="nextTo"/>
+        <c:spPr>
+          <a:noFill/>
+          <a:ln w="0">
+            <a:noFill/>
+          </a:ln>
+        </c:spPr>
+        <c:txPr>
+          <a:bodyPr/>
+          <a:lstStyle/>
+          <a:p>
+            <a:pPr>
+              <a:defRPr sz="800"/>
+            </a:pPr>
+            <a:endParaRPr lang="en-US"/>
+          </a:p>
+        </c:txPr>
+        <c:crossAx val="157061120"/>
+        <c:crosses val="autoZero"/>
+        <c:crossBetween val="midCat"/>
+      </c:valAx>
+      <c:spPr>
+        <a:solidFill>
+          <a:schemeClr val="bg1">
+            <a:lumMod val="95000"/>
+          </a:schemeClr>
+        </a:solidFill>
+        <a:ln w="0">
+          <a:noFill/>
+        </a:ln>
+      </c:spPr>
+    </c:plotArea>
+    <c:plotVisOnly val="1"/>
+    <c:dispBlanksAs val="zero"/>
+    <c:showDLblsOverMax val="0"/>
+  </c:chart>
+  <c:spPr>
+    <a:noFill/>
+    <a:ln cmpd="sng">
+      <a:noFill/>
+    </a:ln>
+  </c:spPr>
+  <c:externalData r:id="rId1">
+    <c:autoUpdate val="0"/>
+  </c:externalData>
+  <c:userShapes r:id="rId2"/>
+</c:chartSpace>
+</file>
+
+<file path=word/drawings/drawing1.xml><?xml version="1.0" encoding="utf-8"?>
+<c:userShapes xmlns:c="http://schemas.openxmlformats.org/drawingml/2006/chart">
+  <cdr:relSizeAnchor xmlns:cdr="http://schemas.openxmlformats.org/drawingml/2006/chartDrawing">
+    <cdr:from>
+      <cdr:x>0.74926</cdr:x>
+      <cdr:y>0.67791</cdr:y>
+    </cdr:from>
+    <cdr:to>
+      <cdr:x>0.89995</cdr:x>
+      <cdr:y>0.74637</cdr:y>
+    </cdr:to>
+    <cdr:sp macro="" textlink="">
+      <cdr:nvSpPr>
+        <cdr:cNvPr id="3" name="TextBox 2"/>
+        <cdr:cNvSpPr txBox="1"/>
+      </cdr:nvSpPr>
+      <cdr:spPr>
+        <a:xfrm xmlns:a="http://schemas.openxmlformats.org/drawingml/2006/main">
+          <a:off x="4450929" y="2104141"/>
+          <a:ext cx="895163" cy="212492"/>
+        </a:xfrm>
+        <a:prstGeom xmlns:a="http://schemas.openxmlformats.org/drawingml/2006/main" prst="rect">
+          <a:avLst/>
+        </a:prstGeom>
+      </cdr:spPr>
+      <cdr:txBody>
+        <a:bodyPr xmlns:a="http://schemas.openxmlformats.org/drawingml/2006/main" vertOverflow="clip" wrap="none" rtlCol="0"/>
+        <a:lstStyle xmlns:a="http://schemas.openxmlformats.org/drawingml/2006/main"/>
+        <a:p xmlns:a="http://schemas.openxmlformats.org/drawingml/2006/main">
+          <a:r>
+            <a:rPr lang="en-US" sz="800"/>
+            <a:t>target performance = 436 </a:t>
+          </a:r>
+        </a:p>
+      </cdr:txBody>
+    </cdr:sp>
+  </cdr:relSizeAnchor>
+</c:userShapes>
 </file>
 
 <file path=word/theme/theme1.xml><?xml version="1.0" encoding="utf-8"?>
@@ -8678,7 +10595,7 @@
 </file>
 
 <file path=customXml/itemProps1.xml><?xml version="1.0" encoding="utf-8"?>
-<ds:datastoreItem xmlns:ds="http://schemas.openxmlformats.org/officeDocument/2006/customXml" ds:itemID="{1F63E685-3BC7-41D9-9282-7C0087AEC55B}">
+<ds:datastoreItem xmlns:ds="http://schemas.openxmlformats.org/officeDocument/2006/customXml" ds:itemID="{84B303DB-52FE-4CEE-B15F-5C83016CDA13}">
   <ds:schemaRefs>
     <ds:schemaRef ds:uri="http://schemas.openxmlformats.org/officeDocument/2006/bibliography"/>
   </ds:schemaRefs>

</xml_diff>

<commit_message>
Testing of NAT lookup data structures and algorithms chapter added
</commit_message>
<xml_diff>
--- a/SD_CG-NAT_Denis_Plotnikov.docx
+++ b/SD_CG-NAT_Denis_Plotnikov.docx
@@ -126,7 +126,6 @@
         </w:rPr>
         <w:t xml:space="preserve"> WHAT SHOULD IT DO (TYPES OF NAT and corresponding RFC overview)</w:t>
       </w:r>
-      <w:proofErr w:type="gramStart"/>
       <w:r>
         <w:rPr>
           <w:sz w:val="28"/>
@@ -135,7 +134,6 @@
         </w:rPr>
         <w:t>&gt;</w:t>
       </w:r>
-      <w:proofErr w:type="gramEnd"/>
     </w:p>
     <w:p>
       <w:pPr>
@@ -369,7 +367,6 @@
         </w:rPr>
         <w:t xml:space="preserve"> – the drawback #1</w:t>
       </w:r>
-      <w:proofErr w:type="gramStart"/>
       <w:r>
         <w:rPr>
           <w:sz w:val="28"/>
@@ -378,7 +375,6 @@
         </w:rPr>
         <w:t>&gt;</w:t>
       </w:r>
-      <w:proofErr w:type="gramEnd"/>
     </w:p>
     <w:p>
       <w:pPr>
@@ -455,7 +451,6 @@
           <w:lang w:val="en-US"/>
         </w:rPr>
       </w:pPr>
-      <w:proofErr w:type="gramStart"/>
       <w:r>
         <w:rPr>
           <w:sz w:val="28"/>
@@ -470,16 +465,7 @@
           <w:szCs w:val="28"/>
           <w:lang w:val="en-US"/>
         </w:rPr>
-        <w:t>(</w:t>
-      </w:r>
-      <w:proofErr w:type="gramEnd"/>
-      <w:r>
-        <w:rPr>
-          <w:sz w:val="28"/>
-          <w:szCs w:val="28"/>
-          <w:lang w:val="en-US"/>
-        </w:rPr>
-        <w:t>data structure)</w:t>
+        <w:t>(data structure)</w:t>
       </w:r>
       <w:r>
         <w:rPr>
@@ -495,25 +481,7 @@
           <w:szCs w:val="28"/>
           <w:lang w:val="en-US"/>
         </w:rPr>
-        <w:t xml:space="preserve">(software/hardware architecture approaches (batching processing, NIC RSS queues, multithreading, </w:t>
-      </w:r>
-      <w:proofErr w:type="spellStart"/>
-      <w:r>
-        <w:rPr>
-          <w:sz w:val="28"/>
-          <w:szCs w:val="28"/>
-          <w:lang w:val="en-US"/>
-        </w:rPr>
-        <w:t>locklessness</w:t>
-      </w:r>
-      <w:proofErr w:type="spellEnd"/>
-      <w:r>
-        <w:rPr>
-          <w:sz w:val="28"/>
-          <w:szCs w:val="28"/>
-          <w:lang w:val="en-US"/>
-        </w:rPr>
-        <w:t>, DDIO ) -&gt; consequence DPDK already have it so let’s choose it)</w:t>
+        <w:t>(software/hardware architecture approaches (batching processing, NIC RSS queues, multithreading, locklessness, DDIO ) -&gt; consequence DPDK already have it so let’s choose it)</w:t>
       </w:r>
     </w:p>
     <w:p>
@@ -564,23 +532,13 @@
           <w:lang w:val="en-US"/>
         </w:rPr>
       </w:pPr>
-      <w:proofErr w:type="gramStart"/>
-      <w:r>
-        <w:rPr>
-          <w:sz w:val="28"/>
-          <w:szCs w:val="28"/>
-          <w:lang w:val="en-US"/>
-        </w:rPr>
-        <w:t>let’s</w:t>
-      </w:r>
-      <w:proofErr w:type="gramEnd"/>
-      <w:r>
-        <w:rPr>
-          <w:sz w:val="28"/>
-          <w:szCs w:val="28"/>
-          <w:lang w:val="en-US"/>
-        </w:rPr>
-        <w:t xml:space="preserve"> try to make one</w:t>
+      <w:r>
+        <w:rPr>
+          <w:sz w:val="28"/>
+          <w:szCs w:val="28"/>
+          <w:lang w:val="en-US"/>
+        </w:rPr>
+        <w:t>let’s try to make one</w:t>
       </w:r>
     </w:p>
     <w:p>
@@ -749,48 +707,30 @@
           <w:szCs w:val="16"/>
           <w:lang w:val="en-US"/>
         </w:rPr>
-        <w:t>[</w:t>
-      </w:r>
-      <w:proofErr w:type="spellStart"/>
+        <w:t>[ref_TT_ROS_TEL].</w:t>
+      </w:r>
+      <w:r>
+        <w:rPr>
+          <w:sz w:val="28"/>
+          <w:szCs w:val="28"/>
+          <w:lang w:val="en-US"/>
+        </w:rPr>
+        <w:t xml:space="preserve"> The second one is the performance specification claimed by one of the on-market available NAT device producers</w:t>
+      </w:r>
       <w:r>
         <w:rPr>
           <w:sz w:val="16"/>
           <w:szCs w:val="16"/>
           <w:lang w:val="en-US"/>
         </w:rPr>
-        <w:t>ref_TT_ROS_TEL</w:t>
-      </w:r>
-      <w:proofErr w:type="spellEnd"/>
+        <w:t>[ref_RDP.RU]</w:t>
+      </w:r>
       <w:r>
         <w:rPr>
           <w:sz w:val="16"/>
           <w:szCs w:val="16"/>
           <w:lang w:val="en-US"/>
         </w:rPr>
-        <w:t>].</w:t>
-      </w:r>
-      <w:r>
-        <w:rPr>
-          <w:sz w:val="28"/>
-          <w:szCs w:val="28"/>
-          <w:lang w:val="en-US"/>
-        </w:rPr>
-        <w:t xml:space="preserve"> The second one is the performance specification claimed by one of the on-market available NAT device producers</w:t>
-      </w:r>
-      <w:r>
-        <w:rPr>
-          <w:sz w:val="16"/>
-          <w:szCs w:val="16"/>
-          <w:lang w:val="en-US"/>
-        </w:rPr>
-        <w:t>[ref_RDP.RU]</w:t>
-      </w:r>
-      <w:r>
-        <w:rPr>
-          <w:sz w:val="16"/>
-          <w:szCs w:val="16"/>
-          <w:lang w:val="en-US"/>
-        </w:rPr>
         <w:t xml:space="preserve"> </w:t>
       </w:r>
       <w:r>
@@ -836,27 +776,7 @@
           <w:szCs w:val="28"/>
           <w:lang w:val="en-US"/>
         </w:rPr>
-        <w:t xml:space="preserve"> (</w:t>
-      </w:r>
-      <w:proofErr w:type="spellStart"/>
-      <w:r>
-        <w:rPr>
-          <w:b/>
-          <w:sz w:val="28"/>
-          <w:szCs w:val="28"/>
-          <w:lang w:val="en-US"/>
-        </w:rPr>
-        <w:t>our_approach</w:t>
-      </w:r>
-      <w:proofErr w:type="spellEnd"/>
-      <w:r>
-        <w:rPr>
-          <w:b/>
-          <w:sz w:val="28"/>
-          <w:szCs w:val="28"/>
-          <w:lang w:val="en-US"/>
-        </w:rPr>
-        <w:t>)</w:t>
+        <w:t xml:space="preserve"> (our_approach)</w:t>
       </w:r>
     </w:p>
     <w:p>
@@ -1120,25 +1040,7 @@
           <w:szCs w:val="28"/>
           <w:lang w:val="en-US"/>
         </w:rPr>
-        <w:t xml:space="preserve"> – (connection setups per second [</w:t>
-      </w:r>
-      <w:proofErr w:type="spellStart"/>
-      <w:r>
-        <w:rPr>
-          <w:sz w:val="28"/>
-          <w:szCs w:val="28"/>
-          <w:lang w:val="en-US"/>
-        </w:rPr>
-        <w:t>csps</w:t>
-      </w:r>
-      <w:proofErr w:type="spellEnd"/>
-      <w:r>
-        <w:rPr>
-          <w:sz w:val="28"/>
-          <w:szCs w:val="28"/>
-          <w:lang w:val="en-US"/>
-        </w:rPr>
-        <w:t xml:space="preserve">]) the number of new NAT records to be created in a second. This </w:t>
+        <w:t xml:space="preserve"> – (connection setups per second [csps]) the number of new NAT records to be created in a second. This </w:t>
       </w:r>
       <w:r>
         <w:rPr>
@@ -1291,25 +1193,7 @@
           <w:szCs w:val="28"/>
           <w:lang w:val="en-US"/>
         </w:rPr>
-        <w:t xml:space="preserve">bit per </w:t>
-      </w:r>
-      <w:proofErr w:type="gramStart"/>
-      <w:r>
-        <w:rPr>
-          <w:sz w:val="28"/>
-          <w:szCs w:val="28"/>
-          <w:lang w:val="en-US"/>
-        </w:rPr>
-        <w:t>second[</w:t>
-      </w:r>
-      <w:proofErr w:type="gramEnd"/>
-      <w:r>
-        <w:rPr>
-          <w:sz w:val="28"/>
-          <w:szCs w:val="28"/>
-          <w:lang w:val="en-US"/>
-        </w:rPr>
-        <w:t>bps]</w:t>
+        <w:t>bit per second[bps]</w:t>
       </w:r>
       <w:r>
         <w:rPr>
@@ -1480,16 +1364,7 @@
           <w:szCs w:val="32"/>
           <w:lang w:val="en-US"/>
         </w:rPr>
-        <w:t>CG NAT</w:t>
-      </w:r>
-      <w:r>
-        <w:rPr>
-          <w:b/>
-          <w:sz w:val="32"/>
-          <w:szCs w:val="32"/>
-          <w:lang w:val="en-US"/>
-        </w:rPr>
-        <w:t xml:space="preserve"> </w:t>
+        <w:t xml:space="preserve">CG NAT </w:t>
       </w:r>
       <w:r>
         <w:rPr>
@@ -2104,7 +1979,6 @@
         </w:rPr>
         <w:t xml:space="preserve">using </w:t>
       </w:r>
-      <w:proofErr w:type="spellStart"/>
       <w:r>
         <w:rPr>
           <w:b/>
@@ -2114,7 +1988,6 @@
         </w:rPr>
         <w:t>rdtsc</w:t>
       </w:r>
-      <w:proofErr w:type="spellEnd"/>
       <w:r>
         <w:rPr>
           <w:sz w:val="28"/>
@@ -2279,15 +2152,7 @@
           <w:szCs w:val="28"/>
           <w:lang w:val="en-US"/>
         </w:rPr>
-        <w:t xml:space="preserve"> is</w:t>
-      </w:r>
-      <w:r>
-        <w:rPr>
-          <w:sz w:val="28"/>
-          <w:szCs w:val="28"/>
-          <w:lang w:val="en-US"/>
-        </w:rPr>
-        <w:t xml:space="preserve"> the </w:t>
+        <w:t xml:space="preserve"> is the </w:t>
       </w:r>
       <w:r>
         <w:rPr>
@@ -2303,15 +2168,7 @@
           <w:szCs w:val="28"/>
           <w:lang w:val="en-US"/>
         </w:rPr>
-        <w:t>exploration area of this document</w:t>
-      </w:r>
-      <w:r>
-        <w:rPr>
-          <w:sz w:val="28"/>
-          <w:szCs w:val="28"/>
-          <w:lang w:val="en-US"/>
-        </w:rPr>
-        <w:t>.</w:t>
+        <w:t>exploration area of this document.</w:t>
       </w:r>
     </w:p>
     <w:p>
@@ -2446,7 +2303,34 @@
           <w:szCs w:val="16"/>
           <w:lang w:val="en-US"/>
         </w:rPr>
-        <w:t xml:space="preserve">[1.5 of </w:t>
+        <w:t>[1.5 of ref_rfc793 and rfc_768]</w:t>
+      </w:r>
+      <w:r>
+        <w:rPr>
+          <w:sz w:val="28"/>
+          <w:szCs w:val="28"/>
+          <w:lang w:val="en-US"/>
+        </w:rPr>
+        <w:t>.</w:t>
+      </w:r>
+    </w:p>
+    <w:p>
+      <w:pPr>
+        <w:pStyle w:val="NoSpacing"/>
+        <w:jc w:val="both"/>
+        <w:rPr>
+          <w:sz w:val="28"/>
+          <w:szCs w:val="28"/>
+          <w:lang w:val="en-US"/>
+        </w:rPr>
+      </w:pPr>
+      <w:r>
+        <w:rPr>
+          <w:sz w:val="28"/>
+          <w:szCs w:val="28"/>
+          <w:lang w:val="en-US"/>
+        </w:rPr>
+        <w:t xml:space="preserve">The storing of the timestamp translation in the NAT translation data structure is necessary and cannot be eliminated because of the Mapping Refresh requirement in </w:t>
       </w:r>
       <w:r>
         <w:rPr>
@@ -2454,7 +2338,7 @@
           <w:szCs w:val="16"/>
           <w:lang w:val="en-US"/>
         </w:rPr>
-        <w:t>ref_rfc793</w:t>
+        <w:t>[ref_rfc4787]</w:t>
       </w:r>
       <w:r>
         <w:rPr>
@@ -2462,83 +2346,8 @@
           <w:szCs w:val="16"/>
           <w:lang w:val="en-US"/>
         </w:rPr>
-        <w:t xml:space="preserve"> and rfc_768]</w:t>
-      </w:r>
-      <w:r>
-        <w:rPr>
-          <w:sz w:val="28"/>
-          <w:szCs w:val="28"/>
-          <w:lang w:val="en-US"/>
-        </w:rPr>
         <w:t>.</w:t>
       </w:r>
-    </w:p>
-    <w:p>
-      <w:pPr>
-        <w:pStyle w:val="NoSpacing"/>
-        <w:jc w:val="both"/>
-        <w:rPr>
-          <w:sz w:val="28"/>
-          <w:szCs w:val="28"/>
-          <w:lang w:val="en-US"/>
-        </w:rPr>
-      </w:pPr>
-      <w:r>
-        <w:rPr>
-          <w:sz w:val="28"/>
-          <w:szCs w:val="28"/>
-          <w:lang w:val="en-US"/>
-        </w:rPr>
-        <w:t xml:space="preserve">The storing of the timestamp </w:t>
-      </w:r>
-      <w:r>
-        <w:rPr>
-          <w:sz w:val="28"/>
-          <w:szCs w:val="28"/>
-          <w:lang w:val="en-US"/>
-        </w:rPr>
-        <w:t>translation</w:t>
-      </w:r>
-      <w:r>
-        <w:rPr>
-          <w:sz w:val="28"/>
-          <w:szCs w:val="28"/>
-          <w:lang w:val="en-US"/>
-        </w:rPr>
-        <w:t xml:space="preserve"> in the NAT translation data structure is necessary and cannot be eliminated because of the Mapping Refresh requirement in </w:t>
-      </w:r>
-      <w:r>
-        <w:rPr>
-          <w:sz w:val="16"/>
-          <w:szCs w:val="16"/>
-          <w:lang w:val="en-US"/>
-        </w:rPr>
-        <w:t>[</w:t>
-      </w:r>
-      <w:r>
-        <w:rPr>
-          <w:sz w:val="16"/>
-          <w:szCs w:val="16"/>
-          <w:lang w:val="en-US"/>
-        </w:rPr>
-        <w:t>ref_rfc4787</w:t>
-      </w:r>
-      <w:r>
-        <w:rPr>
-          <w:sz w:val="16"/>
-          <w:szCs w:val="16"/>
-          <w:lang w:val="en-US"/>
-        </w:rPr>
-        <w:t>]</w:t>
-      </w:r>
-      <w:r>
-        <w:rPr>
-          <w:sz w:val="16"/>
-          <w:szCs w:val="16"/>
-          <w:lang w:val="en-US"/>
-        </w:rPr>
-        <w:t>.</w:t>
-      </w:r>
       <w:r>
         <w:rPr>
           <w:sz w:val="28"/>
@@ -2574,7 +2383,6 @@
         </w:rPr>
         <w:t xml:space="preserve">oses in the NAT testing program the following function implementations are used. For checksum calculation </w:t>
       </w:r>
-      <w:proofErr w:type="spellStart"/>
       <w:r>
         <w:rPr>
           <w:i/>
@@ -2582,9 +2390,8 @@
           <w:szCs w:val="28"/>
           <w:lang w:val="en-US"/>
         </w:rPr>
-        <w:t>ip_fast_</w:t>
-      </w:r>
-      <w:proofErr w:type="gramStart"/>
+        <w:t>ip_fast_csum()</w:t>
+      </w:r>
       <w:r>
         <w:rPr>
           <w:i/>
@@ -2592,9 +2399,16 @@
           <w:szCs w:val="28"/>
           <w:lang w:val="en-US"/>
         </w:rPr>
-        <w:t>csum</w:t>
-      </w:r>
-      <w:proofErr w:type="spellEnd"/>
+        <w:t xml:space="preserve"> </w:t>
+      </w:r>
+      <w:r>
+        <w:rPr>
+          <w:sz w:val="28"/>
+          <w:szCs w:val="28"/>
+          <w:lang w:val="en-US"/>
+        </w:rPr>
+        <w:t xml:space="preserve">from Linux kernel is used. For getting the timestamp the </w:t>
+      </w:r>
       <w:r>
         <w:rPr>
           <w:i/>
@@ -2602,65 +2416,7 @@
           <w:szCs w:val="28"/>
           <w:lang w:val="en-US"/>
         </w:rPr>
-        <w:t>(</w:t>
-      </w:r>
-      <w:proofErr w:type="gramEnd"/>
-      <w:r>
-        <w:rPr>
-          <w:i/>
-          <w:sz w:val="28"/>
-          <w:szCs w:val="28"/>
-          <w:lang w:val="en-US"/>
-        </w:rPr>
-        <w:t>)</w:t>
-      </w:r>
-      <w:r>
-        <w:rPr>
-          <w:i/>
-          <w:sz w:val="28"/>
-          <w:szCs w:val="28"/>
-          <w:lang w:val="en-US"/>
-        </w:rPr>
-        <w:t xml:space="preserve"> </w:t>
-      </w:r>
-      <w:r>
-        <w:rPr>
-          <w:sz w:val="28"/>
-          <w:szCs w:val="28"/>
-          <w:lang w:val="en-US"/>
-        </w:rPr>
-        <w:t xml:space="preserve">from Linux kernel is used. For getting the timestamp the </w:t>
-      </w:r>
-      <w:proofErr w:type="spellStart"/>
-      <w:proofErr w:type="gramStart"/>
-      <w:r>
-        <w:rPr>
-          <w:i/>
-          <w:sz w:val="28"/>
-          <w:szCs w:val="28"/>
-          <w:lang w:val="en-US"/>
-        </w:rPr>
-        <w:t>gettimeofday</w:t>
-      </w:r>
-      <w:proofErr w:type="spellEnd"/>
-      <w:r>
-        <w:rPr>
-          <w:i/>
-          <w:sz w:val="28"/>
-          <w:szCs w:val="28"/>
-          <w:lang w:val="en-US"/>
-        </w:rPr>
-        <w:t>(</w:t>
-      </w:r>
-      <w:proofErr w:type="gramEnd"/>
-      <w:r>
-        <w:rPr>
-          <w:i/>
-          <w:sz w:val="28"/>
-          <w:szCs w:val="28"/>
-          <w:lang w:val="en-US"/>
-        </w:rPr>
-        <w:t>)</w:t>
+        <w:t>gettimeofday()</w:t>
       </w:r>
       <w:r>
         <w:rPr>
@@ -3071,8 +2827,6 @@
         </w:rPr>
         <w:t>.</w:t>
       </w:r>
-      <w:bookmarkStart w:id="0" w:name="_GoBack"/>
-      <w:bookmarkEnd w:id="0"/>
       <w:r>
         <w:rPr>
           <w:color w:val="auto"/>
@@ -3161,23 +2915,7 @@
           <w:szCs w:val="28"/>
           <w:lang w:val="en-US"/>
         </w:rPr>
-        <w:t xml:space="preserve"> Each NAT system should store information in some kind of data structure to be able to retrieve this information when it is necessary. Having in mind that the NAT should be able to support </w:t>
-      </w:r>
-      <w:r>
-        <w:rPr>
-          <w:sz w:val="28"/>
-          <w:szCs w:val="28"/>
-          <w:lang w:val="en-US"/>
-        </w:rPr>
-        <w:t>65.5M</w:t>
-      </w:r>
-      <w:r>
-        <w:rPr>
-          <w:sz w:val="28"/>
-          <w:szCs w:val="28"/>
-          <w:lang w:val="en-US"/>
-        </w:rPr>
-        <w:t xml:space="preserve"> unique translations and it is easy to conclude that it</w:t>
+        <w:t xml:space="preserve"> Each NAT system should store information in some kind of data structure to be able to retrieve this information when it is necessary. Having in mind that the NAT should be able to support 65.5M unique translations and it is easy to conclude that it</w:t>
       </w:r>
       <w:r>
         <w:rPr>
@@ -3233,25 +2971,7 @@
           <w:szCs w:val="28"/>
           <w:lang w:val="en-US"/>
         </w:rPr>
-        <w:t xml:space="preserve">To achieve the target packet processing rate (5.5M </w:t>
-      </w:r>
-      <w:proofErr w:type="spellStart"/>
-      <w:r>
-        <w:rPr>
-          <w:sz w:val="28"/>
-          <w:szCs w:val="28"/>
-          <w:lang w:val="en-US"/>
-        </w:rPr>
-        <w:t>pps</w:t>
-      </w:r>
-      <w:proofErr w:type="spellEnd"/>
-      <w:r>
-        <w:rPr>
-          <w:sz w:val="28"/>
-          <w:szCs w:val="28"/>
-          <w:lang w:val="en-US"/>
-        </w:rPr>
-        <w:t>) it is easy to calculate how many cycles we could spend on a packet. Having a processor working on 2.4GHz frequency we could spend 436 cycles per packet.</w:t>
+        <w:t>To achieve the target packet processing rate (5.5M pps) it is easy to calculate how many cycles we could spend on a packet. Having a processor working on 2.4GHz frequency we could spend 436 cycles per packet.</w:t>
       </w:r>
     </w:p>
     <w:p>
@@ -3305,16 +3025,7 @@
           <w:szCs w:val="28"/>
           <w:lang w:val="en-US"/>
         </w:rPr>
-        <w:t xml:space="preserve">So the first question to investigate is how fast the searching process is. To answer that question the test has been performed which uses as a lookup data structure a simple linear array with linear search </w:t>
-      </w:r>
-      <w:proofErr w:type="gramStart"/>
-      <w:r>
-        <w:rPr>
-          <w:sz w:val="28"/>
-          <w:szCs w:val="28"/>
-          <w:lang w:val="en-US"/>
-        </w:rPr>
-        <w:t>algorithm</w:t>
+        <w:t>So the first question to investigate is how fast the searching process is. To answer that question the test has been performed which uses as a lookup data structure a simple linear array with linear search algorithm</w:t>
       </w:r>
       <w:r>
         <w:rPr>
@@ -3322,26 +3033,7 @@
           <w:szCs w:val="16"/>
           <w:lang w:val="en-US"/>
         </w:rPr>
-        <w:t>[</w:t>
-      </w:r>
-      <w:proofErr w:type="spellStart"/>
-      <w:proofErr w:type="gramEnd"/>
-      <w:r>
-        <w:rPr>
-          <w:sz w:val="16"/>
-          <w:szCs w:val="16"/>
-          <w:lang w:val="en-US"/>
-        </w:rPr>
-        <w:t>ref_cormen</w:t>
-      </w:r>
-      <w:proofErr w:type="spellEnd"/>
-      <w:r>
-        <w:rPr>
-          <w:sz w:val="16"/>
-          <w:szCs w:val="16"/>
-          <w:lang w:val="en-US"/>
-        </w:rPr>
-        <w:t>]</w:t>
+        <w:t>[ref_cormen]</w:t>
       </w:r>
       <w:r>
         <w:rPr>
@@ -3365,79 +3057,51 @@
           <w:szCs w:val="28"/>
           <w:lang w:val="en-US"/>
         </w:rPr>
+        <w:t xml:space="preserve"> O(n) search time a</w:t>
+      </w:r>
+      <w:r>
+        <w:rPr>
+          <w:sz w:val="28"/>
+          <w:szCs w:val="28"/>
+          <w:lang w:val="en-US"/>
+        </w:rPr>
+        <w:t>nd can be a good starting point of performance exploration.</w:t>
+      </w:r>
+      <w:r>
+        <w:rPr>
+          <w:sz w:val="28"/>
+          <w:szCs w:val="28"/>
+          <w:lang w:val="en-US"/>
+        </w:rPr>
         <w:t xml:space="preserve"> </w:t>
       </w:r>
-      <w:proofErr w:type="gramStart"/>
-      <w:r>
-        <w:rPr>
-          <w:sz w:val="28"/>
-          <w:szCs w:val="28"/>
-          <w:lang w:val="en-US"/>
-        </w:rPr>
-        <w:t>O(</w:t>
-      </w:r>
-      <w:proofErr w:type="gramEnd"/>
-      <w:r>
-        <w:rPr>
-          <w:sz w:val="28"/>
-          <w:szCs w:val="28"/>
-          <w:lang w:val="en-US"/>
-        </w:rPr>
-        <w:t>n) search time a</w:t>
-      </w:r>
-      <w:r>
-        <w:rPr>
-          <w:sz w:val="28"/>
-          <w:szCs w:val="28"/>
-          <w:lang w:val="en-US"/>
-        </w:rPr>
-        <w:t>nd can be a good starting point of performance exploration.</w:t>
-      </w:r>
-      <w:r>
-        <w:rPr>
-          <w:sz w:val="28"/>
-          <w:szCs w:val="28"/>
-          <w:lang w:val="en-US"/>
-        </w:rPr>
-        <w:t xml:space="preserve"> </w:t>
-      </w:r>
-    </w:p>
-    <w:p>
-      <w:pPr>
-        <w:pStyle w:val="NoSpacing"/>
-        <w:jc w:val="both"/>
-        <w:rPr>
-          <w:sz w:val="28"/>
-          <w:szCs w:val="28"/>
-          <w:lang w:val="en-US"/>
-        </w:rPr>
-      </w:pPr>
-      <w:r>
-        <w:rPr>
-          <w:sz w:val="28"/>
-          <w:szCs w:val="28"/>
-          <w:lang w:val="en-US"/>
-        </w:rPr>
-        <w:t xml:space="preserve">The </w:t>
-      </w:r>
-      <w:proofErr w:type="gramStart"/>
-      <w:r>
-        <w:rPr>
-          <w:sz w:val="28"/>
-          <w:szCs w:val="28"/>
-          <w:lang w:val="en-US"/>
-        </w:rPr>
-        <w:t>results of testing the</w:t>
-      </w:r>
-      <w:r>
-        <w:rPr>
-          <w:sz w:val="28"/>
-          <w:szCs w:val="28"/>
-          <w:lang w:val="en-US"/>
-        </w:rPr>
-        <w:t xml:space="preserve"> algorithm is</w:t>
-      </w:r>
-      <w:proofErr w:type="gramEnd"/>
+    </w:p>
+    <w:p>
+      <w:pPr>
+        <w:pStyle w:val="NoSpacing"/>
+        <w:jc w:val="both"/>
+        <w:rPr>
+          <w:sz w:val="28"/>
+          <w:szCs w:val="28"/>
+          <w:lang w:val="en-US"/>
+        </w:rPr>
+      </w:pPr>
+      <w:r>
+        <w:rPr>
+          <w:sz w:val="28"/>
+          <w:szCs w:val="28"/>
+          <w:lang w:val="en-US"/>
+        </w:rPr>
+        <w:t>The results of testing the</w:t>
+      </w:r>
+      <w:r>
+        <w:rPr>
+          <w:sz w:val="28"/>
+          <w:szCs w:val="28"/>
+          <w:lang w:val="en-US"/>
+        </w:rPr>
+        <w:t xml:space="preserve"> algorithm are</w:t>
+      </w:r>
       <w:r>
         <w:rPr>
           <w:sz w:val="28"/>
@@ -3496,7 +3160,6 @@
           <w:lang w:val="en-US"/>
         </w:rPr>
       </w:pPr>
-      <w:proofErr w:type="gramStart"/>
       <w:r>
         <w:rPr>
           <w:color w:val="auto"/>
@@ -3558,7 +3221,6 @@
         </w:rPr>
         <w:t>.</w:t>
       </w:r>
-      <w:proofErr w:type="gramEnd"/>
       <w:r>
         <w:rPr>
           <w:color w:val="auto"/>
@@ -3672,6 +3334,255 @@
         <w:pStyle w:val="NoSpacing"/>
         <w:jc w:val="both"/>
         <w:rPr>
+          <w:b/>
+          <w:sz w:val="32"/>
+          <w:szCs w:val="32"/>
+          <w:lang w:val="en-US"/>
+        </w:rPr>
+      </w:pPr>
+    </w:p>
+    <w:p>
+      <w:pPr>
+        <w:pStyle w:val="NoSpacing"/>
+        <w:jc w:val="both"/>
+        <w:rPr>
+          <w:sz w:val="28"/>
+          <w:szCs w:val="28"/>
+          <w:lang w:val="en-US"/>
+        </w:rPr>
+      </w:pPr>
+      <w:r>
+        <w:rPr>
+          <w:sz w:val="28"/>
+          <w:szCs w:val="28"/>
+          <w:lang w:val="en-US"/>
+        </w:rPr>
+        <w:t xml:space="preserve">The target capacity of the NAT translation information data structure is 65.5M records which makes the data structure space consuming. Having stored IP address and port number for each unique translation minimum the data structure size is 65.5M * [4 (IP) + 2 (port) + 2(timestamp)] = 524 Mb. The NAT must be able to perform two translations from its inner network to its outer network so it should have 2 similar data structures to store corresponding translation information. </w:t>
+      </w:r>
+      <w:r>
+        <w:rPr>
+          <w:sz w:val="28"/>
+          <w:szCs w:val="28"/>
+          <w:lang w:val="en-US"/>
+        </w:rPr>
+        <w:t>Thus the amount of memory to be allocated is 2 * [data structure size] which is 1048 Mb in our case. This amount of memory could be reduced and it is shown in further chapters of this document but nevertheless it is still a big chunk of memory which cannot be placed in the fast CPU cache memory so the solution to be chosen cannot rely on that memory and should take into consideration software construction approaches that could help to eliminate cache misses which could be a key point in the race to the performance.</w:t>
+      </w:r>
+    </w:p>
+    <w:p>
+      <w:pPr>
+        <w:pStyle w:val="NoSpacing"/>
+        <w:jc w:val="both"/>
+        <w:rPr>
+          <w:sz w:val="28"/>
+          <w:szCs w:val="28"/>
+          <w:lang w:val="en-US"/>
+        </w:rPr>
+      </w:pPr>
+    </w:p>
+    <w:p>
+      <w:pPr>
+        <w:pStyle w:val="NoSpacing"/>
+        <w:jc w:val="both"/>
+        <w:rPr>
+          <w:sz w:val="28"/>
+          <w:szCs w:val="28"/>
+          <w:lang w:val="en-US"/>
+        </w:rPr>
+      </w:pPr>
+      <w:r>
+        <w:rPr>
+          <w:sz w:val="28"/>
+          <w:szCs w:val="28"/>
+          <w:lang w:val="en-US"/>
+        </w:rPr>
+        <w:t>== Requirements to the lookup data structure ==</w:t>
+      </w:r>
+    </w:p>
+    <w:p>
+      <w:pPr>
+        <w:pStyle w:val="NoSpacing"/>
+        <w:jc w:val="both"/>
+        <w:rPr>
+          <w:sz w:val="24"/>
+          <w:szCs w:val="24"/>
+          <w:lang w:val="en-US"/>
+        </w:rPr>
+      </w:pPr>
+      <w:r>
+        <w:rPr>
+          <w:sz w:val="28"/>
+          <w:szCs w:val="28"/>
+          <w:lang w:val="en-US"/>
+        </w:rPr>
+        <w:lastRenderedPageBreak/>
+        <w:t xml:space="preserve">To find a suitable solution it is worth to </w:t>
+      </w:r>
+      <w:r>
+        <w:rPr>
+          <w:sz w:val="28"/>
+          <w:szCs w:val="28"/>
+          <w:lang w:val="en-US"/>
+        </w:rPr>
+        <w:t>look for</w:t>
+      </w:r>
+      <w:r>
+        <w:rPr>
+          <w:sz w:val="28"/>
+          <w:szCs w:val="28"/>
+          <w:lang w:val="en-US"/>
+        </w:rPr>
+        <w:t xml:space="preserve"> a data structure which provides better lookup time than O(n) and didn’t allow significant </w:t>
+      </w:r>
+      <w:r>
+        <w:rPr>
+          <w:sz w:val="28"/>
+          <w:szCs w:val="28"/>
+          <w:lang w:val="en-US"/>
+        </w:rPr>
+        <w:t>memory overheads because of the big given amount</w:t>
+      </w:r>
+      <w:r>
+        <w:rPr>
+          <w:sz w:val="28"/>
+          <w:szCs w:val="28"/>
+          <w:lang w:val="en-US"/>
+        </w:rPr>
+        <w:t xml:space="preserve"> </w:t>
+      </w:r>
+      <w:r>
+        <w:rPr>
+          <w:sz w:val="28"/>
+          <w:szCs w:val="28"/>
+          <w:lang w:val="en-US"/>
+        </w:rPr>
+        <w:t xml:space="preserve">of data </w:t>
+      </w:r>
+      <w:r>
+        <w:rPr>
+          <w:sz w:val="28"/>
+          <w:szCs w:val="28"/>
+          <w:lang w:val="en-US"/>
+        </w:rPr>
+        <w:t xml:space="preserve">but </w:t>
+      </w:r>
+      <w:r>
+        <w:rPr>
+          <w:sz w:val="28"/>
+          <w:szCs w:val="28"/>
+          <w:lang w:val="en-US"/>
+        </w:rPr>
+        <w:t xml:space="preserve">leaving acceptable level of </w:t>
+      </w:r>
+      <w:r>
+        <w:rPr>
+          <w:sz w:val="28"/>
+          <w:szCs w:val="28"/>
+          <w:lang w:val="en-US"/>
+        </w:rPr>
+        <w:t>data</w:t>
+      </w:r>
+      <w:r>
+        <w:rPr>
+          <w:sz w:val="28"/>
+          <w:szCs w:val="28"/>
+          <w:lang w:val="en-US"/>
+        </w:rPr>
+        <w:t xml:space="preserve"> locality</w:t>
+      </w:r>
+      <w:r>
+        <w:rPr>
+          <w:sz w:val="28"/>
+          <w:szCs w:val="28"/>
+          <w:lang w:val="en-US"/>
+        </w:rPr>
+        <w:t xml:space="preserve"> </w:t>
+      </w:r>
+      <w:r>
+        <w:rPr>
+          <w:sz w:val="16"/>
+          <w:szCs w:val="16"/>
+          <w:lang w:val="en-US"/>
+        </w:rPr>
+        <w:t>[ref_locality]</w:t>
+      </w:r>
+      <w:r>
+        <w:rPr>
+          <w:sz w:val="16"/>
+          <w:szCs w:val="16"/>
+          <w:lang w:val="en-US"/>
+        </w:rPr>
+        <w:t>.</w:t>
+      </w:r>
+      <w:r>
+        <w:rPr>
+          <w:sz w:val="16"/>
+          <w:szCs w:val="16"/>
+          <w:lang w:val="en-US"/>
+        </w:rPr>
+        <w:t xml:space="preserve"> </w:t>
+      </w:r>
+      <w:r>
+        <w:rPr>
+          <w:sz w:val="28"/>
+          <w:szCs w:val="28"/>
+          <w:lang w:val="en-US"/>
+        </w:rPr>
+        <w:t>In particular this research</w:t>
+      </w:r>
+      <w:r>
+        <w:rPr>
+          <w:sz w:val="28"/>
+          <w:szCs w:val="28"/>
+          <w:lang w:val="en-US"/>
+        </w:rPr>
+        <w:t xml:space="preserve"> is focused on the data structures and algorithms with search time equal or less than O(</w:t>
+      </w:r>
+      <w:r>
+        <w:rPr>
+          <w:sz w:val="28"/>
+          <w:szCs w:val="28"/>
+          <w:lang w:val="en-US"/>
+        </w:rPr>
+        <w:t>logN</w:t>
+      </w:r>
+      <w:r>
+        <w:rPr>
+          <w:sz w:val="28"/>
+          <w:szCs w:val="28"/>
+          <w:lang w:val="en-US"/>
+        </w:rPr>
+        <w:t xml:space="preserve">) because they significantly reduce the amount of reads from the memory </w:t>
+      </w:r>
+      <w:r>
+        <w:rPr>
+          <w:sz w:val="28"/>
+          <w:szCs w:val="28"/>
+          <w:lang w:val="en-US"/>
+        </w:rPr>
+        <w:t xml:space="preserve">which is relevant to the target conditions. In our case, using an algorithm with O(logN) search speed on 65.5M gives around 26 memory reads. This number is quite theoretical because in the real word a CPU needs a number of addition memory reads. The performance of this approach has been got and described in further chapters. Another group of algorithms and data structures are that one which employs hash-based technics. In theory, it could provide with O(1) searching speed. Number 1 here doesn’t mean exactly </w:t>
+      </w:r>
+      <w:r>
+        <w:rPr>
+          <w:sz w:val="28"/>
+          <w:szCs w:val="28"/>
+          <w:lang w:val="en-US"/>
+        </w:rPr>
+        <w:t>1 but a constant number and if in our case that number is under 436 than the algorithm fulfills the requirements set up earlier.</w:t>
+      </w:r>
+      <w:r>
+        <w:rPr>
+          <w:sz w:val="28"/>
+          <w:szCs w:val="28"/>
+          <w:lang w:val="en-US"/>
+        </w:rPr>
+        <w:t xml:space="preserve"> </w:t>
+      </w:r>
+    </w:p>
+    <w:p>
+      <w:pPr>
+        <w:pStyle w:val="NoSpacing"/>
+        <w:jc w:val="both"/>
+        <w:rPr>
           <w:sz w:val="28"/>
           <w:szCs w:val="28"/>
           <w:lang w:val="en-US"/>
@@ -3703,6 +3614,25 @@
           <w:lang w:val="en-US"/>
         </w:rPr>
         <w:t xml:space="preserve"> </w:t>
+      </w:r>
+    </w:p>
+    <w:p>
+      <w:pPr>
+        <w:pStyle w:val="NoSpacing"/>
+        <w:jc w:val="both"/>
+        <w:rPr>
+          <w:sz w:val="28"/>
+          <w:szCs w:val="28"/>
+          <w:lang w:val="en-US"/>
+        </w:rPr>
+      </w:pPr>
+      <w:r>
+        <w:rPr>
+          <w:sz w:val="28"/>
+          <w:szCs w:val="28"/>
+          <w:lang w:val="en-US"/>
+        </w:rPr>
+        <w:t>== SKIPPED ==</w:t>
       </w:r>
     </w:p>
     <w:p>
@@ -3765,23 +3695,13 @@
           <w:lang w:val="en-US"/>
         </w:rPr>
       </w:pPr>
-      <w:proofErr w:type="spellStart"/>
-      <w:r>
-        <w:rPr>
-          <w:sz w:val="28"/>
-          <w:szCs w:val="28"/>
-          <w:lang w:val="en-US"/>
-        </w:rPr>
-        <w:t>rb</w:t>
-      </w:r>
-      <w:proofErr w:type="spellEnd"/>
-      <w:r>
-        <w:rPr>
-          <w:sz w:val="28"/>
-          <w:szCs w:val="28"/>
-          <w:lang w:val="en-US"/>
-        </w:rPr>
-        <w:t>-tree(balanced) array</w:t>
+      <w:r>
+        <w:rPr>
+          <w:sz w:val="28"/>
+          <w:szCs w:val="28"/>
+          <w:lang w:val="en-US"/>
+        </w:rPr>
+        <w:t>rb-tree(balanced) array</w:t>
       </w:r>
     </w:p>
     <w:p>
@@ -3857,6 +3777,57 @@
           <w:szCs w:val="28"/>
           <w:lang w:val="en-US"/>
         </w:rPr>
+        <w:t>&lt;SOFTWARE DEISGN&gt;</w:t>
+      </w:r>
+    </w:p>
+    <w:p>
+      <w:pPr>
+        <w:pStyle w:val="NoSpacing"/>
+        <w:jc w:val="both"/>
+        <w:rPr>
+          <w:sz w:val="28"/>
+          <w:szCs w:val="28"/>
+          <w:lang w:val="en-US"/>
+        </w:rPr>
+      </w:pPr>
+      <w:r>
+        <w:rPr>
+          <w:sz w:val="28"/>
+          <w:szCs w:val="28"/>
+          <w:lang w:val="en-US"/>
+        </w:rPr>
+        <w:t>… one plain array and one lookup data structure…</w:t>
+      </w:r>
+      <w:bookmarkStart w:id="0" w:name="_GoBack"/>
+      <w:bookmarkEnd w:id="0"/>
+    </w:p>
+    <w:p>
+      <w:pPr>
+        <w:pStyle w:val="NoSpacing"/>
+        <w:jc w:val="both"/>
+        <w:rPr>
+          <w:sz w:val="28"/>
+          <w:szCs w:val="28"/>
+          <w:lang w:val="en-US"/>
+        </w:rPr>
+      </w:pPr>
+    </w:p>
+    <w:p>
+      <w:pPr>
+        <w:pStyle w:val="NoSpacing"/>
+        <w:jc w:val="both"/>
+        <w:rPr>
+          <w:sz w:val="28"/>
+          <w:szCs w:val="28"/>
+          <w:lang w:val="en-US"/>
+        </w:rPr>
+      </w:pPr>
+      <w:r>
+        <w:rPr>
+          <w:sz w:val="28"/>
+          <w:szCs w:val="28"/>
+          <w:lang w:val="en-US"/>
+        </w:rPr>
         <w:t>&lt;PERFORMANCE OF EXPLORED APPROACHES&gt;</w:t>
       </w:r>
     </w:p>
@@ -3876,25 +3847,7 @@
           <w:szCs w:val="28"/>
           <w:lang w:val="en-US"/>
         </w:rPr>
-        <w:t>(</w:t>
-      </w:r>
-      <w:proofErr w:type="gramStart"/>
-      <w:r>
-        <w:rPr>
-          <w:sz w:val="28"/>
-          <w:szCs w:val="28"/>
-          <w:lang w:val="en-US"/>
-        </w:rPr>
-        <w:t>packets</w:t>
-      </w:r>
-      <w:proofErr w:type="gramEnd"/>
-      <w:r>
-        <w:rPr>
-          <w:sz w:val="28"/>
-          <w:szCs w:val="28"/>
-          <w:lang w:val="en-US"/>
-        </w:rPr>
-        <w:t xml:space="preserve"> per second, memory usage, limitation</w:t>
+        <w:t>(packets per second, memory usage, limitation</w:t>
       </w:r>
       <w:r>
         <w:rPr>
@@ -4065,7 +4018,6 @@
           <w:lang w:val="en-US"/>
         </w:rPr>
       </w:pPr>
-      <w:proofErr w:type="spellStart"/>
       <w:r>
         <w:rPr>
           <w:sz w:val="28"/>
@@ -4074,7 +4026,6 @@
         </w:rPr>
         <w:t>Hash+array</w:t>
       </w:r>
-      <w:proofErr w:type="spellEnd"/>
     </w:p>
     <w:p>
       <w:pPr>
@@ -4096,19 +4047,8 @@
           <w:szCs w:val="28"/>
           <w:lang w:val="en-US"/>
         </w:rPr>
-        <w:lastRenderedPageBreak/>
-        <w:t xml:space="preserve">Parallel </w:t>
-      </w:r>
-      <w:proofErr w:type="spellStart"/>
-      <w:r>
-        <w:rPr>
-          <w:sz w:val="28"/>
-          <w:szCs w:val="28"/>
-          <w:lang w:val="en-US"/>
-        </w:rPr>
-        <w:t>hash+array</w:t>
-      </w:r>
-      <w:proofErr w:type="spellEnd"/>
+        <w:t>Parallel hash+array</w:t>
+      </w:r>
     </w:p>
     <w:p>
       <w:pPr>
@@ -4616,43 +4556,24 @@
           <w:szCs w:val="28"/>
           <w:lang w:val="en-US"/>
         </w:rPr>
-        <w:t>[</w:t>
-      </w:r>
-      <w:proofErr w:type="spellStart"/>
-      <w:r>
-        <w:rPr>
-          <w:sz w:val="28"/>
-          <w:szCs w:val="28"/>
-          <w:lang w:val="en-US"/>
-        </w:rPr>
-        <w:t>ref_TT_ROS_TEL</w:t>
-      </w:r>
-      <w:proofErr w:type="spellEnd"/>
-      <w:r>
-        <w:rPr>
-          <w:sz w:val="28"/>
-          <w:szCs w:val="28"/>
-          <w:lang w:val="en-US"/>
-        </w:rPr>
-        <w:t>] file:TT CGNAT 2014_26_06v1.doc</w:t>
-      </w:r>
-    </w:p>
-    <w:p>
-      <w:pPr>
-        <w:pStyle w:val="NoSpacing"/>
-        <w:rPr>
-          <w:sz w:val="28"/>
-          <w:szCs w:val="28"/>
-          <w:lang w:val="en-US"/>
-        </w:rPr>
-      </w:pPr>
-      <w:r>
-        <w:rPr>
-          <w:sz w:val="28"/>
-          <w:szCs w:val="28"/>
-          <w:lang w:val="en-US"/>
-        </w:rPr>
-        <w:lastRenderedPageBreak/>
+        <w:t>[ref_TT_ROS_TEL] file:TT CGNAT 2014_26_06v1.doc</w:t>
+      </w:r>
+    </w:p>
+    <w:p>
+      <w:pPr>
+        <w:pStyle w:val="NoSpacing"/>
+        <w:rPr>
+          <w:sz w:val="28"/>
+          <w:szCs w:val="28"/>
+          <w:lang w:val="en-US"/>
+        </w:rPr>
+      </w:pPr>
+      <w:r>
+        <w:rPr>
+          <w:sz w:val="28"/>
+          <w:szCs w:val="28"/>
+          <w:lang w:val="en-US"/>
+        </w:rPr>
         <w:t xml:space="preserve">[ref_RDP.RU] </w:t>
       </w:r>
       <w:hyperlink r:id="rId11" w:history="1">
@@ -4694,25 +4615,7 @@
           <w:sz w:val="28"/>
           <w:szCs w:val="28"/>
         </w:rPr>
-        <w:t>Network Address Translation (NAT) Behavioral Requirements</w:t>
-      </w:r>
-      <w:r>
-        <w:rPr>
-          <w:rFonts w:asciiTheme="minorHAnsi" w:hAnsiTheme="minorHAnsi"/>
-          <w:color w:val="000000"/>
-          <w:sz w:val="28"/>
-          <w:szCs w:val="28"/>
-        </w:rPr>
-        <w:t xml:space="preserve"> f</w:t>
-      </w:r>
-      <w:r>
-        <w:rPr>
-          <w:rFonts w:asciiTheme="minorHAnsi" w:hAnsiTheme="minorHAnsi"/>
-          <w:color w:val="000000"/>
-          <w:sz w:val="28"/>
-          <w:szCs w:val="28"/>
-        </w:rPr>
-        <w:t>or Unicast UDP</w:t>
+        <w:t>Network Address Translation (NAT) Behavioral Requirements for Unicast UDP</w:t>
       </w:r>
       <w:r>
         <w:rPr>
@@ -4858,29 +4761,22 @@
       <w:pPr>
         <w:pStyle w:val="NoSpacing"/>
         <w:rPr>
-          <w:sz w:val="28"/>
-          <w:szCs w:val="28"/>
-          <w:lang w:val="en-US"/>
-        </w:rPr>
-      </w:pPr>
-      <w:r>
-        <w:rPr>
-          <w:sz w:val="28"/>
-          <w:szCs w:val="28"/>
-          <w:lang w:val="en-US"/>
-        </w:rPr>
-        <w:t>[</w:t>
-      </w:r>
-      <w:proofErr w:type="spellStart"/>
-      <w:r>
-        <w:rPr>
-          <w:sz w:val="28"/>
-          <w:szCs w:val="28"/>
-          <w:lang w:val="en-US"/>
-        </w:rPr>
-        <w:t>ref_cormen</w:t>
-      </w:r>
-      <w:proofErr w:type="spellEnd"/>
+          <w:rFonts w:cs="Arial"/>
+          <w:color w:val="241F20"/>
+          <w:spacing w:val="8"/>
+          <w:sz w:val="28"/>
+          <w:szCs w:val="28"/>
+          <w:lang w:val="en-US"/>
+        </w:rPr>
+      </w:pPr>
+      <w:r>
+        <w:rPr>
+          <w:sz w:val="28"/>
+          <w:szCs w:val="28"/>
+          <w:lang w:val="en-US"/>
+        </w:rPr>
+        <w:t>[ref_cormen</w:t>
+      </w:r>
       <w:r>
         <w:rPr>
           <w:sz w:val="28"/>
@@ -4921,22 +4817,8 @@
             <w:bdr w:val="none" w:sz="0" w:space="0" w:color="auto" w:frame="1"/>
             <w:lang w:val="en-US"/>
           </w:rPr>
-          <w:t xml:space="preserve">Thomas H. </w:t>
+          <w:t>Thomas H. Cormen</w:t>
         </w:r>
-        <w:proofErr w:type="spellStart"/>
-        <w:r>
-          <w:rPr>
-            <w:rStyle w:val="Hyperlink"/>
-            <w:rFonts w:cs="Helvetica"/>
-            <w:color w:val="3365D1"/>
-            <w:sz w:val="28"/>
-            <w:szCs w:val="28"/>
-            <w:bdr w:val="none" w:sz="0" w:space="0" w:color="auto" w:frame="1"/>
-            <w:lang w:val="en-US"/>
-          </w:rPr>
-          <w:t>Cormen</w:t>
-        </w:r>
-        <w:proofErr w:type="spellEnd"/>
       </w:hyperlink>
       <w:r>
         <w:rPr>
@@ -4970,22 +4852,8 @@
             <w:bdr w:val="none" w:sz="0" w:space="0" w:color="auto" w:frame="1"/>
             <w:lang w:val="en-US"/>
           </w:rPr>
-          <w:t xml:space="preserve">Charles E. </w:t>
+          <w:t>Charles E. Leiserson</w:t>
         </w:r>
-        <w:proofErr w:type="spellStart"/>
-        <w:r>
-          <w:rPr>
-            <w:rStyle w:val="Hyperlink"/>
-            <w:rFonts w:cs="Helvetica"/>
-            <w:color w:val="3365D1"/>
-            <w:sz w:val="28"/>
-            <w:szCs w:val="28"/>
-            <w:bdr w:val="none" w:sz="0" w:space="0" w:color="auto" w:frame="1"/>
-            <w:lang w:val="en-US"/>
-          </w:rPr>
-          <w:t>Leiserson</w:t>
-        </w:r>
-        <w:proofErr w:type="spellEnd"/>
       </w:hyperlink>
       <w:r>
         <w:rPr>
@@ -5019,22 +4887,8 @@
             <w:bdr w:val="none" w:sz="0" w:space="0" w:color="auto" w:frame="1"/>
             <w:lang w:val="en-US"/>
           </w:rPr>
-          <w:t xml:space="preserve">Ronald L. </w:t>
+          <w:t>Ronald L. Rivest</w:t>
         </w:r>
-        <w:proofErr w:type="spellStart"/>
-        <w:r>
-          <w:rPr>
-            <w:rStyle w:val="Hyperlink"/>
-            <w:rFonts w:cs="Helvetica"/>
-            <w:color w:val="3365D1"/>
-            <w:sz w:val="28"/>
-            <w:szCs w:val="28"/>
-            <w:bdr w:val="none" w:sz="0" w:space="0" w:color="auto" w:frame="1"/>
-            <w:lang w:val="en-US"/>
-          </w:rPr>
-          <w:t>Rivest</w:t>
-        </w:r>
-        <w:proofErr w:type="spellEnd"/>
       </w:hyperlink>
       <w:r>
         <w:rPr>
@@ -5100,6 +4954,45 @@
           <w:lang w:val="en-US"/>
         </w:rPr>
         <w:t>ISBN: 978026203384</w:t>
+      </w:r>
+    </w:p>
+    <w:p>
+      <w:pPr>
+        <w:pStyle w:val="NoSpacing"/>
+        <w:rPr>
+          <w:sz w:val="28"/>
+          <w:szCs w:val="28"/>
+          <w:lang w:val="en-US"/>
+        </w:rPr>
+      </w:pPr>
+      <w:r>
+        <w:rPr>
+          <w:rFonts w:cs="Arial"/>
+          <w:color w:val="241F20"/>
+          <w:spacing w:val="8"/>
+          <w:sz w:val="28"/>
+          <w:szCs w:val="28"/>
+          <w:lang w:val="en-US"/>
+        </w:rPr>
+        <w:lastRenderedPageBreak/>
+        <w:t>[ref_locality]</w:t>
+      </w:r>
+      <w:r>
+        <w:rPr>
+          <w:lang w:val="en-US"/>
+        </w:rPr>
+        <w:t xml:space="preserve"> </w:t>
+      </w:r>
+      <w:r>
+        <w:rPr>
+          <w:rFonts w:cs="Arial"/>
+          <w:color w:val="241F20"/>
+          <w:spacing w:val="8"/>
+          <w:sz w:val="28"/>
+          <w:szCs w:val="28"/>
+          <w:lang w:val="en-US"/>
+        </w:rPr>
+        <w:t>http://en.wikipedia.org/wiki/Locality_of_reference</w:t>
       </w:r>
     </w:p>
     <w:sectPr>
@@ -5149,7 +5042,6 @@
         <w:docPartUnique/>
       </w:docPartObj>
     </w:sdtPr>
-    <w:sdtEndPr/>
     <w:sdtContent>
       <w:sdt>
         <w:sdtPr>
@@ -5159,7 +5051,6 @@
             <w:docPartUnique/>
           </w:docPartObj>
         </w:sdtPr>
-        <w:sdtEndPr/>
         <w:sdtContent>
           <w:tbl>
             <w:tblPr>
@@ -5267,7 +5158,7 @@
                       <w:sz w:val="20"/>
                       <w:szCs w:val="20"/>
                     </w:rPr>
-                    <w:t>1</w:t>
+                    <w:t>7</w:t>
                   </w:r>
                   <w:r>
                     <w:rPr>
@@ -5335,7 +5226,7 @@
                       <w:sz w:val="20"/>
                       <w:szCs w:val="20"/>
                     </w:rPr>
-                    <w:t>8</w:t>
+                    <w:t>9</w:t>
                   </w:r>
                   <w:r>
                     <w:rPr>
@@ -9394,11 +9285,11 @@
           <c:showBubbleSize val="0"/>
         </c:dLbls>
         <c:gapWidth val="150"/>
-        <c:axId val="214741760"/>
-        <c:axId val="217550848"/>
+        <c:axId val="214743680"/>
+        <c:axId val="217551616"/>
       </c:barChart>
       <c:catAx>
-        <c:axId val="214741760"/>
+        <c:axId val="214743680"/>
         <c:scaling>
           <c:orientation val="minMax"/>
         </c:scaling>
@@ -9426,7 +9317,7 @@
             <a:endParaRPr lang="en-US"/>
           </a:p>
         </c:txPr>
-        <c:crossAx val="217550848"/>
+        <c:crossAx val="217551616"/>
         <c:crosses val="autoZero"/>
         <c:auto val="1"/>
         <c:lblAlgn val="ctr"/>
@@ -9434,7 +9325,7 @@
         <c:noMultiLvlLbl val="0"/>
       </c:catAx>
       <c:valAx>
-        <c:axId val="217550848"/>
+        <c:axId val="217551616"/>
         <c:scaling>
           <c:orientation val="minMax"/>
         </c:scaling>
@@ -9469,7 +9360,7 @@
             <a:endParaRPr lang="en-US"/>
           </a:p>
         </c:txPr>
-        <c:crossAx val="214741760"/>
+        <c:crossAx val="214743680"/>
         <c:crosses val="autoZero"/>
         <c:crossBetween val="between"/>
       </c:valAx>
@@ -10133,11 +10024,11 @@
           <c:showPercent val="0"/>
           <c:showBubbleSize val="0"/>
         </c:dLbls>
-        <c:axId val="157061120"/>
-        <c:axId val="157069312"/>
+        <c:axId val="156992256"/>
+        <c:axId val="157045504"/>
       </c:scatterChart>
       <c:valAx>
-        <c:axId val="157061120"/>
+        <c:axId val="156992256"/>
         <c:scaling>
           <c:orientation val="minMax"/>
           <c:max val="2200"/>
@@ -10193,12 +10084,12 @@
             <a:endParaRPr lang="en-US"/>
           </a:p>
         </c:txPr>
-        <c:crossAx val="157069312"/>
+        <c:crossAx val="157045504"/>
         <c:crosses val="autoZero"/>
         <c:crossBetween val="midCat"/>
       </c:valAx>
       <c:valAx>
-        <c:axId val="157069312"/>
+        <c:axId val="157045504"/>
         <c:scaling>
           <c:orientation val="minMax"/>
         </c:scaling>
@@ -10233,7 +10124,7 @@
             <a:endParaRPr lang="en-US"/>
           </a:p>
         </c:txPr>
-        <c:crossAx val="157061120"/>
+        <c:crossAx val="156992256"/>
         <c:crosses val="autoZero"/>
         <c:crossBetween val="midCat"/>
       </c:valAx>
@@ -10595,7 +10486,7 @@
 </file>
 
 <file path=customXml/itemProps1.xml><?xml version="1.0" encoding="utf-8"?>
-<ds:datastoreItem xmlns:ds="http://schemas.openxmlformats.org/officeDocument/2006/customXml" ds:itemID="{84B303DB-52FE-4CEE-B15F-5C83016CDA13}">
+<ds:datastoreItem xmlns:ds="http://schemas.openxmlformats.org/officeDocument/2006/customXml" ds:itemID="{00543E54-D60A-4DB7-AEFD-DD971B3B48D8}">
   <ds:schemaRefs>
     <ds:schemaRef ds:uri="http://schemas.openxmlformats.org/officeDocument/2006/bibliography"/>
   </ds:schemaRefs>

</xml_diff>

<commit_message>
beginning of the tree based nat table description added
</commit_message>
<xml_diff>
--- a/SD_CG-NAT_Denis_Plotnikov.docx
+++ b/SD_CG-NAT_Denis_Plotnikov.docx
@@ -3403,172 +3403,1094 @@
         <w:pStyle w:val="NoSpacing"/>
         <w:jc w:val="both"/>
         <w:rPr>
+          <w:sz w:val="28"/>
+          <w:szCs w:val="28"/>
+          <w:lang w:val="en-US"/>
+        </w:rPr>
+      </w:pPr>
+      <w:r>
+        <w:rPr>
+          <w:sz w:val="28"/>
+          <w:szCs w:val="28"/>
+          <w:lang w:val="en-US"/>
+        </w:rPr>
+        <w:lastRenderedPageBreak/>
+        <w:t xml:space="preserve">To find a suitable solution it is worth to </w:t>
+      </w:r>
+      <w:r>
+        <w:rPr>
+          <w:sz w:val="28"/>
+          <w:szCs w:val="28"/>
+          <w:lang w:val="en-US"/>
+        </w:rPr>
+        <w:t>look for</w:t>
+      </w:r>
+      <w:r>
+        <w:rPr>
+          <w:sz w:val="28"/>
+          <w:szCs w:val="28"/>
+          <w:lang w:val="en-US"/>
+        </w:rPr>
+        <w:t xml:space="preserve"> a data structure which provides better lookup time than O(n) and didn’t allow significant </w:t>
+      </w:r>
+      <w:r>
+        <w:rPr>
+          <w:sz w:val="28"/>
+          <w:szCs w:val="28"/>
+          <w:lang w:val="en-US"/>
+        </w:rPr>
+        <w:t>memory overheads because of the big given amount</w:t>
+      </w:r>
+      <w:r>
+        <w:rPr>
+          <w:sz w:val="28"/>
+          <w:szCs w:val="28"/>
+          <w:lang w:val="en-US"/>
+        </w:rPr>
+        <w:t xml:space="preserve"> </w:t>
+      </w:r>
+      <w:r>
+        <w:rPr>
+          <w:sz w:val="28"/>
+          <w:szCs w:val="28"/>
+          <w:lang w:val="en-US"/>
+        </w:rPr>
+        <w:t xml:space="preserve">of data </w:t>
+      </w:r>
+      <w:r>
+        <w:rPr>
+          <w:sz w:val="28"/>
+          <w:szCs w:val="28"/>
+          <w:lang w:val="en-US"/>
+        </w:rPr>
+        <w:t xml:space="preserve">but </w:t>
+      </w:r>
+      <w:r>
+        <w:rPr>
+          <w:sz w:val="28"/>
+          <w:szCs w:val="28"/>
+          <w:lang w:val="en-US"/>
+        </w:rPr>
+        <w:t xml:space="preserve">leaving acceptable level of </w:t>
+      </w:r>
+      <w:r>
+        <w:rPr>
+          <w:sz w:val="28"/>
+          <w:szCs w:val="28"/>
+          <w:lang w:val="en-US"/>
+        </w:rPr>
+        <w:t>data</w:t>
+      </w:r>
+      <w:r>
+        <w:rPr>
+          <w:sz w:val="28"/>
+          <w:szCs w:val="28"/>
+          <w:lang w:val="en-US"/>
+        </w:rPr>
+        <w:t xml:space="preserve"> locality</w:t>
+      </w:r>
+      <w:r>
+        <w:rPr>
+          <w:sz w:val="28"/>
+          <w:szCs w:val="28"/>
+          <w:lang w:val="en-US"/>
+        </w:rPr>
+        <w:t xml:space="preserve"> </w:t>
+      </w:r>
+      <w:r>
+        <w:rPr>
+          <w:sz w:val="16"/>
+          <w:szCs w:val="16"/>
+          <w:lang w:val="en-US"/>
+        </w:rPr>
+        <w:t>[ref_locality]</w:t>
+      </w:r>
+      <w:r>
+        <w:rPr>
+          <w:sz w:val="16"/>
+          <w:szCs w:val="16"/>
+          <w:lang w:val="en-US"/>
+        </w:rPr>
+        <w:t>.</w:t>
+      </w:r>
+      <w:r>
+        <w:rPr>
+          <w:sz w:val="16"/>
+          <w:szCs w:val="16"/>
+          <w:lang w:val="en-US"/>
+        </w:rPr>
+        <w:t xml:space="preserve"> </w:t>
+      </w:r>
+      <w:r>
+        <w:rPr>
+          <w:sz w:val="28"/>
+          <w:szCs w:val="28"/>
+          <w:lang w:val="en-US"/>
+        </w:rPr>
+        <w:t>In particular this research</w:t>
+      </w:r>
+      <w:r>
+        <w:rPr>
+          <w:sz w:val="28"/>
+          <w:szCs w:val="28"/>
+          <w:lang w:val="en-US"/>
+        </w:rPr>
+        <w:t xml:space="preserve"> is focused on the data structures and algorithms with search time equal or less than O(</w:t>
+      </w:r>
+      <w:r>
+        <w:rPr>
+          <w:sz w:val="28"/>
+          <w:szCs w:val="28"/>
+          <w:lang w:val="en-US"/>
+        </w:rPr>
+        <w:t>logN</w:t>
+      </w:r>
+      <w:r>
+        <w:rPr>
+          <w:sz w:val="28"/>
+          <w:szCs w:val="28"/>
+          <w:lang w:val="en-US"/>
+        </w:rPr>
+        <w:t xml:space="preserve">) because they significantly reduce the amount of reads from the memory </w:t>
+      </w:r>
+      <w:r>
+        <w:rPr>
+          <w:sz w:val="28"/>
+          <w:szCs w:val="28"/>
+          <w:lang w:val="en-US"/>
+        </w:rPr>
+        <w:t xml:space="preserve">which is relevant to the target conditions. In our case, using an algorithm with O(logN) search speed on 65.5M gives around 26 memory reads. This number is quite theoretical because in the real word a CPU needs a number of addition memory reads. The performance of this approach has been got and described in further chapters. Another group of algorithms and data structures are that one which employs hash-based technics. In theory, it could provide with O(1) searching speed. Number 1 here doesn’t mean exactly </w:t>
+      </w:r>
+      <w:r>
+        <w:rPr>
+          <w:sz w:val="28"/>
+          <w:szCs w:val="28"/>
+          <w:lang w:val="en-US"/>
+        </w:rPr>
+        <w:t>1 but a constant number</w:t>
+      </w:r>
+      <w:r>
+        <w:rPr>
+          <w:sz w:val="28"/>
+          <w:szCs w:val="28"/>
+          <w:lang w:val="en-US"/>
+        </w:rPr>
+        <w:t xml:space="preserve"> which represents </w:t>
+      </w:r>
+      <w:r>
+        <w:rPr>
+          <w:sz w:val="28"/>
+          <w:szCs w:val="28"/>
+          <w:lang w:val="en-US"/>
+        </w:rPr>
+        <w:t xml:space="preserve">the </w:t>
+      </w:r>
+      <w:r>
+        <w:rPr>
+          <w:sz w:val="28"/>
+          <w:szCs w:val="28"/>
+          <w:lang w:val="en-US"/>
+        </w:rPr>
+        <w:t>con</w:t>
+      </w:r>
+      <w:r>
+        <w:rPr>
+          <w:sz w:val="28"/>
+          <w:szCs w:val="28"/>
+          <w:lang w:val="en-US"/>
+        </w:rPr>
+        <w:t xml:space="preserve">stant time of getting the </w:t>
+      </w:r>
+      <w:r>
+        <w:rPr>
+          <w:sz w:val="28"/>
+          <w:szCs w:val="28"/>
+          <w:lang w:val="en-US"/>
+        </w:rPr>
+        <w:t>requested</w:t>
+      </w:r>
+      <w:r>
+        <w:rPr>
+          <w:sz w:val="28"/>
+          <w:szCs w:val="28"/>
+          <w:lang w:val="en-US"/>
+        </w:rPr>
+        <w:t xml:space="preserve"> value.</w:t>
+      </w:r>
+    </w:p>
+    <w:p>
+      <w:pPr>
+        <w:pStyle w:val="NoSpacing"/>
+        <w:jc w:val="both"/>
+        <w:rPr>
+          <w:sz w:val="28"/>
+          <w:szCs w:val="28"/>
+          <w:lang w:val="en-US"/>
+        </w:rPr>
+      </w:pPr>
+    </w:p>
+    <w:p>
+      <w:pPr>
+        <w:pStyle w:val="NoSpacing"/>
+        <w:jc w:val="both"/>
+        <w:rPr>
+          <w:b/>
+          <w:sz w:val="32"/>
+          <w:szCs w:val="32"/>
+          <w:lang w:val="en-US"/>
+        </w:rPr>
+      </w:pPr>
+      <w:r>
+        <w:rPr>
+          <w:b/>
+          <w:sz w:val="32"/>
+          <w:szCs w:val="32"/>
+          <w:lang w:val="en-US"/>
+        </w:rPr>
+        <w:t>NAT translation record structure</w:t>
+      </w:r>
+      <w:r>
+        <w:rPr>
+          <w:b/>
+          <w:sz w:val="32"/>
+          <w:szCs w:val="32"/>
+          <w:lang w:val="en-US"/>
+        </w:rPr>
+        <w:t>.</w:t>
+      </w:r>
+    </w:p>
+    <w:p>
+      <w:pPr>
+        <w:pStyle w:val="NoSpacing"/>
+        <w:jc w:val="both"/>
+        <w:rPr>
+          <w:sz w:val="28"/>
+          <w:szCs w:val="28"/>
+          <w:lang w:val="en-US"/>
+        </w:rPr>
+      </w:pPr>
+    </w:p>
+    <w:p>
+      <w:pPr>
+        <w:pStyle w:val="NoSpacing"/>
+        <w:jc w:val="both"/>
+        <w:rPr>
+          <w:sz w:val="28"/>
+          <w:szCs w:val="28"/>
+          <w:lang w:val="en-US"/>
+        </w:rPr>
+      </w:pPr>
+      <w:r>
+        <w:rPr>
+          <w:sz w:val="28"/>
+          <w:szCs w:val="28"/>
+          <w:lang w:val="en-US"/>
+        </w:rPr>
+        <w:t>To store data about each address translation it</w:t>
+      </w:r>
+      <w:r>
+        <w:rPr>
+          <w:sz w:val="28"/>
+          <w:szCs w:val="28"/>
+          <w:lang w:val="en-US"/>
+        </w:rPr>
+        <w:t xml:space="preserve"> is necessa</w:t>
+      </w:r>
+      <w:r>
+        <w:rPr>
+          <w:sz w:val="28"/>
+          <w:szCs w:val="28"/>
+          <w:lang w:val="en-US"/>
+        </w:rPr>
+        <w:t>ry</w:t>
+      </w:r>
+      <w:r>
+        <w:rPr>
+          <w:sz w:val="28"/>
+          <w:szCs w:val="28"/>
+          <w:lang w:val="en-US"/>
+        </w:rPr>
+        <w:t xml:space="preserve"> to store the following record: </w:t>
+      </w:r>
+    </w:p>
+    <w:p>
+      <w:pPr>
+        <w:pStyle w:val="NoSpacing"/>
+        <w:numPr>
+          <w:ilvl w:val="0"/>
+          <w:numId w:val="30"/>
+        </w:numPr>
+        <w:jc w:val="both"/>
+        <w:rPr>
+          <w:sz w:val="28"/>
+          <w:szCs w:val="28"/>
+          <w:lang w:val="en-US"/>
+        </w:rPr>
+      </w:pPr>
+      <w:r>
+        <w:rPr>
+          <w:sz w:val="28"/>
+          <w:szCs w:val="28"/>
+          <w:lang w:val="en-US"/>
+        </w:rPr>
+        <w:t xml:space="preserve">source packet IP address </w:t>
+      </w:r>
+      <w:r>
+        <w:rPr>
+          <w:lang w:val="en-US"/>
+        </w:rPr>
+        <w:t>[4 bytes]</w:t>
+      </w:r>
+      <w:r>
+        <w:rPr>
+          <w:lang w:val="en-US"/>
+        </w:rPr>
+        <w:t xml:space="preserve"> – IPv4 </w:t>
+      </w:r>
+    </w:p>
+    <w:p>
+      <w:pPr>
+        <w:pStyle w:val="NoSpacing"/>
+        <w:numPr>
+          <w:ilvl w:val="0"/>
+          <w:numId w:val="30"/>
+        </w:numPr>
+        <w:jc w:val="both"/>
+        <w:rPr>
+          <w:sz w:val="28"/>
+          <w:szCs w:val="28"/>
+          <w:lang w:val="en-US"/>
+        </w:rPr>
+      </w:pPr>
+      <w:r>
+        <w:rPr>
+          <w:sz w:val="28"/>
+          <w:szCs w:val="28"/>
+          <w:lang w:val="en-US"/>
+        </w:rPr>
+        <w:t xml:space="preserve">source packet port number </w:t>
+      </w:r>
+      <w:r>
+        <w:rPr>
+          <w:lang w:val="en-US"/>
+        </w:rPr>
+        <w:t xml:space="preserve">[2 bytes] </w:t>
+      </w:r>
+    </w:p>
+    <w:p>
+      <w:pPr>
+        <w:pStyle w:val="NoSpacing"/>
+        <w:numPr>
+          <w:ilvl w:val="0"/>
+          <w:numId w:val="30"/>
+        </w:numPr>
+        <w:jc w:val="both"/>
+        <w:rPr>
+          <w:sz w:val="28"/>
+          <w:szCs w:val="28"/>
+          <w:lang w:val="en-US"/>
+        </w:rPr>
+      </w:pPr>
+      <w:r>
+        <w:rPr>
+          <w:sz w:val="28"/>
+          <w:szCs w:val="28"/>
+          <w:lang w:val="en-US"/>
+        </w:rPr>
+        <w:t>IP address a</w:t>
+      </w:r>
+      <w:r>
+        <w:rPr>
+          <w:sz w:val="28"/>
+          <w:szCs w:val="28"/>
+          <w:lang w:val="en-US"/>
+        </w:rPr>
+        <w:t>ssigned by</w:t>
+      </w:r>
+      <w:r>
+        <w:rPr>
+          <w:sz w:val="28"/>
+          <w:szCs w:val="28"/>
+          <w:lang w:val="en-US"/>
+        </w:rPr>
+        <w:t xml:space="preserve"> translation </w:t>
+      </w:r>
+      <w:r>
+        <w:rPr>
+          <w:lang w:val="en-US"/>
+        </w:rPr>
+        <w:t>[4 bytes]</w:t>
+      </w:r>
+      <w:r>
+        <w:rPr>
+          <w:lang w:val="en-US"/>
+        </w:rPr>
+        <w:t xml:space="preserve"> – IPv4</w:t>
+      </w:r>
+    </w:p>
+    <w:p>
+      <w:pPr>
+        <w:pStyle w:val="NoSpacing"/>
+        <w:numPr>
+          <w:ilvl w:val="0"/>
+          <w:numId w:val="30"/>
+        </w:numPr>
+        <w:jc w:val="both"/>
+        <w:rPr>
+          <w:sz w:val="28"/>
+          <w:szCs w:val="28"/>
+          <w:lang w:val="en-US"/>
+        </w:rPr>
+      </w:pPr>
+      <w:r>
+        <w:rPr>
+          <w:sz w:val="28"/>
+          <w:szCs w:val="28"/>
+          <w:lang w:val="en-US"/>
+        </w:rPr>
+        <w:t>p</w:t>
+      </w:r>
+      <w:r>
+        <w:rPr>
+          <w:sz w:val="28"/>
+          <w:szCs w:val="28"/>
+          <w:lang w:val="en-US"/>
+        </w:rPr>
+        <w:t xml:space="preserve">ort number </w:t>
+      </w:r>
+      <w:r>
+        <w:rPr>
+          <w:sz w:val="28"/>
+          <w:szCs w:val="28"/>
+          <w:lang w:val="en-US"/>
+        </w:rPr>
+        <w:t>assigned by</w:t>
+      </w:r>
+      <w:r>
+        <w:rPr>
+          <w:sz w:val="28"/>
+          <w:szCs w:val="28"/>
+          <w:lang w:val="en-US"/>
+        </w:rPr>
+        <w:t xml:space="preserve"> translation </w:t>
+      </w:r>
+      <w:r>
+        <w:rPr>
+          <w:lang w:val="en-US"/>
+        </w:rPr>
+        <w:t>[2 bytes]</w:t>
+      </w:r>
+    </w:p>
+    <w:p>
+      <w:pPr>
+        <w:pStyle w:val="NoSpacing"/>
+        <w:numPr>
+          <w:ilvl w:val="0"/>
+          <w:numId w:val="30"/>
+        </w:numPr>
+        <w:jc w:val="both"/>
+        <w:rPr>
+          <w:sz w:val="28"/>
+          <w:szCs w:val="28"/>
+          <w:lang w:val="en-US"/>
+        </w:rPr>
+      </w:pPr>
+      <w:r>
+        <w:rPr>
+          <w:sz w:val="28"/>
+          <w:szCs w:val="28"/>
+          <w:lang w:val="en-US"/>
+        </w:rPr>
+        <w:t>t</w:t>
+      </w:r>
+      <w:r>
+        <w:rPr>
+          <w:sz w:val="28"/>
+          <w:szCs w:val="28"/>
+          <w:lang w:val="en-US"/>
+        </w:rPr>
+        <w:t xml:space="preserve">ranslation timestamp – to </w:t>
+      </w:r>
+      <w:r>
+        <w:rPr>
+          <w:sz w:val="28"/>
+          <w:szCs w:val="28"/>
+          <w:lang w:val="en-US"/>
+        </w:rPr>
+        <w:t xml:space="preserve">calculate timeout </w:t>
+      </w:r>
+      <w:r>
+        <w:rPr>
+          <w:lang w:val="en-US"/>
+        </w:rPr>
+        <w:t>[4 bytes]</w:t>
+      </w:r>
+    </w:p>
+    <w:p>
+      <w:pPr>
+        <w:pStyle w:val="NoSpacing"/>
+        <w:numPr>
+          <w:ilvl w:val="0"/>
+          <w:numId w:val="30"/>
+        </w:numPr>
+        <w:jc w:val="both"/>
+        <w:rPr>
+          <w:sz w:val="28"/>
+          <w:szCs w:val="28"/>
+          <w:lang w:val="en-US"/>
+        </w:rPr>
+      </w:pPr>
+      <w:r>
+        <w:rPr>
+          <w:sz w:val="28"/>
+          <w:szCs w:val="28"/>
+          <w:lang w:val="en-US"/>
+        </w:rPr>
+        <w:t>s</w:t>
+      </w:r>
+      <w:r>
+        <w:rPr>
+          <w:sz w:val="28"/>
+          <w:szCs w:val="28"/>
+          <w:lang w:val="en-US"/>
+        </w:rPr>
+        <w:t xml:space="preserve">ome additional service info (L4 protocol, flags) </w:t>
+      </w:r>
+      <w:r>
+        <w:rPr>
+          <w:lang w:val="en-US"/>
+        </w:rPr>
+        <w:t>[4 bytes]</w:t>
+      </w:r>
+    </w:p>
+    <w:p>
+      <w:pPr>
+        <w:pStyle w:val="NoSpacing"/>
+        <w:ind w:left="720"/>
+        <w:jc w:val="both"/>
+        <w:rPr>
+          <w:sz w:val="28"/>
+          <w:szCs w:val="28"/>
+          <w:lang w:val="en-US"/>
+        </w:rPr>
+      </w:pPr>
+    </w:p>
+    <w:p>
+      <w:pPr>
+        <w:pStyle w:val="NoSpacing"/>
+        <w:jc w:val="both"/>
+        <w:rPr>
+          <w:sz w:val="28"/>
+          <w:szCs w:val="28"/>
+          <w:lang w:val="en-US"/>
+        </w:rPr>
+      </w:pPr>
+      <w:r>
+        <w:rPr>
+          <w:sz w:val="28"/>
+          <w:szCs w:val="28"/>
+          <w:lang w:val="en-US"/>
+        </w:rPr>
+        <w:t>The total record size is 20 bytes.</w:t>
+      </w:r>
+      <w:r>
+        <w:rPr>
+          <w:sz w:val="28"/>
+          <w:szCs w:val="28"/>
+          <w:lang w:val="en-US"/>
+        </w:rPr>
+        <w:t xml:space="preserve"> </w:t>
+      </w:r>
+      <w:r>
+        <w:rPr>
+          <w:sz w:val="28"/>
+          <w:szCs w:val="28"/>
+          <w:lang w:val="en-US"/>
+        </w:rPr>
+        <w:t>As it is</w:t>
+      </w:r>
+      <w:r>
+        <w:rPr>
+          <w:sz w:val="28"/>
+          <w:szCs w:val="28"/>
+          <w:lang w:val="en-US"/>
+        </w:rPr>
+        <w:t xml:space="preserve"> need</w:t>
+      </w:r>
+      <w:r>
+        <w:rPr>
+          <w:sz w:val="28"/>
+          <w:szCs w:val="28"/>
+          <w:lang w:val="en-US"/>
+        </w:rPr>
+        <w:t>ed</w:t>
+      </w:r>
+      <w:r>
+        <w:rPr>
+          <w:sz w:val="28"/>
+          <w:szCs w:val="28"/>
+          <w:lang w:val="en-US"/>
+        </w:rPr>
+        <w:t xml:space="preserve"> to perform 2 translations for each conn</w:t>
+      </w:r>
+      <w:r>
+        <w:rPr>
+          <w:sz w:val="28"/>
+          <w:szCs w:val="28"/>
+          <w:lang w:val="en-US"/>
+        </w:rPr>
+        <w:t>ection it is necessary</w:t>
+      </w:r>
+      <w:r>
+        <w:rPr>
+          <w:sz w:val="28"/>
+          <w:szCs w:val="28"/>
+          <w:lang w:val="en-US"/>
+        </w:rPr>
+        <w:t xml:space="preserve"> to save 2 records </w:t>
+      </w:r>
+      <w:r>
+        <w:rPr>
+          <w:sz w:val="28"/>
+          <w:szCs w:val="28"/>
+          <w:lang w:val="en-US"/>
+        </w:rPr>
+        <w:t>associated</w:t>
+      </w:r>
+      <w:r>
+        <w:rPr>
+          <w:sz w:val="28"/>
+          <w:szCs w:val="28"/>
+          <w:lang w:val="en-US"/>
+        </w:rPr>
+        <w:t xml:space="preserve"> with that connection. So the total amount of data to save is 40 bytes per connection. This amount of data can be reduced</w:t>
+      </w:r>
+      <w:r>
+        <w:rPr>
+          <w:sz w:val="28"/>
+          <w:szCs w:val="28"/>
+          <w:lang w:val="en-US"/>
+        </w:rPr>
+        <w:t>. The memory reducing technic is described in the following chapters.</w:t>
+      </w:r>
+    </w:p>
+    <w:p>
+      <w:pPr>
+        <w:pStyle w:val="NoSpacing"/>
+        <w:jc w:val="both"/>
+        <w:rPr>
+          <w:sz w:val="28"/>
+          <w:szCs w:val="28"/>
+          <w:lang w:val="en-US"/>
+        </w:rPr>
+      </w:pPr>
+    </w:p>
+    <w:p>
+      <w:pPr>
+        <w:pStyle w:val="NoSpacing"/>
+        <w:jc w:val="both"/>
+        <w:rPr>
+          <w:b/>
+          <w:sz w:val="32"/>
+          <w:szCs w:val="32"/>
+          <w:lang w:val="en-US"/>
+        </w:rPr>
+      </w:pPr>
+      <w:r>
+        <w:rPr>
+          <w:b/>
+          <w:sz w:val="32"/>
+          <w:szCs w:val="32"/>
+          <w:lang w:val="en-US"/>
+        </w:rPr>
+        <w:t xml:space="preserve">NAT lookup data </w:t>
+      </w:r>
+      <w:r>
+        <w:rPr>
+          <w:b/>
+          <w:sz w:val="32"/>
+          <w:szCs w:val="32"/>
+          <w:lang w:val="en-US"/>
+        </w:rPr>
+        <w:t>structures and algorithm choosing</w:t>
+      </w:r>
+      <w:r>
+        <w:rPr>
+          <w:b/>
+          <w:sz w:val="32"/>
+          <w:szCs w:val="32"/>
+          <w:lang w:val="en-US"/>
+        </w:rPr>
+        <w:t xml:space="preserve">  </w:t>
+      </w:r>
+    </w:p>
+    <w:p>
+      <w:pPr>
+        <w:pStyle w:val="NoSpacing"/>
+        <w:jc w:val="both"/>
+        <w:rPr>
+          <w:b/>
+          <w:sz w:val="28"/>
+          <w:szCs w:val="28"/>
+          <w:lang w:val="en-US"/>
+        </w:rPr>
+      </w:pPr>
+    </w:p>
+    <w:p>
+      <w:pPr>
+        <w:pStyle w:val="NoSpacing"/>
+        <w:jc w:val="both"/>
+        <w:rPr>
+          <w:sz w:val="28"/>
+          <w:szCs w:val="28"/>
+          <w:lang w:val="en-US"/>
+        </w:rPr>
+      </w:pPr>
+      <w:r>
+        <w:rPr>
+          <w:sz w:val="28"/>
+          <w:szCs w:val="28"/>
+          <w:lang w:val="en-US"/>
+        </w:rPr>
+        <w:t>The following paragraphs explain sequential improvement attempts and results achieved.</w:t>
+      </w:r>
+      <w:r>
+        <w:rPr>
+          <w:sz w:val="28"/>
+          <w:szCs w:val="28"/>
+          <w:lang w:val="en-US"/>
+        </w:rPr>
+        <w:t xml:space="preserve"> </w:t>
+      </w:r>
+    </w:p>
+    <w:p>
+      <w:pPr>
+        <w:pStyle w:val="NoSpacing"/>
+        <w:jc w:val="both"/>
+        <w:rPr>
+          <w:sz w:val="28"/>
+          <w:szCs w:val="28"/>
+          <w:lang w:val="en-US"/>
+        </w:rPr>
+      </w:pPr>
+      <w:r>
+        <w:rPr>
+          <w:sz w:val="28"/>
+          <w:szCs w:val="28"/>
+          <w:lang w:val="en-US"/>
+        </w:rPr>
+        <w:t xml:space="preserve">From now and further in this document the NAT translation lookup data structure is called a NAT table and the translation record is called NAT table entry. The NAT table and the NAT table entry structures and sizes can differ in further described experiments </w:t>
+      </w:r>
+      <w:r>
+        <w:rPr>
+          <w:sz w:val="28"/>
+          <w:szCs w:val="28"/>
+          <w:lang w:val="en-US"/>
+        </w:rPr>
+        <w:t>depending on underl</w:t>
+      </w:r>
+      <w:r>
+        <w:rPr>
+          <w:sz w:val="28"/>
+          <w:szCs w:val="28"/>
+          <w:lang w:val="en-US"/>
+        </w:rPr>
+        <w:t>ying data structure</w:t>
+      </w:r>
+      <w:r>
+        <w:rPr>
+          <w:sz w:val="28"/>
+          <w:szCs w:val="28"/>
+          <w:lang w:val="en-US"/>
+        </w:rPr>
+        <w:t xml:space="preserve"> used in the experiments</w:t>
+      </w:r>
+      <w:r>
+        <w:rPr>
+          <w:sz w:val="28"/>
+          <w:szCs w:val="28"/>
+          <w:lang w:val="en-US"/>
+        </w:rPr>
+        <w:t xml:space="preserve">.   </w:t>
+      </w:r>
+    </w:p>
+    <w:p>
+      <w:pPr>
+        <w:pStyle w:val="NoSpacing"/>
+        <w:jc w:val="both"/>
+        <w:rPr>
+          <w:sz w:val="28"/>
+          <w:szCs w:val="28"/>
+          <w:lang w:val="en-US"/>
+        </w:rPr>
+      </w:pPr>
+    </w:p>
+    <w:p>
+      <w:pPr>
+        <w:pStyle w:val="NoSpacing"/>
+        <w:jc w:val="both"/>
+        <w:rPr>
+          <w:sz w:val="28"/>
+          <w:szCs w:val="28"/>
+          <w:lang w:val="en-US"/>
+        </w:rPr>
+      </w:pPr>
+    </w:p>
+    <w:p>
+      <w:pPr>
+        <w:pStyle w:val="NoSpacing"/>
+        <w:jc w:val="both"/>
+        <w:rPr>
+          <w:b/>
+          <w:sz w:val="32"/>
+          <w:szCs w:val="32"/>
+          <w:lang w:val="en-US"/>
+        </w:rPr>
+      </w:pPr>
+      <w:r>
+        <w:rPr>
+          <w:b/>
+          <w:sz w:val="32"/>
+          <w:szCs w:val="32"/>
+          <w:lang w:val="en-US"/>
+        </w:rPr>
+        <w:lastRenderedPageBreak/>
+        <w:t>Tree-based NAT</w:t>
+      </w:r>
+      <w:r>
+        <w:rPr>
+          <w:b/>
+          <w:sz w:val="32"/>
+          <w:szCs w:val="32"/>
+          <w:lang w:val="en-US"/>
+        </w:rPr>
+        <w:t xml:space="preserve"> table</w:t>
+      </w:r>
+      <w:r>
+        <w:rPr>
+          <w:b/>
+          <w:sz w:val="32"/>
+          <w:szCs w:val="32"/>
+          <w:lang w:val="en-US"/>
+        </w:rPr>
+        <w:t>.</w:t>
+      </w:r>
+    </w:p>
+    <w:p>
+      <w:pPr>
+        <w:pStyle w:val="NoSpacing"/>
+        <w:jc w:val="both"/>
+        <w:rPr>
+          <w:b/>
+          <w:sz w:val="32"/>
+          <w:szCs w:val="32"/>
+        </w:rPr>
+      </w:pPr>
+    </w:p>
+    <w:p>
+      <w:pPr>
+        <w:pStyle w:val="NoSpacing"/>
+        <w:jc w:val="both"/>
+        <w:rPr>
+          <w:sz w:val="28"/>
+          <w:szCs w:val="28"/>
+          <w:lang w:val="en-US"/>
+        </w:rPr>
+      </w:pPr>
+      <w:r>
+        <w:rPr>
+          <w:sz w:val="28"/>
+          <w:szCs w:val="28"/>
+          <w:lang w:val="en-US"/>
+        </w:rPr>
+        <w:t>In the beginning of data structures and algorithms choosing the good starting point with O(logN) search speed is a simple binary tree data structure. (ADD SOME EXPLANATION ABOUT WHAT THE BINARY TREE IS AND HOW IT WORKS –</w:t>
+      </w:r>
+      <w:r>
+        <w:rPr>
+          <w:sz w:val="28"/>
+          <w:szCs w:val="28"/>
+          <w:lang w:val="en-US"/>
+        </w:rPr>
+        <w:t xml:space="preserve"> IF </w:t>
+      </w:r>
+      <w:r>
+        <w:rPr>
+          <w:sz w:val="28"/>
+          <w:szCs w:val="28"/>
+          <w:lang w:val="en-US"/>
+        </w:rPr>
+        <w:t xml:space="preserve">NEEDED) </w:t>
+      </w:r>
+    </w:p>
+    <w:p>
+      <w:pPr>
+        <w:pStyle w:val="NoSpacing"/>
+        <w:jc w:val="both"/>
+        <w:rPr>
+          <w:sz w:val="28"/>
+          <w:szCs w:val="28"/>
+          <w:lang w:val="en-US"/>
+        </w:rPr>
+      </w:pPr>
+      <w:r>
+        <w:rPr>
+          <w:sz w:val="28"/>
+          <w:szCs w:val="28"/>
+          <w:lang w:val="en-US"/>
+        </w:rPr>
+        <w:t xml:space="preserve">Its performance looks potentially promising but it consumes additional memory on tree node linking, in particular, each node uses 3 additional pointers to keep link with its parent node and 2 child nodes (left and right).  </w:t>
+      </w:r>
+      <w:r>
+        <w:rPr>
+          <w:sz w:val="28"/>
+          <w:szCs w:val="28"/>
+          <w:lang w:val="en-US"/>
+        </w:rPr>
+        <w:t xml:space="preserve">Each of these links consumes at least 4 bytes of memory (12 in total) which leads to increasing </w:t>
+      </w:r>
+      <w:r>
+        <w:rPr>
+          <w:sz w:val="28"/>
+          <w:szCs w:val="28"/>
+          <w:lang w:val="en-US"/>
+        </w:rPr>
+        <w:t>of a</w:t>
+      </w:r>
+      <w:r>
+        <w:rPr>
+          <w:sz w:val="28"/>
+          <w:szCs w:val="28"/>
+          <w:lang w:val="en-US"/>
+        </w:rPr>
+        <w:t xml:space="preserve"> </w:t>
+      </w:r>
+      <w:r>
+        <w:rPr>
+          <w:sz w:val="28"/>
+          <w:szCs w:val="28"/>
+          <w:lang w:val="en-US"/>
+        </w:rPr>
+        <w:t>NAT table entry</w:t>
+      </w:r>
+      <w:r>
+        <w:rPr>
+          <w:sz w:val="28"/>
+          <w:szCs w:val="28"/>
+          <w:lang w:val="en-US"/>
+        </w:rPr>
+        <w:t xml:space="preserve"> size</w:t>
+      </w:r>
+      <w:r>
+        <w:rPr>
+          <w:sz w:val="28"/>
+          <w:szCs w:val="28"/>
+          <w:lang w:val="en-US"/>
+        </w:rPr>
+        <w:t xml:space="preserve"> at least to 60%. So the overall memory overhead is more or equal than 60% depending on the CPU architecture and OS used.</w:t>
+      </w:r>
+    </w:p>
+    <w:p>
+      <w:pPr>
+        <w:pStyle w:val="NoSpacing"/>
+        <w:jc w:val="both"/>
+        <w:rPr>
+          <w:sz w:val="28"/>
+          <w:szCs w:val="28"/>
+          <w:lang w:val="en-US"/>
+        </w:rPr>
+      </w:pPr>
+      <w:r>
+        <w:rPr>
+          <w:sz w:val="28"/>
+          <w:szCs w:val="28"/>
+          <w:lang w:val="en-US"/>
+        </w:rPr>
+        <w:t xml:space="preserve">The first test was made using two tree-based NAT table. </w:t>
+      </w:r>
+      <w:bookmarkStart w:id="0" w:name="_GoBack"/>
+      <w:bookmarkEnd w:id="0"/>
+      <w:r>
+        <w:rPr>
+          <w:sz w:val="28"/>
+          <w:szCs w:val="28"/>
+          <w:lang w:val="en-US"/>
+        </w:rPr>
+        <w:t xml:space="preserve"> </w:t>
+      </w:r>
+    </w:p>
+    <w:p>
+      <w:pPr>
+        <w:pStyle w:val="NoSpacing"/>
+        <w:jc w:val="both"/>
+        <w:rPr>
+          <w:b/>
+          <w:sz w:val="32"/>
+          <w:szCs w:val="32"/>
+          <w:lang w:val="en-US"/>
+        </w:rPr>
+      </w:pPr>
+      <w:r>
+        <w:rPr>
+          <w:sz w:val="28"/>
+          <w:szCs w:val="28"/>
+          <w:lang w:val="en-US"/>
+        </w:rPr>
+        <w:t xml:space="preserve"> </w:t>
+      </w:r>
+      <w:r>
+        <w:rPr>
+          <w:b/>
+          <w:sz w:val="32"/>
+          <w:szCs w:val="32"/>
+          <w:lang w:val="en-US"/>
+        </w:rPr>
+        <w:t xml:space="preserve"> </w:t>
+      </w:r>
+    </w:p>
+    <w:p>
+      <w:pPr>
+        <w:pStyle w:val="NoSpacing"/>
+        <w:jc w:val="both"/>
+        <w:rPr>
+          <w:b/>
+          <w:sz w:val="32"/>
+          <w:szCs w:val="32"/>
+          <w:lang w:val="en-US"/>
+        </w:rPr>
+      </w:pPr>
+    </w:p>
+    <w:p>
+      <w:pPr>
+        <w:pStyle w:val="NoSpacing"/>
+        <w:jc w:val="both"/>
+        <w:rPr>
+          <w:sz w:val="32"/>
+          <w:szCs w:val="32"/>
+          <w:lang w:val="en-US"/>
+        </w:rPr>
+      </w:pPr>
+    </w:p>
+    <w:p>
+      <w:pPr>
+        <w:pStyle w:val="NoSpacing"/>
+        <w:jc w:val="both"/>
+        <w:rPr>
+          <w:sz w:val="28"/>
+          <w:szCs w:val="28"/>
+          <w:lang w:val="en-US"/>
+        </w:rPr>
+      </w:pPr>
+    </w:p>
+    <w:p>
+      <w:pPr>
+        <w:pStyle w:val="NoSpacing"/>
+        <w:jc w:val="both"/>
+        <w:rPr>
           <w:sz w:val="24"/>
           <w:szCs w:val="24"/>
           <w:lang w:val="en-US"/>
         </w:rPr>
       </w:pPr>
-      <w:r>
-        <w:rPr>
-          <w:sz w:val="28"/>
-          <w:szCs w:val="28"/>
-          <w:lang w:val="en-US"/>
-        </w:rPr>
-        <w:lastRenderedPageBreak/>
-        <w:t xml:space="preserve">To find a suitable solution it is worth to </w:t>
-      </w:r>
-      <w:r>
-        <w:rPr>
-          <w:sz w:val="28"/>
-          <w:szCs w:val="28"/>
-          <w:lang w:val="en-US"/>
-        </w:rPr>
-        <w:t>look for</w:t>
-      </w:r>
-      <w:r>
-        <w:rPr>
-          <w:sz w:val="28"/>
-          <w:szCs w:val="28"/>
-          <w:lang w:val="en-US"/>
-        </w:rPr>
-        <w:t xml:space="preserve"> a data structure which provides better lookup time than O(n) and didn’t allow significant </w:t>
-      </w:r>
-      <w:r>
-        <w:rPr>
-          <w:sz w:val="28"/>
-          <w:szCs w:val="28"/>
-          <w:lang w:val="en-US"/>
-        </w:rPr>
-        <w:t>memory overheads because of the big given amount</w:t>
-      </w:r>
-      <w:r>
-        <w:rPr>
-          <w:sz w:val="28"/>
-          <w:szCs w:val="28"/>
-          <w:lang w:val="en-US"/>
-        </w:rPr>
-        <w:t xml:space="preserve"> </w:t>
-      </w:r>
-      <w:r>
-        <w:rPr>
-          <w:sz w:val="28"/>
-          <w:szCs w:val="28"/>
-          <w:lang w:val="en-US"/>
-        </w:rPr>
-        <w:t xml:space="preserve">of data </w:t>
-      </w:r>
-      <w:r>
-        <w:rPr>
-          <w:sz w:val="28"/>
-          <w:szCs w:val="28"/>
-          <w:lang w:val="en-US"/>
-        </w:rPr>
-        <w:t xml:space="preserve">but </w:t>
-      </w:r>
-      <w:r>
-        <w:rPr>
-          <w:sz w:val="28"/>
-          <w:szCs w:val="28"/>
-          <w:lang w:val="en-US"/>
-        </w:rPr>
-        <w:t xml:space="preserve">leaving acceptable level of </w:t>
-      </w:r>
-      <w:r>
-        <w:rPr>
-          <w:sz w:val="28"/>
-          <w:szCs w:val="28"/>
-          <w:lang w:val="en-US"/>
-        </w:rPr>
-        <w:t>data</w:t>
-      </w:r>
-      <w:r>
-        <w:rPr>
-          <w:sz w:val="28"/>
-          <w:szCs w:val="28"/>
-          <w:lang w:val="en-US"/>
-        </w:rPr>
-        <w:t xml:space="preserve"> locality</w:t>
-      </w:r>
-      <w:r>
-        <w:rPr>
-          <w:sz w:val="28"/>
-          <w:szCs w:val="28"/>
-          <w:lang w:val="en-US"/>
-        </w:rPr>
-        <w:t xml:space="preserve"> </w:t>
-      </w:r>
-      <w:r>
-        <w:rPr>
-          <w:sz w:val="16"/>
-          <w:szCs w:val="16"/>
-          <w:lang w:val="en-US"/>
-        </w:rPr>
-        <w:t>[ref_locality]</w:t>
-      </w:r>
-      <w:r>
-        <w:rPr>
-          <w:sz w:val="16"/>
-          <w:szCs w:val="16"/>
-          <w:lang w:val="en-US"/>
-        </w:rPr>
-        <w:t>.</w:t>
-      </w:r>
-      <w:r>
-        <w:rPr>
-          <w:sz w:val="16"/>
-          <w:szCs w:val="16"/>
-          <w:lang w:val="en-US"/>
-        </w:rPr>
-        <w:t xml:space="preserve"> </w:t>
-      </w:r>
-      <w:r>
-        <w:rPr>
-          <w:sz w:val="28"/>
-          <w:szCs w:val="28"/>
-          <w:lang w:val="en-US"/>
-        </w:rPr>
-        <w:t>In particular this research</w:t>
-      </w:r>
-      <w:r>
-        <w:rPr>
-          <w:sz w:val="28"/>
-          <w:szCs w:val="28"/>
-          <w:lang w:val="en-US"/>
-        </w:rPr>
-        <w:t xml:space="preserve"> is focused on the data structures and algorithms with search time equal or less than O(</w:t>
-      </w:r>
-      <w:r>
-        <w:rPr>
-          <w:sz w:val="28"/>
-          <w:szCs w:val="28"/>
-          <w:lang w:val="en-US"/>
-        </w:rPr>
-        <w:t>logN</w:t>
-      </w:r>
-      <w:r>
-        <w:rPr>
-          <w:sz w:val="28"/>
-          <w:szCs w:val="28"/>
-          <w:lang w:val="en-US"/>
-        </w:rPr>
-        <w:t xml:space="preserve">) because they significantly reduce the amount of reads from the memory </w:t>
-      </w:r>
-      <w:r>
-        <w:rPr>
-          <w:sz w:val="28"/>
-          <w:szCs w:val="28"/>
-          <w:lang w:val="en-US"/>
-        </w:rPr>
-        <w:t xml:space="preserve">which is relevant to the target conditions. In our case, using an algorithm with O(logN) search speed on 65.5M gives around 26 memory reads. This number is quite theoretical because in the real word a CPU needs a number of addition memory reads. The performance of this approach has been got and described in further chapters. Another group of algorithms and data structures are that one which employs hash-based technics. In theory, it could provide with O(1) searching speed. Number 1 here doesn’t mean exactly </w:t>
-      </w:r>
-      <w:r>
-        <w:rPr>
-          <w:sz w:val="28"/>
-          <w:szCs w:val="28"/>
-          <w:lang w:val="en-US"/>
-        </w:rPr>
-        <w:t>1 but a constant number and if in our case that number is under 436 than the algorithm fulfills the requirements set up earlier.</w:t>
-      </w:r>
       <w:r>
         <w:rPr>
           <w:sz w:val="28"/>
@@ -3798,8 +4720,6 @@
         </w:rPr>
         <w:t>… one plain array and one lookup data structure…</w:t>
       </w:r>
-      <w:bookmarkStart w:id="0" w:name="_GoBack"/>
-      <w:bookmarkEnd w:id="0"/>
     </w:p>
     <w:p>
       <w:pPr>
@@ -3865,6 +4785,30 @@
         </w:rPr>
         <w:t>)</w:t>
       </w:r>
+    </w:p>
+    <w:p>
+      <w:pPr>
+        <w:pStyle w:val="NoSpacing"/>
+        <w:ind w:left="720"/>
+        <w:jc w:val="both"/>
+        <w:rPr>
+          <w:sz w:val="28"/>
+          <w:szCs w:val="28"/>
+          <w:lang w:val="en-US"/>
+        </w:rPr>
+      </w:pPr>
+    </w:p>
+    <w:p>
+      <w:pPr>
+        <w:pStyle w:val="NoSpacing"/>
+        <w:ind w:left="720"/>
+        <w:jc w:val="both"/>
+        <w:rPr>
+          <w:sz w:val="28"/>
+          <w:szCs w:val="28"/>
+          <w:lang w:val="en-US"/>
+        </w:rPr>
+      </w:pPr>
     </w:p>
     <w:p>
       <w:pPr>
@@ -3886,7 +4830,76 @@
           <w:szCs w:val="28"/>
           <w:lang w:val="en-US"/>
         </w:rPr>
-        <w:t>Base line</w:t>
+        <w:t>Tree</w:t>
+      </w:r>
+    </w:p>
+    <w:p>
+      <w:pPr>
+        <w:pStyle w:val="NoSpacing"/>
+        <w:numPr>
+          <w:ilvl w:val="2"/>
+          <w:numId w:val="27"/>
+        </w:numPr>
+        <w:jc w:val="both"/>
+        <w:rPr>
+          <w:sz w:val="28"/>
+          <w:szCs w:val="28"/>
+          <w:lang w:val="en-US"/>
+        </w:rPr>
+      </w:pPr>
+      <w:r>
+        <w:rPr>
+          <w:sz w:val="28"/>
+          <w:szCs w:val="28"/>
+          <w:lang w:val="en-US"/>
+        </w:rPr>
+        <w:t>Tree-tree</w:t>
+      </w:r>
+    </w:p>
+    <w:p>
+      <w:pPr>
+        <w:pStyle w:val="NoSpacing"/>
+        <w:numPr>
+          <w:ilvl w:val="2"/>
+          <w:numId w:val="27"/>
+        </w:numPr>
+        <w:jc w:val="both"/>
+        <w:rPr>
+          <w:sz w:val="28"/>
+          <w:szCs w:val="28"/>
+          <w:lang w:val="en-US"/>
+        </w:rPr>
+      </w:pPr>
+      <w:r>
+        <w:rPr>
+          <w:sz w:val="28"/>
+          <w:szCs w:val="28"/>
+          <w:lang w:val="en-US"/>
+        </w:rPr>
+        <w:t>Tree - plain array</w:t>
+      </w:r>
+    </w:p>
+    <w:p>
+      <w:pPr>
+        <w:pStyle w:val="NoSpacing"/>
+        <w:numPr>
+          <w:ilvl w:val="2"/>
+          <w:numId w:val="27"/>
+        </w:numPr>
+        <w:jc w:val="both"/>
+        <w:rPr>
+          <w:sz w:val="28"/>
+          <w:szCs w:val="28"/>
+          <w:lang w:val="en-US"/>
+        </w:rPr>
+      </w:pPr>
+      <w:r>
+        <w:rPr>
+          <w:sz w:val="28"/>
+          <w:szCs w:val="28"/>
+          <w:lang w:val="en-US"/>
+        </w:rPr>
+        <w:t>RB-tree - plain array</w:t>
       </w:r>
     </w:p>
     <w:p>
@@ -3909,7 +4922,7 @@
           <w:szCs w:val="28"/>
           <w:lang w:val="en-US"/>
         </w:rPr>
-        <w:t>Linear</w:t>
+        <w:t>Hash+array</w:t>
       </w:r>
     </w:p>
     <w:p>
@@ -3932,7 +4945,7 @@
           <w:szCs w:val="28"/>
           <w:lang w:val="en-US"/>
         </w:rPr>
-        <w:t>Tree</w:t>
+        <w:t>Parallel hash+array</w:t>
       </w:r>
     </w:p>
     <w:p>
@@ -3955,7 +4968,7 @@
           <w:szCs w:val="28"/>
           <w:lang w:val="en-US"/>
         </w:rPr>
-        <w:t>Tree-tree</w:t>
+        <w:t>Size</w:t>
       </w:r>
     </w:p>
     <w:p>
@@ -3978,121 +4991,6 @@
           <w:szCs w:val="28"/>
           <w:lang w:val="en-US"/>
         </w:rPr>
-        <w:t>Tree - plain array</w:t>
-      </w:r>
-    </w:p>
-    <w:p>
-      <w:pPr>
-        <w:pStyle w:val="NoSpacing"/>
-        <w:numPr>
-          <w:ilvl w:val="2"/>
-          <w:numId w:val="27"/>
-        </w:numPr>
-        <w:jc w:val="both"/>
-        <w:rPr>
-          <w:sz w:val="28"/>
-          <w:szCs w:val="28"/>
-          <w:lang w:val="en-US"/>
-        </w:rPr>
-      </w:pPr>
-      <w:r>
-        <w:rPr>
-          <w:sz w:val="28"/>
-          <w:szCs w:val="28"/>
-          <w:lang w:val="en-US"/>
-        </w:rPr>
-        <w:t>RB-tree - plain array</w:t>
-      </w:r>
-    </w:p>
-    <w:p>
-      <w:pPr>
-        <w:pStyle w:val="NoSpacing"/>
-        <w:numPr>
-          <w:ilvl w:val="0"/>
-          <w:numId w:val="27"/>
-        </w:numPr>
-        <w:jc w:val="both"/>
-        <w:rPr>
-          <w:sz w:val="28"/>
-          <w:szCs w:val="28"/>
-          <w:lang w:val="en-US"/>
-        </w:rPr>
-      </w:pPr>
-      <w:r>
-        <w:rPr>
-          <w:sz w:val="28"/>
-          <w:szCs w:val="28"/>
-          <w:lang w:val="en-US"/>
-        </w:rPr>
-        <w:t>Hash+array</w:t>
-      </w:r>
-    </w:p>
-    <w:p>
-      <w:pPr>
-        <w:pStyle w:val="NoSpacing"/>
-        <w:numPr>
-          <w:ilvl w:val="0"/>
-          <w:numId w:val="27"/>
-        </w:numPr>
-        <w:jc w:val="both"/>
-        <w:rPr>
-          <w:sz w:val="28"/>
-          <w:szCs w:val="28"/>
-          <w:lang w:val="en-US"/>
-        </w:rPr>
-      </w:pPr>
-      <w:r>
-        <w:rPr>
-          <w:sz w:val="28"/>
-          <w:szCs w:val="28"/>
-          <w:lang w:val="en-US"/>
-        </w:rPr>
-        <w:t>Parallel hash+array</w:t>
-      </w:r>
-    </w:p>
-    <w:p>
-      <w:pPr>
-        <w:pStyle w:val="NoSpacing"/>
-        <w:numPr>
-          <w:ilvl w:val="2"/>
-          <w:numId w:val="27"/>
-        </w:numPr>
-        <w:jc w:val="both"/>
-        <w:rPr>
-          <w:sz w:val="28"/>
-          <w:szCs w:val="28"/>
-          <w:lang w:val="en-US"/>
-        </w:rPr>
-      </w:pPr>
-      <w:r>
-        <w:rPr>
-          <w:sz w:val="28"/>
-          <w:szCs w:val="28"/>
-          <w:lang w:val="en-US"/>
-        </w:rPr>
-        <w:t>Size</w:t>
-      </w:r>
-    </w:p>
-    <w:p>
-      <w:pPr>
-        <w:pStyle w:val="NoSpacing"/>
-        <w:numPr>
-          <w:ilvl w:val="2"/>
-          <w:numId w:val="27"/>
-        </w:numPr>
-        <w:jc w:val="both"/>
-        <w:rPr>
-          <w:sz w:val="28"/>
-          <w:szCs w:val="28"/>
-          <w:lang w:val="en-US"/>
-        </w:rPr>
-      </w:pPr>
-      <w:r>
-        <w:rPr>
-          <w:sz w:val="28"/>
-          <w:szCs w:val="28"/>
-          <w:lang w:val="en-US"/>
-        </w:rPr>
         <w:t>Cores</w:t>
       </w:r>
     </w:p>
@@ -4112,6 +5010,7 @@
           <w:szCs w:val="28"/>
           <w:lang w:val="en-US"/>
         </w:rPr>
+        <w:lastRenderedPageBreak/>
         <w:t>Summary</w:t>
       </w:r>
     </w:p>
@@ -4653,6 +5552,7 @@
           <w:szCs w:val="28"/>
           <w:lang w:val="en-US"/>
         </w:rPr>
+        <w:lastRenderedPageBreak/>
         <w:t xml:space="preserve">[ref_rfc791] </w:t>
       </w:r>
       <w:r>
@@ -4974,7 +5874,6 @@
           <w:szCs w:val="28"/>
           <w:lang w:val="en-US"/>
         </w:rPr>
-        <w:lastRenderedPageBreak/>
         <w:t>[ref_locality]</w:t>
       </w:r>
       <w:r>
@@ -5158,7 +6057,7 @@
                       <w:sz w:val="20"/>
                       <w:szCs w:val="20"/>
                     </w:rPr>
-                    <w:t>7</w:t>
+                    <w:t>8</w:t>
                   </w:r>
                   <w:r>
                     <w:rPr>
@@ -5226,7 +6125,7 @@
                       <w:sz w:val="20"/>
                       <w:szCs w:val="20"/>
                     </w:rPr>
-                    <w:t>9</w:t>
+                    <w:t>10</w:t>
                   </w:r>
                   <w:r>
                     <w:rPr>
@@ -7548,6 +8447,119 @@
     </w:lvl>
   </w:abstractNum>
   <w:abstractNum w:abstractNumId="23">
+    <w:nsid w:val="679805FC"/>
+    <w:multiLevelType w:val="hybridMultilevel"/>
+    <w:tmpl w:val="700E6940"/>
+    <w:lvl w:ilvl="0" w:tplc="04090001">
+      <w:start w:val="1"/>
+      <w:numFmt w:val="bullet"/>
+      <w:lvlText w:val=""/>
+      <w:lvlJc w:val="left"/>
+      <w:pPr>
+        <w:ind w:left="720" w:hanging="360"/>
+      </w:pPr>
+      <w:rPr>
+        <w:rFonts w:ascii="Symbol" w:hAnsi="Symbol" w:hint="default"/>
+      </w:rPr>
+    </w:lvl>
+    <w:lvl w:ilvl="1" w:tplc="04090003" w:tentative="1">
+      <w:start w:val="1"/>
+      <w:numFmt w:val="bullet"/>
+      <w:lvlText w:val="o"/>
+      <w:lvlJc w:val="left"/>
+      <w:pPr>
+        <w:ind w:left="1440" w:hanging="360"/>
+      </w:pPr>
+      <w:rPr>
+        <w:rFonts w:ascii="Courier New" w:hAnsi="Courier New" w:cs="Courier New" w:hint="default"/>
+      </w:rPr>
+    </w:lvl>
+    <w:lvl w:ilvl="2" w:tplc="04090005" w:tentative="1">
+      <w:start w:val="1"/>
+      <w:numFmt w:val="bullet"/>
+      <w:lvlText w:val=""/>
+      <w:lvlJc w:val="left"/>
+      <w:pPr>
+        <w:ind w:left="2160" w:hanging="360"/>
+      </w:pPr>
+      <w:rPr>
+        <w:rFonts w:ascii="Wingdings" w:hAnsi="Wingdings" w:hint="default"/>
+      </w:rPr>
+    </w:lvl>
+    <w:lvl w:ilvl="3" w:tplc="04090001" w:tentative="1">
+      <w:start w:val="1"/>
+      <w:numFmt w:val="bullet"/>
+      <w:lvlText w:val=""/>
+      <w:lvlJc w:val="left"/>
+      <w:pPr>
+        <w:ind w:left="2880" w:hanging="360"/>
+      </w:pPr>
+      <w:rPr>
+        <w:rFonts w:ascii="Symbol" w:hAnsi="Symbol" w:hint="default"/>
+      </w:rPr>
+    </w:lvl>
+    <w:lvl w:ilvl="4" w:tplc="04090003" w:tentative="1">
+      <w:start w:val="1"/>
+      <w:numFmt w:val="bullet"/>
+      <w:lvlText w:val="o"/>
+      <w:lvlJc w:val="left"/>
+      <w:pPr>
+        <w:ind w:left="3600" w:hanging="360"/>
+      </w:pPr>
+      <w:rPr>
+        <w:rFonts w:ascii="Courier New" w:hAnsi="Courier New" w:cs="Courier New" w:hint="default"/>
+      </w:rPr>
+    </w:lvl>
+    <w:lvl w:ilvl="5" w:tplc="04090005" w:tentative="1">
+      <w:start w:val="1"/>
+      <w:numFmt w:val="bullet"/>
+      <w:lvlText w:val=""/>
+      <w:lvlJc w:val="left"/>
+      <w:pPr>
+        <w:ind w:left="4320" w:hanging="360"/>
+      </w:pPr>
+      <w:rPr>
+        <w:rFonts w:ascii="Wingdings" w:hAnsi="Wingdings" w:hint="default"/>
+      </w:rPr>
+    </w:lvl>
+    <w:lvl w:ilvl="6" w:tplc="04090001" w:tentative="1">
+      <w:start w:val="1"/>
+      <w:numFmt w:val="bullet"/>
+      <w:lvlText w:val=""/>
+      <w:lvlJc w:val="left"/>
+      <w:pPr>
+        <w:ind w:left="5040" w:hanging="360"/>
+      </w:pPr>
+      <w:rPr>
+        <w:rFonts w:ascii="Symbol" w:hAnsi="Symbol" w:hint="default"/>
+      </w:rPr>
+    </w:lvl>
+    <w:lvl w:ilvl="7" w:tplc="04090003" w:tentative="1">
+      <w:start w:val="1"/>
+      <w:numFmt w:val="bullet"/>
+      <w:lvlText w:val="o"/>
+      <w:lvlJc w:val="left"/>
+      <w:pPr>
+        <w:ind w:left="5760" w:hanging="360"/>
+      </w:pPr>
+      <w:rPr>
+        <w:rFonts w:ascii="Courier New" w:hAnsi="Courier New" w:cs="Courier New" w:hint="default"/>
+      </w:rPr>
+    </w:lvl>
+    <w:lvl w:ilvl="8" w:tplc="04090005" w:tentative="1">
+      <w:start w:val="1"/>
+      <w:numFmt w:val="bullet"/>
+      <w:lvlText w:val=""/>
+      <w:lvlJc w:val="left"/>
+      <w:pPr>
+        <w:ind w:left="6480" w:hanging="360"/>
+      </w:pPr>
+      <w:rPr>
+        <w:rFonts w:ascii="Wingdings" w:hAnsi="Wingdings" w:hint="default"/>
+      </w:rPr>
+    </w:lvl>
+  </w:abstractNum>
+  <w:abstractNum w:abstractNumId="24">
     <w:nsid w:val="6F85037A"/>
     <w:multiLevelType w:val="hybridMultilevel"/>
     <w:tmpl w:val="32CC1884"/>
@@ -7636,7 +8648,7 @@
       </w:pPr>
     </w:lvl>
   </w:abstractNum>
-  <w:abstractNum w:abstractNumId="24">
+  <w:abstractNum w:abstractNumId="25">
     <w:nsid w:val="6FFA1028"/>
     <w:multiLevelType w:val="hybridMultilevel"/>
     <w:tmpl w:val="E8F6B2B2"/>
@@ -7722,7 +8734,7 @@
       </w:pPr>
     </w:lvl>
   </w:abstractNum>
-  <w:abstractNum w:abstractNumId="25">
+  <w:abstractNum w:abstractNumId="26">
     <w:nsid w:val="77C35751"/>
     <w:multiLevelType w:val="hybridMultilevel"/>
     <w:tmpl w:val="FB664222"/>
@@ -7808,7 +8820,7 @@
       </w:pPr>
     </w:lvl>
   </w:abstractNum>
-  <w:abstractNum w:abstractNumId="26">
+  <w:abstractNum w:abstractNumId="27">
     <w:nsid w:val="78D42042"/>
     <w:multiLevelType w:val="hybridMultilevel"/>
     <w:tmpl w:val="3C26CA76"/>
@@ -7897,7 +8909,7 @@
       </w:pPr>
     </w:lvl>
   </w:abstractNum>
-  <w:abstractNum w:abstractNumId="27">
+  <w:abstractNum w:abstractNumId="28">
     <w:nsid w:val="7B721094"/>
     <w:multiLevelType w:val="hybridMultilevel"/>
     <w:tmpl w:val="640ED628"/>
@@ -7983,7 +8995,7 @@
       </w:pPr>
     </w:lvl>
   </w:abstractNum>
-  <w:abstractNum w:abstractNumId="28">
+  <w:abstractNum w:abstractNumId="29">
     <w:nsid w:val="7F0D6D48"/>
     <w:multiLevelType w:val="hybridMultilevel"/>
     <w:tmpl w:val="9510FB5A"/>
@@ -8091,13 +9103,13 @@
     <w:abstractNumId w:val="18"/>
   </w:num>
   <w:num w:numId="7">
-    <w:abstractNumId w:val="26"/>
+    <w:abstractNumId w:val="27"/>
   </w:num>
   <w:num w:numId="8">
     <w:abstractNumId w:val="4"/>
   </w:num>
   <w:num w:numId="9">
-    <w:abstractNumId w:val="23"/>
+    <w:abstractNumId w:val="24"/>
   </w:num>
   <w:num w:numId="10">
     <w:abstractNumId w:val="6"/>
@@ -8109,7 +9121,7 @@
     <w:abstractNumId w:val="2"/>
   </w:num>
   <w:num w:numId="13">
-    <w:abstractNumId w:val="28"/>
+    <w:abstractNumId w:val="29"/>
   </w:num>
   <w:num w:numId="14">
     <w:abstractNumId w:val="5"/>
@@ -8118,7 +9130,7 @@
     <w:abstractNumId w:val="1"/>
   </w:num>
   <w:num w:numId="16">
-    <w:abstractNumId w:val="24"/>
+    <w:abstractNumId w:val="25"/>
   </w:num>
   <w:num w:numId="17">
     <w:abstractNumId w:val="17"/>
@@ -8136,7 +9148,7 @@
     <w:abstractNumId w:val="7"/>
   </w:num>
   <w:num w:numId="22">
-    <w:abstractNumId w:val="25"/>
+    <w:abstractNumId w:val="26"/>
   </w:num>
   <w:num w:numId="23">
     <w:abstractNumId w:val="10"/>
@@ -8148,7 +9160,7 @@
     <w:abstractNumId w:val="21"/>
   </w:num>
   <w:num w:numId="26">
-    <w:abstractNumId w:val="27"/>
+    <w:abstractNumId w:val="28"/>
   </w:num>
   <w:num w:numId="27">
     <w:abstractNumId w:val="0"/>
@@ -8158,6 +9170,9 @@
   </w:num>
   <w:num w:numId="29">
     <w:abstractNumId w:val="3"/>
+  </w:num>
+  <w:num w:numId="30">
+    <w:abstractNumId w:val="23"/>
   </w:num>
   <w:numIdMacAtCleanup w:val="2"/>
 </w:numbering>
@@ -9285,11 +10300,11 @@
           <c:showBubbleSize val="0"/>
         </c:dLbls>
         <c:gapWidth val="150"/>
-        <c:axId val="214743680"/>
-        <c:axId val="217551616"/>
+        <c:axId val="74899840"/>
+        <c:axId val="74901760"/>
       </c:barChart>
       <c:catAx>
-        <c:axId val="214743680"/>
+        <c:axId val="74899840"/>
         <c:scaling>
           <c:orientation val="minMax"/>
         </c:scaling>
@@ -9317,7 +10332,7 @@
             <a:endParaRPr lang="en-US"/>
           </a:p>
         </c:txPr>
-        <c:crossAx val="217551616"/>
+        <c:crossAx val="74901760"/>
         <c:crosses val="autoZero"/>
         <c:auto val="1"/>
         <c:lblAlgn val="ctr"/>
@@ -9325,7 +10340,7 @@
         <c:noMultiLvlLbl val="0"/>
       </c:catAx>
       <c:valAx>
-        <c:axId val="217551616"/>
+        <c:axId val="74901760"/>
         <c:scaling>
           <c:orientation val="minMax"/>
         </c:scaling>
@@ -9360,7 +10375,7 @@
             <a:endParaRPr lang="en-US"/>
           </a:p>
         </c:txPr>
-        <c:crossAx val="214743680"/>
+        <c:crossAx val="74899840"/>
         <c:crosses val="autoZero"/>
         <c:crossBetween val="between"/>
       </c:valAx>
@@ -10024,11 +11039,11 @@
           <c:showPercent val="0"/>
           <c:showBubbleSize val="0"/>
         </c:dLbls>
-        <c:axId val="156992256"/>
-        <c:axId val="157045504"/>
+        <c:axId val="76361728"/>
+        <c:axId val="121854592"/>
       </c:scatterChart>
       <c:valAx>
-        <c:axId val="156992256"/>
+        <c:axId val="76361728"/>
         <c:scaling>
           <c:orientation val="minMax"/>
           <c:max val="2200"/>
@@ -10084,12 +11099,12 @@
             <a:endParaRPr lang="en-US"/>
           </a:p>
         </c:txPr>
-        <c:crossAx val="157045504"/>
+        <c:crossAx val="121854592"/>
         <c:crosses val="autoZero"/>
         <c:crossBetween val="midCat"/>
       </c:valAx>
       <c:valAx>
-        <c:axId val="157045504"/>
+        <c:axId val="121854592"/>
         <c:scaling>
           <c:orientation val="minMax"/>
         </c:scaling>
@@ -10124,7 +11139,7 @@
             <a:endParaRPr lang="en-US"/>
           </a:p>
         </c:txPr>
-        <c:crossAx val="156992256"/>
+        <c:crossAx val="76361728"/>
         <c:crosses val="autoZero"/>
         <c:crossBetween val="midCat"/>
       </c:valAx>
@@ -10486,7 +11501,7 @@
 </file>
 
 <file path=customXml/itemProps1.xml><?xml version="1.0" encoding="utf-8"?>
-<ds:datastoreItem xmlns:ds="http://schemas.openxmlformats.org/officeDocument/2006/customXml" ds:itemID="{00543E54-D60A-4DB7-AEFD-DD971B3B48D8}">
+<ds:datastoreItem xmlns:ds="http://schemas.openxmlformats.org/officeDocument/2006/customXml" ds:itemID="{FFA8DF23-F6CE-43ED-9B3A-064BF9A7207D}">
   <ds:schemaRefs>
     <ds:schemaRef ds:uri="http://schemas.openxmlformats.org/officeDocument/2006/bibliography"/>
   </ds:schemaRefs>

</xml_diff>

<commit_message>
binary tree based table added
</commit_message>
<xml_diff>
--- a/SD_CG-NAT_Denis_Plotnikov.docx
+++ b/SD_CG-NAT_Denis_Plotnikov.docx
@@ -126,6 +126,7 @@
         </w:rPr>
         <w:t xml:space="preserve"> WHAT SHOULD IT DO (TYPES OF NAT and corresponding RFC overview)</w:t>
       </w:r>
+      <w:proofErr w:type="gramStart"/>
       <w:r>
         <w:rPr>
           <w:sz w:val="28"/>
@@ -134,6 +135,7 @@
         </w:rPr>
         <w:t>&gt;</w:t>
       </w:r>
+      <w:proofErr w:type="gramEnd"/>
     </w:p>
     <w:p>
       <w:pPr>
@@ -367,6 +369,7 @@
         </w:rPr>
         <w:t xml:space="preserve"> – the drawback #1</w:t>
       </w:r>
+      <w:proofErr w:type="gramStart"/>
       <w:r>
         <w:rPr>
           <w:sz w:val="28"/>
@@ -375,6 +378,7 @@
         </w:rPr>
         <w:t>&gt;</w:t>
       </w:r>
+      <w:proofErr w:type="gramEnd"/>
     </w:p>
     <w:p>
       <w:pPr>
@@ -451,6 +455,7 @@
           <w:lang w:val="en-US"/>
         </w:rPr>
       </w:pPr>
+      <w:proofErr w:type="gramStart"/>
       <w:r>
         <w:rPr>
           <w:sz w:val="28"/>
@@ -465,7 +470,16 @@
           <w:szCs w:val="28"/>
           <w:lang w:val="en-US"/>
         </w:rPr>
-        <w:t>(data structure)</w:t>
+        <w:t>(</w:t>
+      </w:r>
+      <w:proofErr w:type="gramEnd"/>
+      <w:r>
+        <w:rPr>
+          <w:sz w:val="28"/>
+          <w:szCs w:val="28"/>
+          <w:lang w:val="en-US"/>
+        </w:rPr>
+        <w:t>data structure)</w:t>
       </w:r>
       <w:r>
         <w:rPr>
@@ -481,7 +495,25 @@
           <w:szCs w:val="28"/>
           <w:lang w:val="en-US"/>
         </w:rPr>
-        <w:t>(software/hardware architecture approaches (batching processing, NIC RSS queues, multithreading, locklessness, DDIO ) -&gt; consequence DPDK already have it so let’s choose it)</w:t>
+        <w:t xml:space="preserve">(software/hardware architecture approaches (batching processing, NIC RSS queues, multithreading, </w:t>
+      </w:r>
+      <w:proofErr w:type="spellStart"/>
+      <w:r>
+        <w:rPr>
+          <w:sz w:val="28"/>
+          <w:szCs w:val="28"/>
+          <w:lang w:val="en-US"/>
+        </w:rPr>
+        <w:t>locklessness</w:t>
+      </w:r>
+      <w:proofErr w:type="spellEnd"/>
+      <w:r>
+        <w:rPr>
+          <w:sz w:val="28"/>
+          <w:szCs w:val="28"/>
+          <w:lang w:val="en-US"/>
+        </w:rPr>
+        <w:t>, DDIO ) -&gt; consequence DPDK already have it so let’s choose it)</w:t>
       </w:r>
     </w:p>
     <w:p>
@@ -532,13 +564,23 @@
           <w:lang w:val="en-US"/>
         </w:rPr>
       </w:pPr>
-      <w:r>
-        <w:rPr>
-          <w:sz w:val="28"/>
-          <w:szCs w:val="28"/>
-          <w:lang w:val="en-US"/>
-        </w:rPr>
-        <w:t>let’s try to make one</w:t>
+      <w:proofErr w:type="gramStart"/>
+      <w:r>
+        <w:rPr>
+          <w:sz w:val="28"/>
+          <w:szCs w:val="28"/>
+          <w:lang w:val="en-US"/>
+        </w:rPr>
+        <w:t>let’s</w:t>
+      </w:r>
+      <w:proofErr w:type="gramEnd"/>
+      <w:r>
+        <w:rPr>
+          <w:sz w:val="28"/>
+          <w:szCs w:val="28"/>
+          <w:lang w:val="en-US"/>
+        </w:rPr>
+        <w:t xml:space="preserve"> try to make one</w:t>
       </w:r>
     </w:p>
     <w:p>
@@ -707,30 +749,48 @@
           <w:szCs w:val="16"/>
           <w:lang w:val="en-US"/>
         </w:rPr>
-        <w:t>[ref_TT_ROS_TEL].</w:t>
-      </w:r>
-      <w:r>
-        <w:rPr>
-          <w:sz w:val="28"/>
-          <w:szCs w:val="28"/>
-          <w:lang w:val="en-US"/>
-        </w:rPr>
-        <w:t xml:space="preserve"> The second one is the performance specification claimed by one of the on-market available NAT device producers</w:t>
-      </w:r>
+        <w:t>[</w:t>
+      </w:r>
+      <w:proofErr w:type="spellStart"/>
       <w:r>
         <w:rPr>
           <w:sz w:val="16"/>
           <w:szCs w:val="16"/>
           <w:lang w:val="en-US"/>
         </w:rPr>
-        <w:t>[ref_RDP.RU]</w:t>
-      </w:r>
+        <w:t>ref_TT_ROS_TEL</w:t>
+      </w:r>
+      <w:proofErr w:type="spellEnd"/>
       <w:r>
         <w:rPr>
           <w:sz w:val="16"/>
           <w:szCs w:val="16"/>
           <w:lang w:val="en-US"/>
         </w:rPr>
+        <w:t>].</w:t>
+      </w:r>
+      <w:r>
+        <w:rPr>
+          <w:sz w:val="28"/>
+          <w:szCs w:val="28"/>
+          <w:lang w:val="en-US"/>
+        </w:rPr>
+        <w:t xml:space="preserve"> The second one is the performance specification claimed by one of the on-market available NAT device producers</w:t>
+      </w:r>
+      <w:r>
+        <w:rPr>
+          <w:sz w:val="16"/>
+          <w:szCs w:val="16"/>
+          <w:lang w:val="en-US"/>
+        </w:rPr>
+        <w:t>[ref_RDP.RU]</w:t>
+      </w:r>
+      <w:r>
+        <w:rPr>
+          <w:sz w:val="16"/>
+          <w:szCs w:val="16"/>
+          <w:lang w:val="en-US"/>
+        </w:rPr>
         <w:t xml:space="preserve"> </w:t>
       </w:r>
       <w:r>
@@ -776,7 +836,27 @@
           <w:szCs w:val="28"/>
           <w:lang w:val="en-US"/>
         </w:rPr>
-        <w:t xml:space="preserve"> (our_approach)</w:t>
+        <w:t xml:space="preserve"> (</w:t>
+      </w:r>
+      <w:proofErr w:type="spellStart"/>
+      <w:r>
+        <w:rPr>
+          <w:b/>
+          <w:sz w:val="28"/>
+          <w:szCs w:val="28"/>
+          <w:lang w:val="en-US"/>
+        </w:rPr>
+        <w:t>our_approach</w:t>
+      </w:r>
+      <w:proofErr w:type="spellEnd"/>
+      <w:r>
+        <w:rPr>
+          <w:b/>
+          <w:sz w:val="28"/>
+          <w:szCs w:val="28"/>
+          <w:lang w:val="en-US"/>
+        </w:rPr>
+        <w:t>)</w:t>
       </w:r>
     </w:p>
     <w:p>
@@ -1040,7 +1120,25 @@
           <w:szCs w:val="28"/>
           <w:lang w:val="en-US"/>
         </w:rPr>
-        <w:t xml:space="preserve"> – (connection setups per second [csps]) the number of new NAT records to be created in a second. This </w:t>
+        <w:t xml:space="preserve"> – (connection setups per second [</w:t>
+      </w:r>
+      <w:proofErr w:type="spellStart"/>
+      <w:r>
+        <w:rPr>
+          <w:sz w:val="28"/>
+          <w:szCs w:val="28"/>
+          <w:lang w:val="en-US"/>
+        </w:rPr>
+        <w:t>csps</w:t>
+      </w:r>
+      <w:proofErr w:type="spellEnd"/>
+      <w:r>
+        <w:rPr>
+          <w:sz w:val="28"/>
+          <w:szCs w:val="28"/>
+          <w:lang w:val="en-US"/>
+        </w:rPr>
+        <w:t xml:space="preserve">]) the number of new NAT records to be created in a second. This </w:t>
       </w:r>
       <w:r>
         <w:rPr>
@@ -1193,7 +1291,25 @@
           <w:szCs w:val="28"/>
           <w:lang w:val="en-US"/>
         </w:rPr>
-        <w:t>bit per second[bps]</w:t>
+        <w:t xml:space="preserve">bit per </w:t>
+      </w:r>
+      <w:proofErr w:type="gramStart"/>
+      <w:r>
+        <w:rPr>
+          <w:sz w:val="28"/>
+          <w:szCs w:val="28"/>
+          <w:lang w:val="en-US"/>
+        </w:rPr>
+        <w:t>second[</w:t>
+      </w:r>
+      <w:proofErr w:type="gramEnd"/>
+      <w:r>
+        <w:rPr>
+          <w:sz w:val="28"/>
+          <w:szCs w:val="28"/>
+          <w:lang w:val="en-US"/>
+        </w:rPr>
+        <w:t>bps]</w:t>
       </w:r>
       <w:r>
         <w:rPr>
@@ -1979,6 +2095,7 @@
         </w:rPr>
         <w:t xml:space="preserve">using </w:t>
       </w:r>
+      <w:proofErr w:type="spellStart"/>
       <w:r>
         <w:rPr>
           <w:b/>
@@ -1988,6 +2105,7 @@
         </w:rPr>
         <w:t>rdtsc</w:t>
       </w:r>
+      <w:proofErr w:type="spellEnd"/>
       <w:r>
         <w:rPr>
           <w:sz w:val="28"/>
@@ -2383,6 +2501,7 @@
         </w:rPr>
         <w:t xml:space="preserve">oses in the NAT testing program the following function implementations are used. For checksum calculation </w:t>
       </w:r>
+      <w:proofErr w:type="spellStart"/>
       <w:r>
         <w:rPr>
           <w:i/>
@@ -2390,8 +2509,9 @@
           <w:szCs w:val="28"/>
           <w:lang w:val="en-US"/>
         </w:rPr>
-        <w:t>ip_fast_csum()</w:t>
-      </w:r>
+        <w:t>ip_fast_</w:t>
+      </w:r>
+      <w:proofErr w:type="gramStart"/>
       <w:r>
         <w:rPr>
           <w:i/>
@@ -2399,6 +2519,35 @@
           <w:szCs w:val="28"/>
           <w:lang w:val="en-US"/>
         </w:rPr>
+        <w:t>csum</w:t>
+      </w:r>
+      <w:proofErr w:type="spellEnd"/>
+      <w:r>
+        <w:rPr>
+          <w:i/>
+          <w:sz w:val="28"/>
+          <w:szCs w:val="28"/>
+          <w:lang w:val="en-US"/>
+        </w:rPr>
+        <w:t>(</w:t>
+      </w:r>
+      <w:proofErr w:type="gramEnd"/>
+      <w:r>
+        <w:rPr>
+          <w:i/>
+          <w:sz w:val="28"/>
+          <w:szCs w:val="28"/>
+          <w:lang w:val="en-US"/>
+        </w:rPr>
+        <w:t>)</w:t>
+      </w:r>
+      <w:r>
+        <w:rPr>
+          <w:i/>
+          <w:sz w:val="28"/>
+          <w:szCs w:val="28"/>
+          <w:lang w:val="en-US"/>
+        </w:rPr>
         <w:t xml:space="preserve"> </w:t>
       </w:r>
       <w:r>
@@ -2409,6 +2558,8 @@
         </w:rPr>
         <w:t xml:space="preserve">from Linux kernel is used. For getting the timestamp the </w:t>
       </w:r>
+      <w:proofErr w:type="spellStart"/>
+      <w:proofErr w:type="gramStart"/>
       <w:r>
         <w:rPr>
           <w:i/>
@@ -2416,7 +2567,27 @@
           <w:szCs w:val="28"/>
           <w:lang w:val="en-US"/>
         </w:rPr>
-        <w:t>gettimeofday()</w:t>
+        <w:t>gettimeofday</w:t>
+      </w:r>
+      <w:proofErr w:type="spellEnd"/>
+      <w:r>
+        <w:rPr>
+          <w:i/>
+          <w:sz w:val="28"/>
+          <w:szCs w:val="28"/>
+          <w:lang w:val="en-US"/>
+        </w:rPr>
+        <w:t>(</w:t>
+      </w:r>
+      <w:proofErr w:type="gramEnd"/>
+      <w:r>
+        <w:rPr>
+          <w:i/>
+          <w:sz w:val="28"/>
+          <w:szCs w:val="28"/>
+          <w:lang w:val="en-US"/>
+        </w:rPr>
+        <w:t>)</w:t>
       </w:r>
       <w:r>
         <w:rPr>
@@ -2766,6 +2937,7 @@
           <w:lang w:val="en-US"/>
         </w:rPr>
       </w:pPr>
+      <w:proofErr w:type="gramStart"/>
       <w:r>
         <w:rPr>
           <w:color w:val="auto"/>
@@ -2827,6 +2999,7 @@
         </w:rPr>
         <w:t>.</w:t>
       </w:r>
+      <w:proofErr w:type="gramEnd"/>
       <w:r>
         <w:rPr>
           <w:color w:val="auto"/>
@@ -2971,7 +3144,25 @@
           <w:szCs w:val="28"/>
           <w:lang w:val="en-US"/>
         </w:rPr>
-        <w:t>To achieve the target packet processing rate (5.5M pps) it is easy to calculate how many cycles we could spend on a packet. Having a processor working on 2.4GHz frequency we could spend 436 cycles per packet.</w:t>
+        <w:t xml:space="preserve">To achieve the target packet processing rate (5.5M </w:t>
+      </w:r>
+      <w:proofErr w:type="spellStart"/>
+      <w:r>
+        <w:rPr>
+          <w:sz w:val="28"/>
+          <w:szCs w:val="28"/>
+          <w:lang w:val="en-US"/>
+        </w:rPr>
+        <w:t>pps</w:t>
+      </w:r>
+      <w:proofErr w:type="spellEnd"/>
+      <w:r>
+        <w:rPr>
+          <w:sz w:val="28"/>
+          <w:szCs w:val="28"/>
+          <w:lang w:val="en-US"/>
+        </w:rPr>
+        <w:t>) it is easy to calculate how many cycles we could spend on a packet. Having a processor working on 2.4GHz frequency we could spend 436 cycles per packet.</w:t>
       </w:r>
     </w:p>
     <w:p>
@@ -3025,7 +3216,16 @@
           <w:szCs w:val="28"/>
           <w:lang w:val="en-US"/>
         </w:rPr>
-        <w:t>So the first question to investigate is how fast the searching process is. To answer that question the test has been performed which uses as a lookup data structure a simple linear array with linear search algorithm</w:t>
+        <w:t xml:space="preserve">So the first question to investigate is how fast the searching process is. To answer that question the test has been performed which uses as a lookup data structure a simple linear array with linear search </w:t>
+      </w:r>
+      <w:proofErr w:type="gramStart"/>
+      <w:r>
+        <w:rPr>
+          <w:sz w:val="28"/>
+          <w:szCs w:val="28"/>
+          <w:lang w:val="en-US"/>
+        </w:rPr>
+        <w:t>algorithm</w:t>
       </w:r>
       <w:r>
         <w:rPr>
@@ -3033,7 +3233,26 @@
           <w:szCs w:val="16"/>
           <w:lang w:val="en-US"/>
         </w:rPr>
-        <w:t>[ref_cormen]</w:t>
+        <w:t>[</w:t>
+      </w:r>
+      <w:proofErr w:type="spellStart"/>
+      <w:proofErr w:type="gramEnd"/>
+      <w:r>
+        <w:rPr>
+          <w:sz w:val="16"/>
+          <w:szCs w:val="16"/>
+          <w:lang w:val="en-US"/>
+        </w:rPr>
+        <w:t>ref_cormen</w:t>
+      </w:r>
+      <w:proofErr w:type="spellEnd"/>
+      <w:r>
+        <w:rPr>
+          <w:sz w:val="16"/>
+          <w:szCs w:val="16"/>
+          <w:lang w:val="en-US"/>
+        </w:rPr>
+        <w:t>]</w:t>
       </w:r>
       <w:r>
         <w:rPr>
@@ -3057,7 +3276,25 @@
           <w:szCs w:val="28"/>
           <w:lang w:val="en-US"/>
         </w:rPr>
-        <w:t xml:space="preserve"> O(n) search time a</w:t>
+        <w:t xml:space="preserve"> </w:t>
+      </w:r>
+      <w:proofErr w:type="gramStart"/>
+      <w:r>
+        <w:rPr>
+          <w:sz w:val="28"/>
+          <w:szCs w:val="28"/>
+          <w:lang w:val="en-US"/>
+        </w:rPr>
+        <w:t>O(</w:t>
+      </w:r>
+      <w:proofErr w:type="gramEnd"/>
+      <w:r>
+        <w:rPr>
+          <w:sz w:val="28"/>
+          <w:szCs w:val="28"/>
+          <w:lang w:val="en-US"/>
+        </w:rPr>
+        <w:t>n) search time a</w:t>
       </w:r>
       <w:r>
         <w:rPr>
@@ -3160,6 +3397,7 @@
           <w:lang w:val="en-US"/>
         </w:rPr>
       </w:pPr>
+      <w:proofErr w:type="gramStart"/>
       <w:r>
         <w:rPr>
           <w:color w:val="auto"/>
@@ -3221,6 +3459,7 @@
         </w:rPr>
         <w:t>.</w:t>
       </w:r>
+      <w:proofErr w:type="gramEnd"/>
       <w:r>
         <w:rPr>
           <w:color w:val="auto"/>
@@ -3503,22 +3742,40 @@
           <w:szCs w:val="16"/>
           <w:lang w:val="en-US"/>
         </w:rPr>
-        <w:t>[ref_locality]</w:t>
-      </w:r>
+        <w:t>[</w:t>
+      </w:r>
+      <w:proofErr w:type="spellStart"/>
       <w:r>
         <w:rPr>
           <w:sz w:val="16"/>
           <w:szCs w:val="16"/>
           <w:lang w:val="en-US"/>
         </w:rPr>
-        <w:t>.</w:t>
-      </w:r>
+        <w:t>ref_locality</w:t>
+      </w:r>
+      <w:proofErr w:type="spellEnd"/>
       <w:r>
         <w:rPr>
           <w:sz w:val="16"/>
           <w:szCs w:val="16"/>
           <w:lang w:val="en-US"/>
         </w:rPr>
+        <w:t>]</w:t>
+      </w:r>
+      <w:r>
+        <w:rPr>
+          <w:sz w:val="16"/>
+          <w:szCs w:val="16"/>
+          <w:lang w:val="en-US"/>
+        </w:rPr>
+        <w:t>.</w:t>
+      </w:r>
+      <w:r>
+        <w:rPr>
+          <w:sz w:val="16"/>
+          <w:szCs w:val="16"/>
+          <w:lang w:val="en-US"/>
+        </w:rPr>
         <w:t xml:space="preserve"> </w:t>
       </w:r>
       <w:r>
@@ -3535,8 +3792,19 @@
           <w:szCs w:val="28"/>
           <w:lang w:val="en-US"/>
         </w:rPr>
-        <w:t xml:space="preserve"> is focused on the data structures and algorithms with search time equal or less than O(</w:t>
-      </w:r>
+        <w:t xml:space="preserve"> is focused on the data structures and algorithms with search time equal or less than </w:t>
+      </w:r>
+      <w:proofErr w:type="gramStart"/>
+      <w:r>
+        <w:rPr>
+          <w:sz w:val="28"/>
+          <w:szCs w:val="28"/>
+          <w:lang w:val="en-US"/>
+        </w:rPr>
+        <w:t>O(</w:t>
+      </w:r>
+      <w:proofErr w:type="spellStart"/>
+      <w:proofErr w:type="gramEnd"/>
       <w:r>
         <w:rPr>
           <w:sz w:val="28"/>
@@ -3545,6 +3813,7 @@
         </w:rPr>
         <w:t>logN</w:t>
       </w:r>
+      <w:proofErr w:type="spellEnd"/>
       <w:r>
         <w:rPr>
           <w:sz w:val="28"/>
@@ -3559,7 +3828,53 @@
           <w:szCs w:val="28"/>
           <w:lang w:val="en-US"/>
         </w:rPr>
-        <w:t xml:space="preserve">which is relevant to the target conditions. In our case, using an algorithm with O(logN) search speed on 65.5M gives around 26 memory reads. This number is quite theoretical because in the real word a CPU needs a number of addition memory reads. The performance of this approach has been got and described in further chapters. Another group of algorithms and data structures are that one which employs hash-based technics. In theory, it could provide with O(1) searching speed. Number 1 here doesn’t mean exactly </w:t>
+        <w:t xml:space="preserve">which is relevant to the target conditions. In our case, using an algorithm with </w:t>
+      </w:r>
+      <w:proofErr w:type="gramStart"/>
+      <w:r>
+        <w:rPr>
+          <w:sz w:val="28"/>
+          <w:szCs w:val="28"/>
+          <w:lang w:val="en-US"/>
+        </w:rPr>
+        <w:t>O(</w:t>
+      </w:r>
+      <w:proofErr w:type="spellStart"/>
+      <w:proofErr w:type="gramEnd"/>
+      <w:r>
+        <w:rPr>
+          <w:sz w:val="28"/>
+          <w:szCs w:val="28"/>
+          <w:lang w:val="en-US"/>
+        </w:rPr>
+        <w:t>logN</w:t>
+      </w:r>
+      <w:proofErr w:type="spellEnd"/>
+      <w:r>
+        <w:rPr>
+          <w:sz w:val="28"/>
+          <w:szCs w:val="28"/>
+          <w:lang w:val="en-US"/>
+        </w:rPr>
+        <w:t xml:space="preserve">) search speed on 65.5M gives around 26 memory reads. This number is quite theoretical because in the real word a CPU needs a number of addition memory reads. The performance of this approach has been got and described in further chapters. Another group of algorithms and data structures are that one which employs hash-based technics. In theory, it could provide with </w:t>
+      </w:r>
+      <w:proofErr w:type="gramStart"/>
+      <w:r>
+        <w:rPr>
+          <w:sz w:val="28"/>
+          <w:szCs w:val="28"/>
+          <w:lang w:val="en-US"/>
+        </w:rPr>
+        <w:t>O(</w:t>
+      </w:r>
+      <w:proofErr w:type="gramEnd"/>
+      <w:r>
+        <w:rPr>
+          <w:sz w:val="28"/>
+          <w:szCs w:val="28"/>
+          <w:lang w:val="en-US"/>
+        </w:rPr>
+        <w:t xml:space="preserve">1) searching speed. Number 1 here doesn’t mean exactly </w:t>
       </w:r>
       <w:r>
         <w:rPr>
@@ -3640,6 +3955,7 @@
           <w:lang w:val="en-US"/>
         </w:rPr>
       </w:pPr>
+      <w:proofErr w:type="gramStart"/>
       <w:r>
         <w:rPr>
           <w:b/>
@@ -3658,6 +3974,7 @@
         </w:rPr>
         <w:t>.</w:t>
       </w:r>
+      <w:proofErr w:type="gramEnd"/>
     </w:p>
     <w:p>
       <w:pPr>
@@ -4047,23 +4364,7 @@
           <w:szCs w:val="28"/>
           <w:lang w:val="en-US"/>
         </w:rPr>
-        <w:t xml:space="preserve"> to save 2 records </w:t>
-      </w:r>
-      <w:r>
-        <w:rPr>
-          <w:sz w:val="28"/>
-          <w:szCs w:val="28"/>
-          <w:lang w:val="en-US"/>
-        </w:rPr>
-        <w:t>associated</w:t>
-      </w:r>
-      <w:r>
-        <w:rPr>
-          <w:sz w:val="28"/>
-          <w:szCs w:val="28"/>
-          <w:lang w:val="en-US"/>
-        </w:rPr>
-        <w:t xml:space="preserve"> with that connection. So the total amount of data to save is 40 bytes per connection. This amount of data can be reduced</w:t>
+        <w:t xml:space="preserve"> to save 2 records associated with that connection. So the total amount of data to save is 40 bytes per connection. This amount of data can be reduced</w:t>
       </w:r>
       <w:r>
         <w:rPr>
@@ -4247,6 +4548,7 @@
           <w:lang w:val="en-US"/>
         </w:rPr>
       </w:pPr>
+      <w:proofErr w:type="gramStart"/>
       <w:r>
         <w:rPr>
           <w:b/>
@@ -4275,6 +4577,7 @@
         </w:rPr>
         <w:t>.</w:t>
       </w:r>
+      <w:proofErr w:type="gramEnd"/>
     </w:p>
     <w:p>
       <w:pPr>
@@ -4284,26 +4587,55 @@
           <w:b/>
           <w:sz w:val="32"/>
           <w:szCs w:val="32"/>
-        </w:rPr>
-      </w:pPr>
-    </w:p>
-    <w:p>
-      <w:pPr>
-        <w:pStyle w:val="NoSpacing"/>
-        <w:jc w:val="both"/>
-        <w:rPr>
-          <w:sz w:val="28"/>
-          <w:szCs w:val="28"/>
-          <w:lang w:val="en-US"/>
-        </w:rPr>
-      </w:pPr>
-      <w:r>
-        <w:rPr>
-          <w:sz w:val="28"/>
-          <w:szCs w:val="28"/>
-          <w:lang w:val="en-US"/>
-        </w:rPr>
-        <w:t>In the beginning of data structures and algorithms choosing the good starting point with O(logN) search speed is a simple binary tree data structure. (ADD SOME EXPLANATION ABOUT WHAT THE BINARY TREE IS AND HOW IT WORKS –</w:t>
+          <w:lang w:val="en-US"/>
+        </w:rPr>
+      </w:pPr>
+    </w:p>
+    <w:p>
+      <w:pPr>
+        <w:pStyle w:val="NoSpacing"/>
+        <w:jc w:val="both"/>
+        <w:rPr>
+          <w:sz w:val="28"/>
+          <w:szCs w:val="28"/>
+          <w:lang w:val="en-US"/>
+        </w:rPr>
+      </w:pPr>
+      <w:r>
+        <w:rPr>
+          <w:sz w:val="28"/>
+          <w:szCs w:val="28"/>
+          <w:lang w:val="en-US"/>
+        </w:rPr>
+        <w:t xml:space="preserve">In the beginning of data structures and algorithms choosing the good starting point with </w:t>
+      </w:r>
+      <w:proofErr w:type="gramStart"/>
+      <w:r>
+        <w:rPr>
+          <w:sz w:val="28"/>
+          <w:szCs w:val="28"/>
+          <w:lang w:val="en-US"/>
+        </w:rPr>
+        <w:t>O(</w:t>
+      </w:r>
+      <w:proofErr w:type="spellStart"/>
+      <w:proofErr w:type="gramEnd"/>
+      <w:r>
+        <w:rPr>
+          <w:sz w:val="28"/>
+          <w:szCs w:val="28"/>
+          <w:lang w:val="en-US"/>
+        </w:rPr>
+        <w:t>logN</w:t>
+      </w:r>
+      <w:proofErr w:type="spellEnd"/>
+      <w:r>
+        <w:rPr>
+          <w:sz w:val="28"/>
+          <w:szCs w:val="28"/>
+          <w:lang w:val="en-US"/>
+        </w:rPr>
+        <w:t>) search speed is a simple binary tree data structure. (ADD SOME EXPLANATION ABOUT WHAT THE BINARY TREE IS AND HOW IT WORKS –</w:t>
       </w:r>
       <w:r>
         <w:rPr>
@@ -4405,17 +4737,15 @@
           <w:szCs w:val="28"/>
           <w:lang w:val="en-US"/>
         </w:rPr>
-        <w:t xml:space="preserve">The first test was made using two tree-based NAT table. </w:t>
-      </w:r>
-      <w:bookmarkStart w:id="0" w:name="_GoBack"/>
-      <w:bookmarkEnd w:id="0"/>
-      <w:r>
-        <w:rPr>
-          <w:sz w:val="28"/>
-          <w:szCs w:val="28"/>
-          <w:lang w:val="en-US"/>
-        </w:rPr>
-        <w:t xml:space="preserve"> </w:t>
+        <w:t xml:space="preserve">The first test was made using two tree-based NAT table.  </w:t>
+      </w:r>
+      <w:r>
+        <w:rPr>
+          <w:sz w:val="28"/>
+          <w:szCs w:val="28"/>
+          <w:lang w:val="en-US"/>
+        </w:rPr>
+        <w:t xml:space="preserve">The test results are shown in Figure 3. </w:t>
       </w:r>
     </w:p>
     <w:p>
@@ -4450,25 +4780,552 @@
     <w:p>
       <w:pPr>
         <w:pStyle w:val="NoSpacing"/>
-        <w:jc w:val="both"/>
-        <w:rPr>
-          <w:b/>
-          <w:sz w:val="32"/>
-          <w:szCs w:val="32"/>
-          <w:lang w:val="en-US"/>
-        </w:rPr>
-      </w:pPr>
-    </w:p>
-    <w:p>
-      <w:pPr>
-        <w:pStyle w:val="NoSpacing"/>
-        <w:jc w:val="both"/>
-        <w:rPr>
-          <w:sz w:val="32"/>
-          <w:szCs w:val="32"/>
-          <w:lang w:val="en-US"/>
-        </w:rPr>
-      </w:pPr>
+        <w:keepNext/>
+        <w:jc w:val="both"/>
+      </w:pPr>
+      <w:r>
+        <w:rPr>
+          <w:noProof/>
+          <w:lang w:val="en-US"/>
+        </w:rPr>
+        <w:drawing>
+          <wp:inline distT="0" distB="0" distL="0" distR="0" wp14:anchorId="7B4CF551" wp14:editId="526C2860">
+            <wp:extent cx="6141638" cy="3105049"/>
+            <wp:effectExtent l="0" t="0" r="0" b="0"/>
+            <wp:docPr id="4" name="Chart 4"/>
+            <wp:cNvGraphicFramePr/>
+            <a:graphic xmlns:a="http://schemas.openxmlformats.org/drawingml/2006/main">
+              <a:graphicData uri="http://schemas.openxmlformats.org/drawingml/2006/chart">
+                <c:chart xmlns:c="http://schemas.openxmlformats.org/drawingml/2006/chart" xmlns:r="http://schemas.openxmlformats.org/officeDocument/2006/relationships" r:id="rId11"/>
+              </a:graphicData>
+            </a:graphic>
+          </wp:inline>
+        </w:drawing>
+      </w:r>
+    </w:p>
+    <w:p>
+      <w:pPr>
+        <w:pStyle w:val="Caption"/>
+        <w:jc w:val="center"/>
+        <w:rPr>
+          <w:color w:val="auto"/>
+          <w:sz w:val="22"/>
+          <w:szCs w:val="22"/>
+          <w:lang w:val="en-US"/>
+        </w:rPr>
+      </w:pPr>
+      <w:proofErr w:type="gramStart"/>
+      <w:r>
+        <w:rPr>
+          <w:color w:val="auto"/>
+          <w:sz w:val="22"/>
+          <w:szCs w:val="22"/>
+          <w:lang w:val="en-US"/>
+        </w:rPr>
+        <w:t xml:space="preserve">Figure </w:t>
+      </w:r>
+      <w:r>
+        <w:rPr>
+          <w:color w:val="auto"/>
+          <w:sz w:val="22"/>
+          <w:szCs w:val="22"/>
+        </w:rPr>
+        <w:fldChar w:fldCharType="begin"/>
+      </w:r>
+      <w:r>
+        <w:rPr>
+          <w:color w:val="auto"/>
+          <w:sz w:val="22"/>
+          <w:szCs w:val="22"/>
+          <w:lang w:val="en-US"/>
+        </w:rPr>
+        <w:instrText xml:space="preserve"> SEQ Figure \* ARABIC </w:instrText>
+      </w:r>
+      <w:r>
+        <w:rPr>
+          <w:color w:val="auto"/>
+          <w:sz w:val="22"/>
+          <w:szCs w:val="22"/>
+        </w:rPr>
+        <w:fldChar w:fldCharType="separate"/>
+      </w:r>
+      <w:r>
+        <w:rPr>
+          <w:noProof/>
+          <w:color w:val="auto"/>
+          <w:sz w:val="22"/>
+          <w:szCs w:val="22"/>
+          <w:lang w:val="en-US"/>
+        </w:rPr>
+        <w:t>3</w:t>
+      </w:r>
+      <w:r>
+        <w:rPr>
+          <w:color w:val="auto"/>
+          <w:sz w:val="22"/>
+          <w:szCs w:val="22"/>
+        </w:rPr>
+        <w:fldChar w:fldCharType="end"/>
+      </w:r>
+      <w:r>
+        <w:rPr>
+          <w:color w:val="auto"/>
+          <w:sz w:val="22"/>
+          <w:szCs w:val="22"/>
+          <w:lang w:val="en-US"/>
+        </w:rPr>
+        <w:t>.</w:t>
+      </w:r>
+      <w:proofErr w:type="gramEnd"/>
+      <w:r>
+        <w:rPr>
+          <w:color w:val="auto"/>
+          <w:sz w:val="22"/>
+          <w:szCs w:val="22"/>
+          <w:lang w:val="en-US"/>
+        </w:rPr>
+        <w:t xml:space="preserve"> </w:t>
+      </w:r>
+      <w:proofErr w:type="gramStart"/>
+      <w:r>
+        <w:rPr>
+          <w:color w:val="auto"/>
+          <w:sz w:val="22"/>
+          <w:szCs w:val="22"/>
+          <w:lang w:val="en-US"/>
+        </w:rPr>
+        <w:t>NAT performance.</w:t>
+      </w:r>
+      <w:proofErr w:type="gramEnd"/>
+      <w:r>
+        <w:rPr>
+          <w:color w:val="auto"/>
+          <w:sz w:val="22"/>
+          <w:szCs w:val="22"/>
+          <w:lang w:val="en-US"/>
+        </w:rPr>
+        <w:t xml:space="preserve"> Binary tree </w:t>
+      </w:r>
+      <w:r>
+        <w:rPr>
+          <w:color w:val="auto"/>
+          <w:sz w:val="22"/>
+          <w:szCs w:val="22"/>
+          <w:lang w:val="en-US"/>
+        </w:rPr>
+        <w:t xml:space="preserve">based </w:t>
+      </w:r>
+      <w:r>
+        <w:rPr>
+          <w:color w:val="auto"/>
+          <w:sz w:val="22"/>
+          <w:szCs w:val="22"/>
+          <w:lang w:val="en-US"/>
+        </w:rPr>
+        <w:t>NAT table</w:t>
+      </w:r>
+    </w:p>
+    <w:p>
+      <w:pPr>
+        <w:pStyle w:val="NoSpacing"/>
+        <w:jc w:val="both"/>
+        <w:rPr>
+          <w:sz w:val="28"/>
+          <w:szCs w:val="28"/>
+          <w:lang w:val="en-US"/>
+        </w:rPr>
+      </w:pPr>
+      <w:r>
+        <w:rPr>
+          <w:sz w:val="28"/>
+          <w:szCs w:val="28"/>
+          <w:lang w:val="en-US"/>
+        </w:rPr>
+        <w:t>This approaches reviled poor performance of this app</w:t>
+      </w:r>
+      <w:r>
+        <w:rPr>
+          <w:sz w:val="28"/>
+          <w:szCs w:val="28"/>
+          <w:lang w:val="en-US"/>
+        </w:rPr>
+        <w:t>roach. At NAT table size of 100</w:t>
+      </w:r>
+      <w:r>
+        <w:rPr>
+          <w:sz w:val="28"/>
+          <w:szCs w:val="28"/>
+          <w:lang w:val="en-US"/>
+        </w:rPr>
+        <w:t xml:space="preserve">000 entries it spends more than 3.7M cycles/packet which is </w:t>
+      </w:r>
+      <w:r>
+        <w:rPr>
+          <w:sz w:val="28"/>
+          <w:szCs w:val="28"/>
+          <w:lang w:val="en-US"/>
+        </w:rPr>
+        <w:t>ridiculously</w:t>
+      </w:r>
+      <w:r>
+        <w:rPr>
+          <w:sz w:val="28"/>
+          <w:szCs w:val="28"/>
+          <w:lang w:val="en-US"/>
+        </w:rPr>
+        <w:t xml:space="preserve"> slow. Most likely reasons of the poor performance</w:t>
+      </w:r>
+      <w:r>
+        <w:rPr>
+          <w:sz w:val="28"/>
+          <w:szCs w:val="28"/>
+          <w:lang w:val="en-US"/>
+        </w:rPr>
+        <w:t xml:space="preserve"> are the unbalanced tree structure and CPU massive cache misses.   </w:t>
+      </w:r>
+    </w:p>
+    <w:p>
+      <w:pPr>
+        <w:pStyle w:val="NoSpacing"/>
+        <w:jc w:val="both"/>
+        <w:rPr>
+          <w:sz w:val="28"/>
+          <w:szCs w:val="28"/>
+          <w:lang w:val="en-US"/>
+        </w:rPr>
+      </w:pPr>
+      <w:r>
+        <w:rPr>
+          <w:sz w:val="28"/>
+          <w:szCs w:val="28"/>
+          <w:lang w:val="en-US"/>
+        </w:rPr>
+        <w:t xml:space="preserve">Simple binary tree is known with its drawback of data sequence storing dependency. In the worst case, when the inserting values set sorted, </w:t>
+      </w:r>
+      <w:proofErr w:type="gramStart"/>
+      <w:r>
+        <w:rPr>
+          <w:sz w:val="28"/>
+          <w:szCs w:val="28"/>
+          <w:lang w:val="en-US"/>
+        </w:rPr>
+        <w:t>the  binary</w:t>
+      </w:r>
+      <w:proofErr w:type="gramEnd"/>
+      <w:r>
+        <w:rPr>
+          <w:sz w:val="28"/>
+          <w:szCs w:val="28"/>
+          <w:lang w:val="en-US"/>
+        </w:rPr>
+        <w:t xml:space="preserve"> tree turns into a linked list. In this case the search time equals to </w:t>
+      </w:r>
+      <w:proofErr w:type="gramStart"/>
+      <w:r>
+        <w:rPr>
+          <w:sz w:val="28"/>
+          <w:szCs w:val="28"/>
+          <w:lang w:val="en-US"/>
+        </w:rPr>
+        <w:t>O(</w:t>
+      </w:r>
+      <w:proofErr w:type="gramEnd"/>
+      <w:r>
+        <w:rPr>
+          <w:sz w:val="28"/>
+          <w:szCs w:val="28"/>
+          <w:lang w:val="en-US"/>
+        </w:rPr>
+        <w:t xml:space="preserve">n). Although this scenario is highly unlikely to happen in the real world it shows the main problem on the binary tree: it could be highly unbalanced. Thus, the real search time is somewhere between </w:t>
+      </w:r>
+      <w:proofErr w:type="gramStart"/>
+      <w:r>
+        <w:rPr>
+          <w:sz w:val="28"/>
+          <w:szCs w:val="28"/>
+          <w:lang w:val="en-US"/>
+        </w:rPr>
+        <w:t>O(</w:t>
+      </w:r>
+      <w:proofErr w:type="gramEnd"/>
+      <w:r>
+        <w:rPr>
+          <w:sz w:val="28"/>
+          <w:szCs w:val="28"/>
+          <w:lang w:val="en-US"/>
+        </w:rPr>
+        <w:t>n) and O(</w:t>
+      </w:r>
+      <w:proofErr w:type="spellStart"/>
+      <w:r>
+        <w:rPr>
+          <w:sz w:val="28"/>
+          <w:szCs w:val="28"/>
+          <w:lang w:val="en-US"/>
+        </w:rPr>
+        <w:t>logN</w:t>
+      </w:r>
+      <w:proofErr w:type="spellEnd"/>
+      <w:r>
+        <w:rPr>
+          <w:sz w:val="28"/>
+          <w:szCs w:val="28"/>
+          <w:lang w:val="en-US"/>
+        </w:rPr>
+        <w:t>) depending on data sequence.</w:t>
+      </w:r>
+    </w:p>
+    <w:p>
+      <w:pPr>
+        <w:pStyle w:val="NoSpacing"/>
+        <w:jc w:val="both"/>
+        <w:rPr>
+          <w:sz w:val="28"/>
+          <w:szCs w:val="28"/>
+          <w:lang w:val="en-US"/>
+        </w:rPr>
+      </w:pPr>
+      <w:r>
+        <w:rPr>
+          <w:sz w:val="28"/>
+          <w:szCs w:val="28"/>
+          <w:lang w:val="en-US"/>
+        </w:rPr>
+        <w:lastRenderedPageBreak/>
+        <w:t xml:space="preserve">Another drawback of binary tree is low spatial </w:t>
+      </w:r>
+      <w:proofErr w:type="gramStart"/>
+      <w:r>
+        <w:rPr>
+          <w:sz w:val="28"/>
+          <w:szCs w:val="28"/>
+          <w:lang w:val="en-US"/>
+        </w:rPr>
+        <w:t>locality</w:t>
+      </w:r>
+      <w:r>
+        <w:rPr>
+          <w:sz w:val="16"/>
+          <w:szCs w:val="16"/>
+          <w:lang w:val="en-US"/>
+        </w:rPr>
+        <w:t>[</w:t>
+      </w:r>
+      <w:proofErr w:type="spellStart"/>
+      <w:proofErr w:type="gramEnd"/>
+      <w:r>
+        <w:rPr>
+          <w:rFonts w:cs="Arial"/>
+          <w:color w:val="241F20"/>
+          <w:spacing w:val="8"/>
+          <w:sz w:val="16"/>
+          <w:szCs w:val="16"/>
+          <w:lang w:val="en-US"/>
+        </w:rPr>
+        <w:t>ref_locality</w:t>
+      </w:r>
+      <w:proofErr w:type="spellEnd"/>
+      <w:r>
+        <w:rPr>
+          <w:sz w:val="16"/>
+          <w:szCs w:val="16"/>
+          <w:lang w:val="en-US"/>
+        </w:rPr>
+        <w:t>]</w:t>
+      </w:r>
+      <w:r>
+        <w:rPr>
+          <w:sz w:val="16"/>
+          <w:szCs w:val="16"/>
+          <w:lang w:val="en-US"/>
+        </w:rPr>
+        <w:t xml:space="preserve">. </w:t>
+      </w:r>
+      <w:r>
+        <w:rPr>
+          <w:sz w:val="28"/>
+          <w:szCs w:val="28"/>
+          <w:lang w:val="en-US"/>
+        </w:rPr>
+        <w:t xml:space="preserve">This happens because of the binary tree node’s creation routine. The binary tree allows </w:t>
+      </w:r>
+      <w:proofErr w:type="gramStart"/>
+      <w:r>
+        <w:rPr>
+          <w:sz w:val="28"/>
+          <w:szCs w:val="28"/>
+          <w:lang w:val="en-US"/>
+        </w:rPr>
+        <w:t>to store</w:t>
+      </w:r>
+      <w:proofErr w:type="gramEnd"/>
+      <w:r>
+        <w:rPr>
+          <w:sz w:val="28"/>
+          <w:szCs w:val="28"/>
+          <w:lang w:val="en-US"/>
+        </w:rPr>
+        <w:t xml:space="preserve"> as many values as needed but because of that many memory allocations in different time frames are necessary. Because these allocated chunks of memory could be in the different parts of physical memory the CPU has to load each node in the memory separately instead of loading several of them at a time. As the NAT table size is much larger than a cache</w:t>
+      </w:r>
+      <w:r>
+        <w:rPr>
+          <w:sz w:val="28"/>
+          <w:szCs w:val="28"/>
+          <w:lang w:val="en-US"/>
+        </w:rPr>
+        <w:t>, even on</w:t>
+      </w:r>
+      <w:r>
+        <w:rPr>
+          <w:sz w:val="28"/>
+          <w:szCs w:val="28"/>
+          <w:lang w:val="en-US"/>
+        </w:rPr>
+        <w:t xml:space="preserve"> </w:t>
+      </w:r>
+      <w:r>
+        <w:rPr>
+          <w:sz w:val="28"/>
+          <w:szCs w:val="28"/>
+          <w:lang w:val="en-US"/>
+        </w:rPr>
+        <w:t xml:space="preserve">a </w:t>
+      </w:r>
+      <w:r>
+        <w:rPr>
+          <w:sz w:val="28"/>
+          <w:szCs w:val="28"/>
+          <w:lang w:val="en-US"/>
+        </w:rPr>
+        <w:t>highly advanced CPU</w:t>
+      </w:r>
+      <w:r>
+        <w:rPr>
+          <w:sz w:val="28"/>
+          <w:szCs w:val="28"/>
+          <w:lang w:val="en-US"/>
+        </w:rPr>
+        <w:t>,</w:t>
+      </w:r>
+      <w:r>
+        <w:rPr>
+          <w:sz w:val="28"/>
+          <w:szCs w:val="28"/>
+          <w:lang w:val="en-US"/>
+        </w:rPr>
+        <w:t xml:space="preserve"> only some of most </w:t>
+      </w:r>
+      <w:r>
+        <w:rPr>
+          <w:sz w:val="28"/>
+          <w:szCs w:val="28"/>
+          <w:lang w:val="en-US"/>
+        </w:rPr>
+        <w:t>frequently</w:t>
+      </w:r>
+      <w:r>
+        <w:rPr>
+          <w:sz w:val="28"/>
+          <w:szCs w:val="28"/>
+          <w:lang w:val="en-US"/>
+        </w:rPr>
+        <w:t xml:space="preserve"> </w:t>
+      </w:r>
+      <w:r>
+        <w:rPr>
+          <w:sz w:val="28"/>
+          <w:szCs w:val="28"/>
+          <w:lang w:val="en-US"/>
+        </w:rPr>
+        <w:t xml:space="preserve">used nodes stays in the cache all others are constantly removed and stored again which means that the CPU spends a majority of time on data transferring from the main memory to the cache and vice versa.  </w:t>
+      </w:r>
+    </w:p>
+    <w:p>
+      <w:pPr>
+        <w:pStyle w:val="NoSpacing"/>
+        <w:jc w:val="both"/>
+        <w:rPr>
+          <w:sz w:val="28"/>
+          <w:szCs w:val="28"/>
+          <w:lang w:val="en-US"/>
+        </w:rPr>
+      </w:pPr>
+      <w:r>
+        <w:rPr>
+          <w:sz w:val="28"/>
+          <w:szCs w:val="28"/>
+          <w:lang w:val="en-US"/>
+        </w:rPr>
+        <w:t xml:space="preserve">To solve the last issue there another test were performed. Despite it is impossible to guess the network to be processed with NAT in prior the NAT output data range </w:t>
+      </w:r>
+      <w:r>
+        <w:rPr>
+          <w:sz w:val="28"/>
+          <w:szCs w:val="28"/>
+          <w:lang w:val="en-US"/>
+        </w:rPr>
+        <w:t xml:space="preserve">(IPs and ports) </w:t>
+      </w:r>
+      <w:r>
+        <w:rPr>
+          <w:sz w:val="28"/>
+          <w:szCs w:val="28"/>
+          <w:lang w:val="en-US"/>
+        </w:rPr>
+        <w:t>is always known because it is the main resource that NAT uses</w:t>
+      </w:r>
+      <w:r>
+        <w:rPr>
+          <w:sz w:val="28"/>
+          <w:szCs w:val="28"/>
+          <w:lang w:val="en-US"/>
+        </w:rPr>
+        <w:t xml:space="preserve"> for packet translation</w:t>
+      </w:r>
+      <w:r>
+        <w:rPr>
+          <w:sz w:val="28"/>
+          <w:szCs w:val="28"/>
+          <w:lang w:val="en-US"/>
+        </w:rPr>
+        <w:t>.</w:t>
+      </w:r>
+      <w:r>
+        <w:rPr>
+          <w:sz w:val="28"/>
+          <w:szCs w:val="28"/>
+          <w:lang w:val="en-US"/>
+        </w:rPr>
+        <w:t xml:space="preserve"> Hence, as a data structure for backwards NAT translation a one-dimensional array of structures can be used. To access it data the hash-based approach can be used: the destination IP and port can be used to make a hash key. IP could be thought as a segment number and port could be thought as an offset inside the segment. Having used this simple technic, we can, first, get rid of the second binary tree saving some memory, second, make backwards packet translation cheap because of </w:t>
+      </w:r>
+      <w:proofErr w:type="gramStart"/>
+      <w:r>
+        <w:rPr>
+          <w:sz w:val="28"/>
+          <w:szCs w:val="28"/>
+          <w:lang w:val="en-US"/>
+        </w:rPr>
+        <w:t>O(</w:t>
+      </w:r>
+      <w:proofErr w:type="gramEnd"/>
+      <w:r>
+        <w:rPr>
+          <w:sz w:val="28"/>
+          <w:szCs w:val="28"/>
+          <w:lang w:val="en-US"/>
+        </w:rPr>
+        <w:t>1) searching time. The result of the experiment is shown at Figure 4</w:t>
+      </w:r>
+      <w:bookmarkStart w:id="0" w:name="_GoBack"/>
+      <w:bookmarkEnd w:id="0"/>
+      <w:r>
+        <w:rPr>
+          <w:sz w:val="28"/>
+          <w:szCs w:val="28"/>
+          <w:lang w:val="en-US"/>
+        </w:rPr>
+        <w:t xml:space="preserve">.   </w:t>
+      </w:r>
     </w:p>
     <w:p>
       <w:pPr>
@@ -4617,13 +5474,23 @@
           <w:lang w:val="en-US"/>
         </w:rPr>
       </w:pPr>
-      <w:r>
-        <w:rPr>
-          <w:sz w:val="28"/>
-          <w:szCs w:val="28"/>
-          <w:lang w:val="en-US"/>
-        </w:rPr>
-        <w:t>rb-tree(balanced) array</w:t>
+      <w:proofErr w:type="spellStart"/>
+      <w:r>
+        <w:rPr>
+          <w:sz w:val="28"/>
+          <w:szCs w:val="28"/>
+          <w:lang w:val="en-US"/>
+        </w:rPr>
+        <w:t>rb</w:t>
+      </w:r>
+      <w:proofErr w:type="spellEnd"/>
+      <w:r>
+        <w:rPr>
+          <w:sz w:val="28"/>
+          <w:szCs w:val="28"/>
+          <w:lang w:val="en-US"/>
+        </w:rPr>
+        <w:t>-tree(balanced) array</w:t>
       </w:r>
     </w:p>
     <w:p>
@@ -4718,7 +5585,25 @@
           <w:szCs w:val="28"/>
           <w:lang w:val="en-US"/>
         </w:rPr>
-        <w:t>… one plain array and one lookup data structure…</w:t>
+        <w:t xml:space="preserve">… </w:t>
+      </w:r>
+      <w:proofErr w:type="gramStart"/>
+      <w:r>
+        <w:rPr>
+          <w:sz w:val="28"/>
+          <w:szCs w:val="28"/>
+          <w:lang w:val="en-US"/>
+        </w:rPr>
+        <w:t>one</w:t>
+      </w:r>
+      <w:proofErr w:type="gramEnd"/>
+      <w:r>
+        <w:rPr>
+          <w:sz w:val="28"/>
+          <w:szCs w:val="28"/>
+          <w:lang w:val="en-US"/>
+        </w:rPr>
+        <w:t xml:space="preserve"> plain array and one lookup data structure…</w:t>
       </w:r>
     </w:p>
     <w:p>
@@ -4767,7 +5652,25 @@
           <w:szCs w:val="28"/>
           <w:lang w:val="en-US"/>
         </w:rPr>
-        <w:t>(packets per second, memory usage, limitation</w:t>
+        <w:t>(</w:t>
+      </w:r>
+      <w:proofErr w:type="gramStart"/>
+      <w:r>
+        <w:rPr>
+          <w:sz w:val="28"/>
+          <w:szCs w:val="28"/>
+          <w:lang w:val="en-US"/>
+        </w:rPr>
+        <w:t>packets</w:t>
+      </w:r>
+      <w:proofErr w:type="gramEnd"/>
+      <w:r>
+        <w:rPr>
+          <w:sz w:val="28"/>
+          <w:szCs w:val="28"/>
+          <w:lang w:val="en-US"/>
+        </w:rPr>
+        <w:t xml:space="preserve"> per second, memory usage, limitation</w:t>
       </w:r>
       <w:r>
         <w:rPr>
@@ -4916,14 +5819,17 @@
           <w:lang w:val="en-US"/>
         </w:rPr>
       </w:pPr>
-      <w:r>
-        <w:rPr>
-          <w:sz w:val="28"/>
-          <w:szCs w:val="28"/>
-          <w:lang w:val="en-US"/>
-        </w:rPr>
+      <w:proofErr w:type="spellStart"/>
+      <w:r>
+        <w:rPr>
+          <w:sz w:val="28"/>
+          <w:szCs w:val="28"/>
+          <w:lang w:val="en-US"/>
+        </w:rPr>
+        <w:lastRenderedPageBreak/>
         <w:t>Hash+array</w:t>
       </w:r>
+      <w:proofErr w:type="spellEnd"/>
     </w:p>
     <w:p>
       <w:pPr>
@@ -4945,8 +5851,18 @@
           <w:szCs w:val="28"/>
           <w:lang w:val="en-US"/>
         </w:rPr>
-        <w:t>Parallel hash+array</w:t>
-      </w:r>
+        <w:t xml:space="preserve">Parallel </w:t>
+      </w:r>
+      <w:proofErr w:type="spellStart"/>
+      <w:r>
+        <w:rPr>
+          <w:sz w:val="28"/>
+          <w:szCs w:val="28"/>
+          <w:lang w:val="en-US"/>
+        </w:rPr>
+        <w:t>hash+array</w:t>
+      </w:r>
+      <w:proofErr w:type="spellEnd"/>
     </w:p>
     <w:p>
       <w:pPr>
@@ -5010,7 +5926,6 @@
           <w:szCs w:val="28"/>
           <w:lang w:val="en-US"/>
         </w:rPr>
-        <w:lastRenderedPageBreak/>
         <w:t>Summary</w:t>
       </w:r>
     </w:p>
@@ -5455,7 +6370,26 @@
           <w:szCs w:val="28"/>
           <w:lang w:val="en-US"/>
         </w:rPr>
-        <w:t>[ref_TT_ROS_TEL] file:TT CGNAT 2014_26_06v1.doc</w:t>
+        <w:lastRenderedPageBreak/>
+        <w:t>[</w:t>
+      </w:r>
+      <w:proofErr w:type="spellStart"/>
+      <w:r>
+        <w:rPr>
+          <w:sz w:val="28"/>
+          <w:szCs w:val="28"/>
+          <w:lang w:val="en-US"/>
+        </w:rPr>
+        <w:t>ref_TT_ROS_TEL</w:t>
+      </w:r>
+      <w:proofErr w:type="spellEnd"/>
+      <w:r>
+        <w:rPr>
+          <w:sz w:val="28"/>
+          <w:szCs w:val="28"/>
+          <w:lang w:val="en-US"/>
+        </w:rPr>
+        <w:t>] file:TT CGNAT 2014_26_06v1.doc</w:t>
       </w:r>
     </w:p>
     <w:p>
@@ -5475,7 +6409,7 @@
         </w:rPr>
         <w:t xml:space="preserve">[ref_RDP.RU] </w:t>
       </w:r>
-      <w:hyperlink r:id="rId11" w:history="1">
+      <w:hyperlink r:id="rId12" w:history="1">
         <w:r>
           <w:rPr>
             <w:rStyle w:val="Hyperlink"/>
@@ -5525,7 +6459,7 @@
         </w:rPr>
         <w:t xml:space="preserve"> </w:t>
       </w:r>
-      <w:hyperlink r:id="rId12" w:history="1">
+      <w:hyperlink r:id="rId13" w:anchor="page-5" w:history="1">
         <w:r>
           <w:rPr>
             <w:rStyle w:val="Hyperlink"/>
@@ -5552,7 +6486,6 @@
           <w:szCs w:val="28"/>
           <w:lang w:val="en-US"/>
         </w:rPr>
-        <w:lastRenderedPageBreak/>
         <w:t xml:space="preserve">[ref_rfc791] </w:t>
       </w:r>
       <w:r>
@@ -5563,7 +6496,7 @@
         </w:rPr>
         <w:t xml:space="preserve">Internet protocol </w:t>
       </w:r>
-      <w:hyperlink r:id="rId13" w:history="1">
+      <w:hyperlink r:id="rId14" w:history="1">
         <w:r>
           <w:rPr>
             <w:rStyle w:val="Hyperlink"/>
@@ -5616,7 +6549,7 @@
         </w:rPr>
         <w:t xml:space="preserve"> Transmission Control Protocol </w:t>
       </w:r>
-      <w:hyperlink r:id="rId14" w:history="1">
+      <w:hyperlink r:id="rId15" w:history="1">
         <w:r>
           <w:rPr>
             <w:rStyle w:val="Hyperlink"/>
@@ -5645,7 +6578,7 @@
         </w:rPr>
         <w:t xml:space="preserve">[ref_rfc768] User Datagram Protocol </w:t>
       </w:r>
-      <w:hyperlink r:id="rId15" w:history="1">
+      <w:hyperlink r:id="rId16" w:history="1">
         <w:r>
           <w:rPr>
             <w:rStyle w:val="Hyperlink"/>
@@ -5675,8 +6608,18 @@
           <w:szCs w:val="28"/>
           <w:lang w:val="en-US"/>
         </w:rPr>
-        <w:t>[ref_cormen</w:t>
-      </w:r>
+        <w:t>[</w:t>
+      </w:r>
+      <w:proofErr w:type="spellStart"/>
+      <w:r>
+        <w:rPr>
+          <w:sz w:val="28"/>
+          <w:szCs w:val="28"/>
+          <w:lang w:val="en-US"/>
+        </w:rPr>
+        <w:t>ref_cormen</w:t>
+      </w:r>
+      <w:proofErr w:type="spellEnd"/>
       <w:r>
         <w:rPr>
           <w:sz w:val="28"/>
@@ -5694,41 +6637,6 @@
           <w:lang w:val="en-US"/>
         </w:rPr>
         <w:t>By</w:t>
-      </w:r>
-      <w:r>
-        <w:rPr>
-          <w:rStyle w:val="apple-converted-space"/>
-          <w:rFonts w:cs="Helvetica"/>
-          <w:color w:val="241F20"/>
-          <w:sz w:val="28"/>
-          <w:szCs w:val="28"/>
-          <w:lang w:val="en-US"/>
-        </w:rPr>
-        <w:t> </w:t>
-      </w:r>
-      <w:hyperlink r:id="rId16" w:history="1">
-        <w:r>
-          <w:rPr>
-            <w:rStyle w:val="Hyperlink"/>
-            <w:rFonts w:cs="Helvetica"/>
-            <w:color w:val="3365D1"/>
-            <w:sz w:val="28"/>
-            <w:szCs w:val="28"/>
-            <w:bdr w:val="none" w:sz="0" w:space="0" w:color="auto" w:frame="1"/>
-            <w:lang w:val="en-US"/>
-          </w:rPr>
-          <w:t>Thomas H. Cormen</w:t>
-        </w:r>
-      </w:hyperlink>
-      <w:r>
-        <w:rPr>
-          <w:rFonts w:cs="Helvetica"/>
-          <w:color w:val="241F20"/>
-          <w:sz w:val="28"/>
-          <w:szCs w:val="28"/>
-          <w:lang w:val="en-US"/>
-        </w:rPr>
-        <w:t>,</w:t>
       </w:r>
       <w:r>
         <w:rPr>
@@ -5752,8 +6660,22 @@
             <w:bdr w:val="none" w:sz="0" w:space="0" w:color="auto" w:frame="1"/>
             <w:lang w:val="en-US"/>
           </w:rPr>
-          <w:t>Charles E. Leiserson</w:t>
+          <w:t xml:space="preserve">Thomas H. </w:t>
         </w:r>
+        <w:proofErr w:type="spellStart"/>
+        <w:r>
+          <w:rPr>
+            <w:rStyle w:val="Hyperlink"/>
+            <w:rFonts w:cs="Helvetica"/>
+            <w:color w:val="3365D1"/>
+            <w:sz w:val="28"/>
+            <w:szCs w:val="28"/>
+            <w:bdr w:val="none" w:sz="0" w:space="0" w:color="auto" w:frame="1"/>
+            <w:lang w:val="en-US"/>
+          </w:rPr>
+          <w:t>Cormen</w:t>
+        </w:r>
+        <w:proofErr w:type="spellEnd"/>
       </w:hyperlink>
       <w:r>
         <w:rPr>
@@ -5787,9 +6709,33 @@
             <w:bdr w:val="none" w:sz="0" w:space="0" w:color="auto" w:frame="1"/>
             <w:lang w:val="en-US"/>
           </w:rPr>
-          <w:t>Ronald L. Rivest</w:t>
+          <w:t xml:space="preserve">Charles E. </w:t>
         </w:r>
+        <w:proofErr w:type="spellStart"/>
+        <w:r>
+          <w:rPr>
+            <w:rStyle w:val="Hyperlink"/>
+            <w:rFonts w:cs="Helvetica"/>
+            <w:color w:val="3365D1"/>
+            <w:sz w:val="28"/>
+            <w:szCs w:val="28"/>
+            <w:bdr w:val="none" w:sz="0" w:space="0" w:color="auto" w:frame="1"/>
+            <w:lang w:val="en-US"/>
+          </w:rPr>
+          <w:t>Leiserson</w:t>
+        </w:r>
+        <w:proofErr w:type="spellEnd"/>
       </w:hyperlink>
+      <w:r>
+        <w:rPr>
+          <w:rFonts w:cs="Helvetica"/>
+          <w:color w:val="241F20"/>
+          <w:sz w:val="28"/>
+          <w:szCs w:val="28"/>
+          <w:lang w:val="en-US"/>
+        </w:rPr>
+        <w:t>,</w:t>
+      </w:r>
       <w:r>
         <w:rPr>
           <w:rStyle w:val="apple-converted-space"/>
@@ -5801,16 +6747,34 @@
         </w:rPr>
         <w:t> </w:t>
       </w:r>
-      <w:r>
-        <w:rPr>
-          <w:rFonts w:cs="Helvetica"/>
-          <w:color w:val="241F20"/>
-          <w:sz w:val="28"/>
-          <w:szCs w:val="28"/>
-          <w:lang w:val="en-US"/>
-        </w:rPr>
-        <w:t>and</w:t>
-      </w:r>
+      <w:hyperlink r:id="rId19" w:history="1">
+        <w:r>
+          <w:rPr>
+            <w:rStyle w:val="Hyperlink"/>
+            <w:rFonts w:cs="Helvetica"/>
+            <w:color w:val="3365D1"/>
+            <w:sz w:val="28"/>
+            <w:szCs w:val="28"/>
+            <w:bdr w:val="none" w:sz="0" w:space="0" w:color="auto" w:frame="1"/>
+            <w:lang w:val="en-US"/>
+          </w:rPr>
+          <w:t xml:space="preserve">Ronald L. </w:t>
+        </w:r>
+        <w:proofErr w:type="spellStart"/>
+        <w:r>
+          <w:rPr>
+            <w:rStyle w:val="Hyperlink"/>
+            <w:rFonts w:cs="Helvetica"/>
+            <w:color w:val="3365D1"/>
+            <w:sz w:val="28"/>
+            <w:szCs w:val="28"/>
+            <w:bdr w:val="none" w:sz="0" w:space="0" w:color="auto" w:frame="1"/>
+            <w:lang w:val="en-US"/>
+          </w:rPr>
+          <w:t>Rivest</w:t>
+        </w:r>
+        <w:proofErr w:type="spellEnd"/>
+      </w:hyperlink>
       <w:r>
         <w:rPr>
           <w:rStyle w:val="apple-converted-space"/>
@@ -5822,7 +6786,28 @@
         </w:rPr>
         <w:t> </w:t>
       </w:r>
-      <w:hyperlink r:id="rId19" w:history="1">
+      <w:r>
+        <w:rPr>
+          <w:rFonts w:cs="Helvetica"/>
+          <w:color w:val="241F20"/>
+          <w:sz w:val="28"/>
+          <w:szCs w:val="28"/>
+          <w:lang w:val="en-US"/>
+        </w:rPr>
+        <w:t>and</w:t>
+      </w:r>
+      <w:r>
+        <w:rPr>
+          <w:rStyle w:val="apple-converted-space"/>
+          <w:rFonts w:cs="Helvetica"/>
+          <w:color w:val="241F20"/>
+          <w:sz w:val="28"/>
+          <w:szCs w:val="28"/>
+          <w:lang w:val="en-US"/>
+        </w:rPr>
+        <w:t> </w:t>
+      </w:r>
+      <w:hyperlink r:id="rId20" w:history="1">
         <w:r>
           <w:rPr>
             <w:rStyle w:val="Hyperlink"/>
@@ -5874,14 +6859,9 @@
           <w:szCs w:val="28"/>
           <w:lang w:val="en-US"/>
         </w:rPr>
-        <w:t>[ref_locality]</w:t>
-      </w:r>
-      <w:r>
-        <w:rPr>
-          <w:lang w:val="en-US"/>
-        </w:rPr>
-        <w:t xml:space="preserve"> </w:t>
-      </w:r>
+        <w:t>[</w:t>
+      </w:r>
+      <w:proofErr w:type="spellStart"/>
       <w:r>
         <w:rPr>
           <w:rFonts w:cs="Arial"/>
@@ -5891,12 +6871,41 @@
           <w:szCs w:val="28"/>
           <w:lang w:val="en-US"/>
         </w:rPr>
+        <w:t>ref_locality</w:t>
+      </w:r>
+      <w:proofErr w:type="spellEnd"/>
+      <w:r>
+        <w:rPr>
+          <w:rFonts w:cs="Arial"/>
+          <w:color w:val="241F20"/>
+          <w:spacing w:val="8"/>
+          <w:sz w:val="28"/>
+          <w:szCs w:val="28"/>
+          <w:lang w:val="en-US"/>
+        </w:rPr>
+        <w:t>]</w:t>
+      </w:r>
+      <w:r>
+        <w:rPr>
+          <w:lang w:val="en-US"/>
+        </w:rPr>
+        <w:t xml:space="preserve"> </w:t>
+      </w:r>
+      <w:r>
+        <w:rPr>
+          <w:rFonts w:cs="Arial"/>
+          <w:color w:val="241F20"/>
+          <w:spacing w:val="8"/>
+          <w:sz w:val="28"/>
+          <w:szCs w:val="28"/>
+          <w:lang w:val="en-US"/>
+        </w:rPr>
         <w:t>http://en.wikipedia.org/wiki/Locality_of_reference</w:t>
       </w:r>
     </w:p>
     <w:sectPr>
-      <w:headerReference w:type="default" r:id="rId20"/>
-      <w:footerReference w:type="default" r:id="rId21"/>
+      <w:headerReference w:type="default" r:id="rId21"/>
+      <w:footerReference w:type="default" r:id="rId22"/>
       <w:pgSz w:w="11906" w:h="16838"/>
       <w:pgMar w:top="679" w:right="850" w:bottom="1134" w:left="1701" w:header="426" w:footer="0" w:gutter="0"/>
       <w:cols w:space="708"/>
@@ -5941,6 +6950,7 @@
         <w:docPartUnique/>
       </w:docPartObj>
     </w:sdtPr>
+    <w:sdtEndPr/>
     <w:sdtContent>
       <w:sdt>
         <w:sdtPr>
@@ -5950,6 +6960,7 @@
             <w:docPartUnique/>
           </w:docPartObj>
         </w:sdtPr>
+        <w:sdtEndPr/>
         <w:sdtContent>
           <w:tbl>
             <w:tblPr>
@@ -6057,7 +7068,7 @@
                       <w:sz w:val="20"/>
                       <w:szCs w:val="20"/>
                     </w:rPr>
-                    <w:t>8</w:t>
+                    <w:t>9</w:t>
                   </w:r>
                   <w:r>
                     <w:rPr>
@@ -6125,7 +7136,7 @@
                       <w:sz w:val="20"/>
                       <w:szCs w:val="20"/>
                     </w:rPr>
-                    <w:t>10</w:t>
+                    <w:t>11</w:t>
                   </w:r>
                   <w:r>
                     <w:rPr>
@@ -10300,11 +11311,11 @@
           <c:showBubbleSize val="0"/>
         </c:dLbls>
         <c:gapWidth val="150"/>
-        <c:axId val="74899840"/>
-        <c:axId val="74901760"/>
+        <c:axId val="132605056"/>
+        <c:axId val="132606976"/>
       </c:barChart>
       <c:catAx>
-        <c:axId val="74899840"/>
+        <c:axId val="132605056"/>
         <c:scaling>
           <c:orientation val="minMax"/>
         </c:scaling>
@@ -10332,7 +11343,7 @@
             <a:endParaRPr lang="en-US"/>
           </a:p>
         </c:txPr>
-        <c:crossAx val="74901760"/>
+        <c:crossAx val="132606976"/>
         <c:crosses val="autoZero"/>
         <c:auto val="1"/>
         <c:lblAlgn val="ctr"/>
@@ -10340,7 +11351,7 @@
         <c:noMultiLvlLbl val="0"/>
       </c:catAx>
       <c:valAx>
-        <c:axId val="74901760"/>
+        <c:axId val="132606976"/>
         <c:scaling>
           <c:orientation val="minMax"/>
         </c:scaling>
@@ -10375,7 +11386,7 @@
             <a:endParaRPr lang="en-US"/>
           </a:p>
         </c:txPr>
-        <c:crossAx val="74899840"/>
+        <c:crossAx val="132605056"/>
         <c:crosses val="autoZero"/>
         <c:crossBetween val="between"/>
       </c:valAx>
@@ -11039,11 +12050,11 @@
           <c:showPercent val="0"/>
           <c:showBubbleSize val="0"/>
         </c:dLbls>
-        <c:axId val="76361728"/>
-        <c:axId val="121854592"/>
+        <c:axId val="132281088"/>
+        <c:axId val="132282624"/>
       </c:scatterChart>
       <c:valAx>
-        <c:axId val="76361728"/>
+        <c:axId val="132281088"/>
         <c:scaling>
           <c:orientation val="minMax"/>
           <c:max val="2200"/>
@@ -11099,12 +12110,12 @@
             <a:endParaRPr lang="en-US"/>
           </a:p>
         </c:txPr>
-        <c:crossAx val="121854592"/>
+        <c:crossAx val="132282624"/>
         <c:crosses val="autoZero"/>
         <c:crossBetween val="midCat"/>
       </c:valAx>
       <c:valAx>
-        <c:axId val="121854592"/>
+        <c:axId val="132282624"/>
         <c:scaling>
           <c:orientation val="minMax"/>
         </c:scaling>
@@ -11139,7 +12150,652 @@
             <a:endParaRPr lang="en-US"/>
           </a:p>
         </c:txPr>
-        <c:crossAx val="76361728"/>
+        <c:crossAx val="132281088"/>
+        <c:crosses val="autoZero"/>
+        <c:crossBetween val="midCat"/>
+      </c:valAx>
+      <c:spPr>
+        <a:solidFill>
+          <a:schemeClr val="bg1">
+            <a:lumMod val="95000"/>
+          </a:schemeClr>
+        </a:solidFill>
+        <a:ln w="0">
+          <a:noFill/>
+        </a:ln>
+      </c:spPr>
+    </c:plotArea>
+    <c:plotVisOnly val="1"/>
+    <c:dispBlanksAs val="zero"/>
+    <c:showDLblsOverMax val="0"/>
+  </c:chart>
+  <c:spPr>
+    <a:noFill/>
+    <a:ln cmpd="sng">
+      <a:noFill/>
+    </a:ln>
+  </c:spPr>
+  <c:externalData r:id="rId1">
+    <c:autoUpdate val="0"/>
+  </c:externalData>
+  <c:userShapes r:id="rId2"/>
+</c:chartSpace>
+</file>
+
+<file path=word/charts/chart3.xml><?xml version="1.0" encoding="utf-8"?>
+<c:chartSpace xmlns:c="http://schemas.openxmlformats.org/drawingml/2006/chart" xmlns:a="http://schemas.openxmlformats.org/drawingml/2006/main" xmlns:r="http://schemas.openxmlformats.org/officeDocument/2006/relationships">
+  <c:date1904 val="0"/>
+  <c:lang val="en-US"/>
+  <c:roundedCorners val="0"/>
+  <mc:AlternateContent xmlns:mc="http://schemas.openxmlformats.org/markup-compatibility/2006">
+    <mc:Choice xmlns:c14="http://schemas.microsoft.com/office/drawing/2007/8/2/chart" Requires="c14">
+      <c14:style val="102"/>
+    </mc:Choice>
+    <mc:Fallback>
+      <c:style val="2"/>
+    </mc:Fallback>
+  </mc:AlternateContent>
+  <c:chart>
+    <c:title>
+      <c:tx>
+        <c:rich>
+          <a:bodyPr anchor="t" anchorCtr="0"/>
+          <a:lstStyle/>
+          <a:p>
+            <a:pPr marL="0" marR="0" indent="0" algn="l" defTabSz="914400" rtl="0" eaLnBrk="1" fontAlgn="auto" latinLnBrk="0" hangingPunct="1">
+              <a:lnSpc>
+                <a:spcPct val="100000"/>
+              </a:lnSpc>
+              <a:spcBef>
+                <a:spcPts val="0"/>
+              </a:spcBef>
+              <a:spcAft>
+                <a:spcPts val="0"/>
+              </a:spcAft>
+              <a:buClrTx/>
+              <a:buSzTx/>
+              <a:buFontTx/>
+              <a:buNone/>
+              <a:tabLst/>
+              <a:defRPr sz="1800" b="1" i="0" u="none" strike="noStrike" kern="1200" baseline="0">
+                <a:solidFill>
+                  <a:sysClr val="windowText" lastClr="000000"/>
+                </a:solidFill>
+                <a:latin typeface="+mn-lt"/>
+                <a:ea typeface="+mn-ea"/>
+                <a:cs typeface="+mn-cs"/>
+              </a:defRPr>
+            </a:pPr>
+            <a:r>
+              <a:rPr lang="en-US" sz="1050" b="1" i="0" u="none" strike="noStrike" baseline="0" smtClean="0"/>
+              <a:t>Nat Performance - Binary tree based NAT table </a:t>
+            </a:r>
+          </a:p>
+          <a:p>
+            <a:pPr marL="0" marR="0" indent="0" algn="l" defTabSz="914400" rtl="0" eaLnBrk="1" fontAlgn="auto" latinLnBrk="0" hangingPunct="1">
+              <a:lnSpc>
+                <a:spcPct val="100000"/>
+              </a:lnSpc>
+              <a:spcBef>
+                <a:spcPts val="0"/>
+              </a:spcBef>
+              <a:spcAft>
+                <a:spcPts val="0"/>
+              </a:spcAft>
+              <a:buClrTx/>
+              <a:buSzTx/>
+              <a:buFontTx/>
+              <a:buNone/>
+              <a:tabLst/>
+              <a:defRPr sz="1800" b="1" i="0" u="none" strike="noStrike" kern="1200" baseline="0">
+                <a:solidFill>
+                  <a:sysClr val="windowText" lastClr="000000"/>
+                </a:solidFill>
+                <a:latin typeface="+mn-lt"/>
+                <a:ea typeface="+mn-ea"/>
+                <a:cs typeface="+mn-cs"/>
+              </a:defRPr>
+            </a:pPr>
+            <a:r>
+              <a:rPr lang="en-US" sz="800" b="0" i="0" baseline="0">
+                <a:effectLst/>
+              </a:rPr>
+              <a:t>CPU: i5-4210U, 1 core</a:t>
+            </a:r>
+            <a:endParaRPr lang="en-US" sz="800">
+              <a:effectLst/>
+            </a:endParaRPr>
+          </a:p>
+          <a:p>
+            <a:pPr marL="0" marR="0" indent="0" algn="l" defTabSz="914400" rtl="0" eaLnBrk="1" fontAlgn="auto" latinLnBrk="0" hangingPunct="1">
+              <a:lnSpc>
+                <a:spcPct val="100000"/>
+              </a:lnSpc>
+              <a:spcBef>
+                <a:spcPts val="0"/>
+              </a:spcBef>
+              <a:spcAft>
+                <a:spcPts val="0"/>
+              </a:spcAft>
+              <a:buClrTx/>
+              <a:buSzTx/>
+              <a:buFontTx/>
+              <a:buNone/>
+              <a:tabLst/>
+              <a:defRPr sz="1800" b="1" i="0" u="none" strike="noStrike" kern="1200" baseline="0">
+                <a:solidFill>
+                  <a:sysClr val="windowText" lastClr="000000"/>
+                </a:solidFill>
+                <a:latin typeface="+mn-lt"/>
+                <a:ea typeface="+mn-ea"/>
+                <a:cs typeface="+mn-cs"/>
+              </a:defRPr>
+            </a:pPr>
+            <a:endParaRPr lang="en-US" sz="1200" b="0"/>
+          </a:p>
+          <a:p>
+            <a:pPr marL="0" marR="0" indent="0" algn="l" defTabSz="914400" rtl="0" eaLnBrk="1" fontAlgn="auto" latinLnBrk="0" hangingPunct="1">
+              <a:lnSpc>
+                <a:spcPct val="100000"/>
+              </a:lnSpc>
+              <a:spcBef>
+                <a:spcPts val="0"/>
+              </a:spcBef>
+              <a:spcAft>
+                <a:spcPts val="0"/>
+              </a:spcAft>
+              <a:buClrTx/>
+              <a:buSzTx/>
+              <a:buFontTx/>
+              <a:buNone/>
+              <a:tabLst/>
+              <a:defRPr sz="1800" b="1" i="0" u="none" strike="noStrike" kern="1200" baseline="0">
+                <a:solidFill>
+                  <a:sysClr val="windowText" lastClr="000000"/>
+                </a:solidFill>
+                <a:latin typeface="+mn-lt"/>
+                <a:ea typeface="+mn-ea"/>
+                <a:cs typeface="+mn-cs"/>
+              </a:defRPr>
+            </a:pPr>
+            <a:r>
+              <a:rPr lang="en-US" sz="800" b="1"/>
+              <a:t>[cycles/packet]</a:t>
+            </a:r>
+          </a:p>
+        </c:rich>
+      </c:tx>
+      <c:layout>
+        <c:manualLayout>
+          <c:xMode val="edge"/>
+          <c:yMode val="edge"/>
+          <c:x val="8.1116796528873901E-3"/>
+          <c:y val="1.1727113574906226E-2"/>
+        </c:manualLayout>
+      </c:layout>
+      <c:overlay val="0"/>
+    </c:title>
+    <c:autoTitleDeleted val="0"/>
+    <c:plotArea>
+      <c:layout>
+        <c:manualLayout>
+          <c:layoutTarget val="inner"/>
+          <c:xMode val="edge"/>
+          <c:yMode val="edge"/>
+          <c:x val="9.7045934651309632E-2"/>
+          <c:y val="0.23300827354297415"/>
+          <c:w val="0.86164513274120125"/>
+          <c:h val="0.66316192505535121"/>
+        </c:manualLayout>
+      </c:layout>
+      <c:scatterChart>
+        <c:scatterStyle val="smoothMarker"/>
+        <c:varyColors val="0"/>
+        <c:ser>
+          <c:idx val="1"/>
+          <c:order val="0"/>
+          <c:tx>
+            <c:v>target_performance</c:v>
+          </c:tx>
+          <c:spPr>
+            <a:ln>
+              <a:solidFill>
+                <a:srgbClr val="FCD184"/>
+              </a:solidFill>
+            </a:ln>
+          </c:spPr>
+          <c:marker>
+            <c:symbol val="none"/>
+          </c:marker>
+          <c:dLbls>
+            <c:delete val="1"/>
+          </c:dLbls>
+          <c:xVal>
+            <c:numRef>
+              <c:f>'linear search'!$O$6:$O$25</c:f>
+              <c:numCache>
+                <c:formatCode>General</c:formatCode>
+                <c:ptCount val="20"/>
+                <c:pt idx="0">
+                  <c:v>10</c:v>
+                </c:pt>
+                <c:pt idx="1">
+                  <c:v>50</c:v>
+                </c:pt>
+                <c:pt idx="2">
+                  <c:v>100</c:v>
+                </c:pt>
+                <c:pt idx="3">
+                  <c:v>200</c:v>
+                </c:pt>
+                <c:pt idx="4">
+                  <c:v>300</c:v>
+                </c:pt>
+                <c:pt idx="5">
+                  <c:v>400</c:v>
+                </c:pt>
+                <c:pt idx="6">
+                  <c:v>500</c:v>
+                </c:pt>
+                <c:pt idx="7">
+                  <c:v>600</c:v>
+                </c:pt>
+                <c:pt idx="8">
+                  <c:v>700</c:v>
+                </c:pt>
+                <c:pt idx="9">
+                  <c:v>800</c:v>
+                </c:pt>
+                <c:pt idx="10">
+                  <c:v>900</c:v>
+                </c:pt>
+                <c:pt idx="11">
+                  <c:v>1000</c:v>
+                </c:pt>
+                <c:pt idx="12">
+                  <c:v>1100</c:v>
+                </c:pt>
+                <c:pt idx="13">
+                  <c:v>1200</c:v>
+                </c:pt>
+                <c:pt idx="14">
+                  <c:v>1300</c:v>
+                </c:pt>
+                <c:pt idx="15">
+                  <c:v>1400</c:v>
+                </c:pt>
+                <c:pt idx="16">
+                  <c:v>1500</c:v>
+                </c:pt>
+                <c:pt idx="17">
+                  <c:v>1600</c:v>
+                </c:pt>
+                <c:pt idx="18">
+                  <c:v>2000</c:v>
+                </c:pt>
+                <c:pt idx="19">
+                  <c:v>4000</c:v>
+                </c:pt>
+              </c:numCache>
+            </c:numRef>
+          </c:xVal>
+          <c:yVal>
+            <c:numRef>
+              <c:f>'linear search'!$Q$6:$Q$25</c:f>
+              <c:numCache>
+                <c:formatCode>General</c:formatCode>
+                <c:ptCount val="20"/>
+                <c:pt idx="0">
+                  <c:v>436</c:v>
+                </c:pt>
+                <c:pt idx="1">
+                  <c:v>436</c:v>
+                </c:pt>
+                <c:pt idx="2">
+                  <c:v>436</c:v>
+                </c:pt>
+                <c:pt idx="3">
+                  <c:v>436</c:v>
+                </c:pt>
+                <c:pt idx="4">
+                  <c:v>436</c:v>
+                </c:pt>
+                <c:pt idx="5">
+                  <c:v>436</c:v>
+                </c:pt>
+                <c:pt idx="6">
+                  <c:v>436</c:v>
+                </c:pt>
+                <c:pt idx="7">
+                  <c:v>436</c:v>
+                </c:pt>
+                <c:pt idx="8">
+                  <c:v>436</c:v>
+                </c:pt>
+                <c:pt idx="9">
+                  <c:v>436</c:v>
+                </c:pt>
+                <c:pt idx="10">
+                  <c:v>436</c:v>
+                </c:pt>
+                <c:pt idx="11">
+                  <c:v>436</c:v>
+                </c:pt>
+                <c:pt idx="12">
+                  <c:v>436</c:v>
+                </c:pt>
+                <c:pt idx="13">
+                  <c:v>436</c:v>
+                </c:pt>
+                <c:pt idx="14">
+                  <c:v>436</c:v>
+                </c:pt>
+                <c:pt idx="15">
+                  <c:v>436</c:v>
+                </c:pt>
+                <c:pt idx="16">
+                  <c:v>436</c:v>
+                </c:pt>
+                <c:pt idx="17">
+                  <c:v>436</c:v>
+                </c:pt>
+                <c:pt idx="18">
+                  <c:v>436</c:v>
+                </c:pt>
+                <c:pt idx="19">
+                  <c:v>436</c:v>
+                </c:pt>
+              </c:numCache>
+            </c:numRef>
+          </c:yVal>
+          <c:smooth val="1"/>
+        </c:ser>
+        <c:ser>
+          <c:idx val="0"/>
+          <c:order val="1"/>
+          <c:tx>
+            <c:v>binary tree</c:v>
+          </c:tx>
+          <c:spPr>
+            <a:ln>
+              <a:solidFill>
+                <a:schemeClr val="tx2">
+                  <a:lumMod val="40000"/>
+                  <a:lumOff val="60000"/>
+                </a:schemeClr>
+              </a:solidFill>
+            </a:ln>
+          </c:spPr>
+          <c:marker>
+            <c:symbol val="circle"/>
+            <c:size val="3"/>
+            <c:spPr>
+              <a:solidFill>
+                <a:schemeClr val="tx2">
+                  <a:lumMod val="40000"/>
+                  <a:lumOff val="60000"/>
+                </a:schemeClr>
+              </a:solidFill>
+              <a:ln>
+                <a:solidFill>
+                  <a:schemeClr val="tx2">
+                    <a:lumMod val="40000"/>
+                    <a:lumOff val="60000"/>
+                  </a:schemeClr>
+                </a:solidFill>
+              </a:ln>
+            </c:spPr>
+          </c:marker>
+          <c:dLbls>
+            <c:dLbl>
+              <c:idx val="0"/>
+              <c:layout>
+                <c:manualLayout>
+                  <c:x val="-1.1213822219084853E-2"/>
+                  <c:y val="-2.7170114296528665E-2"/>
+                </c:manualLayout>
+              </c:layout>
+              <c:dLblPos val="r"/>
+              <c:showLegendKey val="0"/>
+              <c:showVal val="1"/>
+              <c:showCatName val="0"/>
+              <c:showSerName val="0"/>
+              <c:showPercent val="0"/>
+              <c:showBubbleSize val="0"/>
+            </c:dLbl>
+            <c:dLbl>
+              <c:idx val="1"/>
+              <c:layout>
+                <c:manualLayout>
+                  <c:x val="-1.8824173207273961E-2"/>
+                  <c:y val="-5.0948838969782716E-2"/>
+                </c:manualLayout>
+              </c:layout>
+              <c:dLblPos val="r"/>
+              <c:showLegendKey val="0"/>
+              <c:showVal val="1"/>
+              <c:showCatName val="0"/>
+              <c:showSerName val="0"/>
+              <c:showPercent val="0"/>
+              <c:showBubbleSize val="0"/>
+            </c:dLbl>
+            <c:dLbl>
+              <c:idx val="2"/>
+              <c:layout>
+                <c:manualLayout>
+                  <c:x val="-3.404487518365204E-2"/>
+                  <c:y val="-2.2004805845008631E-2"/>
+                </c:manualLayout>
+              </c:layout>
+              <c:dLblPos val="r"/>
+              <c:showLegendKey val="0"/>
+              <c:showVal val="1"/>
+              <c:showCatName val="0"/>
+              <c:showSerName val="0"/>
+              <c:showPercent val="0"/>
+              <c:showBubbleSize val="0"/>
+            </c:dLbl>
+            <c:dLbl>
+              <c:idx val="3"/>
+              <c:layout>
+                <c:manualLayout>
+                  <c:x val="-2.1868313602549601E-2"/>
+                  <c:y val="-3.6665500570622303E-2"/>
+                </c:manualLayout>
+              </c:layout>
+              <c:dLblPos val="r"/>
+              <c:showLegendKey val="0"/>
+              <c:showVal val="1"/>
+              <c:showCatName val="0"/>
+              <c:showSerName val="0"/>
+              <c:showPercent val="0"/>
+              <c:showBubbleSize val="0"/>
+            </c:dLbl>
+            <c:dLbl>
+              <c:idx val="4"/>
+              <c:layout>
+                <c:manualLayout>
+                  <c:x val="-2.0346243404911781E-2"/>
+                  <c:y val="-3.657121883799485E-2"/>
+                </c:manualLayout>
+              </c:layout>
+              <c:dLblPos val="r"/>
+              <c:showLegendKey val="0"/>
+              <c:showVal val="1"/>
+              <c:showCatName val="0"/>
+              <c:showSerName val="0"/>
+              <c:showPercent val="0"/>
+              <c:showBubbleSize val="0"/>
+            </c:dLbl>
+            <c:numFmt formatCode="#\ ###\ ##0" sourceLinked="0"/>
+            <c:txPr>
+              <a:bodyPr/>
+              <a:lstStyle/>
+              <a:p>
+                <a:pPr>
+                  <a:defRPr sz="600"/>
+                </a:pPr>
+                <a:endParaRPr lang="en-US"/>
+              </a:p>
+            </c:txPr>
+            <c:dLblPos val="t"/>
+            <c:showLegendKey val="0"/>
+            <c:showVal val="1"/>
+            <c:showCatName val="0"/>
+            <c:showSerName val="0"/>
+            <c:showPercent val="0"/>
+            <c:showBubbleSize val="0"/>
+            <c:showLeaderLines val="0"/>
+          </c:dLbls>
+          <c:xVal>
+            <c:numRef>
+              <c:f>tree_tree!$O$3:$O$5</c:f>
+              <c:numCache>
+                <c:formatCode>General</c:formatCode>
+                <c:ptCount val="3"/>
+                <c:pt idx="0">
+                  <c:v>1000</c:v>
+                </c:pt>
+                <c:pt idx="1">
+                  <c:v>10000</c:v>
+                </c:pt>
+                <c:pt idx="2">
+                  <c:v>100000</c:v>
+                </c:pt>
+              </c:numCache>
+            </c:numRef>
+          </c:xVal>
+          <c:yVal>
+            <c:numRef>
+              <c:f>tree_tree!$P$3:$P$5</c:f>
+              <c:numCache>
+                <c:formatCode>General</c:formatCode>
+                <c:ptCount val="3"/>
+                <c:pt idx="0">
+                  <c:v>10522</c:v>
+                </c:pt>
+                <c:pt idx="1">
+                  <c:v>133550</c:v>
+                </c:pt>
+                <c:pt idx="2">
+                  <c:v>3769296</c:v>
+                </c:pt>
+              </c:numCache>
+            </c:numRef>
+          </c:yVal>
+          <c:smooth val="1"/>
+        </c:ser>
+        <c:dLbls>
+          <c:dLblPos val="t"/>
+          <c:showLegendKey val="0"/>
+          <c:showVal val="1"/>
+          <c:showCatName val="0"/>
+          <c:showSerName val="0"/>
+          <c:showPercent val="0"/>
+          <c:showBubbleSize val="0"/>
+        </c:dLbls>
+        <c:axId val="132392448"/>
+        <c:axId val="132417024"/>
+      </c:scatterChart>
+      <c:valAx>
+        <c:axId val="132392448"/>
+        <c:scaling>
+          <c:orientation val="minMax"/>
+          <c:min val="0"/>
+        </c:scaling>
+        <c:delete val="0"/>
+        <c:axPos val="b"/>
+        <c:title>
+          <c:tx>
+            <c:rich>
+              <a:bodyPr/>
+              <a:lstStyle/>
+              <a:p>
+                <a:pPr>
+                  <a:defRPr/>
+                </a:pPr>
+                <a:r>
+                  <a:rPr lang="en-US" sz="800" baseline="0"/>
+                  <a:t>nat table size [entries]</a:t>
+                </a:r>
+              </a:p>
+            </c:rich>
+          </c:tx>
+          <c:layout>
+            <c:manualLayout>
+              <c:xMode val="edge"/>
+              <c:yMode val="edge"/>
+              <c:x val="0.7968472821032303"/>
+              <c:y val="0.82929990674871923"/>
+            </c:manualLayout>
+          </c:layout>
+          <c:overlay val="0"/>
+        </c:title>
+        <c:numFmt formatCode="#\ ###\ ##0" sourceLinked="0"/>
+        <c:majorTickMark val="none"/>
+        <c:minorTickMark val="in"/>
+        <c:tickLblPos val="nextTo"/>
+        <c:spPr>
+          <a:noFill/>
+          <a:ln w="28575">
+            <a:solidFill>
+              <a:schemeClr val="tx1"/>
+            </a:solidFill>
+          </a:ln>
+        </c:spPr>
+        <c:txPr>
+          <a:bodyPr/>
+          <a:lstStyle/>
+          <a:p>
+            <a:pPr>
+              <a:defRPr sz="800"/>
+            </a:pPr>
+            <a:endParaRPr lang="en-US"/>
+          </a:p>
+        </c:txPr>
+        <c:crossAx val="132417024"/>
+        <c:crosses val="autoZero"/>
+        <c:crossBetween val="midCat"/>
+      </c:valAx>
+      <c:valAx>
+        <c:axId val="132417024"/>
+        <c:scaling>
+          <c:orientation val="minMax"/>
+          <c:max val="4000000"/>
+          <c:min val="0"/>
+        </c:scaling>
+        <c:delete val="0"/>
+        <c:axPos val="l"/>
+        <c:majorGridlines>
+          <c:spPr>
+            <a:ln w="22225">
+              <a:solidFill>
+                <a:schemeClr val="bg1"/>
+              </a:solidFill>
+            </a:ln>
+          </c:spPr>
+        </c:majorGridlines>
+        <c:numFmt formatCode="#\ ###\ ##0" sourceLinked="0"/>
+        <c:majorTickMark val="out"/>
+        <c:minorTickMark val="none"/>
+        <c:tickLblPos val="nextTo"/>
+        <c:spPr>
+          <a:noFill/>
+          <a:ln w="0">
+            <a:noFill/>
+          </a:ln>
+        </c:spPr>
+        <c:txPr>
+          <a:bodyPr/>
+          <a:lstStyle/>
+          <a:p>
+            <a:pPr>
+              <a:defRPr sz="800"/>
+            </a:pPr>
+            <a:endParaRPr lang="en-US"/>
+          </a:p>
+        </c:txPr>
+        <c:crossAx val="132392448"/>
         <c:crosses val="autoZero"/>
         <c:crossBetween val="midCat"/>
       </c:valAx>
@@ -11191,6 +12847,46 @@
         <a:xfrm xmlns:a="http://schemas.openxmlformats.org/drawingml/2006/main">
           <a:off x="4450929" y="2104141"/>
           <a:ext cx="895163" cy="212492"/>
+        </a:xfrm>
+        <a:prstGeom xmlns:a="http://schemas.openxmlformats.org/drawingml/2006/main" prst="rect">
+          <a:avLst/>
+        </a:prstGeom>
+      </cdr:spPr>
+      <cdr:txBody>
+        <a:bodyPr xmlns:a="http://schemas.openxmlformats.org/drawingml/2006/main" vertOverflow="clip" wrap="none" rtlCol="0"/>
+        <a:lstStyle xmlns:a="http://schemas.openxmlformats.org/drawingml/2006/main"/>
+        <a:p xmlns:a="http://schemas.openxmlformats.org/drawingml/2006/main">
+          <a:r>
+            <a:rPr lang="en-US" sz="800"/>
+            <a:t>target performance = 436 </a:t>
+          </a:r>
+        </a:p>
+      </cdr:txBody>
+    </cdr:sp>
+  </cdr:relSizeAnchor>
+</c:userShapes>
+</file>
+
+<file path=word/drawings/drawing2.xml><?xml version="1.0" encoding="utf-8"?>
+<c:userShapes xmlns:c="http://schemas.openxmlformats.org/drawingml/2006/chart">
+  <cdr:relSizeAnchor xmlns:cdr="http://schemas.openxmlformats.org/drawingml/2006/chartDrawing">
+    <cdr:from>
+      <cdr:x>0.32426</cdr:x>
+      <cdr:y>0.83542</cdr:y>
+    </cdr:from>
+    <cdr:to>
+      <cdr:x>0.47495</cdr:x>
+      <cdr:y>0.90388</cdr:y>
+    </cdr:to>
+    <cdr:sp macro="" textlink="">
+      <cdr:nvSpPr>
+        <cdr:cNvPr id="3" name="TextBox 2"/>
+        <cdr:cNvSpPr txBox="1"/>
+      </cdr:nvSpPr>
+      <cdr:spPr>
+        <a:xfrm xmlns:a="http://schemas.openxmlformats.org/drawingml/2006/main">
+          <a:off x="2005728" y="2593573"/>
+          <a:ext cx="932099" cy="212535"/>
         </a:xfrm>
         <a:prstGeom xmlns:a="http://schemas.openxmlformats.org/drawingml/2006/main" prst="rect">
           <a:avLst/>
@@ -11501,7 +13197,7 @@
 </file>
 
 <file path=customXml/itemProps1.xml><?xml version="1.0" encoding="utf-8"?>
-<ds:datastoreItem xmlns:ds="http://schemas.openxmlformats.org/officeDocument/2006/customXml" ds:itemID="{FFA8DF23-F6CE-43ED-9B3A-064BF9A7207D}">
+<ds:datastoreItem xmlns:ds="http://schemas.openxmlformats.org/officeDocument/2006/customXml" ds:itemID="{843FE624-E17C-4CA9-86AF-3FD6DF7DC3ED}">
   <ds:schemaRefs>
     <ds:schemaRef ds:uri="http://schemas.openxmlformats.org/officeDocument/2006/bibliography"/>
   </ds:schemaRefs>

</xml_diff>

<commit_message>
starting of hash description added with charts
</commit_message>
<xml_diff>
--- a/SD_CG-NAT_Denis_Plotnikov.docx
+++ b/SD_CG-NAT_Denis_Plotnikov.docx
@@ -497,6 +497,14 @@
         </w:rPr>
         <w:t xml:space="preserve">(software/hardware architecture approaches (batching processing, NIC RSS queues, multithreading, </w:t>
       </w:r>
+      <w:r>
+        <w:rPr>
+          <w:sz w:val="28"/>
+          <w:szCs w:val="28"/>
+          <w:lang w:val="en-US"/>
+        </w:rPr>
+        <w:t>“</w:t>
+      </w:r>
       <w:proofErr w:type="spellStart"/>
       <w:r>
         <w:rPr>
@@ -513,7 +521,31 @@
           <w:szCs w:val="28"/>
           <w:lang w:val="en-US"/>
         </w:rPr>
-        <w:t>, DDIO ) -&gt; consequence DPDK already have it so let’s choose it)</w:t>
+        <w:t>”</w:t>
+      </w:r>
+      <w:r>
+        <w:rPr>
+          <w:sz w:val="28"/>
+          <w:szCs w:val="28"/>
+          <w:lang w:val="en-US"/>
+        </w:rPr>
+        <w:t>, DDIO ) -&gt; consequence DPDK already have</w:t>
+      </w:r>
+      <w:r>
+        <w:rPr>
+          <w:sz w:val="28"/>
+          <w:szCs w:val="28"/>
+          <w:lang w:val="en-US"/>
+        </w:rPr>
+        <w:t xml:space="preserve"> all of those</w:t>
+      </w:r>
+      <w:r>
+        <w:rPr>
+          <w:sz w:val="28"/>
+          <w:szCs w:val="28"/>
+          <w:lang w:val="en-US"/>
+        </w:rPr>
+        <w:t xml:space="preserve"> so let’s choose it)</w:t>
       </w:r>
     </w:p>
     <w:p>
@@ -582,6 +614,32 @@
         </w:rPr>
         <w:t xml:space="preserve"> try to make one</w:t>
       </w:r>
+      <w:r>
+        <w:rPr>
+          <w:sz w:val="28"/>
+          <w:szCs w:val="28"/>
+          <w:lang w:val="en-US"/>
+        </w:rPr>
+        <w:t xml:space="preserve"> reducing the price of </w:t>
+      </w:r>
+      <w:proofErr w:type="spellStart"/>
+      <w:r>
+        <w:rPr>
+          <w:sz w:val="28"/>
+          <w:szCs w:val="28"/>
+          <w:lang w:val="en-US"/>
+        </w:rPr>
+        <w:t>nat</w:t>
+      </w:r>
+      <w:proofErr w:type="spellEnd"/>
+      <w:r>
+        <w:rPr>
+          <w:sz w:val="28"/>
+          <w:szCs w:val="28"/>
+          <w:lang w:val="en-US"/>
+        </w:rPr>
+        <w:t xml:space="preserve"> as much as we can</w:t>
+      </w:r>
     </w:p>
     <w:p>
       <w:pPr>
@@ -647,6 +705,36 @@
           <w:lang w:val="en-US"/>
         </w:rPr>
       </w:pPr>
+    </w:p>
+    <w:p>
+      <w:pPr>
+        <w:pStyle w:val="NoSpacing"/>
+        <w:jc w:val="both"/>
+        <w:rPr>
+          <w:sz w:val="28"/>
+          <w:szCs w:val="28"/>
+          <w:lang w:val="en-US"/>
+        </w:rPr>
+      </w:pPr>
+      <w:r>
+        <w:rPr>
+          <w:sz w:val="28"/>
+          <w:szCs w:val="28"/>
+          <w:lang w:val="en-US"/>
+        </w:rPr>
+        <w:t xml:space="preserve">The same as written in RFCs but light version of it just to prove that the desired packet processing speed can be achieved </w:t>
+      </w:r>
+    </w:p>
+    <w:p>
+      <w:pPr>
+        <w:pStyle w:val="NoSpacing"/>
+        <w:jc w:val="both"/>
+        <w:rPr>
+          <w:sz w:val="28"/>
+          <w:szCs w:val="28"/>
+          <w:lang w:val="en-US"/>
+        </w:rPr>
+      </w:pPr>
       <w:r>
         <w:rPr>
           <w:sz w:val="28"/>
@@ -671,6 +759,63 @@
       <w:pPr>
         <w:pStyle w:val="NoSpacing"/>
         <w:jc w:val="both"/>
+        <w:rPr>
+          <w:sz w:val="28"/>
+          <w:szCs w:val="28"/>
+          <w:lang w:val="en-US"/>
+        </w:rPr>
+      </w:pPr>
+      <w:r>
+        <w:rPr>
+          <w:sz w:val="28"/>
+          <w:szCs w:val="28"/>
+          <w:lang w:val="en-US"/>
+        </w:rPr>
+        <w:t>&lt;&gt;</w:t>
+      </w:r>
+    </w:p>
+    <w:p>
+      <w:pPr>
+        <w:rPr>
+          <w:sz w:val="28"/>
+          <w:szCs w:val="28"/>
+          <w:lang w:val="en-US"/>
+        </w:rPr>
+      </w:pPr>
+      <w:r>
+        <w:rPr>
+          <w:sz w:val="28"/>
+          <w:szCs w:val="28"/>
+          <w:lang w:val="en-US"/>
+        </w:rPr>
+        <w:br w:type="page"/>
+      </w:r>
+    </w:p>
+    <w:p>
+      <w:pPr>
+        <w:pStyle w:val="NoSpacing"/>
+        <w:jc w:val="center"/>
+        <w:rPr>
+          <w:b/>
+          <w:sz w:val="40"/>
+          <w:szCs w:val="40"/>
+          <w:lang w:val="en-US"/>
+        </w:rPr>
+      </w:pPr>
+      <w:r>
+        <w:rPr>
+          <w:b/>
+          <w:sz w:val="40"/>
+          <w:szCs w:val="40"/>
+          <w:lang w:val="en-US"/>
+        </w:rPr>
+        <w:lastRenderedPageBreak/>
+        <w:t>NAT DEVELOPING</w:t>
+      </w:r>
+    </w:p>
+    <w:p>
+      <w:pPr>
+        <w:pStyle w:val="NoSpacing"/>
         <w:rPr>
           <w:b/>
           <w:sz w:val="32"/>
@@ -678,15 +823,73 @@
           <w:lang w:val="en-US"/>
         </w:rPr>
       </w:pPr>
-      <w:r>
+    </w:p>
+    <w:p>
+      <w:pPr>
+        <w:pStyle w:val="NoSpacing"/>
+        <w:rPr>
+          <w:sz w:val="28"/>
+          <w:szCs w:val="28"/>
+          <w:lang w:val="en-US"/>
+        </w:rPr>
+      </w:pPr>
+      <w:r>
+        <w:rPr>
+          <w:sz w:val="28"/>
+          <w:szCs w:val="28"/>
+          <w:lang w:val="en-US"/>
+        </w:rPr>
+        <w:t>&lt;</w:t>
+      </w:r>
+      <w:proofErr w:type="gramStart"/>
+      <w:r>
+        <w:rPr>
+          <w:sz w:val="28"/>
+          <w:szCs w:val="28"/>
+          <w:lang w:val="en-US"/>
+        </w:rPr>
+        <w:t>how  we</w:t>
+      </w:r>
+      <w:proofErr w:type="gramEnd"/>
+      <w:r>
+        <w:rPr>
+          <w:sz w:val="28"/>
+          <w:szCs w:val="28"/>
+          <w:lang w:val="en-US"/>
+        </w:rPr>
+        <w:t xml:space="preserve"> are going to do that  and what do we need for that – BASICALLY THE INTRO OF THIS PART </w:t>
+      </w:r>
+      <w:r>
+        <w:rPr>
+          <w:sz w:val="28"/>
+          <w:szCs w:val="28"/>
+          <w:lang w:val="en-US"/>
+        </w:rPr>
+        <w:t>&gt;</w:t>
+      </w:r>
+    </w:p>
+    <w:p>
+      <w:pPr>
+        <w:pStyle w:val="NoSpacing"/>
+        <w:jc w:val="both"/>
+        <w:rPr>
+          <w:sz w:val="28"/>
+          <w:szCs w:val="28"/>
+          <w:lang w:val="en-US"/>
+        </w:rPr>
+      </w:pPr>
+    </w:p>
+    <w:p>
+      <w:pPr>
+        <w:pStyle w:val="NoSpacing"/>
+        <w:jc w:val="both"/>
         <w:rPr>
           <w:b/>
           <w:sz w:val="32"/>
           <w:szCs w:val="32"/>
           <w:lang w:val="en-US"/>
         </w:rPr>
-        <w:t>NAT Performance M</w:t>
-      </w:r>
+      </w:pPr>
       <w:r>
         <w:rPr>
           <w:b/>
@@ -694,6 +897,15 @@
           <w:szCs w:val="32"/>
           <w:lang w:val="en-US"/>
         </w:rPr>
+        <w:t>NAT Performance M</w:t>
+      </w:r>
+      <w:r>
+        <w:rPr>
+          <w:b/>
+          <w:sz w:val="32"/>
+          <w:szCs w:val="32"/>
+          <w:lang w:val="en-US"/>
+        </w:rPr>
         <w:t xml:space="preserve">etrics </w:t>
       </w:r>
     </w:p>
@@ -817,17 +1029,7 @@
           <w:szCs w:val="28"/>
           <w:lang w:val="en-US"/>
         </w:rPr>
-        <w:t xml:space="preserve">task specific computer (a commodity server) to make a </w:t>
-      </w:r>
-      <w:r>
-        <w:rPr>
-          <w:b/>
-          <w:sz w:val="28"/>
-          <w:szCs w:val="28"/>
-          <w:lang w:val="en-US"/>
-        </w:rPr>
-        <w:lastRenderedPageBreak/>
-        <w:t>network specific solution using a mix of algorithmic and technological approaches.</w:t>
+        <w:t>task specific computer (a commodity server) to make a network specific solution using a mix of algorithmic and technological approaches.</w:t>
       </w:r>
       <w:r>
         <w:rPr>
@@ -1657,6 +1859,18 @@
         <w:ind w:left="720"/>
         <w:jc w:val="both"/>
         <w:rPr>
+          <w:sz w:val="28"/>
+          <w:szCs w:val="28"/>
+          <w:lang w:val="en-US"/>
+        </w:rPr>
+      </w:pPr>
+    </w:p>
+    <w:p>
+      <w:pPr>
+        <w:pStyle w:val="NoSpacing"/>
+        <w:ind w:left="720"/>
+        <w:jc w:val="both"/>
+        <w:rPr>
           <w:b/>
           <w:i/>
           <w:sz w:val="28"/>
@@ -1765,16 +1979,7 @@
           <w:szCs w:val="28"/>
           <w:lang w:val="en-US"/>
         </w:rPr>
-        <w:t xml:space="preserve">harder to estimate the performance of the NAT on different processors using the </w:t>
-      </w:r>
-      <w:r>
-        <w:rPr>
-          <w:sz w:val="28"/>
-          <w:szCs w:val="28"/>
-          <w:lang w:val="en-US"/>
-        </w:rPr>
-        <w:lastRenderedPageBreak/>
-        <w:t>set of metrics described earlier in this chapter. Cycles per packet metric</w:t>
+        <w:t>harder to estimate the performance of the NAT on different processors using the set of metrics described earlier in this chapter. Cycles per packet metric</w:t>
       </w:r>
       <w:r>
         <w:rPr>
@@ -2171,6 +2376,7 @@
           <w:szCs w:val="28"/>
           <w:lang w:val="en-US"/>
         </w:rPr>
+        <w:lastRenderedPageBreak/>
         <w:t>Genera</w:t>
       </w:r>
       <w:r>
@@ -2348,16 +2554,7 @@
           <w:szCs w:val="28"/>
           <w:lang w:val="en-US"/>
         </w:rPr>
-        <w:t xml:space="preserve">and a packet IP and </w:t>
-      </w:r>
-      <w:r>
-        <w:rPr>
-          <w:sz w:val="28"/>
-          <w:szCs w:val="28"/>
-          <w:lang w:val="en-US"/>
-        </w:rPr>
-        <w:lastRenderedPageBreak/>
-        <w:t xml:space="preserve">port number changed </w:t>
+        <w:t xml:space="preserve">and a packet IP and port number changed </w:t>
       </w:r>
       <w:r>
         <w:rPr>
@@ -2826,6 +3023,7 @@
           <w:szCs w:val="28"/>
           <w:lang w:val="en-US"/>
         </w:rPr>
+        <w:lastRenderedPageBreak/>
         <w:t>On the figure 1 there are some results explaining the cost of one packet processing having the ideal lookup data structure.</w:t>
       </w:r>
       <w:r>
@@ -2910,7 +3108,6 @@
           <w:noProof/>
           <w:lang w:val="en-US"/>
         </w:rPr>
-        <w:lastRenderedPageBreak/>
         <w:drawing>
           <wp:inline distT="0" distB="0" distL="0" distR="0" wp14:anchorId="04A6ED8F" wp14:editId="12F44AC3">
             <wp:extent cx="5861050" cy="3263900"/>
@@ -2947,6 +3144,7 @@
         </w:rPr>
         <w:t xml:space="preserve">Figure </w:t>
       </w:r>
+      <w:proofErr w:type="gramEnd"/>
       <w:r>
         <w:rPr>
           <w:color w:val="auto"/>
@@ -2990,6 +3188,7 @@
         </w:rPr>
         <w:fldChar w:fldCharType="end"/>
       </w:r>
+      <w:proofErr w:type="gramStart"/>
       <w:r>
         <w:rPr>
           <w:color w:val="auto"/>
@@ -3216,6 +3415,7 @@
           <w:szCs w:val="28"/>
           <w:lang w:val="en-US"/>
         </w:rPr>
+        <w:lastRenderedPageBreak/>
         <w:t xml:space="preserve">So the first question to investigate is how fast the searching process is. To answer that question the test has been performed which uses as a lookup data structure a simple linear array with linear search </w:t>
       </w:r>
       <w:proofErr w:type="gramStart"/>
@@ -3370,7 +3570,6 @@
           <w:noProof/>
           <w:lang w:val="en-US"/>
         </w:rPr>
-        <w:lastRenderedPageBreak/>
         <w:drawing>
           <wp:inline distT="0" distB="0" distL="0" distR="0" wp14:anchorId="7E7D9369" wp14:editId="328D2765">
             <wp:extent cx="6115050" cy="3105150"/>
@@ -3407,6 +3606,7 @@
         </w:rPr>
         <w:t xml:space="preserve">Figure </w:t>
       </w:r>
+      <w:proofErr w:type="gramEnd"/>
       <w:r>
         <w:rPr>
           <w:color w:val="auto"/>
@@ -3450,6 +3650,7 @@
         </w:rPr>
         <w:fldChar w:fldCharType="end"/>
       </w:r>
+      <w:proofErr w:type="gramStart"/>
       <w:r>
         <w:rPr>
           <w:color w:val="auto"/>
@@ -3604,7 +3805,16 @@
           <w:szCs w:val="28"/>
           <w:lang w:val="en-US"/>
         </w:rPr>
-        <w:t>Thus the amount of memory to be allocated is 2 * [data structure size] which is 1048 Mb in our case. This amount of memory could be reduced and it is shown in further chapters of this document but nevertheless it is still a big chunk of memory which cannot be placed in the fast CPU cache memory so the solution to be chosen cannot rely on that memory and should take into consideration software construction approaches that could help to eliminate cache misses which could be a key point in the race to the performance.</w:t>
+        <w:t xml:space="preserve">Thus the amount of memory to be allocated is 2 * [data structure size] which is 1048 Mb in our case. This amount of memory could be reduced and it is shown in further chapters of this document but nevertheless it is still a big </w:t>
+      </w:r>
+      <w:r>
+        <w:rPr>
+          <w:sz w:val="28"/>
+          <w:szCs w:val="28"/>
+          <w:lang w:val="en-US"/>
+        </w:rPr>
+        <w:lastRenderedPageBreak/>
+        <w:t>chunk of memory which cannot be placed in the fast CPU cache memory so the solution to be chosen cannot rely on that memory and should take into consideration software construction approaches that could help to eliminate cache misses which could be a key point in the race to the performance.</w:t>
       </w:r>
     </w:p>
     <w:p>
@@ -3653,7 +3863,6 @@
           <w:szCs w:val="28"/>
           <w:lang w:val="en-US"/>
         </w:rPr>
-        <w:lastRenderedPageBreak/>
         <w:t xml:space="preserve">To find a suitable solution it is worth to </w:t>
       </w:r>
       <w:r>
@@ -4480,6 +4689,7 @@
           <w:szCs w:val="28"/>
           <w:lang w:val="en-US"/>
         </w:rPr>
+        <w:lastRenderedPageBreak/>
         <w:t xml:space="preserve">From now and further in this document the NAT translation lookup data structure is called a NAT table and the translation record is called NAT table entry. The NAT table and the NAT table entry structures and sizes can differ in further described experiments </w:t>
       </w:r>
       <w:r>
@@ -4556,7 +4766,6 @@
           <w:szCs w:val="32"/>
           <w:lang w:val="en-US"/>
         </w:rPr>
-        <w:lastRenderedPageBreak/>
         <w:t>Tree-based NAT</w:t>
       </w:r>
       <w:r>
@@ -4824,6 +5033,7 @@
         </w:rPr>
         <w:t xml:space="preserve">Figure </w:t>
       </w:r>
+      <w:proofErr w:type="gramEnd"/>
       <w:r>
         <w:rPr>
           <w:color w:val="auto"/>
@@ -4867,6 +5077,7 @@
         </w:rPr>
         <w:fldChar w:fldCharType="end"/>
       </w:r>
+      <w:proofErr w:type="gramStart"/>
       <w:r>
         <w:rPr>
           <w:color w:val="auto"/>
@@ -5000,6 +5211,7 @@
           <w:szCs w:val="28"/>
           <w:lang w:val="en-US"/>
         </w:rPr>
+        <w:lastRenderedPageBreak/>
         <w:t xml:space="preserve">Simple binary tree is known with its drawback of data sequence storing dependency. In the worst case, when the inserting values set sorted, </w:t>
       </w:r>
       <w:proofErr w:type="gramStart"/>
@@ -5091,7 +5303,6 @@
           <w:szCs w:val="28"/>
           <w:lang w:val="en-US"/>
         </w:rPr>
-        <w:lastRenderedPageBreak/>
         <w:t xml:space="preserve">Another drawback of binary tree is low spatial </w:t>
       </w:r>
       <w:proofErr w:type="gramStart"/>
@@ -5314,18 +5525,692 @@
           <w:szCs w:val="28"/>
           <w:lang w:val="en-US"/>
         </w:rPr>
-        <w:t>1) searching time. The result of the experiment is shown at Figure 4</w:t>
+        <w:t>1) searching time. The result of the experiment</w:t>
+      </w:r>
+      <w:r>
+        <w:rPr>
+          <w:sz w:val="28"/>
+          <w:szCs w:val="28"/>
+          <w:lang w:val="en-US"/>
+        </w:rPr>
+        <w:t xml:space="preserve"> is shown in</w:t>
+      </w:r>
+      <w:r>
+        <w:rPr>
+          <w:sz w:val="28"/>
+          <w:szCs w:val="28"/>
+          <w:lang w:val="en-US"/>
+        </w:rPr>
+        <w:t xml:space="preserve"> Figure 4.   </w:t>
+      </w:r>
+    </w:p>
+    <w:p>
+      <w:pPr>
+        <w:pStyle w:val="NoSpacing"/>
+        <w:keepNext/>
+        <w:jc w:val="both"/>
+      </w:pPr>
+      <w:r>
+        <w:rPr>
+          <w:noProof/>
+          <w:lang w:val="en-US"/>
+        </w:rPr>
+        <w:drawing>
+          <wp:inline distT="0" distB="0" distL="0" distR="0" wp14:anchorId="1FFBE3AA" wp14:editId="131B222E">
+            <wp:extent cx="6136748" cy="3105048"/>
+            <wp:effectExtent l="0" t="0" r="0" b="0"/>
+            <wp:docPr id="5" name="Chart 5"/>
+            <wp:cNvGraphicFramePr/>
+            <a:graphic xmlns:a="http://schemas.openxmlformats.org/drawingml/2006/main">
+              <a:graphicData uri="http://schemas.openxmlformats.org/drawingml/2006/chart">
+                <c:chart xmlns:c="http://schemas.openxmlformats.org/drawingml/2006/chart" xmlns:r="http://schemas.openxmlformats.org/officeDocument/2006/relationships" r:id="rId12"/>
+              </a:graphicData>
+            </a:graphic>
+          </wp:inline>
+        </w:drawing>
+      </w:r>
+    </w:p>
+    <w:p>
+      <w:pPr>
+        <w:pStyle w:val="Caption"/>
+        <w:ind w:left="900" w:hanging="864"/>
+        <w:rPr>
+          <w:color w:val="auto"/>
+          <w:sz w:val="22"/>
+          <w:szCs w:val="22"/>
+          <w:lang w:val="en-US"/>
+        </w:rPr>
+      </w:pPr>
+      <w:proofErr w:type="gramStart"/>
+      <w:r>
+        <w:rPr>
+          <w:color w:val="auto"/>
+          <w:sz w:val="22"/>
+          <w:szCs w:val="22"/>
+          <w:lang w:val="en-US"/>
+        </w:rPr>
+        <w:t xml:space="preserve">Figure </w:t>
+      </w:r>
+      <w:proofErr w:type="gramEnd"/>
+      <w:r>
+        <w:rPr>
+          <w:color w:val="auto"/>
+          <w:sz w:val="22"/>
+          <w:szCs w:val="22"/>
+        </w:rPr>
+        <w:fldChar w:fldCharType="begin"/>
+      </w:r>
+      <w:r>
+        <w:rPr>
+          <w:color w:val="auto"/>
+          <w:sz w:val="22"/>
+          <w:szCs w:val="22"/>
+          <w:lang w:val="en-US"/>
+        </w:rPr>
+        <w:instrText xml:space="preserve"> SEQ Figure \* ARABIC </w:instrText>
+      </w:r>
+      <w:r>
+        <w:rPr>
+          <w:color w:val="auto"/>
+          <w:sz w:val="22"/>
+          <w:szCs w:val="22"/>
+        </w:rPr>
+        <w:fldChar w:fldCharType="separate"/>
+      </w:r>
+      <w:r>
+        <w:rPr>
+          <w:noProof/>
+          <w:color w:val="auto"/>
+          <w:sz w:val="22"/>
+          <w:szCs w:val="22"/>
+          <w:lang w:val="en-US"/>
+        </w:rPr>
+        <w:t>4</w:t>
+      </w:r>
+      <w:r>
+        <w:rPr>
+          <w:color w:val="auto"/>
+          <w:sz w:val="22"/>
+          <w:szCs w:val="22"/>
+        </w:rPr>
+        <w:fldChar w:fldCharType="end"/>
+      </w:r>
+      <w:proofErr w:type="gramStart"/>
+      <w:r>
+        <w:rPr>
+          <w:color w:val="auto"/>
+          <w:sz w:val="22"/>
+          <w:szCs w:val="22"/>
+          <w:lang w:val="en-US"/>
+        </w:rPr>
+        <w:t>.</w:t>
+      </w:r>
+      <w:proofErr w:type="gramEnd"/>
+      <w:r>
+        <w:rPr>
+          <w:color w:val="auto"/>
+          <w:sz w:val="22"/>
+          <w:szCs w:val="22"/>
+          <w:lang w:val="en-US"/>
+        </w:rPr>
+        <w:t xml:space="preserve"> </w:t>
+      </w:r>
+      <w:proofErr w:type="gramStart"/>
+      <w:r>
+        <w:rPr>
+          <w:color w:val="auto"/>
+          <w:sz w:val="22"/>
+          <w:szCs w:val="22"/>
+          <w:lang w:val="en-US"/>
+        </w:rPr>
+        <w:t>Nat Performanc</w:t>
+      </w:r>
+      <w:r>
+        <w:rPr>
+          <w:color w:val="auto"/>
+          <w:sz w:val="22"/>
+          <w:szCs w:val="22"/>
+          <w:lang w:val="en-US"/>
+        </w:rPr>
+        <w:t>e</w:t>
+      </w:r>
+      <w:proofErr w:type="gramEnd"/>
+      <w:r>
+        <w:rPr>
+          <w:color w:val="auto"/>
+          <w:sz w:val="22"/>
+          <w:szCs w:val="22"/>
+          <w:lang w:val="en-US"/>
+        </w:rPr>
+        <w:t xml:space="preserve">. </w:t>
+      </w:r>
+      <w:proofErr w:type="gramStart"/>
+      <w:r>
+        <w:rPr>
+          <w:color w:val="auto"/>
+          <w:sz w:val="22"/>
+          <w:szCs w:val="22"/>
+          <w:lang w:val="en-US"/>
+        </w:rPr>
+        <w:t xml:space="preserve">Binary tree-based NAT table for outgoing packets and </w:t>
+      </w:r>
+      <w:r>
+        <w:rPr>
+          <w:color w:val="auto"/>
+          <w:sz w:val="22"/>
+          <w:szCs w:val="22"/>
+          <w:lang w:val="en-US"/>
+        </w:rPr>
+        <w:t>1D array</w:t>
+      </w:r>
+      <w:r>
+        <w:rPr>
+          <w:color w:val="auto"/>
+          <w:sz w:val="22"/>
+          <w:szCs w:val="22"/>
+          <w:lang w:val="en-US"/>
+        </w:rPr>
+        <w:t xml:space="preserve"> for incoming packets</w:t>
+      </w:r>
+      <w:r>
+        <w:rPr>
+          <w:color w:val="auto"/>
+          <w:sz w:val="22"/>
+          <w:szCs w:val="22"/>
+          <w:lang w:val="en-US"/>
+        </w:rPr>
+        <w:t>.</w:t>
+      </w:r>
+      <w:proofErr w:type="gramEnd"/>
+      <w:r>
+        <w:rPr>
+          <w:color w:val="auto"/>
+          <w:sz w:val="22"/>
+          <w:szCs w:val="22"/>
+          <w:lang w:val="en-US"/>
+        </w:rPr>
+        <w:t xml:space="preserve"> </w:t>
+      </w:r>
+      <w:proofErr w:type="gramStart"/>
+      <w:r>
+        <w:rPr>
+          <w:color w:val="auto"/>
+          <w:sz w:val="22"/>
+          <w:szCs w:val="22"/>
+          <w:lang w:val="en-US"/>
+        </w:rPr>
+        <w:t>Compar</w:t>
       </w:r>
       <w:bookmarkStart w:id="0" w:name="_GoBack"/>
       <w:bookmarkEnd w:id="0"/>
       <w:r>
         <w:rPr>
-          <w:sz w:val="28"/>
-          <w:szCs w:val="28"/>
-          <w:lang w:val="en-US"/>
-        </w:rPr>
-        <w:t xml:space="preserve">.   </w:t>
-      </w:r>
+          <w:color w:val="auto"/>
+          <w:sz w:val="22"/>
+          <w:szCs w:val="22"/>
+          <w:lang w:val="en-US"/>
+        </w:rPr>
+        <w:t>ison of basic and red-black binary trees.</w:t>
+      </w:r>
+      <w:proofErr w:type="gramEnd"/>
+    </w:p>
+    <w:p>
+      <w:pPr>
+        <w:jc w:val="both"/>
+        <w:rPr>
+          <w:sz w:val="28"/>
+          <w:szCs w:val="28"/>
+          <w:lang w:val="en-US"/>
+        </w:rPr>
+      </w:pPr>
+      <w:r>
+        <w:rPr>
+          <w:sz w:val="28"/>
+          <w:szCs w:val="28"/>
+          <w:lang w:val="en-US"/>
+        </w:rPr>
+        <w:lastRenderedPageBreak/>
+        <w:t xml:space="preserve">The improvements made have given a remarkable performance increasing about 5700% on 100 000 nodes data set. </w:t>
+      </w:r>
+      <w:r>
+        <w:rPr>
+          <w:sz w:val="28"/>
+          <w:szCs w:val="28"/>
+          <w:lang w:val="en-US"/>
+        </w:rPr>
+        <w:t>From the chart it is clearly seen</w:t>
+      </w:r>
+      <w:r>
+        <w:rPr>
+          <w:sz w:val="28"/>
+          <w:szCs w:val="28"/>
+          <w:lang w:val="en-US"/>
+        </w:rPr>
+        <w:t xml:space="preserve">. </w:t>
+      </w:r>
+      <w:r>
+        <w:rPr>
+          <w:sz w:val="28"/>
+          <w:szCs w:val="28"/>
+          <w:lang w:val="en-US"/>
+        </w:rPr>
+        <w:t>Although this result is quite good but has two serious flaws: The first one is that the performance is still below the desired level of 436 cycles and to fulfill that requirement it is necessary to speed up the lookup in 3.5 times. The second one is that the tree isn’</w:t>
+      </w:r>
+      <w:r>
+        <w:rPr>
+          <w:sz w:val="28"/>
+          <w:szCs w:val="28"/>
+          <w:lang w:val="en-US"/>
+        </w:rPr>
+        <w:t xml:space="preserve">t balanced which means that the search time for different nodes takes different time. To fix that flaw any balanced-tree data structure can be used, for example, a well-known and widely spread red-black </w:t>
+      </w:r>
+      <w:proofErr w:type="gramStart"/>
+      <w:r>
+        <w:rPr>
+          <w:sz w:val="28"/>
+          <w:szCs w:val="28"/>
+          <w:lang w:val="en-US"/>
+        </w:rPr>
+        <w:t>tree</w:t>
+      </w:r>
+      <w:r>
+        <w:rPr>
+          <w:sz w:val="12"/>
+          <w:szCs w:val="12"/>
+          <w:lang w:val="en-US"/>
+        </w:rPr>
+        <w:t>[</w:t>
+      </w:r>
+      <w:proofErr w:type="spellStart"/>
+      <w:proofErr w:type="gramEnd"/>
+      <w:r>
+        <w:rPr>
+          <w:sz w:val="12"/>
+          <w:szCs w:val="12"/>
+          <w:lang w:val="en-US"/>
+        </w:rPr>
+        <w:t>ref_cormen</w:t>
+      </w:r>
+      <w:proofErr w:type="spellEnd"/>
+      <w:r>
+        <w:rPr>
+          <w:sz w:val="12"/>
+          <w:szCs w:val="12"/>
+          <w:lang w:val="en-US"/>
+        </w:rPr>
+        <w:t>]</w:t>
+      </w:r>
+      <w:r>
+        <w:rPr>
+          <w:sz w:val="28"/>
+          <w:szCs w:val="28"/>
+          <w:lang w:val="en-US"/>
+        </w:rPr>
+        <w:t>. The figure</w:t>
+      </w:r>
+      <w:r>
+        <w:rPr>
+          <w:sz w:val="28"/>
+          <w:szCs w:val="28"/>
+          <w:lang w:val="en-US"/>
+        </w:rPr>
+        <w:t xml:space="preserve"> 4</w:t>
+      </w:r>
+      <w:r>
+        <w:rPr>
+          <w:sz w:val="28"/>
+          <w:szCs w:val="28"/>
+          <w:lang w:val="en-US"/>
+        </w:rPr>
+        <w:t xml:space="preserve"> shows the results of using red-black tree instead of regular binary tree.</w:t>
+      </w:r>
+      <w:r>
+        <w:rPr>
+          <w:sz w:val="28"/>
+          <w:szCs w:val="28"/>
+          <w:lang w:val="en-US"/>
+        </w:rPr>
+        <w:t xml:space="preserve"> The performance improvement that gives red-black tree data structure is around 13% and still 3 times below the desired value.</w:t>
+      </w:r>
+    </w:p>
+    <w:p>
+      <w:pPr>
+        <w:jc w:val="both"/>
+        <w:rPr>
+          <w:sz w:val="28"/>
+          <w:szCs w:val="28"/>
+          <w:lang w:val="en-US"/>
+        </w:rPr>
+      </w:pPr>
+      <w:r>
+        <w:rPr>
+          <w:sz w:val="28"/>
+          <w:szCs w:val="28"/>
+          <w:lang w:val="en-US"/>
+        </w:rPr>
+        <w:t xml:space="preserve">The results of using tree-based data structures revealed the fact that these data structures cannot be used for achieving of the target level of performance. The maximum result they could provide is 3 times slower than needed. For further investigation of the performance </w:t>
+      </w:r>
+      <w:r>
+        <w:rPr>
+          <w:sz w:val="28"/>
+          <w:szCs w:val="28"/>
+          <w:lang w:val="en-US"/>
+        </w:rPr>
+        <w:t>more fast data structures should be taken into consideration.</w:t>
+      </w:r>
+    </w:p>
+    <w:p>
+      <w:pPr>
+        <w:jc w:val="both"/>
+        <w:rPr>
+          <w:b/>
+          <w:sz w:val="32"/>
+          <w:szCs w:val="32"/>
+          <w:lang w:val="en-US"/>
+        </w:rPr>
+      </w:pPr>
+      <w:r>
+        <w:rPr>
+          <w:b/>
+          <w:sz w:val="32"/>
+          <w:szCs w:val="32"/>
+          <w:lang w:val="en-US"/>
+        </w:rPr>
+        <w:t>Hash-based NAT table</w:t>
+      </w:r>
+    </w:p>
+    <w:p>
+      <w:pPr>
+        <w:jc w:val="both"/>
+        <w:rPr>
+          <w:sz w:val="28"/>
+          <w:szCs w:val="28"/>
+          <w:lang w:val="en-US"/>
+        </w:rPr>
+      </w:pPr>
+      <w:r>
+        <w:rPr>
+          <w:sz w:val="28"/>
+          <w:szCs w:val="28"/>
+          <w:lang w:val="en-US"/>
+        </w:rPr>
+        <w:t xml:space="preserve">The hash table is a data structure which provides the constant time </w:t>
+      </w:r>
+      <w:proofErr w:type="gramStart"/>
+      <w:r>
+        <w:rPr>
+          <w:sz w:val="28"/>
+          <w:szCs w:val="28"/>
+          <w:lang w:val="en-US"/>
+        </w:rPr>
+        <w:t>O(</w:t>
+      </w:r>
+      <w:proofErr w:type="gramEnd"/>
+      <w:r>
+        <w:rPr>
+          <w:sz w:val="28"/>
+          <w:szCs w:val="28"/>
+          <w:lang w:val="en-US"/>
+        </w:rPr>
+        <w:t xml:space="preserve">1) </w:t>
+      </w:r>
+      <w:r>
+        <w:rPr>
+          <w:sz w:val="28"/>
+          <w:szCs w:val="28"/>
+          <w:lang w:val="en-US"/>
+        </w:rPr>
+        <w:t xml:space="preserve">of getting the value using a key. </w:t>
+      </w:r>
+      <w:r>
+        <w:rPr>
+          <w:sz w:val="28"/>
+          <w:szCs w:val="28"/>
+          <w:lang w:val="en-US"/>
+        </w:rPr>
+        <w:t>The</w:t>
+      </w:r>
+      <w:r>
+        <w:rPr>
+          <w:sz w:val="28"/>
+          <w:szCs w:val="28"/>
+          <w:lang w:val="en-US"/>
+        </w:rPr>
+        <w:t xml:space="preserve"> key i</w:t>
+      </w:r>
+      <w:r>
+        <w:rPr>
+          <w:sz w:val="28"/>
+          <w:szCs w:val="28"/>
+          <w:lang w:val="en-US"/>
+        </w:rPr>
+        <w:t xml:space="preserve">s produced with by a hash function. The hash function has a deterministic value for a given input. </w:t>
+      </w:r>
+    </w:p>
+    <w:p>
+      <w:pPr>
+        <w:jc w:val="both"/>
+        <w:rPr>
+          <w:sz w:val="28"/>
+          <w:szCs w:val="28"/>
+          <w:lang w:val="en-US"/>
+        </w:rPr>
+      </w:pPr>
+      <w:r>
+        <w:rPr>
+          <w:sz w:val="28"/>
+          <w:szCs w:val="28"/>
+          <w:lang w:val="en-US"/>
+        </w:rPr>
+        <w:t>The biggest issue while using a hash table is collisions arising which occur when the hash function produce the same result for any two or more inputs. There are several schemes of this problem resolving. The most frequently used is separate chaining with linked lists.</w:t>
+      </w:r>
+      <w:r>
+        <w:rPr>
+          <w:sz w:val="28"/>
+          <w:szCs w:val="28"/>
+          <w:lang w:val="en-US"/>
+        </w:rPr>
+        <w:t xml:space="preserve"> It provides with the good performance allowing to use simple (i.e. computationally cheap) hash functions.</w:t>
+      </w:r>
+    </w:p>
+    <w:p>
+      <w:pPr>
+        <w:jc w:val="both"/>
+        <w:rPr>
+          <w:sz w:val="28"/>
+          <w:szCs w:val="28"/>
+          <w:lang w:val="en-US"/>
+        </w:rPr>
+      </w:pPr>
+      <w:r>
+        <w:rPr>
+          <w:sz w:val="28"/>
+          <w:szCs w:val="28"/>
+          <w:lang w:val="en-US"/>
+        </w:rPr>
+        <w:t>For implementing the NAT table was</w:t>
+      </w:r>
+      <w:r>
+        <w:rPr>
+          <w:sz w:val="28"/>
+          <w:szCs w:val="28"/>
+          <w:lang w:val="en-US"/>
+        </w:rPr>
+        <w:t xml:space="preserve"> </w:t>
+      </w:r>
+      <w:r>
+        <w:rPr>
+          <w:sz w:val="28"/>
+          <w:szCs w:val="28"/>
+          <w:lang w:val="en-US"/>
+        </w:rPr>
+        <w:t xml:space="preserve">modulo operation as the hash function. The NAT table capacity is set to store 1000 translation for each of 65536 nodes of the supported network. </w:t>
+      </w:r>
+      <w:r>
+        <w:rPr>
+          <w:sz w:val="28"/>
+          <w:szCs w:val="28"/>
+          <w:lang w:val="en-US"/>
+        </w:rPr>
+        <w:t xml:space="preserve"> As in case of the binary tree exploration, the hash table is used for outgoing packets for incoming packets the same 1-dimensional array is used. The hash table cell includes supplementary data which includes a link to a corresponding cell in the incoming array for accelerating of creating new translation time. The re</w:t>
+      </w:r>
+      <w:r>
+        <w:rPr>
+          <w:sz w:val="28"/>
+          <w:szCs w:val="28"/>
+          <w:lang w:val="en-US"/>
+        </w:rPr>
+        <w:t>sults of using the hash table are</w:t>
+      </w:r>
+      <w:r>
+        <w:rPr>
+          <w:sz w:val="28"/>
+          <w:szCs w:val="28"/>
+          <w:lang w:val="en-US"/>
+        </w:rPr>
+        <w:t xml:space="preserve"> shown in Figure 5. </w:t>
+      </w:r>
+    </w:p>
+    <w:p>
+      <w:pPr>
+        <w:keepNext/>
+        <w:jc w:val="both"/>
+      </w:pPr>
+      <w:r>
+        <w:rPr>
+          <w:noProof/>
+          <w:lang w:val="en-US"/>
+        </w:rPr>
+        <w:lastRenderedPageBreak/>
+        <w:drawing>
+          <wp:inline distT="0" distB="0" distL="0" distR="0" wp14:anchorId="4237F344" wp14:editId="777C62B3">
+            <wp:extent cx="6102520" cy="3105048"/>
+            <wp:effectExtent l="0" t="0" r="0" b="0"/>
+            <wp:docPr id="6" name="Chart 6"/>
+            <wp:cNvGraphicFramePr/>
+            <a:graphic xmlns:a="http://schemas.openxmlformats.org/drawingml/2006/main">
+              <a:graphicData uri="http://schemas.openxmlformats.org/drawingml/2006/chart">
+                <c:chart xmlns:c="http://schemas.openxmlformats.org/drawingml/2006/chart" xmlns:r="http://schemas.openxmlformats.org/officeDocument/2006/relationships" r:id="rId13"/>
+              </a:graphicData>
+            </a:graphic>
+          </wp:inline>
+        </w:drawing>
+      </w:r>
+    </w:p>
+    <w:p>
+      <w:pPr>
+        <w:pStyle w:val="Caption"/>
+        <w:ind w:left="1080" w:hanging="810"/>
+        <w:rPr>
+          <w:color w:val="auto"/>
+          <w:sz w:val="22"/>
+          <w:szCs w:val="22"/>
+          <w:lang w:val="en-US"/>
+        </w:rPr>
+      </w:pPr>
+      <w:proofErr w:type="gramStart"/>
+      <w:r>
+        <w:rPr>
+          <w:color w:val="auto"/>
+          <w:sz w:val="22"/>
+          <w:szCs w:val="22"/>
+          <w:lang w:val="en-US"/>
+        </w:rPr>
+        <w:t xml:space="preserve">Figure </w:t>
+      </w:r>
+      <w:r>
+        <w:rPr>
+          <w:color w:val="auto"/>
+          <w:sz w:val="22"/>
+          <w:szCs w:val="22"/>
+        </w:rPr>
+        <w:fldChar w:fldCharType="begin"/>
+      </w:r>
+      <w:r>
+        <w:rPr>
+          <w:color w:val="auto"/>
+          <w:sz w:val="22"/>
+          <w:szCs w:val="22"/>
+          <w:lang w:val="en-US"/>
+        </w:rPr>
+        <w:instrText xml:space="preserve"> SEQ Figure \* ARABIC </w:instrText>
+      </w:r>
+      <w:r>
+        <w:rPr>
+          <w:color w:val="auto"/>
+          <w:sz w:val="22"/>
+          <w:szCs w:val="22"/>
+        </w:rPr>
+        <w:fldChar w:fldCharType="separate"/>
+      </w:r>
+      <w:r>
+        <w:rPr>
+          <w:noProof/>
+          <w:color w:val="auto"/>
+          <w:sz w:val="22"/>
+          <w:szCs w:val="22"/>
+          <w:lang w:val="en-US"/>
+        </w:rPr>
+        <w:t>5</w:t>
+      </w:r>
+      <w:r>
+        <w:rPr>
+          <w:color w:val="auto"/>
+          <w:sz w:val="22"/>
+          <w:szCs w:val="22"/>
+        </w:rPr>
+        <w:fldChar w:fldCharType="end"/>
+      </w:r>
+      <w:r>
+        <w:rPr>
+          <w:color w:val="auto"/>
+          <w:sz w:val="22"/>
+          <w:szCs w:val="22"/>
+          <w:lang w:val="en-US"/>
+        </w:rPr>
+        <w:t>.</w:t>
+      </w:r>
+      <w:proofErr w:type="gramEnd"/>
+      <w:r>
+        <w:rPr>
+          <w:color w:val="auto"/>
+          <w:sz w:val="22"/>
+          <w:szCs w:val="22"/>
+          <w:lang w:val="en-US"/>
+        </w:rPr>
+        <w:t xml:space="preserve"> </w:t>
+      </w:r>
+      <w:proofErr w:type="gramStart"/>
+      <w:r>
+        <w:rPr>
+          <w:color w:val="auto"/>
+          <w:sz w:val="22"/>
+          <w:szCs w:val="22"/>
+          <w:lang w:val="en-US"/>
+        </w:rPr>
+        <w:t>Nat Performance</w:t>
+      </w:r>
+      <w:proofErr w:type="gramEnd"/>
+      <w:r>
+        <w:rPr>
+          <w:color w:val="auto"/>
+          <w:sz w:val="22"/>
+          <w:szCs w:val="22"/>
+          <w:lang w:val="en-US"/>
+        </w:rPr>
+        <w:t xml:space="preserve">. </w:t>
+      </w:r>
+      <w:proofErr w:type="gramStart"/>
+      <w:r>
+        <w:rPr>
+          <w:color w:val="auto"/>
+          <w:sz w:val="22"/>
+          <w:szCs w:val="22"/>
+          <w:lang w:val="en-US"/>
+        </w:rPr>
+        <w:t>Hash-based NAT table for outgoing packets and 1D array for incoming packets.</w:t>
+      </w:r>
+      <w:proofErr w:type="gramEnd"/>
     </w:p>
     <w:p>
       <w:pPr>
@@ -5826,7 +6711,6 @@
           <w:szCs w:val="28"/>
           <w:lang w:val="en-US"/>
         </w:rPr>
-        <w:lastRenderedPageBreak/>
         <w:t>Hash+array</w:t>
       </w:r>
       <w:proofErr w:type="spellEnd"/>
@@ -5926,6 +6810,7 @@
           <w:szCs w:val="28"/>
           <w:lang w:val="en-US"/>
         </w:rPr>
+        <w:lastRenderedPageBreak/>
         <w:t>Summary</w:t>
       </w:r>
     </w:p>
@@ -6370,7 +7255,6 @@
           <w:szCs w:val="28"/>
           <w:lang w:val="en-US"/>
         </w:rPr>
-        <w:lastRenderedPageBreak/>
         <w:t>[</w:t>
       </w:r>
       <w:proofErr w:type="spellStart"/>
@@ -6409,7 +7293,7 @@
         </w:rPr>
         <w:t xml:space="preserve">[ref_RDP.RU] </w:t>
       </w:r>
-      <w:hyperlink r:id="rId12" w:history="1">
+      <w:hyperlink r:id="rId14" w:history="1">
         <w:r>
           <w:rPr>
             <w:rStyle w:val="Hyperlink"/>
@@ -6459,7 +7343,7 @@
         </w:rPr>
         <w:t xml:space="preserve"> </w:t>
       </w:r>
-      <w:hyperlink r:id="rId13" w:anchor="page-5" w:history="1">
+      <w:hyperlink r:id="rId15" w:anchor="page-5" w:history="1">
         <w:r>
           <w:rPr>
             <w:rStyle w:val="Hyperlink"/>
@@ -6486,6 +7370,7 @@
           <w:szCs w:val="28"/>
           <w:lang w:val="en-US"/>
         </w:rPr>
+        <w:lastRenderedPageBreak/>
         <w:t xml:space="preserve">[ref_rfc791] </w:t>
       </w:r>
       <w:r>
@@ -6496,7 +7381,7 @@
         </w:rPr>
         <w:t xml:space="preserve">Internet protocol </w:t>
       </w:r>
-      <w:hyperlink r:id="rId14" w:history="1">
+      <w:hyperlink r:id="rId16" w:history="1">
         <w:r>
           <w:rPr>
             <w:rStyle w:val="Hyperlink"/>
@@ -6549,7 +7434,7 @@
         </w:rPr>
         <w:t xml:space="preserve"> Transmission Control Protocol </w:t>
       </w:r>
-      <w:hyperlink r:id="rId15" w:history="1">
+      <w:hyperlink r:id="rId17" w:history="1">
         <w:r>
           <w:rPr>
             <w:rStyle w:val="Hyperlink"/>
@@ -6578,7 +7463,7 @@
         </w:rPr>
         <w:t xml:space="preserve">[ref_rfc768] User Datagram Protocol </w:t>
       </w:r>
-      <w:hyperlink r:id="rId16" w:history="1">
+      <w:hyperlink r:id="rId18" w:history="1">
         <w:r>
           <w:rPr>
             <w:rStyle w:val="Hyperlink"/>
@@ -6649,7 +7534,7 @@
         </w:rPr>
         <w:t> </w:t>
       </w:r>
-      <w:hyperlink r:id="rId17" w:history="1">
+      <w:hyperlink r:id="rId19" w:history="1">
         <w:r>
           <w:rPr>
             <w:rStyle w:val="Hyperlink"/>
@@ -6698,7 +7583,7 @@
         </w:rPr>
         <w:t> </w:t>
       </w:r>
-      <w:hyperlink r:id="rId18" w:history="1">
+      <w:hyperlink r:id="rId20" w:history="1">
         <w:r>
           <w:rPr>
             <w:rStyle w:val="Hyperlink"/>
@@ -6747,7 +7632,7 @@
         </w:rPr>
         <w:t> </w:t>
       </w:r>
-      <w:hyperlink r:id="rId19" w:history="1">
+      <w:hyperlink r:id="rId21" w:history="1">
         <w:r>
           <w:rPr>
             <w:rStyle w:val="Hyperlink"/>
@@ -6807,7 +7692,7 @@
         </w:rPr>
         <w:t> </w:t>
       </w:r>
-      <w:hyperlink r:id="rId20" w:history="1">
+      <w:hyperlink r:id="rId22" w:history="1">
         <w:r>
           <w:rPr>
             <w:rStyle w:val="Hyperlink"/>
@@ -6904,8 +7789,8 @@
       </w:r>
     </w:p>
     <w:sectPr>
-      <w:headerReference w:type="default" r:id="rId21"/>
-      <w:footerReference w:type="default" r:id="rId22"/>
+      <w:headerReference w:type="default" r:id="rId23"/>
+      <w:footerReference w:type="default" r:id="rId24"/>
       <w:pgSz w:w="11906" w:h="16838"/>
       <w:pgMar w:top="679" w:right="850" w:bottom="1134" w:left="1701" w:header="426" w:footer="0" w:gutter="0"/>
       <w:cols w:space="708"/>
@@ -7068,7 +7953,7 @@
                       <w:sz w:val="20"/>
                       <w:szCs w:val="20"/>
                     </w:rPr>
-                    <w:t>9</w:t>
+                    <w:t>11</w:t>
                   </w:r>
                   <w:r>
                     <w:rPr>
@@ -7136,7 +8021,7 @@
                       <w:sz w:val="20"/>
                       <w:szCs w:val="20"/>
                     </w:rPr>
-                    <w:t>11</w:t>
+                    <w:t>13</w:t>
                   </w:r>
                   <w:r>
                     <w:rPr>
@@ -11311,11 +12196,11 @@
           <c:showBubbleSize val="0"/>
         </c:dLbls>
         <c:gapWidth val="150"/>
-        <c:axId val="132605056"/>
-        <c:axId val="132606976"/>
+        <c:axId val="132595072"/>
+        <c:axId val="147861888"/>
       </c:barChart>
       <c:catAx>
-        <c:axId val="132605056"/>
+        <c:axId val="132595072"/>
         <c:scaling>
           <c:orientation val="minMax"/>
         </c:scaling>
@@ -11343,7 +12228,7 @@
             <a:endParaRPr lang="en-US"/>
           </a:p>
         </c:txPr>
-        <c:crossAx val="132606976"/>
+        <c:crossAx val="147861888"/>
         <c:crosses val="autoZero"/>
         <c:auto val="1"/>
         <c:lblAlgn val="ctr"/>
@@ -11351,7 +12236,7 @@
         <c:noMultiLvlLbl val="0"/>
       </c:catAx>
       <c:valAx>
-        <c:axId val="132606976"/>
+        <c:axId val="147861888"/>
         <c:scaling>
           <c:orientation val="minMax"/>
         </c:scaling>
@@ -11386,7 +12271,7 @@
             <a:endParaRPr lang="en-US"/>
           </a:p>
         </c:txPr>
-        <c:crossAx val="132605056"/>
+        <c:crossAx val="132595072"/>
         <c:crosses val="autoZero"/>
         <c:crossBetween val="between"/>
       </c:valAx>
@@ -12050,11 +12935,11 @@
           <c:showPercent val="0"/>
           <c:showBubbleSize val="0"/>
         </c:dLbls>
-        <c:axId val="132281088"/>
-        <c:axId val="132282624"/>
+        <c:axId val="77678080"/>
+        <c:axId val="77679616"/>
       </c:scatterChart>
       <c:valAx>
-        <c:axId val="132281088"/>
+        <c:axId val="77678080"/>
         <c:scaling>
           <c:orientation val="minMax"/>
           <c:max val="2200"/>
@@ -12110,12 +12995,12 @@
             <a:endParaRPr lang="en-US"/>
           </a:p>
         </c:txPr>
-        <c:crossAx val="132282624"/>
+        <c:crossAx val="77679616"/>
         <c:crosses val="autoZero"/>
         <c:crossBetween val="midCat"/>
       </c:valAx>
       <c:valAx>
-        <c:axId val="132282624"/>
+        <c:axId val="77679616"/>
         <c:scaling>
           <c:orientation val="minMax"/>
         </c:scaling>
@@ -12150,7 +13035,7 @@
             <a:endParaRPr lang="en-US"/>
           </a:p>
         </c:txPr>
-        <c:crossAx val="132281088"/>
+        <c:crossAx val="77678080"/>
         <c:crosses val="autoZero"/>
         <c:crossBetween val="midCat"/>
       </c:valAx>
@@ -12694,11 +13579,11 @@
           <c:showPercent val="0"/>
           <c:showBubbleSize val="0"/>
         </c:dLbls>
-        <c:axId val="132392448"/>
-        <c:axId val="132417024"/>
+        <c:axId val="77699328"/>
+        <c:axId val="77703424"/>
       </c:scatterChart>
       <c:valAx>
-        <c:axId val="132392448"/>
+        <c:axId val="77699328"/>
         <c:scaling>
           <c:orientation val="minMax"/>
           <c:min val="0"/>
@@ -12753,12 +13638,12 @@
             <a:endParaRPr lang="en-US"/>
           </a:p>
         </c:txPr>
-        <c:crossAx val="132417024"/>
+        <c:crossAx val="77703424"/>
         <c:crosses val="autoZero"/>
         <c:crossBetween val="midCat"/>
       </c:valAx>
       <c:valAx>
-        <c:axId val="132417024"/>
+        <c:axId val="77703424"/>
         <c:scaling>
           <c:orientation val="minMax"/>
           <c:max val="4000000"/>
@@ -12795,7 +13680,1440 @@
             <a:endParaRPr lang="en-US"/>
           </a:p>
         </c:txPr>
-        <c:crossAx val="132392448"/>
+        <c:crossAx val="77699328"/>
+        <c:crosses val="autoZero"/>
+        <c:crossBetween val="midCat"/>
+      </c:valAx>
+      <c:spPr>
+        <a:solidFill>
+          <a:schemeClr val="bg1">
+            <a:lumMod val="95000"/>
+          </a:schemeClr>
+        </a:solidFill>
+        <a:ln w="0">
+          <a:noFill/>
+        </a:ln>
+      </c:spPr>
+    </c:plotArea>
+    <c:plotVisOnly val="1"/>
+    <c:dispBlanksAs val="zero"/>
+    <c:showDLblsOverMax val="0"/>
+  </c:chart>
+  <c:spPr>
+    <a:noFill/>
+    <a:ln cmpd="sng">
+      <a:noFill/>
+    </a:ln>
+  </c:spPr>
+  <c:externalData r:id="rId1">
+    <c:autoUpdate val="0"/>
+  </c:externalData>
+  <c:userShapes r:id="rId2"/>
+</c:chartSpace>
+</file>
+
+<file path=word/charts/chart4.xml><?xml version="1.0" encoding="utf-8"?>
+<c:chartSpace xmlns:c="http://schemas.openxmlformats.org/drawingml/2006/chart" xmlns:a="http://schemas.openxmlformats.org/drawingml/2006/main" xmlns:r="http://schemas.openxmlformats.org/officeDocument/2006/relationships">
+  <c:date1904 val="0"/>
+  <c:lang val="en-US"/>
+  <c:roundedCorners val="0"/>
+  <mc:AlternateContent xmlns:mc="http://schemas.openxmlformats.org/markup-compatibility/2006">
+    <mc:Choice xmlns:c14="http://schemas.microsoft.com/office/drawing/2007/8/2/chart" Requires="c14">
+      <c14:style val="102"/>
+    </mc:Choice>
+    <mc:Fallback>
+      <c:style val="2"/>
+    </mc:Fallback>
+  </mc:AlternateContent>
+  <c:chart>
+    <c:title>
+      <c:tx>
+        <c:rich>
+          <a:bodyPr anchor="t" anchorCtr="0"/>
+          <a:lstStyle/>
+          <a:p>
+            <a:pPr marL="0" marR="0" indent="0" algn="l" defTabSz="914400" rtl="0" eaLnBrk="1" fontAlgn="auto" latinLnBrk="0" hangingPunct="1">
+              <a:lnSpc>
+                <a:spcPct val="100000"/>
+              </a:lnSpc>
+              <a:spcBef>
+                <a:spcPts val="0"/>
+              </a:spcBef>
+              <a:spcAft>
+                <a:spcPts val="0"/>
+              </a:spcAft>
+              <a:buClrTx/>
+              <a:buSzTx/>
+              <a:buFontTx/>
+              <a:buNone/>
+              <a:tabLst/>
+              <a:defRPr sz="1800" b="1" i="0" u="none" strike="noStrike" kern="1200" baseline="0">
+                <a:solidFill>
+                  <a:sysClr val="windowText" lastClr="000000"/>
+                </a:solidFill>
+                <a:latin typeface="+mn-lt"/>
+                <a:ea typeface="+mn-ea"/>
+                <a:cs typeface="+mn-cs"/>
+              </a:defRPr>
+            </a:pPr>
+            <a:r>
+              <a:rPr lang="en-US" sz="1050" b="1" i="0" u="none" strike="noStrike" baseline="0" smtClean="0"/>
+              <a:t>Nat Performance - Binary tree-based NAT table + 1D array </a:t>
+            </a:r>
+          </a:p>
+          <a:p>
+            <a:pPr marL="0" marR="0" indent="0" algn="l" defTabSz="914400" rtl="0" eaLnBrk="1" fontAlgn="auto" latinLnBrk="0" hangingPunct="1">
+              <a:lnSpc>
+                <a:spcPct val="100000"/>
+              </a:lnSpc>
+              <a:spcBef>
+                <a:spcPts val="0"/>
+              </a:spcBef>
+              <a:spcAft>
+                <a:spcPts val="0"/>
+              </a:spcAft>
+              <a:buClrTx/>
+              <a:buSzTx/>
+              <a:buFontTx/>
+              <a:buNone/>
+              <a:tabLst/>
+              <a:defRPr sz="1800" b="1" i="0" u="none" strike="noStrike" kern="1200" baseline="0">
+                <a:solidFill>
+                  <a:sysClr val="windowText" lastClr="000000"/>
+                </a:solidFill>
+                <a:latin typeface="+mn-lt"/>
+                <a:ea typeface="+mn-ea"/>
+                <a:cs typeface="+mn-cs"/>
+              </a:defRPr>
+            </a:pPr>
+            <a:r>
+              <a:rPr lang="en-US" sz="800" b="0" i="0" baseline="0">
+                <a:effectLst/>
+              </a:rPr>
+              <a:t>CPU: i5-4210U, 1 core</a:t>
+            </a:r>
+            <a:endParaRPr lang="en-US" sz="800">
+              <a:effectLst/>
+            </a:endParaRPr>
+          </a:p>
+          <a:p>
+            <a:pPr marL="0" marR="0" indent="0" algn="l" defTabSz="914400" rtl="0" eaLnBrk="1" fontAlgn="auto" latinLnBrk="0" hangingPunct="1">
+              <a:lnSpc>
+                <a:spcPct val="100000"/>
+              </a:lnSpc>
+              <a:spcBef>
+                <a:spcPts val="0"/>
+              </a:spcBef>
+              <a:spcAft>
+                <a:spcPts val="0"/>
+              </a:spcAft>
+              <a:buClrTx/>
+              <a:buSzTx/>
+              <a:buFontTx/>
+              <a:buNone/>
+              <a:tabLst/>
+              <a:defRPr sz="1800" b="1" i="0" u="none" strike="noStrike" kern="1200" baseline="0">
+                <a:solidFill>
+                  <a:sysClr val="windowText" lastClr="000000"/>
+                </a:solidFill>
+                <a:latin typeface="+mn-lt"/>
+                <a:ea typeface="+mn-ea"/>
+                <a:cs typeface="+mn-cs"/>
+              </a:defRPr>
+            </a:pPr>
+            <a:endParaRPr lang="en-US" sz="1200" b="0"/>
+          </a:p>
+          <a:p>
+            <a:pPr marL="0" marR="0" indent="0" algn="l" defTabSz="914400" rtl="0" eaLnBrk="1" fontAlgn="auto" latinLnBrk="0" hangingPunct="1">
+              <a:lnSpc>
+                <a:spcPct val="100000"/>
+              </a:lnSpc>
+              <a:spcBef>
+                <a:spcPts val="0"/>
+              </a:spcBef>
+              <a:spcAft>
+                <a:spcPts val="0"/>
+              </a:spcAft>
+              <a:buClrTx/>
+              <a:buSzTx/>
+              <a:buFontTx/>
+              <a:buNone/>
+              <a:tabLst/>
+              <a:defRPr sz="1800" b="1" i="0" u="none" strike="noStrike" kern="1200" baseline="0">
+                <a:solidFill>
+                  <a:sysClr val="windowText" lastClr="000000"/>
+                </a:solidFill>
+                <a:latin typeface="+mn-lt"/>
+                <a:ea typeface="+mn-ea"/>
+                <a:cs typeface="+mn-cs"/>
+              </a:defRPr>
+            </a:pPr>
+            <a:r>
+              <a:rPr lang="en-US" sz="800" b="1"/>
+              <a:t>[cycles/packet]</a:t>
+            </a:r>
+          </a:p>
+        </c:rich>
+      </c:tx>
+      <c:layout>
+        <c:manualLayout>
+          <c:xMode val="edge"/>
+          <c:yMode val="edge"/>
+          <c:x val="1.4780955646215229E-2"/>
+          <c:y val="1.2904431126923207E-2"/>
+        </c:manualLayout>
+      </c:layout>
+      <c:overlay val="0"/>
+    </c:title>
+    <c:autoTitleDeleted val="0"/>
+    <c:plotArea>
+      <c:layout>
+        <c:manualLayout>
+          <c:layoutTarget val="inner"/>
+          <c:xMode val="edge"/>
+          <c:yMode val="edge"/>
+          <c:x val="8.0190804649937594E-2"/>
+          <c:y val="0.22922020181192571"/>
+          <c:w val="0.88134260089157745"/>
+          <c:h val="0.66316192505535121"/>
+        </c:manualLayout>
+      </c:layout>
+      <c:scatterChart>
+        <c:scatterStyle val="smoothMarker"/>
+        <c:varyColors val="0"/>
+        <c:ser>
+          <c:idx val="1"/>
+          <c:order val="0"/>
+          <c:tx>
+            <c:v>target_performance</c:v>
+          </c:tx>
+          <c:spPr>
+            <a:ln>
+              <a:solidFill>
+                <a:srgbClr val="FCD184"/>
+              </a:solidFill>
+            </a:ln>
+          </c:spPr>
+          <c:marker>
+            <c:symbol val="none"/>
+          </c:marker>
+          <c:dLbls>
+            <c:delete val="1"/>
+          </c:dLbls>
+          <c:xVal>
+            <c:numRef>
+              <c:f>tree_array!$O$4:$O$9</c:f>
+              <c:numCache>
+                <c:formatCode>General</c:formatCode>
+                <c:ptCount val="6"/>
+                <c:pt idx="0">
+                  <c:v>1000</c:v>
+                </c:pt>
+                <c:pt idx="1">
+                  <c:v>10000</c:v>
+                </c:pt>
+                <c:pt idx="2">
+                  <c:v>100000</c:v>
+                </c:pt>
+                <c:pt idx="3">
+                  <c:v>500000</c:v>
+                </c:pt>
+                <c:pt idx="4">
+                  <c:v>1000000</c:v>
+                </c:pt>
+                <c:pt idx="5">
+                  <c:v>2000000</c:v>
+                </c:pt>
+              </c:numCache>
+            </c:numRef>
+          </c:xVal>
+          <c:yVal>
+            <c:numRef>
+              <c:f>tree_array!$Q$4:$Q$9</c:f>
+              <c:numCache>
+                <c:formatCode>General</c:formatCode>
+                <c:ptCount val="6"/>
+                <c:pt idx="0">
+                  <c:v>436</c:v>
+                </c:pt>
+                <c:pt idx="1">
+                  <c:v>436</c:v>
+                </c:pt>
+                <c:pt idx="2">
+                  <c:v>436</c:v>
+                </c:pt>
+                <c:pt idx="3">
+                  <c:v>436</c:v>
+                </c:pt>
+                <c:pt idx="4">
+                  <c:v>436</c:v>
+                </c:pt>
+                <c:pt idx="5">
+                  <c:v>436</c:v>
+                </c:pt>
+              </c:numCache>
+            </c:numRef>
+          </c:yVal>
+          <c:smooth val="1"/>
+        </c:ser>
+        <c:ser>
+          <c:idx val="0"/>
+          <c:order val="1"/>
+          <c:tx>
+            <c:v>binary tree-array</c:v>
+          </c:tx>
+          <c:spPr>
+            <a:ln>
+              <a:solidFill>
+                <a:schemeClr val="accent3">
+                  <a:lumMod val="60000"/>
+                  <a:lumOff val="40000"/>
+                </a:schemeClr>
+              </a:solidFill>
+            </a:ln>
+          </c:spPr>
+          <c:marker>
+            <c:symbol val="circle"/>
+            <c:size val="3"/>
+            <c:spPr>
+              <a:solidFill>
+                <a:schemeClr val="accent3">
+                  <a:lumMod val="75000"/>
+                </a:schemeClr>
+              </a:solidFill>
+              <a:ln>
+                <a:solidFill>
+                  <a:schemeClr val="accent3">
+                    <a:lumMod val="75000"/>
+                  </a:schemeClr>
+                </a:solidFill>
+              </a:ln>
+            </c:spPr>
+          </c:marker>
+          <c:dLbls>
+            <c:dLbl>
+              <c:idx val="0"/>
+              <c:layout>
+                <c:manualLayout>
+                  <c:x val="-3.8062800920023128E-2"/>
+                  <c:y val="-2.4988663621303118E-2"/>
+                </c:manualLayout>
+              </c:layout>
+              <c:dLblPos val="r"/>
+              <c:showLegendKey val="0"/>
+              <c:showVal val="1"/>
+              <c:showCatName val="0"/>
+              <c:showSerName val="0"/>
+              <c:showPercent val="0"/>
+              <c:showBubbleSize val="0"/>
+            </c:dLbl>
+            <c:dLbl>
+              <c:idx val="1"/>
+              <c:layout>
+                <c:manualLayout>
+                  <c:x val="-2.3390503648234477E-2"/>
+                  <c:y val="-1.5988897236352374E-2"/>
+                </c:manualLayout>
+              </c:layout>
+              <c:dLblPos val="r"/>
+              <c:showLegendKey val="0"/>
+              <c:showVal val="1"/>
+              <c:showCatName val="0"/>
+              <c:showSerName val="0"/>
+              <c:showPercent val="0"/>
+              <c:showBubbleSize val="0"/>
+            </c:dLbl>
+            <c:dLbl>
+              <c:idx val="2"/>
+              <c:layout>
+                <c:manualLayout>
+                  <c:x val="-3.404487518365204E-2"/>
+                  <c:y val="-2.2004805845008631E-2"/>
+                </c:manualLayout>
+              </c:layout>
+              <c:dLblPos val="r"/>
+              <c:showLegendKey val="0"/>
+              <c:showVal val="1"/>
+              <c:showCatName val="0"/>
+              <c:showSerName val="0"/>
+              <c:showPercent val="0"/>
+              <c:showBubbleSize val="0"/>
+            </c:dLbl>
+            <c:dLbl>
+              <c:idx val="3"/>
+              <c:layout>
+                <c:manualLayout>
+                  <c:x val="-2.1868313602549601E-2"/>
+                  <c:y val="-3.6665500570622303E-2"/>
+                </c:manualLayout>
+              </c:layout>
+              <c:dLblPos val="r"/>
+              <c:showLegendKey val="0"/>
+              <c:showVal val="1"/>
+              <c:showCatName val="0"/>
+              <c:showSerName val="0"/>
+              <c:showPercent val="0"/>
+              <c:showBubbleSize val="0"/>
+            </c:dLbl>
+            <c:dLbl>
+              <c:idx val="4"/>
+              <c:layout>
+                <c:manualLayout>
+                  <c:x val="-2.0346243404911781E-2"/>
+                  <c:y val="-3.657121883799485E-2"/>
+                </c:manualLayout>
+              </c:layout>
+              <c:dLblPos val="r"/>
+              <c:showLegendKey val="0"/>
+              <c:showVal val="1"/>
+              <c:showCatName val="0"/>
+              <c:showSerName val="0"/>
+              <c:showPercent val="0"/>
+              <c:showBubbleSize val="0"/>
+            </c:dLbl>
+            <c:numFmt formatCode="#\ ###\ ##0" sourceLinked="0"/>
+            <c:txPr>
+              <a:bodyPr/>
+              <a:lstStyle/>
+              <a:p>
+                <a:pPr>
+                  <a:defRPr sz="600"/>
+                </a:pPr>
+                <a:endParaRPr lang="en-US"/>
+              </a:p>
+            </c:txPr>
+            <c:dLblPos val="t"/>
+            <c:showLegendKey val="0"/>
+            <c:showVal val="1"/>
+            <c:showCatName val="0"/>
+            <c:showSerName val="0"/>
+            <c:showPercent val="0"/>
+            <c:showBubbleSize val="0"/>
+            <c:showLeaderLines val="0"/>
+          </c:dLbls>
+          <c:xVal>
+            <c:numRef>
+              <c:f>tree_array!$O$4:$O$9</c:f>
+              <c:numCache>
+                <c:formatCode>General</c:formatCode>
+                <c:ptCount val="6"/>
+                <c:pt idx="0">
+                  <c:v>1000</c:v>
+                </c:pt>
+                <c:pt idx="1">
+                  <c:v>10000</c:v>
+                </c:pt>
+                <c:pt idx="2">
+                  <c:v>100000</c:v>
+                </c:pt>
+                <c:pt idx="3">
+                  <c:v>500000</c:v>
+                </c:pt>
+                <c:pt idx="4">
+                  <c:v>1000000</c:v>
+                </c:pt>
+                <c:pt idx="5">
+                  <c:v>2000000</c:v>
+                </c:pt>
+              </c:numCache>
+            </c:numRef>
+          </c:xVal>
+          <c:yVal>
+            <c:numRef>
+              <c:f>tree_array!$P$4:$P$9</c:f>
+              <c:numCache>
+                <c:formatCode>General</c:formatCode>
+                <c:ptCount val="6"/>
+                <c:pt idx="0">
+                  <c:v>376</c:v>
+                </c:pt>
+                <c:pt idx="1">
+                  <c:v>460</c:v>
+                </c:pt>
+                <c:pt idx="2">
+                  <c:v>658</c:v>
+                </c:pt>
+                <c:pt idx="3">
+                  <c:v>1087</c:v>
+                </c:pt>
+                <c:pt idx="4">
+                  <c:v>1463</c:v>
+                </c:pt>
+                <c:pt idx="5">
+                  <c:v>1530</c:v>
+                </c:pt>
+              </c:numCache>
+            </c:numRef>
+          </c:yVal>
+          <c:smooth val="1"/>
+        </c:ser>
+        <c:ser>
+          <c:idx val="2"/>
+          <c:order val="2"/>
+          <c:tx>
+            <c:v>red-black tree</c:v>
+          </c:tx>
+          <c:spPr>
+            <a:ln>
+              <a:solidFill>
+                <a:schemeClr val="accent4">
+                  <a:lumMod val="40000"/>
+                  <a:lumOff val="60000"/>
+                </a:schemeClr>
+              </a:solidFill>
+            </a:ln>
+          </c:spPr>
+          <c:marker>
+            <c:symbol val="circle"/>
+            <c:size val="3"/>
+            <c:spPr>
+              <a:solidFill>
+                <a:schemeClr val="accent4">
+                  <a:lumMod val="75000"/>
+                </a:schemeClr>
+              </a:solidFill>
+              <a:ln>
+                <a:solidFill>
+                  <a:schemeClr val="accent4">
+                    <a:lumMod val="75000"/>
+                  </a:schemeClr>
+                </a:solidFill>
+              </a:ln>
+            </c:spPr>
+          </c:marker>
+          <c:dLbls>
+            <c:dLbl>
+              <c:idx val="0"/>
+              <c:layout>
+                <c:manualLayout>
+                  <c:x val="-9.4028854658732286E-3"/>
+                  <c:y val="1.9977146891126965E-2"/>
+                </c:manualLayout>
+              </c:layout>
+              <c:dLblPos val="r"/>
+              <c:showLegendKey val="0"/>
+              <c:showVal val="1"/>
+              <c:showCatName val="0"/>
+              <c:showSerName val="0"/>
+              <c:showPercent val="0"/>
+              <c:showBubbleSize val="0"/>
+            </c:dLbl>
+            <c:dLbl>
+              <c:idx val="1"/>
+              <c:layout>
+                <c:manualLayout>
+                  <c:x val="-5.5387641793340709E-3"/>
+                  <c:y val="8.8835985788303425E-3"/>
+                </c:manualLayout>
+              </c:layout>
+              <c:dLblPos val="r"/>
+              <c:showLegendKey val="0"/>
+              <c:showVal val="1"/>
+              <c:showCatName val="0"/>
+              <c:showSerName val="0"/>
+              <c:showPercent val="0"/>
+              <c:showBubbleSize val="0"/>
+            </c:dLbl>
+            <c:dLbl>
+              <c:idx val="2"/>
+              <c:layout>
+                <c:manualLayout>
+                  <c:x val="-6.9406401012284541E-3"/>
+                  <c:y val="2.2833154595660977E-2"/>
+                </c:manualLayout>
+              </c:layout>
+              <c:dLblPos val="r"/>
+              <c:showLegendKey val="0"/>
+              <c:showVal val="1"/>
+              <c:showCatName val="0"/>
+              <c:showSerName val="0"/>
+              <c:showPercent val="0"/>
+              <c:showBubbleSize val="0"/>
+            </c:dLbl>
+            <c:dLbl>
+              <c:idx val="3"/>
+              <c:layout>
+                <c:manualLayout>
+                  <c:x val="-1.9908678185102672E-2"/>
+                  <c:y val="2.8659811551232716E-2"/>
+                </c:manualLayout>
+              </c:layout>
+              <c:dLblPos val="r"/>
+              <c:showLegendKey val="0"/>
+              <c:showVal val="1"/>
+              <c:showCatName val="0"/>
+              <c:showSerName val="0"/>
+              <c:showPercent val="0"/>
+              <c:showBubbleSize val="0"/>
+            </c:dLbl>
+            <c:dLbl>
+              <c:idx val="4"/>
+              <c:layout>
+                <c:manualLayout>
+                  <c:x val="-1.9908678185102672E-2"/>
+                  <c:y val="3.4486468506804459E-2"/>
+                </c:manualLayout>
+              </c:layout>
+              <c:dLblPos val="r"/>
+              <c:showLegendKey val="0"/>
+              <c:showVal val="1"/>
+              <c:showCatName val="0"/>
+              <c:showSerName val="0"/>
+              <c:showPercent val="0"/>
+              <c:showBubbleSize val="0"/>
+            </c:dLbl>
+            <c:dLbl>
+              <c:idx val="5"/>
+              <c:layout>
+                <c:manualLayout>
+                  <c:x val="-2.1430748382740492E-2"/>
+                  <c:y val="3.1573140029018641E-2"/>
+                </c:manualLayout>
+              </c:layout>
+              <c:dLblPos val="r"/>
+              <c:showLegendKey val="0"/>
+              <c:showVal val="1"/>
+              <c:showCatName val="0"/>
+              <c:showSerName val="0"/>
+              <c:showPercent val="0"/>
+              <c:showBubbleSize val="0"/>
+            </c:dLbl>
+            <c:txPr>
+              <a:bodyPr/>
+              <a:lstStyle/>
+              <a:p>
+                <a:pPr>
+                  <a:defRPr sz="600"/>
+                </a:pPr>
+                <a:endParaRPr lang="en-US"/>
+              </a:p>
+            </c:txPr>
+            <c:dLblPos val="t"/>
+            <c:showLegendKey val="0"/>
+            <c:showVal val="1"/>
+            <c:showCatName val="0"/>
+            <c:showSerName val="0"/>
+            <c:showPercent val="0"/>
+            <c:showBubbleSize val="0"/>
+            <c:showLeaderLines val="0"/>
+          </c:dLbls>
+          <c:xVal>
+            <c:numRef>
+              <c:f>tree_array!$O$4:$O$9</c:f>
+              <c:numCache>
+                <c:formatCode>General</c:formatCode>
+                <c:ptCount val="6"/>
+                <c:pt idx="0">
+                  <c:v>1000</c:v>
+                </c:pt>
+                <c:pt idx="1">
+                  <c:v>10000</c:v>
+                </c:pt>
+                <c:pt idx="2">
+                  <c:v>100000</c:v>
+                </c:pt>
+                <c:pt idx="3">
+                  <c:v>500000</c:v>
+                </c:pt>
+                <c:pt idx="4">
+                  <c:v>1000000</c:v>
+                </c:pt>
+                <c:pt idx="5">
+                  <c:v>2000000</c:v>
+                </c:pt>
+              </c:numCache>
+            </c:numRef>
+          </c:xVal>
+          <c:yVal>
+            <c:numRef>
+              <c:f>tree_array!$R$4:$R$9</c:f>
+              <c:numCache>
+                <c:formatCode>General</c:formatCode>
+                <c:ptCount val="6"/>
+                <c:pt idx="0">
+                  <c:v>364</c:v>
+                </c:pt>
+                <c:pt idx="1">
+                  <c:v>425</c:v>
+                </c:pt>
+                <c:pt idx="2">
+                  <c:v>622</c:v>
+                </c:pt>
+                <c:pt idx="3">
+                  <c:v>1052</c:v>
+                </c:pt>
+                <c:pt idx="4">
+                  <c:v>1228</c:v>
+                </c:pt>
+                <c:pt idx="5">
+                  <c:v>1340</c:v>
+                </c:pt>
+              </c:numCache>
+            </c:numRef>
+          </c:yVal>
+          <c:smooth val="1"/>
+        </c:ser>
+        <c:dLbls>
+          <c:dLblPos val="t"/>
+          <c:showLegendKey val="0"/>
+          <c:showVal val="1"/>
+          <c:showCatName val="0"/>
+          <c:showSerName val="0"/>
+          <c:showPercent val="0"/>
+          <c:showBubbleSize val="0"/>
+        </c:dLbls>
+        <c:axId val="77718272"/>
+        <c:axId val="77720192"/>
+      </c:scatterChart>
+      <c:valAx>
+        <c:axId val="77718272"/>
+        <c:scaling>
+          <c:orientation val="minMax"/>
+          <c:max val="2100000"/>
+          <c:min val="0"/>
+        </c:scaling>
+        <c:delete val="0"/>
+        <c:axPos val="b"/>
+        <c:title>
+          <c:tx>
+            <c:rich>
+              <a:bodyPr/>
+              <a:lstStyle/>
+              <a:p>
+                <a:pPr>
+                  <a:defRPr/>
+                </a:pPr>
+                <a:r>
+                  <a:rPr lang="en-US" sz="800" baseline="0"/>
+                  <a:t>nat table size [entries]</a:t>
+                </a:r>
+              </a:p>
+            </c:rich>
+          </c:tx>
+          <c:layout>
+            <c:manualLayout>
+              <c:xMode val="edge"/>
+              <c:yMode val="edge"/>
+              <c:x val="0.7938696521349744"/>
+              <c:y val="0.82992899051864788"/>
+            </c:manualLayout>
+          </c:layout>
+          <c:overlay val="0"/>
+        </c:title>
+        <c:numFmt formatCode="#\ ###\ ##0" sourceLinked="0"/>
+        <c:majorTickMark val="none"/>
+        <c:minorTickMark val="in"/>
+        <c:tickLblPos val="nextTo"/>
+        <c:spPr>
+          <a:noFill/>
+          <a:ln w="28575">
+            <a:solidFill>
+              <a:schemeClr val="tx1"/>
+            </a:solidFill>
+          </a:ln>
+        </c:spPr>
+        <c:txPr>
+          <a:bodyPr/>
+          <a:lstStyle/>
+          <a:p>
+            <a:pPr>
+              <a:defRPr sz="800"/>
+            </a:pPr>
+            <a:endParaRPr lang="en-US"/>
+          </a:p>
+        </c:txPr>
+        <c:crossAx val="77720192"/>
+        <c:crosses val="autoZero"/>
+        <c:crossBetween val="midCat"/>
+      </c:valAx>
+      <c:valAx>
+        <c:axId val="77720192"/>
+        <c:scaling>
+          <c:orientation val="minMax"/>
+          <c:min val="0"/>
+        </c:scaling>
+        <c:delete val="0"/>
+        <c:axPos val="l"/>
+        <c:majorGridlines>
+          <c:spPr>
+            <a:ln w="22225">
+              <a:solidFill>
+                <a:schemeClr val="bg1"/>
+              </a:solidFill>
+            </a:ln>
+          </c:spPr>
+        </c:majorGridlines>
+        <c:numFmt formatCode="#\ ###\ ##0" sourceLinked="0"/>
+        <c:majorTickMark val="out"/>
+        <c:minorTickMark val="none"/>
+        <c:tickLblPos val="nextTo"/>
+        <c:spPr>
+          <a:noFill/>
+          <a:ln w="0">
+            <a:noFill/>
+          </a:ln>
+        </c:spPr>
+        <c:txPr>
+          <a:bodyPr/>
+          <a:lstStyle/>
+          <a:p>
+            <a:pPr>
+              <a:defRPr sz="800"/>
+            </a:pPr>
+            <a:endParaRPr lang="en-US"/>
+          </a:p>
+        </c:txPr>
+        <c:crossAx val="77718272"/>
+        <c:crosses val="autoZero"/>
+        <c:crossBetween val="midCat"/>
+      </c:valAx>
+      <c:spPr>
+        <a:solidFill>
+          <a:schemeClr val="bg1">
+            <a:lumMod val="95000"/>
+          </a:schemeClr>
+        </a:solidFill>
+        <a:ln w="0">
+          <a:noFill/>
+        </a:ln>
+      </c:spPr>
+    </c:plotArea>
+    <c:plotVisOnly val="1"/>
+    <c:dispBlanksAs val="zero"/>
+    <c:showDLblsOverMax val="0"/>
+  </c:chart>
+  <c:spPr>
+    <a:noFill/>
+    <a:ln cmpd="sng">
+      <a:noFill/>
+    </a:ln>
+  </c:spPr>
+  <c:externalData r:id="rId1">
+    <c:autoUpdate val="0"/>
+  </c:externalData>
+  <c:userShapes r:id="rId2"/>
+</c:chartSpace>
+</file>
+
+<file path=word/charts/chart5.xml><?xml version="1.0" encoding="utf-8"?>
+<c:chartSpace xmlns:c="http://schemas.openxmlformats.org/drawingml/2006/chart" xmlns:a="http://schemas.openxmlformats.org/drawingml/2006/main" xmlns:r="http://schemas.openxmlformats.org/officeDocument/2006/relationships">
+  <c:date1904 val="0"/>
+  <c:lang val="en-US"/>
+  <c:roundedCorners val="0"/>
+  <mc:AlternateContent xmlns:mc="http://schemas.openxmlformats.org/markup-compatibility/2006">
+    <mc:Choice xmlns:c14="http://schemas.microsoft.com/office/drawing/2007/8/2/chart" Requires="c14">
+      <c14:style val="102"/>
+    </mc:Choice>
+    <mc:Fallback>
+      <c:style val="2"/>
+    </mc:Fallback>
+  </mc:AlternateContent>
+  <c:chart>
+    <c:title>
+      <c:tx>
+        <c:rich>
+          <a:bodyPr anchor="t" anchorCtr="0"/>
+          <a:lstStyle/>
+          <a:p>
+            <a:pPr marL="0" marR="0" indent="0" algn="l" defTabSz="914400" rtl="0" eaLnBrk="1" fontAlgn="auto" latinLnBrk="0" hangingPunct="1">
+              <a:lnSpc>
+                <a:spcPct val="100000"/>
+              </a:lnSpc>
+              <a:spcBef>
+                <a:spcPts val="0"/>
+              </a:spcBef>
+              <a:spcAft>
+                <a:spcPts val="0"/>
+              </a:spcAft>
+              <a:buClrTx/>
+              <a:buSzTx/>
+              <a:buFontTx/>
+              <a:buNone/>
+              <a:tabLst/>
+              <a:defRPr sz="1800" b="1" i="0" u="none" strike="noStrike" kern="1200" baseline="0">
+                <a:solidFill>
+                  <a:sysClr val="windowText" lastClr="000000"/>
+                </a:solidFill>
+                <a:latin typeface="+mn-lt"/>
+                <a:ea typeface="+mn-ea"/>
+                <a:cs typeface="+mn-cs"/>
+              </a:defRPr>
+            </a:pPr>
+            <a:r>
+              <a:rPr lang="en-US" sz="1050" b="1" i="0" u="none" strike="noStrike" baseline="0" smtClean="0"/>
+              <a:t>Nat Performance - Hash-based NAT table</a:t>
+            </a:r>
+          </a:p>
+          <a:p>
+            <a:pPr marL="0" marR="0" indent="0" algn="l" defTabSz="914400" rtl="0" eaLnBrk="1" fontAlgn="auto" latinLnBrk="0" hangingPunct="1">
+              <a:lnSpc>
+                <a:spcPct val="100000"/>
+              </a:lnSpc>
+              <a:spcBef>
+                <a:spcPts val="0"/>
+              </a:spcBef>
+              <a:spcAft>
+                <a:spcPts val="0"/>
+              </a:spcAft>
+              <a:buClrTx/>
+              <a:buSzTx/>
+              <a:buFontTx/>
+              <a:buNone/>
+              <a:tabLst/>
+              <a:defRPr sz="1800" b="1" i="0" u="none" strike="noStrike" kern="1200" baseline="0">
+                <a:solidFill>
+                  <a:sysClr val="windowText" lastClr="000000"/>
+                </a:solidFill>
+                <a:latin typeface="+mn-lt"/>
+                <a:ea typeface="+mn-ea"/>
+                <a:cs typeface="+mn-cs"/>
+              </a:defRPr>
+            </a:pPr>
+            <a:r>
+              <a:rPr lang="en-US" sz="800" b="0" i="0" baseline="0">
+                <a:effectLst/>
+              </a:rPr>
+              <a:t>CPU: i5-4210U, 1 core</a:t>
+            </a:r>
+            <a:endParaRPr lang="en-US" sz="800">
+              <a:effectLst/>
+            </a:endParaRPr>
+          </a:p>
+          <a:p>
+            <a:pPr marL="0" marR="0" indent="0" algn="l" defTabSz="914400" rtl="0" eaLnBrk="1" fontAlgn="auto" latinLnBrk="0" hangingPunct="1">
+              <a:lnSpc>
+                <a:spcPct val="100000"/>
+              </a:lnSpc>
+              <a:spcBef>
+                <a:spcPts val="0"/>
+              </a:spcBef>
+              <a:spcAft>
+                <a:spcPts val="0"/>
+              </a:spcAft>
+              <a:buClrTx/>
+              <a:buSzTx/>
+              <a:buFontTx/>
+              <a:buNone/>
+              <a:tabLst/>
+              <a:defRPr sz="1800" b="1" i="0" u="none" strike="noStrike" kern="1200" baseline="0">
+                <a:solidFill>
+                  <a:sysClr val="windowText" lastClr="000000"/>
+                </a:solidFill>
+                <a:latin typeface="+mn-lt"/>
+                <a:ea typeface="+mn-ea"/>
+                <a:cs typeface="+mn-cs"/>
+              </a:defRPr>
+            </a:pPr>
+            <a:endParaRPr lang="en-US" sz="1200" b="0"/>
+          </a:p>
+          <a:p>
+            <a:pPr marL="0" marR="0" indent="0" algn="l" defTabSz="914400" rtl="0" eaLnBrk="1" fontAlgn="auto" latinLnBrk="0" hangingPunct="1">
+              <a:lnSpc>
+                <a:spcPct val="100000"/>
+              </a:lnSpc>
+              <a:spcBef>
+                <a:spcPts val="0"/>
+              </a:spcBef>
+              <a:spcAft>
+                <a:spcPts val="0"/>
+              </a:spcAft>
+              <a:buClrTx/>
+              <a:buSzTx/>
+              <a:buFontTx/>
+              <a:buNone/>
+              <a:tabLst/>
+              <a:defRPr sz="1800" b="1" i="0" u="none" strike="noStrike" kern="1200" baseline="0">
+                <a:solidFill>
+                  <a:sysClr val="windowText" lastClr="000000"/>
+                </a:solidFill>
+                <a:latin typeface="+mn-lt"/>
+                <a:ea typeface="+mn-ea"/>
+                <a:cs typeface="+mn-cs"/>
+              </a:defRPr>
+            </a:pPr>
+            <a:r>
+              <a:rPr lang="en-US" sz="800" b="1"/>
+              <a:t>[cycles/packet]</a:t>
+            </a:r>
+          </a:p>
+        </c:rich>
+      </c:tx>
+      <c:layout>
+        <c:manualLayout>
+          <c:xMode val="edge"/>
+          <c:yMode val="edge"/>
+          <c:x val="5.0568665650876435E-2"/>
+          <c:y val="2.1078778818768767E-2"/>
+        </c:manualLayout>
+      </c:layout>
+      <c:overlay val="0"/>
+    </c:title>
+    <c:autoTitleDeleted val="0"/>
+    <c:plotArea>
+      <c:layout>
+        <c:manualLayout>
+          <c:layoutTarget val="inner"/>
+          <c:xMode val="edge"/>
+          <c:yMode val="edge"/>
+          <c:x val="9.4863324687894712E-2"/>
+          <c:y val="0.23883489800482879"/>
+          <c:w val="0.8587591963900808"/>
+          <c:h val="0.66316192505535121"/>
+        </c:manualLayout>
+      </c:layout>
+      <c:scatterChart>
+        <c:scatterStyle val="smoothMarker"/>
+        <c:varyColors val="0"/>
+        <c:ser>
+          <c:idx val="1"/>
+          <c:order val="0"/>
+          <c:tx>
+            <c:v>target_performance</c:v>
+          </c:tx>
+          <c:spPr>
+            <a:ln>
+              <a:solidFill>
+                <a:srgbClr val="FCD184"/>
+              </a:solidFill>
+            </a:ln>
+          </c:spPr>
+          <c:marker>
+            <c:symbol val="none"/>
+          </c:marker>
+          <c:dLbls>
+            <c:delete val="1"/>
+          </c:dLbls>
+          <c:xVal>
+            <c:numRef>
+              <c:f>hash!$O$4:$O$11</c:f>
+              <c:numCache>
+                <c:formatCode>General</c:formatCode>
+                <c:ptCount val="8"/>
+                <c:pt idx="0">
+                  <c:v>1000</c:v>
+                </c:pt>
+                <c:pt idx="1">
+                  <c:v>10000</c:v>
+                </c:pt>
+                <c:pt idx="2">
+                  <c:v>100000</c:v>
+                </c:pt>
+                <c:pt idx="3">
+                  <c:v>500000</c:v>
+                </c:pt>
+                <c:pt idx="4">
+                  <c:v>1000000</c:v>
+                </c:pt>
+                <c:pt idx="5">
+                  <c:v>2000000</c:v>
+                </c:pt>
+                <c:pt idx="6">
+                  <c:v>4000000</c:v>
+                </c:pt>
+                <c:pt idx="7">
+                  <c:v>8000000</c:v>
+                </c:pt>
+              </c:numCache>
+            </c:numRef>
+          </c:xVal>
+          <c:yVal>
+            <c:numRef>
+              <c:f>hash!$Q$4:$Q$11</c:f>
+              <c:numCache>
+                <c:formatCode>General</c:formatCode>
+                <c:ptCount val="8"/>
+                <c:pt idx="0">
+                  <c:v>436</c:v>
+                </c:pt>
+                <c:pt idx="1">
+                  <c:v>436</c:v>
+                </c:pt>
+                <c:pt idx="2">
+                  <c:v>436</c:v>
+                </c:pt>
+                <c:pt idx="3">
+                  <c:v>436</c:v>
+                </c:pt>
+                <c:pt idx="4">
+                  <c:v>436</c:v>
+                </c:pt>
+                <c:pt idx="5">
+                  <c:v>436</c:v>
+                </c:pt>
+                <c:pt idx="6">
+                  <c:v>436</c:v>
+                </c:pt>
+                <c:pt idx="7">
+                  <c:v>436</c:v>
+                </c:pt>
+              </c:numCache>
+            </c:numRef>
+          </c:yVal>
+          <c:smooth val="1"/>
+        </c:ser>
+        <c:ser>
+          <c:idx val="2"/>
+          <c:order val="1"/>
+          <c:tx>
+            <c:v>hash-single_core</c:v>
+          </c:tx>
+          <c:spPr>
+            <a:ln>
+              <a:solidFill>
+                <a:schemeClr val="tx2">
+                  <a:lumMod val="40000"/>
+                  <a:lumOff val="60000"/>
+                </a:schemeClr>
+              </a:solidFill>
+            </a:ln>
+          </c:spPr>
+          <c:marker>
+            <c:symbol val="circle"/>
+            <c:size val="4"/>
+            <c:spPr>
+              <a:solidFill>
+                <a:schemeClr val="tx2">
+                  <a:lumMod val="60000"/>
+                  <a:lumOff val="40000"/>
+                </a:schemeClr>
+              </a:solidFill>
+              <a:ln>
+                <a:solidFill>
+                  <a:schemeClr val="tx2">
+                    <a:lumMod val="60000"/>
+                    <a:lumOff val="40000"/>
+                  </a:schemeClr>
+                </a:solidFill>
+              </a:ln>
+            </c:spPr>
+          </c:marker>
+          <c:dLbls>
+            <c:dLbl>
+              <c:idx val="0"/>
+              <c:layout>
+                <c:manualLayout>
+                  <c:x val="6.6971088696064036E-4"/>
+                  <c:y val="8.2665122067316233E-3"/>
+                </c:manualLayout>
+              </c:layout>
+              <c:dLblPos val="r"/>
+              <c:showLegendKey val="0"/>
+              <c:showVal val="1"/>
+              <c:showCatName val="0"/>
+              <c:showSerName val="0"/>
+              <c:showPercent val="0"/>
+              <c:showBubbleSize val="0"/>
+            </c:dLbl>
+            <c:dLbl>
+              <c:idx val="1"/>
+              <c:layout>
+                <c:manualLayout>
+                  <c:x val="-1.1506850694141911E-2"/>
+                  <c:y val="4.0313125462376198E-2"/>
+                </c:manualLayout>
+              </c:layout>
+              <c:dLblPos val="r"/>
+              <c:showLegendKey val="0"/>
+              <c:showVal val="1"/>
+              <c:showCatName val="0"/>
+              <c:showSerName val="0"/>
+              <c:showPercent val="0"/>
+              <c:showBubbleSize val="0"/>
+            </c:dLbl>
+            <c:dLbl>
+              <c:idx val="2"/>
+              <c:layout>
+                <c:manualLayout>
+                  <c:x val="-9.9847804965040917E-3"/>
+                  <c:y val="-2.3780101048912951E-2"/>
+                </c:manualLayout>
+              </c:layout>
+              <c:dLblPos val="r"/>
+              <c:showLegendKey val="0"/>
+              <c:showVal val="1"/>
+              <c:showCatName val="0"/>
+              <c:showSerName val="0"/>
+              <c:showPercent val="0"/>
+              <c:showBubbleSize val="0"/>
+            </c:dLbl>
+            <c:dLbl>
+              <c:idx val="3"/>
+              <c:layout>
+                <c:manualLayout>
+                  <c:x val="-2.0557955481720305E-2"/>
+                  <c:y val="-3.1343154759604364E-2"/>
+                </c:manualLayout>
+              </c:layout>
+              <c:dLblPos val="r"/>
+              <c:showLegendKey val="0"/>
+              <c:showVal val="1"/>
+              <c:showCatName val="0"/>
+              <c:showSerName val="0"/>
+              <c:showPercent val="0"/>
+              <c:showBubbleSize val="0"/>
+            </c:dLbl>
+            <c:dLbl>
+              <c:idx val="4"/>
+              <c:layout>
+                <c:manualLayout>
+                  <c:x val="-2.3311123847130733E-2"/>
+                  <c:y val="-3.2519948161831957E-2"/>
+                </c:manualLayout>
+              </c:layout>
+              <c:dLblPos val="r"/>
+              <c:showLegendKey val="0"/>
+              <c:showVal val="1"/>
+              <c:showCatName val="0"/>
+              <c:showSerName val="0"/>
+              <c:showPercent val="0"/>
+              <c:showBubbleSize val="0"/>
+            </c:dLbl>
+            <c:dLbl>
+              <c:idx val="5"/>
+              <c:layout>
+                <c:manualLayout>
+                  <c:x val="-2.8201923700021253E-2"/>
+                  <c:y val="-2.3779986653990535E-2"/>
+                </c:manualLayout>
+              </c:layout>
+              <c:dLblPos val="r"/>
+              <c:showLegendKey val="0"/>
+              <c:showVal val="1"/>
+              <c:showCatName val="0"/>
+              <c:showSerName val="0"/>
+              <c:showPercent val="0"/>
+              <c:showBubbleSize val="0"/>
+            </c:dLbl>
+            <c:dLbl>
+              <c:idx val="6"/>
+              <c:layout>
+                <c:manualLayout>
+                  <c:x val="-3.326154594519079E-2"/>
+                  <c:y val="-2.9295521357479822E-2"/>
+                </c:manualLayout>
+              </c:layout>
+              <c:dLblPos val="r"/>
+              <c:showLegendKey val="0"/>
+              <c:showVal val="1"/>
+              <c:showCatName val="0"/>
+              <c:showSerName val="0"/>
+              <c:showPercent val="0"/>
+              <c:showBubbleSize val="0"/>
+            </c:dLbl>
+            <c:dLbl>
+              <c:idx val="7"/>
+              <c:layout>
+                <c:manualLayout>
+                  <c:x val="-4.3953069731390612E-2"/>
+                  <c:y val="-1.2949236211485297E-2"/>
+                </c:manualLayout>
+              </c:layout>
+              <c:dLblPos val="r"/>
+              <c:showLegendKey val="0"/>
+              <c:showVal val="1"/>
+              <c:showCatName val="0"/>
+              <c:showSerName val="0"/>
+              <c:showPercent val="0"/>
+              <c:showBubbleSize val="0"/>
+            </c:dLbl>
+            <c:txPr>
+              <a:bodyPr/>
+              <a:lstStyle/>
+              <a:p>
+                <a:pPr>
+                  <a:defRPr sz="600"/>
+                </a:pPr>
+                <a:endParaRPr lang="en-US"/>
+              </a:p>
+            </c:txPr>
+            <c:dLblPos val="t"/>
+            <c:showLegendKey val="0"/>
+            <c:showVal val="1"/>
+            <c:showCatName val="0"/>
+            <c:showSerName val="0"/>
+            <c:showPercent val="0"/>
+            <c:showBubbleSize val="0"/>
+            <c:showLeaderLines val="0"/>
+          </c:dLbls>
+          <c:xVal>
+            <c:numRef>
+              <c:f>hash!$O$4:$O$11</c:f>
+              <c:numCache>
+                <c:formatCode>General</c:formatCode>
+                <c:ptCount val="8"/>
+                <c:pt idx="0">
+                  <c:v>1000</c:v>
+                </c:pt>
+                <c:pt idx="1">
+                  <c:v>10000</c:v>
+                </c:pt>
+                <c:pt idx="2">
+                  <c:v>100000</c:v>
+                </c:pt>
+                <c:pt idx="3">
+                  <c:v>500000</c:v>
+                </c:pt>
+                <c:pt idx="4">
+                  <c:v>1000000</c:v>
+                </c:pt>
+                <c:pt idx="5">
+                  <c:v>2000000</c:v>
+                </c:pt>
+                <c:pt idx="6">
+                  <c:v>4000000</c:v>
+                </c:pt>
+                <c:pt idx="7">
+                  <c:v>8000000</c:v>
+                </c:pt>
+              </c:numCache>
+            </c:numRef>
+          </c:xVal>
+          <c:yVal>
+            <c:numRef>
+              <c:f>hash!$P$4:$P$11</c:f>
+              <c:numCache>
+                <c:formatCode>General</c:formatCode>
+                <c:ptCount val="8"/>
+                <c:pt idx="0">
+                  <c:v>257</c:v>
+                </c:pt>
+                <c:pt idx="1">
+                  <c:v>260</c:v>
+                </c:pt>
+                <c:pt idx="2">
+                  <c:v>277</c:v>
+                </c:pt>
+                <c:pt idx="3">
+                  <c:v>289</c:v>
+                </c:pt>
+                <c:pt idx="4">
+                  <c:v>305</c:v>
+                </c:pt>
+                <c:pt idx="5">
+                  <c:v>335</c:v>
+                </c:pt>
+                <c:pt idx="6">
+                  <c:v>398</c:v>
+                </c:pt>
+                <c:pt idx="7">
+                  <c:v>567</c:v>
+                </c:pt>
+              </c:numCache>
+            </c:numRef>
+          </c:yVal>
+          <c:smooth val="1"/>
+        </c:ser>
+        <c:dLbls>
+          <c:dLblPos val="t"/>
+          <c:showLegendKey val="0"/>
+          <c:showVal val="1"/>
+          <c:showCatName val="0"/>
+          <c:showSerName val="0"/>
+          <c:showPercent val="0"/>
+          <c:showBubbleSize val="0"/>
+        </c:dLbls>
+        <c:axId val="78781056"/>
+        <c:axId val="78797440"/>
+      </c:scatterChart>
+      <c:valAx>
+        <c:axId val="78781056"/>
+        <c:scaling>
+          <c:orientation val="minMax"/>
+          <c:max val="8100000"/>
+          <c:min val="0"/>
+        </c:scaling>
+        <c:delete val="0"/>
+        <c:axPos val="b"/>
+        <c:title>
+          <c:tx>
+            <c:rich>
+              <a:bodyPr/>
+              <a:lstStyle/>
+              <a:p>
+                <a:pPr>
+                  <a:defRPr/>
+                </a:pPr>
+                <a:r>
+                  <a:rPr lang="en-US" sz="600" baseline="0"/>
+                  <a:t>network connections [n]</a:t>
+                </a:r>
+              </a:p>
+            </c:rich>
+          </c:tx>
+          <c:layout>
+            <c:manualLayout>
+              <c:xMode val="edge"/>
+              <c:yMode val="edge"/>
+              <c:x val="0.80308862502324885"/>
+              <c:y val="0.84757303761743363"/>
+            </c:manualLayout>
+          </c:layout>
+          <c:overlay val="0"/>
+        </c:title>
+        <c:numFmt formatCode="#\ ###\ ##0" sourceLinked="0"/>
+        <c:majorTickMark val="none"/>
+        <c:minorTickMark val="in"/>
+        <c:tickLblPos val="nextTo"/>
+        <c:spPr>
+          <a:noFill/>
+          <a:ln w="28575">
+            <a:solidFill>
+              <a:schemeClr val="tx1"/>
+            </a:solidFill>
+          </a:ln>
+        </c:spPr>
+        <c:txPr>
+          <a:bodyPr/>
+          <a:lstStyle/>
+          <a:p>
+            <a:pPr>
+              <a:defRPr sz="800"/>
+            </a:pPr>
+            <a:endParaRPr lang="en-US"/>
+          </a:p>
+        </c:txPr>
+        <c:crossAx val="78797440"/>
+        <c:crosses val="autoZero"/>
+        <c:crossBetween val="midCat"/>
+      </c:valAx>
+      <c:valAx>
+        <c:axId val="78797440"/>
+        <c:scaling>
+          <c:orientation val="minMax"/>
+          <c:min val="0"/>
+        </c:scaling>
+        <c:delete val="0"/>
+        <c:axPos val="l"/>
+        <c:majorGridlines>
+          <c:spPr>
+            <a:ln w="22225">
+              <a:solidFill>
+                <a:schemeClr val="bg1"/>
+              </a:solidFill>
+            </a:ln>
+          </c:spPr>
+        </c:majorGridlines>
+        <c:numFmt formatCode="#\ ###\ ##0" sourceLinked="0"/>
+        <c:majorTickMark val="out"/>
+        <c:minorTickMark val="none"/>
+        <c:tickLblPos val="nextTo"/>
+        <c:spPr>
+          <a:noFill/>
+          <a:ln w="0">
+            <a:noFill/>
+          </a:ln>
+        </c:spPr>
+        <c:txPr>
+          <a:bodyPr/>
+          <a:lstStyle/>
+          <a:p>
+            <a:pPr>
+              <a:defRPr sz="800"/>
+            </a:pPr>
+            <a:endParaRPr lang="en-US"/>
+          </a:p>
+        </c:txPr>
+        <c:crossAx val="78781056"/>
         <c:crosses val="autoZero"/>
         <c:crossBetween val="midCat"/>
       </c:valAx>
@@ -12857,7 +15175,7 @@
         <a:lstStyle xmlns:a="http://schemas.openxmlformats.org/drawingml/2006/main"/>
         <a:p xmlns:a="http://schemas.openxmlformats.org/drawingml/2006/main">
           <a:r>
-            <a:rPr lang="en-US" sz="800"/>
+            <a:rPr lang="en-US" sz="600"/>
             <a:t>target performance = 436 </a:t>
           </a:r>
         </a:p>
@@ -12897,7 +15215,221 @@
         <a:lstStyle xmlns:a="http://schemas.openxmlformats.org/drawingml/2006/main"/>
         <a:p xmlns:a="http://schemas.openxmlformats.org/drawingml/2006/main">
           <a:r>
-            <a:rPr lang="en-US" sz="800"/>
+            <a:rPr lang="en-US" sz="600"/>
+            <a:t>target performance = 436 </a:t>
+          </a:r>
+        </a:p>
+      </cdr:txBody>
+    </cdr:sp>
+  </cdr:relSizeAnchor>
+</c:userShapes>
+</file>
+
+<file path=word/drawings/drawing3.xml><?xml version="1.0" encoding="utf-8"?>
+<c:userShapes xmlns:c="http://schemas.openxmlformats.org/drawingml/2006/chart">
+  <cdr:relSizeAnchor xmlns:cdr="http://schemas.openxmlformats.org/drawingml/2006/chartDrawing">
+    <cdr:from>
+      <cdr:x>0.76871</cdr:x>
+      <cdr:y>0.68258</cdr:y>
+    </cdr:from>
+    <cdr:to>
+      <cdr:x>0.9194</cdr:x>
+      <cdr:y>0.75104</cdr:y>
+    </cdr:to>
+    <cdr:sp macro="" textlink="">
+      <cdr:nvSpPr>
+        <cdr:cNvPr id="4" name="TextBox 2"/>
+        <cdr:cNvSpPr txBox="1"/>
+      </cdr:nvSpPr>
+      <cdr:spPr>
+        <a:xfrm xmlns:a="http://schemas.openxmlformats.org/drawingml/2006/main">
+          <a:off x="4566483" y="2118655"/>
+          <a:ext cx="895163" cy="212492"/>
+        </a:xfrm>
+        <a:prstGeom xmlns:a="http://schemas.openxmlformats.org/drawingml/2006/main" prst="rect">
+          <a:avLst/>
+        </a:prstGeom>
+      </cdr:spPr>
+      <cdr:txBody>
+        <a:bodyPr xmlns:a="http://schemas.openxmlformats.org/drawingml/2006/main" vertOverflow="clip" wrap="none" rtlCol="0"/>
+        <a:lstStyle xmlns:a="http://schemas.openxmlformats.org/drawingml/2006/main"/>
+        <a:p xmlns:a="http://schemas.openxmlformats.org/drawingml/2006/main">
+          <a:r>
+            <a:rPr lang="en-US" sz="600"/>
+            <a:t>target performance = 436 </a:t>
+          </a:r>
+        </a:p>
+      </cdr:txBody>
+    </cdr:sp>
+  </cdr:relSizeAnchor>
+  <cdr:relSizeAnchor xmlns:cdr="http://schemas.openxmlformats.org/drawingml/2006/chartDrawing">
+    <cdr:from>
+      <cdr:x>0.72679</cdr:x>
+      <cdr:y>0.28176</cdr:y>
+    </cdr:from>
+    <cdr:to>
+      <cdr:x>0.81126</cdr:x>
+      <cdr:y>0.34148</cdr:y>
+    </cdr:to>
+    <cdr:sp macro="" textlink="">
+      <cdr:nvSpPr>
+        <cdr:cNvPr id="5" name="TextBox 1"/>
+        <cdr:cNvSpPr txBox="1"/>
+      </cdr:nvSpPr>
+      <cdr:spPr>
+        <a:xfrm xmlns:a="http://schemas.openxmlformats.org/drawingml/2006/main">
+          <a:off x="4317440" y="874556"/>
+          <a:ext cx="501788" cy="185364"/>
+        </a:xfrm>
+        <a:prstGeom xmlns:a="http://schemas.openxmlformats.org/drawingml/2006/main" prst="rect">
+          <a:avLst/>
+        </a:prstGeom>
+      </cdr:spPr>
+      <cdr:txBody>
+        <a:bodyPr xmlns:a="http://schemas.openxmlformats.org/drawingml/2006/main" vertOverflow="clip" wrap="none" rtlCol="0"/>
+        <a:lstStyle xmlns:a="http://schemas.openxmlformats.org/drawingml/2006/main"/>
+        <a:p xmlns:a="http://schemas.openxmlformats.org/drawingml/2006/main">
+          <a:r>
+            <a:rPr lang="en-US" sz="600" b="1"/>
+            <a:t>basic binary tree</a:t>
+          </a:r>
+        </a:p>
+      </cdr:txBody>
+    </cdr:sp>
+  </cdr:relSizeAnchor>
+  <cdr:relSizeAnchor xmlns:cdr="http://schemas.openxmlformats.org/drawingml/2006/chartDrawing">
+    <cdr:from>
+      <cdr:x>0.72685</cdr:x>
+      <cdr:y>0.35763</cdr:y>
+    </cdr:from>
+    <cdr:to>
+      <cdr:x>0.81132</cdr:x>
+      <cdr:y>0.41735</cdr:y>
+    </cdr:to>
+    <cdr:sp macro="" textlink="">
+      <cdr:nvSpPr>
+        <cdr:cNvPr id="7" name="TextBox 1"/>
+        <cdr:cNvSpPr txBox="1"/>
+      </cdr:nvSpPr>
+      <cdr:spPr>
+        <a:xfrm xmlns:a="http://schemas.openxmlformats.org/drawingml/2006/main">
+          <a:off x="4317816" y="1110033"/>
+          <a:ext cx="501787" cy="185364"/>
+        </a:xfrm>
+        <a:prstGeom xmlns:a="http://schemas.openxmlformats.org/drawingml/2006/main" prst="rect">
+          <a:avLst/>
+        </a:prstGeom>
+      </cdr:spPr>
+      <cdr:txBody>
+        <a:bodyPr xmlns:a="http://schemas.openxmlformats.org/drawingml/2006/main" wrap="none" rtlCol="0"/>
+        <a:lstStyle xmlns:a="http://schemas.openxmlformats.org/drawingml/2006/main">
+          <a:lvl1pPr marL="0" indent="0">
+            <a:defRPr sz="1100">
+              <a:latin typeface="+mn-lt"/>
+              <a:ea typeface="+mn-ea"/>
+              <a:cs typeface="+mn-cs"/>
+            </a:defRPr>
+          </a:lvl1pPr>
+          <a:lvl2pPr marL="457200" indent="0">
+            <a:defRPr sz="1100">
+              <a:latin typeface="+mn-lt"/>
+              <a:ea typeface="+mn-ea"/>
+              <a:cs typeface="+mn-cs"/>
+            </a:defRPr>
+          </a:lvl2pPr>
+          <a:lvl3pPr marL="914400" indent="0">
+            <a:defRPr sz="1100">
+              <a:latin typeface="+mn-lt"/>
+              <a:ea typeface="+mn-ea"/>
+              <a:cs typeface="+mn-cs"/>
+            </a:defRPr>
+          </a:lvl3pPr>
+          <a:lvl4pPr marL="1371600" indent="0">
+            <a:defRPr sz="1100">
+              <a:latin typeface="+mn-lt"/>
+              <a:ea typeface="+mn-ea"/>
+              <a:cs typeface="+mn-cs"/>
+            </a:defRPr>
+          </a:lvl4pPr>
+          <a:lvl5pPr marL="1828800" indent="0">
+            <a:defRPr sz="1100">
+              <a:latin typeface="+mn-lt"/>
+              <a:ea typeface="+mn-ea"/>
+              <a:cs typeface="+mn-cs"/>
+            </a:defRPr>
+          </a:lvl5pPr>
+          <a:lvl6pPr marL="2286000" indent="0">
+            <a:defRPr sz="1100">
+              <a:latin typeface="+mn-lt"/>
+              <a:ea typeface="+mn-ea"/>
+              <a:cs typeface="+mn-cs"/>
+            </a:defRPr>
+          </a:lvl6pPr>
+          <a:lvl7pPr marL="2743200" indent="0">
+            <a:defRPr sz="1100">
+              <a:latin typeface="+mn-lt"/>
+              <a:ea typeface="+mn-ea"/>
+              <a:cs typeface="+mn-cs"/>
+            </a:defRPr>
+          </a:lvl7pPr>
+          <a:lvl8pPr marL="3200400" indent="0">
+            <a:defRPr sz="1100">
+              <a:latin typeface="+mn-lt"/>
+              <a:ea typeface="+mn-ea"/>
+              <a:cs typeface="+mn-cs"/>
+            </a:defRPr>
+          </a:lvl8pPr>
+          <a:lvl9pPr marL="3657600" indent="0">
+            <a:defRPr sz="1100">
+              <a:latin typeface="+mn-lt"/>
+              <a:ea typeface="+mn-ea"/>
+              <a:cs typeface="+mn-cs"/>
+            </a:defRPr>
+          </a:lvl9pPr>
+        </a:lstStyle>
+        <a:p xmlns:a="http://schemas.openxmlformats.org/drawingml/2006/main">
+          <a:r>
+            <a:rPr lang="en-US" sz="600" b="1"/>
+            <a:t>red-black tree</a:t>
+          </a:r>
+        </a:p>
+      </cdr:txBody>
+    </cdr:sp>
+  </cdr:relSizeAnchor>
+</c:userShapes>
+</file>
+
+<file path=word/drawings/drawing4.xml><?xml version="1.0" encoding="utf-8"?>
+<c:userShapes xmlns:c="http://schemas.openxmlformats.org/drawingml/2006/chart">
+  <cdr:relSizeAnchor xmlns:cdr="http://schemas.openxmlformats.org/drawingml/2006/chartDrawing">
+    <cdr:from>
+      <cdr:x>0.79106</cdr:x>
+      <cdr:y>0.36999</cdr:y>
+    </cdr:from>
+    <cdr:to>
+      <cdr:x>0.94175</cdr:x>
+      <cdr:y>0.43845</cdr:y>
+    </cdr:to>
+    <cdr:sp macro="" textlink="">
+      <cdr:nvSpPr>
+        <cdr:cNvPr id="4" name="TextBox 2"/>
+        <cdr:cNvSpPr txBox="1"/>
+      </cdr:nvSpPr>
+      <cdr:spPr>
+        <a:xfrm xmlns:a="http://schemas.openxmlformats.org/drawingml/2006/main">
+          <a:off x="4699234" y="1148405"/>
+          <a:ext cx="895162" cy="212491"/>
+        </a:xfrm>
+        <a:prstGeom xmlns:a="http://schemas.openxmlformats.org/drawingml/2006/main" prst="rect">
+          <a:avLst/>
+        </a:prstGeom>
+      </cdr:spPr>
+      <cdr:txBody>
+        <a:bodyPr xmlns:a="http://schemas.openxmlformats.org/drawingml/2006/main" vertOverflow="clip" wrap="none" rtlCol="0"/>
+        <a:lstStyle xmlns:a="http://schemas.openxmlformats.org/drawingml/2006/main"/>
+        <a:p xmlns:a="http://schemas.openxmlformats.org/drawingml/2006/main">
+          <a:r>
+            <a:rPr lang="en-US" sz="600"/>
             <a:t>target performance = 436 </a:t>
           </a:r>
         </a:p>
@@ -13197,7 +15729,7 @@
 </file>
 
 <file path=customXml/itemProps1.xml><?xml version="1.0" encoding="utf-8"?>
-<ds:datastoreItem xmlns:ds="http://schemas.openxmlformats.org/officeDocument/2006/customXml" ds:itemID="{843FE624-E17C-4CA9-86AF-3FD6DF7DC3ED}">
+<ds:datastoreItem xmlns:ds="http://schemas.openxmlformats.org/officeDocument/2006/customXml" ds:itemID="{C66E3435-39E6-48A5-8A27-5982B6669BEB}">
   <ds:schemaRefs>
     <ds:schemaRef ds:uri="http://schemas.openxmlformats.org/officeDocument/2006/bibliography"/>
   </ds:schemaRefs>

</xml_diff>

<commit_message>
a part of parallel processing  description added
</commit_message>
<xml_diff>
--- a/SD_CG-NAT_Denis_Plotnikov.docx
+++ b/SD_CG-NAT_Denis_Plotnikov.docx
@@ -1666,6 +1666,23 @@
     </w:p>
     <w:p>
       <w:pPr>
+        <w:rPr>
+          <w:sz w:val="28"/>
+          <w:szCs w:val="28"/>
+          <w:lang w:val="en-US"/>
+        </w:rPr>
+      </w:pPr>
+      <w:r>
+        <w:rPr>
+          <w:sz w:val="28"/>
+          <w:szCs w:val="28"/>
+          <w:lang w:val="en-US"/>
+        </w:rPr>
+        <w:br w:type="page"/>
+      </w:r>
+    </w:p>
+    <w:p>
+      <w:pPr>
         <w:pStyle w:val="NoSpacing"/>
         <w:jc w:val="both"/>
         <w:rPr>
@@ -1682,6 +1699,7 @@
           <w:szCs w:val="32"/>
           <w:lang w:val="en-US"/>
         </w:rPr>
+        <w:lastRenderedPageBreak/>
         <w:t xml:space="preserve">CG NAT </w:t>
       </w:r>
       <w:r>
@@ -2317,7 +2335,15 @@
           <w:szCs w:val="28"/>
           <w:lang w:val="en-US"/>
         </w:rPr>
-        <w:t xml:space="preserve"> function which read</w:t>
+        <w:t xml:space="preserve"> instruction</w:t>
+      </w:r>
+      <w:r>
+        <w:rPr>
+          <w:sz w:val="28"/>
+          <w:szCs w:val="28"/>
+          <w:lang w:val="en-US"/>
+        </w:rPr>
+        <w:t xml:space="preserve"> which read</w:t>
       </w:r>
       <w:r>
         <w:rPr>
@@ -3416,9 +3442,16 @@
           <w:lang w:val="en-US"/>
         </w:rPr>
         <w:lastRenderedPageBreak/>
-        <w:t xml:space="preserve">So the first question to investigate is how fast the searching process is. To answer that question the test has been performed which uses as a lookup data structure a simple linear array with linear search </w:t>
-      </w:r>
-      <w:proofErr w:type="gramStart"/>
+        <w:t>So the first question to investigate is how fast the searching process is. To answer that question the test has been performed which uses as a lookup data structure a simple linear array with linea</w:t>
+      </w:r>
+      <w:r>
+        <w:rPr>
+          <w:sz w:val="28"/>
+          <w:szCs w:val="28"/>
+          <w:lang w:val="en-US"/>
+        </w:rPr>
+        <w:t xml:space="preserve">r search </w:t>
+      </w:r>
       <w:r>
         <w:rPr>
           <w:sz w:val="28"/>
@@ -3426,6 +3459,14 @@
           <w:lang w:val="en-US"/>
         </w:rPr>
         <w:t>algorithm</w:t>
+      </w:r>
+      <w:r>
+        <w:rPr>
+          <w:sz w:val="28"/>
+          <w:szCs w:val="28"/>
+          <w:lang w:val="en-US"/>
+        </w:rPr>
+        <w:t xml:space="preserve"> </w:t>
       </w:r>
       <w:r>
         <w:rPr>
@@ -3436,7 +3477,6 @@
         <w:t>[</w:t>
       </w:r>
       <w:proofErr w:type="spellStart"/>
-      <w:proofErr w:type="gramEnd"/>
       <w:r>
         <w:rPr>
           <w:sz w:val="16"/>
@@ -4741,24 +4781,12 @@
         <w:pStyle w:val="NoSpacing"/>
         <w:jc w:val="both"/>
         <w:rPr>
-          <w:sz w:val="28"/>
-          <w:szCs w:val="28"/>
-          <w:lang w:val="en-US"/>
-        </w:rPr>
-      </w:pPr>
-    </w:p>
-    <w:p>
-      <w:pPr>
-        <w:pStyle w:val="NoSpacing"/>
-        <w:jc w:val="both"/>
-        <w:rPr>
           <w:b/>
           <w:sz w:val="32"/>
           <w:szCs w:val="32"/>
           <w:lang w:val="en-US"/>
         </w:rPr>
       </w:pPr>
-      <w:proofErr w:type="gramStart"/>
       <w:r>
         <w:rPr>
           <w:b/>
@@ -4777,16 +4805,6 @@
         </w:rPr>
         <w:t xml:space="preserve"> table</w:t>
       </w:r>
-      <w:r>
-        <w:rPr>
-          <w:b/>
-          <w:sz w:val="32"/>
-          <w:szCs w:val="32"/>
-          <w:lang w:val="en-US"/>
-        </w:rPr>
-        <w:t>.</w:t>
-      </w:r>
-      <w:proofErr w:type="gramEnd"/>
     </w:p>
     <w:p>
       <w:pPr>
@@ -5211,26 +5229,34 @@
           <w:szCs w:val="28"/>
           <w:lang w:val="en-US"/>
         </w:rPr>
+        <w:t xml:space="preserve">Simple binary tree is known with its drawback of data sequence storing dependency. In the worst case, when the inserting values set sorted, </w:t>
+      </w:r>
+      <w:proofErr w:type="gramStart"/>
+      <w:r>
+        <w:rPr>
+          <w:sz w:val="28"/>
+          <w:szCs w:val="28"/>
+          <w:lang w:val="en-US"/>
+        </w:rPr>
+        <w:t>the  binary</w:t>
+      </w:r>
+      <w:proofErr w:type="gramEnd"/>
+      <w:r>
+        <w:rPr>
+          <w:sz w:val="28"/>
+          <w:szCs w:val="28"/>
+          <w:lang w:val="en-US"/>
+        </w:rPr>
+        <w:t xml:space="preserve"> </w:t>
+      </w:r>
+      <w:r>
+        <w:rPr>
+          <w:sz w:val="28"/>
+          <w:szCs w:val="28"/>
+          <w:lang w:val="en-US"/>
+        </w:rPr>
         <w:lastRenderedPageBreak/>
-        <w:t xml:space="preserve">Simple binary tree is known with its drawback of data sequence storing dependency. In the worst case, when the inserting values set sorted, </w:t>
-      </w:r>
-      <w:proofErr w:type="gramStart"/>
-      <w:r>
-        <w:rPr>
-          <w:sz w:val="28"/>
-          <w:szCs w:val="28"/>
-          <w:lang w:val="en-US"/>
-        </w:rPr>
-        <w:t>the  binary</w:t>
-      </w:r>
-      <w:proofErr w:type="gramEnd"/>
-      <w:r>
-        <w:rPr>
-          <w:sz w:val="28"/>
-          <w:szCs w:val="28"/>
-          <w:lang w:val="en-US"/>
-        </w:rPr>
-        <w:t xml:space="preserve"> tree turns into a linked list. In this case the search time equals to </w:t>
+        <w:t xml:space="preserve">tree turns into a linked list. In this case the search time equals to </w:t>
       </w:r>
       <w:proofErr w:type="gramStart"/>
       <w:r>
@@ -5739,23 +5765,13 @@
           <w:szCs w:val="22"/>
           <w:lang w:val="en-US"/>
         </w:rPr>
-        <w:t>Compar</w:t>
-      </w:r>
-      <w:bookmarkStart w:id="0" w:name="_GoBack"/>
-      <w:bookmarkEnd w:id="0"/>
-      <w:r>
-        <w:rPr>
-          <w:color w:val="auto"/>
-          <w:sz w:val="22"/>
-          <w:szCs w:val="22"/>
-          <w:lang w:val="en-US"/>
-        </w:rPr>
-        <w:t>ison of basic and red-black binary trees.</w:t>
+        <w:t>Comparison of basic and red-black binary trees.</w:t>
       </w:r>
       <w:proofErr w:type="gramEnd"/>
     </w:p>
     <w:p>
       <w:pPr>
+        <w:spacing w:after="0" w:line="240" w:lineRule="auto"/>
         <w:jc w:val="both"/>
         <w:rPr>
           <w:sz w:val="28"/>
@@ -5875,6 +5891,7 @@
     </w:p>
     <w:p>
       <w:pPr>
+        <w:spacing w:after="0" w:line="240" w:lineRule="auto"/>
         <w:jc w:val="both"/>
         <w:rPr>
           <w:sz w:val="28"/>
@@ -5901,6 +5918,18 @@
     </w:p>
     <w:p>
       <w:pPr>
+        <w:spacing w:after="0" w:line="240" w:lineRule="auto"/>
+        <w:jc w:val="both"/>
+        <w:rPr>
+          <w:sz w:val="28"/>
+          <w:szCs w:val="28"/>
+          <w:lang w:val="en-US"/>
+        </w:rPr>
+      </w:pPr>
+    </w:p>
+    <w:p>
+      <w:pPr>
+        <w:spacing w:after="0" w:line="240" w:lineRule="auto"/>
         <w:jc w:val="both"/>
         <w:rPr>
           <w:b/>
@@ -5921,6 +5950,19 @@
     </w:p>
     <w:p>
       <w:pPr>
+        <w:spacing w:after="0" w:line="240" w:lineRule="auto"/>
+        <w:jc w:val="both"/>
+        <w:rPr>
+          <w:b/>
+          <w:sz w:val="32"/>
+          <w:szCs w:val="32"/>
+          <w:lang w:val="en-US"/>
+        </w:rPr>
+      </w:pPr>
+    </w:p>
+    <w:p>
+      <w:pPr>
+        <w:spacing w:after="0" w:line="240" w:lineRule="auto"/>
         <w:jc w:val="both"/>
         <w:rPr>
           <w:sz w:val="28"/>
@@ -5986,105 +6028,14 @@
         </w:rPr>
         <w:t xml:space="preserve">s produced with by a hash function. The hash function has a deterministic value for a given input. </w:t>
       </w:r>
-    </w:p>
-    <w:p>
-      <w:pPr>
-        <w:jc w:val="both"/>
-        <w:rPr>
-          <w:sz w:val="28"/>
-          <w:szCs w:val="28"/>
-          <w:lang w:val="en-US"/>
-        </w:rPr>
-      </w:pPr>
-      <w:r>
-        <w:rPr>
-          <w:sz w:val="28"/>
-          <w:szCs w:val="28"/>
-          <w:lang w:val="en-US"/>
-        </w:rPr>
-        <w:t>The biggest issue while using a hash table is collisions arising which occur when the hash function produce the same result for any two or more inputs. There are several schemes of this problem resolving. The most frequently used is separate chaining with linked lists.</w:t>
-      </w:r>
-      <w:r>
-        <w:rPr>
-          <w:sz w:val="28"/>
-          <w:szCs w:val="28"/>
-          <w:lang w:val="en-US"/>
-        </w:rPr>
-        <w:t xml:space="preserve"> It provides with the good performance allowing to use simple (i.e. computationally cheap) hash functions.</w:t>
-      </w:r>
-    </w:p>
-    <w:p>
-      <w:pPr>
-        <w:jc w:val="both"/>
-        <w:rPr>
-          <w:sz w:val="28"/>
-          <w:szCs w:val="28"/>
-          <w:lang w:val="en-US"/>
-        </w:rPr>
-      </w:pPr>
-      <w:r>
-        <w:rPr>
-          <w:sz w:val="28"/>
-          <w:szCs w:val="28"/>
-          <w:lang w:val="en-US"/>
-        </w:rPr>
-        <w:t>For implementing the NAT table was</w:t>
-      </w:r>
-      <w:r>
-        <w:rPr>
-          <w:sz w:val="28"/>
-          <w:szCs w:val="28"/>
-          <w:lang w:val="en-US"/>
-        </w:rPr>
-        <w:t xml:space="preserve"> </w:t>
-      </w:r>
-      <w:r>
-        <w:rPr>
-          <w:sz w:val="28"/>
-          <w:szCs w:val="28"/>
-          <w:lang w:val="en-US"/>
-        </w:rPr>
-        <w:t xml:space="preserve">modulo operation as the hash function. The NAT table capacity is set to store 1000 translation for each of 65536 nodes of the supported network. </w:t>
-      </w:r>
-      <w:r>
-        <w:rPr>
-          <w:sz w:val="28"/>
-          <w:szCs w:val="28"/>
-          <w:lang w:val="en-US"/>
-        </w:rPr>
-        <w:t xml:space="preserve"> As in case of the binary tree exploration, the hash table is used for outgoing packets for incoming packets the same 1-dimensional array is used. The hash table cell includes supplementary data which includes a link to a corresponding cell in the incoming array for accelerating of creating new translation time. The re</w:t>
-      </w:r>
-      <w:r>
-        <w:rPr>
-          <w:sz w:val="28"/>
-          <w:szCs w:val="28"/>
-          <w:lang w:val="en-US"/>
-        </w:rPr>
-        <w:t>sults of using the hash table are</w:t>
-      </w:r>
-      <w:r>
-        <w:rPr>
-          <w:sz w:val="28"/>
-          <w:szCs w:val="28"/>
-          <w:lang w:val="en-US"/>
-        </w:rPr>
-        <w:t xml:space="preserve"> shown in Figure 5. </w:t>
-      </w:r>
-    </w:p>
-    <w:p>
-      <w:pPr>
-        <w:keepNext/>
-        <w:jc w:val="both"/>
-      </w:pPr>
       <w:r>
         <w:rPr>
           <w:noProof/>
           <w:lang w:val="en-US"/>
         </w:rPr>
-        <w:lastRenderedPageBreak/>
         <w:drawing>
-          <wp:inline distT="0" distB="0" distL="0" distR="0" wp14:anchorId="4237F344" wp14:editId="777C62B3">
-            <wp:extent cx="6102520" cy="3105048"/>
+          <wp:inline distT="0" distB="0" distL="0" distR="0" wp14:anchorId="2F560FE7" wp14:editId="13ACE238">
+            <wp:extent cx="5940425" cy="3022137"/>
             <wp:effectExtent l="0" t="0" r="0" b="0"/>
             <wp:docPr id="6" name="Chart 6"/>
             <wp:cNvGraphicFramePr/>
@@ -6188,7 +6139,7 @@
           <w:szCs w:val="22"/>
           <w:lang w:val="en-US"/>
         </w:rPr>
-        <w:t>Nat Performance</w:t>
+        <w:t>Nat Performance.</w:t>
       </w:r>
       <w:proofErr w:type="gramEnd"/>
       <w:r>
@@ -6198,7 +6149,7 @@
           <w:szCs w:val="22"/>
           <w:lang w:val="en-US"/>
         </w:rPr>
-        <w:t xml:space="preserve">. </w:t>
+        <w:t xml:space="preserve"> </w:t>
       </w:r>
       <w:proofErr w:type="gramStart"/>
       <w:r>
@@ -6214,25 +6165,58 @@
     </w:p>
     <w:p>
       <w:pPr>
-        <w:pStyle w:val="NoSpacing"/>
-        <w:jc w:val="both"/>
-        <w:rPr>
-          <w:sz w:val="28"/>
-          <w:szCs w:val="28"/>
-          <w:lang w:val="en-US"/>
-        </w:rPr>
-      </w:pPr>
-    </w:p>
-    <w:p>
-      <w:pPr>
-        <w:pStyle w:val="NoSpacing"/>
-        <w:jc w:val="both"/>
-        <w:rPr>
-          <w:sz w:val="24"/>
-          <w:szCs w:val="24"/>
-          <w:lang w:val="en-US"/>
-        </w:rPr>
-      </w:pPr>
+        <w:spacing w:after="0" w:line="240" w:lineRule="auto"/>
+        <w:jc w:val="both"/>
+        <w:rPr>
+          <w:sz w:val="28"/>
+          <w:szCs w:val="28"/>
+          <w:lang w:val="en-US"/>
+        </w:rPr>
+      </w:pPr>
+      <w:r>
+        <w:rPr>
+          <w:sz w:val="28"/>
+          <w:szCs w:val="28"/>
+          <w:lang w:val="en-US"/>
+        </w:rPr>
+        <w:t xml:space="preserve">The biggest issue while using a hash table is collisions arising which occur when the hash function produce the same result for any two or more inputs. There are several schemes of this problem resolving. The most frequently used is separate </w:t>
+      </w:r>
+      <w:r>
+        <w:rPr>
+          <w:sz w:val="28"/>
+          <w:szCs w:val="28"/>
+          <w:lang w:val="en-US"/>
+        </w:rPr>
+        <w:lastRenderedPageBreak/>
+        <w:t>chaining with linked lists.</w:t>
+      </w:r>
+      <w:r>
+        <w:rPr>
+          <w:sz w:val="28"/>
+          <w:szCs w:val="28"/>
+          <w:lang w:val="en-US"/>
+        </w:rPr>
+        <w:t xml:space="preserve"> It provides with the good performance allowing to use simple (i.e. computationally cheap) hash functions.</w:t>
+      </w:r>
+    </w:p>
+    <w:p>
+      <w:pPr>
+        <w:spacing w:after="0" w:line="240" w:lineRule="auto"/>
+        <w:jc w:val="both"/>
+        <w:rPr>
+          <w:sz w:val="28"/>
+          <w:szCs w:val="28"/>
+          <w:lang w:val="en-US"/>
+        </w:rPr>
+      </w:pPr>
+      <w:r>
+        <w:rPr>
+          <w:sz w:val="28"/>
+          <w:szCs w:val="28"/>
+          <w:lang w:val="en-US"/>
+        </w:rPr>
+        <w:t>For implementing the NAT table was</w:t>
+      </w:r>
       <w:r>
         <w:rPr>
           <w:sz w:val="28"/>
@@ -6241,40 +6225,221 @@
         </w:rPr>
         <w:t xml:space="preserve"> </w:t>
       </w:r>
-    </w:p>
-    <w:p>
-      <w:pPr>
-        <w:pStyle w:val="NoSpacing"/>
-        <w:jc w:val="both"/>
-        <w:rPr>
-          <w:sz w:val="28"/>
-          <w:szCs w:val="28"/>
-          <w:lang w:val="en-US"/>
-        </w:rPr>
-      </w:pPr>
-    </w:p>
-    <w:p>
-      <w:pPr>
-        <w:pStyle w:val="NoSpacing"/>
-        <w:jc w:val="both"/>
-        <w:rPr>
-          <w:sz w:val="28"/>
-          <w:szCs w:val="28"/>
-          <w:lang w:val="en-US"/>
-        </w:rPr>
-      </w:pPr>
-      <w:r>
-        <w:rPr>
-          <w:sz w:val="28"/>
-          <w:szCs w:val="28"/>
-          <w:lang w:val="en-US"/>
-        </w:rPr>
-        <w:t>&lt;DATA STRUCTURES OVERVIEW&gt;</w:t>
-      </w:r>
-      <w:r>
-        <w:rPr>
-          <w:sz w:val="28"/>
-          <w:szCs w:val="28"/>
+      <w:r>
+        <w:rPr>
+          <w:sz w:val="28"/>
+          <w:szCs w:val="28"/>
+          <w:lang w:val="en-US"/>
+        </w:rPr>
+        <w:t xml:space="preserve">modulo </w:t>
+      </w:r>
+      <w:r>
+        <w:rPr>
+          <w:sz w:val="28"/>
+          <w:szCs w:val="28"/>
+          <w:lang w:val="en-US"/>
+        </w:rPr>
+        <w:t xml:space="preserve">division </w:t>
+      </w:r>
+      <w:r>
+        <w:rPr>
+          <w:sz w:val="28"/>
+          <w:szCs w:val="28"/>
+          <w:lang w:val="en-US"/>
+        </w:rPr>
+        <w:t xml:space="preserve">operation as the hash function. The NAT table capacity is set to store 1000 translation for each of 65536 nodes of the supported network. </w:t>
+      </w:r>
+      <w:r>
+        <w:rPr>
+          <w:sz w:val="28"/>
+          <w:szCs w:val="28"/>
+          <w:lang w:val="en-US"/>
+        </w:rPr>
+        <w:t xml:space="preserve"> As in case of the binary tree exploration, the hash table is used for outgoing packets for incoming packets the same 1-dimensional array is used. The hash table cell includes supplementary data which includes a link to a corresponding cell in the incoming array for accelerating of creating new translation time. The re</w:t>
+      </w:r>
+      <w:r>
+        <w:rPr>
+          <w:sz w:val="28"/>
+          <w:szCs w:val="28"/>
+          <w:lang w:val="en-US"/>
+        </w:rPr>
+        <w:t>sults of using the hash table are</w:t>
+      </w:r>
+      <w:r>
+        <w:rPr>
+          <w:sz w:val="28"/>
+          <w:szCs w:val="28"/>
+          <w:lang w:val="en-US"/>
+        </w:rPr>
+        <w:t xml:space="preserve"> shown in Figure 5. </w:t>
+      </w:r>
+      <w:r>
+        <w:rPr>
+          <w:sz w:val="28"/>
+          <w:szCs w:val="28"/>
+          <w:lang w:val="en-US"/>
+        </w:rPr>
+        <w:t>There is a significant performance increasing in comparison with the tree-based NAT tables: it is 4 time</w:t>
+      </w:r>
+      <w:r>
+        <w:rPr>
+          <w:sz w:val="28"/>
+          <w:szCs w:val="28"/>
+          <w:lang w:val="en-US"/>
+        </w:rPr>
+        <w:t>s</w:t>
+      </w:r>
+      <w:r>
+        <w:rPr>
+          <w:sz w:val="28"/>
+          <w:szCs w:val="28"/>
+          <w:lang w:val="en-US"/>
+        </w:rPr>
+        <w:t xml:space="preserve"> faster.</w:t>
+      </w:r>
+      <w:r>
+        <w:rPr>
+          <w:sz w:val="28"/>
+          <w:szCs w:val="28"/>
+          <w:lang w:val="en-US"/>
+        </w:rPr>
+        <w:t xml:space="preserve"> Because of the test system limitations it is not seen from the chart what the NAT performance at target level of connections is. </w:t>
+      </w:r>
+      <w:proofErr w:type="gramStart"/>
+      <w:r>
+        <w:rPr>
+          <w:sz w:val="28"/>
+          <w:szCs w:val="28"/>
+          <w:lang w:val="en-US"/>
+        </w:rPr>
+        <w:t>Although, it is possible to estimate it using the essence of the separate chaining linked list hash table and the results of linear search, shown in Figure 2.</w:t>
+      </w:r>
+      <w:proofErr w:type="gramEnd"/>
+      <w:r>
+        <w:rPr>
+          <w:sz w:val="28"/>
+          <w:szCs w:val="28"/>
+          <w:lang w:val="en-US"/>
+        </w:rPr>
+        <w:t xml:space="preserve"> The worst case scenario search time for this data structure is determined by the maximum length of the linked list associated with the cell calculated by hash function. T</w:t>
+      </w:r>
+      <w:r>
+        <w:rPr>
+          <w:sz w:val="28"/>
+          <w:szCs w:val="28"/>
+          <w:lang w:val="en-US"/>
+        </w:rPr>
+        <w:t>hus, changing the devisor value we could adjust the search time. But with changing the value the initial size of the hash table varies: than bigger the devisor that bigger its initial size. How to adjust these values properly is the question out of the scope of this document. The short estimations gave the value of 2^23 for the devisor which means the initial size of the hash table is around 670 Mb and the table maximum size is around 2.5 GB</w:t>
+      </w:r>
+      <w:r>
+        <w:rPr>
+          <w:sz w:val="28"/>
+          <w:szCs w:val="28"/>
+          <w:lang w:val="en-US"/>
+        </w:rPr>
+        <w:t xml:space="preserve">. In these settings the maximum list size is 512 elements and the translation data can be found in around 500 cycles (see Figure 2.). In the Figure 5 the value of 567 cycles is shown at 8M </w:t>
+      </w:r>
+      <w:proofErr w:type="gramStart"/>
+      <w:r>
+        <w:rPr>
+          <w:sz w:val="28"/>
+          <w:szCs w:val="28"/>
+          <w:lang w:val="en-US"/>
+        </w:rPr>
+        <w:t>connections which is</w:t>
+      </w:r>
+      <w:proofErr w:type="gramEnd"/>
+      <w:r>
+        <w:rPr>
+          <w:sz w:val="28"/>
+          <w:szCs w:val="28"/>
+          <w:lang w:val="en-US"/>
+        </w:rPr>
+        <w:t xml:space="preserve"> very close to the numbers estimated. </w:t>
+      </w:r>
+      <w:r>
+        <w:rPr>
+          <w:sz w:val="28"/>
+          <w:szCs w:val="28"/>
+          <w:lang w:val="en-US"/>
+        </w:rPr>
+        <w:t xml:space="preserve">  </w:t>
+      </w:r>
+    </w:p>
+    <w:p>
+      <w:pPr>
+        <w:spacing w:after="0" w:line="240" w:lineRule="auto"/>
+        <w:jc w:val="both"/>
+        <w:rPr>
+          <w:sz w:val="28"/>
+          <w:szCs w:val="28"/>
+          <w:lang w:val="en-US"/>
+        </w:rPr>
+      </w:pPr>
+      <w:r>
+        <w:rPr>
+          <w:sz w:val="28"/>
+          <w:szCs w:val="28"/>
+          <w:lang w:val="en-US"/>
+        </w:rPr>
+        <w:t>This performance value is very close to target one, 37% more that needed, but still doesn’t achieve the desired value.</w:t>
+      </w:r>
+    </w:p>
+    <w:p>
+      <w:pPr>
+        <w:spacing w:after="0" w:line="240" w:lineRule="auto"/>
+        <w:jc w:val="both"/>
+        <w:rPr>
+          <w:sz w:val="28"/>
+          <w:szCs w:val="28"/>
+          <w:lang w:val="en-US"/>
+        </w:rPr>
+      </w:pPr>
+      <w:r>
+        <w:rPr>
+          <w:sz w:val="28"/>
+          <w:szCs w:val="28"/>
+          <w:lang w:val="en-US"/>
+        </w:rPr>
+        <w:t>Further speed up can be gotten using several cores on the same machine.</w:t>
+      </w:r>
+    </w:p>
+    <w:p>
+      <w:pPr>
+        <w:spacing w:after="0" w:line="240" w:lineRule="auto"/>
+        <w:jc w:val="both"/>
+        <w:rPr>
+          <w:sz w:val="28"/>
+          <w:szCs w:val="28"/>
+          <w:lang w:val="en-US"/>
+        </w:rPr>
+      </w:pPr>
+    </w:p>
+    <w:p>
+      <w:pPr>
+        <w:spacing w:after="0" w:line="240" w:lineRule="auto"/>
+        <w:jc w:val="both"/>
+        <w:rPr>
+          <w:b/>
+          <w:sz w:val="32"/>
+          <w:szCs w:val="32"/>
+          <w:lang w:val="en-US"/>
+        </w:rPr>
+      </w:pPr>
+      <w:r>
+        <w:rPr>
+          <w:b/>
+          <w:sz w:val="32"/>
+          <w:szCs w:val="32"/>
+          <w:lang w:val="en-US"/>
+        </w:rPr>
+        <w:t>Hash-based parallel NAT table</w:t>
+      </w:r>
+      <w:r>
+        <w:rPr>
+          <w:b/>
+          <w:sz w:val="32"/>
+          <w:szCs w:val="32"/>
           <w:lang w:val="en-US"/>
         </w:rPr>
         <w:t xml:space="preserve"> </w:t>
@@ -6285,88 +6450,190 @@
         <w:pStyle w:val="NoSpacing"/>
         <w:jc w:val="both"/>
         <w:rPr>
-          <w:sz w:val="28"/>
-          <w:szCs w:val="28"/>
-          <w:lang w:val="en-US"/>
-        </w:rPr>
-      </w:pPr>
-      <w:r>
-        <w:rPr>
-          <w:sz w:val="28"/>
-          <w:szCs w:val="28"/>
-          <w:lang w:val="en-US"/>
-        </w:rPr>
-        <w:t>== SKIPPED ==</w:t>
-      </w:r>
-    </w:p>
-    <w:p>
-      <w:pPr>
-        <w:pStyle w:val="NoSpacing"/>
-        <w:numPr>
-          <w:ilvl w:val="0"/>
-          <w:numId w:val="29"/>
-        </w:numPr>
-        <w:jc w:val="both"/>
-        <w:rPr>
-          <w:sz w:val="28"/>
-          <w:szCs w:val="28"/>
-          <w:lang w:val="en-US"/>
-        </w:rPr>
-      </w:pPr>
-      <w:r>
-        <w:rPr>
-          <w:sz w:val="28"/>
-          <w:szCs w:val="28"/>
-          <w:lang w:val="en-US"/>
-        </w:rPr>
-        <w:t>tree</w:t>
-      </w:r>
-    </w:p>
-    <w:p>
-      <w:pPr>
-        <w:pStyle w:val="NoSpacing"/>
-        <w:numPr>
-          <w:ilvl w:val="0"/>
-          <w:numId w:val="29"/>
-        </w:numPr>
-        <w:jc w:val="both"/>
-        <w:rPr>
-          <w:sz w:val="28"/>
-          <w:szCs w:val="28"/>
-          <w:lang w:val="en-US"/>
-        </w:rPr>
-      </w:pPr>
-      <w:r>
-        <w:rPr>
-          <w:sz w:val="28"/>
-          <w:szCs w:val="28"/>
-          <w:lang w:val="en-US"/>
-        </w:rPr>
-        <w:t>tree-array</w:t>
-      </w:r>
-    </w:p>
-    <w:p>
-      <w:pPr>
-        <w:pStyle w:val="NoSpacing"/>
-        <w:numPr>
-          <w:ilvl w:val="0"/>
-          <w:numId w:val="29"/>
-        </w:numPr>
-        <w:jc w:val="both"/>
-        <w:rPr>
-          <w:sz w:val="28"/>
-          <w:szCs w:val="28"/>
-          <w:lang w:val="en-US"/>
-        </w:rPr>
-      </w:pPr>
+          <w:lang w:val="en-US"/>
+        </w:rPr>
+      </w:pPr>
+    </w:p>
+    <w:p>
+      <w:pPr>
+        <w:pStyle w:val="NoSpacing"/>
+        <w:jc w:val="both"/>
+        <w:rPr>
+          <w:sz w:val="28"/>
+          <w:szCs w:val="28"/>
+          <w:lang w:val="en-US"/>
+        </w:rPr>
+      </w:pPr>
+      <w:r>
+        <w:rPr>
+          <w:sz w:val="28"/>
+          <w:szCs w:val="28"/>
+          <w:lang w:val="en-US"/>
+        </w:rPr>
+        <w:t xml:space="preserve">All the results described previously in this document were gotten with 1 core at a multicore processor. Almost all modern CPUs offer several cores on a single chip. Thus, using several cores for NAT routine seems to be a promising idea. </w:t>
+      </w:r>
+    </w:p>
+    <w:p>
+      <w:pPr>
+        <w:pStyle w:val="NoSpacing"/>
+        <w:jc w:val="both"/>
+        <w:rPr>
+          <w:sz w:val="28"/>
+          <w:szCs w:val="28"/>
+          <w:lang w:val="en-US"/>
+        </w:rPr>
+      </w:pPr>
+      <w:r>
+        <w:rPr>
+          <w:sz w:val="28"/>
+          <w:szCs w:val="28"/>
+          <w:lang w:val="en-US"/>
+        </w:rPr>
+        <w:t>W</w:t>
+      </w:r>
+      <w:r>
+        <w:rPr>
+          <w:sz w:val="28"/>
+          <w:szCs w:val="28"/>
+          <w:lang w:val="en-US"/>
+        </w:rPr>
+        <w:t xml:space="preserve">hen employing multicores technics for software developing there are several issues to aware of which significantly influence on performance speed up. </w:t>
+      </w:r>
+    </w:p>
+    <w:p>
+      <w:pPr>
+        <w:pStyle w:val="NoSpacing"/>
+        <w:jc w:val="both"/>
+        <w:rPr>
+          <w:sz w:val="28"/>
+          <w:szCs w:val="28"/>
+          <w:lang w:val="en-US"/>
+        </w:rPr>
+      </w:pPr>
+      <w:r>
+        <w:rPr>
+          <w:sz w:val="28"/>
+          <w:szCs w:val="28"/>
+          <w:lang w:val="en-US"/>
+        </w:rPr>
+        <w:t>The first issue is the cache coherence which arises when using shared data structures. Because of a copy of current processing data is stored in a core’s cache changing the data by one core leads to updating the data in all cores currently use it. This means that the data have to overwritten in some common place of memory and then once again read by other ones. This process is</w:t>
+      </w:r>
+      <w:r>
+        <w:rPr>
+          <w:sz w:val="28"/>
+          <w:szCs w:val="28"/>
+          <w:lang w:val="en-US"/>
+        </w:rPr>
+        <w:t xml:space="preserve"> expensive and could cost hundreds of cycles which leads to considerable performance degradation.</w:t>
+      </w:r>
+    </w:p>
+    <w:p>
+      <w:pPr>
+        <w:pStyle w:val="NoSpacing"/>
+        <w:jc w:val="both"/>
+        <w:rPr>
+          <w:sz w:val="28"/>
+          <w:szCs w:val="28"/>
+          <w:lang w:val="en-US"/>
+        </w:rPr>
+      </w:pPr>
+      <w:r>
+        <w:rPr>
+          <w:sz w:val="28"/>
+          <w:szCs w:val="28"/>
+          <w:lang w:val="en-US"/>
+        </w:rPr>
+        <w:lastRenderedPageBreak/>
+        <w:t>The second issue is keeping the data in consistent state which is closely related to using special data structures and knowing as locking. Locking also could be a problem because it makes the cores get access to the data in a sequence manner which can lead to core idles decreasing the degree of parallelization. In the worst case it can lead to the result when the multicore code works with the same (or even less) performance it single core version.</w:t>
+      </w:r>
+    </w:p>
+    <w:p>
+      <w:pPr>
+        <w:pStyle w:val="NoSpacing"/>
+        <w:jc w:val="both"/>
+        <w:rPr>
+          <w:sz w:val="28"/>
+          <w:szCs w:val="28"/>
+          <w:lang w:val="en-US"/>
+        </w:rPr>
+      </w:pPr>
+      <w:r>
+        <w:rPr>
+          <w:sz w:val="28"/>
+          <w:szCs w:val="28"/>
+          <w:lang w:val="en-US"/>
+        </w:rPr>
+        <w:t xml:space="preserve">Trying to avoid these issues </w:t>
+      </w:r>
+      <w:r>
+        <w:rPr>
+          <w:sz w:val="28"/>
+          <w:szCs w:val="28"/>
+          <w:lang w:val="en-US"/>
+        </w:rPr>
+        <w:t>the following approach was used.  The biggest degree of parallelization can be ach</w:t>
+      </w:r>
+      <w:r>
+        <w:rPr>
+          <w:sz w:val="28"/>
+          <w:szCs w:val="28"/>
+          <w:lang w:val="en-US"/>
+        </w:rPr>
+        <w:t xml:space="preserve">ieved in case when a process running on core is fully independent from </w:t>
+      </w:r>
+      <w:r>
+        <w:rPr>
+          <w:sz w:val="28"/>
+          <w:szCs w:val="28"/>
+          <w:lang w:val="en-US"/>
+        </w:rPr>
+        <w:t>other processes (i.e. isn’t used the shared data).</w:t>
+      </w:r>
+      <w:r>
+        <w:rPr>
+          <w:sz w:val="28"/>
+          <w:szCs w:val="28"/>
+          <w:lang w:val="en-US"/>
+        </w:rPr>
+        <w:t xml:space="preserve"> In case of our system this is possible because modern network interface cards provides multiple queues </w:t>
+      </w:r>
+      <w:r>
+        <w:rPr>
+          <w:sz w:val="28"/>
+          <w:szCs w:val="28"/>
+          <w:lang w:val="en-US"/>
+        </w:rPr>
+        <w:t xml:space="preserve">which can be used by different cores in associated manner when a given queue is associated with one and only one core. In this case it can be seen as if a separate NAT process uses a core and a single network card and the amount of network cards installed in the system is more or equal to number of processors. </w:t>
+      </w:r>
+    </w:p>
+    <w:p>
+      <w:pPr>
+        <w:pStyle w:val="NoSpacing"/>
+        <w:jc w:val="both"/>
+        <w:rPr>
+          <w:sz w:val="28"/>
+          <w:szCs w:val="28"/>
+          <w:lang w:val="en-US"/>
+        </w:rPr>
+      </w:pPr>
+      <w:r>
+        <w:rPr>
+          <w:sz w:val="28"/>
+          <w:szCs w:val="28"/>
+          <w:lang w:val="en-US"/>
+        </w:rPr>
+        <w:t xml:space="preserve">The approach described is simulated in the test system using </w:t>
+      </w:r>
       <w:proofErr w:type="spellStart"/>
       <w:r>
         <w:rPr>
-          <w:sz w:val="28"/>
-          <w:szCs w:val="28"/>
-          <w:lang w:val="en-US"/>
-        </w:rPr>
-        <w:t>rb</w:t>
+          <w:b/>
+          <w:i/>
+          <w:sz w:val="28"/>
+          <w:szCs w:val="28"/>
+          <w:lang w:val="en-US"/>
+        </w:rPr>
+        <w:t>pthread</w:t>
       </w:r>
       <w:proofErr w:type="spellEnd"/>
       <w:r>
@@ -6375,162 +6642,32 @@
           <w:szCs w:val="28"/>
           <w:lang w:val="en-US"/>
         </w:rPr>
-        <w:t>-tree(balanced) array</w:t>
-      </w:r>
-    </w:p>
-    <w:p>
-      <w:pPr>
-        <w:pStyle w:val="NoSpacing"/>
-        <w:numPr>
-          <w:ilvl w:val="0"/>
-          <w:numId w:val="29"/>
-        </w:numPr>
-        <w:jc w:val="both"/>
-        <w:rPr>
-          <w:sz w:val="28"/>
-          <w:szCs w:val="28"/>
-          <w:lang w:val="en-US"/>
-        </w:rPr>
-      </w:pPr>
-      <w:r>
-        <w:rPr>
-          <w:sz w:val="28"/>
-          <w:szCs w:val="28"/>
-          <w:lang w:val="en-US"/>
-        </w:rPr>
-        <w:t>hash</w:t>
-      </w:r>
-    </w:p>
-    <w:p>
-      <w:pPr>
-        <w:pStyle w:val="NoSpacing"/>
-        <w:numPr>
-          <w:ilvl w:val="0"/>
-          <w:numId w:val="29"/>
-        </w:numPr>
-        <w:jc w:val="both"/>
-        <w:rPr>
-          <w:sz w:val="28"/>
-          <w:szCs w:val="28"/>
-          <w:lang w:val="en-US"/>
-        </w:rPr>
-      </w:pPr>
-      <w:r>
-        <w:rPr>
-          <w:sz w:val="28"/>
-          <w:szCs w:val="28"/>
-          <w:lang w:val="en-US"/>
-        </w:rPr>
-        <w:t>parallel</w:t>
-      </w:r>
-    </w:p>
-    <w:p>
-      <w:pPr>
-        <w:pStyle w:val="NoSpacing"/>
-        <w:jc w:val="both"/>
-        <w:rPr>
-          <w:sz w:val="28"/>
-          <w:szCs w:val="28"/>
-          <w:lang w:val="en-US"/>
-        </w:rPr>
-      </w:pPr>
-    </w:p>
-    <w:p>
-      <w:pPr>
-        <w:pStyle w:val="NoSpacing"/>
-        <w:jc w:val="both"/>
-        <w:rPr>
-          <w:sz w:val="28"/>
-          <w:szCs w:val="28"/>
-          <w:lang w:val="en-US"/>
-        </w:rPr>
-      </w:pPr>
-      <w:r>
-        <w:rPr>
-          <w:sz w:val="28"/>
-          <w:szCs w:val="28"/>
-          <w:lang w:val="en-US"/>
-        </w:rPr>
-        <w:t>&lt;SOFTWARE DEISGN&gt;</w:t>
-      </w:r>
-    </w:p>
-    <w:p>
-      <w:pPr>
-        <w:pStyle w:val="NoSpacing"/>
-        <w:jc w:val="both"/>
-        <w:rPr>
-          <w:sz w:val="28"/>
-          <w:szCs w:val="28"/>
-          <w:lang w:val="en-US"/>
-        </w:rPr>
-      </w:pPr>
-      <w:r>
-        <w:rPr>
-          <w:sz w:val="28"/>
-          <w:szCs w:val="28"/>
-          <w:lang w:val="en-US"/>
-        </w:rPr>
-        <w:t xml:space="preserve">… </w:t>
-      </w:r>
-      <w:proofErr w:type="gramStart"/>
-      <w:r>
-        <w:rPr>
-          <w:sz w:val="28"/>
-          <w:szCs w:val="28"/>
-          <w:lang w:val="en-US"/>
-        </w:rPr>
-        <w:t>one</w:t>
-      </w:r>
-      <w:proofErr w:type="gramEnd"/>
-      <w:r>
-        <w:rPr>
-          <w:sz w:val="28"/>
-          <w:szCs w:val="28"/>
-          <w:lang w:val="en-US"/>
-        </w:rPr>
-        <w:t xml:space="preserve"> plain array and one lookup data structure…</w:t>
-      </w:r>
-    </w:p>
-    <w:p>
-      <w:pPr>
-        <w:pStyle w:val="NoSpacing"/>
-        <w:jc w:val="both"/>
-        <w:rPr>
-          <w:sz w:val="28"/>
-          <w:szCs w:val="28"/>
-          <w:lang w:val="en-US"/>
-        </w:rPr>
-      </w:pPr>
-    </w:p>
-    <w:p>
-      <w:pPr>
-        <w:pStyle w:val="NoSpacing"/>
-        <w:jc w:val="both"/>
-        <w:rPr>
-          <w:sz w:val="28"/>
-          <w:szCs w:val="28"/>
-          <w:lang w:val="en-US"/>
-        </w:rPr>
-      </w:pPr>
-      <w:r>
-        <w:rPr>
-          <w:sz w:val="28"/>
-          <w:szCs w:val="28"/>
-          <w:lang w:val="en-US"/>
-        </w:rPr>
-        <w:t>&lt;PERFORMANCE OF EXPLORED APPROACHES&gt;</w:t>
-      </w:r>
-    </w:p>
-    <w:p>
-      <w:pPr>
-        <w:pStyle w:val="NoSpacing"/>
-        <w:jc w:val="both"/>
-        <w:rPr>
-          <w:sz w:val="28"/>
-          <w:szCs w:val="28"/>
-          <w:lang w:val="en-US"/>
-        </w:rPr>
-      </w:pPr>
+        <w:t xml:space="preserve"> library. Each process shares the same generated packet set but the set is split into parts and this </w:t>
+      </w:r>
+      <w:r>
+        <w:rPr>
+          <w:sz w:val="28"/>
+          <w:szCs w:val="28"/>
+          <w:lang w:val="en-US"/>
+        </w:rPr>
+        <w:t>parts associated to each thread so that no process packets reads or writes interfere to other process packets reads or writes.</w:t>
+      </w:r>
+      <w:r>
+        <w:rPr>
+          <w:sz w:val="28"/>
+          <w:szCs w:val="28"/>
+          <w:lang w:val="en-US"/>
+        </w:rPr>
+        <w:t xml:space="preserve"> Each thread is a separate NAT </w:t>
+      </w:r>
+      <w:r>
+        <w:rPr>
+          <w:sz w:val="28"/>
+          <w:szCs w:val="28"/>
+          <w:lang w:val="en-US"/>
+        </w:rPr>
+        <w:t xml:space="preserve">with fully independent data structures </w:t>
+      </w:r>
       <w:r>
         <w:rPr>
           <w:sz w:val="28"/>
@@ -6539,171 +6676,6 @@
         </w:rPr>
         <w:t>(</w:t>
       </w:r>
-      <w:proofErr w:type="gramStart"/>
-      <w:r>
-        <w:rPr>
-          <w:sz w:val="28"/>
-          <w:szCs w:val="28"/>
-          <w:lang w:val="en-US"/>
-        </w:rPr>
-        <w:t>packets</w:t>
-      </w:r>
-      <w:proofErr w:type="gramEnd"/>
-      <w:r>
-        <w:rPr>
-          <w:sz w:val="28"/>
-          <w:szCs w:val="28"/>
-          <w:lang w:val="en-US"/>
-        </w:rPr>
-        <w:t xml:space="preserve"> per second, memory usage, limitation</w:t>
-      </w:r>
-      <w:r>
-        <w:rPr>
-          <w:sz w:val="28"/>
-          <w:szCs w:val="28"/>
-          <w:lang w:val="en-US"/>
-        </w:rPr>
-        <w:t>s</w:t>
-      </w:r>
-      <w:r>
-        <w:rPr>
-          <w:sz w:val="28"/>
-          <w:szCs w:val="28"/>
-          <w:lang w:val="en-US"/>
-        </w:rPr>
-        <w:t>)</w:t>
-      </w:r>
-    </w:p>
-    <w:p>
-      <w:pPr>
-        <w:pStyle w:val="NoSpacing"/>
-        <w:ind w:left="720"/>
-        <w:jc w:val="both"/>
-        <w:rPr>
-          <w:sz w:val="28"/>
-          <w:szCs w:val="28"/>
-          <w:lang w:val="en-US"/>
-        </w:rPr>
-      </w:pPr>
-    </w:p>
-    <w:p>
-      <w:pPr>
-        <w:pStyle w:val="NoSpacing"/>
-        <w:ind w:left="720"/>
-        <w:jc w:val="both"/>
-        <w:rPr>
-          <w:sz w:val="28"/>
-          <w:szCs w:val="28"/>
-          <w:lang w:val="en-US"/>
-        </w:rPr>
-      </w:pPr>
-    </w:p>
-    <w:p>
-      <w:pPr>
-        <w:pStyle w:val="NoSpacing"/>
-        <w:numPr>
-          <w:ilvl w:val="0"/>
-          <w:numId w:val="27"/>
-        </w:numPr>
-        <w:jc w:val="both"/>
-        <w:rPr>
-          <w:sz w:val="28"/>
-          <w:szCs w:val="28"/>
-          <w:lang w:val="en-US"/>
-        </w:rPr>
-      </w:pPr>
-      <w:r>
-        <w:rPr>
-          <w:sz w:val="28"/>
-          <w:szCs w:val="28"/>
-          <w:lang w:val="en-US"/>
-        </w:rPr>
-        <w:t>Tree</w:t>
-      </w:r>
-    </w:p>
-    <w:p>
-      <w:pPr>
-        <w:pStyle w:val="NoSpacing"/>
-        <w:numPr>
-          <w:ilvl w:val="2"/>
-          <w:numId w:val="27"/>
-        </w:numPr>
-        <w:jc w:val="both"/>
-        <w:rPr>
-          <w:sz w:val="28"/>
-          <w:szCs w:val="28"/>
-          <w:lang w:val="en-US"/>
-        </w:rPr>
-      </w:pPr>
-      <w:r>
-        <w:rPr>
-          <w:sz w:val="28"/>
-          <w:szCs w:val="28"/>
-          <w:lang w:val="en-US"/>
-        </w:rPr>
-        <w:t>Tree-tree</w:t>
-      </w:r>
-    </w:p>
-    <w:p>
-      <w:pPr>
-        <w:pStyle w:val="NoSpacing"/>
-        <w:numPr>
-          <w:ilvl w:val="2"/>
-          <w:numId w:val="27"/>
-        </w:numPr>
-        <w:jc w:val="both"/>
-        <w:rPr>
-          <w:sz w:val="28"/>
-          <w:szCs w:val="28"/>
-          <w:lang w:val="en-US"/>
-        </w:rPr>
-      </w:pPr>
-      <w:r>
-        <w:rPr>
-          <w:sz w:val="28"/>
-          <w:szCs w:val="28"/>
-          <w:lang w:val="en-US"/>
-        </w:rPr>
-        <w:t>Tree - plain array</w:t>
-      </w:r>
-    </w:p>
-    <w:p>
-      <w:pPr>
-        <w:pStyle w:val="NoSpacing"/>
-        <w:numPr>
-          <w:ilvl w:val="2"/>
-          <w:numId w:val="27"/>
-        </w:numPr>
-        <w:jc w:val="both"/>
-        <w:rPr>
-          <w:sz w:val="28"/>
-          <w:szCs w:val="28"/>
-          <w:lang w:val="en-US"/>
-        </w:rPr>
-      </w:pPr>
-      <w:r>
-        <w:rPr>
-          <w:sz w:val="28"/>
-          <w:szCs w:val="28"/>
-          <w:lang w:val="en-US"/>
-        </w:rPr>
-        <w:t>RB-tree - plain array</w:t>
-      </w:r>
-    </w:p>
-    <w:p>
-      <w:pPr>
-        <w:pStyle w:val="NoSpacing"/>
-        <w:numPr>
-          <w:ilvl w:val="0"/>
-          <w:numId w:val="27"/>
-        </w:numPr>
-        <w:jc w:val="both"/>
-        <w:rPr>
-          <w:sz w:val="28"/>
-          <w:szCs w:val="28"/>
-          <w:lang w:val="en-US"/>
-        </w:rPr>
-      </w:pPr>
       <w:proofErr w:type="spellStart"/>
       <w:r>
         <w:rPr>
@@ -6711,501 +6683,363 @@
           <w:szCs w:val="28"/>
           <w:lang w:val="en-US"/>
         </w:rPr>
-        <w:t>Hash+array</w:t>
+        <w:t>i.e</w:t>
       </w:r>
       <w:proofErr w:type="spellEnd"/>
-    </w:p>
-    <w:p>
-      <w:pPr>
-        <w:pStyle w:val="NoSpacing"/>
-        <w:numPr>
-          <w:ilvl w:val="0"/>
-          <w:numId w:val="27"/>
-        </w:numPr>
-        <w:jc w:val="both"/>
-        <w:rPr>
-          <w:sz w:val="28"/>
-          <w:szCs w:val="28"/>
-          <w:lang w:val="en-US"/>
-        </w:rPr>
-      </w:pPr>
-      <w:r>
-        <w:rPr>
-          <w:sz w:val="28"/>
-          <w:szCs w:val="28"/>
-          <w:lang w:val="en-US"/>
-        </w:rPr>
-        <w:t xml:space="preserve">Parallel </w:t>
-      </w:r>
-      <w:proofErr w:type="spellStart"/>
-      <w:r>
-        <w:rPr>
-          <w:sz w:val="28"/>
-          <w:szCs w:val="28"/>
-          <w:lang w:val="en-US"/>
-        </w:rPr>
-        <w:t>hash+array</w:t>
-      </w:r>
-      <w:proofErr w:type="spellEnd"/>
-    </w:p>
-    <w:p>
-      <w:pPr>
-        <w:pStyle w:val="NoSpacing"/>
-        <w:numPr>
-          <w:ilvl w:val="2"/>
-          <w:numId w:val="27"/>
-        </w:numPr>
-        <w:jc w:val="both"/>
-        <w:rPr>
-          <w:sz w:val="28"/>
-          <w:szCs w:val="28"/>
-          <w:lang w:val="en-US"/>
-        </w:rPr>
-      </w:pPr>
-      <w:r>
-        <w:rPr>
-          <w:sz w:val="28"/>
-          <w:szCs w:val="28"/>
-          <w:lang w:val="en-US"/>
-        </w:rPr>
-        <w:t>Size</w:t>
-      </w:r>
-    </w:p>
-    <w:p>
-      <w:pPr>
-        <w:pStyle w:val="NoSpacing"/>
-        <w:numPr>
-          <w:ilvl w:val="2"/>
-          <w:numId w:val="27"/>
-        </w:numPr>
-        <w:jc w:val="both"/>
-        <w:rPr>
-          <w:sz w:val="28"/>
-          <w:szCs w:val="28"/>
-          <w:lang w:val="en-US"/>
-        </w:rPr>
-      </w:pPr>
-      <w:r>
-        <w:rPr>
-          <w:sz w:val="28"/>
-          <w:szCs w:val="28"/>
-          <w:lang w:val="en-US"/>
-        </w:rPr>
-        <w:t>Cores</w:t>
-      </w:r>
-    </w:p>
-    <w:p>
-      <w:pPr>
-        <w:pStyle w:val="NoSpacing"/>
-        <w:jc w:val="both"/>
-        <w:rPr>
-          <w:sz w:val="28"/>
-          <w:szCs w:val="28"/>
-          <w:lang w:val="en-US"/>
-        </w:rPr>
-      </w:pPr>
-      <w:r>
-        <w:rPr>
-          <w:sz w:val="28"/>
-          <w:szCs w:val="28"/>
-          <w:lang w:val="en-US"/>
-        </w:rPr>
-        <w:lastRenderedPageBreak/>
-        <w:t>Summary</w:t>
-      </w:r>
-    </w:p>
-    <w:p>
-      <w:pPr>
-        <w:pStyle w:val="NoSpacing"/>
-        <w:jc w:val="both"/>
-        <w:rPr>
-          <w:sz w:val="28"/>
-          <w:szCs w:val="28"/>
-          <w:lang w:val="en-US"/>
-        </w:rPr>
-      </w:pPr>
-      <w:r>
-        <w:rPr>
-          <w:sz w:val="28"/>
-          <w:szCs w:val="28"/>
-          <w:lang w:val="en-US"/>
-        </w:rPr>
-        <w:t xml:space="preserve">    </w:t>
-      </w:r>
-    </w:p>
-    <w:p>
-      <w:pPr>
-        <w:pStyle w:val="NoSpacing"/>
-        <w:jc w:val="center"/>
-        <w:rPr>
-          <w:sz w:val="28"/>
-          <w:szCs w:val="28"/>
-          <w:lang w:val="en-US"/>
-        </w:rPr>
-      </w:pPr>
-    </w:p>
-    <w:p>
-      <w:pPr>
-        <w:pStyle w:val="NoSpacing"/>
-        <w:jc w:val="both"/>
-        <w:rPr>
-          <w:sz w:val="28"/>
-          <w:szCs w:val="28"/>
-          <w:lang w:val="en-US"/>
-        </w:rPr>
-      </w:pPr>
-    </w:p>
-    <w:p>
-      <w:pPr>
-        <w:pStyle w:val="NoSpacing"/>
-        <w:jc w:val="both"/>
-        <w:rPr>
-          <w:sz w:val="28"/>
-          <w:szCs w:val="28"/>
-          <w:lang w:val="en-US"/>
-        </w:rPr>
-      </w:pPr>
-    </w:p>
-    <w:p>
-      <w:pPr>
-        <w:pStyle w:val="NoSpacing"/>
-        <w:jc w:val="both"/>
-        <w:rPr>
-          <w:sz w:val="28"/>
-          <w:szCs w:val="28"/>
-          <w:lang w:val="en-US"/>
-        </w:rPr>
-      </w:pPr>
-    </w:p>
-    <w:p>
-      <w:pPr>
-        <w:pStyle w:val="NoSpacing"/>
-        <w:jc w:val="both"/>
-        <w:rPr>
-          <w:sz w:val="28"/>
-          <w:szCs w:val="28"/>
-          <w:lang w:val="en-US"/>
-        </w:rPr>
-      </w:pPr>
-    </w:p>
-    <w:p>
-      <w:pPr>
-        <w:pStyle w:val="NoSpacing"/>
-        <w:jc w:val="both"/>
-        <w:rPr>
-          <w:sz w:val="28"/>
-          <w:szCs w:val="28"/>
-          <w:lang w:val="en-US"/>
-        </w:rPr>
-      </w:pPr>
-    </w:p>
-    <w:p>
-      <w:pPr>
-        <w:pStyle w:val="NoSpacing"/>
-        <w:jc w:val="both"/>
-        <w:rPr>
-          <w:sz w:val="28"/>
-          <w:szCs w:val="28"/>
-          <w:lang w:val="en-US"/>
-        </w:rPr>
-      </w:pPr>
-    </w:p>
-    <w:p>
-      <w:pPr>
-        <w:pStyle w:val="NoSpacing"/>
-        <w:jc w:val="both"/>
-        <w:rPr>
-          <w:sz w:val="28"/>
-          <w:szCs w:val="28"/>
-          <w:lang w:val="en-US"/>
-        </w:rPr>
-      </w:pPr>
-    </w:p>
-    <w:p>
-      <w:pPr>
-        <w:pStyle w:val="NoSpacing"/>
-        <w:jc w:val="both"/>
-        <w:rPr>
-          <w:sz w:val="28"/>
-          <w:szCs w:val="28"/>
-          <w:lang w:val="en-US"/>
-        </w:rPr>
-      </w:pPr>
-    </w:p>
-    <w:p>
-      <w:pPr>
-        <w:pStyle w:val="NoSpacing"/>
-        <w:jc w:val="both"/>
-        <w:rPr>
-          <w:sz w:val="28"/>
-          <w:szCs w:val="28"/>
-          <w:lang w:val="en-US"/>
-        </w:rPr>
-      </w:pPr>
-    </w:p>
-    <w:p>
-      <w:pPr>
-        <w:pStyle w:val="NoSpacing"/>
-        <w:jc w:val="both"/>
-        <w:rPr>
-          <w:sz w:val="28"/>
-          <w:szCs w:val="28"/>
-          <w:lang w:val="en-US"/>
-        </w:rPr>
-      </w:pPr>
-    </w:p>
-    <w:p>
-      <w:pPr>
-        <w:pStyle w:val="NoSpacing"/>
-        <w:jc w:val="both"/>
-        <w:rPr>
-          <w:sz w:val="28"/>
-          <w:szCs w:val="28"/>
-          <w:lang w:val="en-US"/>
-        </w:rPr>
-      </w:pPr>
-    </w:p>
-    <w:p>
-      <w:pPr>
-        <w:pStyle w:val="NoSpacing"/>
-        <w:jc w:val="both"/>
-        <w:rPr>
-          <w:sz w:val="28"/>
-          <w:szCs w:val="28"/>
-          <w:lang w:val="en-US"/>
-        </w:rPr>
-      </w:pPr>
-    </w:p>
-    <w:p>
-      <w:pPr>
-        <w:pStyle w:val="NoSpacing"/>
-        <w:jc w:val="both"/>
-        <w:rPr>
-          <w:sz w:val="28"/>
-          <w:szCs w:val="28"/>
-          <w:lang w:val="en-US"/>
-        </w:rPr>
-      </w:pPr>
-    </w:p>
-    <w:p>
-      <w:pPr>
-        <w:pStyle w:val="NoSpacing"/>
-        <w:jc w:val="both"/>
-        <w:rPr>
-          <w:sz w:val="28"/>
-          <w:szCs w:val="28"/>
-          <w:lang w:val="en-US"/>
-        </w:rPr>
-      </w:pPr>
-    </w:p>
-    <w:p>
-      <w:pPr>
-        <w:pStyle w:val="NoSpacing"/>
-        <w:jc w:val="both"/>
-        <w:rPr>
-          <w:sz w:val="28"/>
-          <w:szCs w:val="28"/>
-          <w:lang w:val="en-US"/>
-        </w:rPr>
-      </w:pPr>
-    </w:p>
-    <w:p>
-      <w:pPr>
-        <w:pStyle w:val="NoSpacing"/>
-        <w:jc w:val="both"/>
-        <w:rPr>
-          <w:sz w:val="28"/>
-          <w:szCs w:val="28"/>
-          <w:lang w:val="en-US"/>
-        </w:rPr>
-      </w:pPr>
-    </w:p>
-    <w:p>
-      <w:pPr>
-        <w:pStyle w:val="NoSpacing"/>
-        <w:jc w:val="both"/>
-        <w:rPr>
-          <w:sz w:val="28"/>
-          <w:szCs w:val="28"/>
-          <w:lang w:val="en-US"/>
-        </w:rPr>
-      </w:pPr>
-    </w:p>
-    <w:p>
-      <w:pPr>
-        <w:pStyle w:val="NoSpacing"/>
-        <w:jc w:val="both"/>
-        <w:rPr>
-          <w:sz w:val="28"/>
-          <w:szCs w:val="28"/>
-          <w:lang w:val="en-US"/>
-        </w:rPr>
-      </w:pPr>
-    </w:p>
-    <w:p>
-      <w:pPr>
-        <w:pStyle w:val="NoSpacing"/>
-        <w:jc w:val="both"/>
-        <w:rPr>
-          <w:sz w:val="28"/>
-          <w:szCs w:val="28"/>
-          <w:lang w:val="en-US"/>
-        </w:rPr>
-      </w:pPr>
-    </w:p>
-    <w:p>
-      <w:pPr>
-        <w:pStyle w:val="NoSpacing"/>
-        <w:jc w:val="both"/>
-        <w:rPr>
-          <w:sz w:val="28"/>
-          <w:szCs w:val="28"/>
-          <w:lang w:val="en-US"/>
-        </w:rPr>
-      </w:pPr>
-    </w:p>
-    <w:p>
-      <w:pPr>
-        <w:pStyle w:val="NoSpacing"/>
-        <w:jc w:val="both"/>
-        <w:rPr>
-          <w:sz w:val="28"/>
-          <w:szCs w:val="28"/>
-          <w:lang w:val="en-US"/>
-        </w:rPr>
-      </w:pPr>
-    </w:p>
-    <w:p>
-      <w:pPr>
-        <w:pStyle w:val="NoSpacing"/>
-        <w:jc w:val="both"/>
-        <w:rPr>
-          <w:sz w:val="28"/>
-          <w:szCs w:val="28"/>
-          <w:lang w:val="en-US"/>
-        </w:rPr>
-      </w:pPr>
-    </w:p>
-    <w:p>
-      <w:pPr>
-        <w:pStyle w:val="NoSpacing"/>
-        <w:jc w:val="both"/>
-        <w:rPr>
-          <w:sz w:val="28"/>
-          <w:szCs w:val="28"/>
-          <w:lang w:val="en-US"/>
-        </w:rPr>
-      </w:pPr>
-    </w:p>
-    <w:p>
-      <w:pPr>
-        <w:pStyle w:val="NoSpacing"/>
-        <w:jc w:val="both"/>
-        <w:rPr>
-          <w:sz w:val="28"/>
-          <w:szCs w:val="28"/>
-          <w:lang w:val="en-US"/>
-        </w:rPr>
-      </w:pPr>
-    </w:p>
-    <w:p>
-      <w:pPr>
-        <w:pStyle w:val="NoSpacing"/>
-        <w:jc w:val="both"/>
-        <w:rPr>
-          <w:sz w:val="28"/>
-          <w:szCs w:val="28"/>
-          <w:lang w:val="en-US"/>
-        </w:rPr>
-      </w:pPr>
-    </w:p>
-    <w:p>
-      <w:pPr>
-        <w:pStyle w:val="NoSpacing"/>
-        <w:jc w:val="both"/>
-        <w:rPr>
-          <w:sz w:val="28"/>
-          <w:szCs w:val="28"/>
-          <w:lang w:val="en-US"/>
-        </w:rPr>
-      </w:pPr>
-    </w:p>
-    <w:p>
-      <w:pPr>
-        <w:pStyle w:val="NoSpacing"/>
-        <w:jc w:val="both"/>
-        <w:rPr>
-          <w:sz w:val="28"/>
-          <w:szCs w:val="28"/>
-          <w:lang w:val="en-US"/>
-        </w:rPr>
-      </w:pPr>
-    </w:p>
-    <w:p>
-      <w:pPr>
-        <w:pStyle w:val="NoSpacing"/>
-        <w:jc w:val="both"/>
-        <w:rPr>
-          <w:sz w:val="28"/>
-          <w:szCs w:val="28"/>
-          <w:lang w:val="en-US"/>
-        </w:rPr>
-      </w:pPr>
-    </w:p>
-    <w:p>
-      <w:pPr>
-        <w:pStyle w:val="NoSpacing"/>
-        <w:jc w:val="both"/>
-        <w:rPr>
-          <w:sz w:val="28"/>
-          <w:szCs w:val="28"/>
-          <w:lang w:val="en-US"/>
-        </w:rPr>
-      </w:pPr>
-    </w:p>
-    <w:p>
-      <w:pPr>
-        <w:pStyle w:val="NoSpacing"/>
-        <w:jc w:val="both"/>
-        <w:rPr>
-          <w:sz w:val="28"/>
-          <w:szCs w:val="28"/>
-          <w:lang w:val="en-US"/>
-        </w:rPr>
-      </w:pPr>
-    </w:p>
-    <w:p>
-      <w:pPr>
-        <w:pStyle w:val="NoSpacing"/>
-        <w:jc w:val="both"/>
-        <w:rPr>
-          <w:sz w:val="28"/>
-          <w:szCs w:val="28"/>
-          <w:lang w:val="en-US"/>
-        </w:rPr>
-      </w:pPr>
-    </w:p>
-    <w:p>
-      <w:pPr>
-        <w:pStyle w:val="NoSpacing"/>
-        <w:jc w:val="both"/>
-        <w:rPr>
-          <w:sz w:val="28"/>
-          <w:szCs w:val="28"/>
-          <w:lang w:val="en-US"/>
-        </w:rPr>
-      </w:pPr>
-    </w:p>
-    <w:p>
-      <w:pPr>
-        <w:pStyle w:val="NoSpacing"/>
-        <w:jc w:val="both"/>
-        <w:rPr>
-          <w:sz w:val="28"/>
-          <w:szCs w:val="28"/>
-          <w:lang w:val="en-US"/>
-        </w:rPr>
-      </w:pPr>
+      <w:r>
+        <w:rPr>
+          <w:sz w:val="28"/>
+          <w:szCs w:val="28"/>
+          <w:lang w:val="en-US"/>
+        </w:rPr>
+        <w:t xml:space="preserve"> NAT tables) </w:t>
+      </w:r>
+      <w:r>
+        <w:rPr>
+          <w:sz w:val="28"/>
+          <w:szCs w:val="28"/>
+          <w:lang w:val="en-US"/>
+        </w:rPr>
+        <w:t xml:space="preserve">which eliminates all the drawbacks described in the previous paragraph but leads to memory overheads. As performance is the priority of this research the memory overhead issues were postponed to the future work. </w:t>
+      </w:r>
+    </w:p>
+    <w:p>
+      <w:pPr>
+        <w:pStyle w:val="NoSpacing"/>
+        <w:jc w:val="both"/>
+        <w:rPr>
+          <w:sz w:val="28"/>
+          <w:szCs w:val="28"/>
+          <w:lang w:val="en-US"/>
+        </w:rPr>
+      </w:pPr>
+      <w:bookmarkStart w:id="0" w:name="_GoBack"/>
+      <w:bookmarkEnd w:id="0"/>
+    </w:p>
+    <w:p>
+      <w:pPr>
+        <w:pStyle w:val="NoSpacing"/>
+        <w:jc w:val="both"/>
+        <w:rPr>
+          <w:sz w:val="28"/>
+          <w:szCs w:val="28"/>
+          <w:lang w:val="en-US"/>
+        </w:rPr>
+      </w:pPr>
+    </w:p>
+    <w:p>
+      <w:pPr>
+        <w:pStyle w:val="NoSpacing"/>
+        <w:jc w:val="both"/>
+        <w:rPr>
+          <w:sz w:val="28"/>
+          <w:szCs w:val="28"/>
+          <w:lang w:val="en-US"/>
+        </w:rPr>
+      </w:pPr>
+    </w:p>
+    <w:p>
+      <w:pPr>
+        <w:pStyle w:val="NoSpacing"/>
+        <w:jc w:val="both"/>
+        <w:rPr>
+          <w:sz w:val="28"/>
+          <w:szCs w:val="28"/>
+          <w:lang w:val="en-US"/>
+        </w:rPr>
+      </w:pPr>
+    </w:p>
+    <w:p>
+      <w:pPr>
+        <w:pStyle w:val="NoSpacing"/>
+        <w:jc w:val="both"/>
+        <w:rPr>
+          <w:sz w:val="28"/>
+          <w:szCs w:val="28"/>
+          <w:lang w:val="en-US"/>
+        </w:rPr>
+      </w:pPr>
+    </w:p>
+    <w:p>
+      <w:pPr>
+        <w:pStyle w:val="NoSpacing"/>
+        <w:jc w:val="both"/>
+        <w:rPr>
+          <w:sz w:val="28"/>
+          <w:szCs w:val="28"/>
+          <w:lang w:val="en-US"/>
+        </w:rPr>
+      </w:pPr>
+    </w:p>
+    <w:p>
+      <w:pPr>
+        <w:pStyle w:val="NoSpacing"/>
+        <w:jc w:val="both"/>
+        <w:rPr>
+          <w:sz w:val="28"/>
+          <w:szCs w:val="28"/>
+          <w:lang w:val="en-US"/>
+        </w:rPr>
+      </w:pPr>
+    </w:p>
+    <w:p>
+      <w:pPr>
+        <w:pStyle w:val="NoSpacing"/>
+        <w:jc w:val="both"/>
+        <w:rPr>
+          <w:sz w:val="28"/>
+          <w:szCs w:val="28"/>
+          <w:lang w:val="en-US"/>
+        </w:rPr>
+      </w:pPr>
+    </w:p>
+    <w:p>
+      <w:pPr>
+        <w:pStyle w:val="NoSpacing"/>
+        <w:jc w:val="both"/>
+        <w:rPr>
+          <w:sz w:val="28"/>
+          <w:szCs w:val="28"/>
+          <w:lang w:val="en-US"/>
+        </w:rPr>
+      </w:pPr>
+    </w:p>
+    <w:p>
+      <w:pPr>
+        <w:pStyle w:val="NoSpacing"/>
+        <w:jc w:val="both"/>
+        <w:rPr>
+          <w:sz w:val="28"/>
+          <w:szCs w:val="28"/>
+          <w:lang w:val="en-US"/>
+        </w:rPr>
+      </w:pPr>
+    </w:p>
+    <w:p>
+      <w:pPr>
+        <w:pStyle w:val="NoSpacing"/>
+        <w:jc w:val="both"/>
+        <w:rPr>
+          <w:sz w:val="28"/>
+          <w:szCs w:val="28"/>
+          <w:lang w:val="en-US"/>
+        </w:rPr>
+      </w:pPr>
+    </w:p>
+    <w:p>
+      <w:pPr>
+        <w:pStyle w:val="NoSpacing"/>
+        <w:jc w:val="both"/>
+        <w:rPr>
+          <w:sz w:val="28"/>
+          <w:szCs w:val="28"/>
+          <w:lang w:val="en-US"/>
+        </w:rPr>
+      </w:pPr>
+    </w:p>
+    <w:p>
+      <w:pPr>
+        <w:pStyle w:val="NoSpacing"/>
+        <w:jc w:val="both"/>
+        <w:rPr>
+          <w:sz w:val="28"/>
+          <w:szCs w:val="28"/>
+          <w:lang w:val="en-US"/>
+        </w:rPr>
+      </w:pPr>
+    </w:p>
+    <w:p>
+      <w:pPr>
+        <w:pStyle w:val="NoSpacing"/>
+        <w:jc w:val="both"/>
+        <w:rPr>
+          <w:sz w:val="28"/>
+          <w:szCs w:val="28"/>
+          <w:lang w:val="en-US"/>
+        </w:rPr>
+      </w:pPr>
+    </w:p>
+    <w:p>
+      <w:pPr>
+        <w:pStyle w:val="NoSpacing"/>
+        <w:jc w:val="both"/>
+        <w:rPr>
+          <w:sz w:val="28"/>
+          <w:szCs w:val="28"/>
+          <w:lang w:val="en-US"/>
+        </w:rPr>
+      </w:pPr>
+    </w:p>
+    <w:p>
+      <w:pPr>
+        <w:pStyle w:val="NoSpacing"/>
+        <w:jc w:val="both"/>
+        <w:rPr>
+          <w:sz w:val="28"/>
+          <w:szCs w:val="28"/>
+          <w:lang w:val="en-US"/>
+        </w:rPr>
+      </w:pPr>
+    </w:p>
+    <w:p>
+      <w:pPr>
+        <w:pStyle w:val="NoSpacing"/>
+        <w:jc w:val="both"/>
+        <w:rPr>
+          <w:sz w:val="28"/>
+          <w:szCs w:val="28"/>
+          <w:lang w:val="en-US"/>
+        </w:rPr>
+      </w:pPr>
+    </w:p>
+    <w:p>
+      <w:pPr>
+        <w:pStyle w:val="NoSpacing"/>
+        <w:jc w:val="both"/>
+        <w:rPr>
+          <w:sz w:val="28"/>
+          <w:szCs w:val="28"/>
+          <w:lang w:val="en-US"/>
+        </w:rPr>
+      </w:pPr>
+    </w:p>
+    <w:p>
+      <w:pPr>
+        <w:pStyle w:val="NoSpacing"/>
+        <w:jc w:val="both"/>
+        <w:rPr>
+          <w:sz w:val="28"/>
+          <w:szCs w:val="28"/>
+          <w:lang w:val="en-US"/>
+        </w:rPr>
+      </w:pPr>
+    </w:p>
+    <w:p>
+      <w:pPr>
+        <w:pStyle w:val="NoSpacing"/>
+        <w:jc w:val="both"/>
+        <w:rPr>
+          <w:sz w:val="28"/>
+          <w:szCs w:val="28"/>
+          <w:lang w:val="en-US"/>
+        </w:rPr>
+      </w:pPr>
+    </w:p>
+    <w:p>
+      <w:pPr>
+        <w:pStyle w:val="NoSpacing"/>
+        <w:jc w:val="both"/>
+        <w:rPr>
+          <w:sz w:val="28"/>
+          <w:szCs w:val="28"/>
+          <w:lang w:val="en-US"/>
+        </w:rPr>
+      </w:pPr>
+    </w:p>
+    <w:p>
+      <w:pPr>
+        <w:pStyle w:val="NoSpacing"/>
+        <w:jc w:val="both"/>
+        <w:rPr>
+          <w:sz w:val="28"/>
+          <w:szCs w:val="28"/>
+          <w:lang w:val="en-US"/>
+        </w:rPr>
+      </w:pPr>
+    </w:p>
+    <w:p>
+      <w:pPr>
+        <w:pStyle w:val="NoSpacing"/>
+        <w:jc w:val="both"/>
+        <w:rPr>
+          <w:sz w:val="28"/>
+          <w:szCs w:val="28"/>
+          <w:lang w:val="en-US"/>
+        </w:rPr>
+      </w:pPr>
+    </w:p>
+    <w:p>
+      <w:pPr>
+        <w:pStyle w:val="NoSpacing"/>
+        <w:jc w:val="both"/>
+        <w:rPr>
+          <w:sz w:val="28"/>
+          <w:szCs w:val="28"/>
+          <w:lang w:val="en-US"/>
+        </w:rPr>
+      </w:pPr>
+    </w:p>
+    <w:p>
+      <w:pPr>
+        <w:pStyle w:val="NoSpacing"/>
+        <w:jc w:val="both"/>
+        <w:rPr>
+          <w:sz w:val="28"/>
+          <w:szCs w:val="28"/>
+          <w:lang w:val="en-US"/>
+        </w:rPr>
+      </w:pPr>
+    </w:p>
+    <w:p>
+      <w:pPr>
+        <w:pStyle w:val="NoSpacing"/>
+        <w:jc w:val="both"/>
+        <w:rPr>
+          <w:sz w:val="28"/>
+          <w:szCs w:val="28"/>
+          <w:lang w:val="en-US"/>
+        </w:rPr>
+      </w:pPr>
+    </w:p>
+    <w:p>
+      <w:pPr>
+        <w:pStyle w:val="NoSpacing"/>
+        <w:jc w:val="both"/>
+        <w:rPr>
+          <w:sz w:val="28"/>
+          <w:szCs w:val="28"/>
+          <w:lang w:val="en-US"/>
+        </w:rPr>
+      </w:pPr>
+    </w:p>
+    <w:p>
+      <w:pPr>
+        <w:pStyle w:val="NoSpacing"/>
+        <w:jc w:val="both"/>
+        <w:rPr>
+          <w:sz w:val="28"/>
+          <w:szCs w:val="28"/>
+          <w:lang w:val="en-US"/>
+        </w:rPr>
+      </w:pPr>
+    </w:p>
+    <w:p>
+      <w:pPr>
+        <w:pStyle w:val="NoSpacing"/>
+        <w:jc w:val="both"/>
+        <w:rPr>
+          <w:sz w:val="28"/>
+          <w:szCs w:val="28"/>
+          <w:lang w:val="en-US"/>
+        </w:rPr>
+      </w:pPr>
+    </w:p>
+    <w:p>
+      <w:pPr>
+        <w:rPr>
+          <w:sz w:val="28"/>
+          <w:szCs w:val="28"/>
+          <w:lang w:val="en-US"/>
+        </w:rPr>
+      </w:pPr>
+      <w:r>
+        <w:rPr>
+          <w:sz w:val="28"/>
+          <w:szCs w:val="28"/>
+          <w:lang w:val="en-US"/>
+        </w:rPr>
+        <w:br w:type="page"/>
+      </w:r>
     </w:p>
     <w:p>
       <w:pPr>
@@ -7225,6 +7059,7 @@
           <w:szCs w:val="40"/>
           <w:lang w:val="en-US"/>
         </w:rPr>
+        <w:lastRenderedPageBreak/>
         <w:t>REFERENCES</w:t>
       </w:r>
     </w:p>
@@ -7370,7 +7205,6 @@
           <w:szCs w:val="28"/>
           <w:lang w:val="en-US"/>
         </w:rPr>
-        <w:lastRenderedPageBreak/>
         <w:t xml:space="preserve">[ref_rfc791] </w:t>
       </w:r>
       <w:r>
@@ -7835,7 +7669,6 @@
         <w:docPartUnique/>
       </w:docPartObj>
     </w:sdtPr>
-    <w:sdtEndPr/>
     <w:sdtContent>
       <w:sdt>
         <w:sdtPr>
@@ -7845,7 +7678,6 @@
             <w:docPartUnique/>
           </w:docPartObj>
         </w:sdtPr>
-        <w:sdtEndPr/>
         <w:sdtContent>
           <w:tbl>
             <w:tblPr>
@@ -7953,7 +7785,7 @@
                       <w:sz w:val="20"/>
                       <w:szCs w:val="20"/>
                     </w:rPr>
-                    <w:t>11</w:t>
+                    <w:t>12</w:t>
                   </w:r>
                   <w:r>
                     <w:rPr>
@@ -8021,7 +7853,7 @@
                       <w:sz w:val="20"/>
                       <w:szCs w:val="20"/>
                     </w:rPr>
-                    <w:t>13</w:t>
+                    <w:t>14</w:t>
                   </w:r>
                   <w:r>
                     <w:rPr>
@@ -12196,11 +12028,11 @@
           <c:showBubbleSize val="0"/>
         </c:dLbls>
         <c:gapWidth val="150"/>
-        <c:axId val="132595072"/>
-        <c:axId val="147861888"/>
+        <c:axId val="162573312"/>
+        <c:axId val="162770304"/>
       </c:barChart>
       <c:catAx>
-        <c:axId val="132595072"/>
+        <c:axId val="162573312"/>
         <c:scaling>
           <c:orientation val="minMax"/>
         </c:scaling>
@@ -12228,7 +12060,7 @@
             <a:endParaRPr lang="en-US"/>
           </a:p>
         </c:txPr>
-        <c:crossAx val="147861888"/>
+        <c:crossAx val="162770304"/>
         <c:crosses val="autoZero"/>
         <c:auto val="1"/>
         <c:lblAlgn val="ctr"/>
@@ -12236,7 +12068,7 @@
         <c:noMultiLvlLbl val="0"/>
       </c:catAx>
       <c:valAx>
-        <c:axId val="147861888"/>
+        <c:axId val="162770304"/>
         <c:scaling>
           <c:orientation val="minMax"/>
         </c:scaling>
@@ -12271,7 +12103,7 @@
             <a:endParaRPr lang="en-US"/>
           </a:p>
         </c:txPr>
-        <c:crossAx val="132595072"/>
+        <c:crossAx val="162573312"/>
         <c:crosses val="autoZero"/>
         <c:crossBetween val="between"/>
       </c:valAx>
@@ -12935,11 +12767,11 @@
           <c:showPercent val="0"/>
           <c:showBubbleSize val="0"/>
         </c:dLbls>
-        <c:axId val="77678080"/>
-        <c:axId val="77679616"/>
+        <c:axId val="60683392"/>
+        <c:axId val="61469824"/>
       </c:scatterChart>
       <c:valAx>
-        <c:axId val="77678080"/>
+        <c:axId val="60683392"/>
         <c:scaling>
           <c:orientation val="minMax"/>
           <c:max val="2200"/>
@@ -12995,12 +12827,12 @@
             <a:endParaRPr lang="en-US"/>
           </a:p>
         </c:txPr>
-        <c:crossAx val="77679616"/>
+        <c:crossAx val="61469824"/>
         <c:crosses val="autoZero"/>
         <c:crossBetween val="midCat"/>
       </c:valAx>
       <c:valAx>
-        <c:axId val="77679616"/>
+        <c:axId val="61469824"/>
         <c:scaling>
           <c:orientation val="minMax"/>
         </c:scaling>
@@ -13035,7 +12867,7 @@
             <a:endParaRPr lang="en-US"/>
           </a:p>
         </c:txPr>
-        <c:crossAx val="77678080"/>
+        <c:crossAx val="60683392"/>
         <c:crosses val="autoZero"/>
         <c:crossBetween val="midCat"/>
       </c:valAx>
@@ -13579,11 +13411,11 @@
           <c:showPercent val="0"/>
           <c:showBubbleSize val="0"/>
         </c:dLbls>
-        <c:axId val="77699328"/>
-        <c:axId val="77703424"/>
+        <c:axId val="77681024"/>
+        <c:axId val="78803328"/>
       </c:scatterChart>
       <c:valAx>
-        <c:axId val="77699328"/>
+        <c:axId val="77681024"/>
         <c:scaling>
           <c:orientation val="minMax"/>
           <c:min val="0"/>
@@ -13638,12 +13470,12 @@
             <a:endParaRPr lang="en-US"/>
           </a:p>
         </c:txPr>
-        <c:crossAx val="77703424"/>
+        <c:crossAx val="78803328"/>
         <c:crosses val="autoZero"/>
         <c:crossBetween val="midCat"/>
       </c:valAx>
       <c:valAx>
-        <c:axId val="77703424"/>
+        <c:axId val="78803328"/>
         <c:scaling>
           <c:orientation val="minMax"/>
           <c:max val="4000000"/>
@@ -13680,7 +13512,7 @@
             <a:endParaRPr lang="en-US"/>
           </a:p>
         </c:txPr>
-        <c:crossAx val="77699328"/>
+        <c:crossAx val="77681024"/>
         <c:crosses val="autoZero"/>
         <c:crossBetween val="midCat"/>
       </c:valAx>
@@ -14362,11 +14194,11 @@
           <c:showPercent val="0"/>
           <c:showBubbleSize val="0"/>
         </c:dLbls>
-        <c:axId val="77718272"/>
-        <c:axId val="77720192"/>
+        <c:axId val="78953088"/>
+        <c:axId val="79631104"/>
       </c:scatterChart>
       <c:valAx>
-        <c:axId val="77718272"/>
+        <c:axId val="78953088"/>
         <c:scaling>
           <c:orientation val="minMax"/>
           <c:max val="2100000"/>
@@ -14422,12 +14254,12 @@
             <a:endParaRPr lang="en-US"/>
           </a:p>
         </c:txPr>
-        <c:crossAx val="77720192"/>
+        <c:crossAx val="79631104"/>
         <c:crosses val="autoZero"/>
         <c:crossBetween val="midCat"/>
       </c:valAx>
       <c:valAx>
-        <c:axId val="77720192"/>
+        <c:axId val="79631104"/>
         <c:scaling>
           <c:orientation val="minMax"/>
           <c:min val="0"/>
@@ -14463,7 +14295,7 @@
             <a:endParaRPr lang="en-US"/>
           </a:p>
         </c:txPr>
-        <c:crossAx val="77718272"/>
+        <c:crossAx val="78953088"/>
         <c:crosses val="autoZero"/>
         <c:crossBetween val="midCat"/>
       </c:valAx>
@@ -14642,8 +14474,8 @@
         <c:manualLayout>
           <c:xMode val="edge"/>
           <c:yMode val="edge"/>
-          <c:x val="5.0568665650876435E-2"/>
-          <c:y val="2.1078778818768767E-2"/>
+          <c:x val="4.848751802329497E-2"/>
+          <c:y val="2.10786547979314E-2"/>
         </c:manualLayout>
       </c:layout>
       <c:overlay val="0"/>
@@ -15012,11 +14844,11 @@
           <c:showPercent val="0"/>
           <c:showBubbleSize val="0"/>
         </c:dLbls>
-        <c:axId val="78781056"/>
-        <c:axId val="78797440"/>
+        <c:axId val="80900864"/>
+        <c:axId val="81359616"/>
       </c:scatterChart>
       <c:valAx>
-        <c:axId val="78781056"/>
+        <c:axId val="80900864"/>
         <c:scaling>
           <c:orientation val="minMax"/>
           <c:max val="8100000"/>
@@ -15072,12 +14904,12 @@
             <a:endParaRPr lang="en-US"/>
           </a:p>
         </c:txPr>
-        <c:crossAx val="78797440"/>
+        <c:crossAx val="81359616"/>
         <c:crosses val="autoZero"/>
         <c:crossBetween val="midCat"/>
       </c:valAx>
       <c:valAx>
-        <c:axId val="78797440"/>
+        <c:axId val="81359616"/>
         <c:scaling>
           <c:orientation val="minMax"/>
           <c:min val="0"/>
@@ -15113,7 +14945,7 @@
             <a:endParaRPr lang="en-US"/>
           </a:p>
         </c:txPr>
-        <c:crossAx val="78781056"/>
+        <c:crossAx val="80900864"/>
         <c:crosses val="autoZero"/>
         <c:crossBetween val="midCat"/>
       </c:valAx>
@@ -15729,7 +15561,7 @@
 </file>
 
 <file path=customXml/itemProps1.xml><?xml version="1.0" encoding="utf-8"?>
-<ds:datastoreItem xmlns:ds="http://schemas.openxmlformats.org/officeDocument/2006/customXml" ds:itemID="{C66E3435-39E6-48A5-8A27-5982B6669BEB}">
+<ds:datastoreItem xmlns:ds="http://schemas.openxmlformats.org/officeDocument/2006/customXml" ds:itemID="{788E1AAD-8880-4626-9383-EBA73983C3B8}">
   <ds:schemaRefs>
     <ds:schemaRef ds:uri="http://schemas.openxmlformats.org/officeDocument/2006/bibliography"/>
   </ds:schemaRefs>

</xml_diff>

<commit_message>
parallel chart and summary added
</commit_message>
<xml_diff>
--- a/SD_CG-NAT_Denis_Plotnikov.docx
+++ b/SD_CG-NAT_Denis_Plotnikov.docx
@@ -6069,6 +6069,7 @@
         </w:rPr>
         <w:t xml:space="preserve">Figure </w:t>
       </w:r>
+      <w:proofErr w:type="gramEnd"/>
       <w:r>
         <w:rPr>
           <w:color w:val="auto"/>
@@ -6112,6 +6113,7 @@
         </w:rPr>
         <w:fldChar w:fldCharType="end"/>
       </w:r>
+      <w:proofErr w:type="gramStart"/>
       <w:r>
         <w:rPr>
           <w:color w:val="auto"/>
@@ -6329,7 +6331,23 @@
           <w:szCs w:val="28"/>
           <w:lang w:val="en-US"/>
         </w:rPr>
-        <w:t>hus, changing the devisor value we could adjust the search time. But with changing the value the initial size of the hash table varies: than bigger the devisor that bigger its initial size. How to adjust these values properly is the question out of the scope of this document. The short estimations gave the value of 2^23 for the devisor which means the initial size of the hash table is around 670 Mb and the table maximum size is around 2.5 GB</w:t>
+        <w:t>hus, changing the devisor value we could adjust the search time. But with changing the value the initial size of the hash table varies: than bigger the devisor that bigger its initial size. How to adjust these values properly is the question out of the scope of this document. The short estimations gave the value of 2^23 for the devisor which means the initial size of th</w:t>
+      </w:r>
+      <w:r>
+        <w:rPr>
+          <w:sz w:val="28"/>
+          <w:szCs w:val="28"/>
+          <w:lang w:val="en-US"/>
+        </w:rPr>
+        <w:t>e hash table is around 67</w:t>
+      </w:r>
+      <w:r>
+        <w:rPr>
+          <w:sz w:val="28"/>
+          <w:szCs w:val="28"/>
+          <w:lang w:val="en-US"/>
+        </w:rPr>
+        <w:t xml:space="preserve"> Mb and the table maximum size is around 2.5 GB</w:t>
       </w:r>
       <w:r>
         <w:rPr>
@@ -6706,6 +6724,341 @@
     <w:p>
       <w:pPr>
         <w:pStyle w:val="NoSpacing"/>
+        <w:keepNext/>
+        <w:jc w:val="both"/>
+      </w:pPr>
+      <w:r>
+        <w:rPr>
+          <w:noProof/>
+          <w:lang w:val="en-US"/>
+        </w:rPr>
+        <w:drawing>
+          <wp:inline distT="0" distB="0" distL="0" distR="0" wp14:anchorId="16EFDAF1" wp14:editId="0AAF013B">
+            <wp:extent cx="5940425" cy="4174799"/>
+            <wp:effectExtent l="0" t="0" r="0" b="0"/>
+            <wp:docPr id="7" name="Chart 7"/>
+            <wp:cNvGraphicFramePr/>
+            <a:graphic xmlns:a="http://schemas.openxmlformats.org/drawingml/2006/main">
+              <a:graphicData uri="http://schemas.openxmlformats.org/drawingml/2006/chart">
+                <c:chart xmlns:c="http://schemas.openxmlformats.org/drawingml/2006/chart" xmlns:r="http://schemas.openxmlformats.org/officeDocument/2006/relationships" r:id="rId14"/>
+              </a:graphicData>
+            </a:graphic>
+          </wp:inline>
+        </w:drawing>
+      </w:r>
+    </w:p>
+    <w:p>
+      <w:pPr>
+        <w:pStyle w:val="Caption"/>
+        <w:ind w:left="990" w:hanging="990"/>
+        <w:jc w:val="both"/>
+        <w:rPr>
+          <w:color w:val="auto"/>
+          <w:sz w:val="22"/>
+          <w:szCs w:val="22"/>
+          <w:lang w:val="en-US"/>
+        </w:rPr>
+      </w:pPr>
+      <w:proofErr w:type="gramStart"/>
+      <w:r>
+        <w:rPr>
+          <w:color w:val="auto"/>
+          <w:sz w:val="22"/>
+          <w:szCs w:val="22"/>
+          <w:lang w:val="en-US"/>
+        </w:rPr>
+        <w:t xml:space="preserve">Figure </w:t>
+      </w:r>
+      <w:r>
+        <w:rPr>
+          <w:color w:val="auto"/>
+          <w:sz w:val="22"/>
+          <w:szCs w:val="22"/>
+        </w:rPr>
+        <w:fldChar w:fldCharType="begin"/>
+      </w:r>
+      <w:r>
+        <w:rPr>
+          <w:color w:val="auto"/>
+          <w:sz w:val="22"/>
+          <w:szCs w:val="22"/>
+          <w:lang w:val="en-US"/>
+        </w:rPr>
+        <w:instrText xml:space="preserve"> SEQ Figure \* ARABIC </w:instrText>
+      </w:r>
+      <w:r>
+        <w:rPr>
+          <w:color w:val="auto"/>
+          <w:sz w:val="22"/>
+          <w:szCs w:val="22"/>
+        </w:rPr>
+        <w:fldChar w:fldCharType="separate"/>
+      </w:r>
+      <w:r>
+        <w:rPr>
+          <w:noProof/>
+          <w:color w:val="auto"/>
+          <w:sz w:val="22"/>
+          <w:szCs w:val="22"/>
+          <w:lang w:val="en-US"/>
+        </w:rPr>
+        <w:t>6</w:t>
+      </w:r>
+      <w:r>
+        <w:rPr>
+          <w:color w:val="auto"/>
+          <w:sz w:val="22"/>
+          <w:szCs w:val="22"/>
+        </w:rPr>
+        <w:fldChar w:fldCharType="end"/>
+      </w:r>
+      <w:r>
+        <w:rPr>
+          <w:color w:val="auto"/>
+          <w:sz w:val="22"/>
+          <w:szCs w:val="22"/>
+          <w:lang w:val="en-US"/>
+        </w:rPr>
+        <w:t>.</w:t>
+      </w:r>
+      <w:proofErr w:type="gramEnd"/>
+      <w:r>
+        <w:rPr>
+          <w:color w:val="auto"/>
+          <w:sz w:val="22"/>
+          <w:szCs w:val="22"/>
+          <w:lang w:val="en-US"/>
+        </w:rPr>
+        <w:t xml:space="preserve"> </w:t>
+      </w:r>
+      <w:proofErr w:type="gramStart"/>
+      <w:r>
+        <w:rPr>
+          <w:color w:val="auto"/>
+          <w:sz w:val="22"/>
+          <w:szCs w:val="22"/>
+          <w:lang w:val="en-US"/>
+        </w:rPr>
+        <w:t>Nat Performance.</w:t>
+      </w:r>
+      <w:proofErr w:type="gramEnd"/>
+      <w:r>
+        <w:rPr>
+          <w:color w:val="auto"/>
+          <w:sz w:val="22"/>
+          <w:szCs w:val="22"/>
+          <w:lang w:val="en-US"/>
+        </w:rPr>
+        <w:t xml:space="preserve"> Parallel hash-based NAT table for outgoing packets and 1D array for incoming packets. </w:t>
+      </w:r>
+      <w:proofErr w:type="gramStart"/>
+      <w:r>
+        <w:rPr>
+          <w:color w:val="auto"/>
+          <w:sz w:val="22"/>
+          <w:szCs w:val="22"/>
+          <w:lang w:val="en-US"/>
+        </w:rPr>
+        <w:t>Results for different number of simultaneously working cores.</w:t>
+      </w:r>
+      <w:proofErr w:type="gramEnd"/>
+    </w:p>
+    <w:p>
+      <w:pPr>
+        <w:spacing w:after="0" w:line="240" w:lineRule="auto"/>
+        <w:jc w:val="both"/>
+        <w:rPr>
+          <w:sz w:val="28"/>
+          <w:szCs w:val="28"/>
+          <w:lang w:val="en-US"/>
+        </w:rPr>
+      </w:pPr>
+      <w:r>
+        <w:rPr>
+          <w:sz w:val="28"/>
+          <w:szCs w:val="28"/>
+          <w:lang w:val="en-US"/>
+        </w:rPr>
+        <w:lastRenderedPageBreak/>
+        <w:t xml:space="preserve">In figure 6 the results is shown for different number of cores. The experiments were set for 4 threads maximum because the testing system has 4 cores processor and setting experiment with more threads are meaningless because of the OS scheduling issues, i.e. an operating system spend some time on context switching and doesn’t give performance increasing if number of threads is more than number of available cores. </w:t>
+      </w:r>
+    </w:p>
+    <w:p>
+      <w:pPr>
+        <w:spacing w:after="0" w:line="240" w:lineRule="auto"/>
+        <w:jc w:val="both"/>
+        <w:rPr>
+          <w:sz w:val="28"/>
+          <w:szCs w:val="28"/>
+          <w:lang w:val="en-US"/>
+        </w:rPr>
+      </w:pPr>
+      <w:r>
+        <w:rPr>
+          <w:sz w:val="28"/>
+          <w:szCs w:val="28"/>
+          <w:lang w:val="en-US"/>
+        </w:rPr>
+        <w:t xml:space="preserve">The result shows that in Figure 6 shows that the parallel approach gives the desired results: than more cores are available than grater performance improvement is. Adding of an additional core gives around 30% of performance boost. </w:t>
+      </w:r>
+    </w:p>
+    <w:p>
+      <w:pPr>
+        <w:spacing w:after="0" w:line="240" w:lineRule="auto"/>
+        <w:jc w:val="both"/>
+        <w:rPr>
+          <w:sz w:val="28"/>
+          <w:szCs w:val="28"/>
+          <w:lang w:val="en-US"/>
+        </w:rPr>
+      </w:pPr>
+      <w:r>
+        <w:rPr>
+          <w:sz w:val="28"/>
+          <w:szCs w:val="28"/>
+          <w:lang w:val="en-US"/>
+        </w:rPr>
+        <w:t>The experiment wasn’t very clear because of using the hyper-threaded proc</w:t>
+      </w:r>
+      <w:r>
+        <w:rPr>
+          <w:sz w:val="28"/>
+          <w:szCs w:val="28"/>
+          <w:lang w:val="en-US"/>
+        </w:rPr>
+        <w:t>essor which in fact has only 2</w:t>
+      </w:r>
+      <w:r>
+        <w:rPr>
+          <w:sz w:val="28"/>
+          <w:szCs w:val="28"/>
+          <w:lang w:val="en-US"/>
+        </w:rPr>
+        <w:t xml:space="preserve"> physical cores while OS sees </w:t>
+      </w:r>
+      <w:r>
+        <w:rPr>
+          <w:sz w:val="28"/>
+          <w:szCs w:val="28"/>
+          <w:lang w:val="en-US"/>
+        </w:rPr>
+        <w:t>4. A processor with fully-functional 4 physical cores can give better performance improvement.</w:t>
+      </w:r>
+    </w:p>
+    <w:p>
+      <w:pPr>
+        <w:spacing w:after="0" w:line="240" w:lineRule="auto"/>
+        <w:jc w:val="both"/>
+        <w:rPr>
+          <w:b/>
+          <w:sz w:val="32"/>
+          <w:szCs w:val="32"/>
+          <w:lang w:val="en-US"/>
+        </w:rPr>
+      </w:pPr>
+    </w:p>
+    <w:p>
+      <w:pPr>
+        <w:spacing w:after="0" w:line="240" w:lineRule="auto"/>
+        <w:jc w:val="both"/>
+        <w:rPr>
+          <w:b/>
+          <w:sz w:val="32"/>
+          <w:szCs w:val="32"/>
+          <w:lang w:val="en-US"/>
+        </w:rPr>
+      </w:pPr>
+      <w:r>
+        <w:rPr>
+          <w:b/>
+          <w:sz w:val="32"/>
+          <w:szCs w:val="32"/>
+          <w:lang w:val="en-US"/>
+        </w:rPr>
+        <w:t>SUMMARY</w:t>
+      </w:r>
+      <w:r>
+        <w:rPr>
+          <w:b/>
+          <w:sz w:val="32"/>
+          <w:szCs w:val="32"/>
+          <w:lang w:val="en-US"/>
+        </w:rPr>
+        <w:t xml:space="preserve"> </w:t>
+      </w:r>
+    </w:p>
+    <w:p>
+      <w:pPr>
+        <w:spacing w:after="0" w:line="240" w:lineRule="auto"/>
+        <w:jc w:val="both"/>
+        <w:rPr>
+          <w:b/>
+          <w:sz w:val="32"/>
+          <w:szCs w:val="32"/>
+          <w:lang w:val="en-US"/>
+        </w:rPr>
+      </w:pPr>
+    </w:p>
+    <w:p>
+      <w:pPr>
+        <w:spacing w:after="0" w:line="240" w:lineRule="auto"/>
+        <w:jc w:val="both"/>
+        <w:rPr>
+          <w:sz w:val="28"/>
+          <w:szCs w:val="28"/>
+          <w:lang w:val="en-US"/>
+        </w:rPr>
+      </w:pPr>
+      <w:r>
+        <w:rPr>
+          <w:sz w:val="28"/>
+          <w:szCs w:val="28"/>
+          <w:lang w:val="en-US"/>
+        </w:rPr>
+        <w:t xml:space="preserve">Using of parallel hash-tables gives the result which is greater than the target one. Further modifications and optimizations of the NAT table structure based on hash-table could be done to improve the currently achieved performance values by using more sophisticated data structures, for example cuckoo hashing but this is the matter of further research.    </w:t>
+      </w:r>
+    </w:p>
+    <w:p>
+      <w:pPr>
+        <w:spacing w:after="0" w:line="240" w:lineRule="auto"/>
+        <w:jc w:val="both"/>
+        <w:rPr>
+          <w:b/>
+          <w:sz w:val="32"/>
+          <w:szCs w:val="32"/>
+          <w:lang w:val="en-US"/>
+        </w:rPr>
+      </w:pPr>
+      <w:r>
+        <w:rPr>
+          <w:b/>
+          <w:sz w:val="32"/>
+          <w:szCs w:val="32"/>
+          <w:lang w:val="en-US"/>
+        </w:rPr>
+        <w:t xml:space="preserve">      </w:t>
+      </w:r>
+    </w:p>
+    <w:p>
+      <w:pPr>
+        <w:rPr>
+          <w:sz w:val="28"/>
+          <w:szCs w:val="28"/>
+          <w:lang w:val="en-US"/>
+        </w:rPr>
+      </w:pPr>
+      <w:r>
+        <w:rPr>
+          <w:sz w:val="28"/>
+          <w:szCs w:val="28"/>
+          <w:lang w:val="en-US"/>
+        </w:rPr>
+        <w:br w:type="page"/>
+      </w:r>
+    </w:p>
+    <w:p>
+      <w:pPr>
+        <w:pStyle w:val="NoSpacing"/>
         <w:jc w:val="both"/>
         <w:rPr>
           <w:sz w:val="28"/>
@@ -6715,331 +7068,6 @@
       </w:pPr>
       <w:bookmarkStart w:id="0" w:name="_GoBack"/>
       <w:bookmarkEnd w:id="0"/>
-    </w:p>
-    <w:p>
-      <w:pPr>
-        <w:pStyle w:val="NoSpacing"/>
-        <w:jc w:val="both"/>
-        <w:rPr>
-          <w:sz w:val="28"/>
-          <w:szCs w:val="28"/>
-          <w:lang w:val="en-US"/>
-        </w:rPr>
-      </w:pPr>
-    </w:p>
-    <w:p>
-      <w:pPr>
-        <w:pStyle w:val="NoSpacing"/>
-        <w:jc w:val="both"/>
-        <w:rPr>
-          <w:sz w:val="28"/>
-          <w:szCs w:val="28"/>
-          <w:lang w:val="en-US"/>
-        </w:rPr>
-      </w:pPr>
-    </w:p>
-    <w:p>
-      <w:pPr>
-        <w:pStyle w:val="NoSpacing"/>
-        <w:jc w:val="both"/>
-        <w:rPr>
-          <w:sz w:val="28"/>
-          <w:szCs w:val="28"/>
-          <w:lang w:val="en-US"/>
-        </w:rPr>
-      </w:pPr>
-    </w:p>
-    <w:p>
-      <w:pPr>
-        <w:pStyle w:val="NoSpacing"/>
-        <w:jc w:val="both"/>
-        <w:rPr>
-          <w:sz w:val="28"/>
-          <w:szCs w:val="28"/>
-          <w:lang w:val="en-US"/>
-        </w:rPr>
-      </w:pPr>
-    </w:p>
-    <w:p>
-      <w:pPr>
-        <w:pStyle w:val="NoSpacing"/>
-        <w:jc w:val="both"/>
-        <w:rPr>
-          <w:sz w:val="28"/>
-          <w:szCs w:val="28"/>
-          <w:lang w:val="en-US"/>
-        </w:rPr>
-      </w:pPr>
-    </w:p>
-    <w:p>
-      <w:pPr>
-        <w:pStyle w:val="NoSpacing"/>
-        <w:jc w:val="both"/>
-        <w:rPr>
-          <w:sz w:val="28"/>
-          <w:szCs w:val="28"/>
-          <w:lang w:val="en-US"/>
-        </w:rPr>
-      </w:pPr>
-    </w:p>
-    <w:p>
-      <w:pPr>
-        <w:pStyle w:val="NoSpacing"/>
-        <w:jc w:val="both"/>
-        <w:rPr>
-          <w:sz w:val="28"/>
-          <w:szCs w:val="28"/>
-          <w:lang w:val="en-US"/>
-        </w:rPr>
-      </w:pPr>
-    </w:p>
-    <w:p>
-      <w:pPr>
-        <w:pStyle w:val="NoSpacing"/>
-        <w:jc w:val="both"/>
-        <w:rPr>
-          <w:sz w:val="28"/>
-          <w:szCs w:val="28"/>
-          <w:lang w:val="en-US"/>
-        </w:rPr>
-      </w:pPr>
-    </w:p>
-    <w:p>
-      <w:pPr>
-        <w:pStyle w:val="NoSpacing"/>
-        <w:jc w:val="both"/>
-        <w:rPr>
-          <w:sz w:val="28"/>
-          <w:szCs w:val="28"/>
-          <w:lang w:val="en-US"/>
-        </w:rPr>
-      </w:pPr>
-    </w:p>
-    <w:p>
-      <w:pPr>
-        <w:pStyle w:val="NoSpacing"/>
-        <w:jc w:val="both"/>
-        <w:rPr>
-          <w:sz w:val="28"/>
-          <w:szCs w:val="28"/>
-          <w:lang w:val="en-US"/>
-        </w:rPr>
-      </w:pPr>
-    </w:p>
-    <w:p>
-      <w:pPr>
-        <w:pStyle w:val="NoSpacing"/>
-        <w:jc w:val="both"/>
-        <w:rPr>
-          <w:sz w:val="28"/>
-          <w:szCs w:val="28"/>
-          <w:lang w:val="en-US"/>
-        </w:rPr>
-      </w:pPr>
-    </w:p>
-    <w:p>
-      <w:pPr>
-        <w:pStyle w:val="NoSpacing"/>
-        <w:jc w:val="both"/>
-        <w:rPr>
-          <w:sz w:val="28"/>
-          <w:szCs w:val="28"/>
-          <w:lang w:val="en-US"/>
-        </w:rPr>
-      </w:pPr>
-    </w:p>
-    <w:p>
-      <w:pPr>
-        <w:pStyle w:val="NoSpacing"/>
-        <w:jc w:val="both"/>
-        <w:rPr>
-          <w:sz w:val="28"/>
-          <w:szCs w:val="28"/>
-          <w:lang w:val="en-US"/>
-        </w:rPr>
-      </w:pPr>
-    </w:p>
-    <w:p>
-      <w:pPr>
-        <w:pStyle w:val="NoSpacing"/>
-        <w:jc w:val="both"/>
-        <w:rPr>
-          <w:sz w:val="28"/>
-          <w:szCs w:val="28"/>
-          <w:lang w:val="en-US"/>
-        </w:rPr>
-      </w:pPr>
-    </w:p>
-    <w:p>
-      <w:pPr>
-        <w:pStyle w:val="NoSpacing"/>
-        <w:jc w:val="both"/>
-        <w:rPr>
-          <w:sz w:val="28"/>
-          <w:szCs w:val="28"/>
-          <w:lang w:val="en-US"/>
-        </w:rPr>
-      </w:pPr>
-    </w:p>
-    <w:p>
-      <w:pPr>
-        <w:pStyle w:val="NoSpacing"/>
-        <w:jc w:val="both"/>
-        <w:rPr>
-          <w:sz w:val="28"/>
-          <w:szCs w:val="28"/>
-          <w:lang w:val="en-US"/>
-        </w:rPr>
-      </w:pPr>
-    </w:p>
-    <w:p>
-      <w:pPr>
-        <w:pStyle w:val="NoSpacing"/>
-        <w:jc w:val="both"/>
-        <w:rPr>
-          <w:sz w:val="28"/>
-          <w:szCs w:val="28"/>
-          <w:lang w:val="en-US"/>
-        </w:rPr>
-      </w:pPr>
-    </w:p>
-    <w:p>
-      <w:pPr>
-        <w:pStyle w:val="NoSpacing"/>
-        <w:jc w:val="both"/>
-        <w:rPr>
-          <w:sz w:val="28"/>
-          <w:szCs w:val="28"/>
-          <w:lang w:val="en-US"/>
-        </w:rPr>
-      </w:pPr>
-    </w:p>
-    <w:p>
-      <w:pPr>
-        <w:pStyle w:val="NoSpacing"/>
-        <w:jc w:val="both"/>
-        <w:rPr>
-          <w:sz w:val="28"/>
-          <w:szCs w:val="28"/>
-          <w:lang w:val="en-US"/>
-        </w:rPr>
-      </w:pPr>
-    </w:p>
-    <w:p>
-      <w:pPr>
-        <w:pStyle w:val="NoSpacing"/>
-        <w:jc w:val="both"/>
-        <w:rPr>
-          <w:sz w:val="28"/>
-          <w:szCs w:val="28"/>
-          <w:lang w:val="en-US"/>
-        </w:rPr>
-      </w:pPr>
-    </w:p>
-    <w:p>
-      <w:pPr>
-        <w:pStyle w:val="NoSpacing"/>
-        <w:jc w:val="both"/>
-        <w:rPr>
-          <w:sz w:val="28"/>
-          <w:szCs w:val="28"/>
-          <w:lang w:val="en-US"/>
-        </w:rPr>
-      </w:pPr>
-    </w:p>
-    <w:p>
-      <w:pPr>
-        <w:pStyle w:val="NoSpacing"/>
-        <w:jc w:val="both"/>
-        <w:rPr>
-          <w:sz w:val="28"/>
-          <w:szCs w:val="28"/>
-          <w:lang w:val="en-US"/>
-        </w:rPr>
-      </w:pPr>
-    </w:p>
-    <w:p>
-      <w:pPr>
-        <w:pStyle w:val="NoSpacing"/>
-        <w:jc w:val="both"/>
-        <w:rPr>
-          <w:sz w:val="28"/>
-          <w:szCs w:val="28"/>
-          <w:lang w:val="en-US"/>
-        </w:rPr>
-      </w:pPr>
-    </w:p>
-    <w:p>
-      <w:pPr>
-        <w:pStyle w:val="NoSpacing"/>
-        <w:jc w:val="both"/>
-        <w:rPr>
-          <w:sz w:val="28"/>
-          <w:szCs w:val="28"/>
-          <w:lang w:val="en-US"/>
-        </w:rPr>
-      </w:pPr>
-    </w:p>
-    <w:p>
-      <w:pPr>
-        <w:pStyle w:val="NoSpacing"/>
-        <w:jc w:val="both"/>
-        <w:rPr>
-          <w:sz w:val="28"/>
-          <w:szCs w:val="28"/>
-          <w:lang w:val="en-US"/>
-        </w:rPr>
-      </w:pPr>
-    </w:p>
-    <w:p>
-      <w:pPr>
-        <w:pStyle w:val="NoSpacing"/>
-        <w:jc w:val="both"/>
-        <w:rPr>
-          <w:sz w:val="28"/>
-          <w:szCs w:val="28"/>
-          <w:lang w:val="en-US"/>
-        </w:rPr>
-      </w:pPr>
-    </w:p>
-    <w:p>
-      <w:pPr>
-        <w:pStyle w:val="NoSpacing"/>
-        <w:jc w:val="both"/>
-        <w:rPr>
-          <w:sz w:val="28"/>
-          <w:szCs w:val="28"/>
-          <w:lang w:val="en-US"/>
-        </w:rPr>
-      </w:pPr>
-    </w:p>
-    <w:p>
-      <w:pPr>
-        <w:pStyle w:val="NoSpacing"/>
-        <w:jc w:val="both"/>
-        <w:rPr>
-          <w:sz w:val="28"/>
-          <w:szCs w:val="28"/>
-          <w:lang w:val="en-US"/>
-        </w:rPr>
-      </w:pPr>
-    </w:p>
-    <w:p>
-      <w:pPr>
-        <w:rPr>
-          <w:sz w:val="28"/>
-          <w:szCs w:val="28"/>
-          <w:lang w:val="en-US"/>
-        </w:rPr>
-      </w:pPr>
-      <w:r>
-        <w:rPr>
-          <w:sz w:val="28"/>
-          <w:szCs w:val="28"/>
-          <w:lang w:val="en-US"/>
-        </w:rPr>
-        <w:br w:type="page"/>
-      </w:r>
     </w:p>
     <w:p>
       <w:pPr>
@@ -7059,7 +7087,6 @@
           <w:szCs w:val="40"/>
           <w:lang w:val="en-US"/>
         </w:rPr>
-        <w:lastRenderedPageBreak/>
         <w:t>REFERENCES</w:t>
       </w:r>
     </w:p>
@@ -7128,7 +7155,7 @@
         </w:rPr>
         <w:t xml:space="preserve">[ref_RDP.RU] </w:t>
       </w:r>
-      <w:hyperlink r:id="rId14" w:history="1">
+      <w:hyperlink r:id="rId15" w:history="1">
         <w:r>
           <w:rPr>
             <w:rStyle w:val="Hyperlink"/>
@@ -7178,7 +7205,7 @@
         </w:rPr>
         <w:t xml:space="preserve"> </w:t>
       </w:r>
-      <w:hyperlink r:id="rId15" w:anchor="page-5" w:history="1">
+      <w:hyperlink r:id="rId16" w:anchor="page-5" w:history="1">
         <w:r>
           <w:rPr>
             <w:rStyle w:val="Hyperlink"/>
@@ -7215,7 +7242,7 @@
         </w:rPr>
         <w:t xml:space="preserve">Internet protocol </w:t>
       </w:r>
-      <w:hyperlink r:id="rId16" w:history="1">
+      <w:hyperlink r:id="rId17" w:history="1">
         <w:r>
           <w:rPr>
             <w:rStyle w:val="Hyperlink"/>
@@ -7268,7 +7295,7 @@
         </w:rPr>
         <w:t xml:space="preserve"> Transmission Control Protocol </w:t>
       </w:r>
-      <w:hyperlink r:id="rId17" w:history="1">
+      <w:hyperlink r:id="rId18" w:history="1">
         <w:r>
           <w:rPr>
             <w:rStyle w:val="Hyperlink"/>
@@ -7297,7 +7324,7 @@
         </w:rPr>
         <w:t xml:space="preserve">[ref_rfc768] User Datagram Protocol </w:t>
       </w:r>
-      <w:hyperlink r:id="rId18" w:history="1">
+      <w:hyperlink r:id="rId19" w:history="1">
         <w:r>
           <w:rPr>
             <w:rStyle w:val="Hyperlink"/>
@@ -7368,7 +7395,7 @@
         </w:rPr>
         <w:t> </w:t>
       </w:r>
-      <w:hyperlink r:id="rId19" w:history="1">
+      <w:hyperlink r:id="rId20" w:history="1">
         <w:r>
           <w:rPr>
             <w:rStyle w:val="Hyperlink"/>
@@ -7417,7 +7444,7 @@
         </w:rPr>
         <w:t> </w:t>
       </w:r>
-      <w:hyperlink r:id="rId20" w:history="1">
+      <w:hyperlink r:id="rId21" w:history="1">
         <w:r>
           <w:rPr>
             <w:rStyle w:val="Hyperlink"/>
@@ -7466,7 +7493,7 @@
         </w:rPr>
         <w:t> </w:t>
       </w:r>
-      <w:hyperlink r:id="rId21" w:history="1">
+      <w:hyperlink r:id="rId22" w:history="1">
         <w:r>
           <w:rPr>
             <w:rStyle w:val="Hyperlink"/>
@@ -7526,7 +7553,7 @@
         </w:rPr>
         <w:t> </w:t>
       </w:r>
-      <w:hyperlink r:id="rId22" w:history="1">
+      <w:hyperlink r:id="rId23" w:history="1">
         <w:r>
           <w:rPr>
             <w:rStyle w:val="Hyperlink"/>
@@ -7623,8 +7650,8 @@
       </w:r>
     </w:p>
     <w:sectPr>
-      <w:headerReference w:type="default" r:id="rId23"/>
-      <w:footerReference w:type="default" r:id="rId24"/>
+      <w:headerReference w:type="default" r:id="rId24"/>
+      <w:footerReference w:type="default" r:id="rId25"/>
       <w:pgSz w:w="11906" w:h="16838"/>
       <w:pgMar w:top="679" w:right="850" w:bottom="1134" w:left="1701" w:header="426" w:footer="0" w:gutter="0"/>
       <w:cols w:space="708"/>
@@ -7785,7 +7812,7 @@
                       <w:sz w:val="20"/>
                       <w:szCs w:val="20"/>
                     </w:rPr>
-                    <w:t>12</w:t>
+                    <w:t>1</w:t>
                   </w:r>
                   <w:r>
                     <w:rPr>
@@ -11349,6 +11376,23 @@
     <w:basedOn w:val="DefaultParagraphFont"/>
     <w:rsid w:val="00EF2F6C"/>
   </w:style>
+  <w:style w:type="paragraph" w:styleId="NormalWeb">
+    <w:name w:val="Normal (Web)"/>
+    <w:basedOn w:val="Normal"/>
+    <w:uiPriority w:val="99"/>
+    <w:semiHidden/>
+    <w:unhideWhenUsed/>
+    <w:rsid w:val="00422F0D"/>
+    <w:pPr>
+      <w:spacing w:before="100" w:beforeAutospacing="1" w:after="100" w:afterAutospacing="1" w:line="240" w:lineRule="auto"/>
+    </w:pPr>
+    <w:rPr>
+      <w:rFonts w:ascii="Times New Roman" w:eastAsiaTheme="minorEastAsia" w:hAnsi="Times New Roman" w:cs="Times New Roman"/>
+      <w:sz w:val="24"/>
+      <w:szCs w:val="24"/>
+      <w:lang w:val="en-US"/>
+    </w:rPr>
+  </w:style>
 </w:styles>
 </file>
 
@@ -11795,6 +11839,23 @@
     <w:basedOn w:val="DefaultParagraphFont"/>
     <w:rsid w:val="00EF2F6C"/>
   </w:style>
+  <w:style w:type="paragraph" w:styleId="NormalWeb">
+    <w:name w:val="Normal (Web)"/>
+    <w:basedOn w:val="Normal"/>
+    <w:uiPriority w:val="99"/>
+    <w:semiHidden/>
+    <w:unhideWhenUsed/>
+    <w:rsid w:val="00422F0D"/>
+    <w:pPr>
+      <w:spacing w:before="100" w:beforeAutospacing="1" w:after="100" w:afterAutospacing="1" w:line="240" w:lineRule="auto"/>
+    </w:pPr>
+    <w:rPr>
+      <w:rFonts w:ascii="Times New Roman" w:eastAsiaTheme="minorEastAsia" w:hAnsi="Times New Roman" w:cs="Times New Roman"/>
+      <w:sz w:val="24"/>
+      <w:szCs w:val="24"/>
+      <w:lang w:val="en-US"/>
+    </w:rPr>
+  </w:style>
 </w:styles>
 </file>
 
@@ -12028,11 +12089,11 @@
           <c:showBubbleSize val="0"/>
         </c:dLbls>
         <c:gapWidth val="150"/>
-        <c:axId val="162573312"/>
-        <c:axId val="162770304"/>
+        <c:axId val="162723328"/>
+        <c:axId val="242820608"/>
       </c:barChart>
       <c:catAx>
-        <c:axId val="162573312"/>
+        <c:axId val="162723328"/>
         <c:scaling>
           <c:orientation val="minMax"/>
         </c:scaling>
@@ -12060,7 +12121,7 @@
             <a:endParaRPr lang="en-US"/>
           </a:p>
         </c:txPr>
-        <c:crossAx val="162770304"/>
+        <c:crossAx val="242820608"/>
         <c:crosses val="autoZero"/>
         <c:auto val="1"/>
         <c:lblAlgn val="ctr"/>
@@ -12068,7 +12129,7 @@
         <c:noMultiLvlLbl val="0"/>
       </c:catAx>
       <c:valAx>
-        <c:axId val="162770304"/>
+        <c:axId val="242820608"/>
         <c:scaling>
           <c:orientation val="minMax"/>
         </c:scaling>
@@ -12103,7 +12164,7 @@
             <a:endParaRPr lang="en-US"/>
           </a:p>
         </c:txPr>
-        <c:crossAx val="162573312"/>
+        <c:crossAx val="162723328"/>
         <c:crosses val="autoZero"/>
         <c:crossBetween val="between"/>
       </c:valAx>
@@ -12767,11 +12828,11 @@
           <c:showPercent val="0"/>
           <c:showBubbleSize val="0"/>
         </c:dLbls>
-        <c:axId val="60683392"/>
-        <c:axId val="61469824"/>
+        <c:axId val="257032576"/>
+        <c:axId val="257036672"/>
       </c:scatterChart>
       <c:valAx>
-        <c:axId val="60683392"/>
+        <c:axId val="257032576"/>
         <c:scaling>
           <c:orientation val="minMax"/>
           <c:max val="2200"/>
@@ -12827,12 +12888,12 @@
             <a:endParaRPr lang="en-US"/>
           </a:p>
         </c:txPr>
-        <c:crossAx val="61469824"/>
+        <c:crossAx val="257036672"/>
         <c:crosses val="autoZero"/>
         <c:crossBetween val="midCat"/>
       </c:valAx>
       <c:valAx>
-        <c:axId val="61469824"/>
+        <c:axId val="257036672"/>
         <c:scaling>
           <c:orientation val="minMax"/>
         </c:scaling>
@@ -12867,7 +12928,7 @@
             <a:endParaRPr lang="en-US"/>
           </a:p>
         </c:txPr>
-        <c:crossAx val="60683392"/>
+        <c:crossAx val="257032576"/>
         <c:crosses val="autoZero"/>
         <c:crossBetween val="midCat"/>
       </c:valAx>
@@ -13411,11 +13472,11 @@
           <c:showPercent val="0"/>
           <c:showBubbleSize val="0"/>
         </c:dLbls>
-        <c:axId val="77681024"/>
-        <c:axId val="78803328"/>
+        <c:axId val="257056128"/>
+        <c:axId val="257060224"/>
       </c:scatterChart>
       <c:valAx>
-        <c:axId val="77681024"/>
+        <c:axId val="257056128"/>
         <c:scaling>
           <c:orientation val="minMax"/>
           <c:min val="0"/>
@@ -13470,12 +13531,12 @@
             <a:endParaRPr lang="en-US"/>
           </a:p>
         </c:txPr>
-        <c:crossAx val="78803328"/>
+        <c:crossAx val="257060224"/>
         <c:crosses val="autoZero"/>
         <c:crossBetween val="midCat"/>
       </c:valAx>
       <c:valAx>
-        <c:axId val="78803328"/>
+        <c:axId val="257060224"/>
         <c:scaling>
           <c:orientation val="minMax"/>
           <c:max val="4000000"/>
@@ -13512,7 +13573,7 @@
             <a:endParaRPr lang="en-US"/>
           </a:p>
         </c:txPr>
-        <c:crossAx val="77681024"/>
+        <c:crossAx val="257056128"/>
         <c:crosses val="autoZero"/>
         <c:crossBetween val="midCat"/>
       </c:valAx>
@@ -14194,11 +14255,11 @@
           <c:showPercent val="0"/>
           <c:showBubbleSize val="0"/>
         </c:dLbls>
-        <c:axId val="78953088"/>
-        <c:axId val="79631104"/>
+        <c:axId val="257091456"/>
+        <c:axId val="257363968"/>
       </c:scatterChart>
       <c:valAx>
-        <c:axId val="78953088"/>
+        <c:axId val="257091456"/>
         <c:scaling>
           <c:orientation val="minMax"/>
           <c:max val="2100000"/>
@@ -14254,12 +14315,12 @@
             <a:endParaRPr lang="en-US"/>
           </a:p>
         </c:txPr>
-        <c:crossAx val="79631104"/>
+        <c:crossAx val="257363968"/>
         <c:crosses val="autoZero"/>
         <c:crossBetween val="midCat"/>
       </c:valAx>
       <c:valAx>
-        <c:axId val="79631104"/>
+        <c:axId val="257363968"/>
         <c:scaling>
           <c:orientation val="minMax"/>
           <c:min val="0"/>
@@ -14295,7 +14356,7 @@
             <a:endParaRPr lang="en-US"/>
           </a:p>
         </c:txPr>
-        <c:crossAx val="78953088"/>
+        <c:crossAx val="257091456"/>
         <c:crosses val="autoZero"/>
         <c:crossBetween val="midCat"/>
       </c:valAx>
@@ -14844,11 +14905,11 @@
           <c:showPercent val="0"/>
           <c:showBubbleSize val="0"/>
         </c:dLbls>
-        <c:axId val="80900864"/>
-        <c:axId val="81359616"/>
+        <c:axId val="257392640"/>
+        <c:axId val="257400832"/>
       </c:scatterChart>
       <c:valAx>
-        <c:axId val="80900864"/>
+        <c:axId val="257392640"/>
         <c:scaling>
           <c:orientation val="minMax"/>
           <c:max val="8100000"/>
@@ -14904,12 +14965,12 @@
             <a:endParaRPr lang="en-US"/>
           </a:p>
         </c:txPr>
-        <c:crossAx val="81359616"/>
+        <c:crossAx val="257400832"/>
         <c:crosses val="autoZero"/>
         <c:crossBetween val="midCat"/>
       </c:valAx>
       <c:valAx>
-        <c:axId val="81359616"/>
+        <c:axId val="257400832"/>
         <c:scaling>
           <c:orientation val="minMax"/>
           <c:min val="0"/>
@@ -14945,7 +15006,1133 @@
             <a:endParaRPr lang="en-US"/>
           </a:p>
         </c:txPr>
-        <c:crossAx val="80900864"/>
+        <c:crossAx val="257392640"/>
+        <c:crosses val="autoZero"/>
+        <c:crossBetween val="midCat"/>
+      </c:valAx>
+      <c:spPr>
+        <a:solidFill>
+          <a:schemeClr val="bg1">
+            <a:lumMod val="95000"/>
+          </a:schemeClr>
+        </a:solidFill>
+        <a:ln w="0">
+          <a:noFill/>
+        </a:ln>
+      </c:spPr>
+    </c:plotArea>
+    <c:plotVisOnly val="1"/>
+    <c:dispBlanksAs val="zero"/>
+    <c:showDLblsOverMax val="0"/>
+  </c:chart>
+  <c:spPr>
+    <a:noFill/>
+    <a:ln cmpd="sng">
+      <a:noFill/>
+    </a:ln>
+  </c:spPr>
+  <c:externalData r:id="rId1">
+    <c:autoUpdate val="0"/>
+  </c:externalData>
+  <c:userShapes r:id="rId2"/>
+</c:chartSpace>
+</file>
+
+<file path=word/charts/chart6.xml><?xml version="1.0" encoding="utf-8"?>
+<c:chartSpace xmlns:c="http://schemas.openxmlformats.org/drawingml/2006/chart" xmlns:a="http://schemas.openxmlformats.org/drawingml/2006/main" xmlns:r="http://schemas.openxmlformats.org/officeDocument/2006/relationships">
+  <c:date1904 val="0"/>
+  <c:lang val="en-US"/>
+  <c:roundedCorners val="0"/>
+  <mc:AlternateContent xmlns:mc="http://schemas.openxmlformats.org/markup-compatibility/2006">
+    <mc:Choice xmlns:c14="http://schemas.microsoft.com/office/drawing/2007/8/2/chart" Requires="c14">
+      <c14:style val="102"/>
+    </mc:Choice>
+    <mc:Fallback>
+      <c:style val="2"/>
+    </mc:Fallback>
+  </mc:AlternateContent>
+  <c:chart>
+    <c:title>
+      <c:tx>
+        <c:rich>
+          <a:bodyPr anchor="t" anchorCtr="0"/>
+          <a:lstStyle/>
+          <a:p>
+            <a:pPr marL="0" marR="0" indent="0" algn="l" defTabSz="914400" rtl="0" eaLnBrk="1" fontAlgn="auto" latinLnBrk="0" hangingPunct="1">
+              <a:lnSpc>
+                <a:spcPct val="100000"/>
+              </a:lnSpc>
+              <a:spcBef>
+                <a:spcPts val="0"/>
+              </a:spcBef>
+              <a:spcAft>
+                <a:spcPts val="0"/>
+              </a:spcAft>
+              <a:buClrTx/>
+              <a:buSzTx/>
+              <a:buFontTx/>
+              <a:buNone/>
+              <a:tabLst/>
+              <a:defRPr sz="1800" b="1" i="0" u="none" strike="noStrike" kern="1200" baseline="0">
+                <a:solidFill>
+                  <a:sysClr val="windowText" lastClr="000000"/>
+                </a:solidFill>
+                <a:latin typeface="+mn-lt"/>
+                <a:ea typeface="+mn-ea"/>
+                <a:cs typeface="+mn-cs"/>
+              </a:defRPr>
+            </a:pPr>
+            <a:r>
+              <a:rPr lang="en-US" sz="1050" b="1" i="0" u="none" strike="noStrike" baseline="0" smtClean="0"/>
+              <a:t>Nat Performance - Parallel Hash-based NAT table</a:t>
+            </a:r>
+          </a:p>
+          <a:p>
+            <a:pPr marL="0" marR="0" indent="0" algn="l" defTabSz="914400" rtl="0" eaLnBrk="1" fontAlgn="auto" latinLnBrk="0" hangingPunct="1">
+              <a:lnSpc>
+                <a:spcPct val="100000"/>
+              </a:lnSpc>
+              <a:spcBef>
+                <a:spcPts val="0"/>
+              </a:spcBef>
+              <a:spcAft>
+                <a:spcPts val="0"/>
+              </a:spcAft>
+              <a:buClrTx/>
+              <a:buSzTx/>
+              <a:buFontTx/>
+              <a:buNone/>
+              <a:tabLst/>
+              <a:defRPr sz="1800" b="1" i="0" u="none" strike="noStrike" kern="1200" baseline="0">
+                <a:solidFill>
+                  <a:sysClr val="windowText" lastClr="000000"/>
+                </a:solidFill>
+                <a:latin typeface="+mn-lt"/>
+                <a:ea typeface="+mn-ea"/>
+                <a:cs typeface="+mn-cs"/>
+              </a:defRPr>
+            </a:pPr>
+            <a:r>
+              <a:rPr lang="en-US" sz="800" b="0" i="0" baseline="0">
+                <a:effectLst/>
+              </a:rPr>
+              <a:t>CPU: i5-4210U, 4 cores</a:t>
+            </a:r>
+            <a:endParaRPr lang="en-US" sz="800">
+              <a:effectLst/>
+            </a:endParaRPr>
+          </a:p>
+          <a:p>
+            <a:pPr marL="0" marR="0" indent="0" algn="l" defTabSz="914400" rtl="0" eaLnBrk="1" fontAlgn="auto" latinLnBrk="0" hangingPunct="1">
+              <a:lnSpc>
+                <a:spcPct val="100000"/>
+              </a:lnSpc>
+              <a:spcBef>
+                <a:spcPts val="0"/>
+              </a:spcBef>
+              <a:spcAft>
+                <a:spcPts val="0"/>
+              </a:spcAft>
+              <a:buClrTx/>
+              <a:buSzTx/>
+              <a:buFontTx/>
+              <a:buNone/>
+              <a:tabLst/>
+              <a:defRPr sz="1800" b="1" i="0" u="none" strike="noStrike" kern="1200" baseline="0">
+                <a:solidFill>
+                  <a:sysClr val="windowText" lastClr="000000"/>
+                </a:solidFill>
+                <a:latin typeface="+mn-lt"/>
+                <a:ea typeface="+mn-ea"/>
+                <a:cs typeface="+mn-cs"/>
+              </a:defRPr>
+            </a:pPr>
+            <a:endParaRPr lang="en-US" sz="1200" b="0"/>
+          </a:p>
+          <a:p>
+            <a:pPr marL="0" marR="0" indent="0" algn="l" defTabSz="914400" rtl="0" eaLnBrk="1" fontAlgn="auto" latinLnBrk="0" hangingPunct="1">
+              <a:lnSpc>
+                <a:spcPct val="100000"/>
+              </a:lnSpc>
+              <a:spcBef>
+                <a:spcPts val="0"/>
+              </a:spcBef>
+              <a:spcAft>
+                <a:spcPts val="0"/>
+              </a:spcAft>
+              <a:buClrTx/>
+              <a:buSzTx/>
+              <a:buFontTx/>
+              <a:buNone/>
+              <a:tabLst/>
+              <a:defRPr sz="1800" b="1" i="0" u="none" strike="noStrike" kern="1200" baseline="0">
+                <a:solidFill>
+                  <a:sysClr val="windowText" lastClr="000000"/>
+                </a:solidFill>
+                <a:latin typeface="+mn-lt"/>
+                <a:ea typeface="+mn-ea"/>
+                <a:cs typeface="+mn-cs"/>
+              </a:defRPr>
+            </a:pPr>
+            <a:r>
+              <a:rPr lang="en-US" sz="800" b="1"/>
+              <a:t>[cycles/packet]</a:t>
+            </a:r>
+          </a:p>
+        </c:rich>
+      </c:tx>
+      <c:layout>
+        <c:manualLayout>
+          <c:xMode val="edge"/>
+          <c:yMode val="edge"/>
+          <c:x val="1.3921999435444485E-3"/>
+          <c:y val="2.410665734017808E-2"/>
+        </c:manualLayout>
+      </c:layout>
+      <c:overlay val="0"/>
+    </c:title>
+    <c:autoTitleDeleted val="0"/>
+    <c:plotArea>
+      <c:layout>
+        <c:manualLayout>
+          <c:layoutTarget val="inner"/>
+          <c:xMode val="edge"/>
+          <c:yMode val="edge"/>
+          <c:x val="6.2078386647420006E-2"/>
+          <c:y val="0.19021628989409484"/>
+          <c:w val="0.88654801634563185"/>
+          <c:h val="0.7023080663745751"/>
+        </c:manualLayout>
+      </c:layout>
+      <c:scatterChart>
+        <c:scatterStyle val="smoothMarker"/>
+        <c:varyColors val="0"/>
+        <c:ser>
+          <c:idx val="1"/>
+          <c:order val="0"/>
+          <c:tx>
+            <c:v>target_performance</c:v>
+          </c:tx>
+          <c:spPr>
+            <a:ln>
+              <a:solidFill>
+                <a:srgbClr val="FCD184"/>
+              </a:solidFill>
+            </a:ln>
+          </c:spPr>
+          <c:marker>
+            <c:symbol val="none"/>
+          </c:marker>
+          <c:dLbls>
+            <c:delete val="1"/>
+          </c:dLbls>
+          <c:xVal>
+            <c:numRef>
+              <c:f>parallel_hash!$O$4:$O$12</c:f>
+              <c:numCache>
+                <c:formatCode>General</c:formatCode>
+                <c:ptCount val="9"/>
+                <c:pt idx="0">
+                  <c:v>1000</c:v>
+                </c:pt>
+                <c:pt idx="1">
+                  <c:v>10000</c:v>
+                </c:pt>
+                <c:pt idx="2">
+                  <c:v>100000</c:v>
+                </c:pt>
+                <c:pt idx="3">
+                  <c:v>500000</c:v>
+                </c:pt>
+                <c:pt idx="4">
+                  <c:v>1000000</c:v>
+                </c:pt>
+                <c:pt idx="5">
+                  <c:v>2000000</c:v>
+                </c:pt>
+                <c:pt idx="6">
+                  <c:v>4000000</c:v>
+                </c:pt>
+                <c:pt idx="7">
+                  <c:v>8000000</c:v>
+                </c:pt>
+                <c:pt idx="8">
+                  <c:v>16000000</c:v>
+                </c:pt>
+              </c:numCache>
+            </c:numRef>
+          </c:xVal>
+          <c:yVal>
+            <c:numRef>
+              <c:f>parallel_hash!$P$4:$P$12</c:f>
+              <c:numCache>
+                <c:formatCode>General</c:formatCode>
+                <c:ptCount val="9"/>
+                <c:pt idx="0">
+                  <c:v>436</c:v>
+                </c:pt>
+                <c:pt idx="1">
+                  <c:v>436</c:v>
+                </c:pt>
+                <c:pt idx="2">
+                  <c:v>436</c:v>
+                </c:pt>
+                <c:pt idx="3">
+                  <c:v>436</c:v>
+                </c:pt>
+                <c:pt idx="4">
+                  <c:v>436</c:v>
+                </c:pt>
+                <c:pt idx="5">
+                  <c:v>436</c:v>
+                </c:pt>
+                <c:pt idx="6">
+                  <c:v>436</c:v>
+                </c:pt>
+                <c:pt idx="7">
+                  <c:v>436</c:v>
+                </c:pt>
+                <c:pt idx="8">
+                  <c:v>436</c:v>
+                </c:pt>
+              </c:numCache>
+            </c:numRef>
+          </c:yVal>
+          <c:smooth val="1"/>
+        </c:ser>
+        <c:ser>
+          <c:idx val="0"/>
+          <c:order val="1"/>
+          <c:tx>
+            <c:v>1_core</c:v>
+          </c:tx>
+          <c:marker>
+            <c:symbol val="circle"/>
+            <c:size val="3"/>
+          </c:marker>
+          <c:dLbls>
+            <c:dLbl>
+              <c:idx val="0"/>
+              <c:layout>
+                <c:manualLayout>
+                  <c:x val="-7.0614412214850689E-3"/>
+                  <c:y val="2.8811914481064608E-3"/>
+                </c:manualLayout>
+              </c:layout>
+              <c:dLblPos val="r"/>
+              <c:showLegendKey val="0"/>
+              <c:showVal val="1"/>
+              <c:showCatName val="0"/>
+              <c:showSerName val="0"/>
+              <c:showPercent val="0"/>
+              <c:showBubbleSize val="0"/>
+            </c:dLbl>
+            <c:dLbl>
+              <c:idx val="1"/>
+              <c:delete val="1"/>
+            </c:dLbl>
+            <c:dLbl>
+              <c:idx val="2"/>
+              <c:delete val="1"/>
+            </c:dLbl>
+            <c:dLbl>
+              <c:idx val="8"/>
+              <c:layout>
+                <c:manualLayout>
+                  <c:x val="-4.1266744382767229E-2"/>
+                  <c:y val="-1.2328931198781168E-2"/>
+                </c:manualLayout>
+              </c:layout>
+              <c:dLblPos val="r"/>
+              <c:showLegendKey val="0"/>
+              <c:showVal val="1"/>
+              <c:showCatName val="0"/>
+              <c:showSerName val="0"/>
+              <c:showPercent val="0"/>
+              <c:showBubbleSize val="0"/>
+            </c:dLbl>
+            <c:txPr>
+              <a:bodyPr/>
+              <a:lstStyle/>
+              <a:p>
+                <a:pPr>
+                  <a:defRPr sz="500"/>
+                </a:pPr>
+                <a:endParaRPr lang="en-US"/>
+              </a:p>
+            </c:txPr>
+            <c:dLblPos val="t"/>
+            <c:showLegendKey val="0"/>
+            <c:showVal val="1"/>
+            <c:showCatName val="0"/>
+            <c:showSerName val="0"/>
+            <c:showPercent val="0"/>
+            <c:showBubbleSize val="0"/>
+            <c:showLeaderLines val="0"/>
+          </c:dLbls>
+          <c:xVal>
+            <c:numRef>
+              <c:f>parallel_hash!$O$4:$O$12</c:f>
+              <c:numCache>
+                <c:formatCode>General</c:formatCode>
+                <c:ptCount val="9"/>
+                <c:pt idx="0">
+                  <c:v>1000</c:v>
+                </c:pt>
+                <c:pt idx="1">
+                  <c:v>10000</c:v>
+                </c:pt>
+                <c:pt idx="2">
+                  <c:v>100000</c:v>
+                </c:pt>
+                <c:pt idx="3">
+                  <c:v>500000</c:v>
+                </c:pt>
+                <c:pt idx="4">
+                  <c:v>1000000</c:v>
+                </c:pt>
+                <c:pt idx="5">
+                  <c:v>2000000</c:v>
+                </c:pt>
+                <c:pt idx="6">
+                  <c:v>4000000</c:v>
+                </c:pt>
+                <c:pt idx="7">
+                  <c:v>8000000</c:v>
+                </c:pt>
+                <c:pt idx="8">
+                  <c:v>16000000</c:v>
+                </c:pt>
+              </c:numCache>
+            </c:numRef>
+          </c:xVal>
+          <c:yVal>
+            <c:numRef>
+              <c:f>parallel_hash!$Q$4:$Q$12</c:f>
+              <c:numCache>
+                <c:formatCode>General</c:formatCode>
+                <c:ptCount val="9"/>
+                <c:pt idx="0">
+                  <c:v>334</c:v>
+                </c:pt>
+                <c:pt idx="1">
+                  <c:v>347</c:v>
+                </c:pt>
+                <c:pt idx="2">
+                  <c:v>363</c:v>
+                </c:pt>
+                <c:pt idx="3">
+                  <c:v>412</c:v>
+                </c:pt>
+                <c:pt idx="4">
+                  <c:v>431</c:v>
+                </c:pt>
+                <c:pt idx="5">
+                  <c:v>462</c:v>
+                </c:pt>
+                <c:pt idx="6">
+                  <c:v>530</c:v>
+                </c:pt>
+                <c:pt idx="7">
+                  <c:v>678</c:v>
+                </c:pt>
+                <c:pt idx="8">
+                  <c:v>963</c:v>
+                </c:pt>
+              </c:numCache>
+            </c:numRef>
+          </c:yVal>
+          <c:smooth val="1"/>
+        </c:ser>
+        <c:ser>
+          <c:idx val="2"/>
+          <c:order val="2"/>
+          <c:tx>
+            <c:v>2_core</c:v>
+          </c:tx>
+          <c:marker>
+            <c:symbol val="circle"/>
+            <c:size val="3"/>
+          </c:marker>
+          <c:dLbls>
+            <c:dLbl>
+              <c:idx val="0"/>
+              <c:delete val="1"/>
+            </c:dLbl>
+            <c:dLbl>
+              <c:idx val="1"/>
+              <c:delete val="1"/>
+            </c:dLbl>
+            <c:dLbl>
+              <c:idx val="2"/>
+              <c:delete val="1"/>
+            </c:dLbl>
+            <c:dLbl>
+              <c:idx val="3"/>
+              <c:layout>
+                <c:manualLayout>
+                  <c:x val="-2.8438675602282072E-2"/>
+                  <c:y val="-1.8409687700881073E-2"/>
+                </c:manualLayout>
+              </c:layout>
+              <c:dLblPos val="r"/>
+              <c:showLegendKey val="0"/>
+              <c:showVal val="1"/>
+              <c:showCatName val="0"/>
+              <c:showSerName val="0"/>
+              <c:showPercent val="0"/>
+              <c:showBubbleSize val="0"/>
+            </c:dLbl>
+            <c:dLbl>
+              <c:idx val="4"/>
+              <c:layout>
+                <c:manualLayout>
+                  <c:x val="-2.2025151786730302E-2"/>
+                  <c:y val="-2.145134450810901E-2"/>
+                </c:manualLayout>
+              </c:layout>
+              <c:dLblPos val="r"/>
+              <c:showLegendKey val="0"/>
+              <c:showVal val="1"/>
+              <c:showCatName val="0"/>
+              <c:showSerName val="0"/>
+              <c:showPercent val="0"/>
+              <c:showBubbleSize val="0"/>
+            </c:dLbl>
+            <c:dLbl>
+              <c:idx val="5"/>
+              <c:layout>
+                <c:manualLayout>
+                  <c:x val="-2.4162993058580891E-2"/>
+                  <c:y val="-2.145134450810901E-2"/>
+                </c:manualLayout>
+              </c:layout>
+              <c:dLblPos val="r"/>
+              <c:showLegendKey val="0"/>
+              <c:showVal val="1"/>
+              <c:showCatName val="0"/>
+              <c:showSerName val="0"/>
+              <c:showPercent val="0"/>
+              <c:showBubbleSize val="0"/>
+            </c:dLbl>
+            <c:dLbl>
+              <c:idx val="6"/>
+              <c:layout>
+                <c:manualLayout>
+                  <c:x val="-2.4162993058580891E-2"/>
+                  <c:y val="-2.145134450810901E-2"/>
+                </c:manualLayout>
+              </c:layout>
+              <c:dLblPos val="r"/>
+              <c:showLegendKey val="0"/>
+              <c:showVal val="1"/>
+              <c:showCatName val="0"/>
+              <c:showSerName val="0"/>
+              <c:showPercent val="0"/>
+              <c:showBubbleSize val="0"/>
+            </c:dLbl>
+            <c:dLbl>
+              <c:idx val="7"/>
+              <c:layout>
+                <c:manualLayout>
+                  <c:x val="-2.4162993058580891E-2"/>
+                  <c:y val="-1.8409687700881073E-2"/>
+                </c:manualLayout>
+              </c:layout>
+              <c:dLblPos val="r"/>
+              <c:showLegendKey val="0"/>
+              <c:showVal val="1"/>
+              <c:showCatName val="0"/>
+              <c:showSerName val="0"/>
+              <c:showPercent val="0"/>
+              <c:showBubbleSize val="0"/>
+            </c:dLbl>
+            <c:dLbl>
+              <c:idx val="8"/>
+              <c:layout>
+                <c:manualLayout>
+                  <c:x val="-3.2714358145983252E-2"/>
+                  <c:y val="-1.5368030893653141E-2"/>
+                </c:manualLayout>
+              </c:layout>
+              <c:dLblPos val="r"/>
+              <c:showLegendKey val="0"/>
+              <c:showVal val="1"/>
+              <c:showCatName val="0"/>
+              <c:showSerName val="0"/>
+              <c:showPercent val="0"/>
+              <c:showBubbleSize val="0"/>
+            </c:dLbl>
+            <c:txPr>
+              <a:bodyPr/>
+              <a:lstStyle/>
+              <a:p>
+                <a:pPr>
+                  <a:defRPr sz="500"/>
+                </a:pPr>
+                <a:endParaRPr lang="en-US"/>
+              </a:p>
+            </c:txPr>
+            <c:dLblPos val="t"/>
+            <c:showLegendKey val="0"/>
+            <c:showVal val="1"/>
+            <c:showCatName val="0"/>
+            <c:showSerName val="0"/>
+            <c:showPercent val="0"/>
+            <c:showBubbleSize val="0"/>
+            <c:showLeaderLines val="0"/>
+          </c:dLbls>
+          <c:xVal>
+            <c:numRef>
+              <c:f>parallel_hash!$O$4:$O$12</c:f>
+              <c:numCache>
+                <c:formatCode>General</c:formatCode>
+                <c:ptCount val="9"/>
+                <c:pt idx="0">
+                  <c:v>1000</c:v>
+                </c:pt>
+                <c:pt idx="1">
+                  <c:v>10000</c:v>
+                </c:pt>
+                <c:pt idx="2">
+                  <c:v>100000</c:v>
+                </c:pt>
+                <c:pt idx="3">
+                  <c:v>500000</c:v>
+                </c:pt>
+                <c:pt idx="4">
+                  <c:v>1000000</c:v>
+                </c:pt>
+                <c:pt idx="5">
+                  <c:v>2000000</c:v>
+                </c:pt>
+                <c:pt idx="6">
+                  <c:v>4000000</c:v>
+                </c:pt>
+                <c:pt idx="7">
+                  <c:v>8000000</c:v>
+                </c:pt>
+                <c:pt idx="8">
+                  <c:v>16000000</c:v>
+                </c:pt>
+              </c:numCache>
+            </c:numRef>
+          </c:xVal>
+          <c:yVal>
+            <c:numRef>
+              <c:f>parallel_hash!$R$4:$R$12</c:f>
+              <c:numCache>
+                <c:formatCode>General</c:formatCode>
+                <c:ptCount val="9"/>
+                <c:pt idx="0">
+                  <c:v>194</c:v>
+                </c:pt>
+                <c:pt idx="1">
+                  <c:v>197</c:v>
+                </c:pt>
+                <c:pt idx="2">
+                  <c:v>220</c:v>
+                </c:pt>
+                <c:pt idx="3">
+                  <c:v>262</c:v>
+                </c:pt>
+                <c:pt idx="4">
+                  <c:v>248</c:v>
+                </c:pt>
+                <c:pt idx="5">
+                  <c:v>263</c:v>
+                </c:pt>
+                <c:pt idx="6">
+                  <c:v>273</c:v>
+                </c:pt>
+                <c:pt idx="7">
+                  <c:v>308</c:v>
+                </c:pt>
+                <c:pt idx="8">
+                  <c:v>376</c:v>
+                </c:pt>
+              </c:numCache>
+            </c:numRef>
+          </c:yVal>
+          <c:smooth val="1"/>
+        </c:ser>
+        <c:ser>
+          <c:idx val="3"/>
+          <c:order val="3"/>
+          <c:tx>
+            <c:v>3_core</c:v>
+          </c:tx>
+          <c:marker>
+            <c:symbol val="circle"/>
+            <c:size val="3"/>
+          </c:marker>
+          <c:dLbls>
+            <c:dLbl>
+              <c:idx val="1"/>
+              <c:layout>
+                <c:manualLayout>
+                  <c:x val="-1.3473786699327944E-2"/>
+                  <c:y val="-6.2430604719693359E-3"/>
+                </c:manualLayout>
+              </c:layout>
+              <c:dLblPos val="r"/>
+              <c:showLegendKey val="0"/>
+              <c:showVal val="1"/>
+              <c:showCatName val="0"/>
+              <c:showSerName val="0"/>
+              <c:showPercent val="0"/>
+              <c:showBubbleSize val="0"/>
+            </c:dLbl>
+            <c:dLbl>
+              <c:idx val="2"/>
+              <c:delete val="1"/>
+            </c:dLbl>
+            <c:dLbl>
+              <c:idx val="3"/>
+              <c:layout>
+                <c:manualLayout>
+                  <c:x val="-1.3473786699327944E-2"/>
+                  <c:y val="-1.5368030893653141E-2"/>
+                </c:manualLayout>
+              </c:layout>
+              <c:dLblPos val="r"/>
+              <c:showLegendKey val="0"/>
+              <c:showVal val="1"/>
+              <c:showCatName val="0"/>
+              <c:showSerName val="0"/>
+              <c:showPercent val="0"/>
+              <c:showBubbleSize val="0"/>
+            </c:dLbl>
+            <c:dLbl>
+              <c:idx val="4"/>
+              <c:layout>
+                <c:manualLayout>
+                  <c:x val="-9.1981041556267445E-3"/>
+                  <c:y val="-6.2430604719693359E-3"/>
+                </c:manualLayout>
+              </c:layout>
+              <c:dLblPos val="r"/>
+              <c:showLegendKey val="0"/>
+              <c:showVal val="1"/>
+              <c:showCatName val="0"/>
+              <c:showSerName val="0"/>
+              <c:showPercent val="0"/>
+              <c:showBubbleSize val="0"/>
+            </c:dLbl>
+            <c:dLbl>
+              <c:idx val="5"/>
+              <c:layout>
+                <c:manualLayout>
+                  <c:x val="-2.4162993058580891E-2"/>
+                  <c:y val="-1.5368030893653141E-2"/>
+                </c:manualLayout>
+              </c:layout>
+              <c:dLblPos val="r"/>
+              <c:showLegendKey val="0"/>
+              <c:showVal val="1"/>
+              <c:showCatName val="0"/>
+              <c:showSerName val="0"/>
+              <c:showPercent val="0"/>
+              <c:showBubbleSize val="0"/>
+            </c:dLbl>
+            <c:dLbl>
+              <c:idx val="6"/>
+              <c:layout>
+                <c:manualLayout>
+                  <c:x val="-2.4162993058580891E-2"/>
+                  <c:y val="-1.8409687700881073E-2"/>
+                </c:manualLayout>
+              </c:layout>
+              <c:dLblPos val="r"/>
+              <c:showLegendKey val="0"/>
+              <c:showVal val="1"/>
+              <c:showCatName val="0"/>
+              <c:showSerName val="0"/>
+              <c:showPercent val="0"/>
+              <c:showBubbleSize val="0"/>
+            </c:dLbl>
+            <c:dLbl>
+              <c:idx val="7"/>
+              <c:layout>
+                <c:manualLayout>
+                  <c:x val="-2.4162993058580891E-2"/>
+                  <c:y val="-1.8409687700881073E-2"/>
+                </c:manualLayout>
+              </c:layout>
+              <c:dLblPos val="r"/>
+              <c:showLegendKey val="0"/>
+              <c:showVal val="1"/>
+              <c:showCatName val="0"/>
+              <c:showSerName val="0"/>
+              <c:showPercent val="0"/>
+              <c:showBubbleSize val="0"/>
+            </c:dLbl>
+            <c:dLbl>
+              <c:idx val="8"/>
+              <c:layout>
+                <c:manualLayout>
+                  <c:x val="-3.4852199417833837E-2"/>
+                  <c:y val="-1.5368030893653141E-2"/>
+                </c:manualLayout>
+              </c:layout>
+              <c:dLblPos val="r"/>
+              <c:showLegendKey val="0"/>
+              <c:showVal val="1"/>
+              <c:showCatName val="0"/>
+              <c:showSerName val="0"/>
+              <c:showPercent val="0"/>
+              <c:showBubbleSize val="0"/>
+            </c:dLbl>
+            <c:txPr>
+              <a:bodyPr/>
+              <a:lstStyle/>
+              <a:p>
+                <a:pPr>
+                  <a:defRPr sz="500"/>
+                </a:pPr>
+                <a:endParaRPr lang="en-US"/>
+              </a:p>
+            </c:txPr>
+            <c:dLblPos val="t"/>
+            <c:showLegendKey val="0"/>
+            <c:showVal val="1"/>
+            <c:showCatName val="0"/>
+            <c:showSerName val="0"/>
+            <c:showPercent val="0"/>
+            <c:showBubbleSize val="0"/>
+            <c:showLeaderLines val="0"/>
+          </c:dLbls>
+          <c:xVal>
+            <c:numRef>
+              <c:f>parallel_hash!$O$4:$O$12</c:f>
+              <c:numCache>
+                <c:formatCode>General</c:formatCode>
+                <c:ptCount val="9"/>
+                <c:pt idx="0">
+                  <c:v>1000</c:v>
+                </c:pt>
+                <c:pt idx="1">
+                  <c:v>10000</c:v>
+                </c:pt>
+                <c:pt idx="2">
+                  <c:v>100000</c:v>
+                </c:pt>
+                <c:pt idx="3">
+                  <c:v>500000</c:v>
+                </c:pt>
+                <c:pt idx="4">
+                  <c:v>1000000</c:v>
+                </c:pt>
+                <c:pt idx="5">
+                  <c:v>2000000</c:v>
+                </c:pt>
+                <c:pt idx="6">
+                  <c:v>4000000</c:v>
+                </c:pt>
+                <c:pt idx="7">
+                  <c:v>8000000</c:v>
+                </c:pt>
+                <c:pt idx="8">
+                  <c:v>16000000</c:v>
+                </c:pt>
+              </c:numCache>
+            </c:numRef>
+          </c:xVal>
+          <c:yVal>
+            <c:numRef>
+              <c:f>parallel_hash!$S$4:$S$12</c:f>
+              <c:numCache>
+                <c:formatCode>General</c:formatCode>
+                <c:ptCount val="9"/>
+                <c:pt idx="0">
+                  <c:v>165</c:v>
+                </c:pt>
+                <c:pt idx="1">
+                  <c:v>154</c:v>
+                </c:pt>
+                <c:pt idx="2">
+                  <c:v>191</c:v>
+                </c:pt>
+                <c:pt idx="3">
+                  <c:v>197</c:v>
+                </c:pt>
+                <c:pt idx="4">
+                  <c:v>213</c:v>
+                </c:pt>
+                <c:pt idx="5">
+                  <c:v>197</c:v>
+                </c:pt>
+                <c:pt idx="6">
+                  <c:v>206</c:v>
+                </c:pt>
+                <c:pt idx="7">
+                  <c:v>228</c:v>
+                </c:pt>
+                <c:pt idx="8">
+                  <c:v>268</c:v>
+                </c:pt>
+              </c:numCache>
+            </c:numRef>
+          </c:yVal>
+          <c:smooth val="1"/>
+        </c:ser>
+        <c:ser>
+          <c:idx val="4"/>
+          <c:order val="4"/>
+          <c:tx>
+            <c:v>4_core</c:v>
+          </c:tx>
+          <c:marker>
+            <c:symbol val="circle"/>
+            <c:size val="3"/>
+          </c:marker>
+          <c:dLbls>
+            <c:dLbl>
+              <c:idx val="0"/>
+              <c:delete val="1"/>
+            </c:dLbl>
+            <c:dLbl>
+              <c:idx val="1"/>
+              <c:layout>
+                <c:manualLayout>
+                  <c:x val="-1.0764114970746926E-2"/>
+                  <c:y val="1.5367791393117138E-2"/>
+                </c:manualLayout>
+              </c:layout>
+              <c:dLblPos val="r"/>
+              <c:showLegendKey val="0"/>
+              <c:showVal val="1"/>
+              <c:showCatName val="0"/>
+              <c:showSerName val="0"/>
+              <c:showPercent val="0"/>
+              <c:showBubbleSize val="0"/>
+            </c:dLbl>
+            <c:dLbl>
+              <c:idx val="2"/>
+              <c:delete val="1"/>
+            </c:dLbl>
+            <c:dLbl>
+              <c:idx val="8"/>
+              <c:layout>
+                <c:manualLayout>
+                  <c:x val="-3.2714358145983252E-2"/>
+                  <c:y val="1.8409687700881073E-2"/>
+                </c:manualLayout>
+              </c:layout>
+              <c:dLblPos val="r"/>
+              <c:showLegendKey val="0"/>
+              <c:showVal val="1"/>
+              <c:showCatName val="0"/>
+              <c:showSerName val="0"/>
+              <c:showPercent val="0"/>
+              <c:showBubbleSize val="0"/>
+            </c:dLbl>
+            <c:txPr>
+              <a:bodyPr/>
+              <a:lstStyle/>
+              <a:p>
+                <a:pPr>
+                  <a:defRPr sz="500"/>
+                </a:pPr>
+                <a:endParaRPr lang="en-US"/>
+              </a:p>
+            </c:txPr>
+            <c:dLblPos val="b"/>
+            <c:showLegendKey val="0"/>
+            <c:showVal val="1"/>
+            <c:showCatName val="0"/>
+            <c:showSerName val="0"/>
+            <c:showPercent val="0"/>
+            <c:showBubbleSize val="0"/>
+            <c:showLeaderLines val="0"/>
+          </c:dLbls>
+          <c:xVal>
+            <c:numRef>
+              <c:f>parallel_hash!$O$4:$O$12</c:f>
+              <c:numCache>
+                <c:formatCode>General</c:formatCode>
+                <c:ptCount val="9"/>
+                <c:pt idx="0">
+                  <c:v>1000</c:v>
+                </c:pt>
+                <c:pt idx="1">
+                  <c:v>10000</c:v>
+                </c:pt>
+                <c:pt idx="2">
+                  <c:v>100000</c:v>
+                </c:pt>
+                <c:pt idx="3">
+                  <c:v>500000</c:v>
+                </c:pt>
+                <c:pt idx="4">
+                  <c:v>1000000</c:v>
+                </c:pt>
+                <c:pt idx="5">
+                  <c:v>2000000</c:v>
+                </c:pt>
+                <c:pt idx="6">
+                  <c:v>4000000</c:v>
+                </c:pt>
+                <c:pt idx="7">
+                  <c:v>8000000</c:v>
+                </c:pt>
+                <c:pt idx="8">
+                  <c:v>16000000</c:v>
+                </c:pt>
+              </c:numCache>
+            </c:numRef>
+          </c:xVal>
+          <c:yVal>
+            <c:numRef>
+              <c:f>parallel_hash!$T$4:$T$12</c:f>
+              <c:numCache>
+                <c:formatCode>General</c:formatCode>
+                <c:ptCount val="9"/>
+                <c:pt idx="0">
+                  <c:v>123</c:v>
+                </c:pt>
+                <c:pt idx="1">
+                  <c:v>99</c:v>
+                </c:pt>
+                <c:pt idx="2">
+                  <c:v>142</c:v>
+                </c:pt>
+                <c:pt idx="3">
+                  <c:v>162</c:v>
+                </c:pt>
+                <c:pt idx="4">
+                  <c:v>164</c:v>
+                </c:pt>
+                <c:pt idx="5">
+                  <c:v>166</c:v>
+                </c:pt>
+                <c:pt idx="6">
+                  <c:v>173</c:v>
+                </c:pt>
+                <c:pt idx="7">
+                  <c:v>180</c:v>
+                </c:pt>
+                <c:pt idx="8">
+                  <c:v>194</c:v>
+                </c:pt>
+              </c:numCache>
+            </c:numRef>
+          </c:yVal>
+          <c:smooth val="1"/>
+        </c:ser>
+        <c:dLbls>
+          <c:dLblPos val="t"/>
+          <c:showLegendKey val="0"/>
+          <c:showVal val="1"/>
+          <c:showCatName val="0"/>
+          <c:showSerName val="0"/>
+          <c:showPercent val="0"/>
+          <c:showBubbleSize val="0"/>
+        </c:dLbls>
+        <c:axId val="257569536"/>
+        <c:axId val="257571456"/>
+      </c:scatterChart>
+      <c:valAx>
+        <c:axId val="257569536"/>
+        <c:scaling>
+          <c:orientation val="minMax"/>
+          <c:max val="16100000.000000002"/>
+          <c:min val="0"/>
+        </c:scaling>
+        <c:delete val="0"/>
+        <c:axPos val="b"/>
+        <c:title>
+          <c:tx>
+            <c:rich>
+              <a:bodyPr/>
+              <a:lstStyle/>
+              <a:p>
+                <a:pPr>
+                  <a:defRPr/>
+                </a:pPr>
+                <a:r>
+                  <a:rPr lang="en-US" sz="800" baseline="0"/>
+                  <a:t>network connections [n]</a:t>
+                </a:r>
+                <a:endParaRPr lang="en-US" sz="1100" baseline="0"/>
+              </a:p>
+            </c:rich>
+          </c:tx>
+          <c:layout>
+            <c:manualLayout>
+              <c:xMode val="edge"/>
+              <c:yMode val="edge"/>
+              <c:x val="0.7620629837090781"/>
+              <c:y val="0.85390071601560913"/>
+            </c:manualLayout>
+          </c:layout>
+          <c:overlay val="0"/>
+        </c:title>
+        <c:numFmt formatCode="#\ ###\ ##0" sourceLinked="0"/>
+        <c:majorTickMark val="none"/>
+        <c:minorTickMark val="in"/>
+        <c:tickLblPos val="nextTo"/>
+        <c:spPr>
+          <a:noFill/>
+          <a:ln w="28575">
+            <a:solidFill>
+              <a:schemeClr val="tx1"/>
+            </a:solidFill>
+          </a:ln>
+        </c:spPr>
+        <c:txPr>
+          <a:bodyPr/>
+          <a:lstStyle/>
+          <a:p>
+            <a:pPr>
+              <a:defRPr sz="800"/>
+            </a:pPr>
+            <a:endParaRPr lang="en-US"/>
+          </a:p>
+        </c:txPr>
+        <c:crossAx val="257571456"/>
+        <c:crosses val="autoZero"/>
+        <c:crossBetween val="midCat"/>
+      </c:valAx>
+      <c:valAx>
+        <c:axId val="257571456"/>
+        <c:scaling>
+          <c:orientation val="minMax"/>
+          <c:max val="1000"/>
+          <c:min val="0"/>
+        </c:scaling>
+        <c:delete val="0"/>
+        <c:axPos val="l"/>
+        <c:majorGridlines>
+          <c:spPr>
+            <a:ln w="22225">
+              <a:solidFill>
+                <a:schemeClr val="bg1"/>
+              </a:solidFill>
+            </a:ln>
+          </c:spPr>
+        </c:majorGridlines>
+        <c:numFmt formatCode="#\ ###\ ##0" sourceLinked="0"/>
+        <c:majorTickMark val="out"/>
+        <c:minorTickMark val="none"/>
+        <c:tickLblPos val="nextTo"/>
+        <c:spPr>
+          <a:noFill/>
+          <a:ln w="0">
+            <a:noFill/>
+          </a:ln>
+        </c:spPr>
+        <c:txPr>
+          <a:bodyPr/>
+          <a:lstStyle/>
+          <a:p>
+            <a:pPr>
+              <a:defRPr sz="800"/>
+            </a:pPr>
+            <a:endParaRPr lang="en-US"/>
+          </a:p>
+        </c:txPr>
+        <c:crossAx val="257569536"/>
         <c:crosses val="autoZero"/>
         <c:crossBetween val="midCat"/>
       </c:valAx>
@@ -15271,6 +16458,236 @@
 </c:userShapes>
 </file>
 
+<file path=word/drawings/drawing5.xml><?xml version="1.0" encoding="utf-8"?>
+<c:userShapes xmlns:c="http://schemas.openxmlformats.org/drawingml/2006/chart">
+  <cdr:relSizeAnchor xmlns:cdr="http://schemas.openxmlformats.org/drawingml/2006/chartDrawing">
+    <cdr:from>
+      <cdr:x>0.79588</cdr:x>
+      <cdr:y>0.55131</cdr:y>
+    </cdr:from>
+    <cdr:to>
+      <cdr:x>0.94657</cdr:x>
+      <cdr:y>0.59694</cdr:y>
+    </cdr:to>
+    <cdr:sp macro="" textlink="">
+      <cdr:nvSpPr>
+        <cdr:cNvPr id="4" name="TextBox 2"/>
+        <cdr:cNvSpPr txBox="1"/>
+      </cdr:nvSpPr>
+      <cdr:spPr>
+        <a:xfrm xmlns:a="http://schemas.openxmlformats.org/drawingml/2006/main">
+          <a:off x="4727842" y="2301455"/>
+          <a:ext cx="895162" cy="190478"/>
+        </a:xfrm>
+        <a:prstGeom xmlns:a="http://schemas.openxmlformats.org/drawingml/2006/main" prst="rect">
+          <a:avLst/>
+        </a:prstGeom>
+      </cdr:spPr>
+      <cdr:txBody>
+        <a:bodyPr xmlns:a="http://schemas.openxmlformats.org/drawingml/2006/main" vertOverflow="clip" wrap="none" rtlCol="0"/>
+        <a:lstStyle xmlns:a="http://schemas.openxmlformats.org/drawingml/2006/main"/>
+        <a:p xmlns:a="http://schemas.openxmlformats.org/drawingml/2006/main">
+          <a:r>
+            <a:rPr lang="en-US" sz="600"/>
+            <a:t>target performance = 436 </a:t>
+          </a:r>
+        </a:p>
+      </cdr:txBody>
+    </cdr:sp>
+  </cdr:relSizeAnchor>
+  <cdr:relSizeAnchor xmlns:cdr="http://schemas.openxmlformats.org/drawingml/2006/chartDrawing">
+    <cdr:from>
+      <cdr:x>0.59889</cdr:x>
+      <cdr:y>0.07601</cdr:y>
+    </cdr:from>
+    <cdr:to>
+      <cdr:x>0.74958</cdr:x>
+      <cdr:y>0.12164</cdr:y>
+    </cdr:to>
+    <cdr:sp macro="" textlink="">
+      <cdr:nvSpPr>
+        <cdr:cNvPr id="3" name="TextBox 2"/>
+        <cdr:cNvSpPr txBox="1"/>
+      </cdr:nvSpPr>
+      <cdr:spPr>
+        <a:xfrm xmlns:a="http://schemas.openxmlformats.org/drawingml/2006/main">
+          <a:off x="3557680" y="317319"/>
+          <a:ext cx="895162" cy="190478"/>
+        </a:xfrm>
+        <a:prstGeom xmlns:a="http://schemas.openxmlformats.org/drawingml/2006/main" prst="rect">
+          <a:avLst/>
+        </a:prstGeom>
+      </cdr:spPr>
+    </cdr:sp>
+  </cdr:relSizeAnchor>
+  <cdr:relSizeAnchor xmlns:cdr="http://schemas.openxmlformats.org/drawingml/2006/chartDrawing">
+    <cdr:from>
+      <cdr:x>0.80443</cdr:x>
+      <cdr:y>0.56348</cdr:y>
+    </cdr:from>
+    <cdr:to>
+      <cdr:x>0.95512</cdr:x>
+      <cdr:y>0.60911</cdr:y>
+    </cdr:to>
+    <cdr:sp macro="" textlink="">
+      <cdr:nvSpPr>
+        <cdr:cNvPr id="5" name="TextBox 2"/>
+        <cdr:cNvSpPr txBox="1"/>
+      </cdr:nvSpPr>
+      <cdr:spPr>
+        <a:xfrm xmlns:a="http://schemas.openxmlformats.org/drawingml/2006/main">
+          <a:off x="4778642" y="2352255"/>
+          <a:ext cx="895162" cy="190478"/>
+        </a:xfrm>
+        <a:prstGeom xmlns:a="http://schemas.openxmlformats.org/drawingml/2006/main" prst="rect">
+          <a:avLst/>
+        </a:prstGeom>
+      </cdr:spPr>
+    </cdr:sp>
+  </cdr:relSizeAnchor>
+  <cdr:relSizeAnchor xmlns:cdr="http://schemas.openxmlformats.org/drawingml/2006/chartDrawing">
+    <cdr:from>
+      <cdr:x>0.62639</cdr:x>
+      <cdr:y>0.28235</cdr:y>
+    </cdr:from>
+    <cdr:to>
+      <cdr:x>0.70469</cdr:x>
+      <cdr:y>0.333</cdr:y>
+    </cdr:to>
+    <cdr:sp macro="" textlink="">
+      <cdr:nvSpPr>
+        <cdr:cNvPr id="2" name="Text Box 1"/>
+        <cdr:cNvSpPr txBox="1"/>
+      </cdr:nvSpPr>
+      <cdr:spPr>
+        <a:xfrm xmlns:a="http://schemas.openxmlformats.org/drawingml/2006/main">
+          <a:off x="3721027" y="1178676"/>
+          <a:ext cx="465129" cy="211422"/>
+        </a:xfrm>
+        <a:prstGeom xmlns:a="http://schemas.openxmlformats.org/drawingml/2006/main" prst="rect">
+          <a:avLst/>
+        </a:prstGeom>
+      </cdr:spPr>
+      <cdr:txBody>
+        <a:bodyPr xmlns:a="http://schemas.openxmlformats.org/drawingml/2006/main" vertOverflow="clip" wrap="square" rtlCol="0"/>
+        <a:lstStyle xmlns:a="http://schemas.openxmlformats.org/drawingml/2006/main"/>
+        <a:p xmlns:a="http://schemas.openxmlformats.org/drawingml/2006/main">
+          <a:r>
+            <a:rPr lang="en-US" sz="800" b="1"/>
+            <a:t>1 core</a:t>
+          </a:r>
+        </a:p>
+      </cdr:txBody>
+    </cdr:sp>
+  </cdr:relSizeAnchor>
+  <cdr:relSizeAnchor xmlns:cdr="http://schemas.openxmlformats.org/drawingml/2006/chartDrawing">
+    <cdr:from>
+      <cdr:x>0.62639</cdr:x>
+      <cdr:y>0.60649</cdr:y>
+    </cdr:from>
+    <cdr:to>
+      <cdr:x>0.7127</cdr:x>
+      <cdr:y>0.6546</cdr:y>
+    </cdr:to>
+    <cdr:sp macro="" textlink="">
+      <cdr:nvSpPr>
+        <cdr:cNvPr id="7" name="Text Box 6"/>
+        <cdr:cNvSpPr txBox="1"/>
+      </cdr:nvSpPr>
+      <cdr:spPr>
+        <a:xfrm xmlns:a="http://schemas.openxmlformats.org/drawingml/2006/main">
+          <a:off x="3721027" y="2531777"/>
+          <a:ext cx="512698" cy="200851"/>
+        </a:xfrm>
+        <a:prstGeom xmlns:a="http://schemas.openxmlformats.org/drawingml/2006/main" prst="rect">
+          <a:avLst/>
+        </a:prstGeom>
+      </cdr:spPr>
+      <cdr:txBody>
+        <a:bodyPr xmlns:a="http://schemas.openxmlformats.org/drawingml/2006/main" vertOverflow="clip" wrap="none" rtlCol="0"/>
+        <a:lstStyle xmlns:a="http://schemas.openxmlformats.org/drawingml/2006/main"/>
+        <a:p xmlns:a="http://schemas.openxmlformats.org/drawingml/2006/main">
+          <a:r>
+            <a:rPr lang="en-US" sz="800" b="1"/>
+            <a:t>2 cores</a:t>
+          </a:r>
+        </a:p>
+      </cdr:txBody>
+    </cdr:sp>
+  </cdr:relSizeAnchor>
+  <cdr:relSizeAnchor xmlns:cdr="http://schemas.openxmlformats.org/drawingml/2006/chartDrawing">
+    <cdr:from>
+      <cdr:x>0.62639</cdr:x>
+      <cdr:y>0.67106</cdr:y>
+    </cdr:from>
+    <cdr:to>
+      <cdr:x>0.70914</cdr:x>
+      <cdr:y>0.72171</cdr:y>
+    </cdr:to>
+    <cdr:sp macro="" textlink="">
+      <cdr:nvSpPr>
+        <cdr:cNvPr id="8" name="Text Box 7"/>
+        <cdr:cNvSpPr txBox="1"/>
+      </cdr:nvSpPr>
+      <cdr:spPr>
+        <a:xfrm xmlns:a="http://schemas.openxmlformats.org/drawingml/2006/main">
+          <a:off x="3721027" y="2801340"/>
+          <a:ext cx="491556" cy="211422"/>
+        </a:xfrm>
+        <a:prstGeom xmlns:a="http://schemas.openxmlformats.org/drawingml/2006/main" prst="rect">
+          <a:avLst/>
+        </a:prstGeom>
+      </cdr:spPr>
+      <cdr:txBody>
+        <a:bodyPr xmlns:a="http://schemas.openxmlformats.org/drawingml/2006/main" vertOverflow="clip" wrap="none" rtlCol="0"/>
+        <a:lstStyle xmlns:a="http://schemas.openxmlformats.org/drawingml/2006/main"/>
+        <a:p xmlns:a="http://schemas.openxmlformats.org/drawingml/2006/main">
+          <a:r>
+            <a:rPr lang="en-US" sz="800" b="1"/>
+            <a:t>3 cores</a:t>
+          </a:r>
+        </a:p>
+      </cdr:txBody>
+    </cdr:sp>
+  </cdr:relSizeAnchor>
+  <cdr:relSizeAnchor xmlns:cdr="http://schemas.openxmlformats.org/drawingml/2006/chartDrawing">
+    <cdr:from>
+      <cdr:x>0.62639</cdr:x>
+      <cdr:y>0.75463</cdr:y>
+    </cdr:from>
+    <cdr:to>
+      <cdr:x>0.70113</cdr:x>
+      <cdr:y>0.80654</cdr:y>
+    </cdr:to>
+    <cdr:sp macro="" textlink="">
+      <cdr:nvSpPr>
+        <cdr:cNvPr id="9" name="Text Box 8"/>
+        <cdr:cNvSpPr txBox="1"/>
+      </cdr:nvSpPr>
+      <cdr:spPr>
+        <a:xfrm xmlns:a="http://schemas.openxmlformats.org/drawingml/2006/main">
+          <a:off x="3721027" y="3150187"/>
+          <a:ext cx="443986" cy="216708"/>
+        </a:xfrm>
+        <a:prstGeom xmlns:a="http://schemas.openxmlformats.org/drawingml/2006/main" prst="rect">
+          <a:avLst/>
+        </a:prstGeom>
+      </cdr:spPr>
+      <cdr:txBody>
+        <a:bodyPr xmlns:a="http://schemas.openxmlformats.org/drawingml/2006/main" vertOverflow="clip" wrap="none" rtlCol="0"/>
+        <a:lstStyle xmlns:a="http://schemas.openxmlformats.org/drawingml/2006/main"/>
+        <a:p xmlns:a="http://schemas.openxmlformats.org/drawingml/2006/main">
+          <a:r>
+            <a:rPr lang="en-US" sz="800" b="1"/>
+            <a:t>4 cores</a:t>
+          </a:r>
+        </a:p>
+      </cdr:txBody>
+    </cdr:sp>
+  </cdr:relSizeAnchor>
+</c:userShapes>
+</file>
+
 <file path=word/theme/theme1.xml><?xml version="1.0" encoding="utf-8"?>
 <a:theme xmlns:a="http://schemas.openxmlformats.org/drawingml/2006/main" name="Тема Office">
   <a:themeElements>
@@ -15561,7 +16978,7 @@
 </file>
 
 <file path=customXml/itemProps1.xml><?xml version="1.0" encoding="utf-8"?>
-<ds:datastoreItem xmlns:ds="http://schemas.openxmlformats.org/officeDocument/2006/customXml" ds:itemID="{788E1AAD-8880-4626-9383-EBA73983C3B8}">
+<ds:datastoreItem xmlns:ds="http://schemas.openxmlformats.org/officeDocument/2006/customXml" ds:itemID="{2472987A-49E7-47B8-98B2-C717BAB9A9E2}">
   <ds:schemaRefs>
     <ds:schemaRef ds:uri="http://schemas.openxmlformats.org/officeDocument/2006/bibliography"/>
   </ds:schemaRefs>

</xml_diff>

<commit_message>
nat testing methodology added
</commit_message>
<xml_diff>
--- a/SD_CG-NAT_Denis_Plotnikov.docx
+++ b/SD_CG-NAT_Denis_Plotnikov.docx
@@ -3319,24 +3319,31 @@
         <w:pStyle w:val="NoSpacing"/>
         <w:jc w:val="both"/>
         <w:rPr>
+          <w:sz w:val="28"/>
+          <w:szCs w:val="28"/>
+        </w:rPr>
+      </w:pPr>
+    </w:p>
+    <w:p>
+      <w:pPr>
+        <w:pStyle w:val="NoSpacing"/>
+        <w:jc w:val="both"/>
+        <w:rPr>
           <w:b/>
           <w:sz w:val="32"/>
           <w:szCs w:val="32"/>
           <w:lang w:val="en-US"/>
         </w:rPr>
       </w:pPr>
-    </w:p>
-    <w:p>
-      <w:pPr>
-        <w:pStyle w:val="NoSpacing"/>
-        <w:jc w:val="both"/>
+      <w:r>
         <w:rPr>
           <w:b/>
           <w:sz w:val="32"/>
           <w:szCs w:val="32"/>
           <w:lang w:val="en-US"/>
         </w:rPr>
-      </w:pPr>
+        <w:t>NAT t</w:t>
+      </w:r>
       <w:r>
         <w:rPr>
           <w:b/>
@@ -3344,7 +3351,7 @@
           <w:szCs w:val="32"/>
           <w:lang w:val="en-US"/>
         </w:rPr>
-        <w:t xml:space="preserve">“Ideal” </w:t>
+        <w:t>est</w:t>
       </w:r>
       <w:r>
         <w:rPr>
@@ -3353,17 +3360,20 @@
           <w:szCs w:val="32"/>
           <w:lang w:val="en-US"/>
         </w:rPr>
-        <w:t>NAT</w:t>
-      </w:r>
-      <w:r>
+        <w:t>ing methodology</w:t>
+      </w:r>
+    </w:p>
+    <w:p>
+      <w:pPr>
+        <w:pStyle w:val="NoSpacing"/>
+        <w:jc w:val="both"/>
         <w:rPr>
           <w:b/>
           <w:sz w:val="32"/>
           <w:szCs w:val="32"/>
           <w:lang w:val="en-US"/>
         </w:rPr>
-        <w:t xml:space="preserve"> performance</w:t>
-      </w:r>
+      </w:pPr>
     </w:p>
     <w:p>
       <w:pPr>
@@ -3375,6 +3385,14 @@
           <w:lang w:val="en-US"/>
         </w:rPr>
       </w:pPr>
+      <w:r>
+        <w:rPr>
+          <w:sz w:val="28"/>
+          <w:szCs w:val="28"/>
+          <w:lang w:val="en-US"/>
+        </w:rPr>
+        <w:t xml:space="preserve">In getting metrics values the test setup plays a key role. The values of the metrics are highly dependent on the test methodology. </w:t>
+      </w:r>
     </w:p>
     <w:p>
       <w:pPr>
@@ -3392,23 +3410,56 @@
           <w:szCs w:val="28"/>
           <w:lang w:val="en-US"/>
         </w:rPr>
-        <w:t xml:space="preserve">The most interesting part in the NAT system is the </w:t>
-      </w:r>
-      <w:r>
-        <w:rPr>
-          <w:sz w:val="28"/>
-          <w:szCs w:val="28"/>
-          <w:lang w:val="en-US"/>
-        </w:rPr>
-        <w:t xml:space="preserve">algorithm and </w:t>
-      </w:r>
-      <w:r>
-        <w:rPr>
-          <w:sz w:val="28"/>
-          <w:szCs w:val="28"/>
-          <w:lang w:val="en-US"/>
-        </w:rPr>
-        <w:t xml:space="preserve">data structure for storing the address translation information. In fact, two of the data structures are needed because of the necessity to store two pieces of data for a single address translation. The first one is the data about translation from LAN to WAN and second one is the data about </w:t>
+        <w:t>To get the values</w:t>
+      </w:r>
+      <w:r>
+        <w:rPr>
+          <w:sz w:val="28"/>
+          <w:szCs w:val="28"/>
+          <w:lang w:val="en-US"/>
+        </w:rPr>
+        <w:t xml:space="preserve"> of interest</w:t>
+      </w:r>
+      <w:r>
+        <w:rPr>
+          <w:sz w:val="28"/>
+          <w:szCs w:val="28"/>
+          <w:lang w:val="en-US"/>
+        </w:rPr>
+        <w:t xml:space="preserve"> the following setup was used. There were packets with mostly unique (more than 90%) tuples of IP and Port number in the packet set. The test routine gave this packet set as an input to the testing NAT routine. The routine processed each packet and change the values of IP, port number and checksums in the packet saving this data at the same </w:t>
+      </w:r>
+      <w:r>
+        <w:rPr>
+          <w:sz w:val="28"/>
+          <w:szCs w:val="28"/>
+          <w:lang w:val="en-US"/>
+        </w:rPr>
+        <w:t xml:space="preserve">packet </w:t>
+      </w:r>
+      <w:r>
+        <w:rPr>
+          <w:sz w:val="28"/>
+          <w:szCs w:val="28"/>
+          <w:lang w:val="en-US"/>
+        </w:rPr>
+        <w:t>set. O</w:t>
+      </w:r>
+      <w:r>
+        <w:rPr>
+          <w:sz w:val="28"/>
+          <w:szCs w:val="28"/>
+          <w:lang w:val="en-US"/>
+        </w:rPr>
+        <w:t xml:space="preserve">nce all packets </w:t>
+      </w:r>
+      <w:r>
+        <w:rPr>
+          <w:sz w:val="28"/>
+          <w:szCs w:val="28"/>
+          <w:lang w:val="en-US"/>
+        </w:rPr>
+        <w:lastRenderedPageBreak/>
+        <w:t xml:space="preserve">processed the routine performed backward translation simulating the response of the node from </w:t>
       </w:r>
       <w:r>
         <w:rPr>
@@ -3424,15 +3475,23 @@
           <w:szCs w:val="28"/>
           <w:lang w:val="en-US"/>
         </w:rPr>
-        <w:t>translation from WAN to LAN. From the first glance it isn’t clear how to organize them well.</w:t>
-      </w:r>
-      <w:r>
-        <w:rPr>
-          <w:sz w:val="28"/>
-          <w:szCs w:val="28"/>
-          <w:lang w:val="en-US"/>
-        </w:rPr>
-        <w:t xml:space="preserve"> This issue is explored further in the document.</w:t>
+        <w:t xml:space="preserve">outer network to the just translated and transmitted packet. After </w:t>
+      </w:r>
+      <w:r>
+        <w:rPr>
+          <w:sz w:val="28"/>
+          <w:szCs w:val="28"/>
+          <w:lang w:val="en-US"/>
+        </w:rPr>
+        <w:t xml:space="preserve">all packet </w:t>
+      </w:r>
+      <w:r>
+        <w:rPr>
+          <w:sz w:val="28"/>
+          <w:szCs w:val="28"/>
+          <w:lang w:val="en-US"/>
+        </w:rPr>
+        <w:t>processing has been done the check for translation correctness was performed.</w:t>
       </w:r>
     </w:p>
     <w:p>
@@ -3451,7 +3510,303 @@
           <w:szCs w:val="28"/>
           <w:lang w:val="en-US"/>
         </w:rPr>
-        <w:lastRenderedPageBreak/>
+        <w:t xml:space="preserve">This testing routine was used in order to simulate the most intensive regime of network working: the nodes of the network are constantly trying to communicate with nodes in the outer network </w:t>
+      </w:r>
+      <w:r>
+        <w:rPr>
+          <w:sz w:val="28"/>
+          <w:szCs w:val="28"/>
+          <w:lang w:val="en-US"/>
+        </w:rPr>
+        <w:t>but</w:t>
+      </w:r>
+      <w:r>
+        <w:rPr>
+          <w:sz w:val="28"/>
+          <w:szCs w:val="28"/>
+          <w:lang w:val="en-US"/>
+        </w:rPr>
+        <w:t xml:space="preserve"> the NAT device is offline, then the NAT device is switched on and </w:t>
+      </w:r>
+      <w:r>
+        <w:rPr>
+          <w:sz w:val="28"/>
+          <w:szCs w:val="28"/>
+          <w:lang w:val="en-US"/>
+        </w:rPr>
+        <w:t xml:space="preserve">right away </w:t>
+      </w:r>
+      <w:r>
+        <w:rPr>
+          <w:sz w:val="28"/>
+          <w:szCs w:val="28"/>
+          <w:lang w:val="en-US"/>
+        </w:rPr>
+        <w:t>start</w:t>
+      </w:r>
+      <w:r>
+        <w:rPr>
+          <w:sz w:val="28"/>
+          <w:szCs w:val="28"/>
+          <w:lang w:val="en-US"/>
+        </w:rPr>
+        <w:t>s</w:t>
+      </w:r>
+      <w:r>
+        <w:rPr>
+          <w:sz w:val="28"/>
+          <w:szCs w:val="28"/>
+          <w:lang w:val="en-US"/>
+        </w:rPr>
+        <w:t xml:space="preserve"> serving the nodes connection</w:t>
+      </w:r>
+      <w:r>
+        <w:rPr>
+          <w:sz w:val="28"/>
+          <w:szCs w:val="28"/>
+          <w:lang w:val="en-US"/>
+        </w:rPr>
+        <w:t>,</w:t>
+      </w:r>
+      <w:r>
+        <w:rPr>
+          <w:sz w:val="28"/>
+          <w:szCs w:val="28"/>
+          <w:lang w:val="en-US"/>
+        </w:rPr>
+        <w:t xml:space="preserve"> creating</w:t>
+      </w:r>
+      <w:r>
+        <w:rPr>
+          <w:sz w:val="28"/>
+          <w:szCs w:val="28"/>
+          <w:lang w:val="en-US"/>
+        </w:rPr>
+        <w:t xml:space="preserve"> and performing</w:t>
+      </w:r>
+      <w:r>
+        <w:rPr>
+          <w:sz w:val="28"/>
+          <w:szCs w:val="28"/>
+          <w:lang w:val="en-US"/>
+        </w:rPr>
+        <w:t xml:space="preserve"> new translations. This routine is more computationally intense that just packet translation because the creating of </w:t>
+      </w:r>
+      <w:r>
+        <w:rPr>
+          <w:sz w:val="28"/>
+          <w:szCs w:val="28"/>
+          <w:lang w:val="en-US"/>
+        </w:rPr>
+        <w:t xml:space="preserve">a </w:t>
+      </w:r>
+      <w:r>
+        <w:rPr>
+          <w:sz w:val="28"/>
+          <w:szCs w:val="28"/>
+          <w:lang w:val="en-US"/>
+        </w:rPr>
+        <w:t>new connection costs more than just a packet translating as it includes search for the connection translation data and if it was not found than creating of a new translation entry</w:t>
+      </w:r>
+      <w:r>
+        <w:rPr>
+          <w:sz w:val="28"/>
+          <w:szCs w:val="28"/>
+          <w:lang w:val="en-US"/>
+        </w:rPr>
+        <w:t xml:space="preserve"> is done</w:t>
+      </w:r>
+      <w:r>
+        <w:rPr>
+          <w:sz w:val="28"/>
+          <w:szCs w:val="28"/>
+          <w:lang w:val="en-US"/>
+        </w:rPr>
+        <w:t>.</w:t>
+      </w:r>
+      <w:r>
+        <w:rPr>
+          <w:sz w:val="28"/>
+          <w:szCs w:val="28"/>
+          <w:lang w:val="en-US"/>
+        </w:rPr>
+        <w:t xml:space="preserve"> </w:t>
+      </w:r>
+    </w:p>
+    <w:p>
+      <w:pPr>
+        <w:pStyle w:val="NoSpacing"/>
+        <w:jc w:val="both"/>
+        <w:rPr>
+          <w:sz w:val="28"/>
+          <w:szCs w:val="28"/>
+          <w:lang w:val="en-US"/>
+        </w:rPr>
+      </w:pPr>
+      <w:r>
+        <w:rPr>
+          <w:sz w:val="28"/>
+          <w:szCs w:val="28"/>
+          <w:lang w:val="en-US"/>
+        </w:rPr>
+        <w:t>This is the worst case scenario of network operating. The kind of testing used</w:t>
+      </w:r>
+      <w:r>
+        <w:rPr>
+          <w:sz w:val="28"/>
+          <w:szCs w:val="28"/>
+          <w:lang w:val="en-US"/>
+        </w:rPr>
+        <w:t>,</w:t>
+      </w:r>
+      <w:bookmarkStart w:id="0" w:name="_GoBack"/>
+      <w:bookmarkEnd w:id="0"/>
+      <w:r>
+        <w:rPr>
+          <w:sz w:val="28"/>
+          <w:szCs w:val="28"/>
+          <w:lang w:val="en-US"/>
+        </w:rPr>
+        <w:t xml:space="preserve"> allows getting the fair level of the NAT device performance.</w:t>
+      </w:r>
+    </w:p>
+    <w:p>
+      <w:pPr>
+        <w:pStyle w:val="NoSpacing"/>
+        <w:jc w:val="both"/>
+        <w:rPr>
+          <w:b/>
+          <w:sz w:val="32"/>
+          <w:szCs w:val="32"/>
+          <w:lang w:val="en-US"/>
+        </w:rPr>
+      </w:pPr>
+    </w:p>
+    <w:p>
+      <w:pPr>
+        <w:pStyle w:val="NoSpacing"/>
+        <w:jc w:val="both"/>
+        <w:rPr>
+          <w:b/>
+          <w:sz w:val="32"/>
+          <w:szCs w:val="32"/>
+          <w:lang w:val="en-US"/>
+        </w:rPr>
+      </w:pPr>
+      <w:r>
+        <w:rPr>
+          <w:b/>
+          <w:sz w:val="32"/>
+          <w:szCs w:val="32"/>
+          <w:lang w:val="en-US"/>
+        </w:rPr>
+        <w:t xml:space="preserve">“Ideal” </w:t>
+      </w:r>
+      <w:r>
+        <w:rPr>
+          <w:b/>
+          <w:sz w:val="32"/>
+          <w:szCs w:val="32"/>
+          <w:lang w:val="en-US"/>
+        </w:rPr>
+        <w:t>NAT</w:t>
+      </w:r>
+      <w:r>
+        <w:rPr>
+          <w:b/>
+          <w:sz w:val="32"/>
+          <w:szCs w:val="32"/>
+          <w:lang w:val="en-US"/>
+        </w:rPr>
+        <w:t xml:space="preserve"> performance</w:t>
+      </w:r>
+    </w:p>
+    <w:p>
+      <w:pPr>
+        <w:pStyle w:val="NoSpacing"/>
+        <w:jc w:val="both"/>
+        <w:rPr>
+          <w:sz w:val="28"/>
+          <w:szCs w:val="28"/>
+          <w:lang w:val="en-US"/>
+        </w:rPr>
+      </w:pPr>
+    </w:p>
+    <w:p>
+      <w:pPr>
+        <w:pStyle w:val="NoSpacing"/>
+        <w:jc w:val="both"/>
+        <w:rPr>
+          <w:sz w:val="28"/>
+          <w:szCs w:val="28"/>
+          <w:lang w:val="en-US"/>
+        </w:rPr>
+      </w:pPr>
+      <w:r>
+        <w:rPr>
+          <w:sz w:val="28"/>
+          <w:szCs w:val="28"/>
+          <w:lang w:val="en-US"/>
+        </w:rPr>
+        <w:t xml:space="preserve">The most interesting part in the NAT system is the </w:t>
+      </w:r>
+      <w:r>
+        <w:rPr>
+          <w:sz w:val="28"/>
+          <w:szCs w:val="28"/>
+          <w:lang w:val="en-US"/>
+        </w:rPr>
+        <w:t xml:space="preserve">algorithm and </w:t>
+      </w:r>
+      <w:r>
+        <w:rPr>
+          <w:sz w:val="28"/>
+          <w:szCs w:val="28"/>
+          <w:lang w:val="en-US"/>
+        </w:rPr>
+        <w:t xml:space="preserve">data structure for storing the address translation information. In fact, two of the data structures are needed because of the necessity to store two pieces of data for a single address translation. The first one is the data about translation from LAN to WAN and second one is the data about </w:t>
+      </w:r>
+      <w:r>
+        <w:rPr>
+          <w:sz w:val="28"/>
+          <w:szCs w:val="28"/>
+          <w:lang w:val="en-US"/>
+        </w:rPr>
+        <w:t xml:space="preserve">the </w:t>
+      </w:r>
+      <w:r>
+        <w:rPr>
+          <w:sz w:val="28"/>
+          <w:szCs w:val="28"/>
+          <w:lang w:val="en-US"/>
+        </w:rPr>
+        <w:t>translation from WAN to LAN. From the first glance it isn’t clear how to organize them well.</w:t>
+      </w:r>
+      <w:r>
+        <w:rPr>
+          <w:sz w:val="28"/>
+          <w:szCs w:val="28"/>
+          <w:lang w:val="en-US"/>
+        </w:rPr>
+        <w:t xml:space="preserve"> This issue is explored further in the document.</w:t>
+      </w:r>
+    </w:p>
+    <w:p>
+      <w:pPr>
+        <w:pStyle w:val="NoSpacing"/>
+        <w:jc w:val="both"/>
+        <w:rPr>
+          <w:sz w:val="28"/>
+          <w:szCs w:val="28"/>
+          <w:lang w:val="en-US"/>
+        </w:rPr>
+      </w:pPr>
+      <w:r>
+        <w:rPr>
+          <w:sz w:val="28"/>
+          <w:szCs w:val="28"/>
+          <w:lang w:val="en-US"/>
+        </w:rPr>
         <w:t xml:space="preserve">Before starting the exploration of the NAT translation </w:t>
       </w:r>
       <w:r>
@@ -3723,6 +4078,7 @@
           <w:noProof/>
           <w:lang w:val="en-US"/>
         </w:rPr>
+        <w:lastRenderedPageBreak/>
         <w:drawing>
           <wp:inline distT="0" distB="0" distL="0" distR="0" wp14:anchorId="04A6ED8F" wp14:editId="12F44AC3">
             <wp:extent cx="5861050" cy="3263900"/>
@@ -3759,7 +4115,6 @@
         </w:rPr>
         <w:t xml:space="preserve">Figure </w:t>
       </w:r>
-      <w:proofErr w:type="gramEnd"/>
       <w:r>
         <w:rPr>
           <w:color w:val="auto"/>
@@ -3803,7 +4158,6 @@
         </w:rPr>
         <w:fldChar w:fldCharType="end"/>
       </w:r>
-      <w:proofErr w:type="gramStart"/>
       <w:r>
         <w:rPr>
           <w:color w:val="auto"/>
@@ -3966,16 +4320,7 @@
           <w:szCs w:val="28"/>
           <w:lang w:val="en-US"/>
         </w:rPr>
-        <w:t xml:space="preserve"> lookup data structure </w:t>
-      </w:r>
-      <w:r>
-        <w:rPr>
-          <w:sz w:val="28"/>
-          <w:szCs w:val="28"/>
-          <w:lang w:val="en-US"/>
-        </w:rPr>
-        <w:lastRenderedPageBreak/>
-        <w:t>have to be able to store 65.5M records and th</w:t>
+        <w:t xml:space="preserve"> lookup data structure have to be able to store 65.5M records and th</w:t>
       </w:r>
       <w:r>
         <w:rPr>
@@ -4287,6 +4632,7 @@
           <w:noProof/>
           <w:lang w:val="en-US"/>
         </w:rPr>
+        <w:lastRenderedPageBreak/>
         <w:drawing>
           <wp:inline distT="0" distB="0" distL="0" distR="0" wp14:anchorId="7E7D9369" wp14:editId="328D2765">
             <wp:extent cx="6115050" cy="3105150"/>
@@ -4323,7 +4669,6 @@
         </w:rPr>
         <w:t xml:space="preserve">Figure </w:t>
       </w:r>
-      <w:proofErr w:type="gramEnd"/>
       <w:r>
         <w:rPr>
           <w:color w:val="auto"/>
@@ -4367,7 +4712,6 @@
         </w:rPr>
         <w:fldChar w:fldCharType="end"/>
       </w:r>
-      <w:proofErr w:type="gramStart"/>
       <w:r>
         <w:rPr>
           <w:color w:val="auto"/>
@@ -4460,20 +4804,14 @@
     </w:p>
     <w:p>
       <w:pPr>
-        <w:rPr>
-          <w:sz w:val="28"/>
-          <w:szCs w:val="28"/>
-          <w:lang w:val="en-US"/>
-        </w:rPr>
-      </w:pPr>
-      <w:r>
-        <w:rPr>
-          <w:sz w:val="28"/>
-          <w:szCs w:val="28"/>
-          <w:lang w:val="en-US"/>
-        </w:rPr>
-        <w:br w:type="page"/>
-      </w:r>
+        <w:pStyle w:val="NoSpacing"/>
+        <w:jc w:val="both"/>
+        <w:rPr>
+          <w:sz w:val="28"/>
+          <w:szCs w:val="28"/>
+          <w:lang w:val="en-US"/>
+        </w:rPr>
+      </w:pPr>
     </w:p>
     <w:p>
       <w:pPr>
@@ -4493,7 +4831,6 @@
           <w:szCs w:val="32"/>
           <w:lang w:val="en-US"/>
         </w:rPr>
-        <w:lastRenderedPageBreak/>
         <w:t>Testing of NAT lookup data structures and algorithms</w:t>
       </w:r>
       <w:r>
@@ -4761,7 +5098,16 @@
           <w:szCs w:val="28"/>
           <w:lang w:val="en-US"/>
         </w:rPr>
-        <w:t xml:space="preserve">leaving acceptable level of </w:t>
+        <w:t xml:space="preserve">leaving acceptable level </w:t>
+      </w:r>
+      <w:r>
+        <w:rPr>
+          <w:sz w:val="28"/>
+          <w:szCs w:val="28"/>
+          <w:lang w:val="en-US"/>
+        </w:rPr>
+        <w:lastRenderedPageBreak/>
+        <w:t xml:space="preserve">of </w:t>
       </w:r>
       <w:r>
         <w:rPr>
@@ -5700,6 +6046,28 @@
         <w:pStyle w:val="NoSpacing"/>
         <w:jc w:val="both"/>
         <w:rPr>
+          <w:sz w:val="28"/>
+          <w:szCs w:val="28"/>
+          <w:lang w:val="en-US"/>
+        </w:rPr>
+      </w:pPr>
+    </w:p>
+    <w:p>
+      <w:pPr>
+        <w:pStyle w:val="NoSpacing"/>
+        <w:jc w:val="both"/>
+        <w:rPr>
+          <w:sz w:val="28"/>
+          <w:szCs w:val="28"/>
+          <w:lang w:val="en-US"/>
+        </w:rPr>
+      </w:pPr>
+    </w:p>
+    <w:p>
+      <w:pPr>
+        <w:pStyle w:val="NoSpacing"/>
+        <w:jc w:val="both"/>
+        <w:rPr>
           <w:b/>
           <w:sz w:val="32"/>
           <w:szCs w:val="32"/>
@@ -5713,6 +6081,7 @@
           <w:szCs w:val="32"/>
           <w:lang w:val="en-US"/>
         </w:rPr>
+        <w:lastRenderedPageBreak/>
         <w:t>Tree-based NAT</w:t>
       </w:r>
       <w:r>
@@ -5966,7 +6335,6 @@
           <w:noProof/>
           <w:lang w:val="en-US"/>
         </w:rPr>
-        <w:lastRenderedPageBreak/>
         <w:drawing>
           <wp:inline distT="0" distB="0" distL="0" distR="0" wp14:anchorId="7B4CF551" wp14:editId="526C2860">
             <wp:extent cx="6141638" cy="3105049"/>
@@ -6003,7 +6371,6 @@
         </w:rPr>
         <w:t xml:space="preserve">Figure </w:t>
       </w:r>
-      <w:proofErr w:type="gramEnd"/>
       <w:r>
         <w:rPr>
           <w:color w:val="auto"/>
@@ -6047,7 +6414,6 @@
         </w:rPr>
         <w:fldChar w:fldCharType="end"/>
       </w:r>
-      <w:proofErr w:type="gramStart"/>
       <w:r>
         <w:rPr>
           <w:color w:val="auto"/>
@@ -6456,6 +6822,7 @@
           <w:szCs w:val="28"/>
           <w:lang w:val="en-US"/>
         </w:rPr>
+        <w:lastRenderedPageBreak/>
         <w:t xml:space="preserve">Another drawback of binary tree is low spatial </w:t>
       </w:r>
       <w:proofErr w:type="gramStart"/>
@@ -6794,16 +7161,7 @@
           <w:szCs w:val="28"/>
           <w:lang w:val="en-US"/>
         </w:rPr>
-        <w:t xml:space="preserve"> Hence, as a data structure for backwards NAT </w:t>
-      </w:r>
-      <w:r>
-        <w:rPr>
-          <w:sz w:val="28"/>
-          <w:szCs w:val="28"/>
-          <w:lang w:val="en-US"/>
-        </w:rPr>
-        <w:lastRenderedPageBreak/>
-        <w:t>translation a one-dimensional array of structures can be used. To access it</w:t>
+        <w:t xml:space="preserve"> Hence, as a data structure for backwards NAT translation a one-dimensional array of structures can be used. To access it</w:t>
       </w:r>
       <w:r>
         <w:rPr>
@@ -6922,6 +7280,7 @@
           <w:color w:val="auto"/>
           <w:sz w:val="22"/>
           <w:szCs w:val="22"/>
+          <w:lang w:val="en-US"/>
         </w:rPr>
       </w:pPr>
       <w:proofErr w:type="gramStart"/>
@@ -6934,7 +7293,6 @@
         </w:rPr>
         <w:t xml:space="preserve">Figure </w:t>
       </w:r>
-      <w:proofErr w:type="gramEnd"/>
       <w:r>
         <w:rPr>
           <w:color w:val="auto"/>
@@ -6978,7 +7336,6 @@
         </w:rPr>
         <w:fldChar w:fldCharType="end"/>
       </w:r>
-      <w:proofErr w:type="gramStart"/>
       <w:r>
         <w:rPr>
           <w:color w:val="auto"/>
@@ -7015,7 +7372,7 @@
           <w:szCs w:val="22"/>
           <w:lang w:val="en-US"/>
         </w:rPr>
-        <w:t>e</w:t>
+        <w:t>e.</w:t>
       </w:r>
       <w:proofErr w:type="gramEnd"/>
       <w:r>
@@ -7025,7 +7382,7 @@
           <w:szCs w:val="22"/>
           <w:lang w:val="en-US"/>
         </w:rPr>
-        <w:t xml:space="preserve">. </w:t>
+        <w:t xml:space="preserve"> </w:t>
       </w:r>
       <w:proofErr w:type="gramStart"/>
       <w:r>
@@ -7150,7 +7507,16 @@
           <w:szCs w:val="28"/>
           <w:lang w:val="en-US"/>
         </w:rPr>
-        <w:t>lthough this result is quite good but has two serious flaws: The first one is that the performance is still below the desired level of 436 cycles and to fulfill that requirement it is necessary to speed up the lookup in 3.5 times. The second one is that the tree isn’</w:t>
+        <w:t xml:space="preserve">lthough this result is quite good but has two serious flaws: The first one is that the </w:t>
+      </w:r>
+      <w:r>
+        <w:rPr>
+          <w:sz w:val="28"/>
+          <w:szCs w:val="28"/>
+          <w:lang w:val="en-US"/>
+        </w:rPr>
+        <w:lastRenderedPageBreak/>
+        <w:t>performance is still below the desired level of 436 cycles and to fulfill that requirement it is necessary to speed up the lookup in 3.5 times. The second one is that the tree isn’</w:t>
       </w:r>
       <w:r>
         <w:rPr>
@@ -7289,17 +7655,6 @@
         </w:rPr>
         <w:t>more fast data structures should be taken into consideration.</w:t>
       </w:r>
-    </w:p>
-    <w:p>
-      <w:pPr>
-        <w:spacing w:after="0" w:line="240" w:lineRule="auto"/>
-        <w:jc w:val="both"/>
-        <w:rPr>
-          <w:sz w:val="28"/>
-          <w:szCs w:val="28"/>
-          <w:lang w:val="en-US"/>
-        </w:rPr>
-      </w:pPr>
     </w:p>
     <w:p>
       <w:pPr>
@@ -7330,7 +7685,6 @@
           <w:szCs w:val="32"/>
           <w:lang w:val="en-US"/>
         </w:rPr>
-        <w:lastRenderedPageBreak/>
         <w:t>Hash-based NAT table</w:t>
       </w:r>
     </w:p>
@@ -7455,7 +7809,6 @@
         </w:rPr>
         <w:t xml:space="preserve">Figure </w:t>
       </w:r>
-      <w:proofErr w:type="gramEnd"/>
       <w:r>
         <w:rPr>
           <w:color w:val="auto"/>
@@ -7499,7 +7852,6 @@
         </w:rPr>
         <w:fldChar w:fldCharType="end"/>
       </w:r>
-      <w:proofErr w:type="gramStart"/>
       <w:r>
         <w:rPr>
           <w:color w:val="auto"/>
@@ -7626,31 +7978,24 @@
           <w:szCs w:val="28"/>
           <w:lang w:val="en-US"/>
         </w:rPr>
-        <w:t xml:space="preserve"> </w:t>
-      </w:r>
-      <w:r>
-        <w:rPr>
-          <w:sz w:val="28"/>
-          <w:szCs w:val="28"/>
-          <w:lang w:val="en-US"/>
-        </w:rPr>
-        <w:t>was</w:t>
-      </w:r>
-      <w:r>
-        <w:rPr>
-          <w:sz w:val="28"/>
-          <w:szCs w:val="28"/>
-          <w:lang w:val="en-US"/>
-        </w:rPr>
-        <w:t xml:space="preserve"> used</w:t>
-      </w:r>
-      <w:r>
-        <w:rPr>
-          <w:sz w:val="28"/>
-          <w:szCs w:val="28"/>
-          <w:lang w:val="en-US"/>
-        </w:rPr>
-        <w:t xml:space="preserve"> as the hash function. The NAT table capacity is set to store 1000 translation for each of 65536 nodes of the supported network. </w:t>
+        <w:t xml:space="preserve"> was used</w:t>
+      </w:r>
+      <w:r>
+        <w:rPr>
+          <w:sz w:val="28"/>
+          <w:szCs w:val="28"/>
+          <w:lang w:val="en-US"/>
+        </w:rPr>
+        <w:t xml:space="preserve"> as the hash function. The NAT table capacity is set to store 1000 translation for each of 65536 </w:t>
+      </w:r>
+      <w:r>
+        <w:rPr>
+          <w:sz w:val="28"/>
+          <w:szCs w:val="28"/>
+          <w:lang w:val="en-US"/>
+        </w:rPr>
+        <w:lastRenderedPageBreak/>
+        <w:t xml:space="preserve">nodes of the supported network. </w:t>
       </w:r>
       <w:r>
         <w:rPr>
@@ -7682,15 +8027,7 @@
           <w:szCs w:val="28"/>
           <w:lang w:val="en-US"/>
         </w:rPr>
-        <w:t xml:space="preserve"> </w:t>
-      </w:r>
-      <w:r>
-        <w:rPr>
-          <w:sz w:val="28"/>
-          <w:szCs w:val="28"/>
-          <w:lang w:val="en-US"/>
-        </w:rPr>
-        <w:t>creating</w:t>
+        <w:t xml:space="preserve"> creating</w:t>
       </w:r>
       <w:r>
         <w:rPr>
@@ -7786,39 +8123,7 @@
           <w:szCs w:val="28"/>
           <w:lang w:val="en-US"/>
         </w:rPr>
-        <w:t xml:space="preserve">h, it is not shown in Figure 2, it is </w:t>
-      </w:r>
-      <w:r>
-        <w:rPr>
-          <w:sz w:val="28"/>
-          <w:szCs w:val="28"/>
-          <w:lang w:val="en-US"/>
-        </w:rPr>
-        <w:t xml:space="preserve">possible to estimate </w:t>
-      </w:r>
-      <w:r>
-        <w:rPr>
-          <w:sz w:val="28"/>
-          <w:szCs w:val="28"/>
-          <w:lang w:val="en-US"/>
-        </w:rPr>
-        <w:t xml:space="preserve">the full load performance, </w:t>
-      </w:r>
-      <w:r>
-        <w:rPr>
-          <w:sz w:val="28"/>
-          <w:szCs w:val="28"/>
-          <w:lang w:val="en-US"/>
-        </w:rPr>
-        <w:t>using the essence of the separate chaining linked list hash table a</w:t>
-      </w:r>
-      <w:r>
-        <w:rPr>
-          <w:sz w:val="28"/>
-          <w:szCs w:val="28"/>
-          <w:lang w:val="en-US"/>
-        </w:rPr>
-        <w:t xml:space="preserve">nd the results of linear search. </w:t>
+        <w:t xml:space="preserve">h, it is not shown in Figure 2, it is possible to estimate the full load performance, using the essence of the separate chaining linked list hash table and the results of linear search. </w:t>
       </w:r>
       <w:r>
         <w:rPr>
@@ -7834,16 +8139,7 @@
           <w:szCs w:val="28"/>
           <w:lang w:val="en-US"/>
         </w:rPr>
-        <w:t xml:space="preserve">hus, changing the devisor value we could adjust the search time. But with changing the value the </w:t>
-      </w:r>
-      <w:r>
-        <w:rPr>
-          <w:sz w:val="28"/>
-          <w:szCs w:val="28"/>
-          <w:lang w:val="en-US"/>
-        </w:rPr>
-        <w:lastRenderedPageBreak/>
-        <w:t>initial size of the hash table varies: than bigger the devisor that bigger its initial size. How to adjust these values properly is the question out of the scope of this document. The short estimations gave the value of 2^23 for the devisor which means the initial size of th</w:t>
+        <w:t>hus, changing the devisor value we could adjust the search time. But with changing the value the initial size of the hash table varies: than bigger the devisor that bigger its initial size. How to adjust these values properly is the question out of the scope of this document. The short estimations gave the value of 2^23 for the devisor which means the initial size of th</w:t>
       </w:r>
       <w:r>
         <w:rPr>
@@ -8175,7 +8471,16 @@
           <w:szCs w:val="28"/>
           <w:lang w:val="en-US"/>
         </w:rPr>
-        <w:t>ner which can lead to core idling</w:t>
+        <w:t xml:space="preserve">ner which </w:t>
+      </w:r>
+      <w:r>
+        <w:rPr>
+          <w:sz w:val="28"/>
+          <w:szCs w:val="28"/>
+          <w:lang w:val="en-US"/>
+        </w:rPr>
+        <w:lastRenderedPageBreak/>
+        <w:t>can lead to core idling</w:t>
       </w:r>
       <w:r>
         <w:rPr>
@@ -8305,16 +8610,7 @@
           <w:szCs w:val="28"/>
           <w:lang w:val="en-US"/>
         </w:rPr>
-        <w:t xml:space="preserve">parts associated to each thread so that no process packets reads or </w:t>
-      </w:r>
-      <w:r>
-        <w:rPr>
-          <w:sz w:val="28"/>
-          <w:szCs w:val="28"/>
-          <w:lang w:val="en-US"/>
-        </w:rPr>
-        <w:lastRenderedPageBreak/>
-        <w:t>writes interfere to other process packets reads or writes.</w:t>
+        <w:t>parts associated to each thread so that no process packets reads or writes interfere to other process packets reads or writes.</w:t>
       </w:r>
       <w:r>
         <w:rPr>
@@ -8415,7 +8711,6 @@
         </w:rPr>
         <w:t xml:space="preserve">Figure </w:t>
       </w:r>
-      <w:proofErr w:type="gramEnd"/>
       <w:r>
         <w:rPr>
           <w:color w:val="auto"/>
@@ -8459,7 +8754,6 @@
         </w:rPr>
         <w:fldChar w:fldCharType="end"/>
       </w:r>
-      <w:proofErr w:type="gramStart"/>
       <w:r>
         <w:rPr>
           <w:color w:val="auto"/>
@@ -8527,7 +8821,16 @@
           <w:szCs w:val="28"/>
           <w:lang w:val="en-US"/>
         </w:rPr>
-        <w:t>In figure 6 the results is shown for different number of cores. The experiments were set for 4 threads maximum because the testing system has 4 cores processor and setting experiment with more threads are meaningless because of</w:t>
+        <w:t xml:space="preserve">In figure 6 the results is shown for different number of cores. The experiments were set for 4 threads maximum because the testing system has 4 cores </w:t>
+      </w:r>
+      <w:r>
+        <w:rPr>
+          <w:sz w:val="28"/>
+          <w:szCs w:val="28"/>
+          <w:lang w:val="en-US"/>
+        </w:rPr>
+        <w:lastRenderedPageBreak/>
+        <w:t>processor and setting experiment with more threads are meaningless because of</w:t>
       </w:r>
       <w:r>
         <w:rPr>
@@ -8681,7 +8984,6 @@
           <w:szCs w:val="32"/>
           <w:lang w:val="en-US"/>
         </w:rPr>
-        <w:lastRenderedPageBreak/>
         <w:t>SUMMARY</w:t>
       </w:r>
       <w:r>
@@ -8732,8 +9034,6 @@
         </w:rPr>
         <w:t>,</w:t>
       </w:r>
-      <w:bookmarkStart w:id="0" w:name="_GoBack"/>
-      <w:bookmarkEnd w:id="0"/>
       <w:r>
         <w:rPr>
           <w:sz w:val="28"/>
@@ -9368,6 +9668,7 @@
           <w:bCs/>
           <w:sz w:val="16"/>
           <w:szCs w:val="16"/>
+          <w:lang w:val="en-US"/>
         </w:rPr>
         <w:t>e</w:t>
       </w:r>
@@ -9419,6 +9720,7 @@
         <w:docPartUnique/>
       </w:docPartObj>
     </w:sdtPr>
+    <w:sdtEndPr/>
     <w:sdtContent>
       <w:sdt>
         <w:sdtPr>
@@ -9428,10 +9730,10 @@
             <w:docPartUnique/>
           </w:docPartObj>
         </w:sdtPr>
+        <w:sdtEndPr/>
         <w:sdtContent>
           <w:tbl>
             <w:tblPr>
-              <w:tblStyle w:val="BalloonTextChar"/>
               <w:tblW w:w="10491" w:type="dxa"/>
               <w:tblInd w:w="-885" w:type="dxa"/>
               <w:tblBorders>
@@ -9530,7 +9832,7 @@
                       <w:sz w:val="20"/>
                       <w:szCs w:val="20"/>
                     </w:rPr>
-                    <w:t>14</w:t>
+                    <w:t>5</w:t>
                   </w:r>
                   <w:r>
                     <w:rPr>
@@ -9659,7 +9961,6 @@
 <w:hdr xmlns:wpc="http://schemas.microsoft.com/office/word/2010/wordprocessingCanvas" xmlns:mc="http://schemas.openxmlformats.org/markup-compatibility/2006" xmlns:o="urn:schemas-microsoft-com:office:office" xmlns:r="http://schemas.openxmlformats.org/officeDocument/2006/relationships" xmlns:m="http://schemas.openxmlformats.org/officeDocument/2006/math" xmlns:v="urn:schemas-microsoft-com:vml" xmlns:wp14="http://schemas.microsoft.com/office/word/2010/wordprocessingDrawing" xmlns:wp="http://schemas.openxmlformats.org/drawingml/2006/wordprocessingDrawing" xmlns:w10="urn:schemas-microsoft-com:office:word" xmlns:w="http://schemas.openxmlformats.org/wordprocessingml/2006/main" xmlns:w14="http://schemas.microsoft.com/office/word/2010/wordml" xmlns:wpg="http://schemas.microsoft.com/office/word/2010/wordprocessingGroup" xmlns:wpi="http://schemas.microsoft.com/office/word/2010/wordprocessingInk" xmlns:wne="http://schemas.microsoft.com/office/word/2006/wordml" xmlns:wps="http://schemas.microsoft.com/office/word/2010/wordprocessingShape" mc:Ignorable="w14 wp14">
   <w:tbl>
     <w:tblPr>
-      <w:tblStyle w:val="BalloonTextChar"/>
       <w:tblW w:w="10491" w:type="dxa"/>
       <w:tblInd w:w="-885" w:type="dxa"/>
       <w:tblBorders>
@@ -13802,11 +14103,11 @@
           <c:showBubbleSize val="0"/>
         </c:dLbls>
         <c:gapWidth val="150"/>
-        <c:axId val="132203264"/>
-        <c:axId val="132400256"/>
+        <c:axId val="134674304"/>
+        <c:axId val="176228992"/>
       </c:barChart>
       <c:catAx>
-        <c:axId val="132203264"/>
+        <c:axId val="134674304"/>
         <c:scaling>
           <c:orientation val="minMax"/>
         </c:scaling>
@@ -13834,7 +14135,7 @@
             <a:endParaRPr lang="en-US"/>
           </a:p>
         </c:txPr>
-        <c:crossAx val="132400256"/>
+        <c:crossAx val="176228992"/>
         <c:crosses val="autoZero"/>
         <c:auto val="1"/>
         <c:lblAlgn val="ctr"/>
@@ -13842,7 +14143,7 @@
         <c:noMultiLvlLbl val="0"/>
       </c:catAx>
       <c:valAx>
-        <c:axId val="132400256"/>
+        <c:axId val="176228992"/>
         <c:scaling>
           <c:orientation val="minMax"/>
         </c:scaling>
@@ -13877,7 +14178,7 @@
             <a:endParaRPr lang="en-US"/>
           </a:p>
         </c:txPr>
-        <c:crossAx val="132203264"/>
+        <c:crossAx val="134674304"/>
         <c:crosses val="autoZero"/>
         <c:crossBetween val="between"/>
       </c:valAx>
@@ -14541,11 +14842,11 @@
           <c:showPercent val="0"/>
           <c:showBubbleSize val="0"/>
         </c:dLbls>
-        <c:axId val="147863424"/>
-        <c:axId val="162723712"/>
+        <c:axId val="137001600"/>
+        <c:axId val="137009792"/>
       </c:scatterChart>
       <c:valAx>
-        <c:axId val="147863424"/>
+        <c:axId val="137001600"/>
         <c:scaling>
           <c:orientation val="minMax"/>
           <c:max val="2200"/>
@@ -14601,12 +14902,12 @@
             <a:endParaRPr lang="en-US"/>
           </a:p>
         </c:txPr>
-        <c:crossAx val="162723712"/>
+        <c:crossAx val="137009792"/>
         <c:crosses val="autoZero"/>
         <c:crossBetween val="midCat"/>
       </c:valAx>
       <c:valAx>
-        <c:axId val="162723712"/>
+        <c:axId val="137009792"/>
         <c:scaling>
           <c:orientation val="minMax"/>
         </c:scaling>
@@ -14641,7 +14942,7 @@
             <a:endParaRPr lang="en-US"/>
           </a:p>
         </c:txPr>
-        <c:crossAx val="147863424"/>
+        <c:crossAx val="137001600"/>
         <c:crosses val="autoZero"/>
         <c:crossBetween val="midCat"/>
       </c:valAx>
@@ -15185,11 +15486,11 @@
           <c:showPercent val="0"/>
           <c:showBubbleSize val="0"/>
         </c:dLbls>
-        <c:axId val="163690368"/>
-        <c:axId val="163866880"/>
+        <c:axId val="137033600"/>
+        <c:axId val="137496448"/>
       </c:scatterChart>
       <c:valAx>
-        <c:axId val="163690368"/>
+        <c:axId val="137033600"/>
         <c:scaling>
           <c:orientation val="minMax"/>
           <c:min val="0"/>
@@ -15244,12 +15545,12 @@
             <a:endParaRPr lang="en-US"/>
           </a:p>
         </c:txPr>
-        <c:crossAx val="163866880"/>
+        <c:crossAx val="137496448"/>
         <c:crosses val="autoZero"/>
         <c:crossBetween val="midCat"/>
       </c:valAx>
       <c:valAx>
-        <c:axId val="163866880"/>
+        <c:axId val="137496448"/>
         <c:scaling>
           <c:orientation val="minMax"/>
           <c:max val="4000000"/>
@@ -15286,7 +15587,7 @@
             <a:endParaRPr lang="en-US"/>
           </a:p>
         </c:txPr>
-        <c:crossAx val="163690368"/>
+        <c:crossAx val="137033600"/>
         <c:crosses val="autoZero"/>
         <c:crossBetween val="midCat"/>
       </c:valAx>
@@ -15968,11 +16269,11 @@
           <c:showPercent val="0"/>
           <c:showBubbleSize val="0"/>
         </c:dLbls>
-        <c:axId val="243041792"/>
-        <c:axId val="243043712"/>
+        <c:axId val="146944384"/>
+        <c:axId val="146946304"/>
       </c:scatterChart>
       <c:valAx>
-        <c:axId val="243041792"/>
+        <c:axId val="146944384"/>
         <c:scaling>
           <c:orientation val="minMax"/>
           <c:max val="2100000"/>
@@ -16028,12 +16329,12 @@
             <a:endParaRPr lang="en-US"/>
           </a:p>
         </c:txPr>
-        <c:crossAx val="243043712"/>
+        <c:crossAx val="146946304"/>
         <c:crosses val="autoZero"/>
         <c:crossBetween val="midCat"/>
       </c:valAx>
       <c:valAx>
-        <c:axId val="243043712"/>
+        <c:axId val="146946304"/>
         <c:scaling>
           <c:orientation val="minMax"/>
           <c:min val="0"/>
@@ -16069,7 +16370,7 @@
             <a:endParaRPr lang="en-US"/>
           </a:p>
         </c:txPr>
-        <c:crossAx val="243041792"/>
+        <c:crossAx val="146944384"/>
         <c:crosses val="autoZero"/>
         <c:crossBetween val="midCat"/>
       </c:valAx>
@@ -16618,11 +16919,11 @@
           <c:showPercent val="0"/>
           <c:showBubbleSize val="0"/>
         </c:dLbls>
-        <c:axId val="163844096"/>
-        <c:axId val="163845248"/>
+        <c:axId val="146987264"/>
+        <c:axId val="175855872"/>
       </c:scatterChart>
       <c:valAx>
-        <c:axId val="163844096"/>
+        <c:axId val="146987264"/>
         <c:scaling>
           <c:orientation val="minMax"/>
           <c:max val="8100000"/>
@@ -16678,12 +16979,12 @@
             <a:endParaRPr lang="en-US"/>
           </a:p>
         </c:txPr>
-        <c:crossAx val="163845248"/>
+        <c:crossAx val="175855872"/>
         <c:crosses val="autoZero"/>
         <c:crossBetween val="midCat"/>
       </c:valAx>
       <c:valAx>
-        <c:axId val="163845248"/>
+        <c:axId val="175855872"/>
         <c:scaling>
           <c:orientation val="minMax"/>
           <c:min val="0"/>
@@ -16719,7 +17020,7 @@
             <a:endParaRPr lang="en-US"/>
           </a:p>
         </c:txPr>
-        <c:crossAx val="163844096"/>
+        <c:crossAx val="146987264"/>
         <c:crosses val="autoZero"/>
         <c:crossBetween val="midCat"/>
       </c:valAx>
@@ -17742,11 +18043,11 @@
           <c:showPercent val="0"/>
           <c:showBubbleSize val="0"/>
         </c:dLbls>
-        <c:axId val="242632576"/>
-        <c:axId val="243064832"/>
+        <c:axId val="176045056"/>
+        <c:axId val="176088192"/>
       </c:scatterChart>
       <c:valAx>
-        <c:axId val="242632576"/>
+        <c:axId val="176045056"/>
         <c:scaling>
           <c:orientation val="minMax"/>
           <c:max val="16100000.000000002"/>
@@ -17803,12 +18104,12 @@
             <a:endParaRPr lang="en-US"/>
           </a:p>
         </c:txPr>
-        <c:crossAx val="243064832"/>
+        <c:crossAx val="176088192"/>
         <c:crosses val="autoZero"/>
         <c:crossBetween val="midCat"/>
       </c:valAx>
       <c:valAx>
-        <c:axId val="243064832"/>
+        <c:axId val="176088192"/>
         <c:scaling>
           <c:orientation val="minMax"/>
           <c:max val="1000"/>
@@ -17845,7 +18146,7 @@
             <a:endParaRPr lang="en-US"/>
           </a:p>
         </c:txPr>
-        <c:crossAx val="242632576"/>
+        <c:crossAx val="176045056"/>
         <c:crosses val="autoZero"/>
         <c:crossBetween val="midCat"/>
       </c:valAx>
@@ -18691,7 +18992,7 @@
 </file>
 
 <file path=customXml/itemProps1.xml><?xml version="1.0" encoding="utf-8"?>
-<ds:datastoreItem xmlns:ds="http://schemas.openxmlformats.org/officeDocument/2006/customXml" ds:itemID="{AD353E8D-874C-422E-BAFE-1A9405C4662D}">
+<ds:datastoreItem xmlns:ds="http://schemas.openxmlformats.org/officeDocument/2006/customXml" ds:itemID="{09C46D01-96FB-45AB-BDE1-94A279549115}">
   <ds:schemaRefs>
     <ds:schemaRef ds:uri="http://schemas.openxmlformats.org/officeDocument/2006/bibliography"/>
   </ds:schemaRefs>

</xml_diff>

<commit_message>
latency added. some text changes has been done
</commit_message>
<xml_diff>
--- a/SD_CG-NAT_Denis_Plotnikov.docx
+++ b/SD_CG-NAT_Denis_Plotnikov.docx
@@ -1407,7 +1407,39 @@
           <w:szCs w:val="28"/>
           <w:lang w:val="en-US"/>
         </w:rPr>
-        <w:t xml:space="preserve">]) the number of new NAT records to be created in a second. This </w:t>
+        <w:t>])</w:t>
+      </w:r>
+      <w:r>
+        <w:rPr>
+          <w:sz w:val="28"/>
+          <w:szCs w:val="28"/>
+          <w:lang w:val="en-US"/>
+        </w:rPr>
+        <w:t xml:space="preserve"> </w:t>
+      </w:r>
+      <w:r>
+        <w:rPr>
+          <w:sz w:val="28"/>
+          <w:szCs w:val="28"/>
+          <w:lang w:val="en-US"/>
+        </w:rPr>
+        <w:t>–</w:t>
+      </w:r>
+      <w:r>
+        <w:rPr>
+          <w:sz w:val="28"/>
+          <w:szCs w:val="28"/>
+          <w:lang w:val="en-US"/>
+        </w:rPr>
+        <w:t xml:space="preserve"> </w:t>
+      </w:r>
+      <w:r>
+        <w:rPr>
+          <w:sz w:val="28"/>
+          <w:szCs w:val="28"/>
+          <w:lang w:val="en-US"/>
+        </w:rPr>
+        <w:t xml:space="preserve">the number of new NAT records to be created in a second. This </w:t>
       </w:r>
       <w:r>
         <w:rPr>
@@ -1526,69 +1558,64 @@
       </w:r>
       <w:r>
         <w:rPr>
+          <w:i/>
+          <w:sz w:val="28"/>
+          <w:szCs w:val="28"/>
+          <w:lang w:val="en-US"/>
+        </w:rPr>
+        <w:t>–</w:t>
+      </w:r>
+      <w:r>
+        <w:rPr>
+          <w:i/>
+          <w:sz w:val="28"/>
+          <w:szCs w:val="28"/>
+          <w:lang w:val="en-US"/>
+        </w:rPr>
+        <w:t xml:space="preserve"> </w:t>
+      </w:r>
+      <w:r>
+        <w:rPr>
+          <w:sz w:val="28"/>
+          <w:szCs w:val="28"/>
+          <w:lang w:val="en-US"/>
+        </w:rPr>
+        <w:t>(bit per second</w:t>
+      </w:r>
+      <w:r>
+        <w:rPr>
+          <w:sz w:val="28"/>
+          <w:szCs w:val="28"/>
+          <w:lang w:val="en-US"/>
+        </w:rPr>
+        <w:t xml:space="preserve"> </w:t>
+      </w:r>
+      <w:r>
+        <w:rPr>
+          <w:sz w:val="28"/>
+          <w:szCs w:val="28"/>
+          <w:lang w:val="en-US"/>
+        </w:rPr>
+        <w:t>[bps])</w:t>
+      </w:r>
+      <w:r>
+        <w:rPr>
+          <w:b/>
+          <w:sz w:val="28"/>
+          <w:szCs w:val="28"/>
+          <w:lang w:val="en-US"/>
+        </w:rPr>
+        <w:t xml:space="preserve"> </w:t>
+      </w:r>
+      <w:r>
+        <w:rPr>
           <w:b/>
           <w:i/>
           <w:sz w:val="28"/>
           <w:szCs w:val="28"/>
           <w:lang w:val="en-US"/>
         </w:rPr>
-        <w:t>–</w:t>
-      </w:r>
-      <w:r>
-        <w:rPr>
-          <w:b/>
-          <w:i/>
-          <w:sz w:val="28"/>
-          <w:szCs w:val="28"/>
-          <w:lang w:val="en-US"/>
-        </w:rPr>
-        <w:t xml:space="preserve"> </w:t>
-      </w:r>
-      <w:r>
-        <w:rPr>
-          <w:b/>
-          <w:i/>
-          <w:sz w:val="28"/>
-          <w:szCs w:val="28"/>
-          <w:lang w:val="en-US"/>
-        </w:rPr>
-        <w:t>(</w:t>
-      </w:r>
-      <w:r>
-        <w:rPr>
-          <w:sz w:val="28"/>
-          <w:szCs w:val="28"/>
-          <w:lang w:val="en-US"/>
-        </w:rPr>
-        <w:t xml:space="preserve">bit per </w:t>
-      </w:r>
-      <w:proofErr w:type="gramStart"/>
-      <w:r>
-        <w:rPr>
-          <w:sz w:val="28"/>
-          <w:szCs w:val="28"/>
-          <w:lang w:val="en-US"/>
-        </w:rPr>
-        <w:t>second[</w:t>
-      </w:r>
-      <w:proofErr w:type="gramEnd"/>
-      <w:r>
-        <w:rPr>
-          <w:sz w:val="28"/>
-          <w:szCs w:val="28"/>
-          <w:lang w:val="en-US"/>
-        </w:rPr>
-        <w:t>bps]</w:t>
-      </w:r>
-      <w:r>
-        <w:rPr>
-          <w:b/>
-          <w:i/>
-          <w:sz w:val="28"/>
-          <w:szCs w:val="28"/>
-          <w:lang w:val="en-US"/>
-        </w:rPr>
-        <w:t xml:space="preserve">) – </w:t>
+        <w:t xml:space="preserve">– </w:t>
       </w:r>
       <w:r>
         <w:rPr>
@@ -1701,149 +1728,6 @@
           <w:lang w:val="en-US"/>
         </w:rPr>
         <w:t>needed amount of information.</w:t>
-      </w:r>
-    </w:p>
-    <w:p>
-      <w:pPr>
-        <w:pStyle w:val="NoSpacing"/>
-        <w:ind w:left="720"/>
-        <w:jc w:val="both"/>
-        <w:rPr>
-          <w:sz w:val="28"/>
-          <w:szCs w:val="28"/>
-          <w:lang w:val="en-US"/>
-        </w:rPr>
-      </w:pPr>
-      <w:r>
-        <w:rPr>
-          <w:sz w:val="28"/>
-          <w:szCs w:val="28"/>
-          <w:lang w:val="en-US"/>
-        </w:rPr>
-        <w:t xml:space="preserve">  </w:t>
-      </w:r>
-      <w:r>
-        <w:rPr>
-          <w:sz w:val="28"/>
-          <w:szCs w:val="28"/>
-          <w:lang w:val="en-US"/>
-        </w:rPr>
-        <w:t xml:space="preserve"> </w:t>
-      </w:r>
-    </w:p>
-    <w:p>
-      <w:pPr>
-        <w:rPr>
-          <w:sz w:val="28"/>
-          <w:szCs w:val="28"/>
-          <w:lang w:val="en-US"/>
-        </w:rPr>
-      </w:pPr>
-      <w:r>
-        <w:rPr>
-          <w:sz w:val="28"/>
-          <w:szCs w:val="28"/>
-          <w:lang w:val="en-US"/>
-        </w:rPr>
-        <w:br w:type="page"/>
-      </w:r>
-    </w:p>
-    <w:p>
-      <w:pPr>
-        <w:pStyle w:val="NoSpacing"/>
-        <w:jc w:val="both"/>
-        <w:rPr>
-          <w:b/>
-          <w:sz w:val="32"/>
-          <w:szCs w:val="32"/>
-          <w:lang w:val="en-US"/>
-        </w:rPr>
-      </w:pPr>
-      <w:r>
-        <w:rPr>
-          <w:b/>
-          <w:sz w:val="32"/>
-          <w:szCs w:val="32"/>
-          <w:lang w:val="en-US"/>
-        </w:rPr>
-        <w:lastRenderedPageBreak/>
-        <w:t xml:space="preserve">CG NAT </w:t>
-      </w:r>
-      <w:r>
-        <w:rPr>
-          <w:b/>
-          <w:sz w:val="32"/>
-          <w:szCs w:val="32"/>
-          <w:lang w:val="en-US"/>
-        </w:rPr>
-        <w:t>T</w:t>
-      </w:r>
-      <w:r>
-        <w:rPr>
-          <w:b/>
-          <w:sz w:val="32"/>
-          <w:szCs w:val="32"/>
-          <w:lang w:val="en-US"/>
-        </w:rPr>
-        <w:t>arget</w:t>
-      </w:r>
-      <w:r>
-        <w:rPr>
-          <w:b/>
-          <w:sz w:val="32"/>
-          <w:szCs w:val="32"/>
-          <w:lang w:val="en-US"/>
-        </w:rPr>
-        <w:t xml:space="preserve"> Metric V</w:t>
-      </w:r>
-      <w:r>
-        <w:rPr>
-          <w:b/>
-          <w:sz w:val="32"/>
-          <w:szCs w:val="32"/>
-          <w:lang w:val="en-US"/>
-        </w:rPr>
-        <w:t>alues</w:t>
-      </w:r>
-      <w:r>
-        <w:rPr>
-          <w:b/>
-          <w:sz w:val="32"/>
-          <w:szCs w:val="32"/>
-          <w:lang w:val="en-US"/>
-        </w:rPr>
-        <w:t xml:space="preserve"> </w:t>
-      </w:r>
-    </w:p>
-    <w:p>
-      <w:pPr>
-        <w:pStyle w:val="NoSpacing"/>
-        <w:jc w:val="both"/>
-        <w:rPr>
-          <w:b/>
-          <w:sz w:val="28"/>
-          <w:szCs w:val="28"/>
-          <w:lang w:val="en-US"/>
-        </w:rPr>
-      </w:pPr>
-    </w:p>
-    <w:p>
-      <w:pPr>
-        <w:pStyle w:val="NoSpacing"/>
-        <w:jc w:val="both"/>
-        <w:rPr>
-          <w:sz w:val="28"/>
-          <w:szCs w:val="28"/>
-          <w:lang w:val="en-US"/>
-        </w:rPr>
-      </w:pPr>
-      <w:r>
-        <w:rPr>
-          <w:sz w:val="28"/>
-          <w:szCs w:val="28"/>
-          <w:lang w:val="en-US"/>
-        </w:rPr>
-        <w:t>Based on the sources of information the performance requirements of the NAT device are set following:</w:t>
       </w:r>
     </w:p>
     <w:p>
@@ -1862,11 +1746,894 @@
       </w:pPr>
       <w:r>
         <w:rPr>
-          <w:sz w:val="28"/>
-          <w:szCs w:val="28"/>
-          <w:lang w:val="en-US"/>
-        </w:rPr>
-        <w:t>Packet processing rate: 5.5 Mpps</w:t>
+          <w:b/>
+          <w:i/>
+          <w:sz w:val="28"/>
+          <w:szCs w:val="28"/>
+          <w:lang w:val="en-US"/>
+        </w:rPr>
+        <w:lastRenderedPageBreak/>
+        <w:t>Latency</w:t>
+      </w:r>
+      <w:r>
+        <w:rPr>
+          <w:b/>
+          <w:i/>
+          <w:sz w:val="28"/>
+          <w:szCs w:val="28"/>
+          <w:lang w:val="en-US"/>
+        </w:rPr>
+        <w:t xml:space="preserve"> (</w:t>
+      </w:r>
+      <w:r>
+        <w:rPr>
+          <w:b/>
+          <w:i/>
+          <w:sz w:val="28"/>
+          <w:szCs w:val="28"/>
+        </w:rPr>
+        <w:t>честно</w:t>
+      </w:r>
+      <w:r>
+        <w:rPr>
+          <w:b/>
+          <w:i/>
+          <w:sz w:val="28"/>
+          <w:szCs w:val="28"/>
+          <w:lang w:val="en-US"/>
+        </w:rPr>
+        <w:t xml:space="preserve"> </w:t>
+      </w:r>
+      <w:r>
+        <w:rPr>
+          <w:b/>
+          <w:i/>
+          <w:sz w:val="28"/>
+          <w:szCs w:val="28"/>
+        </w:rPr>
+        <w:t>говоря</w:t>
+      </w:r>
+      <w:r>
+        <w:rPr>
+          <w:b/>
+          <w:i/>
+          <w:sz w:val="28"/>
+          <w:szCs w:val="28"/>
+          <w:lang w:val="en-US"/>
+        </w:rPr>
+        <w:t xml:space="preserve"> </w:t>
+      </w:r>
+      <w:r>
+        <w:rPr>
+          <w:b/>
+          <w:i/>
+          <w:sz w:val="28"/>
+          <w:szCs w:val="28"/>
+        </w:rPr>
+        <w:t>я</w:t>
+      </w:r>
+      <w:r>
+        <w:rPr>
+          <w:b/>
+          <w:i/>
+          <w:sz w:val="28"/>
+          <w:szCs w:val="28"/>
+          <w:lang w:val="en-US"/>
+        </w:rPr>
+        <w:t xml:space="preserve"> </w:t>
+      </w:r>
+      <w:r>
+        <w:rPr>
+          <w:b/>
+          <w:i/>
+          <w:sz w:val="28"/>
+          <w:szCs w:val="28"/>
+        </w:rPr>
+        <w:t>все</w:t>
+      </w:r>
+      <w:r>
+        <w:rPr>
+          <w:b/>
+          <w:i/>
+          <w:sz w:val="28"/>
+          <w:szCs w:val="28"/>
+          <w:lang w:val="en-US"/>
+        </w:rPr>
+        <w:t xml:space="preserve"> </w:t>
+      </w:r>
+      <w:r>
+        <w:rPr>
+          <w:b/>
+          <w:i/>
+          <w:sz w:val="28"/>
+          <w:szCs w:val="28"/>
+        </w:rPr>
+        <w:t>таки</w:t>
+      </w:r>
+      <w:r>
+        <w:rPr>
+          <w:b/>
+          <w:i/>
+          <w:sz w:val="28"/>
+          <w:szCs w:val="28"/>
+          <w:lang w:val="en-US"/>
+        </w:rPr>
+        <w:t xml:space="preserve"> </w:t>
+      </w:r>
+      <w:r>
+        <w:rPr>
+          <w:b/>
+          <w:i/>
+          <w:sz w:val="28"/>
+          <w:szCs w:val="28"/>
+        </w:rPr>
+        <w:t>не</w:t>
+      </w:r>
+      <w:r>
+        <w:rPr>
+          <w:b/>
+          <w:i/>
+          <w:sz w:val="28"/>
+          <w:szCs w:val="28"/>
+          <w:lang w:val="en-US"/>
+        </w:rPr>
+        <w:t xml:space="preserve"> </w:t>
+      </w:r>
+      <w:r>
+        <w:rPr>
+          <w:b/>
+          <w:i/>
+          <w:sz w:val="28"/>
+          <w:szCs w:val="28"/>
+        </w:rPr>
+        <w:t>понимаю</w:t>
+      </w:r>
+      <w:r>
+        <w:rPr>
+          <w:b/>
+          <w:i/>
+          <w:sz w:val="28"/>
+          <w:szCs w:val="28"/>
+          <w:lang w:val="en-US"/>
+        </w:rPr>
+        <w:t xml:space="preserve"> </w:t>
+      </w:r>
+      <w:r>
+        <w:rPr>
+          <w:b/>
+          <w:i/>
+          <w:sz w:val="28"/>
+          <w:szCs w:val="28"/>
+        </w:rPr>
+        <w:t>зачем</w:t>
+      </w:r>
+      <w:r>
+        <w:rPr>
+          <w:b/>
+          <w:i/>
+          <w:sz w:val="28"/>
+          <w:szCs w:val="28"/>
+          <w:lang w:val="en-US"/>
+        </w:rPr>
+        <w:t xml:space="preserve"> </w:t>
+      </w:r>
+      <w:r>
+        <w:rPr>
+          <w:b/>
+          <w:i/>
+          <w:sz w:val="28"/>
+          <w:szCs w:val="28"/>
+        </w:rPr>
+        <w:t>она</w:t>
+      </w:r>
+      <w:r>
+        <w:rPr>
+          <w:b/>
+          <w:i/>
+          <w:sz w:val="28"/>
+          <w:szCs w:val="28"/>
+          <w:lang w:val="en-US"/>
+        </w:rPr>
+        <w:t xml:space="preserve"> </w:t>
+      </w:r>
+      <w:r>
+        <w:rPr>
+          <w:b/>
+          <w:i/>
+          <w:sz w:val="28"/>
+          <w:szCs w:val="28"/>
+        </w:rPr>
+        <w:t>нужна</w:t>
+      </w:r>
+      <w:r>
+        <w:rPr>
+          <w:b/>
+          <w:i/>
+          <w:sz w:val="28"/>
+          <w:szCs w:val="28"/>
+          <w:lang w:val="en-US"/>
+        </w:rPr>
+        <w:t xml:space="preserve">. </w:t>
+      </w:r>
+      <w:proofErr w:type="gramStart"/>
+      <w:r>
+        <w:rPr>
+          <w:b/>
+          <w:i/>
+          <w:sz w:val="28"/>
+          <w:szCs w:val="28"/>
+        </w:rPr>
+        <w:t>Мы</w:t>
+      </w:r>
+      <w:r>
+        <w:rPr>
+          <w:b/>
+          <w:i/>
+          <w:sz w:val="28"/>
+          <w:szCs w:val="28"/>
+          <w:lang w:val="en-US"/>
+        </w:rPr>
+        <w:t xml:space="preserve"> </w:t>
+      </w:r>
+      <w:r>
+        <w:rPr>
+          <w:b/>
+          <w:i/>
+          <w:sz w:val="28"/>
+          <w:szCs w:val="28"/>
+        </w:rPr>
+        <w:t>же</w:t>
+      </w:r>
+      <w:r>
+        <w:rPr>
+          <w:b/>
+          <w:i/>
+          <w:sz w:val="28"/>
+          <w:szCs w:val="28"/>
+          <w:lang w:val="en-US"/>
+        </w:rPr>
+        <w:t xml:space="preserve"> </w:t>
+      </w:r>
+      <w:r>
+        <w:rPr>
+          <w:b/>
+          <w:i/>
+          <w:sz w:val="28"/>
+          <w:szCs w:val="28"/>
+        </w:rPr>
+        <w:t>не</w:t>
+      </w:r>
+      <w:r>
+        <w:rPr>
+          <w:b/>
+          <w:i/>
+          <w:sz w:val="28"/>
+          <w:szCs w:val="28"/>
+          <w:lang w:val="en-US"/>
+        </w:rPr>
+        <w:t xml:space="preserve"> </w:t>
+      </w:r>
+      <w:r>
+        <w:rPr>
+          <w:b/>
+          <w:i/>
+          <w:sz w:val="28"/>
+          <w:szCs w:val="28"/>
+        </w:rPr>
+        <w:t>предъявляем</w:t>
+      </w:r>
+      <w:r>
+        <w:rPr>
+          <w:b/>
+          <w:i/>
+          <w:sz w:val="28"/>
+          <w:szCs w:val="28"/>
+          <w:lang w:val="en-US"/>
+        </w:rPr>
+        <w:t xml:space="preserve"> </w:t>
+      </w:r>
+      <w:r>
+        <w:rPr>
+          <w:b/>
+          <w:i/>
+          <w:sz w:val="28"/>
+          <w:szCs w:val="28"/>
+        </w:rPr>
+        <w:t>к</w:t>
+      </w:r>
+      <w:r>
+        <w:rPr>
+          <w:b/>
+          <w:i/>
+          <w:sz w:val="28"/>
+          <w:szCs w:val="28"/>
+          <w:lang w:val="en-US"/>
+        </w:rPr>
+        <w:t xml:space="preserve"> </w:t>
+      </w:r>
+      <w:r>
+        <w:rPr>
+          <w:b/>
+          <w:i/>
+          <w:sz w:val="28"/>
+          <w:szCs w:val="28"/>
+        </w:rPr>
+        <w:t>ней</w:t>
+      </w:r>
+      <w:r>
+        <w:rPr>
+          <w:b/>
+          <w:i/>
+          <w:sz w:val="28"/>
+          <w:szCs w:val="28"/>
+          <w:lang w:val="en-US"/>
+        </w:rPr>
+        <w:t xml:space="preserve"> </w:t>
+      </w:r>
+      <w:r>
+        <w:rPr>
+          <w:b/>
+          <w:i/>
+          <w:sz w:val="28"/>
+          <w:szCs w:val="28"/>
+        </w:rPr>
+        <w:t>требований</w:t>
+      </w:r>
+      <w:r>
+        <w:rPr>
+          <w:b/>
+          <w:i/>
+          <w:sz w:val="28"/>
+          <w:szCs w:val="28"/>
+          <w:lang w:val="en-US"/>
+        </w:rPr>
+        <w:t>)</w:t>
+      </w:r>
+      <w:r>
+        <w:rPr>
+          <w:b/>
+          <w:i/>
+          <w:sz w:val="28"/>
+          <w:szCs w:val="28"/>
+          <w:lang w:val="en-US"/>
+        </w:rPr>
+        <w:t xml:space="preserve"> – </w:t>
+      </w:r>
+      <w:r>
+        <w:rPr>
+          <w:sz w:val="28"/>
+          <w:szCs w:val="28"/>
+          <w:lang w:val="en-US"/>
+        </w:rPr>
+        <w:t>seconds</w:t>
+      </w:r>
+      <w:r>
+        <w:rPr>
+          <w:b/>
+          <w:i/>
+          <w:sz w:val="28"/>
+          <w:szCs w:val="28"/>
+          <w:lang w:val="en-US"/>
+        </w:rPr>
+        <w:t xml:space="preserve"> </w:t>
+      </w:r>
+      <w:r>
+        <w:rPr>
+          <w:sz w:val="28"/>
+          <w:szCs w:val="28"/>
+          <w:lang w:val="en-US"/>
+        </w:rPr>
+        <w:t>[</w:t>
+      </w:r>
+      <w:r>
+        <w:rPr>
+          <w:sz w:val="28"/>
+          <w:szCs w:val="28"/>
+          <w:lang w:val="en-US"/>
+        </w:rPr>
+        <w:t>sec</w:t>
+      </w:r>
+      <w:r>
+        <w:rPr>
+          <w:sz w:val="28"/>
+          <w:szCs w:val="28"/>
+          <w:lang w:val="en-US"/>
+        </w:rPr>
+        <w:t>]</w:t>
+      </w:r>
+      <w:r>
+        <w:rPr>
+          <w:sz w:val="28"/>
+          <w:szCs w:val="28"/>
+          <w:lang w:val="en-US"/>
+        </w:rPr>
+        <w:t xml:space="preserve"> </w:t>
+      </w:r>
+      <w:r>
+        <w:rPr>
+          <w:sz w:val="28"/>
+          <w:szCs w:val="28"/>
+          <w:lang w:val="en-US"/>
+        </w:rPr>
+        <w:t>–</w:t>
+      </w:r>
+      <w:r>
+        <w:rPr>
+          <w:sz w:val="28"/>
+          <w:szCs w:val="28"/>
+          <w:lang w:val="en-US"/>
+        </w:rPr>
+        <w:t xml:space="preserve"> </w:t>
+      </w:r>
+      <w:r>
+        <w:rPr>
+          <w:sz w:val="28"/>
+          <w:szCs w:val="28"/>
+          <w:lang w:val="en-US"/>
+        </w:rPr>
+        <w:t>time</w:t>
+      </w:r>
+      <w:r>
+        <w:rPr>
+          <w:sz w:val="28"/>
+          <w:szCs w:val="28"/>
+          <w:lang w:val="en-US"/>
+        </w:rPr>
+        <w:t xml:space="preserve"> </w:t>
+      </w:r>
+      <w:r>
+        <w:rPr>
+          <w:sz w:val="28"/>
+          <w:szCs w:val="28"/>
+          <w:lang w:val="en-US"/>
+        </w:rPr>
+        <w:t>needed</w:t>
+      </w:r>
+      <w:r>
+        <w:rPr>
+          <w:sz w:val="28"/>
+          <w:szCs w:val="28"/>
+          <w:lang w:val="en-US"/>
+        </w:rPr>
+        <w:t xml:space="preserve"> </w:t>
+      </w:r>
+      <w:r>
+        <w:rPr>
+          <w:sz w:val="28"/>
+          <w:szCs w:val="28"/>
+          <w:lang w:val="en-US"/>
+        </w:rPr>
+        <w:t>for</w:t>
+      </w:r>
+      <w:r>
+        <w:rPr>
+          <w:sz w:val="28"/>
+          <w:szCs w:val="28"/>
+          <w:lang w:val="en-US"/>
+        </w:rPr>
+        <w:t xml:space="preserve"> </w:t>
+      </w:r>
+      <w:r>
+        <w:rPr>
+          <w:sz w:val="28"/>
+          <w:szCs w:val="28"/>
+          <w:lang w:val="en-US"/>
+        </w:rPr>
+        <w:t>one</w:t>
+      </w:r>
+      <w:r>
+        <w:rPr>
+          <w:sz w:val="28"/>
+          <w:szCs w:val="28"/>
+          <w:lang w:val="en-US"/>
+        </w:rPr>
+        <w:t xml:space="preserve"> </w:t>
+      </w:r>
+      <w:r>
+        <w:rPr>
+          <w:sz w:val="28"/>
+          <w:szCs w:val="28"/>
+          <w:lang w:val="en-US"/>
+        </w:rPr>
+        <w:t>packet</w:t>
+      </w:r>
+      <w:r>
+        <w:rPr>
+          <w:sz w:val="28"/>
+          <w:szCs w:val="28"/>
+          <w:lang w:val="en-US"/>
+        </w:rPr>
+        <w:t xml:space="preserve"> </w:t>
+      </w:r>
+      <w:r>
+        <w:rPr>
+          <w:sz w:val="28"/>
+          <w:szCs w:val="28"/>
+          <w:lang w:val="en-US"/>
+        </w:rPr>
+        <w:t>processing</w:t>
+      </w:r>
+      <w:r>
+        <w:rPr>
+          <w:sz w:val="28"/>
+          <w:szCs w:val="28"/>
+          <w:lang w:val="en-US"/>
+        </w:rPr>
+        <w:t>.</w:t>
+      </w:r>
+      <w:proofErr w:type="gramEnd"/>
+      <w:r>
+        <w:rPr>
+          <w:sz w:val="28"/>
+          <w:szCs w:val="28"/>
+          <w:lang w:val="en-US"/>
+        </w:rPr>
+        <w:t xml:space="preserve"> </w:t>
+      </w:r>
+      <w:r>
+        <w:rPr>
+          <w:sz w:val="28"/>
+          <w:szCs w:val="28"/>
+          <w:lang w:val="en-US"/>
+        </w:rPr>
+        <w:t>This metric is important when evaluating the minimal time</w:t>
+      </w:r>
+      <w:r>
+        <w:rPr>
+          <w:sz w:val="28"/>
+          <w:szCs w:val="28"/>
+          <w:lang w:val="en-US"/>
+        </w:rPr>
+        <w:t xml:space="preserve"> frame of one packet processing to know what part of runtime is needed for changing the packet data. This can be helpful when comparing performance growth.</w:t>
+      </w:r>
+    </w:p>
+    <w:p>
+      <w:pPr>
+        <w:pStyle w:val="NoSpacing"/>
+        <w:ind w:left="720"/>
+        <w:jc w:val="both"/>
+        <w:rPr>
+          <w:sz w:val="28"/>
+          <w:szCs w:val="28"/>
+          <w:lang w:val="en-US"/>
+        </w:rPr>
+      </w:pPr>
+    </w:p>
+    <w:p>
+      <w:pPr>
+        <w:pStyle w:val="NoSpacing"/>
+        <w:jc w:val="both"/>
+        <w:rPr>
+          <w:sz w:val="28"/>
+          <w:szCs w:val="28"/>
+          <w:lang w:val="en-US"/>
+        </w:rPr>
+      </w:pPr>
+      <w:r>
+        <w:rPr>
+          <w:sz w:val="28"/>
+          <w:szCs w:val="28"/>
+          <w:lang w:val="en-US"/>
+        </w:rPr>
+        <w:t xml:space="preserve">This set of characteristics is usually used by equipment vendors while describing their competitive advantages. Thus, using it will allow one to be on the same page with all the professionals working in the field of computer network devices. </w:t>
+      </w:r>
+    </w:p>
+    <w:p>
+      <w:pPr>
+        <w:pStyle w:val="NoSpacing"/>
+        <w:jc w:val="both"/>
+        <w:rPr>
+          <w:sz w:val="28"/>
+          <w:szCs w:val="28"/>
+          <w:lang w:val="en-US"/>
+        </w:rPr>
+      </w:pPr>
+      <w:r>
+        <w:rPr>
+          <w:sz w:val="28"/>
+          <w:szCs w:val="28"/>
+          <w:lang w:val="en-US"/>
+        </w:rPr>
+        <w:t xml:space="preserve">In this document for evaluation of the performance another </w:t>
+      </w:r>
+      <w:r>
+        <w:rPr>
+          <w:sz w:val="28"/>
+          <w:szCs w:val="28"/>
+          <w:lang w:val="en-US"/>
+        </w:rPr>
+        <w:t>characteristic</w:t>
+      </w:r>
+      <w:r>
+        <w:rPr>
+          <w:sz w:val="28"/>
+          <w:szCs w:val="28"/>
+          <w:lang w:val="en-US"/>
+        </w:rPr>
+        <w:t xml:space="preserve"> is used: </w:t>
+      </w:r>
+      <w:r>
+        <w:rPr>
+          <w:b/>
+          <w:i/>
+          <w:sz w:val="28"/>
+          <w:szCs w:val="28"/>
+          <w:lang w:val="en-US"/>
+        </w:rPr>
+        <w:t xml:space="preserve">Cycles per packet </w:t>
+      </w:r>
+      <w:r>
+        <w:rPr>
+          <w:sz w:val="28"/>
+          <w:szCs w:val="28"/>
+          <w:lang w:val="en-US"/>
+        </w:rPr>
+        <w:t xml:space="preserve">– [cps] – the amount of processors’ cycles spent on processing of one packet. This </w:t>
+      </w:r>
+      <w:r>
+        <w:rPr>
+          <w:sz w:val="28"/>
+          <w:szCs w:val="28"/>
+          <w:lang w:val="en-US"/>
+        </w:rPr>
+        <w:t>characteristic</w:t>
+      </w:r>
+      <w:r>
+        <w:rPr>
+          <w:sz w:val="28"/>
+          <w:szCs w:val="28"/>
+          <w:lang w:val="en-US"/>
+        </w:rPr>
+        <w:t xml:space="preserve"> seems to be more descriptive than others while describing the NAT performance because there are a lot different processors which differ to each other with CPU frequency and technologies used which makes it harder to compare the performance of the NAT on different processors using the set of metrics described earlier in this chapter. Cycles per packet </w:t>
+      </w:r>
+      <w:r>
+        <w:rPr>
+          <w:sz w:val="28"/>
+          <w:szCs w:val="28"/>
+          <w:lang w:val="en-US"/>
+        </w:rPr>
+        <w:t>characteristic</w:t>
+      </w:r>
+      <w:r>
+        <w:rPr>
+          <w:sz w:val="28"/>
+          <w:szCs w:val="28"/>
+          <w:lang w:val="en-US"/>
+        </w:rPr>
+        <w:t xml:space="preserve"> gives clearer impression of the performance because at least it doesn’t strongly depend on CPU frequency however there are other limiting factors influencing on </w:t>
+      </w:r>
+      <w:r>
+        <w:rPr>
+          <w:sz w:val="28"/>
+          <w:szCs w:val="28"/>
+          <w:lang w:val="en-US"/>
+        </w:rPr>
+        <w:t>the</w:t>
+      </w:r>
+      <w:r>
+        <w:rPr>
+          <w:sz w:val="28"/>
+          <w:szCs w:val="28"/>
+          <w:lang w:val="en-US"/>
+        </w:rPr>
+        <w:t xml:space="preserve"> </w:t>
+      </w:r>
+      <w:r>
+        <w:rPr>
+          <w:sz w:val="28"/>
+          <w:szCs w:val="28"/>
+          <w:lang w:val="en-US"/>
+        </w:rPr>
+        <w:t>characteristic value</w:t>
+      </w:r>
+      <w:r>
+        <w:rPr>
+          <w:sz w:val="28"/>
+          <w:szCs w:val="28"/>
+          <w:lang w:val="en-US"/>
+        </w:rPr>
+        <w:t xml:space="preserve"> such as system bus frequency and memory frequency. Another drawback is that this </w:t>
+      </w:r>
+      <w:r>
+        <w:rPr>
+          <w:sz w:val="28"/>
+          <w:szCs w:val="28"/>
+          <w:lang w:val="en-US"/>
+        </w:rPr>
+        <w:t>characteristic</w:t>
+      </w:r>
+      <w:r>
+        <w:rPr>
+          <w:sz w:val="28"/>
+          <w:szCs w:val="28"/>
+          <w:lang w:val="en-US"/>
+        </w:rPr>
+        <w:t xml:space="preserve"> becomes quite confusing when trying to describe the performance on multiple cores. Thus, the main performance </w:t>
+      </w:r>
+      <w:r>
+        <w:rPr>
+          <w:sz w:val="28"/>
+          <w:szCs w:val="28"/>
+          <w:lang w:val="en-US"/>
+        </w:rPr>
+        <w:t>characteristic</w:t>
+      </w:r>
+      <w:r>
+        <w:rPr>
+          <w:sz w:val="28"/>
+          <w:szCs w:val="28"/>
+          <w:lang w:val="en-US"/>
+        </w:rPr>
+        <w:t xml:space="preserve"> used in this wo</w:t>
+      </w:r>
+      <w:r>
+        <w:rPr>
+          <w:sz w:val="28"/>
+          <w:szCs w:val="28"/>
+          <w:lang w:val="en-US"/>
+        </w:rPr>
+        <w:t>rk for assessing the performance is</w:t>
+      </w:r>
+      <w:r>
+        <w:rPr>
+          <w:sz w:val="28"/>
+          <w:szCs w:val="28"/>
+          <w:lang w:val="en-US"/>
+        </w:rPr>
+        <w:t xml:space="preserve"> Cycles </w:t>
+      </w:r>
+      <w:proofErr w:type="gramStart"/>
+      <w:r>
+        <w:rPr>
+          <w:sz w:val="28"/>
+          <w:szCs w:val="28"/>
+          <w:lang w:val="en-US"/>
+        </w:rPr>
+        <w:t>Per</w:t>
+      </w:r>
+      <w:proofErr w:type="gramEnd"/>
+      <w:r>
+        <w:rPr>
+          <w:sz w:val="28"/>
+          <w:szCs w:val="28"/>
+          <w:lang w:val="en-US"/>
+        </w:rPr>
+        <w:t xml:space="preserve"> Packet</w:t>
+      </w:r>
+      <w:r>
+        <w:rPr>
+          <w:sz w:val="28"/>
+          <w:szCs w:val="28"/>
+          <w:lang w:val="en-US"/>
+        </w:rPr>
+        <w:t xml:space="preserve"> and is used mainly for choosing the best working approach. The target metrics </w:t>
+      </w:r>
+      <w:proofErr w:type="gramStart"/>
+      <w:r>
+        <w:rPr>
+          <w:sz w:val="28"/>
+          <w:szCs w:val="28"/>
+          <w:lang w:val="en-US"/>
+        </w:rPr>
+        <w:t>values is</w:t>
+      </w:r>
+      <w:proofErr w:type="gramEnd"/>
+      <w:r>
+        <w:rPr>
+          <w:sz w:val="28"/>
+          <w:szCs w:val="28"/>
+          <w:lang w:val="en-US"/>
+        </w:rPr>
+        <w:t xml:space="preserve"> set in the following paragraph and is used as the requirements to the NAT settings and abilities.</w:t>
+      </w:r>
+    </w:p>
+    <w:p>
+      <w:pPr>
+        <w:pStyle w:val="NoSpacing"/>
+        <w:ind w:left="720"/>
+        <w:jc w:val="both"/>
+        <w:rPr>
+          <w:sz w:val="28"/>
+          <w:szCs w:val="28"/>
+          <w:lang w:val="en-US"/>
+        </w:rPr>
+      </w:pPr>
+    </w:p>
+    <w:p>
+      <w:pPr>
+        <w:pStyle w:val="NoSpacing"/>
+        <w:jc w:val="both"/>
+        <w:rPr>
+          <w:b/>
+          <w:sz w:val="32"/>
+          <w:szCs w:val="32"/>
+          <w:lang w:val="en-US"/>
+        </w:rPr>
+      </w:pPr>
+      <w:r>
+        <w:rPr>
+          <w:b/>
+          <w:sz w:val="32"/>
+          <w:szCs w:val="32"/>
+          <w:lang w:val="en-US"/>
+        </w:rPr>
+        <w:t xml:space="preserve">CG NAT </w:t>
+      </w:r>
+      <w:r>
+        <w:rPr>
+          <w:b/>
+          <w:sz w:val="32"/>
+          <w:szCs w:val="32"/>
+          <w:lang w:val="en-US"/>
+        </w:rPr>
+        <w:t>T</w:t>
+      </w:r>
+      <w:r>
+        <w:rPr>
+          <w:b/>
+          <w:sz w:val="32"/>
+          <w:szCs w:val="32"/>
+          <w:lang w:val="en-US"/>
+        </w:rPr>
+        <w:t>arget</w:t>
+      </w:r>
+      <w:r>
+        <w:rPr>
+          <w:b/>
+          <w:sz w:val="32"/>
+          <w:szCs w:val="32"/>
+          <w:lang w:val="en-US"/>
+        </w:rPr>
+        <w:t xml:space="preserve"> Metric V</w:t>
+      </w:r>
+      <w:r>
+        <w:rPr>
+          <w:b/>
+          <w:sz w:val="32"/>
+          <w:szCs w:val="32"/>
+          <w:lang w:val="en-US"/>
+        </w:rPr>
+        <w:t>alues</w:t>
+      </w:r>
+      <w:r>
+        <w:rPr>
+          <w:b/>
+          <w:sz w:val="32"/>
+          <w:szCs w:val="32"/>
+          <w:lang w:val="en-US"/>
+        </w:rPr>
+        <w:t xml:space="preserve"> </w:t>
+      </w:r>
+    </w:p>
+    <w:p>
+      <w:pPr>
+        <w:pStyle w:val="NoSpacing"/>
+        <w:jc w:val="both"/>
+        <w:rPr>
+          <w:b/>
+          <w:sz w:val="28"/>
+          <w:szCs w:val="28"/>
+          <w:lang w:val="en-US"/>
+        </w:rPr>
+      </w:pPr>
+    </w:p>
+    <w:p>
+      <w:pPr>
+        <w:pStyle w:val="NoSpacing"/>
+        <w:jc w:val="both"/>
+        <w:rPr>
+          <w:sz w:val="28"/>
+          <w:szCs w:val="28"/>
+          <w:lang w:val="en-US"/>
+        </w:rPr>
+      </w:pPr>
+      <w:r>
+        <w:rPr>
+          <w:sz w:val="28"/>
+          <w:szCs w:val="28"/>
+          <w:lang w:val="en-US"/>
+        </w:rPr>
+        <w:t>Based on the sources of information the performance requirements of the NAT device are set following:</w:t>
       </w:r>
     </w:p>
     <w:p>
@@ -1889,39 +2656,7 @@
           <w:szCs w:val="28"/>
           <w:lang w:val="en-US"/>
         </w:rPr>
-        <w:t xml:space="preserve">Concurrent session support: 65.5M (a B-class network with up to 1000 </w:t>
-      </w:r>
-      <w:r>
-        <w:rPr>
-          <w:sz w:val="28"/>
-          <w:szCs w:val="28"/>
-          <w:lang w:val="en-US"/>
-        </w:rPr>
-        <w:t xml:space="preserve">active </w:t>
-      </w:r>
-      <w:r>
-        <w:rPr>
-          <w:sz w:val="28"/>
-          <w:szCs w:val="28"/>
-          <w:lang w:val="en-US"/>
-        </w:rPr>
-        <w:t xml:space="preserve">ports </w:t>
-      </w:r>
-      <w:r>
-        <w:rPr>
-          <w:sz w:val="28"/>
-          <w:szCs w:val="28"/>
-          <w:lang w:val="en-US"/>
-        </w:rPr>
-        <w:t>for</w:t>
-      </w:r>
-      <w:r>
-        <w:rPr>
-          <w:sz w:val="28"/>
-          <w:szCs w:val="28"/>
-          <w:lang w:val="en-US"/>
-        </w:rPr>
-        <w:t xml:space="preserve"> each node)</w:t>
+        <w:t>Packet processing rate: 5.5 Mpps</w:t>
       </w:r>
     </w:p>
     <w:p>
@@ -1944,7 +2679,39 @@
           <w:szCs w:val="28"/>
           <w:lang w:val="en-US"/>
         </w:rPr>
-        <w:t>Connection setups rate: 3 Mcsps</w:t>
+        <w:t xml:space="preserve">Concurrent session support: 65.5M (a B-class network with up to 1000 </w:t>
+      </w:r>
+      <w:r>
+        <w:rPr>
+          <w:sz w:val="28"/>
+          <w:szCs w:val="28"/>
+          <w:lang w:val="en-US"/>
+        </w:rPr>
+        <w:t xml:space="preserve">active </w:t>
+      </w:r>
+      <w:r>
+        <w:rPr>
+          <w:sz w:val="28"/>
+          <w:szCs w:val="28"/>
+          <w:lang w:val="en-US"/>
+        </w:rPr>
+        <w:t xml:space="preserve">ports </w:t>
+      </w:r>
+      <w:r>
+        <w:rPr>
+          <w:sz w:val="28"/>
+          <w:szCs w:val="28"/>
+          <w:lang w:val="en-US"/>
+        </w:rPr>
+        <w:t>for</w:t>
+      </w:r>
+      <w:r>
+        <w:rPr>
+          <w:sz w:val="28"/>
+          <w:szCs w:val="28"/>
+          <w:lang w:val="en-US"/>
+        </w:rPr>
+        <w:t xml:space="preserve"> each node)</w:t>
       </w:r>
     </w:p>
     <w:p>
@@ -1967,6 +2734,29 @@
           <w:szCs w:val="28"/>
           <w:lang w:val="en-US"/>
         </w:rPr>
+        <w:t>Connection setups rate: 3 Mcsps</w:t>
+      </w:r>
+    </w:p>
+    <w:p>
+      <w:pPr>
+        <w:pStyle w:val="NoSpacing"/>
+        <w:numPr>
+          <w:ilvl w:val="0"/>
+          <w:numId w:val="21"/>
+        </w:numPr>
+        <w:jc w:val="both"/>
+        <w:rPr>
+          <w:sz w:val="28"/>
+          <w:szCs w:val="28"/>
+          <w:lang w:val="en-US"/>
+        </w:rPr>
+      </w:pPr>
+      <w:r>
+        <w:rPr>
+          <w:sz w:val="28"/>
+          <w:szCs w:val="28"/>
+          <w:lang w:val="en-US"/>
+        </w:rPr>
         <w:t xml:space="preserve">Throughput: 10 Gbps </w:t>
       </w:r>
     </w:p>
@@ -1985,327 +2775,6 @@
     <w:p>
       <w:pPr>
         <w:pStyle w:val="NoSpacing"/>
-        <w:ind w:left="720"/>
-        <w:jc w:val="both"/>
-        <w:rPr>
-          <w:b/>
-          <w:i/>
-          <w:sz w:val="28"/>
-          <w:szCs w:val="28"/>
-          <w:lang w:val="en-US"/>
-        </w:rPr>
-      </w:pPr>
-    </w:p>
-    <w:p>
-      <w:pPr>
-        <w:pStyle w:val="NoSpacing"/>
-        <w:jc w:val="both"/>
-        <w:rPr>
-          <w:sz w:val="28"/>
-          <w:szCs w:val="28"/>
-          <w:lang w:val="en-US"/>
-        </w:rPr>
-      </w:pPr>
-      <w:r>
-        <w:rPr>
-          <w:sz w:val="28"/>
-          <w:szCs w:val="28"/>
-          <w:lang w:val="en-US"/>
-        </w:rPr>
-        <w:t xml:space="preserve">In this document for evaluation of the performance </w:t>
-      </w:r>
-      <w:r>
-        <w:rPr>
-          <w:sz w:val="28"/>
-          <w:szCs w:val="28"/>
-          <w:lang w:val="en-US"/>
-        </w:rPr>
-        <w:t>another me</w:t>
-      </w:r>
-      <w:r>
-        <w:rPr>
-          <w:sz w:val="28"/>
-          <w:szCs w:val="28"/>
-          <w:lang w:val="en-US"/>
-        </w:rPr>
-        <w:t>tric is</w:t>
-      </w:r>
-      <w:r>
-        <w:rPr>
-          <w:sz w:val="28"/>
-          <w:szCs w:val="28"/>
-          <w:lang w:val="en-US"/>
-        </w:rPr>
-        <w:t xml:space="preserve"> used: </w:t>
-      </w:r>
-      <w:r>
-        <w:rPr>
-          <w:b/>
-          <w:i/>
-          <w:sz w:val="28"/>
-          <w:szCs w:val="28"/>
-          <w:lang w:val="en-US"/>
-        </w:rPr>
-        <w:t>Cycles per packet</w:t>
-      </w:r>
-      <w:r>
-        <w:rPr>
-          <w:b/>
-          <w:i/>
-          <w:sz w:val="28"/>
-          <w:szCs w:val="28"/>
-          <w:lang w:val="en-US"/>
-        </w:rPr>
-        <w:t xml:space="preserve"> </w:t>
-      </w:r>
-      <w:r>
-        <w:rPr>
-          <w:sz w:val="28"/>
-          <w:szCs w:val="28"/>
-          <w:lang w:val="en-US"/>
-        </w:rPr>
-        <w:t>– the amount of processors’ cy</w:t>
-      </w:r>
-      <w:r>
-        <w:rPr>
-          <w:sz w:val="28"/>
-          <w:szCs w:val="28"/>
-          <w:lang w:val="en-US"/>
-        </w:rPr>
-        <w:t xml:space="preserve">cles spent on processing of one </w:t>
-      </w:r>
-      <w:r>
-        <w:rPr>
-          <w:sz w:val="28"/>
-          <w:szCs w:val="28"/>
-          <w:lang w:val="en-US"/>
-        </w:rPr>
-        <w:t>packet. Th</w:t>
-      </w:r>
-      <w:r>
-        <w:rPr>
-          <w:sz w:val="28"/>
-          <w:szCs w:val="28"/>
-          <w:lang w:val="en-US"/>
-        </w:rPr>
-        <w:t>is metric seems to be more descriptive</w:t>
-      </w:r>
-      <w:r>
-        <w:rPr>
-          <w:sz w:val="28"/>
-          <w:szCs w:val="28"/>
-          <w:lang w:val="en-US"/>
-        </w:rPr>
-        <w:t xml:space="preserve"> than others while describing the NAT performance because there are a lot diff</w:t>
-      </w:r>
-      <w:r>
-        <w:rPr>
-          <w:sz w:val="28"/>
-          <w:szCs w:val="28"/>
-          <w:lang w:val="en-US"/>
-        </w:rPr>
-        <w:t>erent processors which</w:t>
-      </w:r>
-      <w:r>
-        <w:rPr>
-          <w:sz w:val="28"/>
-          <w:szCs w:val="28"/>
-          <w:lang w:val="en-US"/>
-        </w:rPr>
-        <w:t xml:space="preserve"> differ to each other with CPU frequency and technologies used which makes </w:t>
-      </w:r>
-      <w:r>
-        <w:rPr>
-          <w:sz w:val="28"/>
-          <w:szCs w:val="28"/>
-          <w:lang w:val="en-US"/>
-        </w:rPr>
-        <w:t xml:space="preserve">it </w:t>
-      </w:r>
-      <w:r>
-        <w:rPr>
-          <w:sz w:val="28"/>
-          <w:szCs w:val="28"/>
-          <w:lang w:val="en-US"/>
-        </w:rPr>
-        <w:t>harder to compare</w:t>
-      </w:r>
-      <w:r>
-        <w:rPr>
-          <w:sz w:val="28"/>
-          <w:szCs w:val="28"/>
-          <w:lang w:val="en-US"/>
-        </w:rPr>
-        <w:t xml:space="preserve"> the performance of the NAT on different processors using the set of metrics described earlier in this chapter. Cycles per packet metric</w:t>
-      </w:r>
-      <w:r>
-        <w:rPr>
-          <w:sz w:val="28"/>
-          <w:szCs w:val="28"/>
-          <w:lang w:val="en-US"/>
-        </w:rPr>
-        <w:t xml:space="preserve"> gives </w:t>
-      </w:r>
-      <w:r>
-        <w:rPr>
-          <w:sz w:val="28"/>
-          <w:szCs w:val="28"/>
-          <w:lang w:val="en-US"/>
-        </w:rPr>
-        <w:t>clear</w:t>
-      </w:r>
-      <w:r>
-        <w:rPr>
-          <w:sz w:val="28"/>
-          <w:szCs w:val="28"/>
-          <w:lang w:val="en-US"/>
-        </w:rPr>
-        <w:t>er</w:t>
-      </w:r>
-      <w:r>
-        <w:rPr>
-          <w:sz w:val="28"/>
-          <w:szCs w:val="28"/>
-          <w:lang w:val="en-US"/>
-        </w:rPr>
-        <w:t xml:space="preserve"> </w:t>
-      </w:r>
-      <w:r>
-        <w:rPr>
-          <w:sz w:val="28"/>
-          <w:szCs w:val="28"/>
-          <w:lang w:val="en-US"/>
-        </w:rPr>
-        <w:t>impression</w:t>
-      </w:r>
-      <w:r>
-        <w:rPr>
-          <w:sz w:val="28"/>
-          <w:szCs w:val="28"/>
-          <w:lang w:val="en-US"/>
-        </w:rPr>
-        <w:t xml:space="preserve"> of the performance because </w:t>
-      </w:r>
-      <w:r>
-        <w:rPr>
-          <w:sz w:val="28"/>
-          <w:szCs w:val="28"/>
-          <w:lang w:val="en-US"/>
-        </w:rPr>
-        <w:t xml:space="preserve">at least </w:t>
-      </w:r>
-      <w:r>
-        <w:rPr>
-          <w:sz w:val="28"/>
-          <w:szCs w:val="28"/>
-          <w:lang w:val="en-US"/>
-        </w:rPr>
-        <w:t>it doesn’t depend o</w:t>
-      </w:r>
-      <w:r>
-        <w:rPr>
-          <w:sz w:val="28"/>
-          <w:szCs w:val="28"/>
-          <w:lang w:val="en-US"/>
-        </w:rPr>
-        <w:t>n CPU frequency</w:t>
-      </w:r>
-      <w:r>
-        <w:rPr>
-          <w:sz w:val="28"/>
-          <w:szCs w:val="28"/>
-          <w:lang w:val="en-US"/>
-        </w:rPr>
-        <w:t>.</w:t>
-      </w:r>
-      <w:r>
-        <w:rPr>
-          <w:sz w:val="28"/>
-          <w:szCs w:val="28"/>
-          <w:lang w:val="en-US"/>
-        </w:rPr>
-        <w:t xml:space="preserve"> Thus</w:t>
-      </w:r>
-      <w:r>
-        <w:rPr>
-          <w:sz w:val="28"/>
-          <w:szCs w:val="28"/>
-          <w:lang w:val="en-US"/>
-        </w:rPr>
-        <w:t>,</w:t>
-      </w:r>
-      <w:r>
-        <w:rPr>
-          <w:sz w:val="28"/>
-          <w:szCs w:val="28"/>
-          <w:lang w:val="en-US"/>
-        </w:rPr>
-        <w:t xml:space="preserve"> the main performance metric used in this wo</w:t>
-      </w:r>
-      <w:r>
-        <w:rPr>
-          <w:sz w:val="28"/>
-          <w:szCs w:val="28"/>
-          <w:lang w:val="en-US"/>
-        </w:rPr>
-        <w:t>rk is Cycles Per P</w:t>
-      </w:r>
-      <w:r>
-        <w:rPr>
-          <w:sz w:val="28"/>
-          <w:szCs w:val="28"/>
-          <w:lang w:val="en-US"/>
-        </w:rPr>
-        <w:t xml:space="preserve">acket while packet processing rate, concurrent session support, connections </w:t>
-      </w:r>
-      <w:r>
-        <w:rPr>
-          <w:sz w:val="28"/>
-          <w:szCs w:val="28"/>
-          <w:lang w:val="en-US"/>
-        </w:rPr>
-        <w:t xml:space="preserve">setups rate and throughput </w:t>
-      </w:r>
-      <w:r>
-        <w:rPr>
-          <w:sz w:val="28"/>
-          <w:szCs w:val="28"/>
-          <w:lang w:val="en-US"/>
-        </w:rPr>
-        <w:t xml:space="preserve">play supplementary </w:t>
-      </w:r>
-      <w:r>
-        <w:rPr>
-          <w:sz w:val="28"/>
-          <w:szCs w:val="28"/>
-          <w:lang w:val="en-US"/>
-        </w:rPr>
-        <w:t>role and is mentioned where their</w:t>
-      </w:r>
-      <w:r>
-        <w:rPr>
-          <w:sz w:val="28"/>
-          <w:szCs w:val="28"/>
-          <w:lang w:val="en-US"/>
-        </w:rPr>
-        <w:t xml:space="preserve"> role becomes important. </w:t>
-      </w:r>
-    </w:p>
-    <w:p>
-      <w:pPr>
-        <w:pStyle w:val="NoSpacing"/>
-        <w:ind w:left="720"/>
-        <w:jc w:val="both"/>
-        <w:rPr>
-          <w:sz w:val="28"/>
-          <w:szCs w:val="28"/>
-          <w:lang w:val="en-US"/>
-        </w:rPr>
-      </w:pPr>
-    </w:p>
-    <w:p>
-      <w:pPr>
-        <w:pStyle w:val="NoSpacing"/>
         <w:jc w:val="both"/>
         <w:rPr>
           <w:b/>
@@ -2360,7 +2829,16 @@
           <w:szCs w:val="28"/>
           <w:lang w:val="en-US"/>
         </w:rPr>
-        <w:t xml:space="preserve">one which gives the best performance results. The second part is about choosing of technological approaches which give an answer to the question of how the program have to be structured and what technics have to be used to achieve the target performance. </w:t>
+        <w:t xml:space="preserve">one which gives the best performance results. The second part is about choosing </w:t>
+      </w:r>
+      <w:r>
+        <w:rPr>
+          <w:sz w:val="28"/>
+          <w:szCs w:val="28"/>
+          <w:lang w:val="en-US"/>
+        </w:rPr>
+        <w:lastRenderedPageBreak/>
+        <w:t xml:space="preserve">of technological approaches which give an answer to the question of how the program have to be structured and what technics have to be used to achieve the target performance. </w:t>
       </w:r>
       <w:r>
         <w:rPr>
@@ -2535,16 +3013,7 @@
           <w:szCs w:val="28"/>
           <w:lang w:val="en-US"/>
         </w:rPr>
-        <w:t xml:space="preserve">results.  The metric produced by this part is cycles </w:t>
-      </w:r>
-      <w:r>
-        <w:rPr>
-          <w:sz w:val="28"/>
-          <w:szCs w:val="28"/>
-          <w:lang w:val="en-US"/>
-        </w:rPr>
-        <w:lastRenderedPageBreak/>
-        <w:t xml:space="preserve">per packet. This metric is acquired </w:t>
+        <w:t xml:space="preserve">results.  The metric produced by this part is cycles per packet. This metric is acquired </w:t>
       </w:r>
       <w:r>
         <w:rPr>
@@ -3192,7 +3661,16 @@
           <w:szCs w:val="28"/>
           <w:lang w:val="en-US"/>
         </w:rPr>
-        <w:t>from Linux kernel is used. For getting</w:t>
+        <w:t xml:space="preserve">from Linux </w:t>
+      </w:r>
+      <w:r>
+        <w:rPr>
+          <w:sz w:val="28"/>
+          <w:szCs w:val="28"/>
+          <w:lang w:val="en-US"/>
+        </w:rPr>
+        <w:lastRenderedPageBreak/>
+        <w:t>kernel is used. For getting</w:t>
       </w:r>
       <w:r>
         <w:rPr>
@@ -3263,6 +3741,14 @@
           <w:szCs w:val="28"/>
           <w:lang w:val="en-US"/>
         </w:rPr>
+        <w:t xml:space="preserve"> However, some different, faster, source of timestamp data can be used, for example CPU ticks counter which is faster but trickier when connecting it to the physical time.</w:t>
+      </w:r>
+      <w:r>
+        <w:rPr>
+          <w:sz w:val="28"/>
+          <w:szCs w:val="28"/>
+          <w:lang w:val="en-US"/>
+        </w:rPr>
         <w:t xml:space="preserve"> T</w:t>
       </w:r>
       <w:r>
@@ -3295,7 +3781,15 @@
           <w:szCs w:val="28"/>
           <w:lang w:val="en-US"/>
         </w:rPr>
-        <w:t xml:space="preserve"> functions might be potential targets of</w:t>
+        <w:t xml:space="preserve"> </w:t>
+      </w:r>
+      <w:r>
+        <w:rPr>
+          <w:sz w:val="28"/>
+          <w:szCs w:val="28"/>
+          <w:lang w:val="en-US"/>
+        </w:rPr>
+        <w:t>functions might be potential targets of</w:t>
       </w:r>
       <w:r>
         <w:rPr>
@@ -3321,6 +3815,7 @@
         <w:rPr>
           <w:sz w:val="28"/>
           <w:szCs w:val="28"/>
+          <w:lang w:val="en-US"/>
         </w:rPr>
       </w:pPr>
     </w:p>
@@ -3426,7 +3921,23 @@
           <w:szCs w:val="28"/>
           <w:lang w:val="en-US"/>
         </w:rPr>
-        <w:t xml:space="preserve"> the following setup was used. There were packets with mostly unique (more than 90%) tuples of IP and Port number in the packet set. The test routine gave this packet set as an input to the testing NAT routine. The routine processed each packet and change the values of IP, port number and checksums in the packet saving this data at the same </w:t>
+        <w:t xml:space="preserve"> the following setup was used. There were packets </w:t>
+      </w:r>
+      <w:r>
+        <w:rPr>
+          <w:sz w:val="28"/>
+          <w:szCs w:val="28"/>
+          <w:lang w:val="en-US"/>
+        </w:rPr>
+        <w:t>with mostly unique (more than 99</w:t>
+      </w:r>
+      <w:r>
+        <w:rPr>
+          <w:sz w:val="28"/>
+          <w:szCs w:val="28"/>
+          <w:lang w:val="en-US"/>
+        </w:rPr>
+        <w:t xml:space="preserve">%) tuples of IP and Port number in the packet set. The test routine gave this packet set as an input to the testing NAT routine. The routine processed each packet and change the values of IP, port number and checksums in the packet saving this data at the same </w:t>
       </w:r>
       <w:r>
         <w:rPr>
@@ -3458,7 +3969,6 @@
           <w:szCs w:val="28"/>
           <w:lang w:val="en-US"/>
         </w:rPr>
-        <w:lastRenderedPageBreak/>
         <w:t xml:space="preserve">processed the routine performed backward translation simulating the response of the node from </w:t>
       </w:r>
       <w:r>
@@ -3659,8 +4169,6 @@
         </w:rPr>
         <w:t>,</w:t>
       </w:r>
-      <w:bookmarkStart w:id="0" w:name="_GoBack"/>
-      <w:bookmarkEnd w:id="0"/>
       <w:r>
         <w:rPr>
           <w:sz w:val="28"/>
@@ -3718,7 +4226,25 @@
           <w:szCs w:val="32"/>
           <w:lang w:val="en-US"/>
         </w:rPr>
-        <w:t xml:space="preserve"> performance</w:t>
+        <w:t xml:space="preserve"> P</w:t>
+      </w:r>
+      <w:r>
+        <w:rPr>
+          <w:b/>
+          <w:sz w:val="32"/>
+          <w:szCs w:val="32"/>
+          <w:lang w:val="en-US"/>
+        </w:rPr>
+        <w:t>erformance</w:t>
+      </w:r>
+      <w:r>
+        <w:rPr>
+          <w:b/>
+          <w:sz w:val="32"/>
+          <w:szCs w:val="32"/>
+          <w:lang w:val="en-US"/>
+        </w:rPr>
+        <w:t xml:space="preserve"> and Packet Processing Latency</w:t>
       </w:r>
     </w:p>
     <w:p>
@@ -3839,7 +4365,16 @@
           <w:szCs w:val="28"/>
           <w:lang w:val="en-US"/>
         </w:rPr>
-        <w:t xml:space="preserve">. By word “ideal” the zero-time lookup data structure is implied. </w:t>
+        <w:t xml:space="preserve">. By word “ideal” the zero-time lookup data structure is </w:t>
+      </w:r>
+      <w:r>
+        <w:rPr>
+          <w:sz w:val="28"/>
+          <w:szCs w:val="28"/>
+          <w:lang w:val="en-US"/>
+        </w:rPr>
+        <w:lastRenderedPageBreak/>
+        <w:t xml:space="preserve">implied. </w:t>
       </w:r>
       <w:r>
         <w:rPr>
@@ -4078,7 +4613,6 @@
           <w:noProof/>
           <w:lang w:val="en-US"/>
         </w:rPr>
-        <w:lastRenderedPageBreak/>
         <w:drawing>
           <wp:inline distT="0" distB="0" distL="0" distR="0" wp14:anchorId="04A6ED8F" wp14:editId="12F44AC3">
             <wp:extent cx="5861050" cy="3263900"/>
@@ -4183,6 +4717,69 @@
         <w:pStyle w:val="NoSpacing"/>
         <w:jc w:val="both"/>
         <w:rPr>
+          <w:sz w:val="28"/>
+          <w:szCs w:val="28"/>
+          <w:lang w:val="en-US"/>
+        </w:rPr>
+      </w:pPr>
+      <w:r>
+        <w:rPr>
+          <w:sz w:val="28"/>
+          <w:szCs w:val="28"/>
+          <w:lang w:val="en-US"/>
+        </w:rPr>
+        <w:t xml:space="preserve">Having </w:t>
+      </w:r>
+      <w:proofErr w:type="gramStart"/>
+      <w:r>
+        <w:rPr>
+          <w:sz w:val="28"/>
+          <w:szCs w:val="28"/>
+          <w:lang w:val="en-US"/>
+        </w:rPr>
+        <w:t xml:space="preserve">this </w:t>
+      </w:r>
+      <w:r>
+        <w:rPr>
+          <w:sz w:val="28"/>
+          <w:szCs w:val="28"/>
+          <w:lang w:val="en-US"/>
+        </w:rPr>
+        <w:t>results</w:t>
+      </w:r>
+      <w:proofErr w:type="gramEnd"/>
+      <w:r>
+        <w:rPr>
+          <w:sz w:val="28"/>
+          <w:szCs w:val="28"/>
+          <w:lang w:val="en-US"/>
+        </w:rPr>
+        <w:t xml:space="preserve"> in mind, the latency value for a single packet processing becomes known. The </w:t>
+      </w:r>
+      <w:r>
+        <w:rPr>
+          <w:b/>
+          <w:i/>
+          <w:sz w:val="28"/>
+          <w:szCs w:val="28"/>
+          <w:lang w:val="en-US"/>
+        </w:rPr>
+        <w:t>latency</w:t>
+      </w:r>
+      <w:r>
+        <w:rPr>
+          <w:sz w:val="28"/>
+          <w:szCs w:val="28"/>
+          <w:lang w:val="en-US"/>
+        </w:rPr>
+        <w:t xml:space="preserve"> is 119 cps or 50 ns.</w:t>
+      </w:r>
+    </w:p>
+    <w:p>
+      <w:pPr>
+        <w:pStyle w:val="NoSpacing"/>
+        <w:jc w:val="both"/>
+        <w:rPr>
           <w:b/>
           <w:sz w:val="32"/>
           <w:szCs w:val="32"/>
@@ -4288,7 +4885,17 @@
           <w:szCs w:val="28"/>
           <w:lang w:val="en-US"/>
         </w:rPr>
-        <w:t xml:space="preserve"> Each NAT system should store information in some kind of data structure to be able to retrieve this information when it is necessary. Having in mind that the NAT should be able to suppo</w:t>
+        <w:t xml:space="preserve"> Each </w:t>
+      </w:r>
+      <w:bookmarkStart w:id="0" w:name="_GoBack"/>
+      <w:bookmarkEnd w:id="0"/>
+      <w:r>
+        <w:rPr>
+          <w:sz w:val="28"/>
+          <w:szCs w:val="28"/>
+          <w:lang w:val="en-US"/>
+        </w:rPr>
+        <w:t>NAT system should store information in some kind of data structure to be able to retrieve this information when it is necessary. Having in mind that the NAT should be able to suppo</w:t>
       </w:r>
       <w:r>
         <w:rPr>
@@ -4336,7 +4943,16 @@
           <w:szCs w:val="28"/>
           <w:lang w:val="en-US"/>
         </w:rPr>
-        <w:t xml:space="preserve"> of </w:t>
+        <w:t xml:space="preserve"> </w:t>
+      </w:r>
+      <w:r>
+        <w:rPr>
+          <w:sz w:val="28"/>
+          <w:szCs w:val="28"/>
+          <w:lang w:val="en-US"/>
+        </w:rPr>
+        <w:lastRenderedPageBreak/>
+        <w:t xml:space="preserve">of </w:t>
       </w:r>
       <w:r>
         <w:rPr>
@@ -4386,7 +5002,47 @@
           <w:szCs w:val="28"/>
           <w:lang w:val="en-US"/>
         </w:rPr>
-        <w:t>) it is easy to calculate how many cycles we could spend on a packet. Having a processor working on 2.4GHz frequency we could spend 436 cycles per packet.</w:t>
+        <w:t xml:space="preserve">) it is easy </w:t>
+      </w:r>
+      <w:r>
+        <w:rPr>
+          <w:sz w:val="28"/>
+          <w:szCs w:val="28"/>
+          <w:lang w:val="en-US"/>
+        </w:rPr>
+        <w:t xml:space="preserve">to calculate how many cycles </w:t>
+      </w:r>
+      <w:r>
+        <w:rPr>
+          <w:sz w:val="28"/>
+          <w:szCs w:val="28"/>
+          <w:lang w:val="en-US"/>
+        </w:rPr>
+        <w:t>could</w:t>
+      </w:r>
+      <w:r>
+        <w:rPr>
+          <w:sz w:val="28"/>
+          <w:szCs w:val="28"/>
+          <w:lang w:val="en-US"/>
+        </w:rPr>
+        <w:t xml:space="preserve"> be spent</w:t>
+      </w:r>
+      <w:r>
+        <w:rPr>
+          <w:sz w:val="28"/>
+          <w:szCs w:val="28"/>
+          <w:lang w:val="en-US"/>
+        </w:rPr>
+        <w:t xml:space="preserve"> on a packet. Having a processor working on 2.4GHz frequency we could spend 436 cycles per packet.</w:t>
+      </w:r>
+      <w:r>
+        <w:rPr>
+          <w:sz w:val="28"/>
+          <w:szCs w:val="28"/>
+          <w:lang w:val="en-US"/>
+        </w:rPr>
+        <w:t xml:space="preserve"> Hence, our target performance characteristic in cycles per packet is 436.</w:t>
       </w:r>
     </w:p>
     <w:p>
@@ -4632,7 +5288,6 @@
           <w:noProof/>
           <w:lang w:val="en-US"/>
         </w:rPr>
-        <w:lastRenderedPageBreak/>
         <w:drawing>
           <wp:inline distT="0" distB="0" distL="0" distR="0" wp14:anchorId="7E7D9369" wp14:editId="328D2765">
             <wp:extent cx="6115050" cy="3105150"/>
@@ -4871,6 +5526,7 @@
           <w:szCs w:val="28"/>
           <w:lang w:val="en-US"/>
         </w:rPr>
+        <w:lastRenderedPageBreak/>
         <w:t xml:space="preserve">The target capacity of the NAT translation information data structure is 65.5M records which makes the </w:t>
       </w:r>
       <w:r>
@@ -5098,16 +5754,7 @@
           <w:szCs w:val="28"/>
           <w:lang w:val="en-US"/>
         </w:rPr>
-        <w:t xml:space="preserve">leaving acceptable level </w:t>
-      </w:r>
-      <w:r>
-        <w:rPr>
-          <w:sz w:val="28"/>
-          <w:szCs w:val="28"/>
-          <w:lang w:val="en-US"/>
-        </w:rPr>
-        <w:lastRenderedPageBreak/>
-        <w:t xml:space="preserve">of </w:t>
+        <w:t xml:space="preserve">leaving acceptable level of </w:t>
       </w:r>
       <w:r>
         <w:rPr>
@@ -5807,6 +6454,7 @@
           <w:szCs w:val="28"/>
           <w:lang w:val="en-US"/>
         </w:rPr>
+        <w:lastRenderedPageBreak/>
         <w:t>The total record size is 20 bytes.</w:t>
       </w:r>
       <w:r>
@@ -6081,7 +6729,6 @@
           <w:szCs w:val="32"/>
           <w:lang w:val="en-US"/>
         </w:rPr>
-        <w:lastRenderedPageBreak/>
         <w:t>Tree-based NAT</w:t>
       </w:r>
       <w:r>
@@ -6335,6 +6982,7 @@
           <w:noProof/>
           <w:lang w:val="en-US"/>
         </w:rPr>
+        <w:lastRenderedPageBreak/>
         <w:drawing>
           <wp:inline distT="0" distB="0" distL="0" distR="0" wp14:anchorId="7B4CF551" wp14:editId="526C2860">
             <wp:extent cx="6141638" cy="3105049"/>
@@ -6822,7 +7470,6 @@
           <w:szCs w:val="28"/>
           <w:lang w:val="en-US"/>
         </w:rPr>
-        <w:lastRenderedPageBreak/>
         <w:t xml:space="preserve">Another drawback of binary tree is low spatial </w:t>
       </w:r>
       <w:proofErr w:type="gramStart"/>
@@ -7161,7 +7808,16 @@
           <w:szCs w:val="28"/>
           <w:lang w:val="en-US"/>
         </w:rPr>
-        <w:t xml:space="preserve"> Hence, as a data structure for backwards NAT translation a one-dimensional array of structures can be used. To access it</w:t>
+        <w:t xml:space="preserve"> Hence, as a data structure for backwards NAT </w:t>
+      </w:r>
+      <w:r>
+        <w:rPr>
+          <w:sz w:val="28"/>
+          <w:szCs w:val="28"/>
+          <w:lang w:val="en-US"/>
+        </w:rPr>
+        <w:lastRenderedPageBreak/>
+        <w:t>translation a one-dimensional array of structures can be used. To access it</w:t>
       </w:r>
       <w:r>
         <w:rPr>
@@ -7507,16 +8163,7 @@
           <w:szCs w:val="28"/>
           <w:lang w:val="en-US"/>
         </w:rPr>
-        <w:t xml:space="preserve">lthough this result is quite good but has two serious flaws: The first one is that the </w:t>
-      </w:r>
-      <w:r>
-        <w:rPr>
-          <w:sz w:val="28"/>
-          <w:szCs w:val="28"/>
-          <w:lang w:val="en-US"/>
-        </w:rPr>
-        <w:lastRenderedPageBreak/>
-        <w:t>performance is still below the desired level of 436 cycles and to fulfill that requirement it is necessary to speed up the lookup in 3.5 times. The second one is that the tree isn’</w:t>
+        <w:t>lthough this result is quite good but has two serious flaws: The first one is that the performance is still below the desired level of 436 cycles and to fulfill that requirement it is necessary to speed up the lookup in 3.5 times. The second one is that the tree isn’</w:t>
       </w:r>
       <w:r>
         <w:rPr>
@@ -7986,7 +8633,151 @@
           <w:szCs w:val="28"/>
           <w:lang w:val="en-US"/>
         </w:rPr>
-        <w:t xml:space="preserve"> as the hash function. The NAT table capacity is set to store 1000 translation for each of 65536 </w:t>
+        <w:t xml:space="preserve"> as the hash function. The NAT table capacity is set to store 1000 translation for each of 65536 nodes of the supported network. </w:t>
+      </w:r>
+      <w:r>
+        <w:rPr>
+          <w:sz w:val="28"/>
+          <w:szCs w:val="28"/>
+          <w:lang w:val="en-US"/>
+        </w:rPr>
+        <w:t xml:space="preserve"> As in case of the binary tree exploration, the hash table is used for outgoing packets</w:t>
+      </w:r>
+      <w:r>
+        <w:rPr>
+          <w:sz w:val="28"/>
+          <w:szCs w:val="28"/>
+          <w:lang w:val="en-US"/>
+        </w:rPr>
+        <w:t>. F</w:t>
+      </w:r>
+      <w:r>
+        <w:rPr>
+          <w:sz w:val="28"/>
+          <w:szCs w:val="28"/>
+          <w:lang w:val="en-US"/>
+        </w:rPr>
+        <w:t>or incoming packets the same 1-dimensional array is used. The hash table cell includes supplementary data which includes a link to a corresponding cell in the incoming array for accelerating of new translation</w:t>
+      </w:r>
+      <w:r>
+        <w:rPr>
+          <w:sz w:val="28"/>
+          <w:szCs w:val="28"/>
+          <w:lang w:val="en-US"/>
+        </w:rPr>
+        <w:t xml:space="preserve"> creating</w:t>
+      </w:r>
+      <w:r>
+        <w:rPr>
+          <w:sz w:val="28"/>
+          <w:szCs w:val="28"/>
+          <w:lang w:val="en-US"/>
+        </w:rPr>
+        <w:t xml:space="preserve"> time. The re</w:t>
+      </w:r>
+      <w:r>
+        <w:rPr>
+          <w:sz w:val="28"/>
+          <w:szCs w:val="28"/>
+          <w:lang w:val="en-US"/>
+        </w:rPr>
+        <w:t>sults of using the hash table are</w:t>
+      </w:r>
+      <w:r>
+        <w:rPr>
+          <w:sz w:val="28"/>
+          <w:szCs w:val="28"/>
+          <w:lang w:val="en-US"/>
+        </w:rPr>
+        <w:t xml:space="preserve"> shown in Figure 5. </w:t>
+      </w:r>
+      <w:r>
+        <w:rPr>
+          <w:sz w:val="28"/>
+          <w:szCs w:val="28"/>
+          <w:lang w:val="en-US"/>
+        </w:rPr>
+        <w:t>There is a significant performance increasing in comparison with the tree-based NAT tables: it is 4 time</w:t>
+      </w:r>
+      <w:r>
+        <w:rPr>
+          <w:sz w:val="28"/>
+          <w:szCs w:val="28"/>
+          <w:lang w:val="en-US"/>
+        </w:rPr>
+        <w:t>s</w:t>
+      </w:r>
+      <w:r>
+        <w:rPr>
+          <w:sz w:val="28"/>
+          <w:szCs w:val="28"/>
+          <w:lang w:val="en-US"/>
+        </w:rPr>
+        <w:t xml:space="preserve"> faster.</w:t>
+      </w:r>
+      <w:r>
+        <w:rPr>
+          <w:sz w:val="28"/>
+          <w:szCs w:val="28"/>
+          <w:lang w:val="en-US"/>
+        </w:rPr>
+        <w:t xml:space="preserve"> Because of the test system limitations it is not seen from the chart what the NAT performance </w:t>
+      </w:r>
+      <w:r>
+        <w:rPr>
+          <w:sz w:val="28"/>
+          <w:szCs w:val="28"/>
+          <w:lang w:val="en-US"/>
+        </w:rPr>
+        <w:t xml:space="preserve">is </w:t>
+      </w:r>
+      <w:r>
+        <w:rPr>
+          <w:sz w:val="28"/>
+          <w:szCs w:val="28"/>
+          <w:lang w:val="en-US"/>
+        </w:rPr>
+        <w:t xml:space="preserve">at </w:t>
+      </w:r>
+      <w:r>
+        <w:rPr>
+          <w:sz w:val="28"/>
+          <w:szCs w:val="28"/>
+          <w:lang w:val="en-US"/>
+        </w:rPr>
+        <w:t>the target level of connections number</w:t>
+      </w:r>
+      <w:r>
+        <w:rPr>
+          <w:sz w:val="28"/>
+          <w:szCs w:val="28"/>
+          <w:lang w:val="en-US"/>
+        </w:rPr>
+        <w:t>. Althoug</w:t>
+      </w:r>
+      <w:r>
+        <w:rPr>
+          <w:sz w:val="28"/>
+          <w:szCs w:val="28"/>
+          <w:lang w:val="en-US"/>
+        </w:rPr>
+        <w:t xml:space="preserve">h, it is not shown in Figure 2, it is possible to estimate the full load performance, using the essence of the separate chaining linked list hash table and the results of linear search. </w:t>
+      </w:r>
+      <w:r>
+        <w:rPr>
+          <w:sz w:val="28"/>
+          <w:szCs w:val="28"/>
+          <w:lang w:val="en-US"/>
+        </w:rPr>
+        <w:t>The worst case scenario search time for this data structure is determined by the maximum length of the linked list associated with the cell calculated by hash function. T</w:t>
+      </w:r>
+      <w:r>
+        <w:rPr>
+          <w:sz w:val="28"/>
+          <w:szCs w:val="28"/>
+          <w:lang w:val="en-US"/>
+        </w:rPr>
+        <w:t xml:space="preserve">hus, changing the devisor value we could adjust the search time. But with changing the value the initial size of the hash table varies: than bigger the devisor that bigger its initial </w:t>
       </w:r>
       <w:r>
         <w:rPr>
@@ -7995,151 +8786,7 @@
           <w:lang w:val="en-US"/>
         </w:rPr>
         <w:lastRenderedPageBreak/>
-        <w:t xml:space="preserve">nodes of the supported network. </w:t>
-      </w:r>
-      <w:r>
-        <w:rPr>
-          <w:sz w:val="28"/>
-          <w:szCs w:val="28"/>
-          <w:lang w:val="en-US"/>
-        </w:rPr>
-        <w:t xml:space="preserve"> As in case of the binary tree exploration, the hash table is used for outgoing packets</w:t>
-      </w:r>
-      <w:r>
-        <w:rPr>
-          <w:sz w:val="28"/>
-          <w:szCs w:val="28"/>
-          <w:lang w:val="en-US"/>
-        </w:rPr>
-        <w:t>. F</w:t>
-      </w:r>
-      <w:r>
-        <w:rPr>
-          <w:sz w:val="28"/>
-          <w:szCs w:val="28"/>
-          <w:lang w:val="en-US"/>
-        </w:rPr>
-        <w:t>or incoming packets the same 1-dimensional array is used. The hash table cell includes supplementary data which includes a link to a corresponding cell in the incoming array for accelerating of new translation</w:t>
-      </w:r>
-      <w:r>
-        <w:rPr>
-          <w:sz w:val="28"/>
-          <w:szCs w:val="28"/>
-          <w:lang w:val="en-US"/>
-        </w:rPr>
-        <w:t xml:space="preserve"> creating</w:t>
-      </w:r>
-      <w:r>
-        <w:rPr>
-          <w:sz w:val="28"/>
-          <w:szCs w:val="28"/>
-          <w:lang w:val="en-US"/>
-        </w:rPr>
-        <w:t xml:space="preserve"> time. The re</w:t>
-      </w:r>
-      <w:r>
-        <w:rPr>
-          <w:sz w:val="28"/>
-          <w:szCs w:val="28"/>
-          <w:lang w:val="en-US"/>
-        </w:rPr>
-        <w:t>sults of using the hash table are</w:t>
-      </w:r>
-      <w:r>
-        <w:rPr>
-          <w:sz w:val="28"/>
-          <w:szCs w:val="28"/>
-          <w:lang w:val="en-US"/>
-        </w:rPr>
-        <w:t xml:space="preserve"> shown in Figure 5. </w:t>
-      </w:r>
-      <w:r>
-        <w:rPr>
-          <w:sz w:val="28"/>
-          <w:szCs w:val="28"/>
-          <w:lang w:val="en-US"/>
-        </w:rPr>
-        <w:t>There is a significant performance increasing in comparison with the tree-based NAT tables: it is 4 time</w:t>
-      </w:r>
-      <w:r>
-        <w:rPr>
-          <w:sz w:val="28"/>
-          <w:szCs w:val="28"/>
-          <w:lang w:val="en-US"/>
-        </w:rPr>
-        <w:t>s</w:t>
-      </w:r>
-      <w:r>
-        <w:rPr>
-          <w:sz w:val="28"/>
-          <w:szCs w:val="28"/>
-          <w:lang w:val="en-US"/>
-        </w:rPr>
-        <w:t xml:space="preserve"> faster.</w:t>
-      </w:r>
-      <w:r>
-        <w:rPr>
-          <w:sz w:val="28"/>
-          <w:szCs w:val="28"/>
-          <w:lang w:val="en-US"/>
-        </w:rPr>
-        <w:t xml:space="preserve"> Because of the test system limitations it is not seen from the chart what the NAT performance </w:t>
-      </w:r>
-      <w:r>
-        <w:rPr>
-          <w:sz w:val="28"/>
-          <w:szCs w:val="28"/>
-          <w:lang w:val="en-US"/>
-        </w:rPr>
-        <w:t xml:space="preserve">is </w:t>
-      </w:r>
-      <w:r>
-        <w:rPr>
-          <w:sz w:val="28"/>
-          <w:szCs w:val="28"/>
-          <w:lang w:val="en-US"/>
-        </w:rPr>
-        <w:t xml:space="preserve">at </w:t>
-      </w:r>
-      <w:r>
-        <w:rPr>
-          <w:sz w:val="28"/>
-          <w:szCs w:val="28"/>
-          <w:lang w:val="en-US"/>
-        </w:rPr>
-        <w:t>the target level of connections number</w:t>
-      </w:r>
-      <w:r>
-        <w:rPr>
-          <w:sz w:val="28"/>
-          <w:szCs w:val="28"/>
-          <w:lang w:val="en-US"/>
-        </w:rPr>
-        <w:t>. Althoug</w:t>
-      </w:r>
-      <w:r>
-        <w:rPr>
-          <w:sz w:val="28"/>
-          <w:szCs w:val="28"/>
-          <w:lang w:val="en-US"/>
-        </w:rPr>
-        <w:t xml:space="preserve">h, it is not shown in Figure 2, it is possible to estimate the full load performance, using the essence of the separate chaining linked list hash table and the results of linear search. </w:t>
-      </w:r>
-      <w:r>
-        <w:rPr>
-          <w:sz w:val="28"/>
-          <w:szCs w:val="28"/>
-          <w:lang w:val="en-US"/>
-        </w:rPr>
-        <w:t>The worst case scenario search time for this data structure is determined by the maximum length of the linked list associated with the cell calculated by hash function. T</w:t>
-      </w:r>
-      <w:r>
-        <w:rPr>
-          <w:sz w:val="28"/>
-          <w:szCs w:val="28"/>
-          <w:lang w:val="en-US"/>
-        </w:rPr>
-        <w:t>hus, changing the devisor value we could adjust the search time. But with changing the value the initial size of the hash table varies: than bigger the devisor that bigger its initial size. How to adjust these values properly is the question out of the scope of this document. The short estimations gave the value of 2^23 for the devisor which means the initial size of th</w:t>
+        <w:t>size. How to adjust these values properly is the question out of the scope of this document. The short estimations gave the value of 2^23 for the devisor which means the initial size of th</w:t>
       </w:r>
       <w:r>
         <w:rPr>
@@ -8471,16 +9118,7 @@
           <w:szCs w:val="28"/>
           <w:lang w:val="en-US"/>
         </w:rPr>
-        <w:t xml:space="preserve">ner which </w:t>
-      </w:r>
-      <w:r>
-        <w:rPr>
-          <w:sz w:val="28"/>
-          <w:szCs w:val="28"/>
-          <w:lang w:val="en-US"/>
-        </w:rPr>
-        <w:lastRenderedPageBreak/>
-        <w:t>can lead to core idling</w:t>
+        <w:t>ner which can lead to core idling</w:t>
       </w:r>
       <w:r>
         <w:rPr>
@@ -8618,7 +9256,16 @@
           <w:szCs w:val="28"/>
           <w:lang w:val="en-US"/>
         </w:rPr>
-        <w:t xml:space="preserve"> Each thread is a separate NAT </w:t>
+        <w:t xml:space="preserve"> Each thread is a </w:t>
+      </w:r>
+      <w:r>
+        <w:rPr>
+          <w:sz w:val="28"/>
+          <w:szCs w:val="28"/>
+          <w:lang w:val="en-US"/>
+        </w:rPr>
+        <w:lastRenderedPageBreak/>
+        <w:t xml:space="preserve">separate NAT </w:t>
       </w:r>
       <w:r>
         <w:rPr>
@@ -8821,16 +9468,7 @@
           <w:szCs w:val="28"/>
           <w:lang w:val="en-US"/>
         </w:rPr>
-        <w:t xml:space="preserve">In figure 6 the results is shown for different number of cores. The experiments were set for 4 threads maximum because the testing system has 4 cores </w:t>
-      </w:r>
-      <w:r>
-        <w:rPr>
-          <w:sz w:val="28"/>
-          <w:szCs w:val="28"/>
-          <w:lang w:val="en-US"/>
-        </w:rPr>
-        <w:lastRenderedPageBreak/>
-        <w:t>processor and setting experiment with more threads are meaningless because of</w:t>
+        <w:t>In figure 6 the results is shown for different number of cores. The experiments were set for 4 threads maximum because the testing system has 4 cores processor and setting experiment with more threads are meaningless because of</w:t>
       </w:r>
       <w:r>
         <w:rPr>
@@ -9832,7 +10470,7 @@
                       <w:sz w:val="20"/>
                       <w:szCs w:val="20"/>
                     </w:rPr>
-                    <w:t>5</w:t>
+                    <w:t>14</w:t>
                   </w:r>
                   <w:r>
                     <w:rPr>
@@ -9900,7 +10538,7 @@
                       <w:sz w:val="20"/>
                       <w:szCs w:val="20"/>
                     </w:rPr>
-                    <w:t>15</w:t>
+                    <w:t>16</w:t>
                   </w:r>
                   <w:r>
                     <w:rPr>
@@ -13898,7 +14536,7 @@
             </a:pPr>
             <a:r>
               <a:rPr lang="en-US" sz="1200" b="1" i="0" u="none" strike="noStrike" baseline="0" smtClean="0"/>
-              <a:t>Ideal NAT a packet processing performance</a:t>
+              <a:t>Ideal NAT packet processing performance</a:t>
             </a:r>
           </a:p>
           <a:p>
@@ -13907,7 +14545,7 @@
             </a:pPr>
             <a:r>
               <a:rPr lang="en-US" sz="800" b="0" i="0" u="none" strike="noStrike" baseline="0" smtClean="0"/>
-              <a:t>CPU: i5-4210U, 1 core</a:t>
+              <a:t>CPU: i5-4210U@2.4 GHz, 1 core</a:t>
             </a:r>
           </a:p>
           <a:p>
@@ -13987,6 +14625,26 @@
                   <c:y val="4.7141003537086081E-3"/>
                 </c:manualLayout>
               </c:layout>
+              <c:tx>
+                <c:rich>
+                  <a:bodyPr/>
+                  <a:lstStyle/>
+                  <a:p>
+                    <a:r>
+                      <a:rPr lang="en-US"/>
+                      <a:t>119 [</a:t>
+                    </a:r>
+                    <a:r>
+                      <a:rPr lang="ru-RU"/>
+                      <a:t>50 </a:t>
+                    </a:r>
+                    <a:r>
+                      <a:rPr lang="en-US"/>
+                      <a:t>ns]</a:t>
+                    </a:r>
+                  </a:p>
+                </c:rich>
+              </c:tx>
               <c:showLegendKey val="0"/>
               <c:showVal val="1"/>
               <c:showCatName val="0"/>
@@ -14002,6 +14660,18 @@
                   <c:y val="7.3439860649472995E-3"/>
                 </c:manualLayout>
               </c:layout>
+              <c:tx>
+                <c:rich>
+                  <a:bodyPr/>
+                  <a:lstStyle/>
+                  <a:p>
+                    <a:r>
+                      <a:rPr lang="en-US"/>
+                      <a:t>82 [34 ns]</a:t>
+                    </a:r>
+                  </a:p>
+                </c:rich>
+              </c:tx>
               <c:showLegendKey val="0"/>
               <c:showVal val="1"/>
               <c:showCatName val="0"/>
@@ -14017,6 +14687,18 @@
                   <c:y val="1.1475089315867201E-2"/>
                 </c:manualLayout>
               </c:layout>
+              <c:tx>
+                <c:rich>
+                  <a:bodyPr/>
+                  <a:lstStyle/>
+                  <a:p>
+                    <a:r>
+                      <a:rPr lang="en-US"/>
+                      <a:t>40 [17 ns]</a:t>
+                    </a:r>
+                  </a:p>
+                </c:rich>
+              </c:tx>
               <c:showLegendKey val="0"/>
               <c:showVal val="1"/>
               <c:showCatName val="0"/>
@@ -14103,11 +14785,11 @@
           <c:showBubbleSize val="0"/>
         </c:dLbls>
         <c:gapWidth val="150"/>
-        <c:axId val="134674304"/>
-        <c:axId val="176228992"/>
+        <c:axId val="74855168"/>
+        <c:axId val="74857856"/>
       </c:barChart>
       <c:catAx>
-        <c:axId val="134674304"/>
+        <c:axId val="74855168"/>
         <c:scaling>
           <c:orientation val="minMax"/>
         </c:scaling>
@@ -14135,7 +14817,7 @@
             <a:endParaRPr lang="en-US"/>
           </a:p>
         </c:txPr>
-        <c:crossAx val="176228992"/>
+        <c:crossAx val="74857856"/>
         <c:crosses val="autoZero"/>
         <c:auto val="1"/>
         <c:lblAlgn val="ctr"/>
@@ -14143,7 +14825,7 @@
         <c:noMultiLvlLbl val="0"/>
       </c:catAx>
       <c:valAx>
-        <c:axId val="176228992"/>
+        <c:axId val="74857856"/>
         <c:scaling>
           <c:orientation val="minMax"/>
         </c:scaling>
@@ -14178,7 +14860,7 @@
             <a:endParaRPr lang="en-US"/>
           </a:p>
         </c:txPr>
-        <c:crossAx val="134674304"/>
+        <c:crossAx val="74855168"/>
         <c:crosses val="autoZero"/>
         <c:crossBetween val="between"/>
       </c:valAx>
@@ -14842,11 +15524,11 @@
           <c:showPercent val="0"/>
           <c:showBubbleSize val="0"/>
         </c:dLbls>
-        <c:axId val="137001600"/>
-        <c:axId val="137009792"/>
+        <c:axId val="74905856"/>
+        <c:axId val="77015296"/>
       </c:scatterChart>
       <c:valAx>
-        <c:axId val="137001600"/>
+        <c:axId val="74905856"/>
         <c:scaling>
           <c:orientation val="minMax"/>
           <c:max val="2200"/>
@@ -14902,12 +15584,12 @@
             <a:endParaRPr lang="en-US"/>
           </a:p>
         </c:txPr>
-        <c:crossAx val="137009792"/>
+        <c:crossAx val="77015296"/>
         <c:crosses val="autoZero"/>
         <c:crossBetween val="midCat"/>
       </c:valAx>
       <c:valAx>
-        <c:axId val="137009792"/>
+        <c:axId val="77015296"/>
         <c:scaling>
           <c:orientation val="minMax"/>
         </c:scaling>
@@ -14942,7 +15624,7 @@
             <a:endParaRPr lang="en-US"/>
           </a:p>
         </c:txPr>
-        <c:crossAx val="137001600"/>
+        <c:crossAx val="74905856"/>
         <c:crosses val="autoZero"/>
         <c:crossBetween val="midCat"/>
       </c:valAx>
@@ -15486,11 +16168,11 @@
           <c:showPercent val="0"/>
           <c:showBubbleSize val="0"/>
         </c:dLbls>
-        <c:axId val="137033600"/>
-        <c:axId val="137496448"/>
+        <c:axId val="77043200"/>
+        <c:axId val="77047296"/>
       </c:scatterChart>
       <c:valAx>
-        <c:axId val="137033600"/>
+        <c:axId val="77043200"/>
         <c:scaling>
           <c:orientation val="minMax"/>
           <c:min val="0"/>
@@ -15545,12 +16227,12 @@
             <a:endParaRPr lang="en-US"/>
           </a:p>
         </c:txPr>
-        <c:crossAx val="137496448"/>
+        <c:crossAx val="77047296"/>
         <c:crosses val="autoZero"/>
         <c:crossBetween val="midCat"/>
       </c:valAx>
       <c:valAx>
-        <c:axId val="137496448"/>
+        <c:axId val="77047296"/>
         <c:scaling>
           <c:orientation val="minMax"/>
           <c:max val="4000000"/>
@@ -15587,7 +16269,7 @@
             <a:endParaRPr lang="en-US"/>
           </a:p>
         </c:txPr>
-        <c:crossAx val="137033600"/>
+        <c:crossAx val="77043200"/>
         <c:crosses val="autoZero"/>
         <c:crossBetween val="midCat"/>
       </c:valAx>
@@ -16269,11 +16951,11 @@
           <c:showPercent val="0"/>
           <c:showBubbleSize val="0"/>
         </c:dLbls>
-        <c:axId val="146944384"/>
-        <c:axId val="146946304"/>
+        <c:axId val="75141120"/>
+        <c:axId val="75143040"/>
       </c:scatterChart>
       <c:valAx>
-        <c:axId val="146944384"/>
+        <c:axId val="75141120"/>
         <c:scaling>
           <c:orientation val="minMax"/>
           <c:max val="2100000"/>
@@ -16329,12 +17011,12 @@
             <a:endParaRPr lang="en-US"/>
           </a:p>
         </c:txPr>
-        <c:crossAx val="146946304"/>
+        <c:crossAx val="75143040"/>
         <c:crosses val="autoZero"/>
         <c:crossBetween val="midCat"/>
       </c:valAx>
       <c:valAx>
-        <c:axId val="146946304"/>
+        <c:axId val="75143040"/>
         <c:scaling>
           <c:orientation val="minMax"/>
           <c:min val="0"/>
@@ -16370,7 +17052,7 @@
             <a:endParaRPr lang="en-US"/>
           </a:p>
         </c:txPr>
-        <c:crossAx val="146944384"/>
+        <c:crossAx val="75141120"/>
         <c:crosses val="autoZero"/>
         <c:crossBetween val="midCat"/>
       </c:valAx>
@@ -16919,11 +17601,11 @@
           <c:showPercent val="0"/>
           <c:showBubbleSize val="0"/>
         </c:dLbls>
-        <c:axId val="146987264"/>
-        <c:axId val="175855872"/>
+        <c:axId val="77215616"/>
+        <c:axId val="77227904"/>
       </c:scatterChart>
       <c:valAx>
-        <c:axId val="146987264"/>
+        <c:axId val="77215616"/>
         <c:scaling>
           <c:orientation val="minMax"/>
           <c:max val="8100000"/>
@@ -16979,12 +17661,12 @@
             <a:endParaRPr lang="en-US"/>
           </a:p>
         </c:txPr>
-        <c:crossAx val="175855872"/>
+        <c:crossAx val="77227904"/>
         <c:crosses val="autoZero"/>
         <c:crossBetween val="midCat"/>
       </c:valAx>
       <c:valAx>
-        <c:axId val="175855872"/>
+        <c:axId val="77227904"/>
         <c:scaling>
           <c:orientation val="minMax"/>
           <c:min val="0"/>
@@ -17020,7 +17702,7 @@
             <a:endParaRPr lang="en-US"/>
           </a:p>
         </c:txPr>
-        <c:crossAx val="146987264"/>
+        <c:crossAx val="77215616"/>
         <c:crosses val="autoZero"/>
         <c:crossBetween val="midCat"/>
       </c:valAx>
@@ -18043,11 +18725,11 @@
           <c:showPercent val="0"/>
           <c:showBubbleSize val="0"/>
         </c:dLbls>
-        <c:axId val="176045056"/>
-        <c:axId val="176088192"/>
+        <c:axId val="81017472"/>
+        <c:axId val="81036032"/>
       </c:scatterChart>
       <c:valAx>
-        <c:axId val="176045056"/>
+        <c:axId val="81017472"/>
         <c:scaling>
           <c:orientation val="minMax"/>
           <c:max val="16100000.000000002"/>
@@ -18104,12 +18786,12 @@
             <a:endParaRPr lang="en-US"/>
           </a:p>
         </c:txPr>
-        <c:crossAx val="176088192"/>
+        <c:crossAx val="81036032"/>
         <c:crosses val="autoZero"/>
         <c:crossBetween val="midCat"/>
       </c:valAx>
       <c:valAx>
-        <c:axId val="176088192"/>
+        <c:axId val="81036032"/>
         <c:scaling>
           <c:orientation val="minMax"/>
           <c:max val="1000"/>
@@ -18146,7 +18828,7 @@
             <a:endParaRPr lang="en-US"/>
           </a:p>
         </c:txPr>
-        <c:crossAx val="176045056"/>
+        <c:crossAx val="81017472"/>
         <c:crosses val="autoZero"/>
         <c:crossBetween val="midCat"/>
       </c:valAx>
@@ -18992,7 +19674,7 @@
 </file>
 
 <file path=customXml/itemProps1.xml><?xml version="1.0" encoding="utf-8"?>
-<ds:datastoreItem xmlns:ds="http://schemas.openxmlformats.org/officeDocument/2006/customXml" ds:itemID="{09C46D01-96FB-45AB-BDE1-94A279549115}">
+<ds:datastoreItem xmlns:ds="http://schemas.openxmlformats.org/officeDocument/2006/customXml" ds:itemID="{FE98069B-264C-4E9C-AC77-CB9803444161}">
   <ds:schemaRefs>
     <ds:schemaRef ds:uri="http://schemas.openxmlformats.org/officeDocument/2006/bibliography"/>
   </ds:schemaRefs>

</xml_diff>

<commit_message>
the first (preliminary) version of part 1 done
</commit_message>
<xml_diff>
--- a/SD_CG-NAT_Denis_Plotnikov.docx
+++ b/SD_CG-NAT_Denis_Plotnikov.docx
@@ -9358,6 +9358,34 @@
     <w:p>
       <w:pPr>
         <w:pStyle w:val="NoSpacing"/>
+        <w:jc w:val="both"/>
+        <w:outlineLvl w:val="1"/>
+        <w:rPr>
+          <w:b/>
+          <w:sz w:val="40"/>
+          <w:szCs w:val="40"/>
+          <w:lang w:val="en-US"/>
+        </w:rPr>
+      </w:pPr>
+      <w:bookmarkStart w:id="29" w:name="_GoBack"/>
+      <w:bookmarkEnd w:id="29"/>
+    </w:p>
+    <w:p>
+      <w:pPr>
+        <w:pStyle w:val="NoSpacing"/>
+        <w:jc w:val="both"/>
+        <w:outlineLvl w:val="1"/>
+        <w:rPr>
+          <w:b/>
+          <w:sz w:val="40"/>
+          <w:szCs w:val="40"/>
+          <w:lang w:val="en-US"/>
+        </w:rPr>
+      </w:pPr>
+    </w:p>
+    <w:p>
+      <w:pPr>
+        <w:pStyle w:val="NoSpacing"/>
         <w:jc w:val="center"/>
         <w:outlineLvl w:val="1"/>
         <w:rPr>
@@ -9431,8 +9459,6 @@
           <w:lang w:val="en-US"/>
         </w:rPr>
       </w:pPr>
-      <w:bookmarkStart w:id="29" w:name="_GoBack"/>
-      <w:bookmarkEnd w:id="29"/>
     </w:p>
     <w:p>
       <w:pPr>
@@ -9636,6 +9662,7 @@
           <w:szCs w:val="28"/>
           <w:lang w:val="en-US"/>
         </w:rPr>
+        <w:lastRenderedPageBreak/>
         <w:t>…</w:t>
       </w:r>
     </w:p>
@@ -10318,7 +10345,16 @@
           <w:szCs w:val="28"/>
           <w:lang w:val="en-US"/>
         </w:rPr>
-        <w:t xml:space="preserve">. The measuring part performs the number of tests set by </w:t>
+        <w:t xml:space="preserve">. The measuring part performs the number of </w:t>
+      </w:r>
+      <w:r>
+        <w:rPr>
+          <w:sz w:val="28"/>
+          <w:szCs w:val="28"/>
+          <w:lang w:val="en-US"/>
+        </w:rPr>
+        <w:lastRenderedPageBreak/>
+        <w:t xml:space="preserve">tests set by </w:t>
       </w:r>
       <w:r>
         <w:rPr>
@@ -10387,7 +10423,6 @@
           <w:szCs w:val="28"/>
           <w:lang w:val="en-US"/>
         </w:rPr>
-        <w:lastRenderedPageBreak/>
         <w:t>The g</w:t>
       </w:r>
       <w:r>
@@ -11146,6 +11181,7 @@
           <w:szCs w:val="28"/>
           <w:lang w:val="en-US"/>
         </w:rPr>
+        <w:lastRenderedPageBreak/>
         <w:t xml:space="preserve">processed the routine performed backward translation simulating the response of the node from </w:t>
       </w:r>
       <w:r>
@@ -11162,16 +11198,7 @@
           <w:szCs w:val="28"/>
           <w:lang w:val="en-US"/>
         </w:rPr>
-        <w:t xml:space="preserve">outer network to the just translated and transmitted packet. </w:t>
-      </w:r>
-      <w:r>
-        <w:rPr>
-          <w:sz w:val="28"/>
-          <w:szCs w:val="28"/>
-          <w:lang w:val="en-US"/>
-        </w:rPr>
-        <w:lastRenderedPageBreak/>
-        <w:t xml:space="preserve">After </w:t>
+        <w:t xml:space="preserve">outer network to the just translated and transmitted packet. After </w:t>
       </w:r>
       <w:r>
         <w:rPr>
@@ -26304,11 +26331,11 @@
           <c:showPercent val="0"/>
           <c:showBubbleSize val="0"/>
         </c:dLbls>
-        <c:axId val="183519488"/>
-        <c:axId val="211608320"/>
+        <c:axId val="211603840"/>
+        <c:axId val="211605760"/>
       </c:scatterChart>
       <c:valAx>
-        <c:axId val="183519488"/>
+        <c:axId val="211603840"/>
         <c:scaling>
           <c:orientation val="minMax"/>
         </c:scaling>
@@ -26344,12 +26371,12 @@
             </a:solidFill>
           </a:ln>
         </c:spPr>
-        <c:crossAx val="211608320"/>
+        <c:crossAx val="211605760"/>
         <c:crosses val="autoZero"/>
         <c:crossBetween val="midCat"/>
       </c:valAx>
       <c:valAx>
-        <c:axId val="211608320"/>
+        <c:axId val="211605760"/>
         <c:scaling>
           <c:orientation val="minMax"/>
         </c:scaling>
@@ -26374,7 +26401,7 @@
             <a:noFill/>
           </a:ln>
         </c:spPr>
-        <c:crossAx val="183519488"/>
+        <c:crossAx val="211603840"/>
         <c:crosses val="autoZero"/>
         <c:crossBetween val="midCat"/>
       </c:valAx>
@@ -26906,11 +26933,11 @@
           <c:showPercent val="0"/>
           <c:showBubbleSize val="0"/>
         </c:dLbls>
-        <c:axId val="209120640"/>
-        <c:axId val="209235328"/>
+        <c:axId val="209583104"/>
+        <c:axId val="209792000"/>
       </c:scatterChart>
       <c:valAx>
-        <c:axId val="209120640"/>
+        <c:axId val="209583104"/>
         <c:scaling>
           <c:orientation val="minMax"/>
           <c:max val="8100000"/>
@@ -26967,12 +26994,12 @@
             <a:endParaRPr lang="en-US"/>
           </a:p>
         </c:txPr>
-        <c:crossAx val="209235328"/>
+        <c:crossAx val="209792000"/>
         <c:crosses val="autoZero"/>
         <c:crossBetween val="midCat"/>
       </c:valAx>
       <c:valAx>
-        <c:axId val="209235328"/>
+        <c:axId val="209792000"/>
         <c:scaling>
           <c:orientation val="minMax"/>
           <c:min val="0"/>
@@ -27008,7 +27035,7 @@
             <a:endParaRPr lang="en-US"/>
           </a:p>
         </c:txPr>
-        <c:crossAx val="209120640"/>
+        <c:crossAx val="209583104"/>
         <c:crosses val="autoZero"/>
         <c:crossBetween val="midCat"/>
       </c:valAx>
@@ -28031,11 +28058,11 @@
           <c:showPercent val="0"/>
           <c:showBubbleSize val="0"/>
         </c:dLbls>
-        <c:axId val="209621376"/>
-        <c:axId val="209623296"/>
+        <c:axId val="210096512"/>
+        <c:axId val="210098432"/>
       </c:scatterChart>
       <c:valAx>
-        <c:axId val="209621376"/>
+        <c:axId val="210096512"/>
         <c:scaling>
           <c:orientation val="minMax"/>
           <c:max val="16100000.000000002"/>
@@ -28092,12 +28119,12 @@
             <a:endParaRPr lang="en-US"/>
           </a:p>
         </c:txPr>
-        <c:crossAx val="209623296"/>
+        <c:crossAx val="210098432"/>
         <c:crosses val="autoZero"/>
         <c:crossBetween val="midCat"/>
       </c:valAx>
       <c:valAx>
-        <c:axId val="209623296"/>
+        <c:axId val="210098432"/>
         <c:scaling>
           <c:orientation val="minMax"/>
           <c:max val="1000"/>
@@ -28134,7 +28161,7 @@
             <a:endParaRPr lang="en-US"/>
           </a:p>
         </c:txPr>
-        <c:crossAx val="209621376"/>
+        <c:crossAx val="210096512"/>
         <c:crosses val="autoZero"/>
         <c:crossBetween val="midCat"/>
       </c:valAx>
@@ -28905,11 +28932,11 @@
           <c:showPercent val="0"/>
           <c:showBubbleSize val="0"/>
         </c:dLbls>
-        <c:axId val="211563648"/>
-        <c:axId val="211565568"/>
+        <c:axId val="211612800"/>
+        <c:axId val="211614720"/>
       </c:scatterChart>
       <c:valAx>
-        <c:axId val="211563648"/>
+        <c:axId val="211612800"/>
         <c:scaling>
           <c:orientation val="minMax"/>
           <c:max val="16200000.000000002"/>
@@ -28966,12 +28993,12 @@
             <a:endParaRPr lang="en-US"/>
           </a:p>
         </c:txPr>
-        <c:crossAx val="211565568"/>
+        <c:crossAx val="211614720"/>
         <c:crosses val="autoZero"/>
         <c:crossBetween val="midCat"/>
       </c:valAx>
       <c:valAx>
-        <c:axId val="211565568"/>
+        <c:axId val="211614720"/>
         <c:scaling>
           <c:orientation val="minMax"/>
           <c:max val="25"/>
@@ -29008,7 +29035,7 @@
             <a:endParaRPr lang="en-US"/>
           </a:p>
         </c:txPr>
-        <c:crossAx val="211563648"/>
+        <c:crossAx val="211612800"/>
         <c:crosses val="autoZero"/>
         <c:crossBetween val="midCat"/>
       </c:valAx>
@@ -29314,11 +29341,11 @@
           <c:showBubbleSize val="0"/>
         </c:dLbls>
         <c:gapWidth val="150"/>
-        <c:axId val="213124992"/>
-        <c:axId val="213165952"/>
+        <c:axId val="187044608"/>
+        <c:axId val="187046144"/>
       </c:barChart>
       <c:catAx>
-        <c:axId val="213124992"/>
+        <c:axId val="187044608"/>
         <c:scaling>
           <c:orientation val="minMax"/>
         </c:scaling>
@@ -29346,7 +29373,7 @@
             <a:endParaRPr lang="en-US"/>
           </a:p>
         </c:txPr>
-        <c:crossAx val="213165952"/>
+        <c:crossAx val="187046144"/>
         <c:crosses val="autoZero"/>
         <c:auto val="1"/>
         <c:lblAlgn val="ctr"/>
@@ -29354,7 +29381,7 @@
         <c:noMultiLvlLbl val="0"/>
       </c:catAx>
       <c:valAx>
-        <c:axId val="213165952"/>
+        <c:axId val="187046144"/>
         <c:scaling>
           <c:orientation val="minMax"/>
         </c:scaling>
@@ -29389,7 +29416,7 @@
             <a:endParaRPr lang="en-US"/>
           </a:p>
         </c:txPr>
-        <c:crossAx val="213124992"/>
+        <c:crossAx val="187044608"/>
         <c:crosses val="autoZero"/>
         <c:crossBetween val="between"/>
       </c:valAx>
@@ -30053,11 +30080,11 @@
           <c:showPercent val="0"/>
           <c:showBubbleSize val="0"/>
         </c:dLbls>
-        <c:axId val="172246528"/>
-        <c:axId val="186155776"/>
+        <c:axId val="187074048"/>
+        <c:axId val="193602304"/>
       </c:scatterChart>
       <c:valAx>
-        <c:axId val="172246528"/>
+        <c:axId val="187074048"/>
         <c:scaling>
           <c:orientation val="minMax"/>
           <c:max val="2200"/>
@@ -30113,12 +30140,12 @@
             <a:endParaRPr lang="en-US"/>
           </a:p>
         </c:txPr>
-        <c:crossAx val="186155776"/>
+        <c:crossAx val="193602304"/>
         <c:crosses val="autoZero"/>
         <c:crossBetween val="midCat"/>
       </c:valAx>
       <c:valAx>
-        <c:axId val="186155776"/>
+        <c:axId val="193602304"/>
         <c:scaling>
           <c:orientation val="minMax"/>
         </c:scaling>
@@ -30153,7 +30180,7 @@
             <a:endParaRPr lang="en-US"/>
           </a:p>
         </c:txPr>
-        <c:crossAx val="172246528"/>
+        <c:crossAx val="187074048"/>
         <c:crosses val="autoZero"/>
         <c:crossBetween val="midCat"/>
       </c:valAx>
@@ -30794,11 +30821,11 @@
           <c:showPercent val="0"/>
           <c:showBubbleSize val="0"/>
         </c:dLbls>
-        <c:axId val="186880000"/>
-        <c:axId val="187043840"/>
+        <c:axId val="207069184"/>
+        <c:axId val="207081472"/>
       </c:scatterChart>
       <c:valAx>
-        <c:axId val="186880000"/>
+        <c:axId val="207069184"/>
         <c:scaling>
           <c:orientation val="minMax"/>
           <c:max val="2200"/>
@@ -30854,12 +30881,12 @@
             <a:endParaRPr lang="en-US"/>
           </a:p>
         </c:txPr>
-        <c:crossAx val="187043840"/>
+        <c:crossAx val="207081472"/>
         <c:crosses val="autoZero"/>
         <c:crossBetween val="midCat"/>
       </c:valAx>
       <c:valAx>
-        <c:axId val="187043840"/>
+        <c:axId val="207081472"/>
         <c:scaling>
           <c:orientation val="minMax"/>
         </c:scaling>
@@ -30894,7 +30921,7 @@
             <a:endParaRPr lang="en-US"/>
           </a:p>
         </c:txPr>
-        <c:crossAx val="186880000"/>
+        <c:crossAx val="207069184"/>
         <c:crosses val="autoZero"/>
         <c:crossBetween val="midCat"/>
       </c:valAx>
@@ -31438,11 +31465,11 @@
           <c:showPercent val="0"/>
           <c:showBubbleSize val="0"/>
         </c:dLbls>
-        <c:axId val="187101184"/>
-        <c:axId val="193604608"/>
+        <c:axId val="207650816"/>
+        <c:axId val="207703040"/>
       </c:scatterChart>
       <c:valAx>
-        <c:axId val="187101184"/>
+        <c:axId val="207650816"/>
         <c:scaling>
           <c:orientation val="minMax"/>
           <c:min val="0"/>
@@ -31497,12 +31524,12 @@
             <a:endParaRPr lang="en-US"/>
           </a:p>
         </c:txPr>
-        <c:crossAx val="193604608"/>
+        <c:crossAx val="207703040"/>
         <c:crosses val="autoZero"/>
         <c:crossBetween val="midCat"/>
       </c:valAx>
       <c:valAx>
-        <c:axId val="193604608"/>
+        <c:axId val="207703040"/>
         <c:scaling>
           <c:orientation val="minMax"/>
           <c:max val="4000000"/>
@@ -31539,7 +31566,7 @@
             <a:endParaRPr lang="en-US"/>
           </a:p>
         </c:txPr>
-        <c:crossAx val="187101184"/>
+        <c:crossAx val="207650816"/>
         <c:crosses val="autoZero"/>
         <c:crossBetween val="midCat"/>
       </c:valAx>
@@ -31982,11 +32009,11 @@
           <c:showPercent val="0"/>
           <c:showBubbleSize val="0"/>
         </c:dLbls>
-        <c:axId val="207634816"/>
-        <c:axId val="207636736"/>
+        <c:axId val="208105856"/>
+        <c:axId val="208107776"/>
       </c:scatterChart>
       <c:valAx>
-        <c:axId val="207634816"/>
+        <c:axId val="208105856"/>
         <c:scaling>
           <c:orientation val="minMax"/>
           <c:max val="101000"/>
@@ -32046,12 +32073,12 @@
             <a:endParaRPr lang="en-US"/>
           </a:p>
         </c:txPr>
-        <c:crossAx val="207636736"/>
+        <c:crossAx val="208107776"/>
         <c:crossesAt val="1.0000000000000002E-3"/>
         <c:crossBetween val="midCat"/>
       </c:valAx>
       <c:valAx>
-        <c:axId val="207636736"/>
+        <c:axId val="208107776"/>
         <c:scaling>
           <c:logBase val="10"/>
           <c:orientation val="minMax"/>
@@ -32087,7 +32114,7 @@
             <a:endParaRPr lang="en-US"/>
           </a:p>
         </c:txPr>
-        <c:crossAx val="207634816"/>
+        <c:crossAx val="208105856"/>
         <c:crosses val="autoZero"/>
         <c:crossBetween val="midCat"/>
       </c:valAx>
@@ -32769,11 +32796,11 @@
           <c:showPercent val="0"/>
           <c:showBubbleSize val="0"/>
         </c:dLbls>
-        <c:axId val="207774464"/>
-        <c:axId val="207776384"/>
+        <c:axId val="208814848"/>
+        <c:axId val="208816768"/>
       </c:scatterChart>
       <c:valAx>
-        <c:axId val="207774464"/>
+        <c:axId val="208814848"/>
         <c:scaling>
           <c:orientation val="minMax"/>
           <c:max val="2100000"/>
@@ -32829,12 +32856,12 @@
             <a:endParaRPr lang="en-US"/>
           </a:p>
         </c:txPr>
-        <c:crossAx val="207776384"/>
+        <c:crossAx val="208816768"/>
         <c:crosses val="autoZero"/>
         <c:crossBetween val="midCat"/>
       </c:valAx>
       <c:valAx>
-        <c:axId val="207776384"/>
+        <c:axId val="208816768"/>
         <c:scaling>
           <c:orientation val="minMax"/>
           <c:min val="0"/>
@@ -32870,7 +32897,7 @@
             <a:endParaRPr lang="en-US"/>
           </a:p>
         </c:txPr>
-        <c:crossAx val="207774464"/>
+        <c:crossAx val="208814848"/>
         <c:crosses val="autoZero"/>
         <c:crossBetween val="midCat"/>
       </c:valAx>
@@ -33572,11 +33599,11 @@
           <c:showPercent val="0"/>
           <c:showBubbleSize val="0"/>
         </c:dLbls>
-        <c:axId val="208664448"/>
-        <c:axId val="209080320"/>
+        <c:axId val="209119104"/>
+        <c:axId val="209240064"/>
       </c:scatterChart>
       <c:valAx>
-        <c:axId val="208664448"/>
+        <c:axId val="209119104"/>
         <c:scaling>
           <c:orientation val="minMax"/>
           <c:max val="2100000"/>
@@ -33636,12 +33663,12 @@
             <a:endParaRPr lang="en-US"/>
           </a:p>
         </c:txPr>
-        <c:crossAx val="209080320"/>
+        <c:crossAx val="209240064"/>
         <c:crosses val="autoZero"/>
         <c:crossBetween val="midCat"/>
       </c:valAx>
       <c:valAx>
-        <c:axId val="209080320"/>
+        <c:axId val="209240064"/>
         <c:scaling>
           <c:orientation val="minMax"/>
           <c:min val="0"/>
@@ -33677,7 +33704,7 @@
             <a:endParaRPr lang="en-US"/>
           </a:p>
         </c:txPr>
-        <c:crossAx val="208664448"/>
+        <c:crossAx val="209119104"/>
         <c:crosses val="autoZero"/>
         <c:crossBetween val="midCat"/>
       </c:valAx>
@@ -34226,11 +34253,11 @@
           <c:showPercent val="0"/>
           <c:showBubbleSize val="0"/>
         </c:dLbls>
-        <c:axId val="209096704"/>
-        <c:axId val="209108992"/>
+        <c:axId val="209399808"/>
+        <c:axId val="209530880"/>
       </c:scatterChart>
       <c:valAx>
-        <c:axId val="209096704"/>
+        <c:axId val="209399808"/>
         <c:scaling>
           <c:orientation val="minMax"/>
           <c:max val="8100000"/>
@@ -34286,12 +34313,12 @@
             <a:endParaRPr lang="en-US"/>
           </a:p>
         </c:txPr>
-        <c:crossAx val="209108992"/>
+        <c:crossAx val="209530880"/>
         <c:crosses val="autoZero"/>
         <c:crossBetween val="midCat"/>
       </c:valAx>
       <c:valAx>
-        <c:axId val="209108992"/>
+        <c:axId val="209530880"/>
         <c:scaling>
           <c:orientation val="minMax"/>
           <c:min val="0"/>
@@ -34327,7 +34354,7 @@
             <a:endParaRPr lang="en-US"/>
           </a:p>
         </c:txPr>
-        <c:crossAx val="209096704"/>
+        <c:crossAx val="209399808"/>
         <c:crosses val="autoZero"/>
         <c:crossBetween val="midCat"/>
       </c:valAx>
@@ -36511,7 +36538,7 @@
 </file>
 
 <file path=customXml/itemProps2.xml><?xml version="1.0" encoding="utf-8"?>
-<ds:datastoreItem xmlns:ds="http://schemas.openxmlformats.org/officeDocument/2006/customXml" ds:itemID="{57806946-1691-46E6-909C-777B8B75196F}">
+<ds:datastoreItem xmlns:ds="http://schemas.openxmlformats.org/officeDocument/2006/customXml" ds:itemID="{E6A2EFCB-34D2-433A-8B68-1C72576BEA1F}">
   <ds:schemaRefs>
     <ds:schemaRef ds:uri="http://schemas.openxmlformats.org/officeDocument/2006/bibliography"/>
   </ds:schemaRefs>

</xml_diff>

<commit_message>
NAT operation routine added
</commit_message>
<xml_diff>
--- a/SD_CG-NAT_Denis_Plotnikov.docx
+++ b/SD_CG-NAT_Denis_Plotnikov.docx
@@ -3519,7 +3519,31 @@
           <w:szCs w:val="12"/>
           <w:lang w:val="en-US"/>
         </w:rPr>
-        <w:t>[ref_ripe_limit]</w:t>
+        <w:t>[</w:t>
+      </w:r>
+      <w:proofErr w:type="spellStart"/>
+      <w:r>
+        <w:rPr>
+          <w:rFonts w:hAnsi="Calibri"/>
+          <w:b/>
+          <w:bCs/>
+          <w:sz w:val="12"/>
+          <w:szCs w:val="12"/>
+          <w:lang w:val="en-US"/>
+        </w:rPr>
+        <w:t>ref_ripe_limit</w:t>
+      </w:r>
+      <w:proofErr w:type="spellEnd"/>
+      <w:r>
+        <w:rPr>
+          <w:rFonts w:hAnsi="Calibri"/>
+          <w:b/>
+          <w:bCs/>
+          <w:sz w:val="12"/>
+          <w:szCs w:val="12"/>
+          <w:lang w:val="en-US"/>
+        </w:rPr>
+        <w:t>]</w:t>
       </w:r>
       <w:r>
         <w:rPr>
@@ -3957,7 +3981,16 @@
           <w:szCs w:val="12"/>
           <w:lang w:val="en-US"/>
         </w:rPr>
-        <w:t>[ref_rfc3022]</w:t>
+        <w:t>[ref_rfc3022</w:t>
+      </w:r>
+      <w:proofErr w:type="gramStart"/>
+      <w:r>
+        <w:rPr>
+          <w:sz w:val="12"/>
+          <w:szCs w:val="12"/>
+          <w:lang w:val="en-US"/>
+        </w:rPr>
+        <w:t>]</w:t>
       </w:r>
       <w:r>
         <w:rPr>
@@ -3973,7 +4006,16 @@
           <w:szCs w:val="28"/>
           <w:lang w:val="en-US"/>
         </w:rPr>
-        <w:t xml:space="preserve"> looks as follows. There are two networks which considered by NAT as </w:t>
+        <w:t xml:space="preserve"> looks</w:t>
+      </w:r>
+      <w:proofErr w:type="gramEnd"/>
+      <w:r>
+        <w:rPr>
+          <w:sz w:val="28"/>
+          <w:szCs w:val="28"/>
+          <w:lang w:val="en-US"/>
+        </w:rPr>
+        <w:t xml:space="preserve"> as follows. There are two networks which considered by NAT as </w:t>
       </w:r>
       <w:r>
         <w:rPr>
@@ -4088,7 +4130,39 @@
           <w:szCs w:val="28"/>
           <w:lang w:val="en-US"/>
         </w:rPr>
-        <w:t xml:space="preserve"> (TCP/UDP/ICMP)}. These days NAPT method is used mostly and further in this document it is implied when saying NAT. </w:t>
+        <w:t xml:space="preserve"> (TCP/UDP/ICMP)}. These days NAPT </w:t>
+      </w:r>
+      <w:r>
+        <w:rPr>
+          <w:sz w:val="28"/>
+          <w:szCs w:val="28"/>
+          <w:lang w:val="en-US"/>
+        </w:rPr>
+        <w:t>method is</w:t>
+      </w:r>
+      <w:r>
+        <w:rPr>
+          <w:sz w:val="28"/>
+          <w:szCs w:val="28"/>
+          <w:lang w:val="en-US"/>
+        </w:rPr>
+        <w:t xml:space="preserve"> </w:t>
+      </w:r>
+      <w:r>
+        <w:rPr>
+          <w:sz w:val="28"/>
+          <w:szCs w:val="28"/>
+          <w:lang w:val="en-US"/>
+        </w:rPr>
+        <w:t>mostly used and furthers</w:t>
+      </w:r>
+      <w:r>
+        <w:rPr>
+          <w:sz w:val="28"/>
+          <w:szCs w:val="28"/>
+          <w:lang w:val="en-US"/>
+        </w:rPr>
+        <w:t xml:space="preserve"> in this document it is implied when saying NAT. </w:t>
       </w:r>
       <w:r>
         <w:rPr>
@@ -4121,12 +4195,61 @@
         </w:rPr>
       </w:pPr>
       <w:r>
-        <w:rPr>
-          <w:sz w:val="28"/>
-          <w:szCs w:val="28"/>
-          <w:lang w:val="en-US"/>
-        </w:rPr>
-        <w:t>&lt;here goes the scheme of NAT operation&gt;</w:t>
+        <w:object w:dxaOrig="13913" w:dyaOrig="7147">
+          <v:shapetype id="_x0000_t75" coordsize="21600,21600" o:spt="75" o:preferrelative="t" path="m@4@5l@4@11@9@11@9@5xe" filled="f" stroked="f">
+            <v:stroke joinstyle="miter"/>
+            <v:formulas>
+              <v:f eqn="if lineDrawn pixelLineWidth 0"/>
+              <v:f eqn="sum @0 1 0"/>
+              <v:f eqn="sum 0 0 @1"/>
+              <v:f eqn="prod @2 1 2"/>
+              <v:f eqn="prod @3 21600 pixelWidth"/>
+              <v:f eqn="prod @3 21600 pixelHeight"/>
+              <v:f eqn="sum @0 0 1"/>
+              <v:f eqn="prod @6 1 2"/>
+              <v:f eqn="prod @7 21600 pixelWidth"/>
+              <v:f eqn="sum @8 21600 0"/>
+              <v:f eqn="prod @7 21600 pixelHeight"/>
+              <v:f eqn="sum @10 21600 0"/>
+            </v:formulas>
+            <v:path o:extrusionok="f" gradientshapeok="t" o:connecttype="rect"/>
+            <o:lock v:ext="edit" aspectratio="t"/>
+          </v:shapetype>
+          <v:shape id="_x0000_i1025" type="#_x0000_t75" style="width:467.55pt;height:240.15pt" o:ole="">
+            <v:imagedata r:id="rId10" o:title=""/>
+          </v:shape>
+          <o:OLEObject Type="Embed" ProgID="Visio.Drawing.11" ShapeID="_x0000_i1025" DrawAspect="Content" ObjectID="_1490705937" r:id="rId11"/>
+        </w:object>
+      </w:r>
+      <w:proofErr w:type="gramStart"/>
+      <w:r>
+        <w:rPr>
+          <w:b/>
+          <w:lang w:val="en-US"/>
+        </w:rPr>
+        <w:t>Scheme 1.</w:t>
+      </w:r>
+      <w:proofErr w:type="gramEnd"/>
+      <w:r>
+        <w:rPr>
+          <w:b/>
+          <w:lang w:val="en-US"/>
+        </w:rPr>
+        <w:t xml:space="preserve"> NAT </w:t>
+      </w:r>
+      <w:r>
+        <w:rPr>
+          <w:b/>
+          <w:lang w:val="en-US"/>
+        </w:rPr>
+        <w:t xml:space="preserve">operation </w:t>
+      </w:r>
+      <w:r>
+        <w:rPr>
+          <w:b/>
+          <w:lang w:val="en-US"/>
+        </w:rPr>
+        <w:t>routine</w:t>
       </w:r>
     </w:p>
     <w:p>
@@ -4139,6 +4262,8 @@
           <w:lang w:val="en-US"/>
         </w:rPr>
       </w:pPr>
+      <w:bookmarkStart w:id="5" w:name="_GoBack"/>
+      <w:bookmarkEnd w:id="5"/>
     </w:p>
     <w:p>
       <w:pPr>
@@ -4212,16 +4337,7 @@
           <w:szCs w:val="28"/>
           <w:lang w:val="en-US"/>
         </w:rPr>
-        <w:t xml:space="preserve">NAT with respect to just allocated IP and </w:t>
-      </w:r>
-      <w:r>
-        <w:rPr>
-          <w:sz w:val="28"/>
-          <w:szCs w:val="28"/>
-          <w:lang w:val="en-US"/>
-        </w:rPr>
-        <w:lastRenderedPageBreak/>
-        <w:t>port number to perform backwards translation. The packet source IP address and port number is replaced with the allocated tuple a</w:t>
+        <w:t>NAT with respect to just allocated IP and port number to perform backwards translation. The packet source IP address and port number is replaced with the allocated tuple a</w:t>
       </w:r>
       <w:r>
         <w:rPr>
@@ -4395,7 +4511,16 @@
           <w:szCs w:val="28"/>
           <w:lang w:val="en-US"/>
         </w:rPr>
-        <w:t>Each ALG protocol are able to distinguish and process the packets belongs to the protocol accordingly</w:t>
+        <w:t xml:space="preserve">Each ALG protocol are able </w:t>
+      </w:r>
+      <w:r>
+        <w:rPr>
+          <w:sz w:val="28"/>
+          <w:szCs w:val="28"/>
+          <w:lang w:val="en-US"/>
+        </w:rPr>
+        <w:lastRenderedPageBreak/>
+        <w:t>to distinguish and process the packets belongs to the protocol accordingly</w:t>
       </w:r>
       <w:r>
         <w:rPr>
@@ -4446,7 +4571,7 @@
           <w:lang w:val="en-US"/>
         </w:rPr>
       </w:pPr>
-      <w:bookmarkStart w:id="5" w:name="_Toc416958419"/>
+      <w:bookmarkStart w:id="6" w:name="_Toc416958419"/>
       <w:r>
         <w:rPr>
           <w:b/>
@@ -4474,7 +4599,7 @@
         </w:rPr>
         <w:t>requirements</w:t>
       </w:r>
-      <w:bookmarkEnd w:id="5"/>
+      <w:bookmarkEnd w:id="6"/>
     </w:p>
     <w:p>
       <w:pPr>
@@ -4622,16 +4747,7 @@
           <w:sz w:val="28"/>
           <w:szCs w:val="28"/>
         </w:rPr>
-        <w:t xml:space="preserve"> support all valid sequences of TCP/UDP/ICMP packets for connections initiated both internally as well as externally when the connection is permitted by the NAT. In addition to handling the TCP 3-way </w:t>
-      </w:r>
-      <w:r>
-        <w:rPr>
-          <w:rFonts w:asciiTheme="minorHAnsi" w:hAnsiTheme="minorHAnsi"/>
-          <w:sz w:val="28"/>
-          <w:szCs w:val="28"/>
-        </w:rPr>
-        <w:lastRenderedPageBreak/>
-        <w:t>handshake mode of c</w:t>
+        <w:t xml:space="preserve"> support all valid sequences of TCP/UDP/ICMP packets for connections initiated both internally as well as externally when the connection is permitted by the NAT. In addition to handling the TCP 3-way handshake mode of c</w:t>
       </w:r>
       <w:r>
         <w:rPr>
@@ -4995,7 +5111,16 @@
           <w:sz w:val="28"/>
           <w:szCs w:val="28"/>
         </w:rPr>
-        <w:t>If a NAT cannot determine whether the endpoints of a TCP connection are active, it MAY abandon the session if it has been idle for some time.  In such cases, the value of the "established connection idle-timeout" must not be less than 2 hours 4 minutes. The value of the "transitory connection idle-timeout" must not be less than 4 minutes. The va</w:t>
+        <w:t xml:space="preserve">If a NAT cannot determine whether the endpoints of a TCP connection are active, it MAY abandon the session if it has been idle for some time.  In such cases, the value of the "established connection idle-timeout" must </w:t>
+      </w:r>
+      <w:r>
+        <w:rPr>
+          <w:rFonts w:asciiTheme="minorHAnsi" w:hAnsiTheme="minorHAnsi"/>
+          <w:sz w:val="28"/>
+          <w:szCs w:val="28"/>
+        </w:rPr>
+        <w:lastRenderedPageBreak/>
+        <w:t>not be less than 2 hours 4 minutes. The value of the "transitory connection idle-timeout" must not be less than 4 minutes. The va</w:t>
       </w:r>
       <w:r>
         <w:rPr>
@@ -5231,16 +5356,7 @@
           <w:sz w:val="28"/>
           <w:szCs w:val="28"/>
         </w:rPr>
-        <w:t xml:space="preserve">which means that after the NAT processing an even UDP port will be </w:t>
-      </w:r>
-      <w:r>
-        <w:rPr>
-          <w:rFonts w:asciiTheme="minorHAnsi" w:hAnsiTheme="minorHAnsi"/>
-          <w:sz w:val="28"/>
-          <w:szCs w:val="28"/>
-        </w:rPr>
-        <w:lastRenderedPageBreak/>
-        <w:t>mapped to an even UDP port, and an odd UDP port will be mapped to an odd UDP port</w:t>
+        <w:t>which means that after the NAT processing an even UDP port will be mapped to an even UDP port, and an odd UDP port will be mapped to an odd UDP port</w:t>
       </w:r>
       <w:r>
         <w:rPr>
@@ -5516,6 +5632,7 @@
           <w:sz w:val="28"/>
           <w:szCs w:val="28"/>
         </w:rPr>
+        <w:lastRenderedPageBreak/>
         <w:t xml:space="preserve">If a NAT device receives an ICMP Error packet from an external realm, and the NAT device does not have an active mapping for the </w:t>
       </w:r>
       <w:r>
@@ -5634,7 +5751,6 @@
           <w:sz w:val="28"/>
           <w:szCs w:val="28"/>
         </w:rPr>
-        <w:lastRenderedPageBreak/>
         <w:t>leave the ICMP Error type and code unchanged; if the NAT enforces Basic NAT function, and the NAT has active mapping for the IP address that sent the ICMP Error, translate the source IP address of the ICMP Error packet with the public IP address in the mapping. In all other cases, translate the source IP address of the ICMP Error packet with its own public IP address</w:t>
       </w:r>
     </w:p>
@@ -5855,7 +5971,7 @@
           <w:lang w:val="en-US"/>
         </w:rPr>
       </w:pPr>
-      <w:bookmarkStart w:id="6" w:name="_Toc416958420"/>
+      <w:bookmarkStart w:id="7" w:name="_Toc416958420"/>
       <w:r>
         <w:rPr>
           <w:b/>
@@ -5883,7 +5999,7 @@
         </w:rPr>
         <w:t>arrier grade NAT (CG-NAT)</w:t>
       </w:r>
-      <w:bookmarkEnd w:id="6"/>
+      <w:bookmarkEnd w:id="7"/>
     </w:p>
     <w:p>
       <w:pPr>
@@ -5960,7 +6076,16 @@
           <w:szCs w:val="28"/>
           <w:lang w:val="en-US"/>
         </w:rPr>
-        <w:t xml:space="preserve"> offering this service long before IPv4 address space shortage problem has arisen showing that there is another driven force of using NAT. Each subscriber at the ISP’s network assigned a private address and the NAT, situated at the customer edge, translates traffic between public and private addresses</w:t>
+        <w:t xml:space="preserve"> offering this service long before IPv4 address space shortage problem has arisen showing that there is another driven force of using NAT. Each subscriber at the ISP’s network assigned a private address and the NAT, situated at the customer edge, translates traffic between public and private </w:t>
+      </w:r>
+      <w:proofErr w:type="gramStart"/>
+      <w:r>
+        <w:rPr>
+          <w:sz w:val="28"/>
+          <w:szCs w:val="28"/>
+          <w:lang w:val="en-US"/>
+        </w:rPr>
+        <w:t>addresses</w:t>
       </w:r>
       <w:r>
         <w:rPr>
@@ -5969,7 +6094,17 @@
           <w:szCs w:val="12"/>
           <w:lang w:val="en-US"/>
         </w:rPr>
-        <w:t>[ref_frc6888]</w:t>
+        <w:t>[</w:t>
+      </w:r>
+      <w:proofErr w:type="gramEnd"/>
+      <w:r>
+        <w:rPr>
+          <w:bCs/>
+          <w:sz w:val="12"/>
+          <w:szCs w:val="12"/>
+          <w:lang w:val="en-US"/>
+        </w:rPr>
+        <w:t>ref_frc6888]</w:t>
       </w:r>
       <w:r>
         <w:rPr>
@@ -6108,16 +6243,25 @@
           <w:szCs w:val="28"/>
           <w:lang w:val="en-US"/>
         </w:rPr>
-        <w:t>A CGN MUST support limiting the number of external ports (or, equivalently, "identifiers" for ICMP) that are assigned per subscriber. Per-subscriber limits must be configurable by the CGN administrator. Per-</w:t>
-      </w:r>
-      <w:r>
-        <w:rPr>
-          <w:sz w:val="28"/>
-          <w:szCs w:val="28"/>
-          <w:lang w:val="en-US"/>
-        </w:rPr>
-        <w:lastRenderedPageBreak/>
-        <w:t>subscriber limits may be configurable independently per transport protocol. Additionally, it is recommended that the CGN include administrator-adjustable thresholds to prevent a single</w:t>
+        <w:t xml:space="preserve">A CGN MUST support limiting the number of external ports (or, equivalently, "identifiers" for ICMP) that </w:t>
+      </w:r>
+      <w:proofErr w:type="gramStart"/>
+      <w:r>
+        <w:rPr>
+          <w:sz w:val="28"/>
+          <w:szCs w:val="28"/>
+          <w:lang w:val="en-US"/>
+        </w:rPr>
+        <w:t>are</w:t>
+      </w:r>
+      <w:proofErr w:type="gramEnd"/>
+      <w:r>
+        <w:rPr>
+          <w:sz w:val="28"/>
+          <w:szCs w:val="28"/>
+          <w:lang w:val="en-US"/>
+        </w:rPr>
+        <w:t xml:space="preserve"> assigned per subscriber. Per-subscriber limits must be configurable by the CGN administrator. Per-subscriber limits may be configurable independently per transport protocol. Additionally, it is recommended that the CGN include administrator-adjustable thresholds to prevent a single</w:t>
       </w:r>
       <w:r>
         <w:rPr>
@@ -6309,6 +6453,7 @@
           <w:szCs w:val="28"/>
           <w:lang w:val="en-US"/>
         </w:rPr>
+        <w:lastRenderedPageBreak/>
         <w:t xml:space="preserve">A CGN </w:t>
       </w:r>
       <w:r>
@@ -6468,7 +6613,7 @@
           <w:lang w:val="en-US"/>
         </w:rPr>
       </w:pPr>
-      <w:bookmarkStart w:id="7" w:name="_Toc416958421"/>
+      <w:bookmarkStart w:id="8" w:name="_Toc416958421"/>
       <w:r>
         <w:rPr>
           <w:b/>
@@ -6476,7 +6621,6 @@
           <w:szCs w:val="40"/>
           <w:lang w:val="en-US"/>
         </w:rPr>
-        <w:lastRenderedPageBreak/>
         <w:t>1.3</w:t>
       </w:r>
       <w:r>
@@ -6515,7 +6659,7 @@
         </w:rPr>
         <w:t>analysis</w:t>
       </w:r>
-      <w:bookmarkEnd w:id="7"/>
+      <w:bookmarkEnd w:id="8"/>
     </w:p>
     <w:p>
       <w:pPr>
@@ -6572,7 +6716,7 @@
           <w:lang w:val="en-US"/>
         </w:rPr>
       </w:pPr>
-      <w:bookmarkStart w:id="8" w:name="_Toc416958422"/>
+      <w:bookmarkStart w:id="9" w:name="_Toc416958422"/>
       <w:r>
         <w:rPr>
           <w:b/>
@@ -6582,7 +6726,7 @@
         </w:rPr>
         <w:t>1.3.1 Software NAT</w:t>
       </w:r>
-      <w:bookmarkEnd w:id="8"/>
+      <w:bookmarkEnd w:id="9"/>
     </w:p>
     <w:p>
       <w:pPr>
@@ -6703,6 +6847,7 @@
         </w:rPr>
         <w:t xml:space="preserve">or </w:t>
       </w:r>
+      <w:proofErr w:type="spellStart"/>
       <w:r>
         <w:rPr>
           <w:i/>
@@ -6712,6 +6857,7 @@
         </w:rPr>
         <w:t>WinGate</w:t>
       </w:r>
+      <w:proofErr w:type="spellEnd"/>
       <w:r>
         <w:rPr>
           <w:sz w:val="28"/>
@@ -6736,6 +6882,7 @@
         </w:rPr>
         <w:t xml:space="preserve">or </w:t>
       </w:r>
+      <w:proofErr w:type="spellStart"/>
       <w:r>
         <w:rPr>
           <w:i/>
@@ -6745,6 +6892,7 @@
         </w:rPr>
         <w:t>IPFilter</w:t>
       </w:r>
+      <w:proofErr w:type="spellEnd"/>
       <w:r>
         <w:rPr>
           <w:sz w:val="28"/>
@@ -6845,6 +6993,7 @@
         </w:rPr>
         <w:t xml:space="preserve"> in Windows or </w:t>
       </w:r>
+      <w:proofErr w:type="spellStart"/>
       <w:r>
         <w:rPr>
           <w:i/>
@@ -6854,6 +7003,7 @@
         </w:rPr>
         <w:t>iptables</w:t>
       </w:r>
+      <w:proofErr w:type="spellEnd"/>
       <w:r>
         <w:rPr>
           <w:sz w:val="28"/>
@@ -6919,7 +7069,7 @@
           <w:lang w:val="en-US"/>
         </w:rPr>
       </w:pPr>
-      <w:bookmarkStart w:id="9" w:name="_Toc416958423"/>
+      <w:bookmarkStart w:id="10" w:name="_Toc416958423"/>
       <w:r>
         <w:rPr>
           <w:b/>
@@ -6929,7 +7079,7 @@
         </w:rPr>
         <w:t>1.3.2 Hardware NAT</w:t>
       </w:r>
-      <w:bookmarkEnd w:id="9"/>
+      <w:bookmarkEnd w:id="10"/>
     </w:p>
     <w:p>
       <w:pPr>
@@ -6960,6 +7110,7 @@
           <w:szCs w:val="28"/>
           <w:lang w:val="en-US"/>
         </w:rPr>
+        <w:lastRenderedPageBreak/>
         <w:t>H</w:t>
       </w:r>
       <w:r>
@@ -7051,7 +7202,7 @@
           <w:lang w:val="en-US"/>
         </w:rPr>
       </w:pPr>
-      <w:bookmarkStart w:id="10" w:name="_Toc416958424"/>
+      <w:bookmarkStart w:id="11" w:name="_Toc416958424"/>
       <w:r>
         <w:rPr>
           <w:b/>
@@ -7061,7 +7212,7 @@
         </w:rPr>
         <w:t>1.3.3 Software and hardware NAT comparison</w:t>
       </w:r>
-      <w:bookmarkEnd w:id="10"/>
+      <w:bookmarkEnd w:id="11"/>
       <w:r>
         <w:rPr>
           <w:b/>
@@ -7245,7 +7396,6 @@
           <w:szCs w:val="28"/>
           <w:lang w:val="en-US"/>
         </w:rPr>
-        <w:lastRenderedPageBreak/>
         <w:t>Performance:</w:t>
       </w:r>
       <w:r>
@@ -7271,7 +7421,25 @@
           <w:szCs w:val="28"/>
           <w:lang w:val="en-US"/>
         </w:rPr>
-        <w:t>In particular, for the performance improvement special memory units are used called CAM (Content-addressable memory a.k.a. associative memory). CAM(TCAM) is extremely fast in tasks of comparing input data against stored data and returning matched data as a result. Although CAM is fast it has low memory capacity and very high price. One unit with capacity of 80Kbytes costs around $180</w:t>
+        <w:t xml:space="preserve">In particular, for the performance improvement special memory units are used called CAM (Content-addressable memory a.k.a. associative memory). </w:t>
+      </w:r>
+      <w:proofErr w:type="gramStart"/>
+      <w:r>
+        <w:rPr>
+          <w:sz w:val="28"/>
+          <w:szCs w:val="28"/>
+          <w:lang w:val="en-US"/>
+        </w:rPr>
+        <w:t>CAM(</w:t>
+      </w:r>
+      <w:proofErr w:type="gramEnd"/>
+      <w:r>
+        <w:rPr>
+          <w:sz w:val="28"/>
+          <w:szCs w:val="28"/>
+          <w:lang w:val="en-US"/>
+        </w:rPr>
+        <w:t>TCAM) is extremely fast in tasks of comparing input data against stored data and returning matched data as a result. Although CAM is fast it has low memory capacity and very high price. One unit with capacity of 80Kbytes costs around $180</w:t>
       </w:r>
       <w:r>
         <w:rPr>
@@ -7415,7 +7583,16 @@
           <w:szCs w:val="28"/>
           <w:lang w:val="en-US"/>
         </w:rPr>
-        <w:t xml:space="preserve">, software NAT can be installed at any system supporting the OS the software NAT specialized. </w:t>
+        <w:t xml:space="preserve">, </w:t>
+      </w:r>
+      <w:r>
+        <w:rPr>
+          <w:sz w:val="28"/>
+          <w:szCs w:val="28"/>
+          <w:lang w:val="en-US"/>
+        </w:rPr>
+        <w:lastRenderedPageBreak/>
+        <w:t xml:space="preserve">software NAT can be installed at any system supporting the OS the software NAT specialized. </w:t>
       </w:r>
       <w:r>
         <w:rPr>
@@ -7500,7 +7677,25 @@
           <w:szCs w:val="12"/>
           <w:lang w:val="en-US"/>
         </w:rPr>
-        <w:t>[ref_wingate]</w:t>
+        <w:t>[</w:t>
+      </w:r>
+      <w:proofErr w:type="spellStart"/>
+      <w:r>
+        <w:rPr>
+          <w:sz w:val="12"/>
+          <w:szCs w:val="12"/>
+          <w:lang w:val="en-US"/>
+        </w:rPr>
+        <w:t>ref_wingate</w:t>
+      </w:r>
+      <w:proofErr w:type="spellEnd"/>
+      <w:r>
+        <w:rPr>
+          <w:sz w:val="12"/>
+          <w:szCs w:val="12"/>
+          <w:lang w:val="en-US"/>
+        </w:rPr>
+        <w:t>]</w:t>
       </w:r>
       <w:r>
         <w:rPr>
@@ -7524,7 +7719,25 @@
           <w:szCs w:val="28"/>
           <w:lang w:val="en-US"/>
         </w:rPr>
-        <w:t>free versions of software NAT working on free OS like iptables on Linux. In that case the price depend</w:t>
+        <w:t xml:space="preserve">free versions of software NAT working on free OS like </w:t>
+      </w:r>
+      <w:proofErr w:type="spellStart"/>
+      <w:r>
+        <w:rPr>
+          <w:sz w:val="28"/>
+          <w:szCs w:val="28"/>
+          <w:lang w:val="en-US"/>
+        </w:rPr>
+        <w:t>iptables</w:t>
+      </w:r>
+      <w:proofErr w:type="spellEnd"/>
+      <w:r>
+        <w:rPr>
+          <w:sz w:val="28"/>
+          <w:szCs w:val="28"/>
+          <w:lang w:val="en-US"/>
+        </w:rPr>
+        <w:t xml:space="preserve"> on Linux. In that case the price depend</w:t>
       </w:r>
       <w:r>
         <w:rPr>
@@ -7608,7 +7821,6 @@
           <w:noProof/>
           <w:lang w:val="en-US"/>
         </w:rPr>
-        <w:lastRenderedPageBreak/>
         <w:drawing>
           <wp:inline distT="0" distB="0" distL="0" distR="0" wp14:anchorId="5646E69B" wp14:editId="7909B2DA">
             <wp:extent cx="5943600" cy="5127674"/>
@@ -7617,7 +7829,7 @@
             <wp:cNvGraphicFramePr/>
             <a:graphic xmlns:a="http://schemas.openxmlformats.org/drawingml/2006/main">
               <a:graphicData uri="http://schemas.openxmlformats.org/drawingml/2006/chart">
-                <c:chart xmlns:c="http://schemas.openxmlformats.org/drawingml/2006/chart" xmlns:r="http://schemas.openxmlformats.org/officeDocument/2006/relationships" r:id="rId10"/>
+                <c:chart xmlns:c="http://schemas.openxmlformats.org/drawingml/2006/chart" xmlns:r="http://schemas.openxmlformats.org/officeDocument/2006/relationships" r:id="rId12"/>
               </a:graphicData>
             </a:graphic>
           </wp:inline>
@@ -7696,7 +7908,16 @@
           <w:szCs w:val="28"/>
           <w:lang w:val="en-US"/>
         </w:rPr>
-        <w:t xml:space="preserve">endors: HP, Cisco and Juniper. The performance of the NAT mode has not been found </w:t>
+        <w:t xml:space="preserve">endors: HP, Cisco and Juniper. The performance </w:t>
+      </w:r>
+      <w:r>
+        <w:rPr>
+          <w:sz w:val="28"/>
+          <w:szCs w:val="28"/>
+          <w:lang w:val="en-US"/>
+        </w:rPr>
+        <w:lastRenderedPageBreak/>
+        <w:t xml:space="preserve">of the NAT mode has not been found </w:t>
       </w:r>
       <w:r>
         <w:rPr>
@@ -7888,7 +8109,7 @@
           <w:lang w:val="en-US"/>
         </w:rPr>
       </w:pPr>
-      <w:bookmarkStart w:id="11" w:name="_Toc416958425"/>
+      <w:bookmarkStart w:id="12" w:name="_Toc416958425"/>
       <w:r>
         <w:rPr>
           <w:b/>
@@ -7907,7 +8128,7 @@
         </w:rPr>
         <w:t>.</w:t>
       </w:r>
-      <w:bookmarkEnd w:id="11"/>
+      <w:bookmarkEnd w:id="12"/>
       <w:r>
         <w:rPr>
           <w:b/>
@@ -8483,18 +8704,28 @@
           <w:lang w:val="en-US"/>
         </w:rPr>
       </w:pPr>
+      <w:proofErr w:type="gramStart"/>
       <w:r>
         <w:rPr>
           <w:b/>
           <w:lang w:val="en-US"/>
         </w:rPr>
-        <w:t xml:space="preserve">Table 1. </w:t>
-      </w:r>
+        <w:t>Table 1.</w:t>
+      </w:r>
+      <w:proofErr w:type="gramEnd"/>
       <w:r>
         <w:rPr>
           <w:b/>
           <w:lang w:val="en-US"/>
         </w:rPr>
+        <w:t xml:space="preserve"> </w:t>
+      </w:r>
+      <w:proofErr w:type="gramStart"/>
+      <w:r>
+        <w:rPr>
+          <w:b/>
+          <w:lang w:val="en-US"/>
+        </w:rPr>
         <w:t>A</w:t>
       </w:r>
       <w:r>
@@ -8537,7 +8768,15 @@
           <w:b/>
           <w:lang w:val="en-US"/>
         </w:rPr>
-        <w:t>. The advantages marked with red color</w:t>
+        <w:t>.</w:t>
+      </w:r>
+      <w:proofErr w:type="gramEnd"/>
+      <w:r>
+        <w:rPr>
+          <w:b/>
+          <w:lang w:val="en-US"/>
+        </w:rPr>
+        <w:t xml:space="preserve"> The advantages marked with red color</w:t>
       </w:r>
     </w:p>
     <w:p>
@@ -8563,7 +8802,7 @@
           <w:lang w:val="en-US"/>
         </w:rPr>
       </w:pPr>
-      <w:bookmarkStart w:id="12" w:name="_Toc416958426"/>
+      <w:bookmarkStart w:id="13" w:name="_Toc416958426"/>
       <w:r>
         <w:rPr>
           <w:b/>
@@ -8609,7 +8848,7 @@
         </w:rPr>
         <w:t>improvements</w:t>
       </w:r>
-      <w:bookmarkEnd w:id="12"/>
+      <w:bookmarkEnd w:id="13"/>
       <w:r>
         <w:rPr>
           <w:b/>
@@ -8664,7 +8903,16 @@
           <w:szCs w:val="28"/>
           <w:lang w:val="en-US"/>
         </w:rPr>
-        <w:t xml:space="preserve">by that decreasing the amount of necessary investments. </w:t>
+        <w:t xml:space="preserve">by </w:t>
+      </w:r>
+      <w:r>
+        <w:rPr>
+          <w:sz w:val="28"/>
+          <w:szCs w:val="28"/>
+          <w:lang w:val="en-US"/>
+        </w:rPr>
+        <w:lastRenderedPageBreak/>
+        <w:t xml:space="preserve">that decreasing the amount of necessary investments. </w:t>
       </w:r>
       <w:r>
         <w:rPr>
@@ -8763,7 +9011,8 @@
           <w:lang w:val="en-US"/>
         </w:rPr>
       </w:pPr>
-      <w:bookmarkStart w:id="13" w:name="_Toc416958427"/>
+      <w:bookmarkStart w:id="14" w:name="_Toc416958427"/>
+      <w:proofErr w:type="gramStart"/>
       <w:r>
         <w:rPr>
           <w:b/>
@@ -8772,8 +9021,9 @@
           <w:lang w:val="en-US"/>
         </w:rPr>
         <w:lastRenderedPageBreak/>
-        <w:t xml:space="preserve">Part 2. </w:t>
-      </w:r>
+        <w:t>Part 2.</w:t>
+      </w:r>
+      <w:proofErr w:type="gramEnd"/>
       <w:r>
         <w:rPr>
           <w:b/>
@@ -8781,9 +9031,18 @@
           <w:szCs w:val="40"/>
           <w:lang w:val="en-US"/>
         </w:rPr>
+        <w:t xml:space="preserve"> </w:t>
+      </w:r>
+      <w:r>
+        <w:rPr>
+          <w:b/>
+          <w:sz w:val="40"/>
+          <w:szCs w:val="40"/>
+          <w:lang w:val="en-US"/>
+        </w:rPr>
         <w:t>ANALYSIS OF NAT DESIGN APPROACHES</w:t>
       </w:r>
-      <w:bookmarkEnd w:id="13"/>
+      <w:bookmarkEnd w:id="14"/>
     </w:p>
     <w:p>
       <w:pPr>
@@ -8797,7 +9056,7 @@
           <w:lang w:val="en-US"/>
         </w:rPr>
       </w:pPr>
-      <w:bookmarkStart w:id="14" w:name="_Toc416958428"/>
+      <w:bookmarkStart w:id="15" w:name="_Toc416958428"/>
       <w:r>
         <w:rPr>
           <w:b/>
@@ -8825,7 +9084,7 @@
         </w:rPr>
         <w:t>Overview of high performance design approaches</w:t>
       </w:r>
-      <w:bookmarkEnd w:id="14"/>
+      <w:bookmarkEnd w:id="15"/>
     </w:p>
     <w:p>
       <w:pPr>
@@ -8839,7 +9098,7 @@
           <w:lang w:val="en-US"/>
         </w:rPr>
       </w:pPr>
-      <w:bookmarkStart w:id="15" w:name="_Toc416958429"/>
+      <w:bookmarkStart w:id="16" w:name="_Toc416958429"/>
       <w:r>
         <w:rPr>
           <w:b/>
@@ -8849,7 +9108,7 @@
         </w:rPr>
         <w:t>2.2 Software NAT design exploration</w:t>
       </w:r>
-      <w:bookmarkEnd w:id="15"/>
+      <w:bookmarkEnd w:id="16"/>
     </w:p>
     <w:p>
       <w:pPr>
@@ -8863,7 +9122,7 @@
           <w:lang w:val="en-US"/>
         </w:rPr>
       </w:pPr>
-      <w:bookmarkStart w:id="16" w:name="_Toc416958430"/>
+      <w:bookmarkStart w:id="17" w:name="_Toc416958430"/>
       <w:r>
         <w:rPr>
           <w:b/>
@@ -8873,7 +9132,7 @@
         </w:rPr>
         <w:t>2.2.1 NAT design overview</w:t>
       </w:r>
-      <w:bookmarkEnd w:id="16"/>
+      <w:bookmarkEnd w:id="17"/>
     </w:p>
     <w:p>
       <w:pPr>
@@ -8887,7 +9146,7 @@
           <w:lang w:val="en-US"/>
         </w:rPr>
       </w:pPr>
-      <w:bookmarkStart w:id="17" w:name="_Toc416958431"/>
+      <w:bookmarkStart w:id="18" w:name="_Toc416958431"/>
       <w:r>
         <w:rPr>
           <w:b/>
@@ -8897,7 +9156,7 @@
         </w:rPr>
         <w:t>2.2.3 NAT bottlenecks</w:t>
       </w:r>
-      <w:bookmarkEnd w:id="17"/>
+      <w:bookmarkEnd w:id="18"/>
     </w:p>
     <w:p>
       <w:pPr>
@@ -8911,7 +9170,7 @@
           <w:lang w:val="en-US"/>
         </w:rPr>
       </w:pPr>
-      <w:bookmarkStart w:id="18" w:name="_Toc416958432"/>
+      <w:bookmarkStart w:id="19" w:name="_Toc416958432"/>
       <w:r>
         <w:rPr>
           <w:b/>
@@ -8921,7 +9180,7 @@
         </w:rPr>
         <w:t>2.2.4 How to overcome the bottlenecks</w:t>
       </w:r>
-      <w:bookmarkEnd w:id="18"/>
+      <w:bookmarkEnd w:id="19"/>
     </w:p>
     <w:p>
       <w:pPr>
@@ -8935,7 +9194,7 @@
           <w:lang w:val="en-US"/>
         </w:rPr>
       </w:pPr>
-      <w:bookmarkStart w:id="19" w:name="_Toc416958433"/>
+      <w:bookmarkStart w:id="20" w:name="_Toc416958433"/>
       <w:r>
         <w:rPr>
           <w:b/>
@@ -8945,7 +9204,7 @@
         </w:rPr>
         <w:t>2.3 NAT performance</w:t>
       </w:r>
-      <w:bookmarkEnd w:id="19"/>
+      <w:bookmarkEnd w:id="20"/>
     </w:p>
     <w:p>
       <w:pPr>
@@ -8959,7 +9218,7 @@
           <w:lang w:val="en-US"/>
         </w:rPr>
       </w:pPr>
-      <w:bookmarkStart w:id="20" w:name="_Toc416958434"/>
+      <w:bookmarkStart w:id="21" w:name="_Toc416958434"/>
       <w:r>
         <w:rPr>
           <w:b/>
@@ -8969,7 +9228,7 @@
         </w:rPr>
         <w:t>2.3.1 Performance metrics</w:t>
       </w:r>
-      <w:bookmarkEnd w:id="20"/>
+      <w:bookmarkEnd w:id="21"/>
     </w:p>
     <w:p>
       <w:pPr>
@@ -8983,7 +9242,7 @@
           <w:lang w:val="en-US"/>
         </w:rPr>
       </w:pPr>
-      <w:bookmarkStart w:id="21" w:name="_Toc416958435"/>
+      <w:bookmarkStart w:id="22" w:name="_Toc416958435"/>
       <w:r>
         <w:rPr>
           <w:b/>
@@ -9002,7 +9261,7 @@
         </w:rPr>
         <w:t>metric values</w:t>
       </w:r>
-      <w:bookmarkEnd w:id="21"/>
+      <w:bookmarkEnd w:id="22"/>
     </w:p>
     <w:p>
       <w:pPr>
@@ -9016,7 +9275,7 @@
           <w:lang w:val="en-US"/>
         </w:rPr>
       </w:pPr>
-      <w:bookmarkStart w:id="22" w:name="_Toc416958436"/>
+      <w:bookmarkStart w:id="23" w:name="_Toc416958436"/>
       <w:r>
         <w:rPr>
           <w:b/>
@@ -9053,7 +9312,7 @@
         </w:rPr>
         <w:t xml:space="preserve"> Implementation</w:t>
       </w:r>
-      <w:bookmarkEnd w:id="22"/>
+      <w:bookmarkEnd w:id="23"/>
     </w:p>
     <w:p>
       <w:pPr>
@@ -9067,7 +9326,8 @@
           <w:lang w:val="en-US"/>
         </w:rPr>
       </w:pPr>
-      <w:bookmarkStart w:id="23" w:name="_Toc416958437"/>
+      <w:bookmarkStart w:id="24" w:name="_Toc416958437"/>
+      <w:proofErr w:type="gramStart"/>
       <w:r>
         <w:rPr>
           <w:b/>
@@ -9075,8 +9335,9 @@
           <w:szCs w:val="40"/>
           <w:lang w:val="en-US"/>
         </w:rPr>
-        <w:t xml:space="preserve">Part 3. </w:t>
-      </w:r>
+        <w:t>Part 3.</w:t>
+      </w:r>
+      <w:proofErr w:type="gramEnd"/>
       <w:r>
         <w:rPr>
           <w:b/>
@@ -9084,7 +9345,7 @@
           <w:szCs w:val="40"/>
           <w:lang w:val="en-US"/>
         </w:rPr>
-        <w:t>RESULT</w:t>
+        <w:t xml:space="preserve"> </w:t>
       </w:r>
       <w:r>
         <w:rPr>
@@ -9093,9 +9354,18 @@
           <w:szCs w:val="40"/>
           <w:lang w:val="en-US"/>
         </w:rPr>
+        <w:t>RESULT</w:t>
+      </w:r>
+      <w:r>
+        <w:rPr>
+          <w:b/>
+          <w:sz w:val="40"/>
+          <w:szCs w:val="40"/>
+          <w:lang w:val="en-US"/>
+        </w:rPr>
         <w:t>S</w:t>
       </w:r>
-      <w:bookmarkEnd w:id="23"/>
+      <w:bookmarkEnd w:id="24"/>
     </w:p>
     <w:p>
       <w:pPr>
@@ -9109,7 +9379,7 @@
           <w:lang w:val="en-US"/>
         </w:rPr>
       </w:pPr>
-      <w:bookmarkStart w:id="24" w:name="_Toc416958438"/>
+      <w:bookmarkStart w:id="25" w:name="_Toc416958438"/>
       <w:r>
         <w:rPr>
           <w:b/>
@@ -9128,7 +9398,7 @@
         </w:rPr>
         <w:t xml:space="preserve"> Evaluation</w:t>
       </w:r>
-      <w:bookmarkEnd w:id="24"/>
+      <w:bookmarkEnd w:id="25"/>
     </w:p>
     <w:p>
       <w:pPr>
@@ -9142,7 +9412,7 @@
           <w:lang w:val="en-US"/>
         </w:rPr>
       </w:pPr>
-      <w:bookmarkStart w:id="25" w:name="_Toc416958439"/>
+      <w:bookmarkStart w:id="26" w:name="_Toc416958439"/>
       <w:r>
         <w:rPr>
           <w:b/>
@@ -9152,7 +9422,7 @@
         </w:rPr>
         <w:t>3.1.1 Measurement setup</w:t>
       </w:r>
-      <w:bookmarkEnd w:id="25"/>
+      <w:bookmarkEnd w:id="26"/>
     </w:p>
     <w:p>
       <w:pPr>
@@ -9166,7 +9436,7 @@
           <w:lang w:val="en-US"/>
         </w:rPr>
       </w:pPr>
-      <w:bookmarkStart w:id="26" w:name="_Toc416958440"/>
+      <w:bookmarkStart w:id="27" w:name="_Toc416958440"/>
       <w:r>
         <w:rPr>
           <w:b/>
@@ -9176,7 +9446,7 @@
         </w:rPr>
         <w:t>3.1.2 Experimental methodology</w:t>
       </w:r>
-      <w:bookmarkEnd w:id="26"/>
+      <w:bookmarkEnd w:id="27"/>
     </w:p>
     <w:p>
       <w:pPr>
@@ -9190,7 +9460,7 @@
           <w:lang w:val="en-US"/>
         </w:rPr>
       </w:pPr>
-      <w:bookmarkStart w:id="27" w:name="_Toc416958441"/>
+      <w:bookmarkStart w:id="28" w:name="_Toc416958441"/>
       <w:r>
         <w:rPr>
           <w:b/>
@@ -9272,7 +9542,7 @@
         </w:rPr>
         <w:t>ion</w:t>
       </w:r>
-      <w:bookmarkEnd w:id="27"/>
+      <w:bookmarkEnd w:id="28"/>
       <w:r>
         <w:rPr>
           <w:b/>
@@ -9295,7 +9565,7 @@
           <w:lang w:val="en-US"/>
         </w:rPr>
       </w:pPr>
-      <w:bookmarkStart w:id="28" w:name="_Toc416958442"/>
+      <w:bookmarkStart w:id="29" w:name="_Toc416958442"/>
       <w:r>
         <w:rPr>
           <w:b/>
@@ -9314,7 +9584,7 @@
         </w:rPr>
         <w:t xml:space="preserve"> Conclusion</w:t>
       </w:r>
-      <w:bookmarkEnd w:id="28"/>
+      <w:bookmarkEnd w:id="29"/>
     </w:p>
     <w:p>
       <w:pPr>
@@ -9367,8 +9637,6 @@
           <w:lang w:val="en-US"/>
         </w:rPr>
       </w:pPr>
-      <w:bookmarkStart w:id="29" w:name="_GoBack"/>
-      <w:bookmarkEnd w:id="29"/>
     </w:p>
     <w:p>
       <w:pPr>
@@ -9500,6 +9768,7 @@
           <w:lang w:val="en-US"/>
         </w:rPr>
       </w:pPr>
+      <w:proofErr w:type="gramStart"/>
       <w:r>
         <w:rPr>
           <w:sz w:val="28"/>
@@ -9514,7 +9783,16 @@
           <w:szCs w:val="28"/>
           <w:lang w:val="en-US"/>
         </w:rPr>
-        <w:t>(data structure)</w:t>
+        <w:t>(</w:t>
+      </w:r>
+      <w:proofErr w:type="gramEnd"/>
+      <w:r>
+        <w:rPr>
+          <w:sz w:val="28"/>
+          <w:szCs w:val="28"/>
+          <w:lang w:val="en-US"/>
+        </w:rPr>
+        <w:t>data structure)</w:t>
       </w:r>
       <w:r>
         <w:rPr>
@@ -9540,6 +9818,7 @@
         </w:rPr>
         <w:t>“</w:t>
       </w:r>
+      <w:proofErr w:type="spellStart"/>
       <w:r>
         <w:rPr>
           <w:sz w:val="28"/>
@@ -9548,6 +9827,7 @@
         </w:rPr>
         <w:t>locklessness</w:t>
       </w:r>
+      <w:proofErr w:type="spellEnd"/>
       <w:r>
         <w:rPr>
           <w:sz w:val="28"/>
@@ -9629,21 +9909,49 @@
           <w:lang w:val="en-US"/>
         </w:rPr>
       </w:pPr>
-      <w:r>
-        <w:rPr>
-          <w:sz w:val="28"/>
-          <w:szCs w:val="28"/>
-          <w:lang w:val="en-US"/>
-        </w:rPr>
-        <w:t>let’s try to make one</w:t>
-      </w:r>
-      <w:r>
-        <w:rPr>
-          <w:sz w:val="28"/>
-          <w:szCs w:val="28"/>
-          <w:lang w:val="en-US"/>
-        </w:rPr>
-        <w:t xml:space="preserve"> reducing the price of nat as much as we can</w:t>
+      <w:proofErr w:type="gramStart"/>
+      <w:r>
+        <w:rPr>
+          <w:sz w:val="28"/>
+          <w:szCs w:val="28"/>
+          <w:lang w:val="en-US"/>
+        </w:rPr>
+        <w:t>let’s</w:t>
+      </w:r>
+      <w:proofErr w:type="gramEnd"/>
+      <w:r>
+        <w:rPr>
+          <w:sz w:val="28"/>
+          <w:szCs w:val="28"/>
+          <w:lang w:val="en-US"/>
+        </w:rPr>
+        <w:t xml:space="preserve"> try to make one</w:t>
+      </w:r>
+      <w:r>
+        <w:rPr>
+          <w:sz w:val="28"/>
+          <w:szCs w:val="28"/>
+          <w:lang w:val="en-US"/>
+        </w:rPr>
+        <w:t xml:space="preserve"> reducing the price of </w:t>
+      </w:r>
+      <w:proofErr w:type="spellStart"/>
+      <w:r>
+        <w:rPr>
+          <w:sz w:val="28"/>
+          <w:szCs w:val="28"/>
+          <w:lang w:val="en-US"/>
+        </w:rPr>
+        <w:t>nat</w:t>
+      </w:r>
+      <w:proofErr w:type="spellEnd"/>
+      <w:r>
+        <w:rPr>
+          <w:sz w:val="28"/>
+          <w:szCs w:val="28"/>
+          <w:lang w:val="en-US"/>
+        </w:rPr>
+        <w:t xml:space="preserve"> as much as we can</w:t>
       </w:r>
     </w:p>
     <w:p>
@@ -10298,6 +10606,7 @@
         </w:rPr>
         <w:t xml:space="preserve">using </w:t>
       </w:r>
+      <w:proofErr w:type="spellStart"/>
       <w:r>
         <w:rPr>
           <w:b/>
@@ -10307,6 +10616,7 @@
         </w:rPr>
         <w:t>rdtsc</w:t>
       </w:r>
+      <w:proofErr w:type="spellEnd"/>
       <w:r>
         <w:rPr>
           <w:sz w:val="28"/>
@@ -10880,6 +11190,7 @@
         </w:rPr>
         <w:t xml:space="preserve">oses in the NAT testing program the following function implementations are used. For checksum calculation </w:t>
       </w:r>
+      <w:proofErr w:type="spellStart"/>
       <w:r>
         <w:rPr>
           <w:i/>
@@ -10887,8 +11198,9 @@
           <w:szCs w:val="28"/>
           <w:lang w:val="en-US"/>
         </w:rPr>
-        <w:t>ip_fast_csum()</w:t>
-      </w:r>
+        <w:t>ip_fast_</w:t>
+      </w:r>
+      <w:proofErr w:type="gramStart"/>
       <w:r>
         <w:rPr>
           <w:i/>
@@ -10896,6 +11208,35 @@
           <w:szCs w:val="28"/>
           <w:lang w:val="en-US"/>
         </w:rPr>
+        <w:t>csum</w:t>
+      </w:r>
+      <w:proofErr w:type="spellEnd"/>
+      <w:r>
+        <w:rPr>
+          <w:i/>
+          <w:sz w:val="28"/>
+          <w:szCs w:val="28"/>
+          <w:lang w:val="en-US"/>
+        </w:rPr>
+        <w:t>(</w:t>
+      </w:r>
+      <w:proofErr w:type="gramEnd"/>
+      <w:r>
+        <w:rPr>
+          <w:i/>
+          <w:sz w:val="28"/>
+          <w:szCs w:val="28"/>
+          <w:lang w:val="en-US"/>
+        </w:rPr>
+        <w:t>)</w:t>
+      </w:r>
+      <w:r>
+        <w:rPr>
+          <w:i/>
+          <w:sz w:val="28"/>
+          <w:szCs w:val="28"/>
+          <w:lang w:val="en-US"/>
+        </w:rPr>
         <w:t xml:space="preserve"> </w:t>
       </w:r>
       <w:r>
@@ -10930,6 +11271,8 @@
         </w:rPr>
         <w:t xml:space="preserve"> </w:t>
       </w:r>
+      <w:proofErr w:type="spellStart"/>
+      <w:proofErr w:type="gramStart"/>
       <w:r>
         <w:rPr>
           <w:i/>
@@ -10937,7 +11280,27 @@
           <w:szCs w:val="28"/>
           <w:lang w:val="en-US"/>
         </w:rPr>
-        <w:t>gettimeofday()</w:t>
+        <w:t>gettimeofday</w:t>
+      </w:r>
+      <w:proofErr w:type="spellEnd"/>
+      <w:r>
+        <w:rPr>
+          <w:i/>
+          <w:sz w:val="28"/>
+          <w:szCs w:val="28"/>
+          <w:lang w:val="en-US"/>
+        </w:rPr>
+        <w:t>(</w:t>
+      </w:r>
+      <w:proofErr w:type="gramEnd"/>
+      <w:r>
+        <w:rPr>
+          <w:i/>
+          <w:sz w:val="28"/>
+          <w:szCs w:val="28"/>
+          <w:lang w:val="en-US"/>
+        </w:rPr>
+        <w:t>)</w:t>
       </w:r>
       <w:r>
         <w:rPr>
@@ -11826,7 +12189,7 @@
             <wp:cNvGraphicFramePr/>
             <a:graphic xmlns:a="http://schemas.openxmlformats.org/drawingml/2006/main">
               <a:graphicData uri="http://schemas.openxmlformats.org/drawingml/2006/chart">
-                <c:chart xmlns:c="http://schemas.openxmlformats.org/drawingml/2006/chart" xmlns:r="http://schemas.openxmlformats.org/officeDocument/2006/relationships" r:id="rId11"/>
+                <c:chart xmlns:c="http://schemas.openxmlformats.org/drawingml/2006/chart" xmlns:r="http://schemas.openxmlformats.org/officeDocument/2006/relationships" r:id="rId13"/>
               </a:graphicData>
             </a:graphic>
           </wp:inline>
@@ -11844,6 +12207,7 @@
           <w:lang w:val="en-US"/>
         </w:rPr>
       </w:pPr>
+      <w:proofErr w:type="gramStart"/>
       <w:r>
         <w:rPr>
           <w:color w:val="auto"/>
@@ -11905,6 +12269,7 @@
         </w:rPr>
         <w:t>.</w:t>
       </w:r>
+      <w:proofErr w:type="gramEnd"/>
       <w:r>
         <w:rPr>
           <w:color w:val="auto"/>
@@ -11931,15 +12296,33 @@
           <w:szCs w:val="28"/>
           <w:lang w:val="en-US"/>
         </w:rPr>
-        <w:t xml:space="preserve">Having this </w:t>
-      </w:r>
-      <w:r>
-        <w:rPr>
-          <w:sz w:val="28"/>
-          <w:szCs w:val="28"/>
-          <w:lang w:val="en-US"/>
-        </w:rPr>
-        <w:t xml:space="preserve">results in mind, the latency value for a single packet processing becomes known. The </w:t>
+        <w:t xml:space="preserve">Having </w:t>
+      </w:r>
+      <w:proofErr w:type="gramStart"/>
+      <w:r>
+        <w:rPr>
+          <w:sz w:val="28"/>
+          <w:szCs w:val="28"/>
+          <w:lang w:val="en-US"/>
+        </w:rPr>
+        <w:t xml:space="preserve">this </w:t>
+      </w:r>
+      <w:r>
+        <w:rPr>
+          <w:sz w:val="28"/>
+          <w:szCs w:val="28"/>
+          <w:lang w:val="en-US"/>
+        </w:rPr>
+        <w:t>results</w:t>
+      </w:r>
+      <w:proofErr w:type="gramEnd"/>
+      <w:r>
+        <w:rPr>
+          <w:sz w:val="28"/>
+          <w:szCs w:val="28"/>
+          <w:lang w:val="en-US"/>
+        </w:rPr>
+        <w:t xml:space="preserve"> in mind, the latency value for a single packet processing becomes known. The </w:t>
       </w:r>
       <w:r>
         <w:rPr>
@@ -12150,7 +12533,25 @@
           <w:szCs w:val="28"/>
           <w:lang w:val="en-US"/>
         </w:rPr>
-        <w:t xml:space="preserve">To achieve the target packet processing rate (5.5M pps) it is easy </w:t>
+        <w:t xml:space="preserve">To achieve the target packet processing rate (5.5M </w:t>
+      </w:r>
+      <w:proofErr w:type="spellStart"/>
+      <w:r>
+        <w:rPr>
+          <w:sz w:val="28"/>
+          <w:szCs w:val="28"/>
+          <w:lang w:val="en-US"/>
+        </w:rPr>
+        <w:t>pps</w:t>
+      </w:r>
+      <w:proofErr w:type="spellEnd"/>
+      <w:r>
+        <w:rPr>
+          <w:sz w:val="28"/>
+          <w:szCs w:val="28"/>
+          <w:lang w:val="en-US"/>
+        </w:rPr>
+        <w:t xml:space="preserve">) it is easy </w:t>
       </w:r>
       <w:r>
         <w:rPr>
@@ -12300,7 +12701,25 @@
           <w:szCs w:val="16"/>
           <w:lang w:val="en-US"/>
         </w:rPr>
-        <w:t>[ref_cormen]</w:t>
+        <w:t>[</w:t>
+      </w:r>
+      <w:proofErr w:type="spellStart"/>
+      <w:r>
+        <w:rPr>
+          <w:sz w:val="16"/>
+          <w:szCs w:val="16"/>
+          <w:lang w:val="en-US"/>
+        </w:rPr>
+        <w:t>ref_cormen</w:t>
+      </w:r>
+      <w:proofErr w:type="spellEnd"/>
+      <w:r>
+        <w:rPr>
+          <w:sz w:val="16"/>
+          <w:szCs w:val="16"/>
+          <w:lang w:val="en-US"/>
+        </w:rPr>
+        <w:t>]</w:t>
       </w:r>
       <w:r>
         <w:rPr>
@@ -12324,7 +12743,25 @@
           <w:szCs w:val="28"/>
           <w:lang w:val="en-US"/>
         </w:rPr>
-        <w:t xml:space="preserve"> O(n) search time a</w:t>
+        <w:t xml:space="preserve"> </w:t>
+      </w:r>
+      <w:proofErr w:type="gramStart"/>
+      <w:r>
+        <w:rPr>
+          <w:sz w:val="28"/>
+          <w:szCs w:val="28"/>
+          <w:lang w:val="en-US"/>
+        </w:rPr>
+        <w:t>O(</w:t>
+      </w:r>
+      <w:proofErr w:type="gramEnd"/>
+      <w:r>
+        <w:rPr>
+          <w:sz w:val="28"/>
+          <w:szCs w:val="28"/>
+          <w:lang w:val="en-US"/>
+        </w:rPr>
+        <w:t>n) search time a</w:t>
       </w:r>
       <w:r>
         <w:rPr>
@@ -12440,7 +12877,7 @@
             <wp:cNvGraphicFramePr/>
             <a:graphic xmlns:a="http://schemas.openxmlformats.org/drawingml/2006/main">
               <a:graphicData uri="http://schemas.openxmlformats.org/drawingml/2006/chart">
-                <c:chart xmlns:c="http://schemas.openxmlformats.org/drawingml/2006/chart" xmlns:r="http://schemas.openxmlformats.org/officeDocument/2006/relationships" r:id="rId12"/>
+                <c:chart xmlns:c="http://schemas.openxmlformats.org/drawingml/2006/chart" xmlns:r="http://schemas.openxmlformats.org/officeDocument/2006/relationships" r:id="rId14"/>
               </a:graphicData>
             </a:graphic>
           </wp:inline>
@@ -12571,7 +13008,7 @@
             <wp:cNvGraphicFramePr/>
             <a:graphic xmlns:a="http://schemas.openxmlformats.org/drawingml/2006/main">
               <a:graphicData uri="http://schemas.openxmlformats.org/drawingml/2006/chart">
-                <c:chart xmlns:c="http://schemas.openxmlformats.org/drawingml/2006/chart" xmlns:r="http://schemas.openxmlformats.org/officeDocument/2006/relationships" r:id="rId13"/>
+                <c:chart xmlns:c="http://schemas.openxmlformats.org/drawingml/2006/chart" xmlns:r="http://schemas.openxmlformats.org/officeDocument/2006/relationships" r:id="rId15"/>
               </a:graphicData>
             </a:graphic>
           </wp:inline>
@@ -13031,26 +13468,44 @@
           <w:szCs w:val="16"/>
           <w:lang w:val="en-US"/>
         </w:rPr>
-        <w:t>[ref_locality]</w:t>
-      </w:r>
+        <w:t>[</w:t>
+      </w:r>
+      <w:proofErr w:type="spellStart"/>
       <w:r>
         <w:rPr>
           <w:sz w:val="16"/>
           <w:szCs w:val="16"/>
           <w:lang w:val="en-US"/>
         </w:rPr>
-        <w:t xml:space="preserve"> </w:t>
-      </w:r>
+        <w:t>ref_locality</w:t>
+      </w:r>
+      <w:proofErr w:type="spellEnd"/>
       <w:r>
         <w:rPr>
           <w:sz w:val="16"/>
           <w:szCs w:val="16"/>
           <w:lang w:val="en-US"/>
         </w:rPr>
+        <w:t>]</w:t>
+      </w:r>
+      <w:r>
+        <w:rPr>
+          <w:sz w:val="16"/>
+          <w:szCs w:val="16"/>
+          <w:lang w:val="en-US"/>
+        </w:rPr>
         <w:t xml:space="preserve"> </w:t>
       </w:r>
       <w:r>
         <w:rPr>
+          <w:sz w:val="16"/>
+          <w:szCs w:val="16"/>
+          <w:lang w:val="en-US"/>
+        </w:rPr>
+        <w:t xml:space="preserve"> </w:t>
+      </w:r>
+      <w:r>
+        <w:rPr>
           <w:sz w:val="28"/>
           <w:szCs w:val="28"/>
           <w:lang w:val="en-US"/>
@@ -13087,8 +13542,19 @@
           <w:szCs w:val="28"/>
           <w:lang w:val="en-US"/>
         </w:rPr>
-        <w:t xml:space="preserve"> is focused on the data structures and algorithms with search time equal or less than O(</w:t>
-      </w:r>
+        <w:t xml:space="preserve"> is focused on the data structures and algorithms with search time equal or less than </w:t>
+      </w:r>
+      <w:proofErr w:type="gramStart"/>
+      <w:r>
+        <w:rPr>
+          <w:sz w:val="28"/>
+          <w:szCs w:val="28"/>
+          <w:lang w:val="en-US"/>
+        </w:rPr>
+        <w:t>O(</w:t>
+      </w:r>
+      <w:proofErr w:type="spellStart"/>
+      <w:proofErr w:type="gramEnd"/>
       <w:r>
         <w:rPr>
           <w:sz w:val="28"/>
@@ -13097,6 +13563,7 @@
         </w:rPr>
         <w:t>logN</w:t>
       </w:r>
+      <w:proofErr w:type="spellEnd"/>
       <w:r>
         <w:rPr>
           <w:sz w:val="28"/>
@@ -13135,7 +13602,35 @@
           <w:szCs w:val="28"/>
           <w:lang w:val="en-US"/>
         </w:rPr>
-        <w:t xml:space="preserve"> algorithm with O(logN) search </w:t>
+        <w:t xml:space="preserve"> algorithm with </w:t>
+      </w:r>
+      <w:proofErr w:type="gramStart"/>
+      <w:r>
+        <w:rPr>
+          <w:sz w:val="28"/>
+          <w:szCs w:val="28"/>
+          <w:lang w:val="en-US"/>
+        </w:rPr>
+        <w:t>O(</w:t>
+      </w:r>
+      <w:proofErr w:type="spellStart"/>
+      <w:proofErr w:type="gramEnd"/>
+      <w:r>
+        <w:rPr>
+          <w:sz w:val="28"/>
+          <w:szCs w:val="28"/>
+          <w:lang w:val="en-US"/>
+        </w:rPr>
+        <w:t>logN</w:t>
+      </w:r>
+      <w:proofErr w:type="spellEnd"/>
+      <w:r>
+        <w:rPr>
+          <w:sz w:val="28"/>
+          <w:szCs w:val="28"/>
+          <w:lang w:val="en-US"/>
+        </w:rPr>
+        <w:t xml:space="preserve">) search </w:t>
       </w:r>
       <w:r>
         <w:rPr>
@@ -13183,7 +13678,25 @@
           <w:szCs w:val="28"/>
           <w:lang w:val="en-US"/>
         </w:rPr>
-        <w:t xml:space="preserve"> that one which employs hash-based technics. In theory, it could provide with O(1) searching speed. Number 1 here doesn’t mean exactly </w:t>
+        <w:t xml:space="preserve"> that one which employs hash-based technics. In theory, it could provide with </w:t>
+      </w:r>
+      <w:proofErr w:type="gramStart"/>
+      <w:r>
+        <w:rPr>
+          <w:sz w:val="28"/>
+          <w:szCs w:val="28"/>
+          <w:lang w:val="en-US"/>
+        </w:rPr>
+        <w:t>O(</w:t>
+      </w:r>
+      <w:proofErr w:type="gramEnd"/>
+      <w:r>
+        <w:rPr>
+          <w:sz w:val="28"/>
+          <w:szCs w:val="28"/>
+          <w:lang w:val="en-US"/>
+        </w:rPr>
+        <w:t xml:space="preserve">1) searching speed. Number 1 here doesn’t mean exactly </w:t>
       </w:r>
       <w:r>
         <w:rPr>
@@ -13942,13 +14455,33 @@
         </w:rPr>
         <w:t xml:space="preserve">The simplest data algorithm and data structure with </w:t>
       </w:r>
-      <w:r>
-        <w:rPr>
-          <w:sz w:val="28"/>
-          <w:szCs w:val="28"/>
-          <w:lang w:val="en-US"/>
-        </w:rPr>
-        <w:t xml:space="preserve">O(logN) search </w:t>
+      <w:proofErr w:type="gramStart"/>
+      <w:r>
+        <w:rPr>
+          <w:sz w:val="28"/>
+          <w:szCs w:val="28"/>
+          <w:lang w:val="en-US"/>
+        </w:rPr>
+        <w:t>O(</w:t>
+      </w:r>
+      <w:proofErr w:type="spellStart"/>
+      <w:proofErr w:type="gramEnd"/>
+      <w:r>
+        <w:rPr>
+          <w:sz w:val="28"/>
+          <w:szCs w:val="28"/>
+          <w:lang w:val="en-US"/>
+        </w:rPr>
+        <w:t>logN</w:t>
+      </w:r>
+      <w:proofErr w:type="spellEnd"/>
+      <w:r>
+        <w:rPr>
+          <w:sz w:val="28"/>
+          <w:szCs w:val="28"/>
+          <w:lang w:val="en-US"/>
+        </w:rPr>
+        <w:t xml:space="preserve">) search </w:t>
       </w:r>
       <w:r>
         <w:rPr>
@@ -14120,7 +14653,7 @@
             <wp:cNvGraphicFramePr/>
             <a:graphic xmlns:a="http://schemas.openxmlformats.org/drawingml/2006/main">
               <a:graphicData uri="http://schemas.openxmlformats.org/drawingml/2006/chart">
-                <c:chart xmlns:c="http://schemas.openxmlformats.org/drawingml/2006/chart" xmlns:r="http://schemas.openxmlformats.org/officeDocument/2006/relationships" r:id="rId14"/>
+                <c:chart xmlns:c="http://schemas.openxmlformats.org/drawingml/2006/chart" xmlns:r="http://schemas.openxmlformats.org/officeDocument/2006/relationships" r:id="rId16"/>
               </a:graphicData>
             </a:graphic>
           </wp:inline>
@@ -14181,7 +14714,27 @@
           <w:szCs w:val="22"/>
           <w:lang w:val="en-US"/>
         </w:rPr>
-        <w:t xml:space="preserve"> NAT performance. Binary tree </w:t>
+        <w:t xml:space="preserve"> NAT </w:t>
+      </w:r>
+      <w:proofErr w:type="gramStart"/>
+      <w:r>
+        <w:rPr>
+          <w:color w:val="auto"/>
+          <w:sz w:val="22"/>
+          <w:szCs w:val="22"/>
+          <w:lang w:val="en-US"/>
+        </w:rPr>
+        <w:t>performance</w:t>
+      </w:r>
+      <w:proofErr w:type="gramEnd"/>
+      <w:r>
+        <w:rPr>
+          <w:color w:val="auto"/>
+          <w:sz w:val="22"/>
+          <w:szCs w:val="22"/>
+          <w:lang w:val="en-US"/>
+        </w:rPr>
+        <w:t xml:space="preserve">. Binary tree </w:t>
       </w:r>
       <w:r>
         <w:rPr>
@@ -14228,7 +14781,7 @@
             <wp:cNvGraphicFramePr/>
             <a:graphic xmlns:a="http://schemas.openxmlformats.org/drawingml/2006/main">
               <a:graphicData uri="http://schemas.openxmlformats.org/drawingml/2006/chart">
-                <c:chart xmlns:c="http://schemas.openxmlformats.org/drawingml/2006/chart" xmlns:r="http://schemas.openxmlformats.org/officeDocument/2006/relationships" r:id="rId15"/>
+                <c:chart xmlns:c="http://schemas.openxmlformats.org/drawingml/2006/chart" xmlns:r="http://schemas.openxmlformats.org/officeDocument/2006/relationships" r:id="rId17"/>
               </a:graphicData>
             </a:graphic>
           </wp:inline>
@@ -14289,8 +14842,9 @@
           <w:szCs w:val="22"/>
           <w:lang w:val="en-US"/>
         </w:rPr>
-        <w:t xml:space="preserve"> NAT performance. Binary tree </w:t>
-      </w:r>
+        <w:t xml:space="preserve"> NAT </w:t>
+      </w:r>
+      <w:proofErr w:type="gramStart"/>
       <w:r>
         <w:rPr>
           <w:color w:val="auto"/>
@@ -14298,8 +14852,9 @@
           <w:szCs w:val="22"/>
           <w:lang w:val="en-US"/>
         </w:rPr>
-        <w:t xml:space="preserve">based </w:t>
-      </w:r>
+        <w:t>performance</w:t>
+      </w:r>
+      <w:proofErr w:type="gramEnd"/>
       <w:r>
         <w:rPr>
           <w:color w:val="auto"/>
@@ -14307,7 +14862,7 @@
           <w:szCs w:val="22"/>
           <w:lang w:val="en-US"/>
         </w:rPr>
-        <w:t>NAT table</w:t>
+        <w:t xml:space="preserve">. Binary tree </w:t>
       </w:r>
       <w:r>
         <w:rPr>
@@ -14316,6 +14871,24 @@
           <w:szCs w:val="22"/>
           <w:lang w:val="en-US"/>
         </w:rPr>
+        <w:t xml:space="preserve">based </w:t>
+      </w:r>
+      <w:r>
+        <w:rPr>
+          <w:color w:val="auto"/>
+          <w:sz w:val="22"/>
+          <w:szCs w:val="22"/>
+          <w:lang w:val="en-US"/>
+        </w:rPr>
+        <w:t>NAT table</w:t>
+      </w:r>
+      <w:r>
+        <w:rPr>
+          <w:color w:val="auto"/>
+          <w:sz w:val="22"/>
+          <w:szCs w:val="22"/>
+          <w:lang w:val="en-US"/>
+        </w:rPr>
         <w:t xml:space="preserve"> in packets per second</w:t>
       </w:r>
     </w:p>
@@ -14399,15 +14972,33 @@
           <w:szCs w:val="28"/>
           <w:lang w:val="en-US"/>
         </w:rPr>
-        <w:t>spends more than 3.7M cycles/pk</w:t>
-      </w:r>
-      <w:r>
-        <w:rPr>
-          <w:sz w:val="28"/>
-          <w:szCs w:val="28"/>
-          <w:lang w:val="en-US"/>
-        </w:rPr>
-        <w:t xml:space="preserve">t which is </w:t>
+        <w:t>spends more than 3.7M cycles/</w:t>
+      </w:r>
+      <w:proofErr w:type="spellStart"/>
+      <w:r>
+        <w:rPr>
+          <w:sz w:val="28"/>
+          <w:szCs w:val="28"/>
+          <w:lang w:val="en-US"/>
+        </w:rPr>
+        <w:t>pk</w:t>
+      </w:r>
+      <w:r>
+        <w:rPr>
+          <w:sz w:val="28"/>
+          <w:szCs w:val="28"/>
+          <w:lang w:val="en-US"/>
+        </w:rPr>
+        <w:t>t</w:t>
+      </w:r>
+      <w:proofErr w:type="spellEnd"/>
+      <w:r>
+        <w:rPr>
+          <w:sz w:val="28"/>
+          <w:szCs w:val="28"/>
+          <w:lang w:val="en-US"/>
+        </w:rPr>
+        <w:t xml:space="preserve"> which is </w:t>
       </w:r>
       <w:r>
         <w:rPr>
@@ -14498,7 +15089,25 @@
           <w:szCs w:val="28"/>
           <w:lang w:val="en-US"/>
         </w:rPr>
-        <w:t xml:space="preserve"> to O(n)</w:t>
+        <w:t xml:space="preserve"> to </w:t>
+      </w:r>
+      <w:proofErr w:type="gramStart"/>
+      <w:r>
+        <w:rPr>
+          <w:sz w:val="28"/>
+          <w:szCs w:val="28"/>
+          <w:lang w:val="en-US"/>
+        </w:rPr>
+        <w:t>O(</w:t>
+      </w:r>
+      <w:proofErr w:type="gramEnd"/>
+      <w:r>
+        <w:rPr>
+          <w:sz w:val="28"/>
+          <w:szCs w:val="28"/>
+          <w:lang w:val="en-US"/>
+        </w:rPr>
+        <w:t>n)</w:t>
       </w:r>
       <w:r>
         <w:rPr>
@@ -14587,7 +15196,43 @@
           <w:szCs w:val="28"/>
           <w:lang w:val="en-US"/>
         </w:rPr>
-        <w:t>. Thus, the real search time is somewhere between O(n) and O(logN) depending on data sequence.</w:t>
+        <w:t xml:space="preserve">. Thus, the real search time is somewhere between </w:t>
+      </w:r>
+      <w:proofErr w:type="gramStart"/>
+      <w:r>
+        <w:rPr>
+          <w:sz w:val="28"/>
+          <w:szCs w:val="28"/>
+          <w:lang w:val="en-US"/>
+        </w:rPr>
+        <w:t>O(</w:t>
+      </w:r>
+      <w:proofErr w:type="gramEnd"/>
+      <w:r>
+        <w:rPr>
+          <w:sz w:val="28"/>
+          <w:szCs w:val="28"/>
+          <w:lang w:val="en-US"/>
+        </w:rPr>
+        <w:t>n) and O(</w:t>
+      </w:r>
+      <w:proofErr w:type="spellStart"/>
+      <w:r>
+        <w:rPr>
+          <w:sz w:val="28"/>
+          <w:szCs w:val="28"/>
+          <w:lang w:val="en-US"/>
+        </w:rPr>
+        <w:t>logN</w:t>
+      </w:r>
+      <w:proofErr w:type="spellEnd"/>
+      <w:r>
+        <w:rPr>
+          <w:sz w:val="28"/>
+          <w:szCs w:val="28"/>
+          <w:lang w:val="en-US"/>
+        </w:rPr>
+        <w:t>) depending on data sequence.</w:t>
       </w:r>
     </w:p>
     <w:p>
@@ -14606,7 +15251,16 @@
           <w:szCs w:val="28"/>
           <w:lang w:val="en-US"/>
         </w:rPr>
-        <w:t>Another drawback of binary tree is low spatial locality</w:t>
+        <w:t xml:space="preserve">Another drawback of binary tree is low spatial </w:t>
+      </w:r>
+      <w:proofErr w:type="gramStart"/>
+      <w:r>
+        <w:rPr>
+          <w:sz w:val="28"/>
+          <w:szCs w:val="28"/>
+          <w:lang w:val="en-US"/>
+        </w:rPr>
+        <w:t>locality</w:t>
       </w:r>
       <w:r>
         <w:rPr>
@@ -14616,6 +15270,8 @@
         </w:rPr>
         <w:t>[</w:t>
       </w:r>
+      <w:proofErr w:type="spellStart"/>
+      <w:proofErr w:type="gramEnd"/>
       <w:r>
         <w:rPr>
           <w:rFonts w:cs="Arial"/>
@@ -14627,6 +15283,7 @@
         </w:rPr>
         <w:t>ref_locality</w:t>
       </w:r>
+      <w:proofErr w:type="spellEnd"/>
       <w:r>
         <w:rPr>
           <w:sz w:val="16"/>
@@ -14980,7 +15637,25 @@
           <w:szCs w:val="28"/>
           <w:lang w:val="en-US"/>
         </w:rPr>
-        <w:t>. IP could be thought as a segment number and port could be thought as an offset inside the segment. Having used this simple technic, we can, first, get rid of the second binary tree saving some memory, second, make backwards packet translation cheap because of O(1) searching time. The result of the experiment</w:t>
+        <w:t xml:space="preserve">. IP could be thought as a segment number and port could be thought as an offset inside the segment. Having used this simple technic, we can, first, get rid of the second binary tree saving some memory, second, make backwards packet translation cheap because of </w:t>
+      </w:r>
+      <w:proofErr w:type="gramStart"/>
+      <w:r>
+        <w:rPr>
+          <w:sz w:val="28"/>
+          <w:szCs w:val="28"/>
+          <w:lang w:val="en-US"/>
+        </w:rPr>
+        <w:t>O(</w:t>
+      </w:r>
+      <w:proofErr w:type="gramEnd"/>
+      <w:r>
+        <w:rPr>
+          <w:sz w:val="28"/>
+          <w:szCs w:val="28"/>
+          <w:lang w:val="en-US"/>
+        </w:rPr>
+        <w:t>1) searching time. The result of the experiment</w:t>
       </w:r>
       <w:r>
         <w:rPr>
@@ -15018,7 +15693,7 @@
             <wp:cNvGraphicFramePr/>
             <a:graphic xmlns:a="http://schemas.openxmlformats.org/drawingml/2006/main">
               <a:graphicData uri="http://schemas.openxmlformats.org/drawingml/2006/chart">
-                <c:chart xmlns:c="http://schemas.openxmlformats.org/drawingml/2006/chart" xmlns:r="http://schemas.openxmlformats.org/officeDocument/2006/relationships" r:id="rId16"/>
+                <c:chart xmlns:c="http://schemas.openxmlformats.org/drawingml/2006/chart" xmlns:r="http://schemas.openxmlformats.org/officeDocument/2006/relationships" r:id="rId18"/>
               </a:graphicData>
             </a:graphic>
           </wp:inline>
@@ -15079,8 +15754,9 @@
           <w:szCs w:val="22"/>
           <w:lang w:val="en-US"/>
         </w:rPr>
-        <w:t xml:space="preserve"> Nat Performanc</w:t>
-      </w:r>
+        <w:t xml:space="preserve"> Nat </w:t>
+      </w:r>
+      <w:proofErr w:type="gramStart"/>
       <w:r>
         <w:rPr>
           <w:color w:val="auto"/>
@@ -15088,7 +15764,7 @@
           <w:szCs w:val="22"/>
           <w:lang w:val="en-US"/>
         </w:rPr>
-        <w:t xml:space="preserve">e. Binary tree-based NAT table for outgoing packets and </w:t>
+        <w:t>Performanc</w:t>
       </w:r>
       <w:r>
         <w:rPr>
@@ -15097,8 +15773,9 @@
           <w:szCs w:val="22"/>
           <w:lang w:val="en-US"/>
         </w:rPr>
-        <w:t>1D array</w:t>
-      </w:r>
+        <w:t>e</w:t>
+      </w:r>
+      <w:proofErr w:type="gramEnd"/>
       <w:r>
         <w:rPr>
           <w:color w:val="auto"/>
@@ -15106,8 +15783,9 @@
           <w:szCs w:val="22"/>
           <w:lang w:val="en-US"/>
         </w:rPr>
-        <w:t xml:space="preserve"> for incoming packets</w:t>
-      </w:r>
+        <w:t xml:space="preserve">. </w:t>
+      </w:r>
+      <w:proofErr w:type="gramStart"/>
       <w:r>
         <w:rPr>
           <w:color w:val="auto"/>
@@ -15115,7 +15793,7 @@
           <w:szCs w:val="22"/>
           <w:lang w:val="en-US"/>
         </w:rPr>
-        <w:t xml:space="preserve"> in cycles per second</w:t>
+        <w:t xml:space="preserve">Binary tree-based NAT table for outgoing packets and </w:t>
       </w:r>
       <w:r>
         <w:rPr>
@@ -15124,8 +15802,56 @@
           <w:szCs w:val="22"/>
           <w:lang w:val="en-US"/>
         </w:rPr>
-        <w:t>. Comparison of basic and red-black binary trees.</w:t>
-      </w:r>
+        <w:t>1D array</w:t>
+      </w:r>
+      <w:r>
+        <w:rPr>
+          <w:color w:val="auto"/>
+          <w:sz w:val="22"/>
+          <w:szCs w:val="22"/>
+          <w:lang w:val="en-US"/>
+        </w:rPr>
+        <w:t xml:space="preserve"> for incoming packets</w:t>
+      </w:r>
+      <w:r>
+        <w:rPr>
+          <w:color w:val="auto"/>
+          <w:sz w:val="22"/>
+          <w:szCs w:val="22"/>
+          <w:lang w:val="en-US"/>
+        </w:rPr>
+        <w:t xml:space="preserve"> in cycles per second</w:t>
+      </w:r>
+      <w:r>
+        <w:rPr>
+          <w:color w:val="auto"/>
+          <w:sz w:val="22"/>
+          <w:szCs w:val="22"/>
+          <w:lang w:val="en-US"/>
+        </w:rPr>
+        <w:t>.</w:t>
+      </w:r>
+      <w:proofErr w:type="gramEnd"/>
+      <w:r>
+        <w:rPr>
+          <w:color w:val="auto"/>
+          <w:sz w:val="22"/>
+          <w:szCs w:val="22"/>
+          <w:lang w:val="en-US"/>
+        </w:rPr>
+        <w:t xml:space="preserve"> </w:t>
+      </w:r>
+      <w:proofErr w:type="gramStart"/>
+      <w:r>
+        <w:rPr>
+          <w:color w:val="auto"/>
+          <w:sz w:val="22"/>
+          <w:szCs w:val="22"/>
+          <w:lang w:val="en-US"/>
+        </w:rPr>
+        <w:t>Comparison of basic and red-black binary trees.</w:t>
+      </w:r>
+      <w:proofErr w:type="gramEnd"/>
     </w:p>
     <w:p>
       <w:pPr>
@@ -15145,7 +15871,7 @@
             <wp:cNvGraphicFramePr/>
             <a:graphic xmlns:a="http://schemas.openxmlformats.org/drawingml/2006/main">
               <a:graphicData uri="http://schemas.openxmlformats.org/drawingml/2006/chart">
-                <c:chart xmlns:c="http://schemas.openxmlformats.org/drawingml/2006/chart" xmlns:r="http://schemas.openxmlformats.org/officeDocument/2006/relationships" r:id="rId17"/>
+                <c:chart xmlns:c="http://schemas.openxmlformats.org/drawingml/2006/chart" xmlns:r="http://schemas.openxmlformats.org/officeDocument/2006/relationships" r:id="rId19"/>
               </a:graphicData>
             </a:graphic>
           </wp:inline>
@@ -15179,8 +15905,59 @@
           <w:szCs w:val="22"/>
           <w:lang w:val="en-US"/>
         </w:rPr>
-        <w:t>.2 Nat Performance. Binary tree-based NAT table for outgoing packets and 1D array for incoming packets in packets per second. Comparison of basic and red-black binary trees.</w:t>
-      </w:r>
+        <w:t xml:space="preserve">.2 Nat </w:t>
+      </w:r>
+      <w:proofErr w:type="gramStart"/>
+      <w:r>
+        <w:rPr>
+          <w:color w:val="auto"/>
+          <w:sz w:val="22"/>
+          <w:szCs w:val="22"/>
+          <w:lang w:val="en-US"/>
+        </w:rPr>
+        <w:t>Performance</w:t>
+      </w:r>
+      <w:proofErr w:type="gramEnd"/>
+      <w:r>
+        <w:rPr>
+          <w:color w:val="auto"/>
+          <w:sz w:val="22"/>
+          <w:szCs w:val="22"/>
+          <w:lang w:val="en-US"/>
+        </w:rPr>
+        <w:t xml:space="preserve">. </w:t>
+      </w:r>
+      <w:proofErr w:type="gramStart"/>
+      <w:r>
+        <w:rPr>
+          <w:color w:val="auto"/>
+          <w:sz w:val="22"/>
+          <w:szCs w:val="22"/>
+          <w:lang w:val="en-US"/>
+        </w:rPr>
+        <w:t>Binary tree-based NAT table for outgoing packets and 1D array for incoming packets in packets per second.</w:t>
+      </w:r>
+      <w:proofErr w:type="gramEnd"/>
+      <w:r>
+        <w:rPr>
+          <w:color w:val="auto"/>
+          <w:sz w:val="22"/>
+          <w:szCs w:val="22"/>
+          <w:lang w:val="en-US"/>
+        </w:rPr>
+        <w:t xml:space="preserve"> </w:t>
+      </w:r>
+      <w:proofErr w:type="gramStart"/>
+      <w:r>
+        <w:rPr>
+          <w:color w:val="auto"/>
+          <w:sz w:val="22"/>
+          <w:szCs w:val="22"/>
+          <w:lang w:val="en-US"/>
+        </w:rPr>
+        <w:t>Comparison of basic and red-black binary trees.</w:t>
+      </w:r>
+      <w:proofErr w:type="gramEnd"/>
     </w:p>
     <w:p>
       <w:pPr>
@@ -15254,7 +16031,16 @@
           <w:szCs w:val="28"/>
           <w:lang w:val="en-US"/>
         </w:rPr>
-        <w:t>t balanced which means that the search time for different nodes takes different time. To fix that flaw any balanced-tree data structure can be used, for example, a well-known and widely spread red-black tree</w:t>
+        <w:t xml:space="preserve">t balanced which means that the search time for different nodes takes different time. To fix that flaw any balanced-tree data structure can be used, for example, a well-known and widely spread red-black </w:t>
+      </w:r>
+      <w:proofErr w:type="gramStart"/>
+      <w:r>
+        <w:rPr>
+          <w:sz w:val="28"/>
+          <w:szCs w:val="28"/>
+          <w:lang w:val="en-US"/>
+        </w:rPr>
+        <w:t>tree</w:t>
       </w:r>
       <w:r>
         <w:rPr>
@@ -15262,7 +16048,26 @@
           <w:szCs w:val="12"/>
           <w:lang w:val="en-US"/>
         </w:rPr>
-        <w:t>[ref_cormen]</w:t>
+        <w:t>[</w:t>
+      </w:r>
+      <w:proofErr w:type="spellStart"/>
+      <w:proofErr w:type="gramEnd"/>
+      <w:r>
+        <w:rPr>
+          <w:sz w:val="12"/>
+          <w:szCs w:val="12"/>
+          <w:lang w:val="en-US"/>
+        </w:rPr>
+        <w:t>ref_cormen</w:t>
+      </w:r>
+      <w:proofErr w:type="spellEnd"/>
+      <w:r>
+        <w:rPr>
+          <w:sz w:val="12"/>
+          <w:szCs w:val="12"/>
+          <w:lang w:val="en-US"/>
+        </w:rPr>
+        <w:t>]</w:t>
       </w:r>
       <w:r>
         <w:rPr>
@@ -15313,15 +16118,33 @@
           <w:szCs w:val="28"/>
           <w:lang w:val="en-US"/>
         </w:rPr>
-        <w:t xml:space="preserve">The results of using tree-based data structures revealed the fact that these </w:t>
-      </w:r>
-      <w:r>
-        <w:rPr>
-          <w:sz w:val="28"/>
-          <w:szCs w:val="28"/>
-          <w:lang w:val="en-US"/>
-        </w:rPr>
-        <w:t xml:space="preserve">group of </w:t>
+        <w:t xml:space="preserve">The results of using tree-based data structures revealed the fact that </w:t>
+      </w:r>
+      <w:proofErr w:type="gramStart"/>
+      <w:r>
+        <w:rPr>
+          <w:sz w:val="28"/>
+          <w:szCs w:val="28"/>
+          <w:lang w:val="en-US"/>
+        </w:rPr>
+        <w:t xml:space="preserve">these </w:t>
+      </w:r>
+      <w:r>
+        <w:rPr>
+          <w:sz w:val="28"/>
+          <w:szCs w:val="28"/>
+          <w:lang w:val="en-US"/>
+        </w:rPr>
+        <w:t>group</w:t>
+      </w:r>
+      <w:proofErr w:type="gramEnd"/>
+      <w:r>
+        <w:rPr>
+          <w:sz w:val="28"/>
+          <w:szCs w:val="28"/>
+          <w:lang w:val="en-US"/>
+        </w:rPr>
+        <w:t xml:space="preserve"> of </w:t>
       </w:r>
       <w:r>
         <w:rPr>
@@ -15402,13 +16225,23 @@
         </w:rPr>
         <w:t xml:space="preserve">The hash table is a data structure which provides the constant time </w:t>
       </w:r>
-      <w:r>
-        <w:rPr>
-          <w:sz w:val="28"/>
-          <w:szCs w:val="28"/>
-          <w:lang w:val="en-US"/>
-        </w:rPr>
-        <w:t xml:space="preserve">O(1) </w:t>
+      <w:proofErr w:type="gramStart"/>
+      <w:r>
+        <w:rPr>
+          <w:sz w:val="28"/>
+          <w:szCs w:val="28"/>
+          <w:lang w:val="en-US"/>
+        </w:rPr>
+        <w:t>O(</w:t>
+      </w:r>
+      <w:proofErr w:type="gramEnd"/>
+      <w:r>
+        <w:rPr>
+          <w:sz w:val="28"/>
+          <w:szCs w:val="28"/>
+          <w:lang w:val="en-US"/>
+        </w:rPr>
+        <w:t xml:space="preserve">1) </w:t>
       </w:r>
       <w:r>
         <w:rPr>
@@ -15464,7 +16297,7 @@
             <wp:cNvGraphicFramePr/>
             <a:graphic xmlns:a="http://schemas.openxmlformats.org/drawingml/2006/main">
               <a:graphicData uri="http://schemas.openxmlformats.org/drawingml/2006/chart">
-                <c:chart xmlns:c="http://schemas.openxmlformats.org/drawingml/2006/chart" xmlns:r="http://schemas.openxmlformats.org/officeDocument/2006/relationships" r:id="rId18"/>
+                <c:chart xmlns:c="http://schemas.openxmlformats.org/drawingml/2006/chart" xmlns:r="http://schemas.openxmlformats.org/officeDocument/2006/relationships" r:id="rId20"/>
               </a:graphicData>
             </a:graphic>
           </wp:inline>
@@ -15507,7 +16340,27 @@
           <w:szCs w:val="22"/>
           <w:lang w:val="en-US"/>
         </w:rPr>
-        <w:t xml:space="preserve"> Nat Performance. Hash-based NAT table for outgoing packets an</w:t>
+        <w:t xml:space="preserve"> Nat </w:t>
+      </w:r>
+      <w:proofErr w:type="gramStart"/>
+      <w:r>
+        <w:rPr>
+          <w:color w:val="auto"/>
+          <w:sz w:val="22"/>
+          <w:szCs w:val="22"/>
+          <w:lang w:val="en-US"/>
+        </w:rPr>
+        <w:t>Performance</w:t>
+      </w:r>
+      <w:proofErr w:type="gramEnd"/>
+      <w:r>
+        <w:rPr>
+          <w:color w:val="auto"/>
+          <w:sz w:val="22"/>
+          <w:szCs w:val="22"/>
+          <w:lang w:val="en-US"/>
+        </w:rPr>
+        <w:t>. Hash-based NAT table for outgoing packets an</w:t>
       </w:r>
       <w:r>
         <w:rPr>
@@ -15536,7 +16389,7 @@
             <wp:cNvGraphicFramePr/>
             <a:graphic xmlns:a="http://schemas.openxmlformats.org/drawingml/2006/main">
               <a:graphicData uri="http://schemas.openxmlformats.org/drawingml/2006/chart">
-                <c:chart xmlns:c="http://schemas.openxmlformats.org/drawingml/2006/chart" xmlns:r="http://schemas.openxmlformats.org/officeDocument/2006/relationships" r:id="rId19"/>
+                <c:chart xmlns:c="http://schemas.openxmlformats.org/drawingml/2006/chart" xmlns:r="http://schemas.openxmlformats.org/officeDocument/2006/relationships" r:id="rId21"/>
               </a:graphicData>
             </a:graphic>
           </wp:inline>
@@ -15561,8 +16414,39 @@
           <w:szCs w:val="22"/>
           <w:lang w:val="en-US"/>
         </w:rPr>
-        <w:t>Figure 5.2 Nat Performance. Hash-based NAT table for outgoing packets and 1D array for incoming packets in packets per second.</w:t>
-      </w:r>
+        <w:t xml:space="preserve">Figure 5.2 Nat </w:t>
+      </w:r>
+      <w:proofErr w:type="gramStart"/>
+      <w:r>
+        <w:rPr>
+          <w:color w:val="auto"/>
+          <w:sz w:val="22"/>
+          <w:szCs w:val="22"/>
+          <w:lang w:val="en-US"/>
+        </w:rPr>
+        <w:t>Performance</w:t>
+      </w:r>
+      <w:proofErr w:type="gramEnd"/>
+      <w:r>
+        <w:rPr>
+          <w:color w:val="auto"/>
+          <w:sz w:val="22"/>
+          <w:szCs w:val="22"/>
+          <w:lang w:val="en-US"/>
+        </w:rPr>
+        <w:t xml:space="preserve">. </w:t>
+      </w:r>
+      <w:proofErr w:type="gramStart"/>
+      <w:r>
+        <w:rPr>
+          <w:color w:val="auto"/>
+          <w:sz w:val="22"/>
+          <w:szCs w:val="22"/>
+          <w:lang w:val="en-US"/>
+        </w:rPr>
+        <w:t>Hash-based NAT table for outgoing packets and 1D array for incoming packets in packets per second.</w:t>
+      </w:r>
+      <w:proofErr w:type="gramEnd"/>
     </w:p>
     <w:p>
       <w:pPr>
@@ -16245,6 +17129,7 @@
         </w:rPr>
         <w:t xml:space="preserve">The approach described is simulated in the test system using </w:t>
       </w:r>
+      <w:proofErr w:type="spellStart"/>
       <w:r>
         <w:rPr>
           <w:b/>
@@ -16255,6 +17140,7 @@
         </w:rPr>
         <w:t>pthread</w:t>
       </w:r>
+      <w:proofErr w:type="spellEnd"/>
       <w:r>
         <w:rPr>
           <w:sz w:val="28"/>
@@ -16293,7 +17179,25 @@
           <w:szCs w:val="28"/>
           <w:lang w:val="en-US"/>
         </w:rPr>
-        <w:t xml:space="preserve">(i.e NAT tables) </w:t>
+        <w:t>(</w:t>
+      </w:r>
+      <w:proofErr w:type="spellStart"/>
+      <w:r>
+        <w:rPr>
+          <w:sz w:val="28"/>
+          <w:szCs w:val="28"/>
+          <w:lang w:val="en-US"/>
+        </w:rPr>
+        <w:t>i.e</w:t>
+      </w:r>
+      <w:proofErr w:type="spellEnd"/>
+      <w:r>
+        <w:rPr>
+          <w:sz w:val="28"/>
+          <w:szCs w:val="28"/>
+          <w:lang w:val="en-US"/>
+        </w:rPr>
+        <w:t xml:space="preserve"> NAT tables) </w:t>
       </w:r>
       <w:r>
         <w:rPr>
@@ -16323,7 +17227,7 @@
             <wp:cNvGraphicFramePr/>
             <a:graphic xmlns:a="http://schemas.openxmlformats.org/drawingml/2006/main">
               <a:graphicData uri="http://schemas.openxmlformats.org/drawingml/2006/chart">
-                <c:chart xmlns:c="http://schemas.openxmlformats.org/drawingml/2006/chart" xmlns:r="http://schemas.openxmlformats.org/officeDocument/2006/relationships" r:id="rId20"/>
+                <c:chart xmlns:c="http://schemas.openxmlformats.org/drawingml/2006/chart" xmlns:r="http://schemas.openxmlformats.org/officeDocument/2006/relationships" r:id="rId22"/>
               </a:graphicData>
             </a:graphic>
           </wp:inline>
@@ -16367,8 +17271,9 @@
           <w:szCs w:val="22"/>
           <w:lang w:val="en-US"/>
         </w:rPr>
-        <w:t xml:space="preserve"> Nat Performance. Parallel hash-based NAT table for outgoing packets and 1D array for incoming packets</w:t>
-      </w:r>
+        <w:t xml:space="preserve"> Nat </w:t>
+      </w:r>
+      <w:proofErr w:type="gramStart"/>
       <w:r>
         <w:rPr>
           <w:color w:val="auto"/>
@@ -16376,8 +17281,9 @@
           <w:szCs w:val="22"/>
           <w:lang w:val="en-US"/>
         </w:rPr>
-        <w:t xml:space="preserve"> in cycles per second</w:t>
-      </w:r>
+        <w:t>Performance</w:t>
+      </w:r>
+      <w:proofErr w:type="gramEnd"/>
       <w:r>
         <w:rPr>
           <w:color w:val="auto"/>
@@ -16385,8 +17291,37 @@
           <w:szCs w:val="22"/>
           <w:lang w:val="en-US"/>
         </w:rPr>
-        <w:t>. Results for different number of simultaneously working cores.</w:t>
-      </w:r>
+        <w:t>. Parallel hash-based NAT table for outgoing packets and 1D array for incoming packets</w:t>
+      </w:r>
+      <w:r>
+        <w:rPr>
+          <w:color w:val="auto"/>
+          <w:sz w:val="22"/>
+          <w:szCs w:val="22"/>
+          <w:lang w:val="en-US"/>
+        </w:rPr>
+        <w:t xml:space="preserve"> in cycles per second</w:t>
+      </w:r>
+      <w:r>
+        <w:rPr>
+          <w:color w:val="auto"/>
+          <w:sz w:val="22"/>
+          <w:szCs w:val="22"/>
+          <w:lang w:val="en-US"/>
+        </w:rPr>
+        <w:t xml:space="preserve">. </w:t>
+      </w:r>
+      <w:proofErr w:type="gramStart"/>
+      <w:r>
+        <w:rPr>
+          <w:color w:val="auto"/>
+          <w:sz w:val="22"/>
+          <w:szCs w:val="22"/>
+          <w:lang w:val="en-US"/>
+        </w:rPr>
+        <w:t>Results for different number of simultaneously working cores.</w:t>
+      </w:r>
+      <w:proofErr w:type="gramEnd"/>
     </w:p>
     <w:p>
       <w:pPr>
@@ -16406,7 +17341,7 @@
             <wp:cNvGraphicFramePr/>
             <a:graphic xmlns:a="http://schemas.openxmlformats.org/drawingml/2006/main">
               <a:graphicData uri="http://schemas.openxmlformats.org/drawingml/2006/chart">
-                <c:chart xmlns:c="http://schemas.openxmlformats.org/drawingml/2006/chart" xmlns:r="http://schemas.openxmlformats.org/officeDocument/2006/relationships" r:id="rId21"/>
+                <c:chart xmlns:c="http://schemas.openxmlformats.org/drawingml/2006/chart" xmlns:r="http://schemas.openxmlformats.org/officeDocument/2006/relationships" r:id="rId23"/>
               </a:graphicData>
             </a:graphic>
           </wp:inline>
@@ -16431,8 +17366,9 @@
           <w:szCs w:val="22"/>
           <w:lang w:val="en-US"/>
         </w:rPr>
-        <w:t>Figure 6.2 Nat Performance. Parallel hash-based NAT table for outgoing packets and 1D array for incoming packets</w:t>
-      </w:r>
+        <w:t xml:space="preserve">Figure 6.2 Nat </w:t>
+      </w:r>
+      <w:proofErr w:type="gramStart"/>
       <w:r>
         <w:rPr>
           <w:color w:val="auto"/>
@@ -16440,8 +17376,9 @@
           <w:szCs w:val="22"/>
           <w:lang w:val="en-US"/>
         </w:rPr>
-        <w:t xml:space="preserve"> in packets per second</w:t>
-      </w:r>
+        <w:t>Performance</w:t>
+      </w:r>
+      <w:proofErr w:type="gramEnd"/>
       <w:r>
         <w:rPr>
           <w:color w:val="auto"/>
@@ -16449,8 +17386,37 @@
           <w:szCs w:val="22"/>
           <w:lang w:val="en-US"/>
         </w:rPr>
-        <w:t>. Results for different number of simultaneously working cores.</w:t>
-      </w:r>
+        <w:t>. Parallel hash-based NAT table for outgoing packets and 1D array for incoming packets</w:t>
+      </w:r>
+      <w:r>
+        <w:rPr>
+          <w:color w:val="auto"/>
+          <w:sz w:val="22"/>
+          <w:szCs w:val="22"/>
+          <w:lang w:val="en-US"/>
+        </w:rPr>
+        <w:t xml:space="preserve"> in packets per second</w:t>
+      </w:r>
+      <w:r>
+        <w:rPr>
+          <w:color w:val="auto"/>
+          <w:sz w:val="22"/>
+          <w:szCs w:val="22"/>
+          <w:lang w:val="en-US"/>
+        </w:rPr>
+        <w:t xml:space="preserve">. </w:t>
+      </w:r>
+      <w:proofErr w:type="gramStart"/>
+      <w:r>
+        <w:rPr>
+          <w:color w:val="auto"/>
+          <w:sz w:val="22"/>
+          <w:szCs w:val="22"/>
+          <w:lang w:val="en-US"/>
+        </w:rPr>
+        <w:t>Results for different number of simultaneously working cores.</w:t>
+      </w:r>
+      <w:proofErr w:type="gramEnd"/>
     </w:p>
     <w:p>
       <w:pPr>
@@ -16806,7 +17772,25 @@
           <w:szCs w:val="28"/>
           <w:lang w:val="en-US"/>
         </w:rPr>
-        <w:t>[ref_TT_ROS_TEL] file:TT CGNAT 2014_26_06v1.doc</w:t>
+        <w:t>[</w:t>
+      </w:r>
+      <w:proofErr w:type="spellStart"/>
+      <w:r>
+        <w:rPr>
+          <w:sz w:val="28"/>
+          <w:szCs w:val="28"/>
+          <w:lang w:val="en-US"/>
+        </w:rPr>
+        <w:t>ref_TT_ROS_TEL</w:t>
+      </w:r>
+      <w:proofErr w:type="spellEnd"/>
+      <w:r>
+        <w:rPr>
+          <w:sz w:val="28"/>
+          <w:szCs w:val="28"/>
+          <w:lang w:val="en-US"/>
+        </w:rPr>
+        <w:t>] file:TT CGNAT 2014_26_06v1.doc</w:t>
       </w:r>
     </w:p>
     <w:p>
@@ -16870,7 +17854,7 @@
         </w:rPr>
         <w:t xml:space="preserve">[ref_RDP.RU] </w:t>
       </w:r>
-      <w:hyperlink r:id="rId22" w:history="1">
+      <w:hyperlink r:id="rId24" w:history="1">
         <w:r>
           <w:rPr>
             <w:rStyle w:val="Hyperlink"/>
@@ -16921,7 +17905,7 @@
         </w:rPr>
         <w:t xml:space="preserve"> </w:t>
       </w:r>
-      <w:hyperlink r:id="rId23" w:anchor="page-5" w:history="1">
+      <w:hyperlink r:id="rId25" w:anchor="page-5" w:history="1">
         <w:r>
           <w:rPr>
             <w:rStyle w:val="Hyperlink"/>
@@ -16959,7 +17943,7 @@
         </w:rPr>
         <w:t xml:space="preserve"> </w:t>
       </w:r>
-      <w:hyperlink r:id="rId24" w:history="1">
+      <w:hyperlink r:id="rId26" w:history="1">
         <w:r>
           <w:rPr>
             <w:rStyle w:val="Hyperlink"/>
@@ -17034,7 +18018,7 @@
         </w:rPr>
         <w:t xml:space="preserve">Internet protocol </w:t>
       </w:r>
-      <w:hyperlink r:id="rId25" w:history="1">
+      <w:hyperlink r:id="rId27" w:history="1">
         <w:r>
           <w:rPr>
             <w:rStyle w:val="Hyperlink"/>
@@ -17088,7 +18072,7 @@
         </w:rPr>
         <w:t xml:space="preserve"> Transmission Control Protocol </w:t>
       </w:r>
-      <w:hyperlink r:id="rId26" w:history="1">
+      <w:hyperlink r:id="rId28" w:history="1">
         <w:r>
           <w:rPr>
             <w:rStyle w:val="Hyperlink"/>
@@ -17118,7 +18102,7 @@
         </w:rPr>
         <w:t xml:space="preserve">[ref_rfc768] User Datagram Protocol </w:t>
       </w:r>
-      <w:hyperlink r:id="rId27" w:history="1">
+      <w:hyperlink r:id="rId29" w:history="1">
         <w:r>
           <w:rPr>
             <w:rStyle w:val="Hyperlink"/>
@@ -17149,7 +18133,25 @@
           <w:szCs w:val="28"/>
           <w:lang w:val="en-US"/>
         </w:rPr>
-        <w:t xml:space="preserve">[ref_cormen] Introduction to algorithms, </w:t>
+        <w:t>[</w:t>
+      </w:r>
+      <w:proofErr w:type="spellStart"/>
+      <w:r>
+        <w:rPr>
+          <w:sz w:val="28"/>
+          <w:szCs w:val="28"/>
+          <w:lang w:val="en-US"/>
+        </w:rPr>
+        <w:t>ref_cormen</w:t>
+      </w:r>
+      <w:proofErr w:type="spellEnd"/>
+      <w:r>
+        <w:rPr>
+          <w:sz w:val="28"/>
+          <w:szCs w:val="28"/>
+          <w:lang w:val="en-US"/>
+        </w:rPr>
+        <w:t xml:space="preserve">] Introduction to algorithms, </w:t>
       </w:r>
       <w:r>
         <w:rPr>
@@ -17160,76 +18162,6 @@
           <w:lang w:val="en-US"/>
         </w:rPr>
         <w:t>By</w:t>
-      </w:r>
-      <w:r>
-        <w:rPr>
-          <w:rStyle w:val="apple-converted-space"/>
-          <w:rFonts w:cs="Helvetica"/>
-          <w:color w:val="241F20"/>
-          <w:sz w:val="28"/>
-          <w:szCs w:val="28"/>
-          <w:lang w:val="en-US"/>
-        </w:rPr>
-        <w:t> </w:t>
-      </w:r>
-      <w:hyperlink r:id="rId28" w:history="1">
-        <w:r>
-          <w:rPr>
-            <w:rStyle w:val="Hyperlink"/>
-            <w:rFonts w:cs="Helvetica"/>
-            <w:color w:val="3365D1"/>
-            <w:sz w:val="28"/>
-            <w:szCs w:val="28"/>
-            <w:bdr w:val="none" w:sz="0" w:space="0" w:color="auto" w:frame="1"/>
-            <w:lang w:val="en-US"/>
-          </w:rPr>
-          <w:t>Thomas H. Cormen</w:t>
-        </w:r>
-      </w:hyperlink>
-      <w:r>
-        <w:rPr>
-          <w:rFonts w:cs="Helvetica"/>
-          <w:color w:val="241F20"/>
-          <w:sz w:val="28"/>
-          <w:szCs w:val="28"/>
-          <w:lang w:val="en-US"/>
-        </w:rPr>
-        <w:t>,</w:t>
-      </w:r>
-      <w:r>
-        <w:rPr>
-          <w:rStyle w:val="apple-converted-space"/>
-          <w:rFonts w:cs="Helvetica"/>
-          <w:color w:val="241F20"/>
-          <w:sz w:val="28"/>
-          <w:szCs w:val="28"/>
-          <w:lang w:val="en-US"/>
-        </w:rPr>
-        <w:t> </w:t>
-      </w:r>
-      <w:hyperlink r:id="rId29" w:history="1">
-        <w:r>
-          <w:rPr>
-            <w:rStyle w:val="Hyperlink"/>
-            <w:rFonts w:cs="Helvetica"/>
-            <w:color w:val="3365D1"/>
-            <w:sz w:val="28"/>
-            <w:szCs w:val="28"/>
-            <w:bdr w:val="none" w:sz="0" w:space="0" w:color="auto" w:frame="1"/>
-            <w:lang w:val="en-US"/>
-          </w:rPr>
-          <w:t>Charles E. Leiserson</w:t>
-        </w:r>
-      </w:hyperlink>
-      <w:r>
-        <w:rPr>
-          <w:rFonts w:cs="Helvetica"/>
-          <w:color w:val="241F20"/>
-          <w:sz w:val="28"/>
-          <w:szCs w:val="28"/>
-          <w:lang w:val="en-US"/>
-        </w:rPr>
-        <w:t>,</w:t>
       </w:r>
       <w:r>
         <w:rPr>
@@ -17253,9 +18185,33 @@
             <w:bdr w:val="none" w:sz="0" w:space="0" w:color="auto" w:frame="1"/>
             <w:lang w:val="en-US"/>
           </w:rPr>
-          <w:t>Ronald L. Rivest</w:t>
+          <w:t xml:space="preserve">Thomas H. </w:t>
         </w:r>
+        <w:proofErr w:type="spellStart"/>
+        <w:r>
+          <w:rPr>
+            <w:rStyle w:val="Hyperlink"/>
+            <w:rFonts w:cs="Helvetica"/>
+            <w:color w:val="3365D1"/>
+            <w:sz w:val="28"/>
+            <w:szCs w:val="28"/>
+            <w:bdr w:val="none" w:sz="0" w:space="0" w:color="auto" w:frame="1"/>
+            <w:lang w:val="en-US"/>
+          </w:rPr>
+          <w:t>Cormen</w:t>
+        </w:r>
+        <w:proofErr w:type="spellEnd"/>
       </w:hyperlink>
+      <w:r>
+        <w:rPr>
+          <w:rFonts w:cs="Helvetica"/>
+          <w:color w:val="241F20"/>
+          <w:sz w:val="28"/>
+          <w:szCs w:val="28"/>
+          <w:lang w:val="en-US"/>
+        </w:rPr>
+        <w:t>,</w:t>
+      </w:r>
       <w:r>
         <w:rPr>
           <w:rStyle w:val="apple-converted-space"/>
@@ -17267,6 +18223,34 @@
         </w:rPr>
         <w:t> </w:t>
       </w:r>
+      <w:hyperlink r:id="rId31" w:history="1">
+        <w:r>
+          <w:rPr>
+            <w:rStyle w:val="Hyperlink"/>
+            <w:rFonts w:cs="Helvetica"/>
+            <w:color w:val="3365D1"/>
+            <w:sz w:val="28"/>
+            <w:szCs w:val="28"/>
+            <w:bdr w:val="none" w:sz="0" w:space="0" w:color="auto" w:frame="1"/>
+            <w:lang w:val="en-US"/>
+          </w:rPr>
+          <w:t xml:space="preserve">Charles E. </w:t>
+        </w:r>
+        <w:proofErr w:type="spellStart"/>
+        <w:r>
+          <w:rPr>
+            <w:rStyle w:val="Hyperlink"/>
+            <w:rFonts w:cs="Helvetica"/>
+            <w:color w:val="3365D1"/>
+            <w:sz w:val="28"/>
+            <w:szCs w:val="28"/>
+            <w:bdr w:val="none" w:sz="0" w:space="0" w:color="auto" w:frame="1"/>
+            <w:lang w:val="en-US"/>
+          </w:rPr>
+          <w:t>Leiserson</w:t>
+        </w:r>
+        <w:proofErr w:type="spellEnd"/>
+      </w:hyperlink>
       <w:r>
         <w:rPr>
           <w:rFonts w:cs="Helvetica"/>
@@ -17275,7 +18259,7 @@
           <w:szCs w:val="28"/>
           <w:lang w:val="en-US"/>
         </w:rPr>
-        <w:t>and</w:t>
+        <w:t>,</w:t>
       </w:r>
       <w:r>
         <w:rPr>
@@ -17288,7 +18272,67 @@
         </w:rPr>
         <w:t> </w:t>
       </w:r>
-      <w:hyperlink r:id="rId31" w:history="1">
+      <w:hyperlink r:id="rId32" w:history="1">
+        <w:r>
+          <w:rPr>
+            <w:rStyle w:val="Hyperlink"/>
+            <w:rFonts w:cs="Helvetica"/>
+            <w:color w:val="3365D1"/>
+            <w:sz w:val="28"/>
+            <w:szCs w:val="28"/>
+            <w:bdr w:val="none" w:sz="0" w:space="0" w:color="auto" w:frame="1"/>
+            <w:lang w:val="en-US"/>
+          </w:rPr>
+          <w:t xml:space="preserve">Ronald L. </w:t>
+        </w:r>
+        <w:proofErr w:type="spellStart"/>
+        <w:r>
+          <w:rPr>
+            <w:rStyle w:val="Hyperlink"/>
+            <w:rFonts w:cs="Helvetica"/>
+            <w:color w:val="3365D1"/>
+            <w:sz w:val="28"/>
+            <w:szCs w:val="28"/>
+            <w:bdr w:val="none" w:sz="0" w:space="0" w:color="auto" w:frame="1"/>
+            <w:lang w:val="en-US"/>
+          </w:rPr>
+          <w:t>Rivest</w:t>
+        </w:r>
+        <w:proofErr w:type="spellEnd"/>
+      </w:hyperlink>
+      <w:r>
+        <w:rPr>
+          <w:rStyle w:val="apple-converted-space"/>
+          <w:rFonts w:cs="Helvetica"/>
+          <w:color w:val="241F20"/>
+          <w:sz w:val="28"/>
+          <w:szCs w:val="28"/>
+          <w:lang w:val="en-US"/>
+        </w:rPr>
+        <w:t> </w:t>
+      </w:r>
+      <w:r>
+        <w:rPr>
+          <w:rFonts w:cs="Helvetica"/>
+          <w:color w:val="241F20"/>
+          <w:sz w:val="28"/>
+          <w:szCs w:val="28"/>
+          <w:lang w:val="en-US"/>
+        </w:rPr>
+        <w:t>and</w:t>
+      </w:r>
+      <w:r>
+        <w:rPr>
+          <w:rStyle w:val="apple-converted-space"/>
+          <w:rFonts w:cs="Helvetica"/>
+          <w:color w:val="241F20"/>
+          <w:sz w:val="28"/>
+          <w:szCs w:val="28"/>
+          <w:lang w:val="en-US"/>
+        </w:rPr>
+        <w:t> </w:t>
+      </w:r>
+      <w:hyperlink r:id="rId33" w:history="1">
         <w:r>
           <w:rPr>
             <w:rStyle w:val="Hyperlink"/>
@@ -17342,7 +18386,31 @@
           <w:szCs w:val="28"/>
           <w:lang w:val="en-US"/>
         </w:rPr>
-        <w:t>[ref_locality]</w:t>
+        <w:t>[</w:t>
+      </w:r>
+      <w:proofErr w:type="spellStart"/>
+      <w:r>
+        <w:rPr>
+          <w:rFonts w:cs="Arial"/>
+          <w:color w:val="241F20"/>
+          <w:spacing w:val="8"/>
+          <w:sz w:val="28"/>
+          <w:szCs w:val="28"/>
+          <w:lang w:val="en-US"/>
+        </w:rPr>
+        <w:t>ref_locality</w:t>
+      </w:r>
+      <w:proofErr w:type="spellEnd"/>
+      <w:r>
+        <w:rPr>
+          <w:rFonts w:cs="Arial"/>
+          <w:color w:val="241F20"/>
+          <w:spacing w:val="8"/>
+          <w:sz w:val="28"/>
+          <w:szCs w:val="28"/>
+          <w:lang w:val="en-US"/>
+        </w:rPr>
+        <w:t>]</w:t>
       </w:r>
       <w:r>
         <w:rPr>
@@ -17352,7 +18420,7 @@
         </w:rPr>
         <w:t xml:space="preserve"> </w:t>
       </w:r>
-      <w:hyperlink r:id="rId32" w:history="1">
+      <w:hyperlink r:id="rId34" w:history="1">
         <w:r>
           <w:rPr>
             <w:rStyle w:val="Hyperlink"/>
@@ -17394,9 +18462,29 @@
           <w:szCs w:val="28"/>
           <w:lang w:val="en-US"/>
         </w:rPr>
-        <w:t xml:space="preserve">[ref_ripe_limit] </w:t>
-      </w:r>
-      <w:hyperlink r:id="rId33" w:history="1">
+        <w:t>[</w:t>
+      </w:r>
+      <w:proofErr w:type="spellStart"/>
+      <w:r>
+        <w:rPr>
+          <w:bCs/>
+          <w:sz w:val="28"/>
+          <w:szCs w:val="28"/>
+          <w:lang w:val="en-US"/>
+        </w:rPr>
+        <w:t>ref_ripe_limit</w:t>
+      </w:r>
+      <w:proofErr w:type="spellEnd"/>
+      <w:r>
+        <w:rPr>
+          <w:bCs/>
+          <w:sz w:val="28"/>
+          <w:szCs w:val="28"/>
+          <w:lang w:val="en-US"/>
+        </w:rPr>
+        <w:t xml:space="preserve">] </w:t>
+      </w:r>
+      <w:hyperlink r:id="rId35" w:history="1">
         <w:r>
           <w:rPr>
             <w:rStyle w:val="Hyperlink"/>
@@ -17444,7 +18532,7 @@
         </w:rPr>
         <w:t xml:space="preserve"> </w:t>
       </w:r>
-      <w:hyperlink r:id="rId34" w:history="1">
+      <w:hyperlink r:id="rId36" w:history="1">
         <w:r>
           <w:rPr>
             <w:rStyle w:val="Hyperlink"/>
@@ -17474,7 +18562,7 @@
         </w:rPr>
         <w:t xml:space="preserve">[rfc_3489]   STUN - Simple Traversal of User Datagram Protocol (UDP) Through Network Address Translators (NATs) </w:t>
       </w:r>
-      <w:hyperlink r:id="rId35" w:history="1">
+      <w:hyperlink r:id="rId37" w:history="1">
         <w:r>
           <w:rPr>
             <w:rStyle w:val="Hyperlink"/>
@@ -17504,7 +18592,7 @@
         </w:rPr>
         <w:t xml:space="preserve">[ref_nat32] NAT 32 IP Router </w:t>
       </w:r>
-      <w:hyperlink r:id="rId36" w:history="1">
+      <w:hyperlink r:id="rId38" w:history="1">
         <w:r>
           <w:rPr>
             <w:rStyle w:val="Hyperlink"/>
@@ -17532,9 +18620,19 @@
           <w:szCs w:val="28"/>
           <w:lang w:val="en-US"/>
         </w:rPr>
-        <w:t>[ref_cam]</w:t>
-      </w:r>
-      <w:hyperlink r:id="rId37" w:history="1">
+        <w:t>[ref_cam</w:t>
+      </w:r>
+      <w:proofErr w:type="gramStart"/>
+      <w:r>
+        <w:rPr>
+          <w:sz w:val="28"/>
+          <w:szCs w:val="28"/>
+          <w:lang w:val="en-US"/>
+        </w:rPr>
+        <w:t>]</w:t>
+      </w:r>
+      <w:proofErr w:type="gramEnd"/>
+      <w:hyperlink r:id="rId39" w:history="1">
         <w:r>
           <w:rPr>
             <w:rStyle w:val="Hyperlink"/>
@@ -17563,7 +18661,25 @@
           <w:szCs w:val="28"/>
           <w:lang w:val="en-US"/>
         </w:rPr>
-        <w:t>[ref_wingate]</w:t>
+        <w:t>[</w:t>
+      </w:r>
+      <w:proofErr w:type="spellStart"/>
+      <w:r>
+        <w:rPr>
+          <w:sz w:val="28"/>
+          <w:szCs w:val="28"/>
+          <w:lang w:val="en-US"/>
+        </w:rPr>
+        <w:t>ref_wingate</w:t>
+      </w:r>
+      <w:proofErr w:type="spellEnd"/>
+      <w:r>
+        <w:rPr>
+          <w:sz w:val="28"/>
+          <w:szCs w:val="28"/>
+          <w:lang w:val="en-US"/>
+        </w:rPr>
+        <w:t>]</w:t>
       </w:r>
       <w:r>
         <w:rPr>
@@ -17819,6 +18935,7 @@
                 <w:lang w:val="en-US"/>
               </w:rPr>
             </w:pPr>
+            <w:proofErr w:type="spellStart"/>
             <w:r>
               <w:rPr>
                 <w:rFonts w:ascii="Arial" w:eastAsia="Times New Roman" w:hAnsi="Arial" w:cs="Arial"/>
@@ -17829,6 +18946,7 @@
               </w:rPr>
               <w:t>url</w:t>
             </w:r>
+            <w:proofErr w:type="spellEnd"/>
           </w:p>
         </w:tc>
       </w:tr>
@@ -17853,6 +18971,7 @@
                 <w:lang w:val="en-US"/>
               </w:rPr>
             </w:pPr>
+            <w:proofErr w:type="spellStart"/>
             <w:r>
               <w:rPr>
                 <w:rFonts w:ascii="Arial" w:eastAsia="Times New Roman" w:hAnsi="Arial" w:cs="Arial"/>
@@ -17862,6 +18981,7 @@
               </w:rPr>
               <w:t>hp</w:t>
             </w:r>
+            <w:proofErr w:type="spellEnd"/>
           </w:p>
         </w:tc>
         <w:tc>
@@ -17995,6 +19115,7 @@
                 <w:lang w:val="en-US"/>
               </w:rPr>
             </w:pPr>
+            <w:proofErr w:type="spellStart"/>
             <w:r>
               <w:rPr>
                 <w:rFonts w:ascii="Arial" w:eastAsia="Times New Roman" w:hAnsi="Arial" w:cs="Arial"/>
@@ -18004,6 +19125,7 @@
               </w:rPr>
               <w:t>hp</w:t>
             </w:r>
+            <w:proofErr w:type="spellEnd"/>
           </w:p>
         </w:tc>
         <w:tc>
@@ -18139,6 +19261,7 @@
                 <w:lang w:val="en-US"/>
               </w:rPr>
             </w:pPr>
+            <w:proofErr w:type="spellStart"/>
             <w:r>
               <w:rPr>
                 <w:rFonts w:ascii="Arial" w:eastAsia="Times New Roman" w:hAnsi="Arial" w:cs="Arial"/>
@@ -18148,6 +19271,7 @@
               </w:rPr>
               <w:t>hp</w:t>
             </w:r>
+            <w:proofErr w:type="spellEnd"/>
           </w:p>
         </w:tc>
         <w:tc>
@@ -18282,6 +19406,7 @@
                 <w:lang w:val="en-US"/>
               </w:rPr>
             </w:pPr>
+            <w:proofErr w:type="spellStart"/>
             <w:r>
               <w:rPr>
                 <w:rFonts w:ascii="Arial" w:eastAsia="Times New Roman" w:hAnsi="Arial" w:cs="Arial"/>
@@ -18291,6 +19416,7 @@
               </w:rPr>
               <w:t>hp</w:t>
             </w:r>
+            <w:proofErr w:type="spellEnd"/>
           </w:p>
         </w:tc>
         <w:tc>
@@ -18426,6 +19552,7 @@
                 <w:lang w:val="en-US"/>
               </w:rPr>
             </w:pPr>
+            <w:proofErr w:type="spellStart"/>
             <w:r>
               <w:rPr>
                 <w:rFonts w:ascii="Arial" w:eastAsia="Times New Roman" w:hAnsi="Arial" w:cs="Arial"/>
@@ -18435,6 +19562,7 @@
               </w:rPr>
               <w:t>hp</w:t>
             </w:r>
+            <w:proofErr w:type="spellEnd"/>
           </w:p>
         </w:tc>
         <w:tc>
@@ -18570,6 +19698,7 @@
                 <w:lang w:val="en-US"/>
               </w:rPr>
             </w:pPr>
+            <w:proofErr w:type="spellStart"/>
             <w:r>
               <w:rPr>
                 <w:rFonts w:ascii="Arial" w:eastAsia="Times New Roman" w:hAnsi="Arial" w:cs="Arial"/>
@@ -18579,6 +19708,7 @@
               </w:rPr>
               <w:t>hp</w:t>
             </w:r>
+            <w:proofErr w:type="spellEnd"/>
           </w:p>
         </w:tc>
         <w:tc>
@@ -18714,6 +19844,7 @@
                 <w:lang w:val="en-US"/>
               </w:rPr>
             </w:pPr>
+            <w:proofErr w:type="spellStart"/>
             <w:r>
               <w:rPr>
                 <w:rFonts w:ascii="Arial" w:eastAsia="Times New Roman" w:hAnsi="Arial" w:cs="Arial"/>
@@ -18723,6 +19854,7 @@
               </w:rPr>
               <w:t>hp</w:t>
             </w:r>
+            <w:proofErr w:type="spellEnd"/>
           </w:p>
         </w:tc>
         <w:tc>
@@ -18827,7 +19959,7 @@
                 <w:lang w:val="en-US"/>
               </w:rPr>
             </w:pPr>
-            <w:hyperlink r:id="rId38" w:history="1">
+            <w:hyperlink r:id="rId40" w:history="1">
               <w:r>
                 <w:rPr>
                   <w:rFonts w:ascii="Arial" w:eastAsia="Times New Roman" w:hAnsi="Arial" w:cs="Arial"/>
@@ -19265,7 +20397,7 @@
                 <w:lang w:val="en-US"/>
               </w:rPr>
             </w:pPr>
-            <w:hyperlink r:id="rId39" w:anchor="~tab-b" w:history="1">
+            <w:hyperlink r:id="rId41" w:anchor="~tab-b" w:history="1">
               <w:r>
                 <w:rPr>
                   <w:rFonts w:ascii="Arial" w:eastAsia="Times New Roman" w:hAnsi="Arial" w:cs="Arial"/>
@@ -19561,7 +20693,7 @@
                 <w:lang w:val="en-US"/>
               </w:rPr>
             </w:pPr>
-            <w:hyperlink r:id="rId40" w:anchor="~tab-b" w:history="1">
+            <w:hyperlink r:id="rId42" w:anchor="~tab-b" w:history="1">
               <w:r>
                 <w:rPr>
                   <w:rFonts w:ascii="Arial" w:eastAsia="Times New Roman" w:hAnsi="Arial" w:cs="Arial"/>
@@ -19998,7 +21130,7 @@
                 <w:lang w:val="en-US"/>
               </w:rPr>
             </w:pPr>
-            <w:hyperlink r:id="rId41" w:anchor="~tab-c " w:history="1">
+            <w:hyperlink r:id="rId43" w:anchor="~tab-c " w:history="1">
               <w:r>
                 <w:rPr>
                   <w:rFonts w:ascii="Arial" w:eastAsia="Times New Roman" w:hAnsi="Arial" w:cs="Arial"/>
@@ -20601,8 +21733,8 @@
       </w:pPr>
     </w:p>
     <w:sectPr>
-      <w:headerReference w:type="default" r:id="rId42"/>
-      <w:footerReference w:type="default" r:id="rId43"/>
+      <w:headerReference w:type="default" r:id="rId44"/>
+      <w:footerReference w:type="default" r:id="rId45"/>
       <w:pgSz w:w="11906" w:h="16838"/>
       <w:pgMar w:top="679" w:right="850" w:bottom="1134" w:left="1701" w:header="426" w:footer="0" w:gutter="0"/>
       <w:pgNumType w:start="0"/>
@@ -20759,7 +21891,7 @@
                       <w:sz w:val="20"/>
                       <w:szCs w:val="20"/>
                     </w:rPr>
-                    <w:t>16</w:t>
+                    <w:t>4</w:t>
                   </w:r>
                   <w:r>
                     <w:rPr>
@@ -20827,7 +21959,7 @@
                       <w:sz w:val="20"/>
                       <w:szCs w:val="20"/>
                     </w:rPr>
-                    <w:t>31</w:t>
+                    <w:t>32</w:t>
                   </w:r>
                   <w:r>
                     <w:rPr>
@@ -26331,11 +27463,11 @@
           <c:showPercent val="0"/>
           <c:showBubbleSize val="0"/>
         </c:dLbls>
-        <c:axId val="211603840"/>
-        <c:axId val="211605760"/>
+        <c:axId val="188124160"/>
+        <c:axId val="208815232"/>
       </c:scatterChart>
       <c:valAx>
-        <c:axId val="211603840"/>
+        <c:axId val="188124160"/>
         <c:scaling>
           <c:orientation val="minMax"/>
         </c:scaling>
@@ -26371,12 +27503,12 @@
             </a:solidFill>
           </a:ln>
         </c:spPr>
-        <c:crossAx val="211605760"/>
+        <c:crossAx val="208815232"/>
         <c:crosses val="autoZero"/>
         <c:crossBetween val="midCat"/>
       </c:valAx>
       <c:valAx>
-        <c:axId val="211605760"/>
+        <c:axId val="208815232"/>
         <c:scaling>
           <c:orientation val="minMax"/>
         </c:scaling>
@@ -26401,7 +27533,7 @@
             <a:noFill/>
           </a:ln>
         </c:spPr>
-        <c:crossAx val="211603840"/>
+        <c:crossAx val="188124160"/>
         <c:crosses val="autoZero"/>
         <c:crossBetween val="midCat"/>
       </c:valAx>
@@ -26933,11 +28065,11 @@
           <c:showPercent val="0"/>
           <c:showBubbleSize val="0"/>
         </c:dLbls>
-        <c:axId val="209583104"/>
-        <c:axId val="209792000"/>
+        <c:axId val="213652608"/>
+        <c:axId val="213660800"/>
       </c:scatterChart>
       <c:valAx>
-        <c:axId val="209583104"/>
+        <c:axId val="213652608"/>
         <c:scaling>
           <c:orientation val="minMax"/>
           <c:max val="8100000"/>
@@ -26994,12 +28126,12 @@
             <a:endParaRPr lang="en-US"/>
           </a:p>
         </c:txPr>
-        <c:crossAx val="209792000"/>
+        <c:crossAx val="213660800"/>
         <c:crosses val="autoZero"/>
         <c:crossBetween val="midCat"/>
       </c:valAx>
       <c:valAx>
-        <c:axId val="209792000"/>
+        <c:axId val="213660800"/>
         <c:scaling>
           <c:orientation val="minMax"/>
           <c:min val="0"/>
@@ -27035,7 +28167,7 @@
             <a:endParaRPr lang="en-US"/>
           </a:p>
         </c:txPr>
-        <c:crossAx val="209583104"/>
+        <c:crossAx val="213652608"/>
         <c:crosses val="autoZero"/>
         <c:crossBetween val="midCat"/>
       </c:valAx>
@@ -28058,11 +29190,11 @@
           <c:showPercent val="0"/>
           <c:showBubbleSize val="0"/>
         </c:dLbls>
-        <c:axId val="210096512"/>
-        <c:axId val="210098432"/>
+        <c:axId val="213710720"/>
+        <c:axId val="214319104"/>
       </c:scatterChart>
       <c:valAx>
-        <c:axId val="210096512"/>
+        <c:axId val="213710720"/>
         <c:scaling>
           <c:orientation val="minMax"/>
           <c:max val="16100000.000000002"/>
@@ -28119,12 +29251,12 @@
             <a:endParaRPr lang="en-US"/>
           </a:p>
         </c:txPr>
-        <c:crossAx val="210098432"/>
+        <c:crossAx val="214319104"/>
         <c:crosses val="autoZero"/>
         <c:crossBetween val="midCat"/>
       </c:valAx>
       <c:valAx>
-        <c:axId val="210098432"/>
+        <c:axId val="214319104"/>
         <c:scaling>
           <c:orientation val="minMax"/>
           <c:max val="1000"/>
@@ -28161,7 +29293,7 @@
             <a:endParaRPr lang="en-US"/>
           </a:p>
         </c:txPr>
-        <c:crossAx val="210096512"/>
+        <c:crossAx val="213710720"/>
         <c:crosses val="autoZero"/>
         <c:crossBetween val="midCat"/>
       </c:valAx>
@@ -28932,11 +30064,11 @@
           <c:showPercent val="0"/>
           <c:showBubbleSize val="0"/>
         </c:dLbls>
-        <c:axId val="211612800"/>
-        <c:axId val="211614720"/>
+        <c:axId val="214371328"/>
+        <c:axId val="214381696"/>
       </c:scatterChart>
       <c:valAx>
-        <c:axId val="211612800"/>
+        <c:axId val="214371328"/>
         <c:scaling>
           <c:orientation val="minMax"/>
           <c:max val="16200000.000000002"/>
@@ -28993,12 +30125,12 @@
             <a:endParaRPr lang="en-US"/>
           </a:p>
         </c:txPr>
-        <c:crossAx val="211614720"/>
+        <c:crossAx val="214381696"/>
         <c:crosses val="autoZero"/>
         <c:crossBetween val="midCat"/>
       </c:valAx>
       <c:valAx>
-        <c:axId val="211614720"/>
+        <c:axId val="214381696"/>
         <c:scaling>
           <c:orientation val="minMax"/>
           <c:max val="25"/>
@@ -29035,7 +30167,7 @@
             <a:endParaRPr lang="en-US"/>
           </a:p>
         </c:txPr>
-        <c:crossAx val="211612800"/>
+        <c:crossAx val="214371328"/>
         <c:crosses val="autoZero"/>
         <c:crossBetween val="midCat"/>
       </c:valAx>
@@ -29341,11 +30473,11 @@
           <c:showBubbleSize val="0"/>
         </c:dLbls>
         <c:gapWidth val="150"/>
-        <c:axId val="187044608"/>
-        <c:axId val="187046144"/>
+        <c:axId val="209081472"/>
+        <c:axId val="209088512"/>
       </c:barChart>
       <c:catAx>
-        <c:axId val="187044608"/>
+        <c:axId val="209081472"/>
         <c:scaling>
           <c:orientation val="minMax"/>
         </c:scaling>
@@ -29373,7 +30505,7 @@
             <a:endParaRPr lang="en-US"/>
           </a:p>
         </c:txPr>
-        <c:crossAx val="187046144"/>
+        <c:crossAx val="209088512"/>
         <c:crosses val="autoZero"/>
         <c:auto val="1"/>
         <c:lblAlgn val="ctr"/>
@@ -29381,7 +30513,7 @@
         <c:noMultiLvlLbl val="0"/>
       </c:catAx>
       <c:valAx>
-        <c:axId val="187046144"/>
+        <c:axId val="209088512"/>
         <c:scaling>
           <c:orientation val="minMax"/>
         </c:scaling>
@@ -29416,7 +30548,7 @@
             <a:endParaRPr lang="en-US"/>
           </a:p>
         </c:txPr>
-        <c:crossAx val="187044608"/>
+        <c:crossAx val="209081472"/>
         <c:crosses val="autoZero"/>
         <c:crossBetween val="between"/>
       </c:valAx>
@@ -30080,11 +31212,11 @@
           <c:showPercent val="0"/>
           <c:showBubbleSize val="0"/>
         </c:dLbls>
-        <c:axId val="187074048"/>
-        <c:axId val="193602304"/>
+        <c:axId val="209111680"/>
+        <c:axId val="209402496"/>
       </c:scatterChart>
       <c:valAx>
-        <c:axId val="187074048"/>
+        <c:axId val="209111680"/>
         <c:scaling>
           <c:orientation val="minMax"/>
           <c:max val="2200"/>
@@ -30140,12 +31272,12 @@
             <a:endParaRPr lang="en-US"/>
           </a:p>
         </c:txPr>
-        <c:crossAx val="193602304"/>
+        <c:crossAx val="209402496"/>
         <c:crosses val="autoZero"/>
         <c:crossBetween val="midCat"/>
       </c:valAx>
       <c:valAx>
-        <c:axId val="193602304"/>
+        <c:axId val="209402496"/>
         <c:scaling>
           <c:orientation val="minMax"/>
         </c:scaling>
@@ -30180,7 +31312,7 @@
             <a:endParaRPr lang="en-US"/>
           </a:p>
         </c:txPr>
-        <c:crossAx val="187074048"/>
+        <c:crossAx val="209111680"/>
         <c:crosses val="autoZero"/>
         <c:crossBetween val="midCat"/>
       </c:valAx>
@@ -30821,11 +31953,11 @@
           <c:showPercent val="0"/>
           <c:showBubbleSize val="0"/>
         </c:dLbls>
-        <c:axId val="207069184"/>
-        <c:axId val="207081472"/>
+        <c:axId val="209930112"/>
+        <c:axId val="211584896"/>
       </c:scatterChart>
       <c:valAx>
-        <c:axId val="207069184"/>
+        <c:axId val="209930112"/>
         <c:scaling>
           <c:orientation val="minMax"/>
           <c:max val="2200"/>
@@ -30881,12 +32013,12 @@
             <a:endParaRPr lang="en-US"/>
           </a:p>
         </c:txPr>
-        <c:crossAx val="207081472"/>
+        <c:crossAx val="211584896"/>
         <c:crosses val="autoZero"/>
         <c:crossBetween val="midCat"/>
       </c:valAx>
       <c:valAx>
-        <c:axId val="207081472"/>
+        <c:axId val="211584896"/>
         <c:scaling>
           <c:orientation val="minMax"/>
         </c:scaling>
@@ -30921,7 +32053,7 @@
             <a:endParaRPr lang="en-US"/>
           </a:p>
         </c:txPr>
-        <c:crossAx val="207069184"/>
+        <c:crossAx val="209930112"/>
         <c:crosses val="autoZero"/>
         <c:crossBetween val="midCat"/>
       </c:valAx>
@@ -31465,11 +32597,11 @@
           <c:showPercent val="0"/>
           <c:showBubbleSize val="0"/>
         </c:dLbls>
-        <c:axId val="207650816"/>
-        <c:axId val="207703040"/>
+        <c:axId val="211690624"/>
+        <c:axId val="211727488"/>
       </c:scatterChart>
       <c:valAx>
-        <c:axId val="207650816"/>
+        <c:axId val="211690624"/>
         <c:scaling>
           <c:orientation val="minMax"/>
           <c:min val="0"/>
@@ -31524,12 +32656,12 @@
             <a:endParaRPr lang="en-US"/>
           </a:p>
         </c:txPr>
-        <c:crossAx val="207703040"/>
+        <c:crossAx val="211727488"/>
         <c:crosses val="autoZero"/>
         <c:crossBetween val="midCat"/>
       </c:valAx>
       <c:valAx>
-        <c:axId val="207703040"/>
+        <c:axId val="211727488"/>
         <c:scaling>
           <c:orientation val="minMax"/>
           <c:max val="4000000"/>
@@ -31566,7 +32698,7 @@
             <a:endParaRPr lang="en-US"/>
           </a:p>
         </c:txPr>
-        <c:crossAx val="207650816"/>
+        <c:crossAx val="211690624"/>
         <c:crosses val="autoZero"/>
         <c:crossBetween val="midCat"/>
       </c:valAx>
@@ -32009,11 +33141,11 @@
           <c:showPercent val="0"/>
           <c:showBubbleSize val="0"/>
         </c:dLbls>
-        <c:axId val="208105856"/>
-        <c:axId val="208107776"/>
+        <c:axId val="213166336"/>
+        <c:axId val="213176704"/>
       </c:scatterChart>
       <c:valAx>
-        <c:axId val="208105856"/>
+        <c:axId val="213166336"/>
         <c:scaling>
           <c:orientation val="minMax"/>
           <c:max val="101000"/>
@@ -32073,12 +33205,12 @@
             <a:endParaRPr lang="en-US"/>
           </a:p>
         </c:txPr>
-        <c:crossAx val="208107776"/>
+        <c:crossAx val="213176704"/>
         <c:crossesAt val="1.0000000000000002E-3"/>
         <c:crossBetween val="midCat"/>
       </c:valAx>
       <c:valAx>
-        <c:axId val="208107776"/>
+        <c:axId val="213176704"/>
         <c:scaling>
           <c:logBase val="10"/>
           <c:orientation val="minMax"/>
@@ -32114,7 +33246,7 @@
             <a:endParaRPr lang="en-US"/>
           </a:p>
         </c:txPr>
-        <c:crossAx val="208105856"/>
+        <c:crossAx val="213166336"/>
         <c:crosses val="autoZero"/>
         <c:crossBetween val="midCat"/>
       </c:valAx>
@@ -32796,11 +33928,11 @@
           <c:showPercent val="0"/>
           <c:showBubbleSize val="0"/>
         </c:dLbls>
-        <c:axId val="208814848"/>
-        <c:axId val="208816768"/>
+        <c:axId val="213219968"/>
+        <c:axId val="213238528"/>
       </c:scatterChart>
       <c:valAx>
-        <c:axId val="208814848"/>
+        <c:axId val="213219968"/>
         <c:scaling>
           <c:orientation val="minMax"/>
           <c:max val="2100000"/>
@@ -32856,12 +33988,12 @@
             <a:endParaRPr lang="en-US"/>
           </a:p>
         </c:txPr>
-        <c:crossAx val="208816768"/>
+        <c:crossAx val="213238528"/>
         <c:crosses val="autoZero"/>
         <c:crossBetween val="midCat"/>
       </c:valAx>
       <c:valAx>
-        <c:axId val="208816768"/>
+        <c:axId val="213238528"/>
         <c:scaling>
           <c:orientation val="minMax"/>
           <c:min val="0"/>
@@ -32897,7 +34029,7 @@
             <a:endParaRPr lang="en-US"/>
           </a:p>
         </c:txPr>
-        <c:crossAx val="208814848"/>
+        <c:crossAx val="213219968"/>
         <c:crosses val="autoZero"/>
         <c:crossBetween val="midCat"/>
       </c:valAx>
@@ -33599,11 +34731,11 @@
           <c:showPercent val="0"/>
           <c:showBubbleSize val="0"/>
         </c:dLbls>
-        <c:axId val="209119104"/>
-        <c:axId val="209240064"/>
+        <c:axId val="213598208"/>
+        <c:axId val="213600128"/>
       </c:scatterChart>
       <c:valAx>
-        <c:axId val="209119104"/>
+        <c:axId val="213598208"/>
         <c:scaling>
           <c:orientation val="minMax"/>
           <c:max val="2100000"/>
@@ -33663,12 +34795,12 @@
             <a:endParaRPr lang="en-US"/>
           </a:p>
         </c:txPr>
-        <c:crossAx val="209240064"/>
+        <c:crossAx val="213600128"/>
         <c:crosses val="autoZero"/>
         <c:crossBetween val="midCat"/>
       </c:valAx>
       <c:valAx>
-        <c:axId val="209240064"/>
+        <c:axId val="213600128"/>
         <c:scaling>
           <c:orientation val="minMax"/>
           <c:min val="0"/>
@@ -33704,7 +34836,7 @@
             <a:endParaRPr lang="en-US"/>
           </a:p>
         </c:txPr>
-        <c:crossAx val="209119104"/>
+        <c:crossAx val="213598208"/>
         <c:crosses val="autoZero"/>
         <c:crossBetween val="midCat"/>
       </c:valAx>
@@ -34253,11 +35385,11 @@
           <c:showPercent val="0"/>
           <c:showBubbleSize val="0"/>
         </c:dLbls>
-        <c:axId val="209399808"/>
-        <c:axId val="209530880"/>
+        <c:axId val="213616512"/>
+        <c:axId val="213636992"/>
       </c:scatterChart>
       <c:valAx>
-        <c:axId val="209399808"/>
+        <c:axId val="213616512"/>
         <c:scaling>
           <c:orientation val="minMax"/>
           <c:max val="8100000"/>
@@ -34313,12 +35445,12 @@
             <a:endParaRPr lang="en-US"/>
           </a:p>
         </c:txPr>
-        <c:crossAx val="209530880"/>
+        <c:crossAx val="213636992"/>
         <c:crosses val="autoZero"/>
         <c:crossBetween val="midCat"/>
       </c:valAx>
       <c:valAx>
-        <c:axId val="209530880"/>
+        <c:axId val="213636992"/>
         <c:scaling>
           <c:orientation val="minMax"/>
           <c:min val="0"/>
@@ -34354,7 +35486,7 @@
             <a:endParaRPr lang="en-US"/>
           </a:p>
         </c:txPr>
-        <c:crossAx val="209399808"/>
+        <c:crossAx val="213616512"/>
         <c:crosses val="autoZero"/>
         <c:crossBetween val="midCat"/>
       </c:valAx>
@@ -36538,7 +37670,7 @@
 </file>
 
 <file path=customXml/itemProps2.xml><?xml version="1.0" encoding="utf-8"?>
-<ds:datastoreItem xmlns:ds="http://schemas.openxmlformats.org/officeDocument/2006/customXml" ds:itemID="{E6A2EFCB-34D2-433A-8B68-1C72576BEA1F}">
+<ds:datastoreItem xmlns:ds="http://schemas.openxmlformats.org/officeDocument/2006/customXml" ds:itemID="{6542B3FB-88C9-43E5-983B-FCD5FC9E4039}">
   <ds:schemaRefs>
     <ds:schemaRef ds:uri="http://schemas.openxmlformats.org/officeDocument/2006/bibliography"/>
   </ds:schemaRefs>

</xml_diff>

<commit_message>
Ended with high software design principles
</commit_message>
<xml_diff>
--- a/SD_CG-NAT_Denis_Plotnikov.docx
+++ b/SD_CG-NAT_Denis_Plotnikov.docx
@@ -628,7 +628,7 @@
             </w:rPr>
             <w:fldChar w:fldCharType="separate"/>
           </w:r>
-          <w:hyperlink w:anchor="_Toc417039472" w:history="1">
+          <w:hyperlink w:anchor="_Toc417286707" w:history="1">
             <w:r>
               <w:rPr>
                 <w:rStyle w:val="Hyperlink"/>
@@ -657,7 +657,7 @@
                 <w:noProof/>
                 <w:webHidden/>
               </w:rPr>
-              <w:instrText xml:space="preserve"> PAGEREF _Toc417039472 \h </w:instrText>
+              <w:instrText xml:space="preserve"> PAGEREF _Toc417286707 \h </w:instrText>
             </w:r>
             <w:r>
               <w:rPr>
@@ -700,7 +700,7 @@
               <w:lang w:val="en-US"/>
             </w:rPr>
           </w:pPr>
-          <w:hyperlink w:anchor="_Toc417039473" w:history="1">
+          <w:hyperlink w:anchor="_Toc417286708" w:history="1">
             <w:r>
               <w:rPr>
                 <w:rStyle w:val="Hyperlink"/>
@@ -729,7 +729,7 @@
                 <w:noProof/>
                 <w:webHidden/>
               </w:rPr>
-              <w:instrText xml:space="preserve"> PAGEREF _Toc417039473 \h </w:instrText>
+              <w:instrText xml:space="preserve"> PAGEREF _Toc417286708 \h </w:instrText>
             </w:r>
             <w:r>
               <w:rPr>
@@ -772,7 +772,7 @@
               <w:lang w:val="en-US"/>
             </w:rPr>
           </w:pPr>
-          <w:hyperlink w:anchor="_Toc417039474" w:history="1">
+          <w:hyperlink w:anchor="_Toc417286709" w:history="1">
             <w:r>
               <w:rPr>
                 <w:rStyle w:val="Hyperlink"/>
@@ -801,7 +801,7 @@
                 <w:noProof/>
                 <w:webHidden/>
               </w:rPr>
-              <w:instrText xml:space="preserve"> PAGEREF _Toc417039474 \h </w:instrText>
+              <w:instrText xml:space="preserve"> PAGEREF _Toc417286709 \h </w:instrText>
             </w:r>
             <w:r>
               <w:rPr>
@@ -844,7 +844,7 @@
               <w:lang w:val="en-US"/>
             </w:rPr>
           </w:pPr>
-          <w:hyperlink w:anchor="_Toc417039475" w:history="1">
+          <w:hyperlink w:anchor="_Toc417286710" w:history="1">
             <w:r>
               <w:rPr>
                 <w:rStyle w:val="Hyperlink"/>
@@ -873,7 +873,7 @@
                 <w:noProof/>
                 <w:webHidden/>
               </w:rPr>
-              <w:instrText xml:space="preserve"> PAGEREF _Toc417039475 \h </w:instrText>
+              <w:instrText xml:space="preserve"> PAGEREF _Toc417286710 \h </w:instrText>
             </w:r>
             <w:r>
               <w:rPr>
@@ -916,7 +916,7 @@
               <w:lang w:val="en-US"/>
             </w:rPr>
           </w:pPr>
-          <w:hyperlink w:anchor="_Toc417039476" w:history="1">
+          <w:hyperlink w:anchor="_Toc417286711" w:history="1">
             <w:r>
               <w:rPr>
                 <w:rStyle w:val="Hyperlink"/>
@@ -945,7 +945,7 @@
                 <w:noProof/>
                 <w:webHidden/>
               </w:rPr>
-              <w:instrText xml:space="preserve"> PAGEREF _Toc417039476 \h </w:instrText>
+              <w:instrText xml:space="preserve"> PAGEREF _Toc417286711 \h </w:instrText>
             </w:r>
             <w:r>
               <w:rPr>
@@ -988,7 +988,7 @@
               <w:lang w:val="en-US"/>
             </w:rPr>
           </w:pPr>
-          <w:hyperlink w:anchor="_Toc417039477" w:history="1">
+          <w:hyperlink w:anchor="_Toc417286712" w:history="1">
             <w:r>
               <w:rPr>
                 <w:rStyle w:val="Hyperlink"/>
@@ -1017,7 +1017,7 @@
                 <w:noProof/>
                 <w:webHidden/>
               </w:rPr>
-              <w:instrText xml:space="preserve"> PAGEREF _Toc417039477 \h </w:instrText>
+              <w:instrText xml:space="preserve"> PAGEREF _Toc417286712 \h </w:instrText>
             </w:r>
             <w:r>
               <w:rPr>
@@ -1060,7 +1060,7 @@
               <w:lang w:val="en-US"/>
             </w:rPr>
           </w:pPr>
-          <w:hyperlink w:anchor="_Toc417039478" w:history="1">
+          <w:hyperlink w:anchor="_Toc417286713" w:history="1">
             <w:r>
               <w:rPr>
                 <w:rStyle w:val="Hyperlink"/>
@@ -1089,7 +1089,7 @@
                 <w:noProof/>
                 <w:webHidden/>
               </w:rPr>
-              <w:instrText xml:space="preserve"> PAGEREF _Toc417039478 \h </w:instrText>
+              <w:instrText xml:space="preserve"> PAGEREF _Toc417286713 \h </w:instrText>
             </w:r>
             <w:r>
               <w:rPr>
@@ -1132,7 +1132,7 @@
               <w:lang w:val="en-US"/>
             </w:rPr>
           </w:pPr>
-          <w:hyperlink w:anchor="_Toc417039479" w:history="1">
+          <w:hyperlink w:anchor="_Toc417286714" w:history="1">
             <w:r>
               <w:rPr>
                 <w:rStyle w:val="Hyperlink"/>
@@ -1161,7 +1161,7 @@
                 <w:noProof/>
                 <w:webHidden/>
               </w:rPr>
-              <w:instrText xml:space="preserve"> PAGEREF _Toc417039479 \h </w:instrText>
+              <w:instrText xml:space="preserve"> PAGEREF _Toc417286714 \h </w:instrText>
             </w:r>
             <w:r>
               <w:rPr>
@@ -1204,7 +1204,7 @@
               <w:lang w:val="en-US"/>
             </w:rPr>
           </w:pPr>
-          <w:hyperlink w:anchor="_Toc417039480" w:history="1">
+          <w:hyperlink w:anchor="_Toc417286715" w:history="1">
             <w:r>
               <w:rPr>
                 <w:rStyle w:val="Hyperlink"/>
@@ -1233,7 +1233,7 @@
                 <w:noProof/>
                 <w:webHidden/>
               </w:rPr>
-              <w:instrText xml:space="preserve"> PAGEREF _Toc417039480 \h </w:instrText>
+              <w:instrText xml:space="preserve"> PAGEREF _Toc417286715 \h </w:instrText>
             </w:r>
             <w:r>
               <w:rPr>
@@ -1276,7 +1276,7 @@
               <w:lang w:val="en-US"/>
             </w:rPr>
           </w:pPr>
-          <w:hyperlink w:anchor="_Toc417039481" w:history="1">
+          <w:hyperlink w:anchor="_Toc417286716" w:history="1">
             <w:r>
               <w:rPr>
                 <w:rStyle w:val="Hyperlink"/>
@@ -1305,7 +1305,7 @@
                 <w:noProof/>
                 <w:webHidden/>
               </w:rPr>
-              <w:instrText xml:space="preserve"> PAGEREF _Toc417039481 \h </w:instrText>
+              <w:instrText xml:space="preserve"> PAGEREF _Toc417286716 \h </w:instrText>
             </w:r>
             <w:r>
               <w:rPr>
@@ -1348,7 +1348,7 @@
               <w:lang w:val="en-US"/>
             </w:rPr>
           </w:pPr>
-          <w:hyperlink w:anchor="_Toc417039482" w:history="1">
+          <w:hyperlink w:anchor="_Toc417286717" w:history="1">
             <w:r>
               <w:rPr>
                 <w:rStyle w:val="Hyperlink"/>
@@ -1377,7 +1377,7 @@
                 <w:noProof/>
                 <w:webHidden/>
               </w:rPr>
-              <w:instrText xml:space="preserve"> PAGEREF _Toc417039482 \h </w:instrText>
+              <w:instrText xml:space="preserve"> PAGEREF _Toc417286717 \h </w:instrText>
             </w:r>
             <w:r>
               <w:rPr>
@@ -1420,7 +1420,7 @@
               <w:lang w:val="en-US"/>
             </w:rPr>
           </w:pPr>
-          <w:hyperlink w:anchor="_Toc417039483" w:history="1">
+          <w:hyperlink w:anchor="_Toc417286718" w:history="1">
             <w:r>
               <w:rPr>
                 <w:rStyle w:val="Hyperlink"/>
@@ -1449,7 +1449,7 @@
                 <w:noProof/>
                 <w:webHidden/>
               </w:rPr>
-              <w:instrText xml:space="preserve"> PAGEREF _Toc417039483 \h </w:instrText>
+              <w:instrText xml:space="preserve"> PAGEREF _Toc417286718 \h </w:instrText>
             </w:r>
             <w:r>
               <w:rPr>
@@ -1492,7 +1492,7 @@
               <w:lang w:val="en-US"/>
             </w:rPr>
           </w:pPr>
-          <w:hyperlink w:anchor="_Toc417039484" w:history="1">
+          <w:hyperlink w:anchor="_Toc417286719" w:history="1">
             <w:r>
               <w:rPr>
                 <w:rStyle w:val="Hyperlink"/>
@@ -1521,7 +1521,7 @@
                 <w:noProof/>
                 <w:webHidden/>
               </w:rPr>
-              <w:instrText xml:space="preserve"> PAGEREF _Toc417039484 \h </w:instrText>
+              <w:instrText xml:space="preserve"> PAGEREF _Toc417286719 \h </w:instrText>
             </w:r>
             <w:r>
               <w:rPr>
@@ -1564,7 +1564,7 @@
               <w:lang w:val="en-US"/>
             </w:rPr>
           </w:pPr>
-          <w:hyperlink w:anchor="_Toc417039485" w:history="1">
+          <w:hyperlink w:anchor="_Toc417286720" w:history="1">
             <w:r>
               <w:rPr>
                 <w:rStyle w:val="Hyperlink"/>
@@ -1593,7 +1593,7 @@
                 <w:noProof/>
                 <w:webHidden/>
               </w:rPr>
-              <w:instrText xml:space="preserve"> PAGEREF _Toc417039485 \h </w:instrText>
+              <w:instrText xml:space="preserve"> PAGEREF _Toc417286720 \h </w:instrText>
             </w:r>
             <w:r>
               <w:rPr>
@@ -1636,7 +1636,7 @@
               <w:lang w:val="en-US"/>
             </w:rPr>
           </w:pPr>
-          <w:hyperlink w:anchor="_Toc417039486" w:history="1">
+          <w:hyperlink w:anchor="_Toc417286721" w:history="1">
             <w:r>
               <w:rPr>
                 <w:rStyle w:val="Hyperlink"/>
@@ -1644,7 +1644,7 @@
                 <w:noProof/>
                 <w:lang w:val="en-US"/>
               </w:rPr>
-              <w:t>2.1 Overview of high performance design approaches</w:t>
+              <w:t>2.1 Overview of high performance software design principles</w:t>
             </w:r>
             <w:r>
               <w:rPr>
@@ -1665,7 +1665,7 @@
                 <w:noProof/>
                 <w:webHidden/>
               </w:rPr>
-              <w:instrText xml:space="preserve"> PAGEREF _Toc417039486 \h </w:instrText>
+              <w:instrText xml:space="preserve"> PAGEREF _Toc417286721 \h </w:instrText>
             </w:r>
             <w:r>
               <w:rPr>
@@ -1708,7 +1708,7 @@
               <w:lang w:val="en-US"/>
             </w:rPr>
           </w:pPr>
-          <w:hyperlink w:anchor="_Toc417039487" w:history="1">
+          <w:hyperlink w:anchor="_Toc417286722" w:history="1">
             <w:r>
               <w:rPr>
                 <w:rStyle w:val="Hyperlink"/>
@@ -1737,7 +1737,7 @@
                 <w:noProof/>
                 <w:webHidden/>
               </w:rPr>
-              <w:instrText xml:space="preserve"> PAGEREF _Toc417039487 \h </w:instrText>
+              <w:instrText xml:space="preserve"> PAGEREF _Toc417286722 \h </w:instrText>
             </w:r>
             <w:r>
               <w:rPr>
@@ -1780,7 +1780,7 @@
               <w:lang w:val="en-US"/>
             </w:rPr>
           </w:pPr>
-          <w:hyperlink w:anchor="_Toc417039488" w:history="1">
+          <w:hyperlink w:anchor="_Toc417286723" w:history="1">
             <w:r>
               <w:rPr>
                 <w:rStyle w:val="Hyperlink"/>
@@ -1809,7 +1809,7 @@
                 <w:noProof/>
                 <w:webHidden/>
               </w:rPr>
-              <w:instrText xml:space="preserve"> PAGEREF _Toc417039488 \h </w:instrText>
+              <w:instrText xml:space="preserve"> PAGEREF _Toc417286723 \h </w:instrText>
             </w:r>
             <w:r>
               <w:rPr>
@@ -1852,7 +1852,7 @@
               <w:lang w:val="en-US"/>
             </w:rPr>
           </w:pPr>
-          <w:hyperlink w:anchor="_Toc417039489" w:history="1">
+          <w:hyperlink w:anchor="_Toc417286724" w:history="1">
             <w:r>
               <w:rPr>
                 <w:rStyle w:val="Hyperlink"/>
@@ -1881,7 +1881,7 @@
                 <w:noProof/>
                 <w:webHidden/>
               </w:rPr>
-              <w:instrText xml:space="preserve"> PAGEREF _Toc417039489 \h </w:instrText>
+              <w:instrText xml:space="preserve"> PAGEREF _Toc417286724 \h </w:instrText>
             </w:r>
             <w:r>
               <w:rPr>
@@ -1924,7 +1924,7 @@
               <w:lang w:val="en-US"/>
             </w:rPr>
           </w:pPr>
-          <w:hyperlink w:anchor="_Toc417039490" w:history="1">
+          <w:hyperlink w:anchor="_Toc417286725" w:history="1">
             <w:r>
               <w:rPr>
                 <w:rStyle w:val="Hyperlink"/>
@@ -1953,7 +1953,79 @@
                 <w:noProof/>
                 <w:webHidden/>
               </w:rPr>
-              <w:instrText xml:space="preserve"> PAGEREF _Toc417039490 \h </w:instrText>
+              <w:instrText xml:space="preserve"> PAGEREF _Toc417286725 \h </w:instrText>
+            </w:r>
+            <w:r>
+              <w:rPr>
+                <w:noProof/>
+                <w:webHidden/>
+              </w:rPr>
+            </w:r>
+            <w:r>
+              <w:rPr>
+                <w:noProof/>
+                <w:webHidden/>
+              </w:rPr>
+              <w:fldChar w:fldCharType="separate"/>
+            </w:r>
+            <w:r>
+              <w:rPr>
+                <w:noProof/>
+                <w:webHidden/>
+              </w:rPr>
+              <w:t>15</w:t>
+            </w:r>
+            <w:r>
+              <w:rPr>
+                <w:noProof/>
+                <w:webHidden/>
+              </w:rPr>
+              <w:fldChar w:fldCharType="end"/>
+            </w:r>
+          </w:hyperlink>
+        </w:p>
+        <w:p>
+          <w:pPr>
+            <w:pStyle w:val="TOC2"/>
+            <w:tabs>
+              <w:tab w:val="right" w:leader="dot" w:pos="9345"/>
+            </w:tabs>
+            <w:rPr>
+              <w:rFonts w:eastAsiaTheme="minorEastAsia"/>
+              <w:noProof/>
+              <w:lang w:val="en-US"/>
+            </w:rPr>
+          </w:pPr>
+          <w:hyperlink w:anchor="_Toc417286726" w:history="1">
+            <w:r>
+              <w:rPr>
+                <w:rStyle w:val="Hyperlink"/>
+                <w:b/>
+                <w:noProof/>
+                <w:lang w:val="en-US"/>
+              </w:rPr>
+              <w:t>2.3 Implementation</w:t>
+            </w:r>
+            <w:r>
+              <w:rPr>
+                <w:noProof/>
+                <w:webHidden/>
+              </w:rPr>
+              <w:tab/>
+            </w:r>
+            <w:r>
+              <w:rPr>
+                <w:noProof/>
+                <w:webHidden/>
+              </w:rPr>
+              <w:fldChar w:fldCharType="begin"/>
+            </w:r>
+            <w:r>
+              <w:rPr>
+                <w:noProof/>
+                <w:webHidden/>
+              </w:rPr>
+              <w:instrText xml:space="preserve"> PAGEREF _Toc417286726 \h </w:instrText>
             </w:r>
             <w:r>
               <w:rPr>
@@ -1996,7 +2068,7 @@
               <w:lang w:val="en-US"/>
             </w:rPr>
           </w:pPr>
-          <w:hyperlink w:anchor="_Toc417039491" w:history="1">
+          <w:hyperlink w:anchor="_Toc417286727" w:history="1">
             <w:r>
               <w:rPr>
                 <w:rStyle w:val="Hyperlink"/>
@@ -2004,7 +2076,7 @@
                 <w:noProof/>
                 <w:lang w:val="en-US"/>
               </w:rPr>
-              <w:t>2.3 NAT performance</w:t>
+              <w:t>2.3.1 NAT Design Choosing</w:t>
             </w:r>
             <w:r>
               <w:rPr>
@@ -2025,7 +2097,223 @@
                 <w:noProof/>
                 <w:webHidden/>
               </w:rPr>
-              <w:instrText xml:space="preserve"> PAGEREF _Toc417039491 \h </w:instrText>
+              <w:instrText xml:space="preserve"> PAGEREF _Toc417286727 \h </w:instrText>
+            </w:r>
+            <w:r>
+              <w:rPr>
+                <w:noProof/>
+                <w:webHidden/>
+              </w:rPr>
+            </w:r>
+            <w:r>
+              <w:rPr>
+                <w:noProof/>
+                <w:webHidden/>
+              </w:rPr>
+              <w:fldChar w:fldCharType="separate"/>
+            </w:r>
+            <w:r>
+              <w:rPr>
+                <w:noProof/>
+                <w:webHidden/>
+              </w:rPr>
+              <w:t>15</w:t>
+            </w:r>
+            <w:r>
+              <w:rPr>
+                <w:noProof/>
+                <w:webHidden/>
+              </w:rPr>
+              <w:fldChar w:fldCharType="end"/>
+            </w:r>
+          </w:hyperlink>
+        </w:p>
+        <w:p>
+          <w:pPr>
+            <w:pStyle w:val="TOC3"/>
+            <w:tabs>
+              <w:tab w:val="right" w:leader="dot" w:pos="9345"/>
+            </w:tabs>
+            <w:rPr>
+              <w:rFonts w:eastAsiaTheme="minorEastAsia"/>
+              <w:noProof/>
+              <w:lang w:val="en-US"/>
+            </w:rPr>
+          </w:pPr>
+          <w:hyperlink w:anchor="_Toc417286728" w:history="1">
+            <w:r>
+              <w:rPr>
+                <w:rStyle w:val="Hyperlink"/>
+                <w:b/>
+                <w:noProof/>
+                <w:lang w:val="en-US"/>
+              </w:rPr>
+              <w:t>2.3.2 Data structures and algorithms exploration</w:t>
+            </w:r>
+            <w:r>
+              <w:rPr>
+                <w:noProof/>
+                <w:webHidden/>
+              </w:rPr>
+              <w:tab/>
+            </w:r>
+            <w:r>
+              <w:rPr>
+                <w:noProof/>
+                <w:webHidden/>
+              </w:rPr>
+              <w:fldChar w:fldCharType="begin"/>
+            </w:r>
+            <w:r>
+              <w:rPr>
+                <w:noProof/>
+                <w:webHidden/>
+              </w:rPr>
+              <w:instrText xml:space="preserve"> PAGEREF _Toc417286728 \h </w:instrText>
+            </w:r>
+            <w:r>
+              <w:rPr>
+                <w:noProof/>
+                <w:webHidden/>
+              </w:rPr>
+            </w:r>
+            <w:r>
+              <w:rPr>
+                <w:noProof/>
+                <w:webHidden/>
+              </w:rPr>
+              <w:fldChar w:fldCharType="separate"/>
+            </w:r>
+            <w:r>
+              <w:rPr>
+                <w:noProof/>
+                <w:webHidden/>
+              </w:rPr>
+              <w:t>15</w:t>
+            </w:r>
+            <w:r>
+              <w:rPr>
+                <w:noProof/>
+                <w:webHidden/>
+              </w:rPr>
+              <w:fldChar w:fldCharType="end"/>
+            </w:r>
+          </w:hyperlink>
+        </w:p>
+        <w:p>
+          <w:pPr>
+            <w:pStyle w:val="TOC3"/>
+            <w:tabs>
+              <w:tab w:val="right" w:leader="dot" w:pos="9345"/>
+            </w:tabs>
+            <w:rPr>
+              <w:rFonts w:eastAsiaTheme="minorEastAsia"/>
+              <w:noProof/>
+              <w:lang w:val="en-US"/>
+            </w:rPr>
+          </w:pPr>
+          <w:hyperlink w:anchor="_Toc417286729" w:history="1">
+            <w:r>
+              <w:rPr>
+                <w:rStyle w:val="Hyperlink"/>
+                <w:b/>
+                <w:noProof/>
+                <w:lang w:val="en-US"/>
+              </w:rPr>
+              <w:t>2.3.3 Implementation details</w:t>
+            </w:r>
+            <w:r>
+              <w:rPr>
+                <w:noProof/>
+                <w:webHidden/>
+              </w:rPr>
+              <w:tab/>
+            </w:r>
+            <w:r>
+              <w:rPr>
+                <w:noProof/>
+                <w:webHidden/>
+              </w:rPr>
+              <w:fldChar w:fldCharType="begin"/>
+            </w:r>
+            <w:r>
+              <w:rPr>
+                <w:noProof/>
+                <w:webHidden/>
+              </w:rPr>
+              <w:instrText xml:space="preserve"> PAGEREF _Toc417286729 \h </w:instrText>
+            </w:r>
+            <w:r>
+              <w:rPr>
+                <w:noProof/>
+                <w:webHidden/>
+              </w:rPr>
+            </w:r>
+            <w:r>
+              <w:rPr>
+                <w:noProof/>
+                <w:webHidden/>
+              </w:rPr>
+              <w:fldChar w:fldCharType="separate"/>
+            </w:r>
+            <w:r>
+              <w:rPr>
+                <w:noProof/>
+                <w:webHidden/>
+              </w:rPr>
+              <w:t>15</w:t>
+            </w:r>
+            <w:r>
+              <w:rPr>
+                <w:noProof/>
+                <w:webHidden/>
+              </w:rPr>
+              <w:fldChar w:fldCharType="end"/>
+            </w:r>
+          </w:hyperlink>
+        </w:p>
+        <w:p>
+          <w:pPr>
+            <w:pStyle w:val="TOC3"/>
+            <w:tabs>
+              <w:tab w:val="right" w:leader="dot" w:pos="9345"/>
+            </w:tabs>
+            <w:rPr>
+              <w:rFonts w:eastAsiaTheme="minorEastAsia"/>
+              <w:noProof/>
+              <w:lang w:val="en-US"/>
+            </w:rPr>
+          </w:pPr>
+          <w:hyperlink w:anchor="_Toc417286730" w:history="1">
+            <w:r>
+              <w:rPr>
+                <w:rStyle w:val="Hyperlink"/>
+                <w:b/>
+                <w:noProof/>
+                <w:lang w:val="en-US"/>
+              </w:rPr>
+              <w:t>2.4 NAT performance</w:t>
+            </w:r>
+            <w:r>
+              <w:rPr>
+                <w:noProof/>
+                <w:webHidden/>
+              </w:rPr>
+              <w:tab/>
+            </w:r>
+            <w:r>
+              <w:rPr>
+                <w:noProof/>
+                <w:webHidden/>
+              </w:rPr>
+              <w:fldChar w:fldCharType="begin"/>
+            </w:r>
+            <w:r>
+              <w:rPr>
+                <w:noProof/>
+                <w:webHidden/>
+              </w:rPr>
+              <w:instrText xml:space="preserve"> PAGEREF _Toc417286730 \h </w:instrText>
             </w:r>
             <w:r>
               <w:rPr>
@@ -2068,7 +2356,7 @@
               <w:lang w:val="en-US"/>
             </w:rPr>
           </w:pPr>
-          <w:hyperlink w:anchor="_Toc417039492" w:history="1">
+          <w:hyperlink w:anchor="_Toc417286731" w:history="1">
             <w:r>
               <w:rPr>
                 <w:rStyle w:val="Hyperlink"/>
@@ -2076,7 +2364,7 @@
                 <w:noProof/>
                 <w:lang w:val="en-US"/>
               </w:rPr>
-              <w:t>2.3.1 Performance metrics</w:t>
+              <w:t>2.4.1 Performance metrics</w:t>
             </w:r>
             <w:r>
               <w:rPr>
@@ -2097,7 +2385,7 @@
                 <w:noProof/>
                 <w:webHidden/>
               </w:rPr>
-              <w:instrText xml:space="preserve"> PAGEREF _Toc417039492 \h </w:instrText>
+              <w:instrText xml:space="preserve"> PAGEREF _Toc417286731 \h </w:instrText>
             </w:r>
             <w:r>
               <w:rPr>
@@ -2140,7 +2428,7 @@
               <w:lang w:val="en-US"/>
             </w:rPr>
           </w:pPr>
-          <w:hyperlink w:anchor="_Toc417039493" w:history="1">
+          <w:hyperlink w:anchor="_Toc417286732" w:history="1">
             <w:r>
               <w:rPr>
                 <w:rStyle w:val="Hyperlink"/>
@@ -2148,7 +2436,7 @@
                 <w:noProof/>
                 <w:lang w:val="en-US"/>
               </w:rPr>
-              <w:t>2.3.2 Target metric values</w:t>
+              <w:t>2.4.2 Target metric values</w:t>
             </w:r>
             <w:r>
               <w:rPr>
@@ -2169,7 +2457,79 @@
                 <w:noProof/>
                 <w:webHidden/>
               </w:rPr>
-              <w:instrText xml:space="preserve"> PAGEREF _Toc417039493 \h </w:instrText>
+              <w:instrText xml:space="preserve"> PAGEREF _Toc417286732 \h </w:instrText>
+            </w:r>
+            <w:r>
+              <w:rPr>
+                <w:noProof/>
+                <w:webHidden/>
+              </w:rPr>
+            </w:r>
+            <w:r>
+              <w:rPr>
+                <w:noProof/>
+                <w:webHidden/>
+              </w:rPr>
+              <w:fldChar w:fldCharType="separate"/>
+            </w:r>
+            <w:r>
+              <w:rPr>
+                <w:noProof/>
+                <w:webHidden/>
+              </w:rPr>
+              <w:t>15</w:t>
+            </w:r>
+            <w:r>
+              <w:rPr>
+                <w:noProof/>
+                <w:webHidden/>
+              </w:rPr>
+              <w:fldChar w:fldCharType="end"/>
+            </w:r>
+          </w:hyperlink>
+        </w:p>
+        <w:p>
+          <w:pPr>
+            <w:pStyle w:val="TOC1"/>
+            <w:tabs>
+              <w:tab w:val="right" w:leader="dot" w:pos="9345"/>
+            </w:tabs>
+            <w:rPr>
+              <w:rFonts w:eastAsiaTheme="minorEastAsia"/>
+              <w:noProof/>
+              <w:lang w:val="en-US"/>
+            </w:rPr>
+          </w:pPr>
+          <w:hyperlink w:anchor="_Toc417286733" w:history="1">
+            <w:r>
+              <w:rPr>
+                <w:rStyle w:val="Hyperlink"/>
+                <w:b/>
+                <w:noProof/>
+                <w:lang w:val="en-US"/>
+              </w:rPr>
+              <w:t>Part 3. RESULTS</w:t>
+            </w:r>
+            <w:r>
+              <w:rPr>
+                <w:noProof/>
+                <w:webHidden/>
+              </w:rPr>
+              <w:tab/>
+            </w:r>
+            <w:r>
+              <w:rPr>
+                <w:noProof/>
+                <w:webHidden/>
+              </w:rPr>
+              <w:fldChar w:fldCharType="begin"/>
+            </w:r>
+            <w:r>
+              <w:rPr>
+                <w:noProof/>
+                <w:webHidden/>
+              </w:rPr>
+              <w:instrText xml:space="preserve"> PAGEREF _Toc417286733 \h </w:instrText>
             </w:r>
             <w:r>
               <w:rPr>
@@ -2212,7 +2572,7 @@
               <w:lang w:val="en-US"/>
             </w:rPr>
           </w:pPr>
-          <w:hyperlink w:anchor="_Toc417039494" w:history="1">
+          <w:hyperlink w:anchor="_Toc417286734" w:history="1">
             <w:r>
               <w:rPr>
                 <w:rStyle w:val="Hyperlink"/>
@@ -2220,7 +2580,7 @@
                 <w:noProof/>
                 <w:lang w:val="en-US"/>
               </w:rPr>
-              <w:t>2.4 Implementation</w:t>
+              <w:t>3.1 Evaluation</w:t>
             </w:r>
             <w:r>
               <w:rPr>
@@ -2241,7 +2601,7 @@
                 <w:noProof/>
                 <w:webHidden/>
               </w:rPr>
-              <w:instrText xml:space="preserve"> PAGEREF _Toc417039494 \h </w:instrText>
+              <w:instrText xml:space="preserve"> PAGEREF _Toc417286734 \h </w:instrText>
             </w:r>
             <w:r>
               <w:rPr>
@@ -2274,7 +2634,7 @@
         </w:p>
         <w:p>
           <w:pPr>
-            <w:pStyle w:val="TOC3"/>
+            <w:pStyle w:val="TOC2"/>
             <w:tabs>
               <w:tab w:val="right" w:leader="dot" w:pos="9345"/>
             </w:tabs>
@@ -2284,7 +2644,7 @@
               <w:lang w:val="en-US"/>
             </w:rPr>
           </w:pPr>
-          <w:hyperlink w:anchor="_Toc417039495" w:history="1">
+          <w:hyperlink w:anchor="_Toc417286735" w:history="1">
             <w:r>
               <w:rPr>
                 <w:rStyle w:val="Hyperlink"/>
@@ -2292,7 +2652,7 @@
                 <w:noProof/>
                 <w:lang w:val="en-US"/>
               </w:rPr>
-              <w:t>2.4.1 Design description</w:t>
+              <w:t>3.1.1 Measurement setup</w:t>
             </w:r>
             <w:r>
               <w:rPr>
@@ -2313,7 +2673,7 @@
                 <w:noProof/>
                 <w:webHidden/>
               </w:rPr>
-              <w:instrText xml:space="preserve"> PAGEREF _Toc417039495 \h </w:instrText>
+              <w:instrText xml:space="preserve"> PAGEREF _Toc417286735 \h </w:instrText>
             </w:r>
             <w:r>
               <w:rPr>
@@ -2346,7 +2706,7 @@
         </w:p>
         <w:p>
           <w:pPr>
-            <w:pStyle w:val="TOC3"/>
+            <w:pStyle w:val="TOC2"/>
             <w:tabs>
               <w:tab w:val="right" w:leader="dot" w:pos="9345"/>
             </w:tabs>
@@ -2356,7 +2716,7 @@
               <w:lang w:val="en-US"/>
             </w:rPr>
           </w:pPr>
-          <w:hyperlink w:anchor="_Toc417039496" w:history="1">
+          <w:hyperlink w:anchor="_Toc417286736" w:history="1">
             <w:r>
               <w:rPr>
                 <w:rStyle w:val="Hyperlink"/>
@@ -2364,7 +2724,7 @@
                 <w:noProof/>
                 <w:lang w:val="en-US"/>
               </w:rPr>
-              <w:t>2.4.2 Data structures and algorithms exploration</w:t>
+              <w:t>3.1.2 Experimental methodology</w:t>
             </w:r>
             <w:r>
               <w:rPr>
@@ -2385,7 +2745,7 @@
                 <w:noProof/>
                 <w:webHidden/>
               </w:rPr>
-              <w:instrText xml:space="preserve"> PAGEREF _Toc417039496 \h </w:instrText>
+              <w:instrText xml:space="preserve"> PAGEREF _Toc417286736 \h </w:instrText>
             </w:r>
             <w:r>
               <w:rPr>
@@ -2405,7 +2765,7 @@
                 <w:noProof/>
                 <w:webHidden/>
               </w:rPr>
-              <w:t>15</w:t>
+              <w:t>16</w:t>
             </w:r>
             <w:r>
               <w:rPr>
@@ -2418,7 +2778,7 @@
         </w:p>
         <w:p>
           <w:pPr>
-            <w:pStyle w:val="TOC3"/>
+            <w:pStyle w:val="TOC2"/>
             <w:tabs>
               <w:tab w:val="right" w:leader="dot" w:pos="9345"/>
             </w:tabs>
@@ -2428,7 +2788,7 @@
               <w:lang w:val="en-US"/>
             </w:rPr>
           </w:pPr>
-          <w:hyperlink w:anchor="_Toc417039497" w:history="1">
+          <w:hyperlink w:anchor="_Toc417286737" w:history="1">
             <w:r>
               <w:rPr>
                 <w:rStyle w:val="Hyperlink"/>
@@ -2436,7 +2796,7 @@
                 <w:noProof/>
                 <w:lang w:val="en-US"/>
               </w:rPr>
-              <w:t>2.4.3 Implementation details</w:t>
+              <w:t>3.2 Results discussion</w:t>
             </w:r>
             <w:r>
               <w:rPr>
@@ -2457,7 +2817,7 @@
                 <w:noProof/>
                 <w:webHidden/>
               </w:rPr>
-              <w:instrText xml:space="preserve"> PAGEREF _Toc417039497 \h </w:instrText>
+              <w:instrText xml:space="preserve"> PAGEREF _Toc417286737 \h </w:instrText>
             </w:r>
             <w:r>
               <w:rPr>
@@ -2477,7 +2837,79 @@
                 <w:noProof/>
                 <w:webHidden/>
               </w:rPr>
-              <w:t>15</w:t>
+              <w:t>16</w:t>
+            </w:r>
+            <w:r>
+              <w:rPr>
+                <w:noProof/>
+                <w:webHidden/>
+              </w:rPr>
+              <w:fldChar w:fldCharType="end"/>
+            </w:r>
+          </w:hyperlink>
+        </w:p>
+        <w:p>
+          <w:pPr>
+            <w:pStyle w:val="TOC2"/>
+            <w:tabs>
+              <w:tab w:val="right" w:leader="dot" w:pos="9345"/>
+            </w:tabs>
+            <w:rPr>
+              <w:rFonts w:eastAsiaTheme="minorEastAsia"/>
+              <w:noProof/>
+              <w:lang w:val="en-US"/>
+            </w:rPr>
+          </w:pPr>
+          <w:hyperlink w:anchor="_Toc417286738" w:history="1">
+            <w:r>
+              <w:rPr>
+                <w:rStyle w:val="Hyperlink"/>
+                <w:b/>
+                <w:noProof/>
+                <w:lang w:val="en-US"/>
+              </w:rPr>
+              <w:t>3.3 Conclusion</w:t>
+            </w:r>
+            <w:r>
+              <w:rPr>
+                <w:noProof/>
+                <w:webHidden/>
+              </w:rPr>
+              <w:tab/>
+            </w:r>
+            <w:r>
+              <w:rPr>
+                <w:noProof/>
+                <w:webHidden/>
+              </w:rPr>
+              <w:fldChar w:fldCharType="begin"/>
+            </w:r>
+            <w:r>
+              <w:rPr>
+                <w:noProof/>
+                <w:webHidden/>
+              </w:rPr>
+              <w:instrText xml:space="preserve"> PAGEREF _Toc417286738 \h </w:instrText>
+            </w:r>
+            <w:r>
+              <w:rPr>
+                <w:noProof/>
+                <w:webHidden/>
+              </w:rPr>
+            </w:r>
+            <w:r>
+              <w:rPr>
+                <w:noProof/>
+                <w:webHidden/>
+              </w:rPr>
+              <w:fldChar w:fldCharType="separate"/>
+            </w:r>
+            <w:r>
+              <w:rPr>
+                <w:noProof/>
+                <w:webHidden/>
+              </w:rPr>
+              <w:t>16</w:t>
             </w:r>
             <w:r>
               <w:rPr>
@@ -2500,7 +2932,7 @@
               <w:lang w:val="en-US"/>
             </w:rPr>
           </w:pPr>
-          <w:hyperlink w:anchor="_Toc417039498" w:history="1">
+          <w:hyperlink w:anchor="_Toc417286739" w:history="1">
             <w:r>
               <w:rPr>
                 <w:rStyle w:val="Hyperlink"/>
@@ -2508,7 +2940,7 @@
                 <w:noProof/>
                 <w:lang w:val="en-US"/>
               </w:rPr>
-              <w:t>Part 3. RESULTS</w:t>
+              <w:t>REFERENCES</w:t>
             </w:r>
             <w:r>
               <w:rPr>
@@ -2529,7 +2961,7 @@
                 <w:noProof/>
                 <w:webHidden/>
               </w:rPr>
-              <w:instrText xml:space="preserve"> PAGEREF _Toc417039498 \h </w:instrText>
+              <w:instrText xml:space="preserve"> PAGEREF _Toc417286739 \h </w:instrText>
             </w:r>
             <w:r>
               <w:rPr>
@@ -2549,367 +2981,7 @@
                 <w:noProof/>
                 <w:webHidden/>
               </w:rPr>
-              <w:t>15</w:t>
-            </w:r>
-            <w:r>
-              <w:rPr>
-                <w:noProof/>
-                <w:webHidden/>
-              </w:rPr>
-              <w:fldChar w:fldCharType="end"/>
-            </w:r>
-          </w:hyperlink>
-        </w:p>
-        <w:p>
-          <w:pPr>
-            <w:pStyle w:val="TOC2"/>
-            <w:tabs>
-              <w:tab w:val="right" w:leader="dot" w:pos="9345"/>
-            </w:tabs>
-            <w:rPr>
-              <w:rFonts w:eastAsiaTheme="minorEastAsia"/>
-              <w:noProof/>
-              <w:lang w:val="en-US"/>
-            </w:rPr>
-          </w:pPr>
-          <w:hyperlink w:anchor="_Toc417039499" w:history="1">
-            <w:r>
-              <w:rPr>
-                <w:rStyle w:val="Hyperlink"/>
-                <w:b/>
-                <w:noProof/>
-                <w:lang w:val="en-US"/>
-              </w:rPr>
-              <w:t>3.1 Evaluation</w:t>
-            </w:r>
-            <w:r>
-              <w:rPr>
-                <w:noProof/>
-                <w:webHidden/>
-              </w:rPr>
-              <w:tab/>
-            </w:r>
-            <w:r>
-              <w:rPr>
-                <w:noProof/>
-                <w:webHidden/>
-              </w:rPr>
-              <w:fldChar w:fldCharType="begin"/>
-            </w:r>
-            <w:r>
-              <w:rPr>
-                <w:noProof/>
-                <w:webHidden/>
-              </w:rPr>
-              <w:instrText xml:space="preserve"> PAGEREF _Toc417039499 \h </w:instrText>
-            </w:r>
-            <w:r>
-              <w:rPr>
-                <w:noProof/>
-                <w:webHidden/>
-              </w:rPr>
-            </w:r>
-            <w:r>
-              <w:rPr>
-                <w:noProof/>
-                <w:webHidden/>
-              </w:rPr>
-              <w:fldChar w:fldCharType="separate"/>
-            </w:r>
-            <w:r>
-              <w:rPr>
-                <w:noProof/>
-                <w:webHidden/>
-              </w:rPr>
-              <w:t>15</w:t>
-            </w:r>
-            <w:r>
-              <w:rPr>
-                <w:noProof/>
-                <w:webHidden/>
-              </w:rPr>
-              <w:fldChar w:fldCharType="end"/>
-            </w:r>
-          </w:hyperlink>
-        </w:p>
-        <w:p>
-          <w:pPr>
-            <w:pStyle w:val="TOC2"/>
-            <w:tabs>
-              <w:tab w:val="right" w:leader="dot" w:pos="9345"/>
-            </w:tabs>
-            <w:rPr>
-              <w:rFonts w:eastAsiaTheme="minorEastAsia"/>
-              <w:noProof/>
-              <w:lang w:val="en-US"/>
-            </w:rPr>
-          </w:pPr>
-          <w:hyperlink w:anchor="_Toc417039500" w:history="1">
-            <w:r>
-              <w:rPr>
-                <w:rStyle w:val="Hyperlink"/>
-                <w:b/>
-                <w:noProof/>
-                <w:lang w:val="en-US"/>
-              </w:rPr>
-              <w:t>3.1.1 Measurement setup</w:t>
-            </w:r>
-            <w:r>
-              <w:rPr>
-                <w:noProof/>
-                <w:webHidden/>
-              </w:rPr>
-              <w:tab/>
-            </w:r>
-            <w:r>
-              <w:rPr>
-                <w:noProof/>
-                <w:webHidden/>
-              </w:rPr>
-              <w:fldChar w:fldCharType="begin"/>
-            </w:r>
-            <w:r>
-              <w:rPr>
-                <w:noProof/>
-                <w:webHidden/>
-              </w:rPr>
-              <w:instrText xml:space="preserve"> PAGEREF _Toc417039500 \h </w:instrText>
-            </w:r>
-            <w:r>
-              <w:rPr>
-                <w:noProof/>
-                <w:webHidden/>
-              </w:rPr>
-            </w:r>
-            <w:r>
-              <w:rPr>
-                <w:noProof/>
-                <w:webHidden/>
-              </w:rPr>
-              <w:fldChar w:fldCharType="separate"/>
-            </w:r>
-            <w:r>
-              <w:rPr>
-                <w:noProof/>
-                <w:webHidden/>
-              </w:rPr>
-              <w:t>15</w:t>
-            </w:r>
-            <w:r>
-              <w:rPr>
-                <w:noProof/>
-                <w:webHidden/>
-              </w:rPr>
-              <w:fldChar w:fldCharType="end"/>
-            </w:r>
-          </w:hyperlink>
-        </w:p>
-        <w:p>
-          <w:pPr>
-            <w:pStyle w:val="TOC2"/>
-            <w:tabs>
-              <w:tab w:val="right" w:leader="dot" w:pos="9345"/>
-            </w:tabs>
-            <w:rPr>
-              <w:rFonts w:eastAsiaTheme="minorEastAsia"/>
-              <w:noProof/>
-              <w:lang w:val="en-US"/>
-            </w:rPr>
-          </w:pPr>
-          <w:hyperlink w:anchor="_Toc417039501" w:history="1">
-            <w:r>
-              <w:rPr>
-                <w:rStyle w:val="Hyperlink"/>
-                <w:b/>
-                <w:noProof/>
-                <w:lang w:val="en-US"/>
-              </w:rPr>
-              <w:t>3.1.2 Experimental methodology</w:t>
-            </w:r>
-            <w:r>
-              <w:rPr>
-                <w:noProof/>
-                <w:webHidden/>
-              </w:rPr>
-              <w:tab/>
-            </w:r>
-            <w:r>
-              <w:rPr>
-                <w:noProof/>
-                <w:webHidden/>
-              </w:rPr>
-              <w:fldChar w:fldCharType="begin"/>
-            </w:r>
-            <w:r>
-              <w:rPr>
-                <w:noProof/>
-                <w:webHidden/>
-              </w:rPr>
-              <w:instrText xml:space="preserve"> PAGEREF _Toc417039501 \h </w:instrText>
-            </w:r>
-            <w:r>
-              <w:rPr>
-                <w:noProof/>
-                <w:webHidden/>
-              </w:rPr>
-            </w:r>
-            <w:r>
-              <w:rPr>
-                <w:noProof/>
-                <w:webHidden/>
-              </w:rPr>
-              <w:fldChar w:fldCharType="separate"/>
-            </w:r>
-            <w:r>
-              <w:rPr>
-                <w:noProof/>
-                <w:webHidden/>
-              </w:rPr>
-              <w:t>15</w:t>
-            </w:r>
-            <w:r>
-              <w:rPr>
-                <w:noProof/>
-                <w:webHidden/>
-              </w:rPr>
-              <w:fldChar w:fldCharType="end"/>
-            </w:r>
-          </w:hyperlink>
-        </w:p>
-        <w:p>
-          <w:pPr>
-            <w:pStyle w:val="TOC2"/>
-            <w:tabs>
-              <w:tab w:val="right" w:leader="dot" w:pos="9345"/>
-            </w:tabs>
-            <w:rPr>
-              <w:rFonts w:eastAsiaTheme="minorEastAsia"/>
-              <w:noProof/>
-              <w:lang w:val="en-US"/>
-            </w:rPr>
-          </w:pPr>
-          <w:hyperlink w:anchor="_Toc417039502" w:history="1">
-            <w:r>
-              <w:rPr>
-                <w:rStyle w:val="Hyperlink"/>
-                <w:b/>
-                <w:noProof/>
-                <w:lang w:val="en-US"/>
-              </w:rPr>
-              <w:t>3.2 Results discussion</w:t>
-            </w:r>
-            <w:r>
-              <w:rPr>
-                <w:noProof/>
-                <w:webHidden/>
-              </w:rPr>
-              <w:tab/>
-            </w:r>
-            <w:r>
-              <w:rPr>
-                <w:noProof/>
-                <w:webHidden/>
-              </w:rPr>
-              <w:fldChar w:fldCharType="begin"/>
-            </w:r>
-            <w:r>
-              <w:rPr>
-                <w:noProof/>
-                <w:webHidden/>
-              </w:rPr>
-              <w:instrText xml:space="preserve"> PAGEREF _Toc417039502 \h </w:instrText>
-            </w:r>
-            <w:r>
-              <w:rPr>
-                <w:noProof/>
-                <w:webHidden/>
-              </w:rPr>
-            </w:r>
-            <w:r>
-              <w:rPr>
-                <w:noProof/>
-                <w:webHidden/>
-              </w:rPr>
-              <w:fldChar w:fldCharType="separate"/>
-            </w:r>
-            <w:r>
-              <w:rPr>
-                <w:noProof/>
-                <w:webHidden/>
-              </w:rPr>
-              <w:t>16</w:t>
-            </w:r>
-            <w:r>
-              <w:rPr>
-                <w:noProof/>
-                <w:webHidden/>
-              </w:rPr>
-              <w:fldChar w:fldCharType="end"/>
-            </w:r>
-          </w:hyperlink>
-        </w:p>
-        <w:p>
-          <w:pPr>
-            <w:pStyle w:val="TOC2"/>
-            <w:tabs>
-              <w:tab w:val="right" w:leader="dot" w:pos="9345"/>
-            </w:tabs>
-            <w:rPr>
-              <w:rFonts w:eastAsiaTheme="minorEastAsia"/>
-              <w:noProof/>
-              <w:lang w:val="en-US"/>
-            </w:rPr>
-          </w:pPr>
-          <w:hyperlink w:anchor="_Toc417039503" w:history="1">
-            <w:r>
-              <w:rPr>
-                <w:rStyle w:val="Hyperlink"/>
-                <w:b/>
-                <w:noProof/>
-                <w:lang w:val="en-US"/>
-              </w:rPr>
-              <w:t>3.3 Conclusion</w:t>
-            </w:r>
-            <w:r>
-              <w:rPr>
-                <w:noProof/>
-                <w:webHidden/>
-              </w:rPr>
-              <w:tab/>
-            </w:r>
-            <w:r>
-              <w:rPr>
-                <w:noProof/>
-                <w:webHidden/>
-              </w:rPr>
-              <w:fldChar w:fldCharType="begin"/>
-            </w:r>
-            <w:r>
-              <w:rPr>
-                <w:noProof/>
-                <w:webHidden/>
-              </w:rPr>
-              <w:instrText xml:space="preserve"> PAGEREF _Toc417039503 \h </w:instrText>
-            </w:r>
-            <w:r>
-              <w:rPr>
-                <w:noProof/>
-                <w:webHidden/>
-              </w:rPr>
-            </w:r>
-            <w:r>
-              <w:rPr>
-                <w:noProof/>
-                <w:webHidden/>
-              </w:rPr>
-              <w:fldChar w:fldCharType="separate"/>
-            </w:r>
-            <w:r>
-              <w:rPr>
-                <w:noProof/>
-                <w:webHidden/>
-              </w:rPr>
-              <w:t>16</w:t>
+              <w:t>34</w:t>
             </w:r>
             <w:r>
               <w:rPr>
@@ -2932,7 +3004,7 @@
               <w:lang w:val="en-US"/>
             </w:rPr>
           </w:pPr>
-          <w:hyperlink w:anchor="_Toc417039504" w:history="1">
+          <w:hyperlink w:anchor="_Toc417286740" w:history="1">
             <w:r>
               <w:rPr>
                 <w:rStyle w:val="Hyperlink"/>
@@ -2940,7 +3012,7 @@
                 <w:noProof/>
                 <w:lang w:val="en-US"/>
               </w:rPr>
-              <w:t>REFERENCES</w:t>
+              <w:t>Appendix A</w:t>
             </w:r>
             <w:r>
               <w:rPr>
@@ -2961,79 +3033,7 @@
                 <w:noProof/>
                 <w:webHidden/>
               </w:rPr>
-              <w:instrText xml:space="preserve"> PAGEREF _Toc417039504 \h </w:instrText>
-            </w:r>
-            <w:r>
-              <w:rPr>
-                <w:noProof/>
-                <w:webHidden/>
-              </w:rPr>
-            </w:r>
-            <w:r>
-              <w:rPr>
-                <w:noProof/>
-                <w:webHidden/>
-              </w:rPr>
-              <w:fldChar w:fldCharType="separate"/>
-            </w:r>
-            <w:r>
-              <w:rPr>
-                <w:noProof/>
-                <w:webHidden/>
-              </w:rPr>
-              <w:t>34</w:t>
-            </w:r>
-            <w:r>
-              <w:rPr>
-                <w:noProof/>
-                <w:webHidden/>
-              </w:rPr>
-              <w:fldChar w:fldCharType="end"/>
-            </w:r>
-          </w:hyperlink>
-        </w:p>
-        <w:p>
-          <w:pPr>
-            <w:pStyle w:val="TOC1"/>
-            <w:tabs>
-              <w:tab w:val="right" w:leader="dot" w:pos="9345"/>
-            </w:tabs>
-            <w:rPr>
-              <w:rFonts w:eastAsiaTheme="minorEastAsia"/>
-              <w:noProof/>
-              <w:lang w:val="en-US"/>
-            </w:rPr>
-          </w:pPr>
-          <w:hyperlink w:anchor="_Toc417039505" w:history="1">
-            <w:r>
-              <w:rPr>
-                <w:rStyle w:val="Hyperlink"/>
-                <w:b/>
-                <w:noProof/>
-                <w:lang w:val="en-US"/>
-              </w:rPr>
-              <w:t>Appendix A</w:t>
-            </w:r>
-            <w:r>
-              <w:rPr>
-                <w:noProof/>
-                <w:webHidden/>
-              </w:rPr>
-              <w:tab/>
-            </w:r>
-            <w:r>
-              <w:rPr>
-                <w:noProof/>
-                <w:webHidden/>
-              </w:rPr>
-              <w:fldChar w:fldCharType="begin"/>
-            </w:r>
-            <w:r>
-              <w:rPr>
-                <w:noProof/>
-                <w:webHidden/>
-              </w:rPr>
-              <w:instrText xml:space="preserve"> PAGEREF _Toc417039505 \h </w:instrText>
+              <w:instrText xml:space="preserve"> PAGEREF _Toc417286740 \h </w:instrText>
             </w:r>
             <w:r>
               <w:rPr>
@@ -3089,7 +3089,7 @@
           <w:lang w:val="en-US"/>
         </w:rPr>
       </w:pPr>
-      <w:bookmarkStart w:id="0" w:name="_Toc417039472"/>
+      <w:bookmarkStart w:id="0" w:name="_Toc417286707"/>
       <w:r>
         <w:rPr>
           <w:b/>
@@ -3145,7 +3145,7 @@
           <w:lang w:val="en-US"/>
         </w:rPr>
       </w:pPr>
-      <w:bookmarkStart w:id="1" w:name="_Toc417039473"/>
+      <w:bookmarkStart w:id="1" w:name="_Toc417286708"/>
       <w:r>
         <w:rPr>
           <w:b/>
@@ -3507,7 +3507,7 @@
           <w:lang w:val="en-US"/>
         </w:rPr>
       </w:pPr>
-      <w:bookmarkStart w:id="2" w:name="_Toc417039474"/>
+      <w:bookmarkStart w:id="2" w:name="_Toc417286709"/>
       <w:r>
         <w:rPr>
           <w:b/>
@@ -3562,7 +3562,7 @@
           <w:lang w:val="en-US"/>
         </w:rPr>
       </w:pPr>
-      <w:bookmarkStart w:id="3" w:name="_Toc417039475"/>
+      <w:bookmarkStart w:id="3" w:name="_Toc417286710"/>
       <w:r>
         <w:rPr>
           <w:b/>
@@ -4082,7 +4082,7 @@
           <w:lang w:val="en-US"/>
         </w:rPr>
       </w:pPr>
-      <w:bookmarkStart w:id="4" w:name="_Toc417039476"/>
+      <w:bookmarkStart w:id="4" w:name="_Toc417286711"/>
       <w:r>
         <w:rPr>
           <w:b/>
@@ -4425,10 +4425,10 @@
             <v:path o:extrusionok="f" gradientshapeok="t" o:connecttype="rect"/>
             <o:lock v:ext="edit" aspectratio="t"/>
           </v:shapetype>
-          <v:shape id="_x0000_i1025" type="#_x0000_t75" style="width:467.65pt;height:240.25pt" o:ole="">
+          <v:shape id="_x0000_i1025" type="#_x0000_t75" style="width:467.55pt;height:240.15pt" o:ole="">
             <v:imagedata r:id="rId10" o:title=""/>
           </v:shape>
-          <o:OLEObject Type="Embed" ProgID="Visio.Drawing.11" ShapeID="_x0000_i1025" DrawAspect="Content" ObjectID="_1490781451" r:id="rId11"/>
+          <o:OLEObject Type="Embed" ProgID="Visio.Drawing.11" ShapeID="_x0000_i1025" DrawAspect="Content" ObjectID="_1491032999" r:id="rId11"/>
         </w:object>
       </w:r>
       <w:proofErr w:type="gramStart"/>
@@ -4779,7 +4779,7 @@
           <w:lang w:val="en-US"/>
         </w:rPr>
       </w:pPr>
-      <w:bookmarkStart w:id="5" w:name="_Toc417039477"/>
+      <w:bookmarkStart w:id="5" w:name="_Toc417286712"/>
       <w:r>
         <w:rPr>
           <w:b/>
@@ -6181,7 +6181,7 @@
           <w:lang w:val="en-US"/>
         </w:rPr>
       </w:pPr>
-      <w:bookmarkStart w:id="6" w:name="_Toc417039478"/>
+      <w:bookmarkStart w:id="6" w:name="_Toc417286713"/>
       <w:r>
         <w:rPr>
           <w:b/>
@@ -6824,7 +6824,7 @@
           <w:lang w:val="en-US"/>
         </w:rPr>
       </w:pPr>
-      <w:bookmarkStart w:id="7" w:name="_Toc417039479"/>
+      <w:bookmarkStart w:id="7" w:name="_Toc417286714"/>
       <w:r>
         <w:rPr>
           <w:b/>
@@ -6927,7 +6927,7 @@
           <w:lang w:val="en-US"/>
         </w:rPr>
       </w:pPr>
-      <w:bookmarkStart w:id="8" w:name="_Toc417039480"/>
+      <w:bookmarkStart w:id="8" w:name="_Toc417286715"/>
       <w:r>
         <w:rPr>
           <w:b/>
@@ -7309,7 +7309,7 @@
           <w:lang w:val="en-US"/>
         </w:rPr>
       </w:pPr>
-      <w:bookmarkStart w:id="9" w:name="_Toc417039481"/>
+      <w:bookmarkStart w:id="9" w:name="_Toc417286716"/>
       <w:r>
         <w:rPr>
           <w:b/>
@@ -7441,7 +7441,7 @@
           <w:lang w:val="en-US"/>
         </w:rPr>
       </w:pPr>
-      <w:bookmarkStart w:id="10" w:name="_Toc417039482"/>
+      <w:bookmarkStart w:id="10" w:name="_Toc417286717"/>
       <w:r>
         <w:rPr>
           <w:b/>
@@ -8329,7 +8329,7 @@
           <w:lang w:val="en-US"/>
         </w:rPr>
       </w:pPr>
-      <w:bookmarkStart w:id="11" w:name="_Toc417039483"/>
+      <w:bookmarkStart w:id="11" w:name="_Toc417286718"/>
       <w:r>
         <w:rPr>
           <w:b/>
@@ -9007,7 +9007,7 @@
           <w:lang w:val="en-US"/>
         </w:rPr>
       </w:pPr>
-      <w:bookmarkStart w:id="12" w:name="_Toc417039484"/>
+      <w:bookmarkStart w:id="12" w:name="_Toc417286719"/>
       <w:r>
         <w:rPr>
           <w:b/>
@@ -9191,7 +9191,7 @@
           <w:lang w:val="en-US"/>
         </w:rPr>
       </w:pPr>
-      <w:bookmarkStart w:id="13" w:name="_Toc417039485"/>
+      <w:bookmarkStart w:id="13" w:name="_Toc417286720"/>
       <w:proofErr w:type="gramStart"/>
       <w:r>
         <w:rPr>
@@ -9249,7 +9249,7 @@
           <w:lang w:val="en-US"/>
         </w:rPr>
       </w:pPr>
-      <w:bookmarkStart w:id="14" w:name="_Toc417039486"/>
+      <w:bookmarkStart w:id="14" w:name="_Toc417286721"/>
       <w:r>
         <w:rPr>
           <w:b/>
@@ -9275,7 +9275,34 @@
           <w:szCs w:val="40"/>
           <w:lang w:val="en-US"/>
         </w:rPr>
-        <w:t>Overview of high performance design approaches</w:t>
+        <w:t xml:space="preserve">Overview of high performance </w:t>
+      </w:r>
+      <w:r>
+        <w:rPr>
+          <w:b/>
+          <w:sz w:val="40"/>
+          <w:szCs w:val="40"/>
+          <w:lang w:val="en-US"/>
+        </w:rPr>
+        <w:t xml:space="preserve">software </w:t>
+      </w:r>
+      <w:r>
+        <w:rPr>
+          <w:b/>
+          <w:sz w:val="40"/>
+          <w:szCs w:val="40"/>
+          <w:lang w:val="en-US"/>
+        </w:rPr>
+        <w:t xml:space="preserve">design </w:t>
+      </w:r>
+      <w:r>
+        <w:rPr>
+          <w:b/>
+          <w:sz w:val="40"/>
+          <w:szCs w:val="40"/>
+          <w:lang w:val="en-US"/>
+        </w:rPr>
+        <w:t>principles</w:t>
       </w:r>
       <w:bookmarkEnd w:id="14"/>
     </w:p>
@@ -9873,7 +9900,7 @@
           <w:szCs w:val="28"/>
           <w:lang w:val="en-US"/>
         </w:rPr>
-        <w:t xml:space="preserve">It is a method that allows eliminating possible delays for reading packets from a network interface card as well as employs cache optimized data access by processing the packets in blocks. Processing the block of data gives </w:t>
+        <w:t xml:space="preserve">It is a method that allows eliminating possible delays for reading packets from a network interface card as well as employs cache optimized data </w:t>
       </w:r>
       <w:r>
         <w:rPr>
@@ -9882,7 +9909,7 @@
           <w:lang w:val="en-US"/>
         </w:rPr>
         <w:lastRenderedPageBreak/>
-        <w:t>increasing of data and instruction locality which reduces the overheads in comparison with sequential packet processing</w:t>
+        <w:t>access by processing the packets in blocks. Processing the block of data gives increasing of data and instruction locality which reduces the overheads in comparison with sequential packet processing</w:t>
       </w:r>
       <w:r>
         <w:rPr>
@@ -9904,6 +9931,9 @@
     <w:p>
       <w:pPr>
         <w:pStyle w:val="NoSpacing"/>
+        <w:tabs>
+          <w:tab w:val="left" w:pos="6660"/>
+        </w:tabs>
         <w:jc w:val="both"/>
         <w:rPr>
           <w:sz w:val="28"/>
@@ -9918,7 +9948,7 @@
           <w:szCs w:val="28"/>
           <w:lang w:val="en-US"/>
         </w:rPr>
-        <w:t>Interruption avoiding</w:t>
+        <w:t>P</w:t>
       </w:r>
       <w:r>
         <w:rPr>
@@ -9927,39 +9957,23 @@
           <w:szCs w:val="28"/>
           <w:lang w:val="en-US"/>
         </w:rPr>
-        <w:t xml:space="preserve">: </w:t>
-      </w:r>
-      <w:r>
-        <w:rPr>
-          <w:sz w:val="28"/>
-          <w:szCs w:val="28"/>
-          <w:lang w:val="en-US"/>
-        </w:rPr>
-        <w:t xml:space="preserve">Both types of interruptions: </w:t>
-      </w:r>
-      <w:r>
-        <w:rPr>
-          <w:sz w:val="28"/>
-          <w:szCs w:val="28"/>
-          <w:lang w:val="en-US"/>
-        </w:rPr>
-        <w:t xml:space="preserve">software and </w:t>
-      </w:r>
-      <w:r>
-        <w:rPr>
-          <w:sz w:val="28"/>
-          <w:szCs w:val="28"/>
-          <w:lang w:val="en-US"/>
-        </w:rPr>
-        <w:t>har</w:t>
-      </w:r>
-      <w:r>
-        <w:rPr>
-          <w:sz w:val="28"/>
-          <w:szCs w:val="28"/>
-          <w:lang w:val="en-US"/>
-        </w:rPr>
-        <w:t>dware</w:t>
+        <w:t xml:space="preserve">arallel processing: </w:t>
+      </w:r>
+      <w:r>
+        <w:rPr>
+          <w:sz w:val="28"/>
+          <w:szCs w:val="28"/>
+          <w:lang w:val="en-US"/>
+        </w:rPr>
+        <w:t xml:space="preserve">Processing the data in </w:t>
+      </w:r>
+      <w:r>
+        <w:rPr>
+          <w:sz w:val="28"/>
+          <w:szCs w:val="28"/>
+          <w:lang w:val="en-US"/>
+        </w:rPr>
+        <w:t>parallel</w:t>
       </w:r>
       <w:r>
         <w:rPr>
@@ -9975,119 +9989,179 @@
           <w:szCs w:val="28"/>
           <w:lang w:val="en-US"/>
         </w:rPr>
-        <w:t xml:space="preserve">incur OS </w:t>
-      </w:r>
-      <w:r>
-        <w:rPr>
-          <w:sz w:val="28"/>
-          <w:szCs w:val="28"/>
-          <w:lang w:val="en-US"/>
-        </w:rPr>
-        <w:t xml:space="preserve">context </w:t>
-      </w:r>
-      <w:r>
-        <w:rPr>
-          <w:sz w:val="28"/>
-          <w:szCs w:val="28"/>
-          <w:lang w:val="en-US"/>
-        </w:rPr>
-        <w:t>switching</w:t>
-      </w:r>
-      <w:r>
-        <w:rPr>
-          <w:sz w:val="28"/>
-          <w:szCs w:val="28"/>
-          <w:lang w:val="en-US"/>
-        </w:rPr>
-        <w:t xml:space="preserve"> and moves the processor from user mode to kernel mode which is fraught with doing additional work by processor </w:t>
-      </w:r>
-      <w:r>
-        <w:rPr>
-          <w:sz w:val="28"/>
-          <w:szCs w:val="28"/>
-          <w:lang w:val="en-US"/>
-        </w:rPr>
-        <w:t xml:space="preserve">increasing </w:t>
-      </w:r>
-      <w:r>
-        <w:rPr>
-          <w:sz w:val="28"/>
-          <w:szCs w:val="28"/>
-          <w:lang w:val="en-US"/>
-        </w:rPr>
-        <w:t xml:space="preserve">overheads and, </w:t>
-      </w:r>
-      <w:r>
-        <w:rPr>
-          <w:sz w:val="28"/>
-          <w:szCs w:val="28"/>
-          <w:lang w:val="en-US"/>
-        </w:rPr>
-        <w:t xml:space="preserve">therefore, program </w:t>
-      </w:r>
-      <w:r>
-        <w:rPr>
-          <w:sz w:val="28"/>
-          <w:szCs w:val="28"/>
-          <w:lang w:val="en-US"/>
-        </w:rPr>
-        <w:t xml:space="preserve">runtime. </w:t>
-      </w:r>
-      <w:r>
-        <w:rPr>
-          <w:sz w:val="28"/>
-          <w:szCs w:val="28"/>
-          <w:lang w:val="en-US"/>
-        </w:rPr>
-        <w:t xml:space="preserve">To avoid these overheads </w:t>
-      </w:r>
-      <w:r>
-        <w:rPr>
-          <w:sz w:val="28"/>
-          <w:szCs w:val="28"/>
-          <w:lang w:val="en-US"/>
-        </w:rPr>
-        <w:t xml:space="preserve">from the software interruptions point of view </w:t>
-      </w:r>
-      <w:r>
-        <w:rPr>
-          <w:sz w:val="28"/>
-          <w:szCs w:val="28"/>
-          <w:lang w:val="en-US"/>
-        </w:rPr>
-        <w:t xml:space="preserve">the system functions should be used with great carefulness or even be discarded </w:t>
-      </w:r>
-      <w:r>
-        <w:rPr>
-          <w:sz w:val="28"/>
-          <w:szCs w:val="28"/>
-          <w:lang w:val="en-US"/>
-        </w:rPr>
-        <w:t>if possible</w:t>
-      </w:r>
-      <w:r>
-        <w:rPr>
-          <w:sz w:val="28"/>
-          <w:szCs w:val="28"/>
-          <w:lang w:val="en-US"/>
-        </w:rPr>
-        <w:t>. F</w:t>
-      </w:r>
-      <w:r>
-        <w:rPr>
-          <w:sz w:val="28"/>
-          <w:szCs w:val="28"/>
-          <w:lang w:val="en-US"/>
-        </w:rPr>
-        <w:t>rom the hardware</w:t>
-      </w:r>
-      <w:r>
-        <w:rPr>
-          <w:sz w:val="28"/>
-          <w:szCs w:val="28"/>
-          <w:lang w:val="en-US"/>
-        </w:rPr>
-        <w:t xml:space="preserve"> interruptions point of view the special network card drivers should be used which does not induce hardware interruptions. </w:t>
+        <w:t>manner makes use of multiple cores available on modern processors. Theoretically, splitting the works into several threads gives maximum boost of performance directly proportional to the number of threads used. In practice, this boost is not achievable as stated in Amdahl’</w:t>
+      </w:r>
+      <w:r>
+        <w:rPr>
+          <w:sz w:val="28"/>
+          <w:szCs w:val="28"/>
+          <w:lang w:val="en-US"/>
+        </w:rPr>
+        <w:t xml:space="preserve">s law </w:t>
+      </w:r>
+      <w:r>
+        <w:rPr>
+          <w:sz w:val="12"/>
+          <w:szCs w:val="12"/>
+          <w:lang w:val="en-US"/>
+        </w:rPr>
+        <w:t>[</w:t>
+      </w:r>
+      <w:proofErr w:type="spellStart"/>
+      <w:r>
+        <w:rPr>
+          <w:sz w:val="12"/>
+          <w:szCs w:val="12"/>
+          <w:lang w:val="en-US"/>
+        </w:rPr>
+        <w:t>ref_amdahl</w:t>
+      </w:r>
+      <w:proofErr w:type="spellEnd"/>
+      <w:r>
+        <w:rPr>
+          <w:sz w:val="12"/>
+          <w:szCs w:val="12"/>
+          <w:lang w:val="en-US"/>
+        </w:rPr>
+        <w:t>]</w:t>
+      </w:r>
+      <w:r>
+        <w:rPr>
+          <w:sz w:val="28"/>
+          <w:szCs w:val="28"/>
+          <w:lang w:val="en-US"/>
+        </w:rPr>
+        <w:t>.</w:t>
+      </w:r>
+      <w:r>
+        <w:rPr>
+          <w:sz w:val="28"/>
+          <w:szCs w:val="28"/>
+          <w:lang w:val="en-US"/>
+        </w:rPr>
+        <w:t xml:space="preserve"> </w:t>
+      </w:r>
+      <w:r>
+        <w:rPr>
+          <w:sz w:val="28"/>
+          <w:szCs w:val="28"/>
+          <w:lang w:val="en-US"/>
+        </w:rPr>
+        <w:t>Therefore, to benefit from the parallel technics the program should use designed so, that the sequential portion would be as small as possible</w:t>
+      </w:r>
+      <w:r>
+        <w:rPr>
+          <w:sz w:val="28"/>
+          <w:szCs w:val="28"/>
+          <w:lang w:val="en-US"/>
+        </w:rPr>
+        <w:t xml:space="preserve">. </w:t>
+      </w:r>
+      <w:r>
+        <w:rPr>
+          <w:sz w:val="28"/>
+          <w:szCs w:val="28"/>
+          <w:lang w:val="en-US"/>
+        </w:rPr>
+        <w:t xml:space="preserve">Another pitfall of parallel programming hides in the processor’s hardware design. If some threads read from and write into the same shared data structure and the data structure is not </w:t>
+      </w:r>
+      <w:proofErr w:type="gramStart"/>
+      <w:r>
+        <w:rPr>
+          <w:sz w:val="28"/>
+          <w:szCs w:val="28"/>
+          <w:lang w:val="en-US"/>
+        </w:rPr>
+        <w:t>adopted</w:t>
+      </w:r>
+      <w:proofErr w:type="gramEnd"/>
+      <w:r>
+        <w:rPr>
+          <w:sz w:val="28"/>
+          <w:szCs w:val="28"/>
+          <w:lang w:val="en-US"/>
+        </w:rPr>
+        <w:t xml:space="preserve"> to multithreading use </w:t>
+      </w:r>
+      <w:r>
+        <w:rPr>
+          <w:sz w:val="28"/>
+          <w:szCs w:val="28"/>
+          <w:lang w:val="en-US"/>
+        </w:rPr>
+        <w:t xml:space="preserve">it is highly possible that the performance of the program will suffer from the consequences related to the cache coherence. The problem </w:t>
+      </w:r>
+      <w:r>
+        <w:rPr>
+          <w:sz w:val="28"/>
+          <w:szCs w:val="28"/>
+          <w:lang w:val="en-US"/>
+        </w:rPr>
+        <w:t xml:space="preserve">is </w:t>
+      </w:r>
+      <w:r>
+        <w:rPr>
+          <w:sz w:val="28"/>
+          <w:szCs w:val="28"/>
+          <w:lang w:val="en-US"/>
+        </w:rPr>
+        <w:t>that a thread can write to some value which is stored in some memory address which</w:t>
+      </w:r>
+      <w:r>
+        <w:rPr>
+          <w:sz w:val="28"/>
+          <w:szCs w:val="28"/>
+          <w:lang w:val="en-US"/>
+        </w:rPr>
+        <w:t>,</w:t>
+      </w:r>
+      <w:r>
+        <w:rPr>
+          <w:sz w:val="28"/>
+          <w:szCs w:val="28"/>
+          <w:lang w:val="en-US"/>
+        </w:rPr>
+        <w:t xml:space="preserve"> in turn</w:t>
+      </w:r>
+      <w:r>
+        <w:rPr>
+          <w:sz w:val="28"/>
+          <w:szCs w:val="28"/>
+          <w:lang w:val="en-US"/>
+        </w:rPr>
+        <w:t>,</w:t>
+      </w:r>
+      <w:r>
+        <w:rPr>
+          <w:sz w:val="28"/>
+          <w:szCs w:val="28"/>
+          <w:lang w:val="en-US"/>
+        </w:rPr>
+        <w:t xml:space="preserve"> is stored in ca</w:t>
+      </w:r>
+      <w:r>
+        <w:rPr>
+          <w:sz w:val="28"/>
+          <w:szCs w:val="28"/>
+          <w:lang w:val="en-US"/>
+        </w:rPr>
+        <w:t xml:space="preserve">che of several other cores because of cache line properties. This write induces the other cores, having this address in their caches, to update the address’s value. This operation takes some time and is an unnecessary overhead when the value is not relevant to the algorithm essence. This property of the </w:t>
+      </w:r>
+      <w:r>
+        <w:rPr>
+          <w:sz w:val="28"/>
+          <w:szCs w:val="28"/>
+          <w:lang w:val="en-US"/>
+        </w:rPr>
+        <w:t>multi-core</w:t>
+      </w:r>
+      <w:r>
+        <w:rPr>
+          <w:sz w:val="28"/>
+          <w:szCs w:val="28"/>
+          <w:lang w:val="en-US"/>
+        </w:rPr>
+        <w:t xml:space="preserve"> processors cache should be taken into consideration when using multi-thread programming technics. </w:t>
       </w:r>
     </w:p>
     <w:p>
@@ -10095,12 +10169,105 @@
         <w:pStyle w:val="NoSpacing"/>
         <w:jc w:val="both"/>
         <w:rPr>
+          <w:sz w:val="28"/>
+          <w:szCs w:val="28"/>
+          <w:lang w:val="en-US"/>
+        </w:rPr>
+      </w:pPr>
+      <w:r>
+        <w:rPr>
           <w:b/>
           <w:sz w:val="28"/>
           <w:szCs w:val="28"/>
           <w:lang w:val="en-US"/>
         </w:rPr>
-      </w:pPr>
+        <w:t xml:space="preserve">Avoiding </w:t>
+      </w:r>
+      <w:r>
+        <w:rPr>
+          <w:b/>
+          <w:sz w:val="28"/>
+          <w:szCs w:val="28"/>
+          <w:lang w:val="en-US"/>
+        </w:rPr>
+        <w:t>OS</w:t>
+      </w:r>
+      <w:r>
+        <w:rPr>
+          <w:b/>
+          <w:sz w:val="28"/>
+          <w:szCs w:val="28"/>
+          <w:lang w:val="en-US"/>
+        </w:rPr>
+        <w:t>’s networking facility</w:t>
+      </w:r>
+      <w:r>
+        <w:rPr>
+          <w:b/>
+          <w:sz w:val="28"/>
+          <w:szCs w:val="28"/>
+          <w:lang w:val="en-US"/>
+        </w:rPr>
+        <w:t>:</w:t>
+      </w:r>
+      <w:r>
+        <w:rPr>
+          <w:b/>
+          <w:sz w:val="28"/>
+          <w:szCs w:val="28"/>
+          <w:lang w:val="en-US"/>
+        </w:rPr>
+        <w:t xml:space="preserve"> …</w:t>
+      </w:r>
+      <w:r>
+        <w:rPr>
+          <w:b/>
+          <w:sz w:val="28"/>
+          <w:szCs w:val="28"/>
+          <w:lang w:val="en-US"/>
+        </w:rPr>
+        <w:t xml:space="preserve"> </w:t>
+      </w:r>
+      <w:r>
+        <w:rPr>
+          <w:sz w:val="28"/>
+          <w:szCs w:val="28"/>
+          <w:lang w:val="en-US"/>
+        </w:rPr>
+        <w:t>don’t use Linux/Windows</w:t>
+      </w:r>
+      <w:r>
+        <w:rPr>
+          <w:sz w:val="28"/>
+          <w:szCs w:val="28"/>
+          <w:lang w:val="en-US"/>
+        </w:rPr>
+        <w:t xml:space="preserve"> TCP/IP s</w:t>
+      </w:r>
+      <w:r>
+        <w:rPr>
+          <w:sz w:val="28"/>
+          <w:szCs w:val="28"/>
+          <w:lang w:val="en-US"/>
+        </w:rPr>
+        <w:t>t</w:t>
+      </w:r>
+      <w:r>
+        <w:rPr>
+          <w:sz w:val="28"/>
+          <w:szCs w:val="28"/>
+          <w:lang w:val="en-US"/>
+        </w:rPr>
+        <w:t>a</w:t>
+      </w:r>
+      <w:r>
+        <w:rPr>
+          <w:sz w:val="28"/>
+          <w:szCs w:val="28"/>
+          <w:lang w:val="en-US"/>
+        </w:rPr>
+        <w:t>ck</w:t>
+      </w:r>
     </w:p>
     <w:p>
       <w:pPr>
@@ -10114,25 +10281,54 @@
       </w:pPr>
       <w:r>
         <w:rPr>
-          <w:b/>
-          <w:sz w:val="28"/>
-          <w:szCs w:val="28"/>
-          <w:lang w:val="en-US"/>
-        </w:rPr>
-        <w:t>P</w:t>
-      </w:r>
-      <w:r>
-        <w:rPr>
-          <w:b/>
-          <w:sz w:val="28"/>
-          <w:szCs w:val="28"/>
-          <w:lang w:val="en-US"/>
-        </w:rPr>
-        <w:t>arallel processing:</w:t>
-      </w:r>
-      <w:r>
-        <w:rPr>
-          <w:b/>
+          <w:sz w:val="28"/>
+          <w:szCs w:val="28"/>
+          <w:lang w:val="en-US"/>
+        </w:rPr>
+        <w:t xml:space="preserve">Operation Systems </w:t>
+      </w:r>
+      <w:r>
+        <w:rPr>
+          <w:sz w:val="28"/>
+          <w:szCs w:val="28"/>
+          <w:lang w:val="en-US"/>
+        </w:rPr>
+        <w:t>implement</w:t>
+      </w:r>
+      <w:r>
+        <w:rPr>
+          <w:sz w:val="28"/>
+          <w:szCs w:val="28"/>
+          <w:lang w:val="en-US"/>
+        </w:rPr>
+        <w:t xml:space="preserve"> a large number of network protocols providing vast functionality related to the networking. </w:t>
+      </w:r>
+      <w:r>
+        <w:rPr>
+          <w:sz w:val="28"/>
+          <w:szCs w:val="28"/>
+          <w:lang w:val="en-US"/>
+        </w:rPr>
+        <w:t xml:space="preserve">These network facilities are OS specific and optimized to be used by the operation system demands. </w:t>
+      </w:r>
+      <w:r>
+        <w:rPr>
+          <w:sz w:val="28"/>
+          <w:szCs w:val="28"/>
+          <w:lang w:val="en-US"/>
+        </w:rPr>
+        <w:t>The disadvantage is that this functionality is controlled by OS</w:t>
+      </w:r>
+      <w:r>
+        <w:rPr>
+          <w:sz w:val="28"/>
+          <w:szCs w:val="28"/>
+          <w:lang w:val="en-US"/>
+        </w:rPr>
+        <w:t>, accessed via system calls</w:t>
+      </w:r>
+      <w:r>
+        <w:rPr>
           <w:sz w:val="28"/>
           <w:szCs w:val="28"/>
           <w:lang w:val="en-US"/>
@@ -10141,12 +10337,19 @@
       </w:r>
       <w:r>
         <w:rPr>
-          <w:b/>
-          <w:sz w:val="28"/>
-          <w:szCs w:val="28"/>
-          <w:lang w:val="en-US"/>
-        </w:rPr>
-        <w:t xml:space="preserve">… </w:t>
+          <w:sz w:val="28"/>
+          <w:szCs w:val="28"/>
+          <w:lang w:val="en-US"/>
+        </w:rPr>
+        <w:t>and is not designed and, thus, destined for using in high performance network applications</w:t>
+      </w:r>
+      <w:r>
+        <w:rPr>
+          <w:sz w:val="28"/>
+          <w:szCs w:val="28"/>
+          <w:lang w:val="en-US"/>
+        </w:rPr>
+        <w:t xml:space="preserve">. Instead of using the OS supplied network </w:t>
       </w:r>
       <w:proofErr w:type="gramStart"/>
       <w:r>
@@ -10155,9 +10358,57 @@
           <w:szCs w:val="28"/>
           <w:lang w:val="en-US"/>
         </w:rPr>
-        <w:t>Avoiding of cache traffic (avoiding of using the same data structures for reading) and multicore synchronization (lockless).</w:t>
+        <w:t>functionality,</w:t>
       </w:r>
       <w:proofErr w:type="gramEnd"/>
+      <w:r>
+        <w:rPr>
+          <w:sz w:val="28"/>
+          <w:szCs w:val="28"/>
+          <w:lang w:val="en-US"/>
+        </w:rPr>
+        <w:t xml:space="preserve"> </w:t>
+      </w:r>
+      <w:r>
+        <w:rPr>
+          <w:sz w:val="28"/>
+          <w:szCs w:val="28"/>
+          <w:lang w:val="en-US"/>
+        </w:rPr>
+        <w:t xml:space="preserve">alternative ways have to be considered like using </w:t>
+      </w:r>
+      <w:r>
+        <w:rPr>
+          <w:sz w:val="28"/>
+          <w:szCs w:val="28"/>
+          <w:lang w:val="en-US"/>
+        </w:rPr>
+        <w:t xml:space="preserve">a </w:t>
+      </w:r>
+      <w:r>
+        <w:rPr>
+          <w:sz w:val="28"/>
+          <w:szCs w:val="28"/>
+          <w:lang w:val="en-US"/>
+        </w:rPr>
+        <w:t xml:space="preserve">high performance network stack or </w:t>
+      </w:r>
+      <w:r>
+        <w:rPr>
+          <w:sz w:val="28"/>
+          <w:szCs w:val="28"/>
+          <w:lang w:val="en-US"/>
+        </w:rPr>
+        <w:t>a D</w:t>
+      </w:r>
+      <w:r>
+        <w:rPr>
+          <w:sz w:val="28"/>
+          <w:szCs w:val="28"/>
+          <w:lang w:val="en-US"/>
+        </w:rPr>
+        <w:t xml:space="preserve">ata Plane framework.  </w:t>
+      </w:r>
     </w:p>
     <w:p>
       <w:pPr>
@@ -10169,17 +10420,6 @@
           <w:lang w:val="en-US"/>
         </w:rPr>
       </w:pPr>
-    </w:p>
-    <w:p>
-      <w:pPr>
-        <w:pStyle w:val="NoSpacing"/>
-        <w:jc w:val="both"/>
-        <w:rPr>
-          <w:sz w:val="28"/>
-          <w:szCs w:val="28"/>
-          <w:lang w:val="en-US"/>
-        </w:rPr>
-      </w:pPr>
       <w:r>
         <w:rPr>
           <w:b/>
@@ -10187,7 +10427,7 @@
           <w:szCs w:val="28"/>
           <w:lang w:val="en-US"/>
         </w:rPr>
-        <w:t>Avoiding of OS networking facilities</w:t>
+        <w:t>Interruption avoiding</w:t>
       </w:r>
       <w:r>
         <w:rPr>
@@ -10196,65 +10436,15 @@
           <w:szCs w:val="28"/>
           <w:lang w:val="en-US"/>
         </w:rPr>
-        <w:t>:</w:t>
-      </w:r>
-      <w:r>
-        <w:rPr>
-          <w:b/>
-          <w:sz w:val="28"/>
-          <w:szCs w:val="28"/>
-          <w:lang w:val="en-US"/>
-        </w:rPr>
-        <w:t xml:space="preserve"> …</w:t>
-      </w:r>
-      <w:r>
-        <w:rPr>
-          <w:b/>
-          <w:sz w:val="28"/>
-          <w:szCs w:val="28"/>
-          <w:lang w:val="en-US"/>
-        </w:rPr>
-        <w:t xml:space="preserve"> </w:t>
-      </w:r>
-      <w:r>
-        <w:rPr>
-          <w:sz w:val="28"/>
-          <w:szCs w:val="28"/>
-          <w:lang w:val="en-US"/>
-        </w:rPr>
-        <w:t>don’t use Linux/Windows</w:t>
-      </w:r>
-      <w:r>
-        <w:rPr>
-          <w:sz w:val="28"/>
-          <w:szCs w:val="28"/>
-          <w:lang w:val="en-US"/>
-        </w:rPr>
-        <w:t xml:space="preserve"> TCP/IP s</w:t>
-      </w:r>
-      <w:r>
-        <w:rPr>
-          <w:sz w:val="28"/>
-          <w:szCs w:val="28"/>
-          <w:lang w:val="en-US"/>
-        </w:rPr>
-        <w:t>t</w:t>
-      </w:r>
-      <w:r>
-        <w:rPr>
-          <w:sz w:val="28"/>
-          <w:szCs w:val="28"/>
-          <w:lang w:val="en-US"/>
-        </w:rPr>
-        <w:t>a</w:t>
-      </w:r>
-      <w:r>
-        <w:rPr>
-          <w:sz w:val="28"/>
-          <w:szCs w:val="28"/>
-          <w:lang w:val="en-US"/>
-        </w:rPr>
-        <w:t>ck</w:t>
+        <w:t xml:space="preserve">: </w:t>
+      </w:r>
+      <w:r>
+        <w:rPr>
+          <w:sz w:val="28"/>
+          <w:szCs w:val="28"/>
+          <w:lang w:val="en-US"/>
+        </w:rPr>
+        <w:t xml:space="preserve">Both types of interruptions: software and hardware incur OS context switching and switches the processor from user mode to kernel mode where the interruption handler works which is fraught with doing additional work by processor increasing overheads and, therefore, program runtime. To avoid these overheads from the software interruptions point of view the system functions should be used with great carefulness or even be discarded if possible. From the hardware interruptions point of view the special network card drivers should be used which does not induce hardware interruptions. </w:t>
       </w:r>
     </w:p>
     <w:p>
@@ -10281,7 +10471,7 @@
           <w:lang w:val="en-US"/>
         </w:rPr>
       </w:pPr>
-      <w:bookmarkStart w:id="15" w:name="_Toc417039487"/>
+      <w:bookmarkStart w:id="15" w:name="_Toc417286722"/>
       <w:r>
         <w:rPr>
           <w:b/>
@@ -10291,7 +10481,9 @@
         </w:rPr>
         <w:t>2.2 Software NAT design exploration</w:t>
       </w:r>
+      <w:bookmarkStart w:id="16" w:name="_GoBack"/>
       <w:bookmarkEnd w:id="15"/>
+      <w:bookmarkEnd w:id="16"/>
     </w:p>
     <w:p>
       <w:pPr>
@@ -10305,7 +10497,7 @@
           <w:lang w:val="en-US"/>
         </w:rPr>
       </w:pPr>
-      <w:bookmarkStart w:id="16" w:name="_Toc417039488"/>
+      <w:bookmarkStart w:id="17" w:name="_Toc417286723"/>
       <w:r>
         <w:rPr>
           <w:b/>
@@ -10315,8 +10507,6 @@
         </w:rPr>
         <w:t>2.2.1 NAT design overview</w:t>
       </w:r>
-      <w:bookmarkStart w:id="17" w:name="_GoBack"/>
-      <w:bookmarkEnd w:id="16"/>
       <w:bookmarkEnd w:id="17"/>
     </w:p>
     <w:p>
@@ -10331,7 +10521,7 @@
           <w:lang w:val="en-US"/>
         </w:rPr>
       </w:pPr>
-      <w:bookmarkStart w:id="18" w:name="_Toc417039489"/>
+      <w:bookmarkStart w:id="18" w:name="_Toc417286724"/>
       <w:r>
         <w:rPr>
           <w:b/>
@@ -10364,7 +10554,7 @@
           <w:lang w:val="en-US"/>
         </w:rPr>
       </w:pPr>
-      <w:bookmarkStart w:id="19" w:name="_Toc417039490"/>
+      <w:bookmarkStart w:id="19" w:name="_Toc417286725"/>
       <w:r>
         <w:rPr>
           <w:b/>
@@ -10372,6 +10562,7 @@
           <w:szCs w:val="40"/>
           <w:lang w:val="en-US"/>
         </w:rPr>
+        <w:lastRenderedPageBreak/>
         <w:t>2.2.3</w:t>
       </w:r>
       <w:r>
@@ -10389,7 +10580,7 @@
       <w:pPr>
         <w:pStyle w:val="NoSpacing"/>
         <w:jc w:val="both"/>
-        <w:outlineLvl w:val="2"/>
+        <w:outlineLvl w:val="1"/>
         <w:rPr>
           <w:b/>
           <w:sz w:val="40"/>
@@ -10397,7 +10588,7 @@
           <w:lang w:val="en-US"/>
         </w:rPr>
       </w:pPr>
-      <w:bookmarkStart w:id="20" w:name="_Toc417039491"/>
+      <w:bookmarkStart w:id="20" w:name="_Toc417286726"/>
       <w:r>
         <w:rPr>
           <w:b/>
@@ -10405,12 +10596,261 @@
           <w:szCs w:val="40"/>
           <w:lang w:val="en-US"/>
         </w:rPr>
-        <w:t>2.3 NAT performance</w:t>
+        <w:t>2</w:t>
+      </w:r>
+      <w:r>
+        <w:rPr>
+          <w:b/>
+          <w:sz w:val="40"/>
+          <w:szCs w:val="40"/>
+          <w:lang w:val="en-US"/>
+        </w:rPr>
+        <w:t>.</w:t>
+      </w:r>
+      <w:r>
+        <w:rPr>
+          <w:b/>
+          <w:sz w:val="40"/>
+          <w:szCs w:val="40"/>
+          <w:lang w:val="en-US"/>
+        </w:rPr>
+        <w:t>3</w:t>
+      </w:r>
+      <w:r>
+        <w:rPr>
+          <w:b/>
+          <w:sz w:val="40"/>
+          <w:szCs w:val="40"/>
+          <w:lang w:val="en-US"/>
+        </w:rPr>
+        <w:t xml:space="preserve"> Implementation</w:t>
       </w:r>
       <w:bookmarkEnd w:id="20"/>
     </w:p>
     <w:p>
       <w:pPr>
+        <w:rPr>
+          <w:b/>
+          <w:sz w:val="40"/>
+          <w:szCs w:val="40"/>
+          <w:lang w:val="en-US"/>
+        </w:rPr>
+      </w:pPr>
+      <w:bookmarkStart w:id="21" w:name="_Toc417286727"/>
+      <w:r>
+        <w:rPr>
+          <w:b/>
+          <w:sz w:val="40"/>
+          <w:szCs w:val="40"/>
+          <w:lang w:val="en-US"/>
+        </w:rPr>
+        <w:t>2.3</w:t>
+      </w:r>
+      <w:r>
+        <w:rPr>
+          <w:b/>
+          <w:sz w:val="40"/>
+          <w:szCs w:val="40"/>
+          <w:lang w:val="en-US"/>
+        </w:rPr>
+        <w:t xml:space="preserve">.1 </w:t>
+      </w:r>
+      <w:r>
+        <w:rPr>
+          <w:b/>
+          <w:sz w:val="40"/>
+          <w:szCs w:val="40"/>
+          <w:lang w:val="en-US"/>
+        </w:rPr>
+        <w:t>NAT Design Choosing</w:t>
+      </w:r>
+      <w:bookmarkEnd w:id="21"/>
+    </w:p>
+    <w:p>
+      <w:pPr>
+        <w:rPr>
+          <w:sz w:val="28"/>
+          <w:szCs w:val="28"/>
+          <w:lang w:val="en-US"/>
+        </w:rPr>
+      </w:pPr>
+      <w:r>
+        <w:rPr>
+          <w:sz w:val="28"/>
+          <w:szCs w:val="28"/>
+          <w:lang w:val="en-US"/>
+        </w:rPr>
+        <w:t xml:space="preserve"> </w:t>
+      </w:r>
+      <w:r>
+        <w:rPr>
+          <w:sz w:val="28"/>
+          <w:szCs w:val="28"/>
+          <w:lang w:val="en-US"/>
+        </w:rPr>
+        <w:t xml:space="preserve">Data Direct I/O based on Direct Cache Access </w:t>
+      </w:r>
+      <w:proofErr w:type="gramStart"/>
+      <w:r>
+        <w:rPr>
+          <w:sz w:val="28"/>
+          <w:szCs w:val="28"/>
+          <w:lang w:val="en-US"/>
+        </w:rPr>
+        <w:t>technics  [</w:t>
+      </w:r>
+      <w:proofErr w:type="spellStart"/>
+      <w:proofErr w:type="gramEnd"/>
+      <w:r>
+        <w:rPr>
+          <w:sz w:val="28"/>
+          <w:szCs w:val="28"/>
+          <w:lang w:val="en-US"/>
+        </w:rPr>
+        <w:t>ref_dirca</w:t>
+      </w:r>
+      <w:proofErr w:type="spellEnd"/>
+      <w:r>
+        <w:rPr>
+          <w:sz w:val="28"/>
+          <w:szCs w:val="28"/>
+          <w:lang w:val="en-US"/>
+        </w:rPr>
+        <w:t>] eliminates nearly all cache misses associated with DMA transfers</w:t>
+      </w:r>
+    </w:p>
+    <w:p>
+      <w:pPr>
+        <w:pStyle w:val="NoSpacing"/>
+        <w:jc w:val="both"/>
+        <w:outlineLvl w:val="2"/>
+        <w:rPr>
+          <w:b/>
+          <w:sz w:val="40"/>
+          <w:szCs w:val="40"/>
+          <w:lang w:val="en-US"/>
+        </w:rPr>
+      </w:pPr>
+    </w:p>
+    <w:p>
+      <w:pPr>
+        <w:pStyle w:val="NoSpacing"/>
+        <w:jc w:val="both"/>
+        <w:outlineLvl w:val="2"/>
+        <w:rPr>
+          <w:b/>
+          <w:sz w:val="40"/>
+          <w:szCs w:val="40"/>
+          <w:lang w:val="en-US"/>
+        </w:rPr>
+      </w:pPr>
+      <w:bookmarkStart w:id="22" w:name="_Toc417286728"/>
+      <w:r>
+        <w:rPr>
+          <w:b/>
+          <w:sz w:val="40"/>
+          <w:szCs w:val="40"/>
+          <w:lang w:val="en-US"/>
+        </w:rPr>
+        <w:t>2.3</w:t>
+      </w:r>
+      <w:r>
+        <w:rPr>
+          <w:b/>
+          <w:sz w:val="40"/>
+          <w:szCs w:val="40"/>
+          <w:lang w:val="en-US"/>
+        </w:rPr>
+        <w:t>.2</w:t>
+      </w:r>
+      <w:r>
+        <w:rPr>
+          <w:b/>
+          <w:sz w:val="40"/>
+          <w:szCs w:val="40"/>
+          <w:lang w:val="en-US"/>
+        </w:rPr>
+        <w:t xml:space="preserve"> Data structures and algorithms </w:t>
+      </w:r>
+      <w:r>
+        <w:rPr>
+          <w:b/>
+          <w:sz w:val="40"/>
+          <w:szCs w:val="40"/>
+          <w:lang w:val="en-US"/>
+        </w:rPr>
+        <w:t>exploration</w:t>
+      </w:r>
+      <w:bookmarkEnd w:id="22"/>
+    </w:p>
+    <w:p>
+      <w:pPr>
+        <w:pStyle w:val="NoSpacing"/>
+        <w:jc w:val="both"/>
+        <w:outlineLvl w:val="2"/>
+        <w:rPr>
+          <w:b/>
+          <w:sz w:val="40"/>
+          <w:szCs w:val="40"/>
+          <w:lang w:val="en-US"/>
+        </w:rPr>
+      </w:pPr>
+      <w:bookmarkStart w:id="23" w:name="_Toc417286729"/>
+      <w:r>
+        <w:rPr>
+          <w:b/>
+          <w:sz w:val="40"/>
+          <w:szCs w:val="40"/>
+          <w:lang w:val="en-US"/>
+        </w:rPr>
+        <w:t>2.3</w:t>
+      </w:r>
+      <w:r>
+        <w:rPr>
+          <w:b/>
+          <w:sz w:val="40"/>
+          <w:szCs w:val="40"/>
+          <w:lang w:val="en-US"/>
+        </w:rPr>
+        <w:t>.3 Implementation details</w:t>
+      </w:r>
+      <w:bookmarkEnd w:id="23"/>
+    </w:p>
+    <w:p>
+      <w:pPr>
+        <w:pStyle w:val="NoSpacing"/>
+        <w:jc w:val="both"/>
+        <w:outlineLvl w:val="2"/>
+        <w:rPr>
+          <w:b/>
+          <w:sz w:val="40"/>
+          <w:szCs w:val="40"/>
+          <w:lang w:val="en-US"/>
+        </w:rPr>
+      </w:pPr>
+      <w:bookmarkStart w:id="24" w:name="_Toc417286730"/>
+      <w:r>
+        <w:rPr>
+          <w:b/>
+          <w:sz w:val="40"/>
+          <w:szCs w:val="40"/>
+          <w:lang w:val="en-US"/>
+        </w:rPr>
+        <w:t>2.4</w:t>
+      </w:r>
+      <w:r>
+        <w:rPr>
+          <w:b/>
+          <w:sz w:val="40"/>
+          <w:szCs w:val="40"/>
+          <w:lang w:val="en-US"/>
+        </w:rPr>
+        <w:t xml:space="preserve"> NAT performance</w:t>
+      </w:r>
+      <w:bookmarkEnd w:id="24"/>
+    </w:p>
+    <w:p>
+      <w:pPr>
         <w:pStyle w:val="NoSpacing"/>
         <w:jc w:val="both"/>
         <w:outlineLvl w:val="1"/>
@@ -10421,7 +10861,7 @@
           <w:lang w:val="en-US"/>
         </w:rPr>
       </w:pPr>
-      <w:bookmarkStart w:id="21" w:name="_Toc417039492"/>
+      <w:bookmarkStart w:id="25" w:name="_Toc417286731"/>
       <w:r>
         <w:rPr>
           <w:b/>
@@ -10429,9 +10869,18 @@
           <w:szCs w:val="40"/>
           <w:lang w:val="en-US"/>
         </w:rPr>
-        <w:t>2.3.1 Performance metrics</w:t>
-      </w:r>
-      <w:bookmarkEnd w:id="21"/>
+        <w:t>2.4</w:t>
+      </w:r>
+      <w:r>
+        <w:rPr>
+          <w:b/>
+          <w:sz w:val="40"/>
+          <w:szCs w:val="40"/>
+          <w:lang w:val="en-US"/>
+        </w:rPr>
+        <w:t>.1 Performance metrics</w:t>
+      </w:r>
+      <w:bookmarkEnd w:id="25"/>
     </w:p>
     <w:p>
       <w:pPr>
@@ -10445,7 +10894,7 @@
           <w:lang w:val="en-US"/>
         </w:rPr>
       </w:pPr>
-      <w:bookmarkStart w:id="22" w:name="_Toc417039493"/>
+      <w:bookmarkStart w:id="26" w:name="_Toc417286732"/>
       <w:r>
         <w:rPr>
           <w:b/>
@@ -10453,7 +10902,7 @@
           <w:szCs w:val="40"/>
           <w:lang w:val="en-US"/>
         </w:rPr>
-        <w:t xml:space="preserve">2.3.2 Target </w:t>
+        <w:t>2.4</w:t>
       </w:r>
       <w:r>
         <w:rPr>
@@ -10462,9 +10911,94 @@
           <w:szCs w:val="40"/>
           <w:lang w:val="en-US"/>
         </w:rPr>
-        <w:t>metric values</w:t>
-      </w:r>
-      <w:bookmarkEnd w:id="22"/>
+        <w:t>.2 Target metric values</w:t>
+      </w:r>
+      <w:bookmarkEnd w:id="26"/>
+    </w:p>
+    <w:p>
+      <w:pPr>
+        <w:pStyle w:val="NoSpacing"/>
+        <w:jc w:val="both"/>
+        <w:outlineLvl w:val="2"/>
+        <w:rPr>
+          <w:b/>
+          <w:sz w:val="40"/>
+          <w:szCs w:val="40"/>
+          <w:lang w:val="en-US"/>
+        </w:rPr>
+      </w:pPr>
+    </w:p>
+    <w:p>
+      <w:pPr>
+        <w:spacing w:after="0" w:line="240" w:lineRule="auto"/>
+        <w:rPr>
+          <w:b/>
+          <w:sz w:val="40"/>
+          <w:szCs w:val="40"/>
+          <w:lang w:val="en-US"/>
+        </w:rPr>
+      </w:pPr>
+      <w:r>
+        <w:rPr>
+          <w:sz w:val="28"/>
+          <w:szCs w:val="28"/>
+          <w:lang w:val="en-US"/>
+        </w:rPr>
+        <w:t xml:space="preserve"> </w:t>
+      </w:r>
+    </w:p>
+    <w:p>
+      <w:pPr>
+        <w:pStyle w:val="NoSpacing"/>
+        <w:jc w:val="both"/>
+        <w:outlineLvl w:val="0"/>
+        <w:rPr>
+          <w:b/>
+          <w:sz w:val="40"/>
+          <w:szCs w:val="40"/>
+          <w:lang w:val="en-US"/>
+        </w:rPr>
+      </w:pPr>
+      <w:bookmarkStart w:id="27" w:name="_Toc417286733"/>
+      <w:proofErr w:type="gramStart"/>
+      <w:r>
+        <w:rPr>
+          <w:b/>
+          <w:sz w:val="40"/>
+          <w:szCs w:val="40"/>
+          <w:lang w:val="en-US"/>
+        </w:rPr>
+        <w:t>Part 3.</w:t>
+      </w:r>
+      <w:proofErr w:type="gramEnd"/>
+      <w:r>
+        <w:rPr>
+          <w:b/>
+          <w:sz w:val="40"/>
+          <w:szCs w:val="40"/>
+          <w:lang w:val="en-US"/>
+        </w:rPr>
+        <w:t xml:space="preserve"> </w:t>
+      </w:r>
+      <w:r>
+        <w:rPr>
+          <w:b/>
+          <w:sz w:val="40"/>
+          <w:szCs w:val="40"/>
+          <w:lang w:val="en-US"/>
+        </w:rPr>
+        <w:t>RESULT</w:t>
+      </w:r>
+      <w:r>
+        <w:rPr>
+          <w:b/>
+          <w:sz w:val="40"/>
+          <w:szCs w:val="40"/>
+          <w:lang w:val="en-US"/>
+        </w:rPr>
+        <w:t>S</w:t>
+      </w:r>
+      <w:bookmarkEnd w:id="27"/>
     </w:p>
     <w:p>
       <w:pPr>
@@ -10478,7 +11012,7 @@
           <w:lang w:val="en-US"/>
         </w:rPr>
       </w:pPr>
-      <w:bookmarkStart w:id="23" w:name="_Toc417039494"/>
+      <w:bookmarkStart w:id="28" w:name="_Toc417286734"/>
       <w:r>
         <w:rPr>
           <w:b/>
@@ -10486,7 +11020,7 @@
           <w:szCs w:val="40"/>
           <w:lang w:val="en-US"/>
         </w:rPr>
-        <w:t>2</w:t>
+        <w:t>3.1</w:t>
       </w:r>
       <w:r>
         <w:rPr>
@@ -10495,17 +11029,23 @@
           <w:szCs w:val="40"/>
           <w:lang w:val="en-US"/>
         </w:rPr>
-        <w:t>.</w:t>
-      </w:r>
-      <w:r>
+        <w:t xml:space="preserve"> Evaluation</w:t>
+      </w:r>
+      <w:bookmarkEnd w:id="28"/>
+    </w:p>
+    <w:p>
+      <w:pPr>
+        <w:pStyle w:val="NoSpacing"/>
+        <w:jc w:val="both"/>
+        <w:outlineLvl w:val="1"/>
         <w:rPr>
           <w:b/>
           <w:sz w:val="40"/>
           <w:szCs w:val="40"/>
           <w:lang w:val="en-US"/>
         </w:rPr>
-        <w:t>4</w:t>
-      </w:r>
+      </w:pPr>
+      <w:bookmarkStart w:id="29" w:name="_Toc417286735"/>
       <w:r>
         <w:rPr>
           <w:b/>
@@ -10513,60 +11053,15 @@
           <w:szCs w:val="40"/>
           <w:lang w:val="en-US"/>
         </w:rPr>
-        <w:t xml:space="preserve"> Implementation</w:t>
-      </w:r>
-      <w:bookmarkEnd w:id="23"/>
+        <w:t>3.1.1 Measurement setup</w:t>
+      </w:r>
+      <w:bookmarkEnd w:id="29"/>
     </w:p>
     <w:p>
       <w:pPr>
-        <w:rPr>
-          <w:sz w:val="28"/>
-          <w:szCs w:val="28"/>
-          <w:lang w:val="en-US"/>
-        </w:rPr>
-      </w:pPr>
-      <w:r>
-        <w:rPr>
-          <w:sz w:val="28"/>
-          <w:szCs w:val="28"/>
-          <w:lang w:val="en-US"/>
-        </w:rPr>
-        <w:t xml:space="preserve">Data Direct I/O based on Direct Cache Access </w:t>
-      </w:r>
-      <w:proofErr w:type="gramStart"/>
-      <w:r>
-        <w:rPr>
-          <w:sz w:val="28"/>
-          <w:szCs w:val="28"/>
-          <w:lang w:val="en-US"/>
-        </w:rPr>
-        <w:t>technics  [</w:t>
-      </w:r>
-      <w:proofErr w:type="spellStart"/>
-      <w:proofErr w:type="gramEnd"/>
-      <w:r>
-        <w:rPr>
-          <w:sz w:val="28"/>
-          <w:szCs w:val="28"/>
-          <w:lang w:val="en-US"/>
-        </w:rPr>
-        <w:t>ref_dirca</w:t>
-      </w:r>
-      <w:proofErr w:type="spellEnd"/>
-      <w:r>
-        <w:rPr>
-          <w:sz w:val="28"/>
-          <w:szCs w:val="28"/>
-          <w:lang w:val="en-US"/>
-        </w:rPr>
-        <w:t>] eliminates nearly all cache misses associated with DMA transfers</w:t>
-      </w:r>
-    </w:p>
-    <w:p>
-      <w:pPr>
         <w:pStyle w:val="NoSpacing"/>
         <w:jc w:val="both"/>
-        <w:outlineLvl w:val="2"/>
+        <w:outlineLvl w:val="1"/>
         <w:rPr>
           <w:b/>
           <w:sz w:val="40"/>
@@ -10574,7 +11069,7 @@
           <w:lang w:val="en-US"/>
         </w:rPr>
       </w:pPr>
-      <w:bookmarkStart w:id="24" w:name="_Toc417039495"/>
+      <w:bookmarkStart w:id="30" w:name="_Toc417286736"/>
       <w:r>
         <w:rPr>
           <w:b/>
@@ -10582,15 +11077,15 @@
           <w:szCs w:val="40"/>
           <w:lang w:val="en-US"/>
         </w:rPr>
-        <w:t>2.4.1 Design description</w:t>
-      </w:r>
-      <w:bookmarkEnd w:id="24"/>
+        <w:t>3.1.2 Experimental methodology</w:t>
+      </w:r>
+      <w:bookmarkEnd w:id="30"/>
     </w:p>
     <w:p>
       <w:pPr>
         <w:pStyle w:val="NoSpacing"/>
         <w:jc w:val="both"/>
-        <w:outlineLvl w:val="2"/>
+        <w:outlineLvl w:val="1"/>
         <w:rPr>
           <w:b/>
           <w:sz w:val="40"/>
@@ -10598,7 +11093,7 @@
           <w:lang w:val="en-US"/>
         </w:rPr>
       </w:pPr>
-      <w:bookmarkStart w:id="25" w:name="_Toc417039496"/>
+      <w:bookmarkStart w:id="31" w:name="_Toc417286737"/>
       <w:r>
         <w:rPr>
           <w:b/>
@@ -10606,7 +11101,7 @@
           <w:szCs w:val="40"/>
           <w:lang w:val="en-US"/>
         </w:rPr>
-        <w:t>2.4.2</w:t>
+        <w:t>3.</w:t>
       </w:r>
       <w:r>
         <w:rPr>
@@ -10615,7 +11110,7 @@
           <w:szCs w:val="40"/>
           <w:lang w:val="en-US"/>
         </w:rPr>
-        <w:t xml:space="preserve"> Data structures and algorithms </w:t>
+        <w:t>2</w:t>
       </w:r>
       <w:r>
         <w:rPr>
@@ -10624,23 +11119,17 @@
           <w:szCs w:val="40"/>
           <w:lang w:val="en-US"/>
         </w:rPr>
-        <w:t>exploration</w:t>
-      </w:r>
-      <w:bookmarkEnd w:id="25"/>
-    </w:p>
-    <w:p>
-      <w:pPr>
-        <w:pStyle w:val="NoSpacing"/>
-        <w:jc w:val="both"/>
-        <w:outlineLvl w:val="2"/>
+        <w:t xml:space="preserve"> </w:t>
+      </w:r>
+      <w:r>
         <w:rPr>
           <w:b/>
           <w:sz w:val="40"/>
           <w:szCs w:val="40"/>
           <w:lang w:val="en-US"/>
         </w:rPr>
-      </w:pPr>
-      <w:bookmarkStart w:id="26" w:name="_Toc417039497"/>
+        <w:t>Result</w:t>
+      </w:r>
       <w:r>
         <w:rPr>
           <w:b/>
@@ -10648,43 +11137,26 @@
           <w:szCs w:val="40"/>
           <w:lang w:val="en-US"/>
         </w:rPr>
-        <w:t>2.4.3 Implementation details</w:t>
-      </w:r>
-      <w:bookmarkEnd w:id="26"/>
-    </w:p>
-    <w:p>
-      <w:pPr>
-        <w:spacing w:after="0" w:line="240" w:lineRule="auto"/>
+        <w:t>s</w:t>
+      </w:r>
+      <w:r>
         <w:rPr>
           <w:b/>
           <w:sz w:val="40"/>
           <w:szCs w:val="40"/>
           <w:lang w:val="en-US"/>
         </w:rPr>
-      </w:pPr>
-      <w:r>
-        <w:rPr>
-          <w:sz w:val="28"/>
-          <w:szCs w:val="28"/>
-          <w:lang w:val="en-US"/>
-        </w:rPr>
-        <w:t xml:space="preserve"> </w:t>
-      </w:r>
-    </w:p>
-    <w:p>
-      <w:pPr>
-        <w:pStyle w:val="NoSpacing"/>
-        <w:jc w:val="both"/>
-        <w:outlineLvl w:val="0"/>
+        <w:t xml:space="preserve"> d</w:t>
+      </w:r>
+      <w:r>
         <w:rPr>
           <w:b/>
           <w:sz w:val="40"/>
           <w:szCs w:val="40"/>
           <w:lang w:val="en-US"/>
         </w:rPr>
-      </w:pPr>
-      <w:bookmarkStart w:id="27" w:name="_Toc417039498"/>
-      <w:proofErr w:type="gramStart"/>
+        <w:t>iscus</w:t>
+      </w:r>
       <w:r>
         <w:rPr>
           <w:b/>
@@ -10692,9 +11164,8 @@
           <w:szCs w:val="40"/>
           <w:lang w:val="en-US"/>
         </w:rPr>
-        <w:t>Part 3.</w:t>
-      </w:r>
-      <w:proofErr w:type="gramEnd"/>
+        <w:t>s</w:t>
+      </w:r>
       <w:r>
         <w:rPr>
           <w:b/>
@@ -10702,8 +11173,9 @@
           <w:szCs w:val="40"/>
           <w:lang w:val="en-US"/>
         </w:rPr>
-        <w:t xml:space="preserve"> </w:t>
-      </w:r>
+        <w:t>ion</w:t>
+      </w:r>
+      <w:bookmarkEnd w:id="31"/>
       <w:r>
         <w:rPr>
           <w:b/>
@@ -10711,219 +11183,22 @@
           <w:szCs w:val="40"/>
           <w:lang w:val="en-US"/>
         </w:rPr>
-        <w:t>RESULT</w:t>
-      </w:r>
-      <w:r>
+        <w:tab/>
+      </w:r>
+    </w:p>
+    <w:p>
+      <w:pPr>
+        <w:pStyle w:val="NoSpacing"/>
+        <w:jc w:val="both"/>
+        <w:outlineLvl w:val="1"/>
         <w:rPr>
           <w:b/>
           <w:sz w:val="40"/>
           <w:szCs w:val="40"/>
           <w:lang w:val="en-US"/>
         </w:rPr>
-        <w:t>S</w:t>
-      </w:r>
-      <w:bookmarkEnd w:id="27"/>
-    </w:p>
-    <w:p>
-      <w:pPr>
-        <w:pStyle w:val="NoSpacing"/>
-        <w:jc w:val="both"/>
-        <w:outlineLvl w:val="1"/>
-        <w:rPr>
-          <w:b/>
-          <w:sz w:val="40"/>
-          <w:szCs w:val="40"/>
-          <w:lang w:val="en-US"/>
-        </w:rPr>
-      </w:pPr>
-      <w:bookmarkStart w:id="28" w:name="_Toc417039499"/>
-      <w:r>
-        <w:rPr>
-          <w:b/>
-          <w:sz w:val="40"/>
-          <w:szCs w:val="40"/>
-          <w:lang w:val="en-US"/>
-        </w:rPr>
-        <w:t>3.1</w:t>
-      </w:r>
-      <w:r>
-        <w:rPr>
-          <w:b/>
-          <w:sz w:val="40"/>
-          <w:szCs w:val="40"/>
-          <w:lang w:val="en-US"/>
-        </w:rPr>
-        <w:t xml:space="preserve"> Evaluation</w:t>
-      </w:r>
-      <w:bookmarkEnd w:id="28"/>
-    </w:p>
-    <w:p>
-      <w:pPr>
-        <w:pStyle w:val="NoSpacing"/>
-        <w:jc w:val="both"/>
-        <w:outlineLvl w:val="1"/>
-        <w:rPr>
-          <w:b/>
-          <w:sz w:val="40"/>
-          <w:szCs w:val="40"/>
-          <w:lang w:val="en-US"/>
-        </w:rPr>
-      </w:pPr>
-      <w:bookmarkStart w:id="29" w:name="_Toc417039500"/>
-      <w:r>
-        <w:rPr>
-          <w:b/>
-          <w:sz w:val="40"/>
-          <w:szCs w:val="40"/>
-          <w:lang w:val="en-US"/>
-        </w:rPr>
-        <w:t>3.1.1 Measurement setup</w:t>
-      </w:r>
-      <w:bookmarkEnd w:id="29"/>
-    </w:p>
-    <w:p>
-      <w:pPr>
-        <w:pStyle w:val="NoSpacing"/>
-        <w:jc w:val="both"/>
-        <w:outlineLvl w:val="1"/>
-        <w:rPr>
-          <w:b/>
-          <w:sz w:val="40"/>
-          <w:szCs w:val="40"/>
-          <w:lang w:val="en-US"/>
-        </w:rPr>
-      </w:pPr>
-      <w:bookmarkStart w:id="30" w:name="_Toc417039501"/>
-      <w:r>
-        <w:rPr>
-          <w:b/>
-          <w:sz w:val="40"/>
-          <w:szCs w:val="40"/>
-          <w:lang w:val="en-US"/>
-        </w:rPr>
-        <w:t>3.1.2 Experimental methodology</w:t>
-      </w:r>
-      <w:bookmarkEnd w:id="30"/>
-    </w:p>
-    <w:p>
-      <w:pPr>
-        <w:pStyle w:val="NoSpacing"/>
-        <w:jc w:val="both"/>
-        <w:outlineLvl w:val="1"/>
-        <w:rPr>
-          <w:b/>
-          <w:sz w:val="40"/>
-          <w:szCs w:val="40"/>
-          <w:lang w:val="en-US"/>
-        </w:rPr>
-      </w:pPr>
-      <w:bookmarkStart w:id="31" w:name="_Toc417039502"/>
-      <w:r>
-        <w:rPr>
-          <w:b/>
-          <w:sz w:val="40"/>
-          <w:szCs w:val="40"/>
-          <w:lang w:val="en-US"/>
-        </w:rPr>
-        <w:lastRenderedPageBreak/>
-        <w:t>3.</w:t>
-      </w:r>
-      <w:r>
-        <w:rPr>
-          <w:b/>
-          <w:sz w:val="40"/>
-          <w:szCs w:val="40"/>
-          <w:lang w:val="en-US"/>
-        </w:rPr>
-        <w:t>2</w:t>
-      </w:r>
-      <w:r>
-        <w:rPr>
-          <w:b/>
-          <w:sz w:val="40"/>
-          <w:szCs w:val="40"/>
-          <w:lang w:val="en-US"/>
-        </w:rPr>
-        <w:t xml:space="preserve"> </w:t>
-      </w:r>
-      <w:r>
-        <w:rPr>
-          <w:b/>
-          <w:sz w:val="40"/>
-          <w:szCs w:val="40"/>
-          <w:lang w:val="en-US"/>
-        </w:rPr>
-        <w:t>Result</w:t>
-      </w:r>
-      <w:r>
-        <w:rPr>
-          <w:b/>
-          <w:sz w:val="40"/>
-          <w:szCs w:val="40"/>
-          <w:lang w:val="en-US"/>
-        </w:rPr>
-        <w:t>s</w:t>
-      </w:r>
-      <w:r>
-        <w:rPr>
-          <w:b/>
-          <w:sz w:val="40"/>
-          <w:szCs w:val="40"/>
-          <w:lang w:val="en-US"/>
-        </w:rPr>
-        <w:t xml:space="preserve"> d</w:t>
-      </w:r>
-      <w:r>
-        <w:rPr>
-          <w:b/>
-          <w:sz w:val="40"/>
-          <w:szCs w:val="40"/>
-          <w:lang w:val="en-US"/>
-        </w:rPr>
-        <w:t>iscus</w:t>
-      </w:r>
-      <w:r>
-        <w:rPr>
-          <w:b/>
-          <w:sz w:val="40"/>
-          <w:szCs w:val="40"/>
-          <w:lang w:val="en-US"/>
-        </w:rPr>
-        <w:t>s</w:t>
-      </w:r>
-      <w:r>
-        <w:rPr>
-          <w:b/>
-          <w:sz w:val="40"/>
-          <w:szCs w:val="40"/>
-          <w:lang w:val="en-US"/>
-        </w:rPr>
-        <w:t>ion</w:t>
-      </w:r>
-      <w:bookmarkEnd w:id="31"/>
-      <w:r>
-        <w:rPr>
-          <w:b/>
-          <w:sz w:val="40"/>
-          <w:szCs w:val="40"/>
-          <w:lang w:val="en-US"/>
-        </w:rPr>
-        <w:tab/>
-      </w:r>
-    </w:p>
-    <w:p>
-      <w:pPr>
-        <w:pStyle w:val="NoSpacing"/>
-        <w:jc w:val="both"/>
-        <w:outlineLvl w:val="1"/>
-        <w:rPr>
-          <w:b/>
-          <w:sz w:val="40"/>
-          <w:szCs w:val="40"/>
-          <w:lang w:val="en-US"/>
-        </w:rPr>
-      </w:pPr>
-      <w:bookmarkStart w:id="32" w:name="_Toc417039503"/>
+      </w:pPr>
+      <w:bookmarkStart w:id="32" w:name="_Toc417286738"/>
       <w:r>
         <w:rPr>
           <w:b/>
@@ -11125,6 +11400,7 @@
           <w:szCs w:val="28"/>
           <w:lang w:val="en-US"/>
         </w:rPr>
+        <w:lastRenderedPageBreak/>
         <w:t>Algorithmic</w:t>
       </w:r>
       <w:r>
@@ -19715,7 +19991,7 @@
           <w:lang w:val="en-US"/>
         </w:rPr>
       </w:pPr>
-      <w:bookmarkStart w:id="33" w:name="_Toc417039504"/>
+      <w:bookmarkStart w:id="33" w:name="_Toc417286739"/>
       <w:r>
         <w:rPr>
           <w:b/>
@@ -22034,9 +22310,8 @@
     </w:p>
     <w:p>
       <w:pPr>
-        <w:rPr>
-          <w:rFonts w:ascii="Arial" w:hAnsi="Arial" w:cs="Arial"/>
-          <w:color w:val="000000"/>
+        <w:spacing w:after="0"/>
+        <w:rPr>
           <w:sz w:val="20"/>
           <w:szCs w:val="20"/>
           <w:lang w:val="en-US"/>
@@ -22169,16 +22444,15 @@
           <w:szCs w:val="20"/>
           <w:lang w:val="en-US"/>
         </w:rPr>
-        <w:t xml:space="preserve">, Intel Corporation </w:t>
-      </w:r>
-      <w:proofErr w:type="spellStart"/>
+        <w:t>, Intel Corporation Proceeding</w:t>
+      </w:r>
       <w:r>
         <w:rPr>
           <w:sz w:val="20"/>
           <w:szCs w:val="20"/>
           <w:lang w:val="en-US"/>
         </w:rPr>
-        <w:t>Proceeding</w:t>
+        <w:t xml:space="preserve">, </w:t>
       </w:r>
       <w:hyperlink r:id="rId41" w:tgtFrame="_self" w:tooltip="Conference Website" w:history="1">
         <w:r>
@@ -22188,17 +22462,7 @@
             <w:szCs w:val="20"/>
             <w:lang w:val="en-US"/>
           </w:rPr>
-          <w:t>ISCA</w:t>
-        </w:r>
-        <w:proofErr w:type="spellEnd"/>
-        <w:r>
-          <w:rPr>
-            <w:rStyle w:val="Hyperlink"/>
-            <w:sz w:val="20"/>
-            <w:szCs w:val="20"/>
-            <w:lang w:val="en-US"/>
-          </w:rPr>
-          <w:t xml:space="preserve"> '05</w:t>
+          <w:t>ISCA '05</w:t>
         </w:r>
       </w:hyperlink>
       <w:r>
@@ -22217,6 +22481,92 @@
           <w:lang w:val="en-US"/>
         </w:rPr>
         <w:t>Proceedings of the 32nd annual international symposium on Computer Architecture, Pages 50-59</w:t>
+      </w:r>
+    </w:p>
+    <w:p>
+      <w:pPr>
+        <w:spacing w:after="0"/>
+        <w:rPr>
+          <w:sz w:val="20"/>
+          <w:szCs w:val="20"/>
+          <w:lang w:val="en-US"/>
+        </w:rPr>
+      </w:pPr>
+      <w:r>
+        <w:rPr>
+          <w:sz w:val="20"/>
+          <w:szCs w:val="20"/>
+          <w:lang w:val="en-US"/>
+        </w:rPr>
+        <w:t>[</w:t>
+      </w:r>
+      <w:proofErr w:type="spellStart"/>
+      <w:r>
+        <w:rPr>
+          <w:sz w:val="20"/>
+          <w:szCs w:val="20"/>
+          <w:lang w:val="en-US"/>
+        </w:rPr>
+        <w:t>ref_amdahl</w:t>
+      </w:r>
+      <w:proofErr w:type="spellEnd"/>
+      <w:r>
+        <w:rPr>
+          <w:sz w:val="20"/>
+          <w:szCs w:val="20"/>
+          <w:lang w:val="en-US"/>
+        </w:rPr>
+        <w:t>] Validity of the single processor approach to achieving large scale computing capabilities</w:t>
+      </w:r>
+      <w:r>
+        <w:rPr>
+          <w:sz w:val="20"/>
+          <w:szCs w:val="20"/>
+          <w:lang w:val="en-US"/>
+        </w:rPr>
+        <w:t>,</w:t>
+      </w:r>
+      <w:r>
+        <w:rPr>
+          <w:sz w:val="20"/>
+          <w:szCs w:val="20"/>
+          <w:lang w:val="en-US"/>
+        </w:rPr>
+        <w:t xml:space="preserve"> Gene M Amdahl</w:t>
+      </w:r>
+      <w:r>
+        <w:rPr>
+          <w:sz w:val="20"/>
+          <w:szCs w:val="20"/>
+          <w:lang w:val="en-US"/>
+        </w:rPr>
+        <w:t xml:space="preserve">, IBM </w:t>
+      </w:r>
+      <w:proofErr w:type="spellStart"/>
+      <w:r>
+        <w:rPr>
+          <w:sz w:val="20"/>
+          <w:szCs w:val="20"/>
+          <w:lang w:val="en-US"/>
+        </w:rPr>
+        <w:t>Sunnyvale</w:t>
+      </w:r>
+      <w:r>
+        <w:rPr>
+          <w:sz w:val="20"/>
+          <w:szCs w:val="20"/>
+          <w:lang w:val="en-US"/>
+        </w:rPr>
+        <w:t>California</w:t>
+      </w:r>
+      <w:proofErr w:type="spellEnd"/>
+      <w:r>
+        <w:rPr>
+          <w:sz w:val="20"/>
+          <w:szCs w:val="20"/>
+          <w:lang w:val="en-US"/>
+        </w:rPr>
+        <w:t xml:space="preserve"> </w:t>
       </w:r>
     </w:p>
     <w:tbl>
@@ -22364,7 +22714,7 @@
           <w:lang w:val="en-US"/>
         </w:rPr>
       </w:pPr>
-      <w:bookmarkStart w:id="34" w:name="_Toc417039505"/>
+      <w:bookmarkStart w:id="34" w:name="_Toc417286740"/>
       <w:r>
         <w:rPr>
           <w:b/>
@@ -25502,7 +25852,7 @@
                       <w:sz w:val="20"/>
                       <w:szCs w:val="20"/>
                     </w:rPr>
-                    <w:t>14</w:t>
+                    <w:t>15</w:t>
                   </w:r>
                   <w:r>
                     <w:rPr>
@@ -25570,7 +25920,7 @@
                       <w:sz w:val="20"/>
                       <w:szCs w:val="20"/>
                     </w:rPr>
-                    <w:t>36</w:t>
+                    <w:t>37</w:t>
                   </w:r>
                   <w:r>
                     <w:rPr>
@@ -31148,11 +31498,11 @@
           <c:showPercent val="0"/>
           <c:showBubbleSize val="0"/>
         </c:dLbls>
-        <c:axId val="210043648"/>
-        <c:axId val="210045568"/>
+        <c:axId val="210605184"/>
+        <c:axId val="210607104"/>
       </c:scatterChart>
       <c:valAx>
-        <c:axId val="210043648"/>
+        <c:axId val="210605184"/>
         <c:scaling>
           <c:orientation val="minMax"/>
         </c:scaling>
@@ -31188,12 +31538,12 @@
             </a:solidFill>
           </a:ln>
         </c:spPr>
-        <c:crossAx val="210045568"/>
+        <c:crossAx val="210607104"/>
         <c:crosses val="autoZero"/>
         <c:crossBetween val="midCat"/>
       </c:valAx>
       <c:valAx>
-        <c:axId val="210045568"/>
+        <c:axId val="210607104"/>
         <c:scaling>
           <c:orientation val="minMax"/>
         </c:scaling>
@@ -31218,7 +31568,7 @@
             <a:noFill/>
           </a:ln>
         </c:spPr>
-        <c:crossAx val="210043648"/>
+        <c:crossAx val="210605184"/>
         <c:crosses val="autoZero"/>
         <c:crossBetween val="midCat"/>
       </c:valAx>
@@ -31750,11 +32100,11 @@
           <c:showPercent val="0"/>
           <c:showBubbleSize val="0"/>
         </c:dLbls>
-        <c:axId val="223660672"/>
-        <c:axId val="223689344"/>
+        <c:axId val="206617600"/>
+        <c:axId val="206863360"/>
       </c:scatterChart>
       <c:valAx>
-        <c:axId val="223660672"/>
+        <c:axId val="206617600"/>
         <c:scaling>
           <c:orientation val="minMax"/>
           <c:max val="8100000"/>
@@ -31811,12 +32161,12 @@
             <a:endParaRPr lang="en-US"/>
           </a:p>
         </c:txPr>
-        <c:crossAx val="223689344"/>
+        <c:crossAx val="206863360"/>
         <c:crosses val="autoZero"/>
         <c:crossBetween val="midCat"/>
       </c:valAx>
       <c:valAx>
-        <c:axId val="223689344"/>
+        <c:axId val="206863360"/>
         <c:scaling>
           <c:orientation val="minMax"/>
           <c:min val="0"/>
@@ -31852,7 +32202,7 @@
             <a:endParaRPr lang="en-US"/>
           </a:p>
         </c:txPr>
-        <c:crossAx val="223660672"/>
+        <c:crossAx val="206617600"/>
         <c:crosses val="autoZero"/>
         <c:crossBetween val="midCat"/>
       </c:valAx>
@@ -32875,11 +33225,11 @@
           <c:showPercent val="0"/>
           <c:showBubbleSize val="0"/>
         </c:dLbls>
-        <c:axId val="229339136"/>
-        <c:axId val="229341056"/>
+        <c:axId val="207647104"/>
+        <c:axId val="207649024"/>
       </c:scatterChart>
       <c:valAx>
-        <c:axId val="229339136"/>
+        <c:axId val="207647104"/>
         <c:scaling>
           <c:orientation val="minMax"/>
           <c:max val="16100000.000000002"/>
@@ -32936,12 +33286,12 @@
             <a:endParaRPr lang="en-US"/>
           </a:p>
         </c:txPr>
-        <c:crossAx val="229341056"/>
+        <c:crossAx val="207649024"/>
         <c:crosses val="autoZero"/>
         <c:crossBetween val="midCat"/>
       </c:valAx>
       <c:valAx>
-        <c:axId val="229341056"/>
+        <c:axId val="207649024"/>
         <c:scaling>
           <c:orientation val="minMax"/>
           <c:max val="1000"/>
@@ -32978,7 +33328,7 @@
             <a:endParaRPr lang="en-US"/>
           </a:p>
         </c:txPr>
-        <c:crossAx val="229339136"/>
+        <c:crossAx val="207647104"/>
         <c:crosses val="autoZero"/>
         <c:crossBetween val="midCat"/>
       </c:valAx>
@@ -33749,11 +34099,11 @@
           <c:showPercent val="0"/>
           <c:showBubbleSize val="0"/>
         </c:dLbls>
-        <c:axId val="241611520"/>
-        <c:axId val="241613440"/>
+        <c:axId val="208098432"/>
+        <c:axId val="208100352"/>
       </c:scatterChart>
       <c:valAx>
-        <c:axId val="241611520"/>
+        <c:axId val="208098432"/>
         <c:scaling>
           <c:orientation val="minMax"/>
           <c:max val="16200000.000000002"/>
@@ -33810,12 +34160,12 @@
             <a:endParaRPr lang="en-US"/>
           </a:p>
         </c:txPr>
-        <c:crossAx val="241613440"/>
+        <c:crossAx val="208100352"/>
         <c:crosses val="autoZero"/>
         <c:crossBetween val="midCat"/>
       </c:valAx>
       <c:valAx>
-        <c:axId val="241613440"/>
+        <c:axId val="208100352"/>
         <c:scaling>
           <c:orientation val="minMax"/>
           <c:max val="25"/>
@@ -33852,7 +34202,7 @@
             <a:endParaRPr lang="en-US"/>
           </a:p>
         </c:txPr>
-        <c:crossAx val="241611520"/>
+        <c:crossAx val="208098432"/>
         <c:crosses val="autoZero"/>
         <c:crossBetween val="midCat"/>
       </c:valAx>
@@ -34158,11 +34508,11 @@
           <c:showBubbleSize val="0"/>
         </c:dLbls>
         <c:gapWidth val="150"/>
-        <c:axId val="213047936"/>
-        <c:axId val="213050880"/>
+        <c:axId val="148116224"/>
+        <c:axId val="148117760"/>
       </c:barChart>
       <c:catAx>
-        <c:axId val="213047936"/>
+        <c:axId val="148116224"/>
         <c:scaling>
           <c:orientation val="minMax"/>
         </c:scaling>
@@ -34190,7 +34540,7 @@
             <a:endParaRPr lang="en-US"/>
           </a:p>
         </c:txPr>
-        <c:crossAx val="213050880"/>
+        <c:crossAx val="148117760"/>
         <c:crosses val="autoZero"/>
         <c:auto val="1"/>
         <c:lblAlgn val="ctr"/>
@@ -34198,7 +34548,7 @@
         <c:noMultiLvlLbl val="0"/>
       </c:catAx>
       <c:valAx>
-        <c:axId val="213050880"/>
+        <c:axId val="148117760"/>
         <c:scaling>
           <c:orientation val="minMax"/>
         </c:scaling>
@@ -34233,7 +34583,7 @@
             <a:endParaRPr lang="en-US"/>
           </a:p>
         </c:txPr>
-        <c:crossAx val="213047936"/>
+        <c:crossAx val="148116224"/>
         <c:crosses val="autoZero"/>
         <c:crossBetween val="between"/>
       </c:valAx>
@@ -34897,11 +35247,11 @@
           <c:showPercent val="0"/>
           <c:showBubbleSize val="0"/>
         </c:dLbls>
-        <c:axId val="214434176"/>
-        <c:axId val="215081344"/>
+        <c:axId val="148162048"/>
+        <c:axId val="169673472"/>
       </c:scatterChart>
       <c:valAx>
-        <c:axId val="214434176"/>
+        <c:axId val="148162048"/>
         <c:scaling>
           <c:orientation val="minMax"/>
           <c:max val="2200"/>
@@ -34957,12 +35307,12 @@
             <a:endParaRPr lang="en-US"/>
           </a:p>
         </c:txPr>
-        <c:crossAx val="215081344"/>
+        <c:crossAx val="169673472"/>
         <c:crosses val="autoZero"/>
         <c:crossBetween val="midCat"/>
       </c:valAx>
       <c:valAx>
-        <c:axId val="215081344"/>
+        <c:axId val="169673472"/>
         <c:scaling>
           <c:orientation val="minMax"/>
         </c:scaling>
@@ -34997,7 +35347,7 @@
             <a:endParaRPr lang="en-US"/>
           </a:p>
         </c:txPr>
-        <c:crossAx val="214434176"/>
+        <c:crossAx val="148162048"/>
         <c:crosses val="autoZero"/>
         <c:crossBetween val="midCat"/>
       </c:valAx>
@@ -35638,11 +35988,11 @@
           <c:showPercent val="0"/>
           <c:showBubbleSize val="0"/>
         </c:dLbls>
-        <c:axId val="217185664"/>
-        <c:axId val="221322624"/>
+        <c:axId val="169828352"/>
+        <c:axId val="169832448"/>
       </c:scatterChart>
       <c:valAx>
-        <c:axId val="217185664"/>
+        <c:axId val="169828352"/>
         <c:scaling>
           <c:orientation val="minMax"/>
           <c:max val="2200"/>
@@ -35698,12 +36048,12 @@
             <a:endParaRPr lang="en-US"/>
           </a:p>
         </c:txPr>
-        <c:crossAx val="221322624"/>
+        <c:crossAx val="169832448"/>
         <c:crosses val="autoZero"/>
         <c:crossBetween val="midCat"/>
       </c:valAx>
       <c:valAx>
-        <c:axId val="221322624"/>
+        <c:axId val="169832448"/>
         <c:scaling>
           <c:orientation val="minMax"/>
         </c:scaling>
@@ -35738,7 +36088,7 @@
             <a:endParaRPr lang="en-US"/>
           </a:p>
         </c:txPr>
-        <c:crossAx val="217185664"/>
+        <c:crossAx val="169828352"/>
         <c:crosses val="autoZero"/>
         <c:crossBetween val="midCat"/>
       </c:valAx>
@@ -36282,11 +36632,11 @@
           <c:showPercent val="0"/>
           <c:showBubbleSize val="0"/>
         </c:dLbls>
-        <c:axId val="221342336"/>
-        <c:axId val="221358720"/>
+        <c:axId val="169938944"/>
+        <c:axId val="169999360"/>
       </c:scatterChart>
       <c:valAx>
-        <c:axId val="221342336"/>
+        <c:axId val="169938944"/>
         <c:scaling>
           <c:orientation val="minMax"/>
           <c:min val="0"/>
@@ -36341,12 +36691,12 @@
             <a:endParaRPr lang="en-US"/>
           </a:p>
         </c:txPr>
-        <c:crossAx val="221358720"/>
+        <c:crossAx val="169999360"/>
         <c:crosses val="autoZero"/>
         <c:crossBetween val="midCat"/>
       </c:valAx>
       <c:valAx>
-        <c:axId val="221358720"/>
+        <c:axId val="169999360"/>
         <c:scaling>
           <c:orientation val="minMax"/>
           <c:max val="4000000"/>
@@ -36383,7 +36733,7 @@
             <a:endParaRPr lang="en-US"/>
           </a:p>
         </c:txPr>
-        <c:crossAx val="221342336"/>
+        <c:crossAx val="169938944"/>
         <c:crosses val="autoZero"/>
         <c:crossBetween val="midCat"/>
       </c:valAx>
@@ -36826,11 +37176,11 @@
           <c:showPercent val="0"/>
           <c:showBubbleSize val="0"/>
         </c:dLbls>
-        <c:axId val="222797824"/>
-        <c:axId val="222799744"/>
+        <c:axId val="170758528"/>
+        <c:axId val="170760448"/>
       </c:scatterChart>
       <c:valAx>
-        <c:axId val="222797824"/>
+        <c:axId val="170758528"/>
         <c:scaling>
           <c:orientation val="minMax"/>
           <c:max val="101000"/>
@@ -36890,12 +37240,12 @@
             <a:endParaRPr lang="en-US"/>
           </a:p>
         </c:txPr>
-        <c:crossAx val="222799744"/>
+        <c:crossAx val="170760448"/>
         <c:crossesAt val="1.0000000000000002E-3"/>
         <c:crossBetween val="midCat"/>
       </c:valAx>
       <c:valAx>
-        <c:axId val="222799744"/>
+        <c:axId val="170760448"/>
         <c:scaling>
           <c:logBase val="10"/>
           <c:orientation val="minMax"/>
@@ -36931,7 +37281,7 @@
             <a:endParaRPr lang="en-US"/>
           </a:p>
         </c:txPr>
-        <c:crossAx val="222797824"/>
+        <c:crossAx val="170758528"/>
         <c:crosses val="autoZero"/>
         <c:crossBetween val="midCat"/>
       </c:valAx>
@@ -37613,11 +37963,11 @@
           <c:showPercent val="0"/>
           <c:showBubbleSize val="0"/>
         </c:dLbls>
-        <c:axId val="223216000"/>
-        <c:axId val="223217920"/>
+        <c:axId val="183501568"/>
+        <c:axId val="183503488"/>
       </c:scatterChart>
       <c:valAx>
-        <c:axId val="223216000"/>
+        <c:axId val="183501568"/>
         <c:scaling>
           <c:orientation val="minMax"/>
           <c:max val="2100000"/>
@@ -37673,12 +38023,12 @@
             <a:endParaRPr lang="en-US"/>
           </a:p>
         </c:txPr>
-        <c:crossAx val="223217920"/>
+        <c:crossAx val="183503488"/>
         <c:crosses val="autoZero"/>
         <c:crossBetween val="midCat"/>
       </c:valAx>
       <c:valAx>
-        <c:axId val="223217920"/>
+        <c:axId val="183503488"/>
         <c:scaling>
           <c:orientation val="minMax"/>
           <c:min val="0"/>
@@ -37714,7 +38064,7 @@
             <a:endParaRPr lang="en-US"/>
           </a:p>
         </c:txPr>
-        <c:crossAx val="223216000"/>
+        <c:crossAx val="183501568"/>
         <c:crosses val="autoZero"/>
         <c:crossBetween val="midCat"/>
       </c:valAx>
@@ -38416,11 +38766,11 @@
           <c:showPercent val="0"/>
           <c:showBubbleSize val="0"/>
         </c:dLbls>
-        <c:axId val="223585792"/>
-        <c:axId val="223587712"/>
+        <c:axId val="186140544"/>
+        <c:axId val="191262720"/>
       </c:scatterChart>
       <c:valAx>
-        <c:axId val="223585792"/>
+        <c:axId val="186140544"/>
         <c:scaling>
           <c:orientation val="minMax"/>
           <c:max val="2100000"/>
@@ -38480,12 +38830,12 @@
             <a:endParaRPr lang="en-US"/>
           </a:p>
         </c:txPr>
-        <c:crossAx val="223587712"/>
+        <c:crossAx val="191262720"/>
         <c:crosses val="autoZero"/>
         <c:crossBetween val="midCat"/>
       </c:valAx>
       <c:valAx>
-        <c:axId val="223587712"/>
+        <c:axId val="191262720"/>
         <c:scaling>
           <c:orientation val="minMax"/>
           <c:min val="0"/>
@@ -38521,7 +38871,7 @@
             <a:endParaRPr lang="en-US"/>
           </a:p>
         </c:txPr>
-        <c:crossAx val="223585792"/>
+        <c:crossAx val="186140544"/>
         <c:crosses val="autoZero"/>
         <c:crossBetween val="midCat"/>
       </c:valAx>
@@ -39070,11 +39420,11 @@
           <c:showPercent val="0"/>
           <c:showBubbleSize val="0"/>
         </c:dLbls>
-        <c:axId val="223620480"/>
-        <c:axId val="223628672"/>
+        <c:axId val="193642496"/>
+        <c:axId val="206462976"/>
       </c:scatterChart>
       <c:valAx>
-        <c:axId val="223620480"/>
+        <c:axId val="193642496"/>
         <c:scaling>
           <c:orientation val="minMax"/>
           <c:max val="8100000"/>
@@ -39130,12 +39480,12 @@
             <a:endParaRPr lang="en-US"/>
           </a:p>
         </c:txPr>
-        <c:crossAx val="223628672"/>
+        <c:crossAx val="206462976"/>
         <c:crosses val="autoZero"/>
         <c:crossBetween val="midCat"/>
       </c:valAx>
       <c:valAx>
-        <c:axId val="223628672"/>
+        <c:axId val="206462976"/>
         <c:scaling>
           <c:orientation val="minMax"/>
           <c:min val="0"/>
@@ -39171,7 +39521,7 @@
             <a:endParaRPr lang="en-US"/>
           </a:p>
         </c:txPr>
-        <c:crossAx val="223620480"/>
+        <c:crossAx val="193642496"/>
         <c:crosses val="autoZero"/>
         <c:crossBetween val="midCat"/>
       </c:valAx>
@@ -41379,7 +41729,7 @@
 </file>
 
 <file path=customXml/itemProps2.xml><?xml version="1.0" encoding="utf-8"?>
-<ds:datastoreItem xmlns:ds="http://schemas.openxmlformats.org/officeDocument/2006/customXml" ds:itemID="{134E1240-825B-47B9-A110-D51DA3F9CB5E}">
+<ds:datastoreItem xmlns:ds="http://schemas.openxmlformats.org/officeDocument/2006/customXml" ds:itemID="{AD535E0C-F5B9-4C8F-8BB2-A941A75609E7}">
   <ds:schemaRefs>
     <ds:schemaRef ds:uri="http://schemas.openxmlformats.org/officeDocument/2006/bibliography"/>
   </ds:schemaRefs>

</xml_diff>

<commit_message>
Gramma mistakes at abstract page fixed
</commit_message>
<xml_diff>
--- a/SD_CG-NAT_Denis_Plotnikov.docx
+++ b/SD_CG-NAT_Denis_Plotnikov.docx
@@ -436,27 +436,7 @@
                 <w:szCs w:val="28"/>
                 <w:lang w:val="en-US"/>
               </w:rPr>
-              <w:t xml:space="preserve"> to </w:t>
-            </w:r>
-            <w:proofErr w:type="spellStart"/>
-            <w:r>
-              <w:rPr>
-                <w:b/>
-                <w:sz w:val="28"/>
-                <w:szCs w:val="28"/>
-                <w:lang w:val="en-US"/>
-              </w:rPr>
-              <w:t>Skolkovo</w:t>
-            </w:r>
-            <w:proofErr w:type="spellEnd"/>
-            <w:r>
-              <w:rPr>
-                <w:b/>
-                <w:sz w:val="28"/>
-                <w:szCs w:val="28"/>
-                <w:lang w:val="en-US"/>
-              </w:rPr>
-              <w:t xml:space="preserve"> Institute of Science and Technology </w:t>
+              <w:t xml:space="preserve"> to Skolkovo Institute of Science and Technology </w:t>
             </w:r>
             <w:r>
               <w:rPr>
@@ -803,6 +783,8 @@
               </w:rPr>
               <w:t>ABSTRACT</w:t>
             </w:r>
+            <w:bookmarkStart w:id="0" w:name="_GoBack"/>
+            <w:bookmarkEnd w:id="0"/>
           </w:p>
           <w:p>
             <w:pPr>
@@ -839,7 +821,39 @@
                 <w:szCs w:val="28"/>
                 <w:lang w:val="en-US"/>
               </w:rPr>
-              <w:t xml:space="preserve"> For messages passing the stack of TCP/IP protocols widely used. The protocol performing address resolving </w:t>
+              <w:t xml:space="preserve"> F</w:t>
+            </w:r>
+            <w:r>
+              <w:rPr>
+                <w:sz w:val="28"/>
+                <w:szCs w:val="28"/>
+                <w:lang w:val="en-US"/>
+              </w:rPr>
+              <w:t>or message</w:t>
+            </w:r>
+            <w:r>
+              <w:rPr>
+                <w:sz w:val="28"/>
+                <w:szCs w:val="28"/>
+                <w:lang w:val="en-US"/>
+              </w:rPr>
+              <w:t xml:space="preserve"> passing the stack of TCP/IP protocols </w:t>
+            </w:r>
+            <w:r>
+              <w:rPr>
+                <w:sz w:val="28"/>
+                <w:szCs w:val="28"/>
+                <w:lang w:val="en-US"/>
+              </w:rPr>
+              <w:t xml:space="preserve">is </w:t>
+            </w:r>
+            <w:r>
+              <w:rPr>
+                <w:sz w:val="28"/>
+                <w:szCs w:val="28"/>
+                <w:lang w:val="en-US"/>
+              </w:rPr>
+              <w:t xml:space="preserve">widely used. The protocol performing address resolving </w:t>
             </w:r>
             <w:r>
               <w:rPr>
@@ -1004,17 +1018,7 @@
                 <w:szCs w:val="28"/>
                 <w:lang w:val="en-US"/>
               </w:rPr>
-              <w:t xml:space="preserve"> which allows to reduce the CG-NAT setup price and to keep the </w:t>
-            </w:r>
-            <w:bookmarkStart w:id="0" w:name="_GoBack"/>
-            <w:bookmarkEnd w:id="0"/>
-            <w:r>
-              <w:rPr>
-                <w:sz w:val="28"/>
-                <w:szCs w:val="28"/>
-                <w:lang w:val="en-US"/>
-              </w:rPr>
-              <w:t xml:space="preserve">performance at the level of specialized network devices. </w:t>
+              <w:t xml:space="preserve"> which allows to reduce the CG-NAT price and to keep the performance at the level of specialized network devices. </w:t>
             </w:r>
           </w:p>
           <w:p>
@@ -4917,7 +4921,7 @@
           <v:shape id="_x0000_i1025" type="#_x0000_t75" style="width:467.15pt;height:240.3pt" o:ole="">
             <v:imagedata r:id="rId10" o:title=""/>
           </v:shape>
-          <o:OLEObject Type="Embed" ProgID="Visio.Drawing.11" ShapeID="_x0000_i1025" DrawAspect="Content" ObjectID="_1491141529" r:id="rId11"/>
+          <o:OLEObject Type="Embed" ProgID="Visio.Drawing.11" ShapeID="_x0000_i1025" DrawAspect="Content" ObjectID="_1491141913" r:id="rId11"/>
         </w:object>
       </w:r>
       <w:proofErr w:type="gramStart"/>
@@ -27891,7 +27895,7 @@
                       <w:sz w:val="20"/>
                       <w:szCs w:val="20"/>
                     </w:rPr>
-                    <w:t>3</w:t>
+                    <w:t>1</w:t>
                   </w:r>
                   <w:r>
                     <w:rPr>
@@ -33528,11 +33532,11 @@
           <c:showPercent val="0"/>
           <c:showBubbleSize val="0"/>
         </c:dLbls>
-        <c:axId val="270013952"/>
-        <c:axId val="172160128"/>
+        <c:axId val="163373440"/>
+        <c:axId val="205194368"/>
       </c:scatterChart>
       <c:valAx>
-        <c:axId val="270013952"/>
+        <c:axId val="163373440"/>
         <c:scaling>
           <c:orientation val="minMax"/>
         </c:scaling>
@@ -33568,12 +33572,12 @@
             </a:solidFill>
           </a:ln>
         </c:spPr>
-        <c:crossAx val="172160128"/>
+        <c:crossAx val="205194368"/>
         <c:crosses val="autoZero"/>
         <c:crossBetween val="midCat"/>
       </c:valAx>
       <c:valAx>
-        <c:axId val="172160128"/>
+        <c:axId val="205194368"/>
         <c:scaling>
           <c:orientation val="minMax"/>
         </c:scaling>
@@ -33598,7 +33602,7 @@
             <a:noFill/>
           </a:ln>
         </c:spPr>
-        <c:crossAx val="270013952"/>
+        <c:crossAx val="163373440"/>
         <c:crosses val="autoZero"/>
         <c:crossBetween val="midCat"/>
       </c:valAx>
@@ -34635,11 +34639,11 @@
           <c:showPercent val="0"/>
           <c:showBubbleSize val="0"/>
         </c:dLbls>
-        <c:axId val="190075264"/>
-        <c:axId val="190077184"/>
+        <c:axId val="205096064"/>
+        <c:axId val="205097984"/>
       </c:scatterChart>
       <c:valAx>
-        <c:axId val="190075264"/>
+        <c:axId val="205096064"/>
         <c:scaling>
           <c:orientation val="minMax"/>
           <c:max val="16100000.000000002"/>
@@ -34696,12 +34700,12 @@
             <a:endParaRPr lang="en-US"/>
           </a:p>
         </c:txPr>
-        <c:crossAx val="190077184"/>
+        <c:crossAx val="205097984"/>
         <c:crosses val="autoZero"/>
         <c:crossBetween val="midCat"/>
       </c:valAx>
       <c:valAx>
-        <c:axId val="190077184"/>
+        <c:axId val="205097984"/>
         <c:scaling>
           <c:orientation val="minMax"/>
           <c:max val="1000"/>
@@ -34738,7 +34742,7 @@
             <a:endParaRPr lang="en-US"/>
           </a:p>
         </c:txPr>
-        <c:crossAx val="190075264"/>
+        <c:crossAx val="205096064"/>
         <c:crosses val="autoZero"/>
         <c:crossBetween val="midCat"/>
       </c:valAx>
@@ -35509,11 +35513,11 @@
           <c:showPercent val="0"/>
           <c:showBubbleSize val="0"/>
         </c:dLbls>
-        <c:axId val="190170240"/>
-        <c:axId val="190172160"/>
+        <c:axId val="205170560"/>
+        <c:axId val="205197312"/>
       </c:scatterChart>
       <c:valAx>
-        <c:axId val="190170240"/>
+        <c:axId val="205170560"/>
         <c:scaling>
           <c:orientation val="minMax"/>
           <c:max val="16200000.000000002"/>
@@ -35570,12 +35574,12 @@
             <a:endParaRPr lang="en-US"/>
           </a:p>
         </c:txPr>
-        <c:crossAx val="190172160"/>
+        <c:crossAx val="205197312"/>
         <c:crosses val="autoZero"/>
         <c:crossBetween val="midCat"/>
       </c:valAx>
       <c:valAx>
-        <c:axId val="190172160"/>
+        <c:axId val="205197312"/>
         <c:scaling>
           <c:orientation val="minMax"/>
           <c:max val="25"/>
@@ -35612,7 +35616,7 @@
             <a:endParaRPr lang="en-US"/>
           </a:p>
         </c:txPr>
-        <c:crossAx val="190170240"/>
+        <c:crossAx val="205170560"/>
         <c:crosses val="autoZero"/>
         <c:crossBetween val="midCat"/>
       </c:valAx>
@@ -36277,11 +36281,11 @@
           <c:showPercent val="0"/>
           <c:showBubbleSize val="0"/>
         </c:dLbls>
-        <c:axId val="173651072"/>
-        <c:axId val="173659264"/>
+        <c:axId val="124264832"/>
+        <c:axId val="271084544"/>
       </c:scatterChart>
       <c:valAx>
-        <c:axId val="173651072"/>
+        <c:axId val="124264832"/>
         <c:scaling>
           <c:orientation val="minMax"/>
           <c:max val="2200"/>
@@ -36337,12 +36341,12 @@
             <a:endParaRPr lang="en-US"/>
           </a:p>
         </c:txPr>
-        <c:crossAx val="173659264"/>
+        <c:crossAx val="271084544"/>
         <c:crosses val="autoZero"/>
         <c:crossBetween val="midCat"/>
       </c:valAx>
       <c:valAx>
-        <c:axId val="173659264"/>
+        <c:axId val="271084544"/>
         <c:scaling>
           <c:orientation val="minMax"/>
         </c:scaling>
@@ -36377,7 +36381,7 @@
             <a:endParaRPr lang="en-US"/>
           </a:p>
         </c:txPr>
-        <c:crossAx val="173651072"/>
+        <c:crossAx val="124264832"/>
         <c:crosses val="autoZero"/>
         <c:crossBetween val="midCat"/>
       </c:valAx>
@@ -37018,11 +37022,11 @@
           <c:showPercent val="0"/>
           <c:showBubbleSize val="0"/>
         </c:dLbls>
-        <c:axId val="174047616"/>
-        <c:axId val="174211456"/>
+        <c:axId val="124273408"/>
+        <c:axId val="124281600"/>
       </c:scatterChart>
       <c:valAx>
-        <c:axId val="174047616"/>
+        <c:axId val="124273408"/>
         <c:scaling>
           <c:orientation val="minMax"/>
           <c:max val="2200"/>
@@ -37078,12 +37082,12 @@
             <a:endParaRPr lang="en-US"/>
           </a:p>
         </c:txPr>
-        <c:crossAx val="174211456"/>
+        <c:crossAx val="124281600"/>
         <c:crosses val="autoZero"/>
         <c:crossBetween val="midCat"/>
       </c:valAx>
       <c:valAx>
-        <c:axId val="174211456"/>
+        <c:axId val="124281600"/>
         <c:scaling>
           <c:orientation val="minMax"/>
         </c:scaling>
@@ -37118,7 +37122,7 @@
             <a:endParaRPr lang="en-US"/>
           </a:p>
         </c:txPr>
-        <c:crossAx val="174047616"/>
+        <c:crossAx val="124273408"/>
         <c:crosses val="autoZero"/>
         <c:crossBetween val="midCat"/>
       </c:valAx>
@@ -37662,11 +37666,11 @@
           <c:showPercent val="0"/>
           <c:showBubbleSize val="0"/>
         </c:dLbls>
-        <c:axId val="174222720"/>
-        <c:axId val="174235008"/>
+        <c:axId val="124293120"/>
+        <c:axId val="124297216"/>
       </c:scatterChart>
       <c:valAx>
-        <c:axId val="174222720"/>
+        <c:axId val="124293120"/>
         <c:scaling>
           <c:orientation val="minMax"/>
           <c:min val="0"/>
@@ -37721,12 +37725,12 @@
             <a:endParaRPr lang="en-US"/>
           </a:p>
         </c:txPr>
-        <c:crossAx val="174235008"/>
+        <c:crossAx val="124297216"/>
         <c:crosses val="autoZero"/>
         <c:crossBetween val="midCat"/>
       </c:valAx>
       <c:valAx>
-        <c:axId val="174235008"/>
+        <c:axId val="124297216"/>
         <c:scaling>
           <c:orientation val="minMax"/>
           <c:max val="4000000"/>
@@ -37763,7 +37767,7 @@
             <a:endParaRPr lang="en-US"/>
           </a:p>
         </c:txPr>
-        <c:crossAx val="174222720"/>
+        <c:crossAx val="124293120"/>
         <c:crosses val="autoZero"/>
         <c:crossBetween val="midCat"/>
       </c:valAx>
@@ -38206,11 +38210,11 @@
           <c:showPercent val="0"/>
           <c:showBubbleSize val="0"/>
         </c:dLbls>
-        <c:axId val="174408448"/>
-        <c:axId val="174410368"/>
+        <c:axId val="124322944"/>
+        <c:axId val="124324864"/>
       </c:scatterChart>
       <c:valAx>
-        <c:axId val="174408448"/>
+        <c:axId val="124322944"/>
         <c:scaling>
           <c:orientation val="minMax"/>
           <c:max val="101000"/>
@@ -38270,12 +38274,12 @@
             <a:endParaRPr lang="en-US"/>
           </a:p>
         </c:txPr>
-        <c:crossAx val="174410368"/>
+        <c:crossAx val="124324864"/>
         <c:crossesAt val="1.0000000000000002E-3"/>
         <c:crossBetween val="midCat"/>
       </c:valAx>
       <c:valAx>
-        <c:axId val="174410368"/>
+        <c:axId val="124324864"/>
         <c:scaling>
           <c:logBase val="10"/>
           <c:orientation val="minMax"/>
@@ -38311,7 +38315,7 @@
             <a:endParaRPr lang="en-US"/>
           </a:p>
         </c:txPr>
-        <c:crossAx val="174408448"/>
+        <c:crossAx val="124322944"/>
         <c:crosses val="autoZero"/>
         <c:crossBetween val="midCat"/>
       </c:valAx>
@@ -38993,11 +38997,11 @@
           <c:showPercent val="0"/>
           <c:showBubbleSize val="0"/>
         </c:dLbls>
-        <c:axId val="176862336"/>
-        <c:axId val="176864256"/>
+        <c:axId val="124347904"/>
+        <c:axId val="124349824"/>
       </c:scatterChart>
       <c:valAx>
-        <c:axId val="176862336"/>
+        <c:axId val="124347904"/>
         <c:scaling>
           <c:orientation val="minMax"/>
           <c:max val="2100000"/>
@@ -39053,12 +39057,12 @@
             <a:endParaRPr lang="en-US"/>
           </a:p>
         </c:txPr>
-        <c:crossAx val="176864256"/>
+        <c:crossAx val="124349824"/>
         <c:crosses val="autoZero"/>
         <c:crossBetween val="midCat"/>
       </c:valAx>
       <c:valAx>
-        <c:axId val="176864256"/>
+        <c:axId val="124349824"/>
         <c:scaling>
           <c:orientation val="minMax"/>
           <c:min val="0"/>
@@ -39094,7 +39098,7 @@
             <a:endParaRPr lang="en-US"/>
           </a:p>
         </c:txPr>
-        <c:crossAx val="176862336"/>
+        <c:crossAx val="124347904"/>
         <c:crosses val="autoZero"/>
         <c:crossBetween val="midCat"/>
       </c:valAx>
@@ -39796,11 +39800,11 @@
           <c:showPercent val="0"/>
           <c:showBubbleSize val="0"/>
         </c:dLbls>
-        <c:axId val="186214656"/>
-        <c:axId val="189075840"/>
+        <c:axId val="124385920"/>
+        <c:axId val="124678912"/>
       </c:scatterChart>
       <c:valAx>
-        <c:axId val="186214656"/>
+        <c:axId val="124385920"/>
         <c:scaling>
           <c:orientation val="minMax"/>
           <c:max val="2100000"/>
@@ -39860,12 +39864,12 @@
             <a:endParaRPr lang="en-US"/>
           </a:p>
         </c:txPr>
-        <c:crossAx val="189075840"/>
+        <c:crossAx val="124678912"/>
         <c:crosses val="autoZero"/>
         <c:crossBetween val="midCat"/>
       </c:valAx>
       <c:valAx>
-        <c:axId val="189075840"/>
+        <c:axId val="124678912"/>
         <c:scaling>
           <c:orientation val="minMax"/>
           <c:min val="0"/>
@@ -39901,7 +39905,7 @@
             <a:endParaRPr lang="en-US"/>
           </a:p>
         </c:txPr>
-        <c:crossAx val="186214656"/>
+        <c:crossAx val="124385920"/>
         <c:crosses val="autoZero"/>
         <c:crossBetween val="midCat"/>
       </c:valAx>
@@ -40450,11 +40454,11 @@
           <c:showPercent val="0"/>
           <c:showBubbleSize val="0"/>
         </c:dLbls>
-        <c:axId val="189112704"/>
-        <c:axId val="189120896"/>
+        <c:axId val="124691968"/>
+        <c:axId val="124711680"/>
       </c:scatterChart>
       <c:valAx>
-        <c:axId val="189112704"/>
+        <c:axId val="124691968"/>
         <c:scaling>
           <c:orientation val="minMax"/>
           <c:max val="8100000"/>
@@ -40510,12 +40514,12 @@
             <a:endParaRPr lang="en-US"/>
           </a:p>
         </c:txPr>
-        <c:crossAx val="189120896"/>
+        <c:crossAx val="124711680"/>
         <c:crosses val="autoZero"/>
         <c:crossBetween val="midCat"/>
       </c:valAx>
       <c:valAx>
-        <c:axId val="189120896"/>
+        <c:axId val="124711680"/>
         <c:scaling>
           <c:orientation val="minMax"/>
           <c:min val="0"/>
@@ -40551,7 +40555,7 @@
             <a:endParaRPr lang="en-US"/>
           </a:p>
         </c:txPr>
-        <c:crossAx val="189112704"/>
+        <c:crossAx val="124691968"/>
         <c:crosses val="autoZero"/>
         <c:crossBetween val="midCat"/>
       </c:valAx>
@@ -41069,11 +41073,11 @@
           <c:showPercent val="0"/>
           <c:showBubbleSize val="0"/>
         </c:dLbls>
-        <c:axId val="189128064"/>
-        <c:axId val="189144448"/>
+        <c:axId val="146419712"/>
+        <c:axId val="172113920"/>
       </c:scatterChart>
       <c:valAx>
-        <c:axId val="189128064"/>
+        <c:axId val="146419712"/>
         <c:scaling>
           <c:orientation val="minMax"/>
           <c:max val="8100000"/>
@@ -41130,12 +41134,12 @@
             <a:endParaRPr lang="en-US"/>
           </a:p>
         </c:txPr>
-        <c:crossAx val="189144448"/>
+        <c:crossAx val="172113920"/>
         <c:crosses val="autoZero"/>
         <c:crossBetween val="midCat"/>
       </c:valAx>
       <c:valAx>
-        <c:axId val="189144448"/>
+        <c:axId val="172113920"/>
         <c:scaling>
           <c:orientation val="minMax"/>
           <c:min val="0"/>
@@ -41171,7 +41175,7 @@
             <a:endParaRPr lang="en-US"/>
           </a:p>
         </c:txPr>
-        <c:crossAx val="189128064"/>
+        <c:crossAx val="146419712"/>
         <c:crosses val="autoZero"/>
         <c:crossBetween val="midCat"/>
       </c:valAx>
@@ -43451,7 +43455,7 @@
 </file>
 
 <file path=customXml/itemProps2.xml><?xml version="1.0" encoding="utf-8"?>
-<ds:datastoreItem xmlns:ds="http://schemas.openxmlformats.org/officeDocument/2006/customXml" ds:itemID="{44D65378-10B7-45EF-A8F2-500C0B5159B9}">
+<ds:datastoreItem xmlns:ds="http://schemas.openxmlformats.org/officeDocument/2006/customXml" ds:itemID="{ECB0D4B9-D838-4437-8B06-1859A68C0A1C}">
   <ds:schemaRefs>
     <ds:schemaRef ds:uri="http://schemas.openxmlformats.org/officeDocument/2006/bibliography"/>
   </ds:schemaRefs>

</xml_diff>

<commit_message>
Next modifications to be done in Part 3
</commit_message>
<xml_diff>
--- a/SD_CG-NAT_Denis_Plotnikov.docx
+++ b/SD_CG-NAT_Denis_Plotnikov.docx
@@ -4944,7 +4944,7 @@
           <v:shape id="_x0000_i1025" type="#_x0000_t75" style="width:467.55pt;height:240.6pt" o:ole="">
             <v:imagedata r:id="rId10" o:title=""/>
           </v:shape>
-          <o:OLEObject Type="Embed" ProgID="Visio.Drawing.11" ShapeID="_x0000_i1025" DrawAspect="Content" ObjectID="_1491225230" r:id="rId11"/>
+          <o:OLEObject Type="Embed" ProgID="Visio.Drawing.11" ShapeID="_x0000_i1025" DrawAspect="Content" ObjectID="_1491229606" r:id="rId11"/>
         </w:object>
       </w:r>
       <w:proofErr w:type="gramStart"/>
@@ -16010,17 +16010,66 @@
           <w:b/>
           <w:sz w:val="40"/>
           <w:szCs w:val="40"/>
-          <w:lang w:val="en-US"/>
-        </w:rPr>
-      </w:pPr>
-      <w:bookmarkStart w:id="20" w:name="_GoBack"/>
+        </w:rPr>
+      </w:pPr>
+    </w:p>
+    <w:p>
+      <w:pPr>
+        <w:pStyle w:val="NoSpacing"/>
+        <w:jc w:val="both"/>
+        <w:outlineLvl w:val="0"/>
+        <w:rPr>
+          <w:b/>
+          <w:sz w:val="40"/>
+          <w:szCs w:val="40"/>
+          <w:lang w:val="en-US"/>
+        </w:rPr>
+      </w:pPr>
+      <w:bookmarkStart w:id="20" w:name="_Toc417482629"/>
+      <w:proofErr w:type="gramStart"/>
+      <w:r>
+        <w:rPr>
+          <w:b/>
+          <w:sz w:val="40"/>
+          <w:szCs w:val="40"/>
+          <w:lang w:val="en-US"/>
+        </w:rPr>
+        <w:t>Part 3.</w:t>
+      </w:r>
+      <w:proofErr w:type="gramEnd"/>
+      <w:r>
+        <w:rPr>
+          <w:b/>
+          <w:sz w:val="40"/>
+          <w:szCs w:val="40"/>
+          <w:lang w:val="en-US"/>
+        </w:rPr>
+        <w:t xml:space="preserve"> </w:t>
+      </w:r>
+      <w:r>
+        <w:rPr>
+          <w:b/>
+          <w:sz w:val="40"/>
+          <w:szCs w:val="40"/>
+          <w:lang w:val="en-US"/>
+        </w:rPr>
+        <w:t>RESULT</w:t>
+      </w:r>
+      <w:r>
+        <w:rPr>
+          <w:b/>
+          <w:sz w:val="40"/>
+          <w:szCs w:val="40"/>
+          <w:lang w:val="en-US"/>
+        </w:rPr>
+        <w:t>S</w:t>
+      </w:r>
       <w:bookmarkEnd w:id="20"/>
     </w:p>
     <w:p>
       <w:pPr>
         <w:pStyle w:val="NoSpacing"/>
         <w:jc w:val="both"/>
-        <w:outlineLvl w:val="0"/>
         <w:rPr>
           <w:b/>
           <w:sz w:val="40"/>
@@ -16028,18 +16077,20 @@
           <w:lang w:val="en-US"/>
         </w:rPr>
       </w:pPr>
-      <w:bookmarkStart w:id="21" w:name="_Toc417482629"/>
-      <w:proofErr w:type="gramStart"/>
-      <w:r>
+    </w:p>
+    <w:p>
+      <w:pPr>
+        <w:pStyle w:val="NoSpacing"/>
+        <w:jc w:val="both"/>
+        <w:outlineLvl w:val="1"/>
         <w:rPr>
           <w:b/>
           <w:sz w:val="40"/>
           <w:szCs w:val="40"/>
           <w:lang w:val="en-US"/>
         </w:rPr>
-        <w:t>Part 3.</w:t>
-      </w:r>
-      <w:proofErr w:type="gramEnd"/>
+      </w:pPr>
+      <w:bookmarkStart w:id="21" w:name="_Toc417482630"/>
       <w:r>
         <w:rPr>
           <w:b/>
@@ -16047,7 +16098,7 @@
           <w:szCs w:val="40"/>
           <w:lang w:val="en-US"/>
         </w:rPr>
-        <w:t xml:space="preserve"> </w:t>
+        <w:t>3.1</w:t>
       </w:r>
       <w:r>
         <w:rPr>
@@ -16056,23 +16107,28 @@
           <w:szCs w:val="40"/>
           <w:lang w:val="en-US"/>
         </w:rPr>
-        <w:t>RESULT</w:t>
-      </w:r>
-      <w:r>
+        <w:t xml:space="preserve"> Evaluation</w:t>
+      </w:r>
+      <w:bookmarkEnd w:id="21"/>
+    </w:p>
+    <w:p>
+      <w:pPr>
+        <w:pStyle w:val="NoSpacing"/>
+        <w:jc w:val="both"/>
         <w:rPr>
           <w:b/>
           <w:sz w:val="40"/>
           <w:szCs w:val="40"/>
           <w:lang w:val="en-US"/>
         </w:rPr>
-        <w:t>S</w:t>
-      </w:r>
-      <w:bookmarkEnd w:id="21"/>
+      </w:pPr>
+      <w:bookmarkStart w:id="22" w:name="_Toc417482631"/>
     </w:p>
     <w:p>
       <w:pPr>
         <w:pStyle w:val="NoSpacing"/>
         <w:jc w:val="both"/>
+        <w:outlineLvl w:val="2"/>
         <w:rPr>
           <w:b/>
           <w:sz w:val="40"/>
@@ -16080,6 +16136,213 @@
           <w:lang w:val="en-US"/>
         </w:rPr>
       </w:pPr>
+      <w:r>
+        <w:rPr>
+          <w:b/>
+          <w:sz w:val="40"/>
+          <w:szCs w:val="40"/>
+          <w:lang w:val="en-US"/>
+        </w:rPr>
+        <w:t>3.1.1 Measurement setup</w:t>
+      </w:r>
+      <w:bookmarkEnd w:id="22"/>
+    </w:p>
+    <w:p>
+      <w:pPr>
+        <w:pStyle w:val="NoSpacing"/>
+        <w:jc w:val="both"/>
+        <w:rPr>
+          <w:b/>
+          <w:sz w:val="40"/>
+          <w:szCs w:val="40"/>
+          <w:lang w:val="en-US"/>
+        </w:rPr>
+      </w:pPr>
+    </w:p>
+    <w:p>
+      <w:pPr>
+        <w:pStyle w:val="NoSpacing"/>
+        <w:jc w:val="both"/>
+        <w:rPr>
+          <w:b/>
+          <w:sz w:val="40"/>
+          <w:szCs w:val="40"/>
+          <w:lang w:val="en-US"/>
+        </w:rPr>
+      </w:pPr>
+      <w:r>
+        <w:rPr>
+          <w:b/>
+          <w:sz w:val="40"/>
+          <w:szCs w:val="40"/>
+          <w:lang w:val="en-US"/>
+        </w:rPr>
+        <w:t>&lt;</w:t>
+      </w:r>
+      <w:proofErr w:type="gramStart"/>
+      <w:r>
+        <w:rPr>
+          <w:b/>
+          <w:sz w:val="40"/>
+          <w:szCs w:val="40"/>
+          <w:lang w:val="en-US"/>
+        </w:rPr>
+        <w:t>system</w:t>
+      </w:r>
+      <w:proofErr w:type="gramEnd"/>
+      <w:r>
+        <w:rPr>
+          <w:b/>
+          <w:sz w:val="40"/>
+          <w:szCs w:val="40"/>
+          <w:lang w:val="en-US"/>
+        </w:rPr>
+        <w:t xml:space="preserve"> parameters&gt;</w:t>
+      </w:r>
+    </w:p>
+    <w:p>
+      <w:pPr>
+        <w:pStyle w:val="NoSpacing"/>
+        <w:jc w:val="both"/>
+        <w:rPr>
+          <w:b/>
+          <w:sz w:val="40"/>
+          <w:szCs w:val="40"/>
+          <w:lang w:val="en-US"/>
+        </w:rPr>
+      </w:pPr>
+    </w:p>
+    <w:p>
+      <w:pPr>
+        <w:pStyle w:val="NoSpacing"/>
+        <w:jc w:val="both"/>
+        <w:outlineLvl w:val="2"/>
+        <w:rPr>
+          <w:b/>
+          <w:sz w:val="40"/>
+          <w:szCs w:val="40"/>
+          <w:lang w:val="en-US"/>
+        </w:rPr>
+      </w:pPr>
+      <w:bookmarkStart w:id="23" w:name="_Toc417482632"/>
+      <w:r>
+        <w:rPr>
+          <w:b/>
+          <w:sz w:val="40"/>
+          <w:szCs w:val="40"/>
+          <w:lang w:val="en-US"/>
+        </w:rPr>
+        <w:t>3.1.2 Experimental methodology</w:t>
+      </w:r>
+      <w:bookmarkEnd w:id="23"/>
+    </w:p>
+    <w:p>
+      <w:pPr>
+        <w:pStyle w:val="NoSpacing"/>
+        <w:jc w:val="both"/>
+        <w:rPr>
+          <w:sz w:val="28"/>
+          <w:szCs w:val="28"/>
+          <w:lang w:val="en-US"/>
+        </w:rPr>
+      </w:pPr>
+    </w:p>
+    <w:p>
+      <w:pPr>
+        <w:pStyle w:val="NoSpacing"/>
+        <w:jc w:val="both"/>
+        <w:rPr>
+          <w:sz w:val="28"/>
+          <w:szCs w:val="28"/>
+          <w:lang w:val="en-US"/>
+        </w:rPr>
+      </w:pPr>
+      <w:r>
+        <w:rPr>
+          <w:sz w:val="28"/>
+          <w:szCs w:val="28"/>
+          <w:lang w:val="en-US"/>
+        </w:rPr>
+        <w:t xml:space="preserve">In getting metrics values the test setup plays a key role. The values of the metrics are highly dependent on the test methodology. </w:t>
+      </w:r>
+    </w:p>
+    <w:p>
+      <w:pPr>
+        <w:pStyle w:val="NoSpacing"/>
+        <w:jc w:val="both"/>
+        <w:rPr>
+          <w:sz w:val="28"/>
+          <w:szCs w:val="28"/>
+          <w:lang w:val="en-US"/>
+        </w:rPr>
+      </w:pPr>
+      <w:r>
+        <w:rPr>
+          <w:sz w:val="28"/>
+          <w:szCs w:val="28"/>
+          <w:lang w:val="en-US"/>
+        </w:rPr>
+        <w:t>To get the values of interest the following setup was used. There were packets with mostly unique (more than 99%) tuples of IP and Port number in the packet set. The test routine gave this packet set as an input to the testing NAT routine. The routine processed each packet and change the values of IP, port number and checksums in the packet saving this data at the same packet set. Once all packets processed the routine performed backward translation simulating the response of the node from the outer network to the just translated and transmitted packet. After all packet processing has been done the check for translation correctness was performed.</w:t>
+      </w:r>
+    </w:p>
+    <w:p>
+      <w:pPr>
+        <w:pStyle w:val="NoSpacing"/>
+        <w:jc w:val="both"/>
+        <w:rPr>
+          <w:sz w:val="28"/>
+          <w:szCs w:val="28"/>
+          <w:lang w:val="en-US"/>
+        </w:rPr>
+      </w:pPr>
+      <w:r>
+        <w:rPr>
+          <w:sz w:val="28"/>
+          <w:szCs w:val="28"/>
+          <w:lang w:val="en-US"/>
+        </w:rPr>
+        <w:t xml:space="preserve">This testing routine was used in order to simulate the most intensive regime of network working: the nodes of the network are constantly trying to communicate with nodes in the outer network but the NAT device is offline, then the NAT </w:t>
+      </w:r>
+      <w:r>
+        <w:rPr>
+          <w:sz w:val="28"/>
+          <w:szCs w:val="28"/>
+          <w:lang w:val="en-US"/>
+        </w:rPr>
+        <w:lastRenderedPageBreak/>
+        <w:t xml:space="preserve">device is switched on and right away starts serving the nodes connection, creating and performing new translations. This routine is more computationally intense that just packet translation because the creating of a new connection costs more than just a packet translating as it includes search for the connection translation data and if it was not found than creating of a new translation entry is done. </w:t>
+      </w:r>
+    </w:p>
+    <w:p>
+      <w:pPr>
+        <w:pStyle w:val="NoSpacing"/>
+        <w:jc w:val="both"/>
+        <w:rPr>
+          <w:sz w:val="28"/>
+          <w:szCs w:val="28"/>
+          <w:lang w:val="en-US"/>
+        </w:rPr>
+      </w:pPr>
+      <w:r>
+        <w:rPr>
+          <w:sz w:val="28"/>
+          <w:szCs w:val="28"/>
+          <w:lang w:val="en-US"/>
+        </w:rPr>
+        <w:t>This is the worst case scenario of network operating. The kind of testing used, allows getting the fair level of the NAT device performance.</w:t>
+      </w:r>
+    </w:p>
+    <w:p>
+      <w:pPr>
+        <w:pStyle w:val="NoSpacing"/>
+        <w:jc w:val="both"/>
+        <w:rPr>
+          <w:b/>
+          <w:sz w:val="40"/>
+          <w:szCs w:val="40"/>
+          <w:lang w:val="en-US"/>
+        </w:rPr>
+      </w:pPr>
     </w:p>
     <w:p>
       <w:pPr>
@@ -16093,7 +16356,7 @@
           <w:lang w:val="en-US"/>
         </w:rPr>
       </w:pPr>
-      <w:bookmarkStart w:id="22" w:name="_Toc417482630"/>
+      <w:bookmarkStart w:id="24" w:name="_Toc417482633"/>
       <w:r>
         <w:rPr>
           <w:b/>
@@ -16101,7 +16364,7 @@
           <w:szCs w:val="40"/>
           <w:lang w:val="en-US"/>
         </w:rPr>
-        <w:t>3.1</w:t>
+        <w:t>3.</w:t>
       </w:r>
       <w:r>
         <w:rPr>
@@ -16110,35 +16373,26 @@
           <w:szCs w:val="40"/>
           <w:lang w:val="en-US"/>
         </w:rPr>
-        <w:t xml:space="preserve"> Evaluation</w:t>
-      </w:r>
-      <w:bookmarkEnd w:id="22"/>
-    </w:p>
-    <w:p>
-      <w:pPr>
-        <w:pStyle w:val="NoSpacing"/>
-        <w:jc w:val="both"/>
+        <w:t>2</w:t>
+      </w:r>
+      <w:r>
         <w:rPr>
           <w:b/>
           <w:sz w:val="40"/>
           <w:szCs w:val="40"/>
           <w:lang w:val="en-US"/>
         </w:rPr>
-      </w:pPr>
-      <w:bookmarkStart w:id="23" w:name="_Toc417482631"/>
-    </w:p>
-    <w:p>
-      <w:pPr>
-        <w:pStyle w:val="NoSpacing"/>
-        <w:jc w:val="both"/>
-        <w:outlineLvl w:val="2"/>
+        <w:t xml:space="preserve"> </w:t>
+      </w:r>
+      <w:r>
         <w:rPr>
           <w:b/>
           <w:sz w:val="40"/>
           <w:szCs w:val="40"/>
           <w:lang w:val="en-US"/>
         </w:rPr>
-      </w:pPr>
+        <w:t>Result</w:t>
+      </w:r>
       <w:r>
         <w:rPr>
           <w:b/>
@@ -16146,33 +16400,26 @@
           <w:szCs w:val="40"/>
           <w:lang w:val="en-US"/>
         </w:rPr>
-        <w:t>3.1.1 Measurement setup</w:t>
-      </w:r>
-      <w:bookmarkEnd w:id="23"/>
-    </w:p>
-    <w:p>
-      <w:pPr>
-        <w:pStyle w:val="NoSpacing"/>
-        <w:jc w:val="both"/>
+        <w:t>s</w:t>
+      </w:r>
+      <w:r>
         <w:rPr>
           <w:b/>
           <w:sz w:val="40"/>
           <w:szCs w:val="40"/>
           <w:lang w:val="en-US"/>
         </w:rPr>
-      </w:pPr>
-    </w:p>
-    <w:p>
-      <w:pPr>
-        <w:pStyle w:val="NoSpacing"/>
-        <w:jc w:val="both"/>
+        <w:t xml:space="preserve"> d</w:t>
+      </w:r>
+      <w:r>
         <w:rPr>
           <w:b/>
           <w:sz w:val="40"/>
           <w:szCs w:val="40"/>
           <w:lang w:val="en-US"/>
         </w:rPr>
-      </w:pPr>
+        <w:t>iscus</w:t>
+      </w:r>
       <w:r>
         <w:rPr>
           <w:b/>
@@ -16180,9 +16427,8 @@
           <w:szCs w:val="40"/>
           <w:lang w:val="en-US"/>
         </w:rPr>
-        <w:t>&lt;</w:t>
-      </w:r>
-      <w:proofErr w:type="gramStart"/>
+        <w:t>s</w:t>
+      </w:r>
       <w:r>
         <w:rPr>
           <w:b/>
@@ -16190,258 +16436,9 @@
           <w:szCs w:val="40"/>
           <w:lang w:val="en-US"/>
         </w:rPr>
-        <w:t>system</w:t>
-      </w:r>
-      <w:proofErr w:type="gramEnd"/>
-      <w:r>
-        <w:rPr>
-          <w:b/>
-          <w:sz w:val="40"/>
-          <w:szCs w:val="40"/>
-          <w:lang w:val="en-US"/>
-        </w:rPr>
-        <w:t xml:space="preserve"> parameters&gt;</w:t>
-      </w:r>
-    </w:p>
-    <w:p>
-      <w:pPr>
-        <w:pStyle w:val="NoSpacing"/>
-        <w:jc w:val="both"/>
-        <w:rPr>
-          <w:b/>
-          <w:sz w:val="40"/>
-          <w:szCs w:val="40"/>
-          <w:lang w:val="en-US"/>
-        </w:rPr>
-      </w:pPr>
-    </w:p>
-    <w:p>
-      <w:pPr>
-        <w:pStyle w:val="NoSpacing"/>
-        <w:jc w:val="both"/>
-        <w:outlineLvl w:val="2"/>
-        <w:rPr>
-          <w:b/>
-          <w:sz w:val="40"/>
-          <w:szCs w:val="40"/>
-          <w:lang w:val="en-US"/>
-        </w:rPr>
-      </w:pPr>
-      <w:bookmarkStart w:id="24" w:name="_Toc417482632"/>
-      <w:r>
-        <w:rPr>
-          <w:b/>
-          <w:sz w:val="40"/>
-          <w:szCs w:val="40"/>
-          <w:lang w:val="en-US"/>
-        </w:rPr>
-        <w:t>3.1.2 Experimental methodology</w:t>
+        <w:t>ion</w:t>
       </w:r>
       <w:bookmarkEnd w:id="24"/>
-    </w:p>
-    <w:p>
-      <w:pPr>
-        <w:pStyle w:val="NoSpacing"/>
-        <w:jc w:val="both"/>
-        <w:rPr>
-          <w:sz w:val="28"/>
-          <w:szCs w:val="28"/>
-          <w:lang w:val="en-US"/>
-        </w:rPr>
-      </w:pPr>
-    </w:p>
-    <w:p>
-      <w:pPr>
-        <w:pStyle w:val="NoSpacing"/>
-        <w:jc w:val="both"/>
-        <w:rPr>
-          <w:sz w:val="28"/>
-          <w:szCs w:val="28"/>
-          <w:lang w:val="en-US"/>
-        </w:rPr>
-      </w:pPr>
-      <w:r>
-        <w:rPr>
-          <w:sz w:val="28"/>
-          <w:szCs w:val="28"/>
-          <w:lang w:val="en-US"/>
-        </w:rPr>
-        <w:t xml:space="preserve">In getting metrics values the test setup plays a key role. The values of the metrics are highly dependent on the test methodology. </w:t>
-      </w:r>
-    </w:p>
-    <w:p>
-      <w:pPr>
-        <w:pStyle w:val="NoSpacing"/>
-        <w:jc w:val="both"/>
-        <w:rPr>
-          <w:sz w:val="28"/>
-          <w:szCs w:val="28"/>
-          <w:lang w:val="en-US"/>
-        </w:rPr>
-      </w:pPr>
-      <w:r>
-        <w:rPr>
-          <w:sz w:val="28"/>
-          <w:szCs w:val="28"/>
-          <w:lang w:val="en-US"/>
-        </w:rPr>
-        <w:t>To get the values of interest the following setup was used. There were packets with mostly unique (more than 99%) tuples of IP and Port number in the packet set. The test routine gave this packet set as an input to the testing NAT routine. The routine processed each packet and change the values of IP, port number and checksums in the packet saving this data at the same packet set. Once all packets processed the routine performed backward translation simulating the response of the node from the outer network to the just translated and transmitted packet. After all packet processing has been done the check for translation correctness was performed.</w:t>
-      </w:r>
-    </w:p>
-    <w:p>
-      <w:pPr>
-        <w:pStyle w:val="NoSpacing"/>
-        <w:jc w:val="both"/>
-        <w:rPr>
-          <w:sz w:val="28"/>
-          <w:szCs w:val="28"/>
-          <w:lang w:val="en-US"/>
-        </w:rPr>
-      </w:pPr>
-      <w:r>
-        <w:rPr>
-          <w:sz w:val="28"/>
-          <w:szCs w:val="28"/>
-          <w:lang w:val="en-US"/>
-        </w:rPr>
-        <w:t xml:space="preserve">This testing routine was used in order to simulate the most intensive regime of network working: the nodes of the network are constantly trying to communicate with nodes in the outer network but the NAT device is offline, then the NAT </w:t>
-      </w:r>
-      <w:r>
-        <w:rPr>
-          <w:sz w:val="28"/>
-          <w:szCs w:val="28"/>
-          <w:lang w:val="en-US"/>
-        </w:rPr>
-        <w:lastRenderedPageBreak/>
-        <w:t xml:space="preserve">device is switched on and right away starts serving the nodes connection, creating and performing new translations. This routine is more computationally intense that just packet translation because the creating of a new connection costs more than just a packet translating as it includes search for the connection translation data and if it was not found than creating of a new translation entry is done. </w:t>
-      </w:r>
-    </w:p>
-    <w:p>
-      <w:pPr>
-        <w:pStyle w:val="NoSpacing"/>
-        <w:jc w:val="both"/>
-        <w:rPr>
-          <w:sz w:val="28"/>
-          <w:szCs w:val="28"/>
-          <w:lang w:val="en-US"/>
-        </w:rPr>
-      </w:pPr>
-      <w:r>
-        <w:rPr>
-          <w:sz w:val="28"/>
-          <w:szCs w:val="28"/>
-          <w:lang w:val="en-US"/>
-        </w:rPr>
-        <w:t>This is the worst case scenario of network operating. The kind of testing used, allows getting the fair level of the NAT device performance.</w:t>
-      </w:r>
-    </w:p>
-    <w:p>
-      <w:pPr>
-        <w:pStyle w:val="NoSpacing"/>
-        <w:jc w:val="both"/>
-        <w:rPr>
-          <w:b/>
-          <w:sz w:val="40"/>
-          <w:szCs w:val="40"/>
-          <w:lang w:val="en-US"/>
-        </w:rPr>
-      </w:pPr>
-    </w:p>
-    <w:p>
-      <w:pPr>
-        <w:pStyle w:val="NoSpacing"/>
-        <w:jc w:val="both"/>
-        <w:outlineLvl w:val="1"/>
-        <w:rPr>
-          <w:b/>
-          <w:sz w:val="40"/>
-          <w:szCs w:val="40"/>
-          <w:lang w:val="en-US"/>
-        </w:rPr>
-      </w:pPr>
-      <w:bookmarkStart w:id="25" w:name="_Toc417482633"/>
-      <w:r>
-        <w:rPr>
-          <w:b/>
-          <w:sz w:val="40"/>
-          <w:szCs w:val="40"/>
-          <w:lang w:val="en-US"/>
-        </w:rPr>
-        <w:t>3.</w:t>
-      </w:r>
-      <w:r>
-        <w:rPr>
-          <w:b/>
-          <w:sz w:val="40"/>
-          <w:szCs w:val="40"/>
-          <w:lang w:val="en-US"/>
-        </w:rPr>
-        <w:t>2</w:t>
-      </w:r>
-      <w:r>
-        <w:rPr>
-          <w:b/>
-          <w:sz w:val="40"/>
-          <w:szCs w:val="40"/>
-          <w:lang w:val="en-US"/>
-        </w:rPr>
-        <w:t xml:space="preserve"> </w:t>
-      </w:r>
-      <w:r>
-        <w:rPr>
-          <w:b/>
-          <w:sz w:val="40"/>
-          <w:szCs w:val="40"/>
-          <w:lang w:val="en-US"/>
-        </w:rPr>
-        <w:t>Result</w:t>
-      </w:r>
-      <w:r>
-        <w:rPr>
-          <w:b/>
-          <w:sz w:val="40"/>
-          <w:szCs w:val="40"/>
-          <w:lang w:val="en-US"/>
-        </w:rPr>
-        <w:t>s</w:t>
-      </w:r>
-      <w:r>
-        <w:rPr>
-          <w:b/>
-          <w:sz w:val="40"/>
-          <w:szCs w:val="40"/>
-          <w:lang w:val="en-US"/>
-        </w:rPr>
-        <w:t xml:space="preserve"> d</w:t>
-      </w:r>
-      <w:r>
-        <w:rPr>
-          <w:b/>
-          <w:sz w:val="40"/>
-          <w:szCs w:val="40"/>
-          <w:lang w:val="en-US"/>
-        </w:rPr>
-        <w:t>iscus</w:t>
-      </w:r>
-      <w:r>
-        <w:rPr>
-          <w:b/>
-          <w:sz w:val="40"/>
-          <w:szCs w:val="40"/>
-          <w:lang w:val="en-US"/>
-        </w:rPr>
-        <w:t>s</w:t>
-      </w:r>
-      <w:r>
-        <w:rPr>
-          <w:b/>
-          <w:sz w:val="40"/>
-          <w:szCs w:val="40"/>
-          <w:lang w:val="en-US"/>
-        </w:rPr>
-        <w:t>ion</w:t>
-      </w:r>
-      <w:bookmarkEnd w:id="25"/>
     </w:p>
     <w:p>
       <w:pPr>
@@ -16472,78 +16469,108 @@
         <w:pStyle w:val="NoSpacing"/>
         <w:jc w:val="both"/>
         <w:rPr>
+          <w:sz w:val="28"/>
+          <w:szCs w:val="28"/>
+          <w:lang w:val="en-US"/>
+        </w:rPr>
+      </w:pPr>
+      <w:r>
+        <w:rPr>
+          <w:sz w:val="28"/>
+          <w:szCs w:val="28"/>
+          <w:lang w:val="en-US"/>
+        </w:rPr>
+        <w:t xml:space="preserve">The following paragraphs show sequential improvement attempts and results achieved. </w:t>
+      </w:r>
+    </w:p>
+    <w:p>
+      <w:pPr>
+        <w:pStyle w:val="NoSpacing"/>
+        <w:jc w:val="both"/>
+        <w:rPr>
+          <w:b/>
+          <w:color w:val="FF0000"/>
+          <w:sz w:val="40"/>
+          <w:szCs w:val="40"/>
+          <w:lang w:val="en-US"/>
+        </w:rPr>
+      </w:pPr>
+      <w:r>
+        <w:rPr>
+          <w:sz w:val="28"/>
+          <w:szCs w:val="28"/>
+          <w:lang w:val="en-US"/>
+        </w:rPr>
+        <w:t>From now and further in this document the NAT translation lookup data structure is called a NAT table and the translation record is called NAT table entry. The NAT table and the NAT table entry structures and sizes can differ in further described experiments depending on underlying data structure used in each particular experiment.</w:t>
+      </w:r>
+    </w:p>
+    <w:p>
+      <w:pPr>
+        <w:pStyle w:val="NoSpacing"/>
+        <w:jc w:val="both"/>
+        <w:rPr>
           <w:b/>
           <w:sz w:val="32"/>
           <w:szCs w:val="32"/>
           <w:lang w:val="en-US"/>
         </w:rPr>
       </w:pPr>
-      <w:r>
-        <w:rPr>
-          <w:b/>
-          <w:sz w:val="32"/>
-          <w:szCs w:val="32"/>
-          <w:lang w:val="en-US"/>
-        </w:rPr>
-        <w:t>NAT</w:t>
-      </w:r>
-      <w:r>
-        <w:rPr>
-          <w:b/>
-          <w:sz w:val="32"/>
-          <w:szCs w:val="32"/>
-          <w:lang w:val="en-US"/>
-        </w:rPr>
-        <w:t xml:space="preserve"> Bottleneck</w:t>
-      </w:r>
     </w:p>
     <w:p>
       <w:pPr>
         <w:pStyle w:val="NoSpacing"/>
         <w:jc w:val="both"/>
+        <w:outlineLvl w:val="2"/>
         <w:rPr>
           <w:b/>
-          <w:sz w:val="32"/>
-          <w:szCs w:val="32"/>
-          <w:lang w:val="en-US"/>
-        </w:rPr>
-      </w:pPr>
+          <w:sz w:val="40"/>
+          <w:szCs w:val="40"/>
+          <w:lang w:val="en-US"/>
+        </w:rPr>
+      </w:pPr>
+      <w:bookmarkStart w:id="25" w:name="_Toc417482634"/>
+      <w:r>
+        <w:rPr>
+          <w:b/>
+          <w:sz w:val="40"/>
+          <w:szCs w:val="40"/>
+          <w:lang w:val="en-US"/>
+        </w:rPr>
+        <w:t>3.2.1 Results achieved</w:t>
+      </w:r>
+      <w:bookmarkEnd w:id="25"/>
+      <w:r>
+        <w:rPr>
+          <w:b/>
+          <w:sz w:val="40"/>
+          <w:szCs w:val="40"/>
+          <w:lang w:val="en-US"/>
+        </w:rPr>
+        <w:t xml:space="preserve"> </w:t>
+      </w:r>
     </w:p>
     <w:p>
       <w:pPr>
         <w:pStyle w:val="NoSpacing"/>
         <w:jc w:val="both"/>
-        <w:rPr>
-          <w:sz w:val="28"/>
-          <w:szCs w:val="28"/>
-          <w:lang w:val="en-US"/>
-        </w:rPr>
-      </w:pPr>
-      <w:r>
-        <w:rPr>
-          <w:sz w:val="28"/>
-          <w:szCs w:val="28"/>
-          <w:lang w:val="en-US"/>
-        </w:rPr>
-        <w:t xml:space="preserve">In this chapter the part of NAT system is to be investigated which has the most significant influence on overall NAT performance. Each NAT system should store information in some kind of data structure to be able to retrieve this information when it is necessary. Having in mind that the NAT should be able to support 65.5M unique translations, it is easy to conclude that its lookup data structure have to be able to store 65.5M records and the search process will take a majority of packet processing time because of the size of this data structure. To achieve the target packet processing rate (5.5M </w:t>
-      </w:r>
-      <w:proofErr w:type="spellStart"/>
-      <w:r>
-        <w:rPr>
-          <w:sz w:val="28"/>
-          <w:szCs w:val="28"/>
-          <w:lang w:val="en-US"/>
-        </w:rPr>
-        <w:t>pps</w:t>
-      </w:r>
-      <w:proofErr w:type="spellEnd"/>
-      <w:r>
-        <w:rPr>
-          <w:sz w:val="28"/>
-          <w:szCs w:val="28"/>
-          <w:lang w:val="en-US"/>
-        </w:rPr>
-        <w:t>) it is easy to calculate how many cycles could be spent on a packet. Having a processor working on 2.4GHz frequency we could spend 436 cycles per packet. Hence, our target performance characteristic in cycles per packet is 436.</w:t>
+        <w:outlineLvl w:val="1"/>
+        <w:rPr>
+          <w:b/>
+          <w:color w:val="FF0000"/>
+          <w:sz w:val="40"/>
+          <w:szCs w:val="40"/>
+          <w:lang w:val="en-US"/>
+        </w:rPr>
+      </w:pPr>
+      <w:r>
+        <w:rPr>
+          <w:b/>
+          <w:color w:val="FF0000"/>
+          <w:sz w:val="40"/>
+          <w:szCs w:val="40"/>
+          <w:lang w:val="en-US"/>
+        </w:rPr>
+        <w:t>&lt;THE CHAPTER ISN’T RELEVANT - NEEDS EDITING&gt;</w:t>
       </w:r>
     </w:p>
     <w:p>
@@ -16556,6 +16583,8 @@
           <w:lang w:val="en-US"/>
         </w:rPr>
       </w:pPr>
+      <w:bookmarkStart w:id="26" w:name="_GoBack"/>
+      <w:bookmarkEnd w:id="26"/>
       <w:r>
         <w:rPr>
           <w:sz w:val="28"/>
@@ -16679,7 +16708,7 @@
         </w:rPr>
         <w:lastRenderedPageBreak/>
         <w:drawing>
-          <wp:inline distT="0" distB="0" distL="0" distR="0" wp14:anchorId="7D117C8A" wp14:editId="22E3C55A">
+          <wp:inline distT="0" distB="0" distL="0" distR="0" wp14:anchorId="430C1705" wp14:editId="41DBF5A1">
             <wp:extent cx="6114553" cy="2377440"/>
             <wp:effectExtent l="0" t="0" r="0" b="0"/>
             <wp:docPr id="1" name="Chart 1"/>
@@ -16801,7 +16830,7 @@
           <w:lang w:val="en-US"/>
         </w:rPr>
         <w:drawing>
-          <wp:inline distT="0" distB="0" distL="0" distR="0" wp14:anchorId="1716D3E8" wp14:editId="61CC2653">
+          <wp:inline distT="0" distB="0" distL="0" distR="0" wp14:anchorId="2E6B0106" wp14:editId="5A130D5C">
             <wp:extent cx="6154310" cy="2600077"/>
             <wp:effectExtent l="0" t="0" r="0" b="0"/>
             <wp:docPr id="2" name="Chart 2"/>
@@ -16927,71 +16956,80 @@
           <w:szCs w:val="32"/>
           <w:lang w:val="en-US"/>
         </w:rPr>
-        <w:t xml:space="preserve">Testing of NAT lookup data structures and algorithms    </w:t>
-      </w:r>
-    </w:p>
-    <w:p>
-      <w:pPr>
-        <w:pStyle w:val="NoSpacing"/>
-        <w:jc w:val="both"/>
+        <w:t xml:space="preserve">NAT lookup data </w:t>
+      </w:r>
+      <w:r>
         <w:rPr>
           <w:b/>
           <w:sz w:val="32"/>
           <w:szCs w:val="32"/>
           <w:lang w:val="en-US"/>
         </w:rPr>
-      </w:pPr>
-    </w:p>
-    <w:p>
-      <w:pPr>
-        <w:pStyle w:val="NoSpacing"/>
-        <w:jc w:val="both"/>
-        <w:rPr>
-          <w:sz w:val="28"/>
-          <w:szCs w:val="28"/>
-          <w:lang w:val="en-US"/>
-        </w:rPr>
-      </w:pPr>
-    </w:p>
-    <w:p>
-      <w:pPr>
-        <w:spacing w:line="240" w:lineRule="auto"/>
-        <w:rPr>
-          <w:sz w:val="28"/>
-          <w:szCs w:val="28"/>
-          <w:lang w:val="en-US"/>
-        </w:rPr>
-      </w:pPr>
-      <w:r>
-        <w:rPr>
-          <w:sz w:val="28"/>
-          <w:szCs w:val="28"/>
-          <w:lang w:val="en-US"/>
-        </w:rPr>
-        <w:br w:type="page"/>
-      </w:r>
-    </w:p>
-    <w:p>
-      <w:pPr>
-        <w:pStyle w:val="NoSpacing"/>
-        <w:jc w:val="both"/>
+        <w:t>structures and algorithm choosing</w:t>
+      </w:r>
+      <w:r>
         <w:rPr>
           <w:b/>
           <w:sz w:val="32"/>
           <w:szCs w:val="32"/>
           <w:lang w:val="en-US"/>
         </w:rPr>
-      </w:pPr>
-      <w:r>
+        <w:t xml:space="preserve">  </w:t>
+      </w:r>
+    </w:p>
+    <w:p>
+      <w:pPr>
+        <w:pStyle w:val="NoSpacing"/>
+        <w:jc w:val="both"/>
+        <w:rPr>
+          <w:b/>
+          <w:sz w:val="28"/>
+          <w:szCs w:val="28"/>
+          <w:lang w:val="en-US"/>
+        </w:rPr>
+      </w:pPr>
+    </w:p>
+    <w:p>
+      <w:pPr>
+        <w:pStyle w:val="NoSpacing"/>
+        <w:jc w:val="both"/>
+        <w:rPr>
+          <w:sz w:val="28"/>
+          <w:szCs w:val="28"/>
+          <w:lang w:val="en-US"/>
+        </w:rPr>
+      </w:pPr>
+      <w:r>
+        <w:rPr>
+          <w:sz w:val="28"/>
+          <w:szCs w:val="28"/>
+          <w:lang w:val="en-US"/>
+        </w:rPr>
+        <w:t xml:space="preserve">   </w:t>
+      </w:r>
+    </w:p>
+    <w:p>
+      <w:pPr>
+        <w:pStyle w:val="NoSpacing"/>
+        <w:jc w:val="both"/>
+        <w:rPr>
+          <w:sz w:val="28"/>
+          <w:szCs w:val="28"/>
+          <w:lang w:val="en-US"/>
+        </w:rPr>
+      </w:pPr>
+    </w:p>
+    <w:p>
+      <w:pPr>
+        <w:pStyle w:val="NoSpacing"/>
+        <w:jc w:val="both"/>
         <w:rPr>
           <w:b/>
           <w:sz w:val="32"/>
           <w:szCs w:val="32"/>
           <w:lang w:val="en-US"/>
         </w:rPr>
-        <w:lastRenderedPageBreak/>
-        <w:t xml:space="preserve">NAT lookup data </w:t>
-      </w:r>
+      </w:pPr>
       <w:r>
         <w:rPr>
           <w:b/>
@@ -16999,7 +17037,7 @@
           <w:szCs w:val="32"/>
           <w:lang w:val="en-US"/>
         </w:rPr>
-        <w:t>structures and algorithm choosing</w:t>
+        <w:t>Tree-based NAT</w:t>
       </w:r>
       <w:r>
         <w:rPr>
@@ -17008,69 +17046,8 @@
           <w:szCs w:val="32"/>
           <w:lang w:val="en-US"/>
         </w:rPr>
-        <w:t xml:space="preserve">  </w:t>
-      </w:r>
-    </w:p>
-    <w:p>
-      <w:pPr>
-        <w:pStyle w:val="NoSpacing"/>
-        <w:jc w:val="both"/>
-        <w:rPr>
-          <w:b/>
-          <w:sz w:val="28"/>
-          <w:szCs w:val="28"/>
-          <w:lang w:val="en-US"/>
-        </w:rPr>
-      </w:pPr>
-    </w:p>
-    <w:p>
-      <w:pPr>
-        <w:pStyle w:val="NoSpacing"/>
-        <w:jc w:val="both"/>
-        <w:rPr>
-          <w:sz w:val="28"/>
-          <w:szCs w:val="28"/>
-          <w:lang w:val="en-US"/>
-        </w:rPr>
-      </w:pPr>
-      <w:r>
-        <w:rPr>
-          <w:sz w:val="28"/>
-          <w:szCs w:val="28"/>
-          <w:lang w:val="en-US"/>
-        </w:rPr>
-        <w:t xml:space="preserve">The following paragraphs show sequential improvement attempts and results achieved. </w:t>
-      </w:r>
-    </w:p>
-    <w:p>
-      <w:pPr>
-        <w:pStyle w:val="NoSpacing"/>
-        <w:jc w:val="both"/>
-        <w:rPr>
-          <w:sz w:val="28"/>
-          <w:szCs w:val="28"/>
-          <w:lang w:val="en-US"/>
-        </w:rPr>
-      </w:pPr>
-      <w:r>
-        <w:rPr>
-          <w:sz w:val="28"/>
-          <w:szCs w:val="28"/>
-          <w:lang w:val="en-US"/>
-        </w:rPr>
-        <w:t xml:space="preserve">From now and further in this document the NAT translation lookup data structure is called a NAT table and the translation record is called NAT table entry. The NAT table and the NAT table entry structures and sizes can differ in further described experiments depending on underlying data structure used in each particular experiment.   </w:t>
-      </w:r>
-    </w:p>
-    <w:p>
-      <w:pPr>
-        <w:pStyle w:val="NoSpacing"/>
-        <w:jc w:val="both"/>
-        <w:rPr>
-          <w:sz w:val="28"/>
-          <w:szCs w:val="28"/>
-          <w:lang w:val="en-US"/>
-        </w:rPr>
-      </w:pPr>
+        <w:t xml:space="preserve"> table</w:t>
+      </w:r>
     </w:p>
     <w:p>
       <w:pPr>
@@ -17083,36 +17060,54 @@
           <w:lang w:val="en-US"/>
         </w:rPr>
       </w:pPr>
-      <w:r>
-        <w:rPr>
-          <w:b/>
-          <w:sz w:val="32"/>
-          <w:szCs w:val="32"/>
-          <w:lang w:val="en-US"/>
-        </w:rPr>
-        <w:t>Tree-based NAT</w:t>
-      </w:r>
-      <w:r>
-        <w:rPr>
-          <w:b/>
-          <w:sz w:val="32"/>
-          <w:szCs w:val="32"/>
-          <w:lang w:val="en-US"/>
-        </w:rPr>
-        <w:t xml:space="preserve"> table</w:t>
-      </w:r>
     </w:p>
     <w:p>
       <w:pPr>
         <w:pStyle w:val="NoSpacing"/>
         <w:jc w:val="both"/>
         <w:rPr>
-          <w:b/>
-          <w:sz w:val="32"/>
-          <w:szCs w:val="32"/>
-          <w:lang w:val="en-US"/>
-        </w:rPr>
-      </w:pPr>
+          <w:sz w:val="28"/>
+          <w:szCs w:val="28"/>
+          <w:lang w:val="en-US"/>
+        </w:rPr>
+      </w:pPr>
+      <w:r>
+        <w:rPr>
+          <w:sz w:val="28"/>
+          <w:szCs w:val="28"/>
+          <w:lang w:val="en-US"/>
+        </w:rPr>
+        <w:lastRenderedPageBreak/>
+        <w:t xml:space="preserve">The simplest data algorithm and data structure with </w:t>
+      </w:r>
+      <w:proofErr w:type="gramStart"/>
+      <w:r>
+        <w:rPr>
+          <w:sz w:val="28"/>
+          <w:szCs w:val="28"/>
+          <w:lang w:val="en-US"/>
+        </w:rPr>
+        <w:t>O(</w:t>
+      </w:r>
+      <w:proofErr w:type="spellStart"/>
+      <w:proofErr w:type="gramEnd"/>
+      <w:r>
+        <w:rPr>
+          <w:sz w:val="28"/>
+          <w:szCs w:val="28"/>
+          <w:lang w:val="en-US"/>
+        </w:rPr>
+        <w:t>logN</w:t>
+      </w:r>
+      <w:proofErr w:type="spellEnd"/>
+      <w:r>
+        <w:rPr>
+          <w:sz w:val="28"/>
+          <w:szCs w:val="28"/>
+          <w:lang w:val="en-US"/>
+        </w:rPr>
+        <w:t xml:space="preserve">) search time is a simple binary tree. (ADD SOME EXPLANATION ABOUT WHAT THE BINARY TREE IS AND HOW IT WORKS – IF NEEDED) </w:t>
+      </w:r>
     </w:p>
     <w:p>
       <w:pPr>
@@ -17130,35 +17125,7 @@
           <w:szCs w:val="28"/>
           <w:lang w:val="en-US"/>
         </w:rPr>
-        <w:t xml:space="preserve">The simplest data algorithm and data structure with </w:t>
-      </w:r>
-      <w:proofErr w:type="gramStart"/>
-      <w:r>
-        <w:rPr>
-          <w:sz w:val="28"/>
-          <w:szCs w:val="28"/>
-          <w:lang w:val="en-US"/>
-        </w:rPr>
-        <w:t>O(</w:t>
-      </w:r>
-      <w:proofErr w:type="spellStart"/>
-      <w:proofErr w:type="gramEnd"/>
-      <w:r>
-        <w:rPr>
-          <w:sz w:val="28"/>
-          <w:szCs w:val="28"/>
-          <w:lang w:val="en-US"/>
-        </w:rPr>
-        <w:t>logN</w:t>
-      </w:r>
-      <w:proofErr w:type="spellEnd"/>
-      <w:r>
-        <w:rPr>
-          <w:sz w:val="28"/>
-          <w:szCs w:val="28"/>
-          <w:lang w:val="en-US"/>
-        </w:rPr>
-        <w:t xml:space="preserve">) search time is a simple binary tree. (ADD SOME EXPLANATION ABOUT WHAT THE BINARY TREE IS AND HOW IT WORKS – IF NEEDED) </w:t>
+        <w:t>Its performance looks potentially promising but it consumes additional memory on tree node linking, in particular, each node uses 3 additional pointers to keep link with its parent node and 2 child nodes (left and right).  Each of these links consumes at least 4 bytes of memory (12 in total) which leads to increasing of a NAT table entry size at least to 60%. So the overall memory overhead is more or equal than 60% depending on the CPU architecture and OS used.</w:t>
       </w:r>
     </w:p>
     <w:p>
@@ -17177,32 +17144,13 @@
           <w:szCs w:val="28"/>
           <w:lang w:val="en-US"/>
         </w:rPr>
-        <w:t>Its performance looks potentially promising but it consumes additional memory on tree node linking, in particular, each node uses 3 additional pointers to keep link with its parent node and 2 child nodes (left and right).  Each of these links consumes at least 4 bytes of memory (12 in total) which leads to increasing of a NAT table entry size at least to 60%. So the overall memory overhead is more or equal than 60% depending on the CPU architecture and OS used.</w:t>
+        <w:t>The first test was made using two tree-based NAT table.  The test results are shown in Figures 3.1 and 3.2</w:t>
       </w:r>
     </w:p>
     <w:p>
       <w:pPr>
         <w:pStyle w:val="NoSpacing"/>
         <w:jc w:val="both"/>
-        <w:rPr>
-          <w:sz w:val="28"/>
-          <w:szCs w:val="28"/>
-          <w:lang w:val="en-US"/>
-        </w:rPr>
-      </w:pPr>
-      <w:r>
-        <w:rPr>
-          <w:sz w:val="28"/>
-          <w:szCs w:val="28"/>
-          <w:lang w:val="en-US"/>
-        </w:rPr>
-        <w:t>The first test was made using two tree-based NAT table.  The test results are shown in Figures 3.1 and 3.2</w:t>
-      </w:r>
-    </w:p>
-    <w:p>
-      <w:pPr>
-        <w:pStyle w:val="NoSpacing"/>
-        <w:jc w:val="both"/>
       </w:pPr>
       <w:r>
         <w:rPr>
@@ -17210,7 +17158,7 @@
           <w:lang w:val="en-US"/>
         </w:rPr>
         <w:drawing>
-          <wp:inline distT="0" distB="0" distL="0" distR="0" wp14:anchorId="6FE71D15" wp14:editId="1053B428">
+          <wp:inline distT="0" distB="0" distL="0" distR="0" wp14:anchorId="27F45585" wp14:editId="638193A6">
             <wp:extent cx="6141638" cy="3105049"/>
             <wp:effectExtent l="0" t="0" r="0" b="0"/>
             <wp:docPr id="4" name="Chart 4"/>
@@ -17320,9 +17268,8 @@
           <w:noProof/>
           <w:lang w:val="en-US"/>
         </w:rPr>
-        <w:lastRenderedPageBreak/>
         <w:drawing>
-          <wp:inline distT="0" distB="0" distL="0" distR="0" wp14:anchorId="763309DE" wp14:editId="1F0E715A">
+          <wp:inline distT="0" distB="0" distL="0" distR="0" wp14:anchorId="7D0A3A51" wp14:editId="0C6C2EAA">
             <wp:extent cx="5940425" cy="3104126"/>
             <wp:effectExtent l="0" t="0" r="0" b="0"/>
             <wp:docPr id="8" name="Chart 8"/>
@@ -17438,6 +17385,7 @@
           <w:szCs w:val="28"/>
           <w:lang w:val="en-US"/>
         </w:rPr>
+        <w:lastRenderedPageBreak/>
         <w:t>This approach has reviled poor performance. With NAT table size of 100 000 entries it spends more than 3.7M cycles/</w:t>
       </w:r>
       <w:proofErr w:type="spellStart"/>
@@ -17622,16 +17570,7 @@
           <w:szCs w:val="28"/>
           <w:lang w:val="en-US"/>
         </w:rPr>
-        <w:t xml:space="preserve">To solve the last issue there another test was performed. Despite, it is impossible to guess the network to be processed with NAT in prior, the NAT output data range (IPs and ports) is always known because it is the main resource that NAT </w:t>
-      </w:r>
-      <w:r>
-        <w:rPr>
-          <w:sz w:val="28"/>
-          <w:szCs w:val="28"/>
-          <w:lang w:val="en-US"/>
-        </w:rPr>
-        <w:lastRenderedPageBreak/>
-        <w:t xml:space="preserve">uses for packet translation. Hence, as a data structure for backwards NAT translation a one-dimensional array of structures can be used. To access its data the hash-based approach can be used: the destination IP and port can be used to make a key and this key is used to access the data in the array (hash table with open addressing). IP could be thought as a segment number and port could be thought as an offset inside the segment. Having used this simple technic, we can, first, get rid of the second binary tree saving some memory, second, make backwards packet translation cheap because of </w:t>
+        <w:t xml:space="preserve">To solve the last issue there another test was performed. Despite, it is impossible to guess the network to be processed with NAT in prior, the NAT output data range (IPs and ports) is always known because it is the main resource that NAT uses for packet translation. Hence, as a data structure for backwards NAT translation a one-dimensional array of structures can be used. To access its data the hash-based approach can be used: the destination IP and port can be used to make a key and this key is used to access the data in the array (hash table with open addressing). IP could be thought as a segment number and port could be thought as an offset inside the segment. Having used this simple technic, we can, first, get rid of the second binary tree saving some memory, second, make backwards packet translation cheap because of </w:t>
       </w:r>
       <w:proofErr w:type="gramStart"/>
       <w:r>
@@ -17663,8 +17602,9 @@
           <w:noProof/>
           <w:lang w:val="en-US"/>
         </w:rPr>
+        <w:lastRenderedPageBreak/>
         <w:drawing>
-          <wp:inline distT="0" distB="0" distL="0" distR="0" wp14:anchorId="081F4C29" wp14:editId="33B978CB">
+          <wp:inline distT="0" distB="0" distL="0" distR="0" wp14:anchorId="2D46DF30" wp14:editId="12ED0D75">
             <wp:extent cx="6136748" cy="3105048"/>
             <wp:effectExtent l="0" t="0" r="0" b="0"/>
             <wp:docPr id="5" name="Chart 5"/>
@@ -17806,7 +17746,7 @@
           <w:lang w:val="en-US"/>
         </w:rPr>
         <w:drawing>
-          <wp:inline distT="0" distB="0" distL="0" distR="0" wp14:anchorId="6D5BCA8D" wp14:editId="75767603">
+          <wp:inline distT="0" distB="0" distL="0" distR="0" wp14:anchorId="2B29ECE4" wp14:editId="0271A0D4">
             <wp:extent cx="5940425" cy="3104126"/>
             <wp:effectExtent l="0" t="0" r="0" b="0"/>
             <wp:docPr id="9" name="Chart 9"/>
@@ -17917,7 +17857,6 @@
           <w:szCs w:val="28"/>
           <w:lang w:val="en-US"/>
         </w:rPr>
-        <w:lastRenderedPageBreak/>
         <w:t xml:space="preserve">The improvements made have given a remarkable performance increasing about 5700% on 100 000 nodes data set. </w:t>
       </w:r>
       <w:r>
@@ -17986,7 +17925,16 @@
           <w:szCs w:val="28"/>
           <w:lang w:val="en-US"/>
         </w:rPr>
-        <w:t>. The figure 4 shows the results of using red-black tree instead of regular binary tree. The performance improvement that gives red-black tree data structure is around 13% and still 3 times below the desired value.</w:t>
+        <w:t xml:space="preserve">. The figure 4 shows the results of using red-black tree instead of regular binary tree. </w:t>
+      </w:r>
+      <w:r>
+        <w:rPr>
+          <w:sz w:val="28"/>
+          <w:szCs w:val="28"/>
+          <w:lang w:val="en-US"/>
+        </w:rPr>
+        <w:lastRenderedPageBreak/>
+        <w:t>The performance improvement that gives red-black tree data structure is around 13% and still 3 times below the desired value.</w:t>
       </w:r>
     </w:p>
     <w:p>
@@ -18112,7 +18060,7 @@
           <w:lang w:val="en-US"/>
         </w:rPr>
         <w:drawing>
-          <wp:inline distT="0" distB="0" distL="0" distR="0" wp14:anchorId="5C9A356B" wp14:editId="23002C1B">
+          <wp:inline distT="0" distB="0" distL="0" distR="0" wp14:anchorId="5C3388C1" wp14:editId="4012469B">
             <wp:extent cx="6026150" cy="3022600"/>
             <wp:effectExtent l="0" t="0" r="0" b="0"/>
             <wp:docPr id="6" name="Chart 6"/>
@@ -18206,7 +18154,7 @@
         </w:rPr>
         <w:lastRenderedPageBreak/>
         <w:drawing>
-          <wp:inline distT="0" distB="0" distL="0" distR="0" wp14:anchorId="58A8C04E" wp14:editId="5CE64886">
+          <wp:inline distT="0" distB="0" distL="0" distR="0" wp14:anchorId="182B87C5" wp14:editId="590453C7">
             <wp:extent cx="5940425" cy="3066046"/>
             <wp:effectExtent l="0" t="0" r="0" b="0"/>
             <wp:docPr id="10" name="Chart 10"/>
@@ -18571,7 +18519,7 @@
           <w:lang w:val="en-US"/>
         </w:rPr>
         <w:drawing>
-          <wp:inline distT="0" distB="0" distL="0" distR="0" wp14:anchorId="097934DE" wp14:editId="09EDE99D">
+          <wp:inline distT="0" distB="0" distL="0" distR="0" wp14:anchorId="160ED083" wp14:editId="5161F58D">
             <wp:extent cx="5940425" cy="4174799"/>
             <wp:effectExtent l="0" t="0" r="0" b="0"/>
             <wp:docPr id="7" name="Chart 7"/>
@@ -18686,7 +18634,7 @@
         </w:rPr>
         <w:lastRenderedPageBreak/>
         <w:drawing>
-          <wp:inline distT="0" distB="0" distL="0" distR="0" wp14:anchorId="0727F206" wp14:editId="227C7652">
+          <wp:inline distT="0" distB="0" distL="0" distR="0" wp14:anchorId="3615F266" wp14:editId="0300F42C">
             <wp:extent cx="5940425" cy="4088485"/>
             <wp:effectExtent l="0" t="0" r="0" b="0"/>
             <wp:docPr id="11" name="Chart 11"/>
@@ -18927,7 +18875,6 @@
       <w:pPr>
         <w:pStyle w:val="NoSpacing"/>
         <w:jc w:val="both"/>
-        <w:outlineLvl w:val="2"/>
         <w:rPr>
           <w:b/>
           <w:sz w:val="40"/>
@@ -18935,26 +18882,6 @@
           <w:lang w:val="en-US"/>
         </w:rPr>
       </w:pPr>
-      <w:bookmarkStart w:id="26" w:name="_Toc417482634"/>
-      <w:r>
-        <w:rPr>
-          <w:b/>
-          <w:sz w:val="40"/>
-          <w:szCs w:val="40"/>
-          <w:lang w:val="en-US"/>
-        </w:rPr>
-        <w:t>3.2.1 Results achieved</w:t>
-      </w:r>
-      <w:bookmarkEnd w:id="26"/>
-      <w:r>
-        <w:rPr>
-          <w:b/>
-          <w:sz w:val="40"/>
-          <w:szCs w:val="40"/>
-          <w:lang w:val="en-US"/>
-        </w:rPr>
-        <w:t xml:space="preserve"> </w:t>
-      </w:r>
     </w:p>
     <w:p>
       <w:pPr>
@@ -31699,11 +31626,11 @@
           <c:showPercent val="0"/>
           <c:showBubbleSize val="0"/>
         </c:dLbls>
-        <c:axId val="41533824"/>
-        <c:axId val="41535744"/>
+        <c:axId val="205145984"/>
+        <c:axId val="271991936"/>
       </c:scatterChart>
       <c:valAx>
-        <c:axId val="41533824"/>
+        <c:axId val="205145984"/>
         <c:scaling>
           <c:orientation val="minMax"/>
         </c:scaling>
@@ -31739,12 +31666,12 @@
             </a:solidFill>
           </a:ln>
         </c:spPr>
-        <c:crossAx val="41535744"/>
+        <c:crossAx val="271991936"/>
         <c:crosses val="autoZero"/>
         <c:crossBetween val="midCat"/>
       </c:valAx>
       <c:valAx>
-        <c:axId val="41535744"/>
+        <c:axId val="271991936"/>
         <c:scaling>
           <c:orientation val="minMax"/>
         </c:scaling>
@@ -31769,7 +31696,7 @@
             <a:noFill/>
           </a:ln>
         </c:spPr>
-        <c:crossAx val="41533824"/>
+        <c:crossAx val="205145984"/>
         <c:crosses val="autoZero"/>
         <c:crossBetween val="midCat"/>
       </c:valAx>
@@ -32806,11 +32733,11 @@
           <c:showPercent val="0"/>
           <c:showBubbleSize val="0"/>
         </c:dLbls>
-        <c:axId val="52025216"/>
-        <c:axId val="52097024"/>
+        <c:axId val="146734464"/>
+        <c:axId val="205174272"/>
       </c:scatterChart>
       <c:valAx>
-        <c:axId val="52025216"/>
+        <c:axId val="146734464"/>
         <c:scaling>
           <c:orientation val="minMax"/>
           <c:max val="16100000.000000002"/>
@@ -32867,12 +32794,12 @@
             <a:endParaRPr lang="en-US"/>
           </a:p>
         </c:txPr>
-        <c:crossAx val="52097024"/>
+        <c:crossAx val="205174272"/>
         <c:crosses val="autoZero"/>
         <c:crossBetween val="midCat"/>
       </c:valAx>
       <c:valAx>
-        <c:axId val="52097024"/>
+        <c:axId val="205174272"/>
         <c:scaling>
           <c:orientation val="minMax"/>
           <c:max val="1000"/>
@@ -32909,7 +32836,7 @@
             <a:endParaRPr lang="en-US"/>
           </a:p>
         </c:txPr>
-        <c:crossAx val="52025216"/>
+        <c:crossAx val="146734464"/>
         <c:crosses val="autoZero"/>
         <c:crossBetween val="midCat"/>
       </c:valAx>
@@ -33680,11 +33607,11 @@
           <c:showPercent val="0"/>
           <c:showBubbleSize val="0"/>
         </c:dLbls>
-        <c:axId val="52214400"/>
-        <c:axId val="65278720"/>
+        <c:axId val="205275520"/>
+        <c:axId val="205277440"/>
       </c:scatterChart>
       <c:valAx>
-        <c:axId val="52214400"/>
+        <c:axId val="205275520"/>
         <c:scaling>
           <c:orientation val="minMax"/>
           <c:max val="16200000.000000002"/>
@@ -33741,12 +33668,12 @@
             <a:endParaRPr lang="en-US"/>
           </a:p>
         </c:txPr>
-        <c:crossAx val="65278720"/>
+        <c:crossAx val="205277440"/>
         <c:crosses val="autoZero"/>
         <c:crossBetween val="midCat"/>
       </c:valAx>
       <c:valAx>
-        <c:axId val="65278720"/>
+        <c:axId val="205277440"/>
         <c:scaling>
           <c:orientation val="minMax"/>
           <c:max val="25"/>
@@ -33783,7 +33710,7 @@
             <a:endParaRPr lang="en-US"/>
           </a:p>
         </c:txPr>
-        <c:crossAx val="52214400"/>
+        <c:crossAx val="205275520"/>
         <c:crosses val="autoZero"/>
         <c:crossBetween val="midCat"/>
       </c:valAx>
@@ -34448,11 +34375,11 @@
           <c:showPercent val="0"/>
           <c:showBubbleSize val="0"/>
         </c:dLbls>
-        <c:axId val="41715968"/>
-        <c:axId val="41720064"/>
+        <c:axId val="133699840"/>
+        <c:axId val="133709824"/>
       </c:scatterChart>
       <c:valAx>
-        <c:axId val="41715968"/>
+        <c:axId val="133699840"/>
         <c:scaling>
           <c:orientation val="minMax"/>
           <c:max val="2200"/>
@@ -34508,12 +34435,12 @@
             <a:endParaRPr lang="en-US"/>
           </a:p>
         </c:txPr>
-        <c:crossAx val="41720064"/>
+        <c:crossAx val="133709824"/>
         <c:crosses val="autoZero"/>
         <c:crossBetween val="midCat"/>
       </c:valAx>
       <c:valAx>
-        <c:axId val="41720064"/>
+        <c:axId val="133709824"/>
         <c:scaling>
           <c:orientation val="minMax"/>
         </c:scaling>
@@ -34548,7 +34475,7 @@
             <a:endParaRPr lang="en-US"/>
           </a:p>
         </c:txPr>
-        <c:crossAx val="41715968"/>
+        <c:crossAx val="133699840"/>
         <c:crosses val="autoZero"/>
         <c:crossBetween val="midCat"/>
       </c:valAx>
@@ -35189,11 +35116,11 @@
           <c:showPercent val="0"/>
           <c:showBubbleSize val="0"/>
         </c:dLbls>
-        <c:axId val="41743872"/>
-        <c:axId val="42677760"/>
+        <c:axId val="141982720"/>
+        <c:axId val="142007296"/>
       </c:scatterChart>
       <c:valAx>
-        <c:axId val="41743872"/>
+        <c:axId val="141982720"/>
         <c:scaling>
           <c:orientation val="minMax"/>
           <c:max val="2200"/>
@@ -35249,12 +35176,12 @@
             <a:endParaRPr lang="en-US"/>
           </a:p>
         </c:txPr>
-        <c:crossAx val="42677760"/>
+        <c:crossAx val="142007296"/>
         <c:crosses val="autoZero"/>
         <c:crossBetween val="midCat"/>
       </c:valAx>
       <c:valAx>
-        <c:axId val="42677760"/>
+        <c:axId val="142007296"/>
         <c:scaling>
           <c:orientation val="minMax"/>
         </c:scaling>
@@ -35289,7 +35216,7 @@
             <a:endParaRPr lang="en-US"/>
           </a:p>
         </c:txPr>
-        <c:crossAx val="41743872"/>
+        <c:crossAx val="141982720"/>
         <c:crosses val="autoZero"/>
         <c:crossBetween val="midCat"/>
       </c:valAx>
@@ -35833,11 +35760,11 @@
           <c:showPercent val="0"/>
           <c:showBubbleSize val="0"/>
         </c:dLbls>
-        <c:axId val="44901120"/>
-        <c:axId val="44921600"/>
+        <c:axId val="142011392"/>
+        <c:axId val="143403264"/>
       </c:scatterChart>
       <c:valAx>
-        <c:axId val="44901120"/>
+        <c:axId val="142011392"/>
         <c:scaling>
           <c:orientation val="minMax"/>
           <c:min val="0"/>
@@ -35892,12 +35819,12 @@
             <a:endParaRPr lang="en-US"/>
           </a:p>
         </c:txPr>
-        <c:crossAx val="44921600"/>
+        <c:crossAx val="143403264"/>
         <c:crosses val="autoZero"/>
         <c:crossBetween val="midCat"/>
       </c:valAx>
       <c:valAx>
-        <c:axId val="44921600"/>
+        <c:axId val="143403264"/>
         <c:scaling>
           <c:orientation val="minMax"/>
           <c:max val="4000000"/>
@@ -35934,7 +35861,7 @@
             <a:endParaRPr lang="en-US"/>
           </a:p>
         </c:txPr>
-        <c:crossAx val="44901120"/>
+        <c:crossAx val="142011392"/>
         <c:crosses val="autoZero"/>
         <c:crossBetween val="midCat"/>
       </c:valAx>
@@ -36377,11 +36304,11 @@
           <c:showPercent val="0"/>
           <c:showBubbleSize val="0"/>
         </c:dLbls>
-        <c:axId val="44939136"/>
-        <c:axId val="44949504"/>
+        <c:axId val="143506816"/>
+        <c:axId val="143517184"/>
       </c:scatterChart>
       <c:valAx>
-        <c:axId val="44939136"/>
+        <c:axId val="143506816"/>
         <c:scaling>
           <c:orientation val="minMax"/>
           <c:max val="101000"/>
@@ -36441,12 +36368,12 @@
             <a:endParaRPr lang="en-US"/>
           </a:p>
         </c:txPr>
-        <c:crossAx val="44949504"/>
+        <c:crossAx val="143517184"/>
         <c:crossesAt val="1.0000000000000002E-3"/>
         <c:crossBetween val="midCat"/>
       </c:valAx>
       <c:valAx>
-        <c:axId val="44949504"/>
+        <c:axId val="143517184"/>
         <c:scaling>
           <c:logBase val="10"/>
           <c:orientation val="minMax"/>
@@ -36482,7 +36409,7 @@
             <a:endParaRPr lang="en-US"/>
           </a:p>
         </c:txPr>
-        <c:crossAx val="44939136"/>
+        <c:crossAx val="143506816"/>
         <c:crosses val="autoZero"/>
         <c:crossBetween val="midCat"/>
       </c:valAx>
@@ -37164,11 +37091,11 @@
           <c:showPercent val="0"/>
           <c:showBubbleSize val="0"/>
         </c:dLbls>
-        <c:axId val="44976384"/>
-        <c:axId val="44990848"/>
+        <c:axId val="143634432"/>
+        <c:axId val="143636352"/>
       </c:scatterChart>
       <c:valAx>
-        <c:axId val="44976384"/>
+        <c:axId val="143634432"/>
         <c:scaling>
           <c:orientation val="minMax"/>
           <c:max val="2100000"/>
@@ -37224,12 +37151,12 @@
             <a:endParaRPr lang="en-US"/>
           </a:p>
         </c:txPr>
-        <c:crossAx val="44990848"/>
+        <c:crossAx val="143636352"/>
         <c:crosses val="autoZero"/>
         <c:crossBetween val="midCat"/>
       </c:valAx>
       <c:valAx>
-        <c:axId val="44990848"/>
+        <c:axId val="143636352"/>
         <c:scaling>
           <c:orientation val="minMax"/>
           <c:min val="0"/>
@@ -37265,7 +37192,7 @@
             <a:endParaRPr lang="en-US"/>
           </a:p>
         </c:txPr>
-        <c:crossAx val="44976384"/>
+        <c:crossAx val="143634432"/>
         <c:crosses val="autoZero"/>
         <c:crossBetween val="midCat"/>
       </c:valAx>
@@ -37967,11 +37894,11 @@
           <c:showPercent val="0"/>
           <c:showBubbleSize val="0"/>
         </c:dLbls>
-        <c:axId val="45157760"/>
-        <c:axId val="45200896"/>
+        <c:axId val="143901824"/>
+        <c:axId val="143903744"/>
       </c:scatterChart>
       <c:valAx>
-        <c:axId val="45157760"/>
+        <c:axId val="143901824"/>
         <c:scaling>
           <c:orientation val="minMax"/>
           <c:max val="2100000"/>
@@ -38031,12 +37958,12 @@
             <a:endParaRPr lang="en-US"/>
           </a:p>
         </c:txPr>
-        <c:crossAx val="45200896"/>
+        <c:crossAx val="143903744"/>
         <c:crosses val="autoZero"/>
         <c:crossBetween val="midCat"/>
       </c:valAx>
       <c:valAx>
-        <c:axId val="45200896"/>
+        <c:axId val="143903744"/>
         <c:scaling>
           <c:orientation val="minMax"/>
           <c:min val="0"/>
@@ -38072,7 +37999,7 @@
             <a:endParaRPr lang="en-US"/>
           </a:p>
         </c:txPr>
-        <c:crossAx val="45157760"/>
+        <c:crossAx val="143901824"/>
         <c:crosses val="autoZero"/>
         <c:crossBetween val="midCat"/>
       </c:valAx>
@@ -38621,11 +38548,11 @@
           <c:showPercent val="0"/>
           <c:showBubbleSize val="0"/>
         </c:dLbls>
-        <c:axId val="45225472"/>
-        <c:axId val="45266432"/>
+        <c:axId val="144485376"/>
+        <c:axId val="144751616"/>
       </c:scatterChart>
       <c:valAx>
-        <c:axId val="45225472"/>
+        <c:axId val="144485376"/>
         <c:scaling>
           <c:orientation val="minMax"/>
           <c:max val="8100000"/>
@@ -38681,12 +38608,12 @@
             <a:endParaRPr lang="en-US"/>
           </a:p>
         </c:txPr>
-        <c:crossAx val="45266432"/>
+        <c:crossAx val="144751616"/>
         <c:crosses val="autoZero"/>
         <c:crossBetween val="midCat"/>
       </c:valAx>
       <c:valAx>
-        <c:axId val="45266432"/>
+        <c:axId val="144751616"/>
         <c:scaling>
           <c:orientation val="minMax"/>
           <c:min val="0"/>
@@ -38722,7 +38649,7 @@
             <a:endParaRPr lang="en-US"/>
           </a:p>
         </c:txPr>
-        <c:crossAx val="45225472"/>
+        <c:crossAx val="144485376"/>
         <c:crosses val="autoZero"/>
         <c:crossBetween val="midCat"/>
       </c:valAx>
@@ -39240,11 +39167,11 @@
           <c:showPercent val="0"/>
           <c:showBubbleSize val="0"/>
         </c:dLbls>
-        <c:axId val="45426176"/>
-        <c:axId val="51974912"/>
+        <c:axId val="146426112"/>
+        <c:axId val="146442496"/>
       </c:scatterChart>
       <c:valAx>
-        <c:axId val="45426176"/>
+        <c:axId val="146426112"/>
         <c:scaling>
           <c:orientation val="minMax"/>
           <c:max val="8100000"/>
@@ -39301,12 +39228,12 @@
             <a:endParaRPr lang="en-US"/>
           </a:p>
         </c:txPr>
-        <c:crossAx val="51974912"/>
+        <c:crossAx val="146442496"/>
         <c:crosses val="autoZero"/>
         <c:crossBetween val="midCat"/>
       </c:valAx>
       <c:valAx>
-        <c:axId val="51974912"/>
+        <c:axId val="146442496"/>
         <c:scaling>
           <c:orientation val="minMax"/>
           <c:min val="0"/>
@@ -39342,7 +39269,7 @@
             <a:endParaRPr lang="en-US"/>
           </a:p>
         </c:txPr>
-        <c:crossAx val="45426176"/>
+        <c:crossAx val="146426112"/>
         <c:crosses val="autoZero"/>
         <c:crossBetween val="midCat"/>
       </c:valAx>
@@ -41622,7 +41549,7 @@
 </file>
 
 <file path=customXml/itemProps2.xml><?xml version="1.0" encoding="utf-8"?>
-<ds:datastoreItem xmlns:ds="http://schemas.openxmlformats.org/officeDocument/2006/customXml" ds:itemID="{A0940FCB-A76C-48A2-94C2-B13CEAABCF09}">
+<ds:datastoreItem xmlns:ds="http://schemas.openxmlformats.org/officeDocument/2006/customXml" ds:itemID="{B495FA46-B92F-44E9-A4D2-E210F44ED2F5}">
   <ds:schemaRefs>
     <ds:schemaRef ds:uri="http://schemas.openxmlformats.org/officeDocument/2006/bibliography"/>
   </ds:schemaRefs>

</xml_diff>

<commit_message>
parallel processing description and charts added
</commit_message>
<xml_diff>
--- a/SD_CG-NAT_Denis_Plotnikov.docx
+++ b/SD_CG-NAT_Denis_Plotnikov.docx
@@ -5061,10 +5061,10 @@
             <v:path o:extrusionok="f" gradientshapeok="t" o:connecttype="rect"/>
             <o:lock v:ext="edit" aspectratio="t"/>
           </v:shapetype>
-          <v:shape id="_x0000_i1025" type="#_x0000_t75" style="width:467.55pt;height:240.6pt" o:ole="">
+          <v:shape id="_x0000_i1025" type="#_x0000_t75" style="width:467.4pt;height:240.55pt" o:ole="">
             <v:imagedata r:id="rId10" o:title=""/>
           </v:shape>
-          <o:OLEObject Type="Embed" ProgID="Visio.Drawing.11" ShapeID="_x0000_i1025" DrawAspect="Content" ObjectID="_1491391452" r:id="rId11"/>
+          <o:OLEObject Type="Embed" ProgID="Visio.Drawing.11" ShapeID="_x0000_i1025" DrawAspect="Content" ObjectID="_1491652804" r:id="rId11"/>
         </w:object>
       </w:r>
       <w:proofErr w:type="gramStart"/>
@@ -18070,25 +18070,7 @@
           <w:szCs w:val="22"/>
           <w:lang w:val="en-US"/>
         </w:rPr>
-        <w:t>Figure 5</w:t>
-      </w:r>
-      <w:r>
-        <w:rPr>
-          <w:color w:val="auto"/>
-          <w:sz w:val="22"/>
-          <w:szCs w:val="22"/>
-          <w:lang w:val="en-US"/>
-        </w:rPr>
-        <w:t>.</w:t>
-      </w:r>
-      <w:r>
-        <w:rPr>
-          <w:color w:val="auto"/>
-          <w:sz w:val="22"/>
-          <w:szCs w:val="22"/>
-          <w:lang w:val="en-US"/>
-        </w:rPr>
-        <w:t>1.</w:t>
+        <w:t>Figure 5.1.</w:t>
       </w:r>
       <w:proofErr w:type="gramEnd"/>
       <w:r>
@@ -18199,8 +18181,9 @@
           <w:szCs w:val="22"/>
           <w:lang w:val="en-US"/>
         </w:rPr>
-        <w:t>Figure 5.</w:t>
-      </w:r>
+        <w:t>Figure 5.2.</w:t>
+      </w:r>
+      <w:proofErr w:type="gramEnd"/>
       <w:r>
         <w:rPr>
           <w:color w:val="auto"/>
@@ -18208,7 +18191,7 @@
           <w:szCs w:val="22"/>
           <w:lang w:val="en-US"/>
         </w:rPr>
-        <w:t>2</w:t>
+        <w:t xml:space="preserve"> </w:t>
       </w:r>
       <w:r>
         <w:rPr>
@@ -18217,9 +18200,8 @@
           <w:szCs w:val="22"/>
           <w:lang w:val="en-US"/>
         </w:rPr>
-        <w:t>.</w:t>
-      </w:r>
-      <w:proofErr w:type="gramEnd"/>
+        <w:t>The comparison of hash tables with different types of collisions resolving in packets per second</w:t>
+      </w:r>
       <w:r>
         <w:rPr>
           <w:color w:val="auto"/>
@@ -18227,51 +18209,6 @@
           <w:szCs w:val="22"/>
           <w:lang w:val="en-US"/>
         </w:rPr>
-        <w:t xml:space="preserve"> </w:t>
-      </w:r>
-      <w:r>
-        <w:rPr>
-          <w:color w:val="auto"/>
-          <w:sz w:val="22"/>
-          <w:szCs w:val="22"/>
-          <w:lang w:val="en-US"/>
-        </w:rPr>
-        <w:t xml:space="preserve">The comparison of hash tables with different types of collisions resolving in </w:t>
-      </w:r>
-      <w:r>
-        <w:rPr>
-          <w:color w:val="auto"/>
-          <w:sz w:val="22"/>
-          <w:szCs w:val="22"/>
-          <w:lang w:val="en-US"/>
-        </w:rPr>
-        <w:t>packets</w:t>
-      </w:r>
-      <w:r>
-        <w:rPr>
-          <w:color w:val="auto"/>
-          <w:sz w:val="22"/>
-          <w:szCs w:val="22"/>
-          <w:lang w:val="en-US"/>
-        </w:rPr>
-        <w:t xml:space="preserve"> per </w:t>
-      </w:r>
-      <w:r>
-        <w:rPr>
-          <w:color w:val="auto"/>
-          <w:sz w:val="22"/>
-          <w:szCs w:val="22"/>
-          <w:lang w:val="en-US"/>
-        </w:rPr>
-        <w:t>second</w:t>
-      </w:r>
-      <w:r>
-        <w:rPr>
-          <w:color w:val="auto"/>
-          <w:sz w:val="22"/>
-          <w:szCs w:val="22"/>
-          <w:lang w:val="en-US"/>
-        </w:rPr>
         <w:t>.</w:t>
       </w:r>
     </w:p>
@@ -18377,7 +18314,23 @@
           <w:szCs w:val="28"/>
           <w:lang w:val="en-US"/>
         </w:rPr>
-        <w:t xml:space="preserve"> and setting experiment with more threads are meaningless because of the maximum number of simultaneously running cores is equal to number of cores available on the CPU chip and the OS scheduling issues, i.e. an operating system spends additional time on context switching and doesn’t give performance boost. </w:t>
+        <w:t xml:space="preserve"> and setting experiment with more threads are meaningless because of the maximum number of simultaneously running cores is equal to number of cores available on the CPU chip and the OS scheduling issues, i.e. an operating system spends additional time on context switching and doesn’t give </w:t>
+      </w:r>
+      <w:r>
+        <w:rPr>
+          <w:sz w:val="28"/>
+          <w:szCs w:val="28"/>
+          <w:lang w:val="en-US"/>
+        </w:rPr>
+        <w:t xml:space="preserve">any </w:t>
+      </w:r>
+      <w:r>
+        <w:rPr>
+          <w:sz w:val="28"/>
+          <w:szCs w:val="28"/>
+          <w:lang w:val="en-US"/>
+        </w:rPr>
+        <w:t xml:space="preserve">performance boost. </w:t>
       </w:r>
       <w:r>
         <w:rPr>
@@ -18417,7 +18370,15 @@
           <w:szCs w:val="28"/>
           <w:lang w:val="en-US"/>
         </w:rPr>
-        <w:t>nt is. Furthermore, the solution has a good scalability: adding an additional thread gives the same increasing of performance</w:t>
+        <w:t>nt would be</w:t>
+      </w:r>
+      <w:r>
+        <w:rPr>
+          <w:sz w:val="28"/>
+          <w:szCs w:val="28"/>
+          <w:lang w:val="en-US"/>
+        </w:rPr>
+        <w:t>. Furthermore, the solution has a good scalability: adding an additional thread gives the same increasing of performance</w:t>
       </w:r>
       <w:r>
         <w:rPr>
@@ -18445,10 +18406,10 @@
         </w:rPr>
         <w:lastRenderedPageBreak/>
         <w:drawing>
-          <wp:inline distT="0" distB="0" distL="0" distR="0" wp14:anchorId="6F21CF95" wp14:editId="7F257472">
-            <wp:extent cx="5941695" cy="3045309"/>
+          <wp:inline distT="0" distB="0" distL="0" distR="0" wp14:anchorId="1700CA44" wp14:editId="3724B488">
+            <wp:extent cx="5941695" cy="4089359"/>
             <wp:effectExtent l="0" t="0" r="0" b="0"/>
-            <wp:docPr id="11" name="Chart 11"/>
+            <wp:docPr id="6" name="Chart 6"/>
             <wp:cNvGraphicFramePr/>
             <a:graphic xmlns:a="http://schemas.openxmlformats.org/drawingml/2006/main">
               <a:graphicData uri="http://schemas.openxmlformats.org/drawingml/2006/chart">
@@ -18478,8 +18439,9 @@
           <w:szCs w:val="22"/>
           <w:lang w:val="en-US"/>
         </w:rPr>
-        <w:t>Figure 6</w:t>
-      </w:r>
+        <w:t>Figure 6.</w:t>
+      </w:r>
+      <w:proofErr w:type="gramEnd"/>
       <w:r>
         <w:rPr>
           <w:color w:val="auto"/>
@@ -18487,9 +18449,9 @@
           <w:szCs w:val="22"/>
           <w:lang w:val="en-US"/>
         </w:rPr>
-        <w:t>.</w:t>
-      </w:r>
-      <w:proofErr w:type="gramEnd"/>
+        <w:t xml:space="preserve"> Nat Performance when </w:t>
+      </w:r>
+      <w:proofErr w:type="gramStart"/>
       <w:r>
         <w:rPr>
           <w:color w:val="auto"/>
@@ -18497,9 +18459,8 @@
           <w:szCs w:val="22"/>
           <w:lang w:val="en-US"/>
         </w:rPr>
-        <w:t xml:space="preserve"> </w:t>
-      </w:r>
-      <w:proofErr w:type="gramStart"/>
+        <w:t>using  p</w:t>
+      </w:r>
       <w:r>
         <w:rPr>
           <w:color w:val="auto"/>
@@ -18507,7 +18468,7 @@
           <w:szCs w:val="22"/>
           <w:lang w:val="en-US"/>
         </w:rPr>
-        <w:t>Nat Performance.</w:t>
+        <w:t>arallel</w:t>
       </w:r>
       <w:proofErr w:type="gramEnd"/>
       <w:r>
@@ -18517,9 +18478,8 @@
           <w:szCs w:val="22"/>
           <w:lang w:val="en-US"/>
         </w:rPr>
-        <w:t xml:space="preserve"> </w:t>
-      </w:r>
-      <w:proofErr w:type="gramStart"/>
+        <w:t xml:space="preserve"> 2-item optimized </w:t>
+      </w:r>
       <w:r>
         <w:rPr>
           <w:color w:val="auto"/>
@@ -18527,9 +18487,9 @@
           <w:szCs w:val="22"/>
           <w:lang w:val="en-US"/>
         </w:rPr>
-        <w:t>Parallel hash-based NAT table.</w:t>
-      </w:r>
-      <w:proofErr w:type="gramEnd"/>
+        <w:t xml:space="preserve">hash-based NAT table. </w:t>
+      </w:r>
+      <w:proofErr w:type="gramStart"/>
       <w:r>
         <w:rPr>
           <w:color w:val="auto"/>
@@ -18537,16 +18497,6 @@
           <w:szCs w:val="22"/>
           <w:lang w:val="en-US"/>
         </w:rPr>
-        <w:t xml:space="preserve"> </w:t>
-      </w:r>
-      <w:proofErr w:type="gramStart"/>
-      <w:r>
-        <w:rPr>
-          <w:color w:val="auto"/>
-          <w:sz w:val="22"/>
-          <w:szCs w:val="22"/>
-          <w:lang w:val="en-US"/>
-        </w:rPr>
         <w:t>Results for different number of simultaneously working cores.</w:t>
       </w:r>
       <w:proofErr w:type="gramEnd"/>
@@ -18648,6 +18598,62 @@
         <w:pStyle w:val="NoSpacing"/>
         <w:jc w:val="both"/>
         <w:rPr>
+          <w:sz w:val="28"/>
+          <w:szCs w:val="28"/>
+          <w:lang w:val="en-US"/>
+        </w:rPr>
+      </w:pPr>
+      <w:r>
+        <w:rPr>
+          <w:sz w:val="28"/>
+          <w:szCs w:val="28"/>
+          <w:lang w:val="en-US"/>
+        </w:rPr>
+        <w:t xml:space="preserve">Summing up the results, it is reasonable to conclude that using cache-friendly hash tables as a data structure for storing the translations information which works in parallel manner is a reasonable choice for the high-performance NAT. </w:t>
+      </w:r>
+    </w:p>
+    <w:p>
+      <w:pPr>
+        <w:pStyle w:val="NoSpacing"/>
+        <w:jc w:val="both"/>
+        <w:rPr>
+          <w:sz w:val="28"/>
+          <w:szCs w:val="28"/>
+          <w:lang w:val="en-US"/>
+        </w:rPr>
+      </w:pPr>
+      <w:r>
+        <w:rPr>
+          <w:sz w:val="28"/>
+          <w:szCs w:val="28"/>
+          <w:lang w:val="en-US"/>
+        </w:rPr>
+        <w:t>It gives the performance rate 260% more than desired and have a significant reserve for further NAT algorithms complication.</w:t>
+      </w:r>
+      <w:bookmarkStart w:id="26" w:name="_GoBack"/>
+      <w:bookmarkEnd w:id="26"/>
+      <w:r>
+        <w:rPr>
+          <w:sz w:val="28"/>
+          <w:szCs w:val="28"/>
+          <w:lang w:val="en-US"/>
+        </w:rPr>
+        <w:t xml:space="preserve"> </w:t>
+      </w:r>
+      <w:r>
+        <w:rPr>
+          <w:sz w:val="28"/>
+          <w:szCs w:val="28"/>
+          <w:lang w:val="en-US"/>
+        </w:rPr>
+        <w:t xml:space="preserve">  </w:t>
+      </w:r>
+    </w:p>
+    <w:p>
+      <w:pPr>
+        <w:pStyle w:val="NoSpacing"/>
+        <w:jc w:val="both"/>
+        <w:rPr>
           <w:b/>
           <w:sz w:val="40"/>
           <w:szCs w:val="40"/>
@@ -18660,7 +18666,7 @@
           <w:szCs w:val="28"/>
           <w:lang w:val="en-US"/>
         </w:rPr>
-        <w:t>Using of parallel hash-tables gives the result which is greater than the target one. This approach is the will be used as a core for developing the NAT application. Further modifications and optimizations of the NAT table structure based on hash-table could be done to improve the currently achieved performance values by using more sophisticated data structures, for example cuckoo hashing, but this is the matter of further research.</w:t>
+        <w:t>Further modifications and optimizations of the NAT table structure based on hash-table could be done to improve the currently achieved performance values by using more sophisticated data structures, for example cuckoo hashing, but this is the matter of further research.</w:t>
       </w:r>
     </w:p>
     <w:p>
@@ -18687,7 +18693,7 @@
           <w:lang w:val="en-US"/>
         </w:rPr>
       </w:pPr>
-      <w:bookmarkStart w:id="26" w:name="_Toc417482635"/>
+      <w:bookmarkStart w:id="27" w:name="_Toc417482635"/>
       <w:r>
         <w:rPr>
           <w:b/>
@@ -18697,8 +18703,6 @@
         </w:rPr>
         <w:t>3.2.3</w:t>
       </w:r>
-      <w:bookmarkStart w:id="27" w:name="_GoBack"/>
-      <w:bookmarkEnd w:id="27"/>
       <w:r>
         <w:rPr>
           <w:b/>
@@ -18744,7 +18748,7 @@
         </w:rPr>
         <w:t>price estimation</w:t>
       </w:r>
-      <w:bookmarkEnd w:id="26"/>
+      <w:bookmarkEnd w:id="27"/>
       <w:r>
         <w:rPr>
           <w:b/>
@@ -18792,6 +18796,7 @@
       <w:pPr>
         <w:pStyle w:val="NoSpacing"/>
         <w:jc w:val="both"/>
+        <w:outlineLvl w:val="1"/>
         <w:rPr>
           <w:b/>
           <w:sz w:val="40"/>
@@ -18799,23 +18804,21 @@
           <w:lang w:val="en-US"/>
         </w:rPr>
       </w:pPr>
-    </w:p>
-    <w:p>
-      <w:pPr>
-        <w:pStyle w:val="NoSpacing"/>
-        <w:jc w:val="both"/>
+      <w:r>
         <w:rPr>
           <w:b/>
           <w:sz w:val="40"/>
           <w:szCs w:val="40"/>
           <w:lang w:val="en-US"/>
         </w:rPr>
-      </w:pPr>
+        <w:lastRenderedPageBreak/>
+        <w:t>Only core functionality was considered</w:t>
+      </w:r>
     </w:p>
     <w:p>
       <w:pPr>
         <w:pStyle w:val="NoSpacing"/>
-        <w:jc w:val="center"/>
+        <w:jc w:val="both"/>
         <w:rPr>
           <w:b/>
           <w:sz w:val="40"/>
@@ -18830,34 +18833,27 @@
         <w:jc w:val="both"/>
         <w:rPr>
           <w:b/>
-          <w:sz w:val="32"/>
-          <w:szCs w:val="32"/>
+          <w:sz w:val="40"/>
+          <w:szCs w:val="40"/>
           <w:lang w:val="en-US"/>
         </w:rPr>
       </w:pPr>
     </w:p>
     <w:p>
       <w:pPr>
-        <w:spacing w:after="0" w:line="240" w:lineRule="auto"/>
-        <w:jc w:val="both"/>
-        <w:rPr>
-          <w:sz w:val="28"/>
-          <w:szCs w:val="28"/>
-          <w:lang w:val="en-US"/>
-        </w:rPr>
-      </w:pPr>
-      <w:r>
-        <w:rPr>
-          <w:sz w:val="28"/>
-          <w:szCs w:val="28"/>
-          <w:lang w:val="en-US"/>
-        </w:rPr>
-        <w:t xml:space="preserve">    </w:t>
-      </w:r>
+        <w:pStyle w:val="NoSpacing"/>
+        <w:jc w:val="center"/>
+        <w:rPr>
+          <w:b/>
+          <w:sz w:val="40"/>
+          <w:szCs w:val="40"/>
+          <w:lang w:val="en-US"/>
+        </w:rPr>
+      </w:pPr>
     </w:p>
     <w:p>
       <w:pPr>
-        <w:spacing w:after="0" w:line="240" w:lineRule="auto"/>
+        <w:pStyle w:val="NoSpacing"/>
         <w:jc w:val="both"/>
         <w:rPr>
           <w:b/>
@@ -18866,13 +18862,44 @@
           <w:lang w:val="en-US"/>
         </w:rPr>
       </w:pPr>
-      <w:r>
+    </w:p>
+    <w:p>
+      <w:pPr>
+        <w:spacing w:after="0" w:line="240" w:lineRule="auto"/>
+        <w:jc w:val="both"/>
+        <w:rPr>
+          <w:sz w:val="28"/>
+          <w:szCs w:val="28"/>
+          <w:lang w:val="en-US"/>
+        </w:rPr>
+      </w:pPr>
+      <w:r>
+        <w:rPr>
+          <w:sz w:val="28"/>
+          <w:szCs w:val="28"/>
+          <w:lang w:val="en-US"/>
+        </w:rPr>
+        <w:t xml:space="preserve">    </w:t>
+      </w:r>
+    </w:p>
+    <w:p>
+      <w:pPr>
+        <w:spacing w:after="0" w:line="240" w:lineRule="auto"/>
+        <w:jc w:val="both"/>
         <w:rPr>
           <w:b/>
           <w:sz w:val="32"/>
           <w:szCs w:val="32"/>
           <w:lang w:val="en-US"/>
         </w:rPr>
+      </w:pPr>
+      <w:r>
+        <w:rPr>
+          <w:b/>
+          <w:sz w:val="32"/>
+          <w:szCs w:val="32"/>
+          <w:lang w:val="en-US"/>
+        </w:rPr>
         <w:t xml:space="preserve">      </w:t>
       </w:r>
     </w:p>
@@ -18891,7 +18918,6 @@
           <w:szCs w:val="28"/>
           <w:lang w:val="en-US"/>
         </w:rPr>
-        <w:lastRenderedPageBreak/>
         <w:br w:type="page"/>
       </w:r>
     </w:p>
@@ -26096,7 +26122,7 @@
                       <w:sz w:val="20"/>
                       <w:szCs w:val="20"/>
                     </w:rPr>
-                    <w:t>31</w:t>
+                    <w:t>32</w:t>
                   </w:r>
                   <w:r>
                     <w:rPr>
@@ -31804,11 +31830,11 @@
           <c:showPercent val="0"/>
           <c:showBubbleSize val="0"/>
         </c:dLbls>
-        <c:axId val="195722240"/>
-        <c:axId val="117216384"/>
+        <c:axId val="140192000"/>
+        <c:axId val="140218368"/>
       </c:scatterChart>
       <c:valAx>
-        <c:axId val="195722240"/>
+        <c:axId val="140192000"/>
         <c:scaling>
           <c:orientation val="minMax"/>
         </c:scaling>
@@ -31844,12 +31870,12 @@
             </a:solidFill>
           </a:ln>
         </c:spPr>
-        <c:crossAx val="117216384"/>
+        <c:crossAx val="140218368"/>
         <c:crosses val="autoZero"/>
         <c:crossBetween val="midCat"/>
       </c:valAx>
       <c:valAx>
-        <c:axId val="117216384"/>
+        <c:axId val="140218368"/>
         <c:scaling>
           <c:orientation val="minMax"/>
         </c:scaling>
@@ -31874,7 +31900,7 @@
             <a:noFill/>
           </a:ln>
         </c:spPr>
-        <c:crossAx val="195722240"/>
+        <c:crossAx val="140192000"/>
         <c:crosses val="autoZero"/>
         <c:crossBetween val="midCat"/>
       </c:valAx>
@@ -32553,11 +32579,11 @@
           <c:showPercent val="0"/>
           <c:showBubbleSize val="0"/>
         </c:dLbls>
-        <c:axId val="117568640"/>
-        <c:axId val="119714944"/>
+        <c:axId val="140292864"/>
+        <c:axId val="141029376"/>
       </c:scatterChart>
       <c:valAx>
-        <c:axId val="117568640"/>
+        <c:axId val="140292864"/>
         <c:scaling>
           <c:orientation val="minMax"/>
           <c:max val="2200"/>
@@ -32613,12 +32639,12 @@
             <a:endParaRPr lang="en-US"/>
           </a:p>
         </c:txPr>
-        <c:crossAx val="119714944"/>
+        <c:crossAx val="141029376"/>
         <c:crosses val="autoZero"/>
         <c:crossBetween val="midCat"/>
       </c:valAx>
       <c:valAx>
-        <c:axId val="119714944"/>
+        <c:axId val="141029376"/>
         <c:scaling>
           <c:orientation val="minMax"/>
         </c:scaling>
@@ -32653,7 +32679,7 @@
             <a:endParaRPr lang="en-US"/>
           </a:p>
         </c:txPr>
-        <c:crossAx val="117568640"/>
+        <c:crossAx val="140292864"/>
         <c:crosses val="autoZero"/>
         <c:crossBetween val="midCat"/>
       </c:valAx>
@@ -33294,11 +33320,11 @@
           <c:showPercent val="0"/>
           <c:showBubbleSize val="0"/>
         </c:dLbls>
-        <c:axId val="130695552"/>
-        <c:axId val="130699648"/>
+        <c:axId val="144882688"/>
+        <c:axId val="155474944"/>
       </c:scatterChart>
       <c:valAx>
-        <c:axId val="130695552"/>
+        <c:axId val="144882688"/>
         <c:scaling>
           <c:orientation val="minMax"/>
           <c:max val="2200"/>
@@ -33354,12 +33380,12 @@
             <a:endParaRPr lang="en-US"/>
           </a:p>
         </c:txPr>
-        <c:crossAx val="130699648"/>
+        <c:crossAx val="155474944"/>
         <c:crosses val="autoZero"/>
         <c:crossBetween val="midCat"/>
       </c:valAx>
       <c:valAx>
-        <c:axId val="130699648"/>
+        <c:axId val="155474944"/>
         <c:scaling>
           <c:orientation val="minMax"/>
         </c:scaling>
@@ -33394,7 +33420,7 @@
             <a:endParaRPr lang="en-US"/>
           </a:p>
         </c:txPr>
-        <c:crossAx val="130695552"/>
+        <c:crossAx val="144882688"/>
         <c:crosses val="autoZero"/>
         <c:crossBetween val="midCat"/>
       </c:valAx>
@@ -34076,11 +34102,11 @@
           <c:showPercent val="0"/>
           <c:showBubbleSize val="0"/>
         </c:dLbls>
-        <c:axId val="130710144"/>
-        <c:axId val="130720512"/>
+        <c:axId val="155653632"/>
+        <c:axId val="155655552"/>
       </c:scatterChart>
       <c:valAx>
-        <c:axId val="130710144"/>
+        <c:axId val="155653632"/>
         <c:scaling>
           <c:orientation val="minMax"/>
           <c:max val="2100000"/>
@@ -34136,12 +34162,12 @@
             <a:endParaRPr lang="en-US"/>
           </a:p>
         </c:txPr>
-        <c:crossAx val="130720512"/>
+        <c:crossAx val="155655552"/>
         <c:crosses val="autoZero"/>
         <c:crossBetween val="midCat"/>
       </c:valAx>
       <c:valAx>
-        <c:axId val="130720512"/>
+        <c:axId val="155655552"/>
         <c:scaling>
           <c:orientation val="minMax"/>
           <c:min val="0"/>
@@ -34177,7 +34203,7 @@
             <a:endParaRPr lang="en-US"/>
           </a:p>
         </c:txPr>
-        <c:crossAx val="130710144"/>
+        <c:crossAx val="155653632"/>
         <c:crosses val="autoZero"/>
         <c:crossBetween val="midCat"/>
       </c:valAx>
@@ -34879,11 +34905,11 @@
           <c:showPercent val="0"/>
           <c:showBubbleSize val="0"/>
         </c:dLbls>
-        <c:axId val="130883584"/>
-        <c:axId val="130885504"/>
+        <c:axId val="155904640"/>
+        <c:axId val="156254976"/>
       </c:scatterChart>
       <c:valAx>
-        <c:axId val="130883584"/>
+        <c:axId val="155904640"/>
         <c:scaling>
           <c:orientation val="minMax"/>
           <c:max val="2100000"/>
@@ -34943,12 +34969,12 @@
             <a:endParaRPr lang="en-US"/>
           </a:p>
         </c:txPr>
-        <c:crossAx val="130885504"/>
+        <c:crossAx val="156254976"/>
         <c:crosses val="autoZero"/>
         <c:crossBetween val="midCat"/>
       </c:valAx>
       <c:valAx>
-        <c:axId val="130885504"/>
+        <c:axId val="156254976"/>
         <c:scaling>
           <c:orientation val="minMax"/>
           <c:min val="0"/>
@@ -34984,7 +35010,7 @@
             <a:endParaRPr lang="en-US"/>
           </a:p>
         </c:txPr>
-        <c:crossAx val="130883584"/>
+        <c:crossAx val="155904640"/>
         <c:crosses val="autoZero"/>
         <c:crossBetween val="midCat"/>
       </c:valAx>
@@ -35531,11 +35557,11 @@
           <c:showPercent val="0"/>
           <c:showBubbleSize val="0"/>
         </c:dLbls>
-        <c:axId val="130914176"/>
-        <c:axId val="130922368"/>
+        <c:axId val="156345088"/>
+        <c:axId val="156369664"/>
       </c:scatterChart>
       <c:valAx>
-        <c:axId val="130914176"/>
+        <c:axId val="156345088"/>
         <c:scaling>
           <c:orientation val="minMax"/>
           <c:max val="8100000"/>
@@ -35592,12 +35618,12 @@
             <a:endParaRPr lang="en-US"/>
           </a:p>
         </c:txPr>
-        <c:crossAx val="130922368"/>
+        <c:crossAx val="156369664"/>
         <c:crosses val="autoZero"/>
         <c:crossBetween val="midCat"/>
       </c:valAx>
       <c:valAx>
-        <c:axId val="130922368"/>
+        <c:axId val="156369664"/>
         <c:scaling>
           <c:orientation val="minMax"/>
           <c:min val="0"/>
@@ -35633,7 +35659,7 @@
             <a:endParaRPr lang="en-US"/>
           </a:p>
         </c:txPr>
-        <c:crossAx val="130914176"/>
+        <c:crossAx val="156345088"/>
         <c:crosses val="autoZero"/>
         <c:crossBetween val="midCat"/>
       </c:valAx>
@@ -36548,11 +36574,11 @@
           <c:showPercent val="0"/>
           <c:showBubbleSize val="0"/>
         </c:dLbls>
-        <c:axId val="130946944"/>
-        <c:axId val="130969600"/>
+        <c:axId val="156656384"/>
+        <c:axId val="156658304"/>
       </c:scatterChart>
       <c:valAx>
-        <c:axId val="130946944"/>
+        <c:axId val="156656384"/>
         <c:scaling>
           <c:orientation val="minMax"/>
         </c:scaling>
@@ -36607,12 +36633,12 @@
             <a:endParaRPr lang="en-US"/>
           </a:p>
         </c:txPr>
-        <c:crossAx val="130969600"/>
+        <c:crossAx val="156658304"/>
         <c:crosses val="autoZero"/>
         <c:crossBetween val="midCat"/>
       </c:valAx>
       <c:valAx>
-        <c:axId val="130969600"/>
+        <c:axId val="156658304"/>
         <c:scaling>
           <c:orientation val="minMax"/>
           <c:max val="900"/>
@@ -36649,7 +36675,7 @@
             <a:endParaRPr lang="en-US"/>
           </a:p>
         </c:txPr>
-        <c:crossAx val="130946944"/>
+        <c:crossAx val="156656384"/>
         <c:crosses val="autoZero"/>
         <c:crossBetween val="midCat"/>
       </c:valAx>
@@ -37596,11 +37622,11 @@
           <c:showPercent val="0"/>
           <c:showBubbleSize val="0"/>
         </c:dLbls>
-        <c:axId val="131082880"/>
-        <c:axId val="131126016"/>
+        <c:axId val="68490752"/>
+        <c:axId val="68492672"/>
       </c:scatterChart>
       <c:valAx>
-        <c:axId val="131082880"/>
+        <c:axId val="68490752"/>
         <c:scaling>
           <c:orientation val="minMax"/>
         </c:scaling>
@@ -37655,12 +37681,12 @@
             <a:endParaRPr lang="en-US"/>
           </a:p>
         </c:txPr>
-        <c:crossAx val="131126016"/>
+        <c:crossAx val="68492672"/>
         <c:crosses val="autoZero"/>
         <c:crossBetween val="midCat"/>
       </c:valAx>
       <c:valAx>
-        <c:axId val="131126016"/>
+        <c:axId val="68492672"/>
         <c:scaling>
           <c:orientation val="minMax"/>
           <c:min val="2"/>
@@ -37696,7 +37722,7 @@
             <a:endParaRPr lang="en-US"/>
           </a:p>
         </c:txPr>
-        <c:crossAx val="131082880"/>
+        <c:crossAx val="68490752"/>
         <c:crosses val="autoZero"/>
         <c:crossBetween val="midCat"/>
       </c:valAx>
@@ -37773,8 +37799,8 @@
               </a:defRPr>
             </a:pPr>
             <a:r>
-              <a:rPr lang="en-US" sz="1050" b="1" i="0" u="none" strike="noStrike" baseline="0" smtClean="0"/>
-              <a:t>Nat Performance - Hash-based NAT table</a:t>
+              <a:rPr lang="en-US" sz="2000" b="1" i="0" u="none" strike="noStrike" baseline="0" smtClean="0"/>
+              <a:t>Nat Performance </a:t>
             </a:r>
           </a:p>
           <a:p>
@@ -37803,12 +37829,12 @@
               </a:defRPr>
             </a:pPr>
             <a:r>
-              <a:rPr lang="en-US" sz="800" b="0" i="0" baseline="0">
+              <a:rPr lang="en-US" sz="1100" b="0" i="0" baseline="0">
                 <a:effectLst/>
               </a:rPr>
-              <a:t>CPU: i5-4210U@2.4GHz, 4 cores</a:t>
+              <a:t>CPU: i5-4210U, 4 cores</a:t>
             </a:r>
-            <a:endParaRPr lang="en-US" sz="800">
+            <a:endParaRPr lang="en-US" sz="1100">
               <a:effectLst/>
             </a:endParaRPr>
           </a:p>
@@ -37875,8 +37901,8 @@
         <c:manualLayout>
           <c:xMode val="edge"/>
           <c:yMode val="edge"/>
-          <c:x val="1.5374039472154874E-3"/>
-          <c:y val="1.8238791579623975E-2"/>
+          <c:x val="5.9126195079782243E-2"/>
+          <c:y val="2.1070705564572093E-2"/>
         </c:manualLayout>
       </c:layout>
       <c:overlay val="0"/>
@@ -37888,9 +37914,9 @@
           <c:layoutTarget val="inner"/>
           <c:xMode val="edge"/>
           <c:yMode val="edge"/>
-          <c:x val="3.6410357844766997E-2"/>
-          <c:y val="0.23170104668882838"/>
-          <c:w val="0.9122160451482848"/>
+          <c:x val="8.9878224984621391E-2"/>
+          <c:y val="0.23572888145931595"/>
+          <c:w val="0.8587591963900808"/>
           <c:h val="0.66316192505535121"/>
         </c:manualLayout>
       </c:layout>
@@ -37954,36 +37980,36 @@
           </c:xVal>
           <c:yVal>
             <c:numRef>
-              <c:f>parallel_hash!$Q$33:$Q$41</c:f>
+              <c:f>parallel_hash!$P$4:$P$12</c:f>
               <c:numCache>
                 <c:formatCode>General</c:formatCode>
                 <c:ptCount val="9"/>
                 <c:pt idx="0">
-                  <c:v>5.5</c:v>
+                  <c:v>436</c:v>
                 </c:pt>
                 <c:pt idx="1">
-                  <c:v>5.5</c:v>
+                  <c:v>436</c:v>
                 </c:pt>
                 <c:pt idx="2">
-                  <c:v>5.5</c:v>
+                  <c:v>436</c:v>
                 </c:pt>
                 <c:pt idx="3">
-                  <c:v>5.5</c:v>
+                  <c:v>436</c:v>
                 </c:pt>
                 <c:pt idx="4">
-                  <c:v>5.5</c:v>
+                  <c:v>436</c:v>
                 </c:pt>
                 <c:pt idx="5">
-                  <c:v>5.5</c:v>
+                  <c:v>436</c:v>
                 </c:pt>
                 <c:pt idx="6">
-                  <c:v>5.5</c:v>
+                  <c:v>436</c:v>
                 </c:pt>
                 <c:pt idx="7">
-                  <c:v>5.5</c:v>
+                  <c:v>436</c:v>
                 </c:pt>
                 <c:pt idx="8">
-                  <c:v>5.5</c:v>
+                  <c:v>436</c:v>
                 </c:pt>
               </c:numCache>
             </c:numRef>
@@ -38002,24 +38028,47 @@
           </c:marker>
           <c:dLbls>
             <c:dLbl>
-              <c:idx val="0"/>
-              <c:delete val="1"/>
-            </c:dLbl>
-            <c:dLbl>
               <c:idx val="1"/>
-              <c:delete val="1"/>
+              <c:layout>
+                <c:manualLayout>
+                  <c:x val="-1.8276689661826426E-2"/>
+                  <c:y val="1.5572430164270132E-2"/>
+                </c:manualLayout>
+              </c:layout>
+              <c:dLblPos val="r"/>
+              <c:showLegendKey val="0"/>
+              <c:showVal val="1"/>
+              <c:showCatName val="0"/>
+              <c:showSerName val="0"/>
+              <c:showPercent val="0"/>
+              <c:showBubbleSize val="0"/>
             </c:dLbl>
             <c:dLbl>
               <c:idx val="2"/>
               <c:delete val="1"/>
             </c:dLbl>
-            <c:numFmt formatCode="#,##0.0" sourceLinked="0"/>
+            <c:dLbl>
+              <c:idx val="3"/>
+              <c:layout>
+                <c:manualLayout>
+                  <c:x val="-1.2150007236239071E-2"/>
+                  <c:y val="2.0055330282961092E-2"/>
+                </c:manualLayout>
+              </c:layout>
+              <c:dLblPos val="r"/>
+              <c:showLegendKey val="0"/>
+              <c:showVal val="1"/>
+              <c:showCatName val="0"/>
+              <c:showSerName val="0"/>
+              <c:showPercent val="0"/>
+              <c:showBubbleSize val="0"/>
+            </c:dLbl>
             <c:txPr>
               <a:bodyPr/>
               <a:lstStyle/>
               <a:p>
                 <a:pPr>
-                  <a:defRPr sz="600"/>
+                  <a:defRPr sz="500"/>
                 </a:pPr>
                 <a:endParaRPr lang="en-US"/>
               </a:p>
@@ -38035,21 +38084,21 @@
           </c:dLbls>
           <c:xVal>
             <c:numRef>
-              <c:f>parallel_hash!$O$4:$O$12</c:f>
+              <c:f>parallel_with_opt_hash!$P$6:$P$15</c:f>
               <c:numCache>
                 <c:formatCode>General</c:formatCode>
-                <c:ptCount val="9"/>
+                <c:ptCount val="10"/>
                 <c:pt idx="0">
-                  <c:v>1000</c:v>
+                  <c:v>100000</c:v>
                 </c:pt>
                 <c:pt idx="1">
-                  <c:v>10000</c:v>
+                  <c:v>250000</c:v>
                 </c:pt>
                 <c:pt idx="2">
-                  <c:v>100000</c:v>
+                  <c:v>500000</c:v>
                 </c:pt>
                 <c:pt idx="3">
-                  <c:v>500000</c:v>
+                  <c:v>750000</c:v>
                 </c:pt>
                 <c:pt idx="4">
                   <c:v>1000000</c:v>
@@ -38065,42 +38114,48 @@
                 </c:pt>
                 <c:pt idx="8">
                   <c:v>16000000</c:v>
+                </c:pt>
+                <c:pt idx="9">
+                  <c:v>24000000</c:v>
                 </c:pt>
               </c:numCache>
             </c:numRef>
           </c:xVal>
           <c:yVal>
             <c:numRef>
-              <c:f>parallel_hash!$S$33:$S$41</c:f>
+              <c:f>parallel_with_opt_hash!$R$6:$R$15</c:f>
               <c:numCache>
-                <c:formatCode>General</c:formatCode>
-                <c:ptCount val="9"/>
+                <c:formatCode>0.00</c:formatCode>
+                <c:ptCount val="10"/>
                 <c:pt idx="0">
-                  <c:v>7.1856287425149699</c:v>
+                  <c:v>5.825242718446602</c:v>
                 </c:pt>
                 <c:pt idx="1">
-                  <c:v>6.9164265129682994</c:v>
+                  <c:v>5.3811659192825116</c:v>
                 </c:pt>
                 <c:pt idx="2">
-                  <c:v>6.6115702479338845</c:v>
+                  <c:v>5.7971014492753623</c:v>
                 </c:pt>
                 <c:pt idx="3">
-                  <c:v>5.825242718446602</c:v>
+                  <c:v>5.3811659192825116</c:v>
                 </c:pt>
                 <c:pt idx="4">
-                  <c:v>5.5684454756380513</c:v>
+                  <c:v>5.7692307692307692</c:v>
                 </c:pt>
                 <c:pt idx="5">
-                  <c:v>5.1948051948051948</c:v>
+                  <c:v>5.9850374064837908</c:v>
                 </c:pt>
                 <c:pt idx="6">
-                  <c:v>4.5283018867924527</c:v>
+                  <c:v>5.9259259259259256</c:v>
                 </c:pt>
                 <c:pt idx="7">
-                  <c:v>3.5398230088495577</c:v>
+                  <c:v>5.5813953488372094</c:v>
                 </c:pt>
                 <c:pt idx="8">
-                  <c:v>2.4922118380062304</c:v>
+                  <c:v>4.8289738430583498</c:v>
+                </c:pt>
+                <c:pt idx="9">
+                  <c:v>4.1811846689895473</c:v>
                 </c:pt>
               </c:numCache>
             </c:numRef>
@@ -38120,7 +38175,19 @@
           <c:dLbls>
             <c:dLbl>
               <c:idx val="0"/>
-              <c:delete val="1"/>
+              <c:layout>
+                <c:manualLayout>
+                  <c:x val="-1.3681677842635921E-2"/>
+                  <c:y val="-1.8049320725912133E-2"/>
+                </c:manualLayout>
+              </c:layout>
+              <c:dLblPos val="r"/>
+              <c:showLegendKey val="0"/>
+              <c:showVal val="1"/>
+              <c:showCatName val="0"/>
+              <c:showSerName val="0"/>
+              <c:showPercent val="0"/>
+              <c:showBubbleSize val="0"/>
             </c:dLbl>
             <c:dLbl>
               <c:idx val="1"/>
@@ -38131,28 +38198,19 @@
               <c:delete val="1"/>
             </c:dLbl>
             <c:dLbl>
+              <c:idx val="3"/>
+              <c:delete val="1"/>
+            </c:dLbl>
+            <c:dLbl>
               <c:idx val="4"/>
-              <c:layout>
-                <c:manualLayout>
-                  <c:x val="-2.2294843434660486E-2"/>
-                  <c:y val="-2.5650049942630322E-2"/>
-                </c:manualLayout>
-              </c:layout>
-              <c:dLblPos val="r"/>
-              <c:showLegendKey val="0"/>
-              <c:showVal val="1"/>
-              <c:showCatName val="0"/>
-              <c:showSerName val="0"/>
-              <c:showPercent val="0"/>
-              <c:showBubbleSize val="0"/>
+              <c:delete val="1"/>
             </c:dLbl>
-            <c:numFmt formatCode="#,##0.0" sourceLinked="0"/>
             <c:txPr>
               <a:bodyPr/>
               <a:lstStyle/>
               <a:p>
                 <a:pPr>
-                  <a:defRPr sz="600"/>
+                  <a:defRPr sz="500"/>
                 </a:pPr>
                 <a:endParaRPr lang="en-US"/>
               </a:p>
@@ -38168,21 +38226,21 @@
           </c:dLbls>
           <c:xVal>
             <c:numRef>
-              <c:f>parallel_hash!$O$4:$O$12</c:f>
+              <c:f>parallel_with_opt_hash!$P$6:$P$15</c:f>
               <c:numCache>
                 <c:formatCode>General</c:formatCode>
-                <c:ptCount val="9"/>
+                <c:ptCount val="10"/>
                 <c:pt idx="0">
-                  <c:v>1000</c:v>
+                  <c:v>100000</c:v>
                 </c:pt>
                 <c:pt idx="1">
-                  <c:v>10000</c:v>
+                  <c:v>250000</c:v>
                 </c:pt>
                 <c:pt idx="2">
-                  <c:v>100000</c:v>
+                  <c:v>500000</c:v>
                 </c:pt>
                 <c:pt idx="3">
-                  <c:v>500000</c:v>
+                  <c:v>750000</c:v>
                 </c:pt>
                 <c:pt idx="4">
                   <c:v>1000000</c:v>
@@ -38198,42 +38256,48 @@
                 </c:pt>
                 <c:pt idx="8">
                   <c:v>16000000</c:v>
+                </c:pt>
+                <c:pt idx="9">
+                  <c:v>24000000</c:v>
                 </c:pt>
               </c:numCache>
             </c:numRef>
           </c:xVal>
           <c:yVal>
             <c:numRef>
-              <c:f>parallel_hash!$T$33:$T$41</c:f>
+              <c:f>parallel_with_opt_hash!$S$6:$S$15</c:f>
               <c:numCache>
-                <c:formatCode>General</c:formatCode>
-                <c:ptCount val="9"/>
+                <c:formatCode>0.00</c:formatCode>
+                <c:ptCount val="10"/>
                 <c:pt idx="0">
-                  <c:v>12.371134020618557</c:v>
+                  <c:v>9.8360655737704921</c:v>
                 </c:pt>
                 <c:pt idx="1">
-                  <c:v>12.182741116751268</c:v>
+                  <c:v>9.8360655737704921</c:v>
                 </c:pt>
                 <c:pt idx="2">
-                  <c:v>10.909090909090908</c:v>
+                  <c:v>9.3023255813953494</c:v>
                 </c:pt>
                 <c:pt idx="3">
                   <c:v>9.1603053435114496</c:v>
                 </c:pt>
                 <c:pt idx="4">
-                  <c:v>9.67741935483871</c:v>
+                  <c:v>9.7560975609756095</c:v>
                 </c:pt>
                 <c:pt idx="5">
-                  <c:v>9.1254752851711025</c:v>
+                  <c:v>8.6021505376344081</c:v>
                 </c:pt>
                 <c:pt idx="6">
-                  <c:v>8.791208791208792</c:v>
+                  <c:v>9.022556390977444</c:v>
                 </c:pt>
                 <c:pt idx="7">
-                  <c:v>7.7922077922077921</c:v>
+                  <c:v>8.8560885608856097</c:v>
                 </c:pt>
                 <c:pt idx="8">
-                  <c:v>6.3829787234042552</c:v>
+                  <c:v>8.6330935251798557</c:v>
+                </c:pt>
+                <c:pt idx="9">
+                  <c:v>8.4507042253521121</c:v>
                 </c:pt>
               </c:numCache>
             </c:numRef>
@@ -38256,20 +38320,31 @@
               <c:delete val="1"/>
             </c:dLbl>
             <c:dLbl>
-              <c:idx val="1"/>
+              <c:idx val="2"/>
               <c:delete val="1"/>
             </c:dLbl>
             <c:dLbl>
-              <c:idx val="2"/>
-              <c:delete val="1"/>
+              <c:idx val="3"/>
+              <c:layout>
+                <c:manualLayout>
+                  <c:x val="-1.5623040185247721E-2"/>
+                  <c:y val="1.1089530045579093E-2"/>
+                </c:manualLayout>
+              </c:layout>
+              <c:dLblPos val="r"/>
+              <c:showLegendKey val="0"/>
+              <c:showVal val="1"/>
+              <c:showCatName val="0"/>
+              <c:showSerName val="0"/>
+              <c:showPercent val="0"/>
+              <c:showBubbleSize val="0"/>
             </c:dLbl>
-            <c:numFmt formatCode="#,##0.0" sourceLinked="0"/>
             <c:txPr>
               <a:bodyPr/>
               <a:lstStyle/>
               <a:p>
                 <a:pPr>
-                  <a:defRPr sz="600"/>
+                  <a:defRPr sz="500"/>
                 </a:pPr>
                 <a:endParaRPr lang="en-US"/>
               </a:p>
@@ -38285,21 +38360,21 @@
           </c:dLbls>
           <c:xVal>
             <c:numRef>
-              <c:f>parallel_hash!$O$4:$O$12</c:f>
+              <c:f>parallel_with_opt_hash!$P$6:$P$15</c:f>
               <c:numCache>
                 <c:formatCode>General</c:formatCode>
-                <c:ptCount val="9"/>
+                <c:ptCount val="10"/>
                 <c:pt idx="0">
-                  <c:v>1000</c:v>
+                  <c:v>100000</c:v>
                 </c:pt>
                 <c:pt idx="1">
-                  <c:v>10000</c:v>
+                  <c:v>250000</c:v>
                 </c:pt>
                 <c:pt idx="2">
-                  <c:v>100000</c:v>
+                  <c:v>500000</c:v>
                 </c:pt>
                 <c:pt idx="3">
-                  <c:v>500000</c:v>
+                  <c:v>750000</c:v>
                 </c:pt>
                 <c:pt idx="4">
                   <c:v>1000000</c:v>
@@ -38315,42 +38390,48 @@
                 </c:pt>
                 <c:pt idx="8">
                   <c:v>16000000</c:v>
+                </c:pt>
+                <c:pt idx="9">
+                  <c:v>24000000</c:v>
                 </c:pt>
               </c:numCache>
             </c:numRef>
           </c:xVal>
           <c:yVal>
             <c:numRef>
-              <c:f>parallel_hash!$U$33:$U$41</c:f>
+              <c:f>parallel_with_opt_hash!$T$6:$T$15</c:f>
               <c:numCache>
-                <c:formatCode>General</c:formatCode>
-                <c:ptCount val="9"/>
+                <c:formatCode>0.00</c:formatCode>
+                <c:ptCount val="10"/>
                 <c:pt idx="0">
-                  <c:v>14.545454545454545</c:v>
+                  <c:v>12.060301507537689</c:v>
                 </c:pt>
                 <c:pt idx="1">
-                  <c:v>15.584415584415584</c:v>
+                  <c:v>12</c:v>
                 </c:pt>
                 <c:pt idx="2">
-                  <c:v>12.565445026178011</c:v>
+                  <c:v>12.182741116751268</c:v>
                 </c:pt>
                 <c:pt idx="3">
-                  <c:v>12.182741116751268</c:v>
+                  <c:v>10.619469026548673</c:v>
                 </c:pt>
                 <c:pt idx="4">
-                  <c:v>11.267605633802816</c:v>
+                  <c:v>12.435233160621761</c:v>
                 </c:pt>
                 <c:pt idx="5">
-                  <c:v>12.182741116751268</c:v>
+                  <c:v>12.435233160621761</c:v>
                 </c:pt>
                 <c:pt idx="6">
-                  <c:v>11.650485436893204</c:v>
+                  <c:v>12.435233160621761</c:v>
                 </c:pt>
                 <c:pt idx="7">
-                  <c:v>10.526315789473685</c:v>
+                  <c:v>12.435233160621761</c:v>
                 </c:pt>
                 <c:pt idx="8">
-                  <c:v>8.9552238805970141</c:v>
+                  <c:v>12.307692307692308</c:v>
+                </c:pt>
+                <c:pt idx="9">
+                  <c:v>11.594202898550725</c:v>
                 </c:pt>
               </c:numCache>
             </c:numRef>
@@ -38370,23 +38451,38 @@
           <c:dLbls>
             <c:dLbl>
               <c:idx val="0"/>
-              <c:delete val="1"/>
-            </c:dLbl>
-            <c:dLbl>
-              <c:idx val="1"/>
-              <c:delete val="1"/>
+              <c:layout>
+                <c:manualLayout>
+                  <c:x val="-9.496478363645134E-3"/>
+                  <c:y val="1.1089530045579134E-2"/>
+                </c:manualLayout>
+              </c:layout>
+              <c:dLblPos val="r"/>
+              <c:showLegendKey val="0"/>
+              <c:showVal val="1"/>
+              <c:showCatName val="0"/>
+              <c:showSerName val="0"/>
+              <c:showPercent val="0"/>
+              <c:showBubbleSize val="0"/>
             </c:dLbl>
             <c:dLbl>
               <c:idx val="2"/>
               <c:delete val="1"/>
             </c:dLbl>
-            <c:numFmt formatCode="#,##0.0" sourceLinked="0"/>
+            <c:dLbl>
+              <c:idx val="3"/>
+              <c:delete val="1"/>
+            </c:dLbl>
+            <c:dLbl>
+              <c:idx val="4"/>
+              <c:delete val="1"/>
+            </c:dLbl>
             <c:txPr>
               <a:bodyPr/>
               <a:lstStyle/>
               <a:p>
                 <a:pPr>
-                  <a:defRPr sz="600"/>
+                  <a:defRPr sz="500"/>
                 </a:pPr>
                 <a:endParaRPr lang="en-US"/>
               </a:p>
@@ -38402,21 +38498,21 @@
           </c:dLbls>
           <c:xVal>
             <c:numRef>
-              <c:f>parallel_hash!$O$4:$O$12</c:f>
+              <c:f>parallel_with_opt_hash!$P$6:$P$15</c:f>
               <c:numCache>
                 <c:formatCode>General</c:formatCode>
-                <c:ptCount val="9"/>
+                <c:ptCount val="10"/>
                 <c:pt idx="0">
-                  <c:v>1000</c:v>
+                  <c:v>100000</c:v>
                 </c:pt>
                 <c:pt idx="1">
-                  <c:v>10000</c:v>
+                  <c:v>250000</c:v>
                 </c:pt>
                 <c:pt idx="2">
-                  <c:v>100000</c:v>
+                  <c:v>500000</c:v>
                 </c:pt>
                 <c:pt idx="3">
-                  <c:v>500000</c:v>
+                  <c:v>750000</c:v>
                 </c:pt>
                 <c:pt idx="4">
                   <c:v>1000000</c:v>
@@ -38432,42 +38528,48 @@
                 </c:pt>
                 <c:pt idx="8">
                   <c:v>16000000</c:v>
+                </c:pt>
+                <c:pt idx="9">
+                  <c:v>24000000</c:v>
                 </c:pt>
               </c:numCache>
             </c:numRef>
           </c:xVal>
           <c:yVal>
             <c:numRef>
-              <c:f>parallel_hash!$V$33:$V$41</c:f>
+              <c:f>parallel_with_opt_hash!$U$6:$U$15</c:f>
               <c:numCache>
-                <c:formatCode>General</c:formatCode>
-                <c:ptCount val="9"/>
+                <c:formatCode>0.00</c:formatCode>
+                <c:ptCount val="10"/>
                 <c:pt idx="0">
-                  <c:v>19.512195121951219</c:v>
+                  <c:v>13.872832369942197</c:v>
                 </c:pt>
                 <c:pt idx="1">
-                  <c:v>24.242424242424242</c:v>
+                  <c:v>14.285714285714286</c:v>
                 </c:pt>
                 <c:pt idx="2">
-                  <c:v>16.901408450704224</c:v>
+                  <c:v>14.201183431952662</c:v>
                 </c:pt>
                 <c:pt idx="3">
-                  <c:v>14.814814814814815</c:v>
+                  <c:v>14.457831325301205</c:v>
                 </c:pt>
                 <c:pt idx="4">
-                  <c:v>14.634146341463415</c:v>
+                  <c:v>14.37125748502994</c:v>
                 </c:pt>
                 <c:pt idx="5">
-                  <c:v>14.457831325301205</c:v>
+                  <c:v>14.201183431952662</c:v>
                 </c:pt>
                 <c:pt idx="6">
                   <c:v>13.872832369942197</c:v>
                 </c:pt>
                 <c:pt idx="7">
-                  <c:v>13.333333333333334</c:v>
+                  <c:v>14.035087719298245</c:v>
                 </c:pt>
                 <c:pt idx="8">
-                  <c:v>12.371134020618557</c:v>
+                  <c:v>14.37125748502994</c:v>
+                </c:pt>
+                <c:pt idx="9">
+                  <c:v>14.201183431952662</c:v>
                 </c:pt>
               </c:numCache>
             </c:numRef>
@@ -38483,14 +38585,14 @@
           <c:showPercent val="0"/>
           <c:showBubbleSize val="0"/>
         </c:dLbls>
-        <c:axId val="131220224"/>
-        <c:axId val="131222144"/>
+        <c:axId val="139926528"/>
+        <c:axId val="68162688"/>
       </c:scatterChart>
       <c:valAx>
-        <c:axId val="131220224"/>
+        <c:axId val="139926528"/>
         <c:scaling>
           <c:orientation val="minMax"/>
-          <c:max val="16200000.000000002"/>
+          <c:max val="24499999.999999996"/>
           <c:min val="0"/>
         </c:scaling>
         <c:delete val="0"/>
@@ -38516,8 +38618,8 @@
             <c:manualLayout>
               <c:xMode val="edge"/>
               <c:yMode val="edge"/>
-              <c:x val="0.76633884047359624"/>
-              <c:y val="0.84618563515140122"/>
+              <c:x val="0.76219008681607103"/>
+              <c:y val="0.84798294839639843"/>
             </c:manualLayout>
           </c:layout>
           <c:overlay val="0"/>
@@ -38544,15 +38646,15 @@
             <a:endParaRPr lang="en-US"/>
           </a:p>
         </c:txPr>
-        <c:crossAx val="131222144"/>
+        <c:crossAx val="68162688"/>
         <c:crosses val="autoZero"/>
         <c:crossBetween val="midCat"/>
       </c:valAx>
       <c:valAx>
-        <c:axId val="131222144"/>
+        <c:axId val="68162688"/>
         <c:scaling>
           <c:orientation val="minMax"/>
-          <c:max val="25"/>
+          <c:max val="15"/>
           <c:min val="0"/>
         </c:scaling>
         <c:delete val="0"/>
@@ -38566,7 +38668,7 @@
             </a:ln>
           </c:spPr>
         </c:majorGridlines>
-        <c:numFmt formatCode="#,##0" sourceLinked="0"/>
+        <c:numFmt formatCode="#\ ###\ ##0" sourceLinked="0"/>
         <c:majorTickMark val="out"/>
         <c:minorTickMark val="none"/>
         <c:tickLblPos val="nextTo"/>
@@ -38586,7 +38688,7 @@
             <a:endParaRPr lang="en-US"/>
           </a:p>
         </c:txPr>
-        <c:crossAx val="131220224"/>
+        <c:crossAx val="139926528"/>
         <c:crosses val="autoZero"/>
         <c:crossBetween val="midCat"/>
       </c:valAx>
@@ -40402,12 +40504,12 @@
 <c:userShapes xmlns:c="http://schemas.openxmlformats.org/drawingml/2006/chart">
   <cdr:relSizeAnchor xmlns:cdr="http://schemas.openxmlformats.org/drawingml/2006/chartDrawing">
     <cdr:from>
-      <cdr:x>0.41331</cdr:x>
-      <cdr:y>0.70443</cdr:y>
+      <cdr:x>0.80063</cdr:x>
+      <cdr:y>0.61871</cdr:y>
     </cdr:from>
     <cdr:to>
-      <cdr:x>0.564</cdr:x>
-      <cdr:y>0.75452</cdr:y>
+      <cdr:x>0.95132</cdr:x>
+      <cdr:y>0.6516</cdr:y>
     </cdr:to>
     <cdr:sp macro="" textlink="">
       <cdr:nvSpPr>
@@ -40416,8 +40518,8 @@
       </cdr:nvSpPr>
       <cdr:spPr>
         <a:xfrm xmlns:a="http://schemas.openxmlformats.org/drawingml/2006/main">
-          <a:off x="2659674" y="2323347"/>
-          <a:ext cx="969704" cy="165209"/>
+          <a:off x="4757119" y="2529757"/>
+          <a:ext cx="895354" cy="134479"/>
         </a:xfrm>
         <a:prstGeom xmlns:a="http://schemas.openxmlformats.org/drawingml/2006/main" prst="rect">
           <a:avLst/>
@@ -40429,15 +40531,7 @@
         <a:p xmlns:a="http://schemas.openxmlformats.org/drawingml/2006/main">
           <a:r>
             <a:rPr lang="en-US" sz="600" b="1"/>
-            <a:t>target performance = 5.5</a:t>
-          </a:r>
-          <a:r>
-            <a:rPr lang="en-US" sz="600" b="1" baseline="0"/>
-            <a:t> Mpps</a:t>
-          </a:r>
-          <a:r>
-            <a:rPr lang="en-US" sz="600" b="1"/>
-            <a:t> </a:t>
+            <a:t>target performance = 5.5 </a:t>
           </a:r>
         </a:p>
       </cdr:txBody>
@@ -40445,145 +40539,43 @@
   </cdr:relSizeAnchor>
   <cdr:relSizeAnchor xmlns:cdr="http://schemas.openxmlformats.org/drawingml/2006/chartDrawing">
     <cdr:from>
-      <cdr:x>0.79204</cdr:x>
-      <cdr:y>0.50127</cdr:y>
+      <cdr:x>0.0916</cdr:x>
+      <cdr:y>0.65919</cdr:y>
     </cdr:from>
     <cdr:to>
-      <cdr:x>0.85368</cdr:x>
-      <cdr:y>0.54922</cdr:y>
+      <cdr:x>0.94903</cdr:x>
+      <cdr:y>0.65993</cdr:y>
     </cdr:to>
-    <cdr:sp macro="" textlink="">
-      <cdr:nvSpPr>
-        <cdr:cNvPr id="2" name="TextBox 1"/>
-        <cdr:cNvSpPr txBox="1"/>
-      </cdr:nvSpPr>
+    <cdr:cxnSp macro="">
+      <cdr:nvCxnSpPr>
+        <cdr:cNvPr id="3" name="Straight Connector 2"/>
+        <cdr:cNvCxnSpPr/>
+      </cdr:nvCxnSpPr>
       <cdr:spPr>
-        <a:xfrm xmlns:a="http://schemas.openxmlformats.org/drawingml/2006/main">
-          <a:off x="5096849" y="1653290"/>
-          <a:ext cx="396659" cy="158148"/>
+        <a:xfrm xmlns:a="http://schemas.openxmlformats.org/drawingml/2006/main" flipV="1">
+          <a:off x="544283" y="2695254"/>
+          <a:ext cx="5094587" cy="3026"/>
         </a:xfrm>
-        <a:prstGeom xmlns:a="http://schemas.openxmlformats.org/drawingml/2006/main" prst="rect">
+        <a:prstGeom xmlns:a="http://schemas.openxmlformats.org/drawingml/2006/main" prst="line">
           <a:avLst/>
         </a:prstGeom>
+        <a:ln xmlns:a="http://schemas.openxmlformats.org/drawingml/2006/main" w="19050"/>
       </cdr:spPr>
-      <cdr:txBody>
-        <a:bodyPr xmlns:a="http://schemas.openxmlformats.org/drawingml/2006/main" vertOverflow="clip" wrap="none" rtlCol="0"/>
-        <a:lstStyle xmlns:a="http://schemas.openxmlformats.org/drawingml/2006/main"/>
-        <a:p xmlns:a="http://schemas.openxmlformats.org/drawingml/2006/main">
-          <a:r>
-            <a:rPr lang="en-US" sz="800" b="1"/>
-            <a:t>4 cores</a:t>
-          </a:r>
-        </a:p>
-      </cdr:txBody>
-    </cdr:sp>
-  </cdr:relSizeAnchor>
-  <cdr:relSizeAnchor xmlns:cdr="http://schemas.openxmlformats.org/drawingml/2006/chartDrawing">
-    <cdr:from>
-      <cdr:x>0.79294</cdr:x>
-      <cdr:y>0.58373</cdr:y>
-    </cdr:from>
-    <cdr:to>
-      <cdr:x>0.85382</cdr:x>
-      <cdr:y>0.63696</cdr:y>
-    </cdr:to>
-    <cdr:sp macro="" textlink="">
-      <cdr:nvSpPr>
-        <cdr:cNvPr id="3" name="TextBox 2"/>
-        <cdr:cNvSpPr txBox="1"/>
-      </cdr:nvSpPr>
-      <cdr:spPr>
-        <a:xfrm xmlns:a="http://schemas.openxmlformats.org/drawingml/2006/main">
-          <a:off x="5102636" y="1925258"/>
-          <a:ext cx="391768" cy="175547"/>
-        </a:xfrm>
-        <a:prstGeom xmlns:a="http://schemas.openxmlformats.org/drawingml/2006/main" prst="rect">
-          <a:avLst/>
-        </a:prstGeom>
-      </cdr:spPr>
-      <cdr:txBody>
-        <a:bodyPr xmlns:a="http://schemas.openxmlformats.org/drawingml/2006/main" vertOverflow="clip" wrap="none" rtlCol="0"/>
-        <a:lstStyle xmlns:a="http://schemas.openxmlformats.org/drawingml/2006/main"/>
-        <a:p xmlns:a="http://schemas.openxmlformats.org/drawingml/2006/main">
-          <a:r>
-            <a:rPr lang="en-US" sz="800" b="1">
-              <a:latin typeface="+mn-lt"/>
-            </a:rPr>
-            <a:t>3 cores</a:t>
-          </a:r>
-        </a:p>
-      </cdr:txBody>
-    </cdr:sp>
-  </cdr:relSizeAnchor>
-  <cdr:relSizeAnchor xmlns:cdr="http://schemas.openxmlformats.org/drawingml/2006/chartDrawing">
-    <cdr:from>
-      <cdr:x>0.79294</cdr:x>
-      <cdr:y>0.66044</cdr:y>
-    </cdr:from>
-    <cdr:to>
-      <cdr:x>0.84849</cdr:x>
-      <cdr:y>0.70635</cdr:y>
-    </cdr:to>
-    <cdr:sp macro="" textlink="">
-      <cdr:nvSpPr>
-        <cdr:cNvPr id="12" name="TextBox 11"/>
-        <cdr:cNvSpPr txBox="1"/>
-      </cdr:nvSpPr>
-      <cdr:spPr>
-        <a:xfrm xmlns:a="http://schemas.openxmlformats.org/drawingml/2006/main">
-          <a:off x="5102636" y="2178261"/>
-          <a:ext cx="357469" cy="151420"/>
-        </a:xfrm>
-        <a:prstGeom xmlns:a="http://schemas.openxmlformats.org/drawingml/2006/main" prst="rect">
-          <a:avLst/>
-        </a:prstGeom>
-      </cdr:spPr>
-      <cdr:txBody>
-        <a:bodyPr xmlns:a="http://schemas.openxmlformats.org/drawingml/2006/main" vertOverflow="clip" wrap="none" rtlCol="0"/>
-        <a:lstStyle xmlns:a="http://schemas.openxmlformats.org/drawingml/2006/main"/>
-        <a:p xmlns:a="http://schemas.openxmlformats.org/drawingml/2006/main">
-          <a:r>
-            <a:rPr lang="en-US" sz="800" b="1"/>
-            <a:t>2 cores</a:t>
-          </a:r>
-        </a:p>
-      </cdr:txBody>
-    </cdr:sp>
-  </cdr:relSizeAnchor>
-  <cdr:relSizeAnchor xmlns:cdr="http://schemas.openxmlformats.org/drawingml/2006/chartDrawing">
-    <cdr:from>
-      <cdr:x>0.79384</cdr:x>
-      <cdr:y>0.76734</cdr:y>
-    </cdr:from>
-    <cdr:to>
-      <cdr:x>0.85396</cdr:x>
-      <cdr:y>0.81324</cdr:y>
-    </cdr:to>
-    <cdr:sp macro="" textlink="">
-      <cdr:nvSpPr>
-        <cdr:cNvPr id="13" name="TextBox 12"/>
-        <cdr:cNvSpPr txBox="1"/>
-      </cdr:nvSpPr>
-      <cdr:spPr>
-        <a:xfrm xmlns:a="http://schemas.openxmlformats.org/drawingml/2006/main">
-          <a:off x="5108424" y="2530820"/>
-          <a:ext cx="386877" cy="151387"/>
-        </a:xfrm>
-        <a:prstGeom xmlns:a="http://schemas.openxmlformats.org/drawingml/2006/main" prst="rect">
-          <a:avLst/>
-        </a:prstGeom>
-      </cdr:spPr>
-      <cdr:txBody>
-        <a:bodyPr xmlns:a="http://schemas.openxmlformats.org/drawingml/2006/main" vertOverflow="clip" wrap="none" rtlCol="0"/>
-        <a:lstStyle xmlns:a="http://schemas.openxmlformats.org/drawingml/2006/main"/>
-        <a:p xmlns:a="http://schemas.openxmlformats.org/drawingml/2006/main">
-          <a:r>
-            <a:rPr lang="en-US" sz="800" b="1"/>
-            <a:t>1 core</a:t>
-          </a:r>
-        </a:p>
-      </cdr:txBody>
-    </cdr:sp>
+      <cdr:style>
+        <a:lnRef xmlns:a="http://schemas.openxmlformats.org/drawingml/2006/main" idx="1">
+          <a:schemeClr val="accent6"/>
+        </a:lnRef>
+        <a:fillRef xmlns:a="http://schemas.openxmlformats.org/drawingml/2006/main" idx="0">
+          <a:schemeClr val="accent6"/>
+        </a:fillRef>
+        <a:effectRef xmlns:a="http://schemas.openxmlformats.org/drawingml/2006/main" idx="0">
+          <a:schemeClr val="accent6"/>
+        </a:effectRef>
+        <a:fontRef xmlns:a="http://schemas.openxmlformats.org/drawingml/2006/main" idx="minor">
+          <a:schemeClr val="tx1"/>
+        </a:fontRef>
+      </cdr:style>
+    </cdr:cxnSp>
   </cdr:relSizeAnchor>
 </c:userShapes>
 </file>
@@ -40845,6 +40837,7 @@
   </w:compat>
   <w:rsids>
     <w:rsidRoot w:val="00D458A6"/>
+    <w:rsid w:val="00476AAB"/>
     <w:rsid w:val="00630CA2"/>
     <w:rsid w:val="007C097E"/>
     <w:rsid w:val="00B070DC"/>
@@ -41686,7 +41679,7 @@
 </file>
 
 <file path=customXml/itemProps2.xml><?xml version="1.0" encoding="utf-8"?>
-<ds:datastoreItem xmlns:ds="http://schemas.openxmlformats.org/officeDocument/2006/customXml" ds:itemID="{FC9E6C92-6A02-4CF1-8568-FEF3A0B21435}">
+<ds:datastoreItem xmlns:ds="http://schemas.openxmlformats.org/officeDocument/2006/customXml" ds:itemID="{91571D42-87B1-489A-A92F-A32B5E7D4BE2}">
   <ds:schemaRefs>
     <ds:schemaRef ds:uri="http://schemas.openxmlformats.org/officeDocument/2006/bibliography"/>
   </ds:schemaRefs>

</xml_diff>

<commit_message>
pdf version of the work added
</commit_message>
<xml_diff>
--- a/SD_CG-NAT_Denis_Plotnikov.docx
+++ b/SD_CG-NAT_Denis_Plotnikov.docx
@@ -2762,7 +2762,7 @@
                 <w:noProof/>
                 <w:webHidden/>
               </w:rPr>
-              <w:t>24</w:t>
+              <w:t>25</w:t>
             </w:r>
             <w:r>
               <w:rPr>
@@ -2834,7 +2834,7 @@
                 <w:noProof/>
                 <w:webHidden/>
               </w:rPr>
-              <w:t>24</w:t>
+              <w:t>25</w:t>
             </w:r>
             <w:r>
               <w:rPr>
@@ -3194,7 +3194,7 @@
                 <w:noProof/>
                 <w:webHidden/>
               </w:rPr>
-              <w:t>26</w:t>
+              <w:t>33</w:t>
             </w:r>
             <w:r>
               <w:rPr>
@@ -3266,7 +3266,7 @@
                 <w:noProof/>
                 <w:webHidden/>
               </w:rPr>
-              <w:t>26</w:t>
+              <w:t>33</w:t>
             </w:r>
             <w:r>
               <w:rPr>
@@ -3338,7 +3338,7 @@
                 <w:noProof/>
                 <w:webHidden/>
               </w:rPr>
-              <w:t>38</w:t>
+              <w:t>35</w:t>
             </w:r>
             <w:r>
               <w:rPr>
@@ -3410,7 +3410,7 @@
                 <w:noProof/>
                 <w:webHidden/>
               </w:rPr>
-              <w:t>40</w:t>
+              <w:t>37</w:t>
             </w:r>
             <w:r>
               <w:rPr>
@@ -5064,7 +5064,7 @@
           <v:shape id="_x0000_i1025" type="#_x0000_t75" style="width:467.45pt;height:240.35pt" o:ole="">
             <v:imagedata r:id="rId10" o:title=""/>
           </v:shape>
-          <o:OLEObject Type="Embed" ProgID="Visio.Drawing.11" ShapeID="_x0000_i1025" DrawAspect="Content" ObjectID="_1491735185" r:id="rId11"/>
+          <o:OLEObject Type="Embed" ProgID="Visio.Drawing.11" ShapeID="_x0000_i1025" DrawAspect="Content" ObjectID="_1491735325" r:id="rId11"/>
         </w:object>
       </w:r>
       <w:proofErr w:type="gramStart"/>
@@ -17114,7 +17114,7 @@
           <w:szCs w:val="22"/>
           <w:lang w:val="en-US"/>
         </w:rPr>
-        <w:t>2</w:t>
+        <w:t>1</w:t>
       </w:r>
       <w:r>
         <w:rPr>
@@ -27758,7 +27758,7 @@
                       <w:sz w:val="20"/>
                       <w:szCs w:val="20"/>
                     </w:rPr>
-                    <w:t>33</w:t>
+                    <w:t>27</w:t>
                   </w:r>
                   <w:r>
                     <w:rPr>
@@ -33878,11 +33878,11 @@
           <c:showPercent val="0"/>
           <c:showBubbleSize val="0"/>
         </c:dLbls>
-        <c:axId val="174574208"/>
-        <c:axId val="142459264"/>
+        <c:axId val="167252736"/>
+        <c:axId val="174555136"/>
       </c:scatterChart>
       <c:valAx>
-        <c:axId val="174574208"/>
+        <c:axId val="167252736"/>
         <c:scaling>
           <c:orientation val="minMax"/>
         </c:scaling>
@@ -33918,12 +33918,12 @@
             </a:solidFill>
           </a:ln>
         </c:spPr>
-        <c:crossAx val="142459264"/>
+        <c:crossAx val="174555136"/>
         <c:crosses val="autoZero"/>
         <c:crossBetween val="midCat"/>
       </c:valAx>
       <c:valAx>
-        <c:axId val="142459264"/>
+        <c:axId val="174555136"/>
         <c:scaling>
           <c:orientation val="minMax"/>
         </c:scaling>
@@ -33948,7 +33948,7 @@
             <a:noFill/>
           </a:ln>
         </c:spPr>
-        <c:crossAx val="174574208"/>
+        <c:crossAx val="167252736"/>
         <c:crosses val="autoZero"/>
         <c:crossBetween val="midCat"/>
       </c:valAx>
@@ -34627,11 +34627,11 @@
           <c:showPercent val="0"/>
           <c:showBubbleSize val="0"/>
         </c:dLbls>
-        <c:axId val="154620288"/>
-        <c:axId val="154628480"/>
+        <c:axId val="167306752"/>
+        <c:axId val="167310848"/>
       </c:scatterChart>
       <c:valAx>
-        <c:axId val="154620288"/>
+        <c:axId val="167306752"/>
         <c:scaling>
           <c:orientation val="minMax"/>
           <c:max val="2200"/>
@@ -34687,12 +34687,12 @@
             <a:endParaRPr lang="en-US"/>
           </a:p>
         </c:txPr>
-        <c:crossAx val="154628480"/>
+        <c:crossAx val="167310848"/>
         <c:crosses val="autoZero"/>
         <c:crossBetween val="midCat"/>
       </c:valAx>
       <c:valAx>
-        <c:axId val="154628480"/>
+        <c:axId val="167310848"/>
         <c:scaling>
           <c:orientation val="minMax"/>
         </c:scaling>
@@ -34727,7 +34727,7 @@
             <a:endParaRPr lang="en-US"/>
           </a:p>
         </c:txPr>
-        <c:crossAx val="154620288"/>
+        <c:crossAx val="167306752"/>
         <c:crosses val="autoZero"/>
         <c:crossBetween val="midCat"/>
       </c:valAx>
@@ -35368,11 +35368,11 @@
           <c:showPercent val="0"/>
           <c:showBubbleSize val="0"/>
         </c:dLbls>
-        <c:axId val="154635648"/>
-        <c:axId val="163159424"/>
+        <c:axId val="171053824"/>
+        <c:axId val="171094784"/>
       </c:scatterChart>
       <c:valAx>
-        <c:axId val="154635648"/>
+        <c:axId val="171053824"/>
         <c:scaling>
           <c:orientation val="minMax"/>
           <c:max val="2200"/>
@@ -35428,12 +35428,12 @@
             <a:endParaRPr lang="en-US"/>
           </a:p>
         </c:txPr>
-        <c:crossAx val="163159424"/>
+        <c:crossAx val="171094784"/>
         <c:crosses val="autoZero"/>
         <c:crossBetween val="midCat"/>
       </c:valAx>
       <c:valAx>
-        <c:axId val="163159424"/>
+        <c:axId val="171094784"/>
         <c:scaling>
           <c:orientation val="minMax"/>
         </c:scaling>
@@ -35468,7 +35468,7 @@
             <a:endParaRPr lang="en-US"/>
           </a:p>
         </c:txPr>
-        <c:crossAx val="154635648"/>
+        <c:crossAx val="171053824"/>
         <c:crosses val="autoZero"/>
         <c:crossBetween val="midCat"/>
       </c:valAx>
@@ -36150,11 +36150,11 @@
           <c:showPercent val="0"/>
           <c:showBubbleSize val="0"/>
         </c:dLbls>
-        <c:axId val="164620160"/>
-        <c:axId val="164659200"/>
+        <c:axId val="174570496"/>
+        <c:axId val="178402432"/>
       </c:scatterChart>
       <c:valAx>
-        <c:axId val="164620160"/>
+        <c:axId val="174570496"/>
         <c:scaling>
           <c:orientation val="minMax"/>
           <c:max val="2100000"/>
@@ -36210,12 +36210,12 @@
             <a:endParaRPr lang="en-US"/>
           </a:p>
         </c:txPr>
-        <c:crossAx val="164659200"/>
+        <c:crossAx val="178402432"/>
         <c:crosses val="autoZero"/>
         <c:crossBetween val="midCat"/>
       </c:valAx>
       <c:valAx>
-        <c:axId val="164659200"/>
+        <c:axId val="178402432"/>
         <c:scaling>
           <c:orientation val="minMax"/>
           <c:min val="0"/>
@@ -36251,7 +36251,7 @@
             <a:endParaRPr lang="en-US"/>
           </a:p>
         </c:txPr>
-        <c:crossAx val="164620160"/>
+        <c:crossAx val="174570496"/>
         <c:crosses val="autoZero"/>
         <c:crossBetween val="midCat"/>
       </c:valAx>
@@ -36953,11 +36953,11 @@
           <c:showPercent val="0"/>
           <c:showBubbleSize val="0"/>
         </c:dLbls>
-        <c:axId val="164711424"/>
-        <c:axId val="164721792"/>
+        <c:axId val="178504064"/>
+        <c:axId val="178505984"/>
       </c:scatterChart>
       <c:valAx>
-        <c:axId val="164711424"/>
+        <c:axId val="178504064"/>
         <c:scaling>
           <c:orientation val="minMax"/>
           <c:max val="2100000"/>
@@ -37017,12 +37017,12 @@
             <a:endParaRPr lang="en-US"/>
           </a:p>
         </c:txPr>
-        <c:crossAx val="164721792"/>
+        <c:crossAx val="178505984"/>
         <c:crosses val="autoZero"/>
         <c:crossBetween val="midCat"/>
       </c:valAx>
       <c:valAx>
-        <c:axId val="164721792"/>
+        <c:axId val="178505984"/>
         <c:scaling>
           <c:orientation val="minMax"/>
           <c:min val="0"/>
@@ -37058,7 +37058,7 @@
             <a:endParaRPr lang="en-US"/>
           </a:p>
         </c:txPr>
-        <c:crossAx val="164711424"/>
+        <c:crossAx val="178504064"/>
         <c:crosses val="autoZero"/>
         <c:crossBetween val="midCat"/>
       </c:valAx>
@@ -37605,11 +37605,11 @@
           <c:showPercent val="0"/>
           <c:showBubbleSize val="0"/>
         </c:dLbls>
-        <c:axId val="164729984"/>
-        <c:axId val="164770944"/>
+        <c:axId val="178592768"/>
+        <c:axId val="178620672"/>
       </c:scatterChart>
       <c:valAx>
-        <c:axId val="164729984"/>
+        <c:axId val="178592768"/>
         <c:scaling>
           <c:orientation val="minMax"/>
           <c:max val="8100000"/>
@@ -37666,12 +37666,12 @@
             <a:endParaRPr lang="en-US"/>
           </a:p>
         </c:txPr>
-        <c:crossAx val="164770944"/>
+        <c:crossAx val="178620672"/>
         <c:crosses val="autoZero"/>
         <c:crossBetween val="midCat"/>
       </c:valAx>
       <c:valAx>
-        <c:axId val="164770944"/>
+        <c:axId val="178620672"/>
         <c:scaling>
           <c:orientation val="minMax"/>
           <c:min val="0"/>
@@ -37707,7 +37707,7 @@
             <a:endParaRPr lang="en-US"/>
           </a:p>
         </c:txPr>
-        <c:crossAx val="164729984"/>
+        <c:crossAx val="178592768"/>
         <c:crosses val="autoZero"/>
         <c:crossBetween val="midCat"/>
       </c:valAx>
@@ -38622,11 +38622,11 @@
           <c:showPercent val="0"/>
           <c:showBubbleSize val="0"/>
         </c:dLbls>
-        <c:axId val="164942976"/>
-        <c:axId val="164944896"/>
+        <c:axId val="178989312"/>
+        <c:axId val="179020160"/>
       </c:scatterChart>
       <c:valAx>
-        <c:axId val="164942976"/>
+        <c:axId val="178989312"/>
         <c:scaling>
           <c:orientation val="minMax"/>
         </c:scaling>
@@ -38681,12 +38681,12 @@
             <a:endParaRPr lang="en-US"/>
           </a:p>
         </c:txPr>
-        <c:crossAx val="164944896"/>
+        <c:crossAx val="179020160"/>
         <c:crosses val="autoZero"/>
         <c:crossBetween val="midCat"/>
       </c:valAx>
       <c:valAx>
-        <c:axId val="164944896"/>
+        <c:axId val="179020160"/>
         <c:scaling>
           <c:orientation val="minMax"/>
           <c:max val="900"/>
@@ -38723,7 +38723,7 @@
             <a:endParaRPr lang="en-US"/>
           </a:p>
         </c:txPr>
-        <c:crossAx val="164942976"/>
+        <c:crossAx val="178989312"/>
         <c:crosses val="autoZero"/>
         <c:crossBetween val="midCat"/>
       </c:valAx>
@@ -39670,11 +39670,11 @@
           <c:showPercent val="0"/>
           <c:showBubbleSize val="0"/>
         </c:dLbls>
-        <c:axId val="167253888"/>
-        <c:axId val="167284736"/>
+        <c:axId val="187124736"/>
+        <c:axId val="222254208"/>
       </c:scatterChart>
       <c:valAx>
-        <c:axId val="167253888"/>
+        <c:axId val="187124736"/>
         <c:scaling>
           <c:orientation val="minMax"/>
         </c:scaling>
@@ -39729,12 +39729,12 @@
             <a:endParaRPr lang="en-US"/>
           </a:p>
         </c:txPr>
-        <c:crossAx val="167284736"/>
+        <c:crossAx val="222254208"/>
         <c:crosses val="autoZero"/>
         <c:crossBetween val="midCat"/>
       </c:valAx>
       <c:valAx>
-        <c:axId val="167284736"/>
+        <c:axId val="222254208"/>
         <c:scaling>
           <c:orientation val="minMax"/>
           <c:min val="2"/>
@@ -39770,7 +39770,7 @@
             <a:endParaRPr lang="en-US"/>
           </a:p>
         </c:txPr>
-        <c:crossAx val="167253888"/>
+        <c:crossAx val="187124736"/>
         <c:crosses val="autoZero"/>
         <c:crossBetween val="midCat"/>
       </c:valAx>
@@ -40665,11 +40665,11 @@
           <c:showPercent val="0"/>
           <c:showBubbleSize val="0"/>
         </c:dLbls>
-        <c:axId val="171106304"/>
-        <c:axId val="171108224"/>
+        <c:axId val="222343936"/>
+        <c:axId val="222345856"/>
       </c:scatterChart>
       <c:valAx>
-        <c:axId val="171106304"/>
+        <c:axId val="222343936"/>
         <c:scaling>
           <c:orientation val="minMax"/>
           <c:max val="24499999.999999996"/>
@@ -40726,13 +40726,13 @@
             <a:endParaRPr lang="en-US"/>
           </a:p>
         </c:txPr>
-        <c:crossAx val="171108224"/>
+        <c:crossAx val="222345856"/>
         <c:crosses val="autoZero"/>
         <c:crossBetween val="midCat"/>
         <c:majorUnit val="4000000"/>
       </c:valAx>
       <c:valAx>
-        <c:axId val="171108224"/>
+        <c:axId val="222345856"/>
         <c:scaling>
           <c:orientation val="minMax"/>
           <c:max val="15"/>
@@ -40769,7 +40769,7 @@
             <a:endParaRPr lang="en-US"/>
           </a:p>
         </c:txPr>
-        <c:crossAx val="171106304"/>
+        <c:crossAx val="222343936"/>
         <c:crosses val="autoZero"/>
         <c:crossBetween val="midCat"/>
       </c:valAx>
@@ -43761,7 +43761,7 @@
 </file>
 
 <file path=customXml/itemProps2.xml><?xml version="1.0" encoding="utf-8"?>
-<ds:datastoreItem xmlns:ds="http://schemas.openxmlformats.org/officeDocument/2006/customXml" ds:itemID="{07EAF90C-D21A-403A-B4FB-709C11A445F6}">
+<ds:datastoreItem xmlns:ds="http://schemas.openxmlformats.org/officeDocument/2006/customXml" ds:itemID="{E109F7C9-A522-4C5F-A82B-444E598D84FC}">
   <ds:schemaRefs>
     <ds:schemaRef ds:uri="http://schemas.openxmlformats.org/officeDocument/2006/bibliography"/>
   </ds:schemaRefs>

</xml_diff>

<commit_message>
Scheme of packet processing added
</commit_message>
<xml_diff>
--- a/SD_CG-NAT_Denis_Plotnikov.docx
+++ b/SD_CG-NAT_Denis_Plotnikov.docx
@@ -5061,10 +5061,10 @@
             <v:path o:extrusionok="f" gradientshapeok="t" o:connecttype="rect"/>
             <o:lock v:ext="edit" aspectratio="t"/>
           </v:shapetype>
-          <v:shape id="_x0000_i1025" type="#_x0000_t75" style="width:467.45pt;height:240.35pt" o:ole="">
+          <v:shape id="_x0000_i1025" type="#_x0000_t75" style="width:467.5pt;height:240.5pt" o:ole="">
             <v:imagedata r:id="rId10" o:title=""/>
           </v:shape>
-          <o:OLEObject Type="Embed" ProgID="Visio.Drawing.11" ShapeID="_x0000_i1025" DrawAspect="Content" ObjectID="_1491735807" r:id="rId11"/>
+          <o:OLEObject Type="Embed" ProgID="Visio.Drawing.11" ShapeID="_x0000_i1025" DrawAspect="Content" ObjectID="_1491745503" r:id="rId11"/>
         </w:object>
       </w:r>
       <w:proofErr w:type="gramStart"/>
@@ -12917,6 +12917,8 @@
         </w:rPr>
         <w:t xml:space="preserve"> </w:t>
       </w:r>
+      <w:bookmarkStart w:id="17" w:name="_GoBack"/>
+      <w:bookmarkEnd w:id="17"/>
     </w:p>
     <w:p>
       <w:pPr>
@@ -12932,106 +12934,58 @@
     <w:p>
       <w:pPr>
         <w:pStyle w:val="NoSpacing"/>
-        <w:jc w:val="center"/>
-        <w:rPr>
-          <w:b/>
-          <w:color w:val="FF0000"/>
-          <w:sz w:val="28"/>
-          <w:szCs w:val="28"/>
-          <w:lang w:val="en-US"/>
-        </w:rPr>
-      </w:pPr>
-      <w:r>
-        <w:rPr>
-          <w:b/>
-          <w:color w:val="FF0000"/>
-          <w:sz w:val="28"/>
-          <w:szCs w:val="28"/>
-          <w:lang w:val="en-US"/>
-        </w:rPr>
-        <w:t>&lt;</w:t>
-      </w:r>
-      <w:proofErr w:type="gramStart"/>
-      <w:r>
-        <w:rPr>
-          <w:b/>
-          <w:color w:val="FF0000"/>
-          <w:sz w:val="28"/>
-          <w:szCs w:val="28"/>
-          <w:lang w:val="en-US"/>
-        </w:rPr>
-        <w:t>scheme</w:t>
-      </w:r>
-      <w:proofErr w:type="gramEnd"/>
-      <w:r>
-        <w:rPr>
-          <w:b/>
-          <w:color w:val="FF0000"/>
-          <w:sz w:val="28"/>
-          <w:szCs w:val="28"/>
-          <w:lang w:val="en-US"/>
-        </w:rPr>
-        <w:t xml:space="preserve"> of packet processing from </w:t>
-      </w:r>
-      <w:proofErr w:type="spellStart"/>
-      <w:r>
-        <w:rPr>
-          <w:b/>
-          <w:color w:val="FF0000"/>
-          <w:sz w:val="28"/>
-          <w:szCs w:val="28"/>
-          <w:lang w:val="en-US"/>
-        </w:rPr>
-        <w:t>lan</w:t>
-      </w:r>
-      <w:proofErr w:type="spellEnd"/>
-      <w:r>
-        <w:rPr>
-          <w:b/>
-          <w:color w:val="FF0000"/>
-          <w:sz w:val="28"/>
-          <w:szCs w:val="28"/>
-          <w:lang w:val="en-US"/>
-        </w:rPr>
-        <w:t xml:space="preserve"> to wan and from wan to </w:t>
-      </w:r>
-      <w:proofErr w:type="spellStart"/>
-      <w:r>
-        <w:rPr>
-          <w:b/>
-          <w:color w:val="FF0000"/>
-          <w:sz w:val="28"/>
-          <w:szCs w:val="28"/>
-          <w:lang w:val="en-US"/>
-        </w:rPr>
-        <w:t>lan</w:t>
-      </w:r>
-      <w:proofErr w:type="spellEnd"/>
-      <w:r>
-        <w:rPr>
-          <w:b/>
-          <w:color w:val="FF0000"/>
-          <w:sz w:val="28"/>
-          <w:szCs w:val="28"/>
-          <w:lang w:val="en-US"/>
-        </w:rPr>
-        <w:t>&gt;</w:t>
+        <w:jc w:val="both"/>
+        <w:rPr>
+          <w:sz w:val="28"/>
+          <w:szCs w:val="28"/>
+          <w:lang w:val="en-US"/>
+        </w:rPr>
+      </w:pPr>
+      <w:r>
+        <w:object w:dxaOrig="10792" w:dyaOrig="8583">
+          <v:shape id="_x0000_i1026" type="#_x0000_t75" style="width:467.5pt;height:371.5pt" o:ole="">
+            <v:imagedata r:id="rId13" o:title=""/>
+          </v:shape>
+          <o:OLEObject Type="Embed" ProgID="Visio.Drawing.11" ShapeID="_x0000_i1026" DrawAspect="Content" ObjectID="_1491745504" r:id="rId14"/>
+        </w:object>
       </w:r>
     </w:p>
     <w:p>
       <w:pPr>
         <w:pStyle w:val="NoSpacing"/>
-        <w:jc w:val="both"/>
-        <w:rPr>
-          <w:sz w:val="28"/>
-          <w:szCs w:val="28"/>
-          <w:lang w:val="en-US"/>
-        </w:rPr>
-      </w:pPr>
-      <w:r>
-        <w:rPr>
-          <w:sz w:val="28"/>
-          <w:szCs w:val="28"/>
+        <w:jc w:val="center"/>
+        <w:rPr>
+          <w:b/>
+          <w:sz w:val="20"/>
+          <w:szCs w:val="20"/>
+          <w:lang w:val="en-US"/>
+        </w:rPr>
+      </w:pPr>
+      <w:proofErr w:type="gramStart"/>
+      <w:r>
+        <w:rPr>
+          <w:b/>
+          <w:sz w:val="20"/>
+          <w:szCs w:val="20"/>
+          <w:lang w:val="en-US"/>
+        </w:rPr>
+        <w:t>Scheme 2.</w:t>
+      </w:r>
+      <w:proofErr w:type="gramEnd"/>
+      <w:r>
+        <w:rPr>
+          <w:b/>
+          <w:sz w:val="20"/>
+          <w:szCs w:val="20"/>
+          <w:lang w:val="en-US"/>
+        </w:rPr>
+        <w:t xml:space="preserve"> Processing of packet going from LAN to WAN</w:t>
+      </w:r>
+      <w:r>
+        <w:rPr>
+          <w:b/>
+          <w:sz w:val="20"/>
+          <w:szCs w:val="20"/>
           <w:lang w:val="en-US"/>
         </w:rPr>
         <w:t xml:space="preserve"> </w:t>
@@ -13053,87 +13007,7 @@
           <w:szCs w:val="28"/>
           <w:lang w:val="en-US"/>
         </w:rPr>
-        <w:t xml:space="preserve">The NAT translation is a critical part because of the </w:t>
-      </w:r>
-      <w:r>
-        <w:rPr>
-          <w:sz w:val="28"/>
-          <w:szCs w:val="28"/>
-          <w:lang w:val="en-US"/>
-        </w:rPr>
-        <w:t xml:space="preserve">required </w:t>
-      </w:r>
-      <w:r>
-        <w:rPr>
-          <w:sz w:val="28"/>
-          <w:szCs w:val="28"/>
-          <w:lang w:val="en-US"/>
-        </w:rPr>
-        <w:t>amount of data to</w:t>
-      </w:r>
-      <w:r>
-        <w:rPr>
-          <w:sz w:val="28"/>
-          <w:szCs w:val="28"/>
-          <w:lang w:val="en-US"/>
-        </w:rPr>
-        <w:t xml:space="preserve"> be</w:t>
-      </w:r>
-      <w:r>
-        <w:rPr>
-          <w:sz w:val="28"/>
-          <w:szCs w:val="28"/>
-          <w:lang w:val="en-US"/>
-        </w:rPr>
-        <w:t xml:space="preserve"> store</w:t>
-      </w:r>
-      <w:r>
-        <w:rPr>
-          <w:sz w:val="28"/>
-          <w:szCs w:val="28"/>
-          <w:lang w:val="en-US"/>
-        </w:rPr>
-        <w:t>d.</w:t>
-      </w:r>
-      <w:r>
-        <w:rPr>
-          <w:sz w:val="28"/>
-          <w:szCs w:val="28"/>
-          <w:lang w:val="en-US"/>
-        </w:rPr>
         <w:t xml:space="preserve"> </w:t>
-      </w:r>
-      <w:r>
-        <w:rPr>
-          <w:sz w:val="28"/>
-          <w:szCs w:val="28"/>
-          <w:lang w:val="en-US"/>
-        </w:rPr>
-        <w:t>Than bigger the amount of data stored than bigger the time of searching in this data chunk is. Thus, the NAT translation managing part is the bottleneck. To</w:t>
-      </w:r>
-      <w:r>
-        <w:rPr>
-          <w:sz w:val="28"/>
-          <w:szCs w:val="28"/>
-          <w:lang w:val="en-US"/>
-        </w:rPr>
-        <w:t xml:space="preserve"> </w:t>
-      </w:r>
-      <w:r>
-        <w:rPr>
-          <w:sz w:val="28"/>
-          <w:szCs w:val="28"/>
-          <w:lang w:val="en-US"/>
-        </w:rPr>
-        <w:t xml:space="preserve">reduce the amount of runtime to be spent on packet translation the translation storing data structure and searching </w:t>
-      </w:r>
-      <w:r>
-        <w:rPr>
-          <w:sz w:val="28"/>
-          <w:szCs w:val="28"/>
-          <w:lang w:val="en-US"/>
-        </w:rPr>
-        <w:t>algorithm should be found that provides higher or equal level of performance than required.</w:t>
       </w:r>
     </w:p>
     <w:p>
@@ -13152,6 +13026,105 @@
           <w:szCs w:val="28"/>
           <w:lang w:val="en-US"/>
         </w:rPr>
+        <w:t xml:space="preserve">The NAT translation is a critical part because of the </w:t>
+      </w:r>
+      <w:r>
+        <w:rPr>
+          <w:sz w:val="28"/>
+          <w:szCs w:val="28"/>
+          <w:lang w:val="en-US"/>
+        </w:rPr>
+        <w:t xml:space="preserve">required </w:t>
+      </w:r>
+      <w:r>
+        <w:rPr>
+          <w:sz w:val="28"/>
+          <w:szCs w:val="28"/>
+          <w:lang w:val="en-US"/>
+        </w:rPr>
+        <w:t>amount of data to</w:t>
+      </w:r>
+      <w:r>
+        <w:rPr>
+          <w:sz w:val="28"/>
+          <w:szCs w:val="28"/>
+          <w:lang w:val="en-US"/>
+        </w:rPr>
+        <w:t xml:space="preserve"> be</w:t>
+      </w:r>
+      <w:r>
+        <w:rPr>
+          <w:sz w:val="28"/>
+          <w:szCs w:val="28"/>
+          <w:lang w:val="en-US"/>
+        </w:rPr>
+        <w:t xml:space="preserve"> store</w:t>
+      </w:r>
+      <w:r>
+        <w:rPr>
+          <w:sz w:val="28"/>
+          <w:szCs w:val="28"/>
+          <w:lang w:val="en-US"/>
+        </w:rPr>
+        <w:t>d.</w:t>
+      </w:r>
+      <w:r>
+        <w:rPr>
+          <w:sz w:val="28"/>
+          <w:szCs w:val="28"/>
+          <w:lang w:val="en-US"/>
+        </w:rPr>
+        <w:t xml:space="preserve"> </w:t>
+      </w:r>
+      <w:r>
+        <w:rPr>
+          <w:sz w:val="28"/>
+          <w:szCs w:val="28"/>
+          <w:lang w:val="en-US"/>
+        </w:rPr>
+        <w:t>Than bigger the amount of data stored than bigger the time of searching in this data chunk is. Thus, the NAT translation managing part is the bottleneck. To</w:t>
+      </w:r>
+      <w:r>
+        <w:rPr>
+          <w:sz w:val="28"/>
+          <w:szCs w:val="28"/>
+          <w:lang w:val="en-US"/>
+        </w:rPr>
+        <w:t xml:space="preserve"> </w:t>
+      </w:r>
+      <w:r>
+        <w:rPr>
+          <w:sz w:val="28"/>
+          <w:szCs w:val="28"/>
+          <w:lang w:val="en-US"/>
+        </w:rPr>
+        <w:t xml:space="preserve">reduce the amount of runtime to be spent on packet translation the translation storing data structure and searching </w:t>
+      </w:r>
+      <w:r>
+        <w:rPr>
+          <w:sz w:val="28"/>
+          <w:szCs w:val="28"/>
+          <w:lang w:val="en-US"/>
+        </w:rPr>
+        <w:t>algorithm should be found that provides higher or equal level of performance than required.</w:t>
+      </w:r>
+    </w:p>
+    <w:p>
+      <w:pPr>
+        <w:pStyle w:val="NoSpacing"/>
+        <w:jc w:val="both"/>
+        <w:rPr>
+          <w:sz w:val="28"/>
+          <w:szCs w:val="28"/>
+          <w:lang w:val="en-US"/>
+        </w:rPr>
+      </w:pPr>
+      <w:r>
+        <w:rPr>
+          <w:sz w:val="28"/>
+          <w:szCs w:val="28"/>
+          <w:lang w:val="en-US"/>
+        </w:rPr>
         <w:t xml:space="preserve">Having in mind that the NAT should be able to support 65.5M unique translations, it is easy to conclude that its lookup data structure have to be able to store 65.5M records and the search process will take a majority of packet processing time because of the size of this data structure. To achieve the target packet processing rate (5.5M </w:t>
       </w:r>
       <w:proofErr w:type="spellStart"/>
@@ -13178,7 +13151,16 @@
           <w:szCs w:val="28"/>
           <w:lang w:val="en-US"/>
         </w:rPr>
-        <w:t>is easy to calculate how much time available for a packet processing</w:t>
+        <w:t xml:space="preserve">is easy to calculate how much time available for a packet </w:t>
+      </w:r>
+      <w:r>
+        <w:rPr>
+          <w:sz w:val="28"/>
+          <w:szCs w:val="28"/>
+          <w:lang w:val="en-US"/>
+        </w:rPr>
+        <w:lastRenderedPageBreak/>
+        <w:t>processing</w:t>
       </w:r>
       <w:r>
         <w:rPr>
@@ -13349,7 +13331,7 @@
           <w:lang w:val="en-US"/>
         </w:rPr>
       </w:pPr>
-      <w:bookmarkStart w:id="17" w:name="_Toc417482626"/>
+      <w:bookmarkStart w:id="18" w:name="_Toc417482626"/>
       <w:r>
         <w:rPr>
           <w:b/>
@@ -13395,7 +13377,7 @@
         </w:rPr>
         <w:t>Exploration methodology</w:t>
       </w:r>
-      <w:bookmarkEnd w:id="17"/>
+      <w:bookmarkEnd w:id="18"/>
     </w:p>
     <w:p>
       <w:pPr>
@@ -13633,16 +13615,7 @@
           <w:szCs w:val="28"/>
           <w:lang w:val="en-US"/>
         </w:rPr>
-        <w:t xml:space="preserve"> is made by testing it in the </w:t>
-      </w:r>
-      <w:r>
-        <w:rPr>
-          <w:sz w:val="28"/>
-          <w:szCs w:val="28"/>
-          <w:lang w:val="en-US"/>
-        </w:rPr>
-        <w:lastRenderedPageBreak/>
-        <w:t xml:space="preserve">specially developed performance measurement program. The result, </w:t>
+        <w:t xml:space="preserve"> is made by testing it in the specially developed performance measurement program. The result, </w:t>
       </w:r>
       <w:r>
         <w:rPr>
@@ -13717,7 +13690,7 @@
           <w:lang w:val="en-US"/>
         </w:rPr>
       </w:pPr>
-      <w:bookmarkStart w:id="18" w:name="_Toc417482627"/>
+      <w:bookmarkStart w:id="19" w:name="_Toc417482627"/>
       <w:r>
         <w:rPr>
           <w:b/>
@@ -13763,7 +13736,7 @@
         </w:rPr>
         <w:t xml:space="preserve"> Data structures and algorithms exploration</w:t>
       </w:r>
-      <w:bookmarkEnd w:id="18"/>
+      <w:bookmarkEnd w:id="19"/>
     </w:p>
     <w:p>
       <w:pPr>
@@ -13987,6 +13960,7 @@
           <w:szCs w:val="28"/>
           <w:lang w:val="en-US"/>
         </w:rPr>
+        <w:lastRenderedPageBreak/>
         <w:t>Its performance looks potentially promising but it consumes additional memory on tree node linking, in particular, each node uses 3 additional pointers to keep link with its parent node and 2 child nodes (left and right).  Each of these links consumes at least 4 bytes of memory (12 in total) which leads to increasing of a NAT table entry size at least to 60%. So the overall memory overhead is more or equal than 60% depending on the CPU architecture and OS used.</w:t>
       </w:r>
     </w:p>
@@ -14270,16 +14244,7 @@
           <w:szCs w:val="28"/>
           <w:lang w:val="en-US"/>
         </w:rPr>
-        <w:t xml:space="preserve">-tree </w:t>
-      </w:r>
-      <w:r>
-        <w:rPr>
-          <w:sz w:val="28"/>
-          <w:szCs w:val="28"/>
-          <w:lang w:val="en-US"/>
-        </w:rPr>
-        <w:lastRenderedPageBreak/>
-        <w:t xml:space="preserve">is modified in a </w:t>
+        <w:t xml:space="preserve">-tree is modified in a </w:t>
       </w:r>
       <w:r>
         <w:rPr>
@@ -14737,7 +14702,16 @@
           <w:szCs w:val="28"/>
           <w:lang w:val="en-US"/>
         </w:rPr>
-        <w:t>) tree-based data structures searching time the search time for tree-like collision resolving in case of using the same modulo function as hash function is O[log(n/</w:t>
+        <w:t xml:space="preserve">) tree-based data structures searching time the search time for tree-like collision resolving in </w:t>
+      </w:r>
+      <w:r>
+        <w:rPr>
+          <w:sz w:val="28"/>
+          <w:szCs w:val="28"/>
+          <w:lang w:val="en-US"/>
+        </w:rPr>
+        <w:lastRenderedPageBreak/>
+        <w:t>case of using the same modulo function as hash function is O[log(n/</w:t>
       </w:r>
       <w:proofErr w:type="spellStart"/>
       <w:r>
@@ -14884,7 +14858,6 @@
           <w:szCs w:val="28"/>
           <w:lang w:val="en-US"/>
         </w:rPr>
-        <w:lastRenderedPageBreak/>
         <w:t>The second issue is keeping the data in consistent state which is closely related to using special data structures known as locks. A lock also could be a problem because it makes the cores get access to the data in a sequence manner which can lead to core idling, decreasing the degree of parallelization. In the worst case it can lead to the result when the multicore code works with the same (or even less) performance it single core version.</w:t>
       </w:r>
     </w:p>
@@ -14931,7 +14904,7 @@
           <w:lang w:val="en-US"/>
         </w:rPr>
       </w:pPr>
-      <w:bookmarkStart w:id="19" w:name="_Toc417482628"/>
+      <w:bookmarkStart w:id="20" w:name="_Toc417482628"/>
       <w:r>
         <w:rPr>
           <w:b/>
@@ -14968,7 +14941,7 @@
         </w:rPr>
         <w:t xml:space="preserve"> Implementation</w:t>
       </w:r>
-      <w:bookmarkEnd w:id="19"/>
+      <w:bookmarkEnd w:id="20"/>
     </w:p>
     <w:p>
       <w:pPr>
@@ -15021,7 +14994,16 @@
           <w:szCs w:val="28"/>
           <w:lang w:val="en-US"/>
         </w:rPr>
-        <w:t xml:space="preserve"> described in paragraphs above</w:t>
+        <w:t xml:space="preserve"> described </w:t>
+      </w:r>
+      <w:r>
+        <w:rPr>
+          <w:sz w:val="28"/>
+          <w:szCs w:val="28"/>
+          <w:lang w:val="en-US"/>
+        </w:rPr>
+        <w:lastRenderedPageBreak/>
+        <w:t>in paragraphs above</w:t>
       </w:r>
       <w:r>
         <w:rPr>
@@ -15328,16 +15310,7 @@
           <w:szCs w:val="28"/>
           <w:lang w:val="en-US"/>
         </w:rPr>
-        <w:t xml:space="preserve">There are several necessary action to be performed by the NAT in order to perform address translation properly besides changing of packet’s IP address and </w:t>
-      </w:r>
-      <w:r>
-        <w:rPr>
-          <w:sz w:val="28"/>
-          <w:szCs w:val="28"/>
-          <w:lang w:val="en-US"/>
-        </w:rPr>
-        <w:lastRenderedPageBreak/>
-        <w:t>number of TCP/UDP port in the corresponding headers. They are: calculation of the checksum for IP and TCP/UDP</w:t>
+        <w:t>There are several necessary action to be performed by the NAT in order to perform address translation properly besides changing of packet’s IP address and number of TCP/UDP port in the corresponding headers. They are: calculation of the checksum for IP and TCP/UDP</w:t>
       </w:r>
       <w:r>
         <w:rPr>
@@ -15765,6 +15738,7 @@
           <w:szCs w:val="28"/>
           <w:lang w:val="en-US"/>
         </w:rPr>
+        <w:lastRenderedPageBreak/>
         <w:t xml:space="preserve">IP address assigned by translation </w:t>
       </w:r>
       <w:r>
@@ -15908,16 +15882,7 @@
           <w:szCs w:val="28"/>
           <w:lang w:val="en-US"/>
         </w:rPr>
-        <w:t xml:space="preserve">The target capacity of the NAT translation information data structure is 65.5M records which makes the NAT data structure space consuming. Having stored IP address and port number for each unique translation, minimum size of the data structure size is 65.5M * [4 (IP) + 2 (port) + 2(timestamp)] = 524 Mb. The NAT must be able to perform two translations for a single connection: from its inner network to its outer network and vice versa. So, it should have 2 similar data structures to store corresponding translation information. Thus, the amount of memory to be allocated is 2 * [data structure size] which is 1048 Mb in our case. This amount of memory is reduced by using a hash table with direct addressing for incoming packets. All translation specific data is stored it that hash table. The address for the hash table access is produced from incoming packet destination IP </w:t>
-      </w:r>
-      <w:r>
-        <w:rPr>
-          <w:sz w:val="28"/>
-          <w:szCs w:val="28"/>
-          <w:lang w:val="en-US"/>
-        </w:rPr>
-        <w:lastRenderedPageBreak/>
-        <w:t xml:space="preserve">address and port using IP address as offset and port number as an index. The outgoing NAT table refers to that hash table and doesn’t store any translation specific data.   </w:t>
+        <w:t xml:space="preserve">The target capacity of the NAT translation information data structure is 65.5M records which makes the NAT data structure space consuming. Having stored IP address and port number for each unique translation, minimum size of the data structure size is 65.5M * [4 (IP) + 2 (port) + 2(timestamp)] = 524 Mb. The NAT must be able to perform two translations for a single connection: from its inner network to its outer network and vice versa. So, it should have 2 similar data structures to store corresponding translation information. Thus, the amount of memory to be allocated is 2 * [data structure size] which is 1048 Mb in our case. This amount of memory is reduced by using a hash table with direct addressing for incoming packets. All translation specific data is stored it that hash table. The address for the hash table access is produced from incoming packet destination IP address and port using IP address as offset and port number as an index. The outgoing NAT table refers to that hash table and doesn’t store any translation specific data.   </w:t>
       </w:r>
     </w:p>
     <w:p>
@@ -16162,7 +16127,7 @@
           <w:lang w:val="en-US"/>
         </w:rPr>
       </w:pPr>
-      <w:bookmarkStart w:id="20" w:name="_Toc417482629"/>
+      <w:bookmarkStart w:id="21" w:name="_Toc417482629"/>
       <w:proofErr w:type="gramStart"/>
       <w:r>
         <w:rPr>
@@ -16201,7 +16166,7 @@
         </w:rPr>
         <w:t>S</w:t>
       </w:r>
-      <w:bookmarkEnd w:id="20"/>
+      <w:bookmarkEnd w:id="21"/>
     </w:p>
     <w:p>
       <w:pPr>
@@ -16227,7 +16192,7 @@
           <w:lang w:val="en-US"/>
         </w:rPr>
       </w:pPr>
-      <w:bookmarkStart w:id="21" w:name="_Toc417482630"/>
+      <w:bookmarkStart w:id="22" w:name="_Toc417482630"/>
       <w:r>
         <w:rPr>
           <w:b/>
@@ -16235,6 +16200,7 @@
           <w:szCs w:val="40"/>
           <w:lang w:val="en-US"/>
         </w:rPr>
+        <w:lastRenderedPageBreak/>
         <w:t>3.1</w:t>
       </w:r>
       <w:r>
@@ -16246,7 +16212,7 @@
         </w:rPr>
         <w:t xml:space="preserve"> Evaluation</w:t>
       </w:r>
-      <w:bookmarkEnd w:id="21"/>
+      <w:bookmarkEnd w:id="22"/>
     </w:p>
     <w:p>
       <w:pPr>
@@ -16259,7 +16225,7 @@
           <w:lang w:val="en-US"/>
         </w:rPr>
       </w:pPr>
-      <w:bookmarkStart w:id="22" w:name="_Toc417482631"/>
+      <w:bookmarkStart w:id="23" w:name="_Toc417482631"/>
     </w:p>
     <w:p>
       <w:pPr>
@@ -16282,7 +16248,7 @@
         </w:rPr>
         <w:t>3.1.1 Measurement setup</w:t>
       </w:r>
-      <w:bookmarkEnd w:id="22"/>
+      <w:bookmarkEnd w:id="23"/>
     </w:p>
     <w:p>
       <w:pPr>
@@ -16473,7 +16439,7 @@
           <w:lang w:val="en-US"/>
         </w:rPr>
       </w:pPr>
-      <w:bookmarkStart w:id="23" w:name="_Toc417482632"/>
+      <w:bookmarkStart w:id="24" w:name="_Toc417482632"/>
       <w:r>
         <w:rPr>
           <w:b/>
@@ -16483,7 +16449,7 @@
         </w:rPr>
         <w:t>3.1.2 Experimental methodology</w:t>
       </w:r>
-      <w:bookmarkEnd w:id="23"/>
+      <w:bookmarkEnd w:id="24"/>
     </w:p>
     <w:p>
       <w:pPr>
@@ -16563,16 +16529,7 @@
           <w:szCs w:val="28"/>
           <w:lang w:val="en-US"/>
         </w:rPr>
-        <w:t xml:space="preserve"> the values of IP, port number and checksums in the packet saving this data at the same packet set. Once all packets </w:t>
-      </w:r>
-      <w:r>
-        <w:rPr>
-          <w:sz w:val="28"/>
-          <w:szCs w:val="28"/>
-          <w:lang w:val="en-US"/>
-        </w:rPr>
-        <w:lastRenderedPageBreak/>
-        <w:t>processed the routine performed backward translation simulating the response of the node from the outer network to the just translated and transmitted packet. After all packet processing has been done the check for translation correctness was performed.</w:t>
+        <w:t xml:space="preserve"> the values of IP, port number and checksums in the packet saving this data at the same packet set. Once all packets processed the routine performed backward translation simulating the response of the node from the outer network to the just translated and transmitted packet. After all packet processing has been done the check for translation correctness was performed.</w:t>
       </w:r>
     </w:p>
     <w:p>
@@ -16685,7 +16642,7 @@
           <w:lang w:val="en-US"/>
         </w:rPr>
       </w:pPr>
-      <w:bookmarkStart w:id="24" w:name="_Toc417482633"/>
+      <w:bookmarkStart w:id="25" w:name="_Toc417482633"/>
       <w:r>
         <w:rPr>
           <w:b/>
@@ -16767,7 +16724,7 @@
         </w:rPr>
         <w:t>ion</w:t>
       </w:r>
-      <w:bookmarkEnd w:id="24"/>
+      <w:bookmarkEnd w:id="25"/>
     </w:p>
     <w:p>
       <w:pPr>
@@ -16817,6 +16774,7 @@
           <w:szCs w:val="28"/>
           <w:lang w:val="en-US"/>
         </w:rPr>
+        <w:lastRenderedPageBreak/>
         <w:t>From now and further in this document the NAT translation lookup data structure is called a NAT table and the translation record is called NAT table entry. The NAT table and the NAT table entry structures and sizes can differ in further described experiments depending on underlying data structure used in each particular experiment.</w:t>
       </w:r>
     </w:p>
@@ -16844,7 +16802,7 @@
           <w:lang w:val="en-US"/>
         </w:rPr>
       </w:pPr>
-      <w:bookmarkStart w:id="25" w:name="_Toc417482634"/>
+      <w:bookmarkStart w:id="26" w:name="_Toc417482634"/>
       <w:r>
         <w:rPr>
           <w:b/>
@@ -16854,7 +16812,7 @@
         </w:rPr>
         <w:t>3.2.1 Results achieved</w:t>
       </w:r>
-      <w:bookmarkEnd w:id="25"/>
+      <w:bookmarkEnd w:id="26"/>
       <w:r>
         <w:rPr>
           <w:b/>
@@ -17009,7 +16967,6 @@
           <w:szCs w:val="28"/>
           <w:lang w:val="en-US"/>
         </w:rPr>
-        <w:lastRenderedPageBreak/>
         <w:t>These results show that the translation data search is a real and quite serious bottleneck of the NAT performance and to solve this problem some effective algorithms and data structures are needed.</w:t>
       </w:r>
     </w:p>
@@ -17054,7 +17011,7 @@
             <wp:cNvGraphicFramePr/>
             <a:graphic xmlns:a="http://schemas.openxmlformats.org/drawingml/2006/main">
               <a:graphicData uri="http://schemas.openxmlformats.org/drawingml/2006/chart">
-                <c:chart xmlns:c="http://schemas.openxmlformats.org/drawingml/2006/chart" xmlns:r="http://schemas.openxmlformats.org/officeDocument/2006/relationships" r:id="rId13"/>
+                <c:chart xmlns:c="http://schemas.openxmlformats.org/drawingml/2006/chart" xmlns:r="http://schemas.openxmlformats.org/officeDocument/2006/relationships" r:id="rId15"/>
               </a:graphicData>
             </a:graphic>
           </wp:inline>
@@ -17168,6 +17125,7 @@
           <w:noProof/>
           <w:lang w:val="en-US"/>
         </w:rPr>
+        <w:lastRenderedPageBreak/>
         <w:drawing>
           <wp:inline distT="0" distB="0" distL="0" distR="0" wp14:anchorId="2E6B0106" wp14:editId="5A130D5C">
             <wp:extent cx="6154310" cy="2600077"/>
@@ -17176,7 +17134,7 @@
             <wp:cNvGraphicFramePr/>
             <a:graphic xmlns:a="http://schemas.openxmlformats.org/drawingml/2006/main">
               <a:graphicData uri="http://schemas.openxmlformats.org/drawingml/2006/chart">
-                <c:chart xmlns:c="http://schemas.openxmlformats.org/drawingml/2006/chart" xmlns:r="http://schemas.openxmlformats.org/officeDocument/2006/relationships" r:id="rId14"/>
+                <c:chart xmlns:c="http://schemas.openxmlformats.org/drawingml/2006/chart" xmlns:r="http://schemas.openxmlformats.org/officeDocument/2006/relationships" r:id="rId16"/>
               </a:graphicData>
             </a:graphic>
           </wp:inline>
@@ -17401,16 +17359,7 @@
           <w:szCs w:val="28"/>
           <w:lang w:val="en-US"/>
         </w:rPr>
-        <w:t xml:space="preserve">This happens because of the binary tree node’s creation routine. The binary tree allows storing as many values as needed but, because of that, </w:t>
-      </w:r>
-      <w:r>
-        <w:rPr>
-          <w:sz w:val="28"/>
-          <w:szCs w:val="28"/>
-          <w:lang w:val="en-US"/>
-        </w:rPr>
-        <w:lastRenderedPageBreak/>
-        <w:t xml:space="preserve">many memory allocations </w:t>
+        <w:t xml:space="preserve">This happens because of the binary tree node’s creation routine. The binary tree allows storing as many values as needed but, because of that, many memory allocations </w:t>
       </w:r>
       <w:r>
         <w:rPr>
@@ -17522,6 +17471,7 @@
           <w:noProof/>
           <w:lang w:val="en-US"/>
         </w:rPr>
+        <w:lastRenderedPageBreak/>
         <w:drawing>
           <wp:inline distT="0" distB="0" distL="0" distR="0" wp14:anchorId="2D46DF30" wp14:editId="12ED0D75">
             <wp:extent cx="6136748" cy="3105048"/>
@@ -17530,7 +17480,7 @@
             <wp:cNvGraphicFramePr/>
             <a:graphic xmlns:a="http://schemas.openxmlformats.org/drawingml/2006/main">
               <a:graphicData uri="http://schemas.openxmlformats.org/drawingml/2006/chart">
-                <c:chart xmlns:c="http://schemas.openxmlformats.org/drawingml/2006/chart" xmlns:r="http://schemas.openxmlformats.org/officeDocument/2006/relationships" r:id="rId15"/>
+                <c:chart xmlns:c="http://schemas.openxmlformats.org/drawingml/2006/chart" xmlns:r="http://schemas.openxmlformats.org/officeDocument/2006/relationships" r:id="rId17"/>
               </a:graphicData>
             </a:graphic>
           </wp:inline>
@@ -17706,7 +17656,7 @@
             <wp:cNvGraphicFramePr/>
             <a:graphic xmlns:a="http://schemas.openxmlformats.org/drawingml/2006/main">
               <a:graphicData uri="http://schemas.openxmlformats.org/drawingml/2006/chart">
-                <c:chart xmlns:c="http://schemas.openxmlformats.org/drawingml/2006/chart" xmlns:r="http://schemas.openxmlformats.org/officeDocument/2006/relationships" r:id="rId16"/>
+                <c:chart xmlns:c="http://schemas.openxmlformats.org/drawingml/2006/chart" xmlns:r="http://schemas.openxmlformats.org/officeDocument/2006/relationships" r:id="rId18"/>
               </a:graphicData>
             </a:graphic>
           </wp:inline>
@@ -17808,7 +17758,6 @@
           <w:szCs w:val="28"/>
           <w:lang w:val="en-US"/>
         </w:rPr>
-        <w:lastRenderedPageBreak/>
         <w:t>The figure</w:t>
       </w:r>
       <w:r>
@@ -17959,7 +17908,7 @@
             <wp:cNvGraphicFramePr/>
             <a:graphic xmlns:a="http://schemas.openxmlformats.org/drawingml/2006/main">
               <a:graphicData uri="http://schemas.openxmlformats.org/drawingml/2006/chart">
-                <c:chart xmlns:c="http://schemas.openxmlformats.org/drawingml/2006/chart" xmlns:r="http://schemas.openxmlformats.org/officeDocument/2006/relationships" r:id="rId17"/>
+                <c:chart xmlns:c="http://schemas.openxmlformats.org/drawingml/2006/chart" xmlns:r="http://schemas.openxmlformats.org/officeDocument/2006/relationships" r:id="rId19"/>
               </a:graphicData>
             </a:graphic>
           </wp:inline>
@@ -18138,7 +18087,6 @@
           <w:szCs w:val="28"/>
           <w:lang w:val="en-US"/>
         </w:rPr>
-        <w:lastRenderedPageBreak/>
         <w:t xml:space="preserve">This leads to significant memory overheads. Using the big hash table significantly exceeding the number of possible connections significantly reduce the probability of collision (the same key appearing) which, in turn, reduces the length of the chain. This leads to big memory overheads. The overheads could be eliminated by using alternative schemes of hash table collision resolving. The 4 of them were tested. The best result were shown </w:t>
       </w:r>
       <w:r>
@@ -18174,6 +18122,7 @@
           <w:szCs w:val="28"/>
           <w:lang w:val="en-US"/>
         </w:rPr>
+        <w:lastRenderedPageBreak/>
         <w:t>Taking into account the fact that the</w:t>
       </w:r>
       <w:r>
@@ -18274,7 +18223,7 @@
             <wp:cNvGraphicFramePr/>
             <a:graphic xmlns:a="http://schemas.openxmlformats.org/drawingml/2006/main">
               <a:graphicData uri="http://schemas.openxmlformats.org/drawingml/2006/chart">
-                <c:chart xmlns:c="http://schemas.openxmlformats.org/drawingml/2006/chart" xmlns:r="http://schemas.openxmlformats.org/officeDocument/2006/relationships" r:id="rId18"/>
+                <c:chart xmlns:c="http://schemas.openxmlformats.org/drawingml/2006/chart" xmlns:r="http://schemas.openxmlformats.org/officeDocument/2006/relationships" r:id="rId20"/>
               </a:graphicData>
             </a:graphic>
           </wp:inline>
@@ -18377,7 +18326,7 @@
             <wp:cNvGraphicFramePr/>
             <a:graphic xmlns:a="http://schemas.openxmlformats.org/drawingml/2006/main">
               <a:graphicData uri="http://schemas.openxmlformats.org/drawingml/2006/chart">
-                <c:chart xmlns:c="http://schemas.openxmlformats.org/drawingml/2006/chart" xmlns:r="http://schemas.openxmlformats.org/officeDocument/2006/relationships" r:id="rId19"/>
+                <c:chart xmlns:c="http://schemas.openxmlformats.org/drawingml/2006/chart" xmlns:r="http://schemas.openxmlformats.org/officeDocument/2006/relationships" r:id="rId21"/>
               </a:graphicData>
             </a:graphic>
           </wp:inline>
@@ -18643,7 +18592,7 @@
             <wp:cNvGraphicFramePr/>
             <a:graphic xmlns:a="http://schemas.openxmlformats.org/drawingml/2006/main">
               <a:graphicData uri="http://schemas.openxmlformats.org/drawingml/2006/chart">
-                <c:chart xmlns:c="http://schemas.openxmlformats.org/drawingml/2006/chart" xmlns:r="http://schemas.openxmlformats.org/officeDocument/2006/relationships" r:id="rId20"/>
+                <c:chart xmlns:c="http://schemas.openxmlformats.org/drawingml/2006/chart" xmlns:r="http://schemas.openxmlformats.org/officeDocument/2006/relationships" r:id="rId22"/>
               </a:graphicData>
             </a:graphic>
           </wp:inline>
@@ -19061,7 +19010,7 @@
           <w:lang w:val="en-US"/>
         </w:rPr>
       </w:pPr>
-      <w:bookmarkStart w:id="26" w:name="_Toc417482635"/>
+      <w:bookmarkStart w:id="27" w:name="_Toc417482635"/>
       <w:r>
         <w:rPr>
           <w:b/>
@@ -19116,7 +19065,7 @@
         </w:rPr>
         <w:t>price estimation</w:t>
       </w:r>
-      <w:bookmarkEnd w:id="26"/>
+      <w:bookmarkEnd w:id="27"/>
       <w:r>
         <w:rPr>
           <w:b/>
@@ -19492,7 +19441,7 @@
           <w:p>
             <w:pPr>
               <w:pStyle w:val="NoSpacing"/>
-              <w:jc w:val="both"/>
+              <w:jc w:val="center"/>
               <w:outlineLvl w:val="2"/>
               <w:cnfStyle w:val="000000100000" w:firstRow="0" w:lastRow="0" w:firstColumn="0" w:lastColumn="0" w:oddVBand="0" w:evenVBand="0" w:oddHBand="1" w:evenHBand="0" w:firstRowFirstColumn="0" w:firstRowLastColumn="0" w:lastRowFirstColumn="0" w:lastRowLastColumn="0"/>
               <w:rPr>
@@ -19638,7 +19587,7 @@
           <w:p>
             <w:pPr>
               <w:pStyle w:val="NoSpacing"/>
-              <w:jc w:val="both"/>
+              <w:jc w:val="center"/>
               <w:outlineLvl w:val="2"/>
               <w:cnfStyle w:val="000000000000" w:firstRow="0" w:lastRow="0" w:firstColumn="0" w:lastColumn="0" w:oddVBand="0" w:evenVBand="0" w:oddHBand="0" w:evenHBand="0" w:firstRowFirstColumn="0" w:firstRowLastColumn="0" w:lastRowFirstColumn="0" w:lastRowLastColumn="0"/>
               <w:rPr>
@@ -19765,7 +19714,7 @@
           <w:p>
             <w:pPr>
               <w:pStyle w:val="NoSpacing"/>
-              <w:jc w:val="both"/>
+              <w:jc w:val="center"/>
               <w:outlineLvl w:val="2"/>
               <w:cnfStyle w:val="000000100000" w:firstRow="0" w:lastRow="0" w:firstColumn="0" w:lastColumn="0" w:oddVBand="0" w:evenVBand="0" w:oddHBand="1" w:evenHBand="0" w:firstRowFirstColumn="0" w:firstRowLastColumn="0" w:lastRowFirstColumn="0" w:lastRowLastColumn="0"/>
               <w:rPr>
@@ -19871,7 +19820,7 @@
           <w:p>
             <w:pPr>
               <w:pStyle w:val="NoSpacing"/>
-              <w:jc w:val="both"/>
+              <w:jc w:val="center"/>
               <w:outlineLvl w:val="2"/>
               <w:cnfStyle w:val="000000000000" w:firstRow="0" w:lastRow="0" w:firstColumn="0" w:lastColumn="0" w:oddVBand="0" w:evenVBand="0" w:oddHBand="0" w:evenHBand="0" w:firstRowFirstColumn="0" w:firstRowLastColumn="0" w:lastRowFirstColumn="0" w:lastRowLastColumn="0"/>
               <w:rPr>
@@ -19988,7 +19937,7 @@
           <w:p>
             <w:pPr>
               <w:pStyle w:val="NoSpacing"/>
-              <w:jc w:val="both"/>
+              <w:jc w:val="center"/>
               <w:outlineLvl w:val="2"/>
               <w:cnfStyle w:val="000000100000" w:firstRow="0" w:lastRow="0" w:firstColumn="0" w:lastColumn="0" w:oddVBand="0" w:evenVBand="0" w:oddHBand="1" w:evenHBand="0" w:firstRowFirstColumn="0" w:firstRowLastColumn="0" w:lastRowFirstColumn="0" w:lastRowLastColumn="0"/>
               <w:rPr>
@@ -20113,7 +20062,7 @@
           <w:p>
             <w:pPr>
               <w:pStyle w:val="NoSpacing"/>
-              <w:jc w:val="both"/>
+              <w:jc w:val="center"/>
               <w:outlineLvl w:val="2"/>
               <w:cnfStyle w:val="000000000000" w:firstRow="0" w:lastRow="0" w:firstColumn="0" w:lastColumn="0" w:oddVBand="0" w:evenVBand="0" w:oddHBand="0" w:evenHBand="0" w:firstRowFirstColumn="0" w:firstRowLastColumn="0" w:lastRowFirstColumn="0" w:lastRowLastColumn="0"/>
               <w:rPr>
@@ -20145,15 +20094,18 @@
           <w:lang w:val="en-US"/>
         </w:rPr>
       </w:pPr>
-      <w:r>
+    </w:p>
+    <w:p>
+      <w:pPr>
+        <w:pStyle w:val="NoSpacing"/>
+        <w:jc w:val="right"/>
         <w:rPr>
           <w:b/>
           <w:sz w:val="32"/>
           <w:szCs w:val="32"/>
           <w:lang w:val="en-US"/>
         </w:rPr>
-        <w:t xml:space="preserve">Total: </w:t>
-      </w:r>
+      </w:pPr>
       <w:r>
         <w:rPr>
           <w:b/>
@@ -20161,7 +20113,7 @@
           <w:szCs w:val="32"/>
           <w:lang w:val="en-US"/>
         </w:rPr>
-        <w:t>$1815</w:t>
+        <w:t>Total:</w:t>
       </w:r>
       <w:r>
         <w:rPr>
@@ -20170,87 +20122,16 @@
           <w:szCs w:val="32"/>
           <w:lang w:val="en-US"/>
         </w:rPr>
-        <w:t xml:space="preserve"> </w:t>
-      </w:r>
-    </w:p>
-    <w:p>
-      <w:pPr>
-        <w:pStyle w:val="NoSpacing"/>
-        <w:jc w:val="right"/>
-        <w:rPr>
-          <w:b/>
-          <w:sz w:val="28"/>
-          <w:szCs w:val="28"/>
-          <w:lang w:val="en-US"/>
-        </w:rPr>
-      </w:pPr>
-    </w:p>
-    <w:p>
-      <w:pPr>
-        <w:pStyle w:val="NoSpacing"/>
-        <w:jc w:val="both"/>
+        <w:t xml:space="preserve">   </w:t>
+      </w:r>
+      <w:r>
         <w:rPr>
           <w:b/>
           <w:sz w:val="32"/>
           <w:szCs w:val="32"/>
           <w:lang w:val="en-US"/>
         </w:rPr>
-      </w:pPr>
-      <w:r>
-        <w:rPr>
-          <w:sz w:val="28"/>
-          <w:szCs w:val="28"/>
-          <w:lang w:val="en-US"/>
-        </w:rPr>
-        <w:t>As i</w:t>
-      </w:r>
-      <w:r>
-        <w:rPr>
-          <w:sz w:val="28"/>
-          <w:szCs w:val="28"/>
-          <w:lang w:val="en-US"/>
-        </w:rPr>
-        <w:t xml:space="preserve">t is seen </w:t>
-      </w:r>
-      <w:r>
-        <w:rPr>
-          <w:sz w:val="28"/>
-          <w:szCs w:val="28"/>
-          <w:lang w:val="en-US"/>
-        </w:rPr>
-        <w:t>from the estimation, one spending a little bit</w:t>
-      </w:r>
-      <w:r>
-        <w:rPr>
-          <w:sz w:val="28"/>
-          <w:szCs w:val="28"/>
-          <w:lang w:val="en-US"/>
-        </w:rPr>
-        <w:t xml:space="preserve"> more than 1800</w:t>
-      </w:r>
-      <w:r>
-        <w:rPr>
-          <w:sz w:val="28"/>
-          <w:szCs w:val="28"/>
-          <w:lang w:val="en-US"/>
-        </w:rPr>
-        <w:t xml:space="preserve"> USD can build a NAT system which could work as a NAT having the same performance rate as specialized devices which cost at least 3 times higher than tested one</w:t>
-      </w:r>
-      <w:r>
-        <w:rPr>
-          <w:sz w:val="28"/>
-          <w:szCs w:val="28"/>
-          <w:lang w:val="en-US"/>
-        </w:rPr>
-        <w:t xml:space="preserve"> (see Figure 1)</w:t>
-      </w:r>
-      <w:r>
-        <w:rPr>
-          <w:sz w:val="28"/>
-          <w:szCs w:val="28"/>
-          <w:lang w:val="en-US"/>
-        </w:rPr>
-        <w:t>.</w:t>
+        <w:t>$1815</w:t>
       </w:r>
       <w:r>
         <w:rPr>
@@ -20268,6 +20149,104 @@
           <w:szCs w:val="32"/>
           <w:lang w:val="en-US"/>
         </w:rPr>
+        <w:t xml:space="preserve"> </w:t>
+      </w:r>
+    </w:p>
+    <w:p>
+      <w:pPr>
+        <w:pStyle w:val="NoSpacing"/>
+        <w:jc w:val="right"/>
+        <w:rPr>
+          <w:b/>
+          <w:sz w:val="28"/>
+          <w:szCs w:val="28"/>
+          <w:lang w:val="en-US"/>
+        </w:rPr>
+      </w:pPr>
+    </w:p>
+    <w:p>
+      <w:pPr>
+        <w:pStyle w:val="NoSpacing"/>
+        <w:jc w:val="both"/>
+        <w:rPr>
+          <w:b/>
+          <w:sz w:val="32"/>
+          <w:szCs w:val="32"/>
+          <w:lang w:val="en-US"/>
+        </w:rPr>
+      </w:pPr>
+      <w:r>
+        <w:rPr>
+          <w:sz w:val="28"/>
+          <w:szCs w:val="28"/>
+          <w:lang w:val="en-US"/>
+        </w:rPr>
+        <w:t>As i</w:t>
+      </w:r>
+      <w:r>
+        <w:rPr>
+          <w:sz w:val="28"/>
+          <w:szCs w:val="28"/>
+          <w:lang w:val="en-US"/>
+        </w:rPr>
+        <w:t xml:space="preserve">t is seen </w:t>
+      </w:r>
+      <w:r>
+        <w:rPr>
+          <w:sz w:val="28"/>
+          <w:szCs w:val="28"/>
+          <w:lang w:val="en-US"/>
+        </w:rPr>
+        <w:t>from the estimation, one spending a little bit</w:t>
+      </w:r>
+      <w:r>
+        <w:rPr>
+          <w:sz w:val="28"/>
+          <w:szCs w:val="28"/>
+          <w:lang w:val="en-US"/>
+        </w:rPr>
+        <w:t xml:space="preserve"> more than 1800</w:t>
+      </w:r>
+      <w:r>
+        <w:rPr>
+          <w:sz w:val="28"/>
+          <w:szCs w:val="28"/>
+          <w:lang w:val="en-US"/>
+        </w:rPr>
+        <w:t xml:space="preserve"> USD can build a NAT system which could work as a NAT having the same performance rate as specialized devices which cost at least 3 times higher than tested one</w:t>
+      </w:r>
+      <w:r>
+        <w:rPr>
+          <w:sz w:val="28"/>
+          <w:szCs w:val="28"/>
+          <w:lang w:val="en-US"/>
+        </w:rPr>
+        <w:t xml:space="preserve"> (see Figure 1)</w:t>
+      </w:r>
+      <w:r>
+        <w:rPr>
+          <w:sz w:val="28"/>
+          <w:szCs w:val="28"/>
+          <w:lang w:val="en-US"/>
+        </w:rPr>
+        <w:t>.</w:t>
+      </w:r>
+      <w:r>
+        <w:rPr>
+          <w:b/>
+          <w:sz w:val="32"/>
+          <w:szCs w:val="32"/>
+          <w:lang w:val="en-US"/>
+        </w:rPr>
+        <w:t xml:space="preserve"> </w:t>
+      </w:r>
+      <w:r>
+        <w:rPr>
+          <w:b/>
+          <w:sz w:val="32"/>
+          <w:szCs w:val="32"/>
+          <w:lang w:val="en-US"/>
+        </w:rPr>
         <w:t xml:space="preserve">  </w:t>
       </w:r>
     </w:p>
@@ -20294,7 +20273,7 @@
           <w:lang w:val="en-US"/>
         </w:rPr>
       </w:pPr>
-      <w:bookmarkStart w:id="27" w:name="_Toc417482636"/>
+      <w:bookmarkStart w:id="28" w:name="_Toc417482636"/>
       <w:r>
         <w:rPr>
           <w:b/>
@@ -20313,7 +20292,7 @@
         </w:rPr>
         <w:t xml:space="preserve"> </w:t>
       </w:r>
-      <w:bookmarkEnd w:id="27"/>
+      <w:bookmarkEnd w:id="28"/>
       <w:r>
         <w:rPr>
           <w:b/>
@@ -20323,8 +20302,6 @@
         </w:rPr>
         <w:t>Summary</w:t>
       </w:r>
-      <w:bookmarkStart w:id="28" w:name="_GoBack"/>
-      <w:bookmarkEnd w:id="28"/>
     </w:p>
     <w:p>
       <w:pPr>
@@ -20491,77 +20468,6 @@
     <w:p>
       <w:pPr>
         <w:pStyle w:val="NoSpacing"/>
-        <w:jc w:val="both"/>
-        <w:rPr>
-          <w:b/>
-          <w:sz w:val="32"/>
-          <w:szCs w:val="32"/>
-          <w:lang w:val="en-US"/>
-        </w:rPr>
-      </w:pPr>
-    </w:p>
-    <w:p>
-      <w:pPr>
-        <w:spacing w:after="0" w:line="240" w:lineRule="auto"/>
-        <w:jc w:val="both"/>
-        <w:rPr>
-          <w:sz w:val="28"/>
-          <w:szCs w:val="28"/>
-          <w:lang w:val="en-US"/>
-        </w:rPr>
-      </w:pPr>
-      <w:r>
-        <w:rPr>
-          <w:sz w:val="28"/>
-          <w:szCs w:val="28"/>
-          <w:lang w:val="en-US"/>
-        </w:rPr>
-        <w:lastRenderedPageBreak/>
-        <w:t xml:space="preserve">    </w:t>
-      </w:r>
-    </w:p>
-    <w:p>
-      <w:pPr>
-        <w:spacing w:after="0" w:line="240" w:lineRule="auto"/>
-        <w:jc w:val="both"/>
-        <w:rPr>
-          <w:b/>
-          <w:sz w:val="32"/>
-          <w:szCs w:val="32"/>
-          <w:lang w:val="en-US"/>
-        </w:rPr>
-      </w:pPr>
-      <w:r>
-        <w:rPr>
-          <w:b/>
-          <w:sz w:val="32"/>
-          <w:szCs w:val="32"/>
-          <w:lang w:val="en-US"/>
-        </w:rPr>
-        <w:t xml:space="preserve">      </w:t>
-      </w:r>
-    </w:p>
-    <w:p>
-      <w:pPr>
-        <w:spacing w:line="240" w:lineRule="auto"/>
-        <w:rPr>
-          <w:sz w:val="28"/>
-          <w:szCs w:val="28"/>
-          <w:lang w:val="en-US"/>
-        </w:rPr>
-      </w:pPr>
-      <w:r>
-        <w:rPr>
-          <w:sz w:val="28"/>
-          <w:szCs w:val="28"/>
-          <w:lang w:val="en-US"/>
-        </w:rPr>
-        <w:br w:type="page"/>
-      </w:r>
-    </w:p>
-    <w:p>
-      <w:pPr>
-        <w:pStyle w:val="NoSpacing"/>
         <w:outlineLvl w:val="0"/>
         <w:rPr>
           <w:b/>
@@ -20693,7 +20599,7 @@
         </w:rPr>
         <w:t xml:space="preserve">[ref_RDP.RU] </w:t>
       </w:r>
-      <w:hyperlink r:id="rId21" w:history="1">
+      <w:hyperlink r:id="rId23" w:history="1">
         <w:r>
           <w:rPr>
             <w:rStyle w:val="Hyperlink"/>
@@ -20735,7 +20641,7 @@
         </w:rPr>
         <w:t xml:space="preserve"> </w:t>
       </w:r>
-      <w:hyperlink r:id="rId22" w:anchor="page-5" w:history="1">
+      <w:hyperlink r:id="rId24" w:anchor="page-5" w:history="1">
         <w:r>
           <w:rPr>
             <w:rStyle w:val="Hyperlink"/>
@@ -20771,7 +20677,7 @@
         </w:rPr>
         <w:t xml:space="preserve"> </w:t>
       </w:r>
-      <w:hyperlink r:id="rId23" w:history="1">
+      <w:hyperlink r:id="rId25" w:history="1">
         <w:r>
           <w:rPr>
             <w:rStyle w:val="Hyperlink"/>
@@ -20846,7 +20752,7 @@
         </w:rPr>
         <w:t xml:space="preserve">Internet protocol </w:t>
       </w:r>
-      <w:hyperlink r:id="rId24" w:history="1">
+      <w:hyperlink r:id="rId26" w:history="1">
         <w:r>
           <w:rPr>
             <w:rStyle w:val="Hyperlink"/>
@@ -20900,7 +20806,7 @@
         </w:rPr>
         <w:t xml:space="preserve"> Transmission Control Protocol </w:t>
       </w:r>
-      <w:hyperlink r:id="rId25" w:history="1">
+      <w:hyperlink r:id="rId27" w:history="1">
         <w:r>
           <w:rPr>
             <w:rStyle w:val="Hyperlink"/>
@@ -20932,7 +20838,7 @@
         </w:rPr>
         <w:t xml:space="preserve">[ref_rfc768] User Datagram Protocol </w:t>
       </w:r>
-      <w:hyperlink r:id="rId26" w:history="1">
+      <w:hyperlink r:id="rId28" w:history="1">
         <w:r>
           <w:rPr>
             <w:rStyle w:val="Hyperlink"/>
@@ -20962,7 +20868,7 @@
         </w:rPr>
         <w:t xml:space="preserve">[ref_rfc792] Internet Control Message Protocol </w:t>
       </w:r>
-      <w:hyperlink r:id="rId27" w:history="1">
+      <w:hyperlink r:id="rId29" w:history="1">
         <w:r>
           <w:rPr>
             <w:rStyle w:val="Hyperlink"/>
@@ -21034,7 +20940,7 @@
         </w:rPr>
         <w:t> </w:t>
       </w:r>
-      <w:hyperlink r:id="rId28" w:history="1">
+      <w:hyperlink r:id="rId30" w:history="1">
         <w:r>
           <w:rPr>
             <w:rStyle w:val="Hyperlink"/>
@@ -21083,7 +20989,7 @@
         </w:rPr>
         <w:t> </w:t>
       </w:r>
-      <w:hyperlink r:id="rId29" w:history="1">
+      <w:hyperlink r:id="rId31" w:history="1">
         <w:r>
           <w:rPr>
             <w:rStyle w:val="Hyperlink"/>
@@ -21132,7 +21038,7 @@
         </w:rPr>
         <w:t> </w:t>
       </w:r>
-      <w:hyperlink r:id="rId30" w:history="1">
+      <w:hyperlink r:id="rId32" w:history="1">
         <w:r>
           <w:rPr>
             <w:rStyle w:val="Hyperlink"/>
@@ -21192,7 +21098,7 @@
         </w:rPr>
         <w:t> </w:t>
       </w:r>
-      <w:hyperlink r:id="rId31" w:history="1">
+      <w:hyperlink r:id="rId33" w:history="1">
         <w:r>
           <w:rPr>
             <w:rStyle w:val="Hyperlink"/>
@@ -21280,7 +21186,7 @@
         </w:rPr>
         <w:t xml:space="preserve"> </w:t>
       </w:r>
-      <w:hyperlink r:id="rId32" w:history="1">
+      <w:hyperlink r:id="rId34" w:history="1">
         <w:r>
           <w:rPr>
             <w:rStyle w:val="Hyperlink"/>
@@ -21344,7 +21250,7 @@
         </w:rPr>
         <w:t xml:space="preserve">] </w:t>
       </w:r>
-      <w:hyperlink r:id="rId33" w:history="1">
+      <w:hyperlink r:id="rId35" w:history="1">
         <w:r>
           <w:rPr>
             <w:rStyle w:val="Hyperlink"/>
@@ -21392,7 +21298,7 @@
         </w:rPr>
         <w:t xml:space="preserve"> </w:t>
       </w:r>
-      <w:hyperlink r:id="rId34" w:history="1">
+      <w:hyperlink r:id="rId36" w:history="1">
         <w:r>
           <w:rPr>
             <w:rStyle w:val="Hyperlink"/>
@@ -21422,7 +21328,7 @@
         </w:rPr>
         <w:t xml:space="preserve">[rfc_3489]   STUN - Simple Traversal of User Datagram Protocol (UDP) Through Network Address Translators (NATs) </w:t>
       </w:r>
-      <w:hyperlink r:id="rId35" w:history="1">
+      <w:hyperlink r:id="rId37" w:history="1">
         <w:r>
           <w:rPr>
             <w:rStyle w:val="Hyperlink"/>
@@ -21452,7 +21358,7 @@
         </w:rPr>
         <w:t xml:space="preserve">[ref_nat32] NAT 32 IP Router </w:t>
       </w:r>
-      <w:hyperlink r:id="rId36" w:history="1">
+      <w:hyperlink r:id="rId38" w:history="1">
         <w:r>
           <w:rPr>
             <w:rStyle w:val="Hyperlink"/>
@@ -21567,7 +21473,7 @@
         </w:rPr>
         <w:t xml:space="preserve"> </w:t>
       </w:r>
-      <w:hyperlink r:id="rId37" w:history="1">
+      <w:hyperlink r:id="rId39" w:history="1">
         <w:r>
           <w:rPr>
             <w:rStyle w:val="Hyperlink"/>
@@ -21849,7 +21755,7 @@
         </w:rPr>
         <w:t xml:space="preserve"> de Lausanne (EPFL) </w:t>
       </w:r>
-      <w:hyperlink r:id="rId38" w:history="1">
+      <w:hyperlink r:id="rId40" w:history="1">
         <w:r>
           <w:rPr>
             <w:rStyle w:val="Hyperlink"/>
@@ -23069,7 +22975,7 @@
         </w:rPr>
         <w:t xml:space="preserve">, </w:t>
       </w:r>
-      <w:hyperlink r:id="rId39" w:tgtFrame="_self" w:tooltip="Conference Website" w:history="1">
+      <w:hyperlink r:id="rId41" w:tgtFrame="_self" w:tooltip="Conference Website" w:history="1">
         <w:r>
           <w:rPr>
             <w:rStyle w:val="Hyperlink"/>
@@ -23817,7 +23723,7 @@
         </w:rPr>
         <w:t xml:space="preserve"> </w:t>
       </w:r>
-      <w:hyperlink r:id="rId40" w:history="1">
+      <w:hyperlink r:id="rId42" w:history="1">
         <w:r>
           <w:rPr>
             <w:rStyle w:val="Hyperlink"/>
@@ -24178,7 +24084,7 @@
         </w:rPr>
         <w:t xml:space="preserve">] </w:t>
       </w:r>
-      <w:hyperlink r:id="rId41" w:history="1">
+      <w:hyperlink r:id="rId43" w:history="1">
         <w:r>
           <w:rPr>
             <w:rStyle w:val="Hyperlink"/>
@@ -24215,7 +24121,7 @@
         </w:rPr>
         <w:t>[ref_pmem]</w:t>
       </w:r>
-      <w:hyperlink r:id="rId42" w:history="1">
+      <w:hyperlink r:id="rId44" w:history="1">
         <w:r>
           <w:rPr>
             <w:rStyle w:val="Hyperlink"/>
@@ -24273,7 +24179,7 @@
         </w:rPr>
         <w:t xml:space="preserve">] </w:t>
       </w:r>
-      <w:hyperlink r:id="rId43" w:history="1">
+      <w:hyperlink r:id="rId45" w:history="1">
         <w:r>
           <w:rPr>
             <w:rStyle w:val="Hyperlink"/>
@@ -24296,7 +24202,7 @@
           <w:lang w:val="en-US"/>
         </w:rPr>
       </w:pPr>
-      <w:hyperlink r:id="rId44" w:history="1">
+      <w:hyperlink r:id="rId46" w:history="1">
         <w:r>
           <w:rPr>
             <w:rStyle w:val="Hyperlink"/>
@@ -24343,7 +24249,7 @@
         </w:rPr>
         <w:t xml:space="preserve">] </w:t>
       </w:r>
-      <w:hyperlink r:id="rId45" w:history="1">
+      <w:hyperlink r:id="rId47" w:history="1">
         <w:r>
           <w:rPr>
             <w:rStyle w:val="Hyperlink"/>
@@ -24390,7 +24296,7 @@
         </w:rPr>
         <w:t xml:space="preserve">] </w:t>
       </w:r>
-      <w:hyperlink r:id="rId46" w:history="1">
+      <w:hyperlink r:id="rId48" w:history="1">
         <w:r>
           <w:rPr>
             <w:rStyle w:val="Hyperlink"/>
@@ -25799,7 +25705,7 @@
                 <w:lang w:val="en-US"/>
               </w:rPr>
             </w:pPr>
-            <w:hyperlink r:id="rId47" w:history="1">
+            <w:hyperlink r:id="rId49" w:history="1">
               <w:r>
                 <w:rPr>
                   <w:rFonts w:ascii="Arial" w:eastAsia="Times New Roman" w:hAnsi="Arial" w:cs="Arial"/>
@@ -27770,8 +27676,8 @@
       </w:pPr>
     </w:p>
     <w:sectPr>
-      <w:headerReference w:type="default" r:id="rId48"/>
-      <w:footerReference w:type="default" r:id="rId49"/>
+      <w:headerReference w:type="default" r:id="rId50"/>
+      <w:footerReference w:type="default" r:id="rId51"/>
       <w:pgSz w:w="11906" w:h="16838" w:code="9"/>
       <w:pgMar w:top="1138" w:right="850" w:bottom="1138" w:left="1699" w:header="432" w:footer="0" w:gutter="0"/>
       <w:pgNumType w:start="0"/>
@@ -27928,7 +27834,7 @@
                       <w:sz w:val="20"/>
                       <w:szCs w:val="20"/>
                     </w:rPr>
-                    <w:t>33</w:t>
+                    <w:t>20</w:t>
                   </w:r>
                   <w:r>
                     <w:rPr>
@@ -34048,11 +33954,11 @@
           <c:showPercent val="0"/>
           <c:showBubbleSize val="0"/>
         </c:dLbls>
-        <c:axId val="167252736"/>
-        <c:axId val="174555136"/>
+        <c:axId val="184240000"/>
+        <c:axId val="184254464"/>
       </c:scatterChart>
       <c:valAx>
-        <c:axId val="167252736"/>
+        <c:axId val="184240000"/>
         <c:scaling>
           <c:orientation val="minMax"/>
         </c:scaling>
@@ -34088,12 +33994,12 @@
             </a:solidFill>
           </a:ln>
         </c:spPr>
-        <c:crossAx val="174555136"/>
+        <c:crossAx val="184254464"/>
         <c:crosses val="autoZero"/>
         <c:crossBetween val="midCat"/>
       </c:valAx>
       <c:valAx>
-        <c:axId val="174555136"/>
+        <c:axId val="184254464"/>
         <c:scaling>
           <c:orientation val="minMax"/>
         </c:scaling>
@@ -34118,7 +34024,7 @@
             <a:noFill/>
           </a:ln>
         </c:spPr>
-        <c:crossAx val="167252736"/>
+        <c:crossAx val="184240000"/>
         <c:crosses val="autoZero"/>
         <c:crossBetween val="midCat"/>
       </c:valAx>
@@ -34797,11 +34703,11 @@
           <c:showPercent val="0"/>
           <c:showBubbleSize val="0"/>
         </c:dLbls>
-        <c:axId val="167567744"/>
-        <c:axId val="222322048"/>
+        <c:axId val="184279040"/>
+        <c:axId val="184283136"/>
       </c:scatterChart>
       <c:valAx>
-        <c:axId val="167567744"/>
+        <c:axId val="184279040"/>
         <c:scaling>
           <c:orientation val="minMax"/>
           <c:max val="2200"/>
@@ -34857,12 +34763,12 @@
             <a:endParaRPr lang="en-US"/>
           </a:p>
         </c:txPr>
-        <c:crossAx val="222322048"/>
+        <c:crossAx val="184283136"/>
         <c:crosses val="autoZero"/>
         <c:crossBetween val="midCat"/>
       </c:valAx>
       <c:valAx>
-        <c:axId val="222322048"/>
+        <c:axId val="184283136"/>
         <c:scaling>
           <c:orientation val="minMax"/>
         </c:scaling>
@@ -34897,7 +34803,7 @@
             <a:endParaRPr lang="en-US"/>
           </a:p>
         </c:txPr>
-        <c:crossAx val="167567744"/>
+        <c:crossAx val="184279040"/>
         <c:crosses val="autoZero"/>
         <c:crossBetween val="midCat"/>
       </c:valAx>
@@ -35538,11 +35444,11 @@
           <c:showPercent val="0"/>
           <c:showBubbleSize val="0"/>
         </c:dLbls>
-        <c:axId val="171090688"/>
-        <c:axId val="171094784"/>
+        <c:axId val="184814592"/>
+        <c:axId val="184818688"/>
       </c:scatterChart>
       <c:valAx>
-        <c:axId val="171090688"/>
+        <c:axId val="184814592"/>
         <c:scaling>
           <c:orientation val="minMax"/>
           <c:max val="2200"/>
@@ -35598,12 +35504,12 @@
             <a:endParaRPr lang="en-US"/>
           </a:p>
         </c:txPr>
-        <c:crossAx val="171094784"/>
+        <c:crossAx val="184818688"/>
         <c:crosses val="autoZero"/>
         <c:crossBetween val="midCat"/>
       </c:valAx>
       <c:valAx>
-        <c:axId val="171094784"/>
+        <c:axId val="184818688"/>
         <c:scaling>
           <c:orientation val="minMax"/>
         </c:scaling>
@@ -35638,7 +35544,7 @@
             <a:endParaRPr lang="en-US"/>
           </a:p>
         </c:txPr>
-        <c:crossAx val="171090688"/>
+        <c:crossAx val="184814592"/>
         <c:crosses val="autoZero"/>
         <c:crossBetween val="midCat"/>
       </c:valAx>
@@ -36320,11 +36226,11 @@
           <c:showPercent val="0"/>
           <c:showBubbleSize val="0"/>
         </c:dLbls>
-        <c:axId val="171109376"/>
-        <c:axId val="171111552"/>
+        <c:axId val="184845824"/>
+        <c:axId val="184847744"/>
       </c:scatterChart>
       <c:valAx>
-        <c:axId val="171109376"/>
+        <c:axId val="184845824"/>
         <c:scaling>
           <c:orientation val="minMax"/>
           <c:max val="2100000"/>
@@ -36380,12 +36286,12 @@
             <a:endParaRPr lang="en-US"/>
           </a:p>
         </c:txPr>
-        <c:crossAx val="171111552"/>
+        <c:crossAx val="184847744"/>
         <c:crosses val="autoZero"/>
         <c:crossBetween val="midCat"/>
       </c:valAx>
       <c:valAx>
-        <c:axId val="171111552"/>
+        <c:axId val="184847744"/>
         <c:scaling>
           <c:orientation val="minMax"/>
           <c:min val="0"/>
@@ -36421,7 +36327,7 @@
             <a:endParaRPr lang="en-US"/>
           </a:p>
         </c:txPr>
-        <c:crossAx val="171109376"/>
+        <c:crossAx val="184845824"/>
         <c:crosses val="autoZero"/>
         <c:crossBetween val="midCat"/>
       </c:valAx>
@@ -37123,11 +37029,11 @@
           <c:showPercent val="0"/>
           <c:showBubbleSize val="0"/>
         </c:dLbls>
-        <c:axId val="174571904"/>
-        <c:axId val="174573824"/>
+        <c:axId val="184879744"/>
+        <c:axId val="184894208"/>
       </c:scatterChart>
       <c:valAx>
-        <c:axId val="174571904"/>
+        <c:axId val="184879744"/>
         <c:scaling>
           <c:orientation val="minMax"/>
           <c:max val="2100000"/>
@@ -37187,12 +37093,12 @@
             <a:endParaRPr lang="en-US"/>
           </a:p>
         </c:txPr>
-        <c:crossAx val="174573824"/>
+        <c:crossAx val="184894208"/>
         <c:crosses val="autoZero"/>
         <c:crossBetween val="midCat"/>
       </c:valAx>
       <c:valAx>
-        <c:axId val="174573824"/>
+        <c:axId val="184894208"/>
         <c:scaling>
           <c:orientation val="minMax"/>
           <c:min val="0"/>
@@ -37228,7 +37134,7 @@
             <a:endParaRPr lang="en-US"/>
           </a:p>
         </c:txPr>
-        <c:crossAx val="174571904"/>
+        <c:crossAx val="184879744"/>
         <c:crosses val="autoZero"/>
         <c:crossBetween val="midCat"/>
       </c:valAx>
@@ -37775,11 +37681,11 @@
           <c:showPercent val="0"/>
           <c:showBubbleSize val="0"/>
         </c:dLbls>
-        <c:axId val="178412544"/>
-        <c:axId val="178448640"/>
+        <c:axId val="184903168"/>
+        <c:axId val="184918784"/>
       </c:scatterChart>
       <c:valAx>
-        <c:axId val="178412544"/>
+        <c:axId val="184903168"/>
         <c:scaling>
           <c:orientation val="minMax"/>
           <c:max val="8100000"/>
@@ -37836,12 +37742,12 @@
             <a:endParaRPr lang="en-US"/>
           </a:p>
         </c:txPr>
-        <c:crossAx val="178448640"/>
+        <c:crossAx val="184918784"/>
         <c:crosses val="autoZero"/>
         <c:crossBetween val="midCat"/>
       </c:valAx>
       <c:valAx>
-        <c:axId val="178448640"/>
+        <c:axId val="184918784"/>
         <c:scaling>
           <c:orientation val="minMax"/>
           <c:min val="0"/>
@@ -37877,7 +37783,7 @@
             <a:endParaRPr lang="en-US"/>
           </a:p>
         </c:txPr>
-        <c:crossAx val="178412544"/>
+        <c:crossAx val="184903168"/>
         <c:crosses val="autoZero"/>
         <c:crossBetween val="midCat"/>
       </c:valAx>
@@ -38792,11 +38698,11 @@
           <c:showPercent val="0"/>
           <c:showBubbleSize val="0"/>
         </c:dLbls>
-        <c:axId val="178559232"/>
-        <c:axId val="178618752"/>
+        <c:axId val="184959744"/>
+        <c:axId val="184961664"/>
       </c:scatterChart>
       <c:valAx>
-        <c:axId val="178559232"/>
+        <c:axId val="184959744"/>
         <c:scaling>
           <c:orientation val="minMax"/>
         </c:scaling>
@@ -38851,12 +38757,12 @@
             <a:endParaRPr lang="en-US"/>
           </a:p>
         </c:txPr>
-        <c:crossAx val="178618752"/>
+        <c:crossAx val="184961664"/>
         <c:crosses val="autoZero"/>
         <c:crossBetween val="midCat"/>
       </c:valAx>
       <c:valAx>
-        <c:axId val="178618752"/>
+        <c:axId val="184961664"/>
         <c:scaling>
           <c:orientation val="minMax"/>
           <c:max val="900"/>
@@ -38893,7 +38799,7 @@
             <a:endParaRPr lang="en-US"/>
           </a:p>
         </c:txPr>
-        <c:crossAx val="178559232"/>
+        <c:crossAx val="184959744"/>
         <c:crosses val="autoZero"/>
         <c:crossBetween val="midCat"/>
       </c:valAx>
@@ -39840,11 +39746,11 @@
           <c:showPercent val="0"/>
           <c:showBubbleSize val="0"/>
         </c:dLbls>
-        <c:axId val="178985984"/>
-        <c:axId val="186999936"/>
+        <c:axId val="201459200"/>
+        <c:axId val="201461120"/>
       </c:scatterChart>
       <c:valAx>
-        <c:axId val="178985984"/>
+        <c:axId val="201459200"/>
         <c:scaling>
           <c:orientation val="minMax"/>
         </c:scaling>
@@ -39899,12 +39805,12 @@
             <a:endParaRPr lang="en-US"/>
           </a:p>
         </c:txPr>
-        <c:crossAx val="186999936"/>
+        <c:crossAx val="201461120"/>
         <c:crosses val="autoZero"/>
         <c:crossBetween val="midCat"/>
       </c:valAx>
       <c:valAx>
-        <c:axId val="186999936"/>
+        <c:axId val="201461120"/>
         <c:scaling>
           <c:orientation val="minMax"/>
           <c:min val="2"/>
@@ -39940,7 +39846,7 @@
             <a:endParaRPr lang="en-US"/>
           </a:p>
         </c:txPr>
-        <c:crossAx val="178985984"/>
+        <c:crossAx val="201459200"/>
         <c:crosses val="autoZero"/>
         <c:crossBetween val="midCat"/>
       </c:valAx>
@@ -40835,11 +40741,11 @@
           <c:showPercent val="0"/>
           <c:showBubbleSize val="0"/>
         </c:dLbls>
-        <c:axId val="222331648"/>
-        <c:axId val="222333568"/>
+        <c:axId val="222309376"/>
+        <c:axId val="222340224"/>
       </c:scatterChart>
       <c:valAx>
-        <c:axId val="222331648"/>
+        <c:axId val="222309376"/>
         <c:scaling>
           <c:orientation val="minMax"/>
           <c:max val="24499999.999999996"/>
@@ -40896,13 +40802,13 @@
             <a:endParaRPr lang="en-US"/>
           </a:p>
         </c:txPr>
-        <c:crossAx val="222333568"/>
+        <c:crossAx val="222340224"/>
         <c:crosses val="autoZero"/>
         <c:crossBetween val="midCat"/>
         <c:majorUnit val="4000000"/>
       </c:valAx>
       <c:valAx>
-        <c:axId val="222333568"/>
+        <c:axId val="222340224"/>
         <c:scaling>
           <c:orientation val="minMax"/>
           <c:max val="15"/>
@@ -40939,7 +40845,7 @@
             <a:endParaRPr lang="en-US"/>
           </a:p>
         </c:txPr>
-        <c:crossAx val="222331648"/>
+        <c:crossAx val="222309376"/>
         <c:crosses val="autoZero"/>
         <c:crossBetween val="midCat"/>
       </c:valAx>
@@ -43931,7 +43837,7 @@
 </file>
 
 <file path=customXml/itemProps2.xml><?xml version="1.0" encoding="utf-8"?>
-<ds:datastoreItem xmlns:ds="http://schemas.openxmlformats.org/officeDocument/2006/customXml" ds:itemID="{6D461FDD-35DC-4785-A09D-833D72978E3E}">
+<ds:datastoreItem xmlns:ds="http://schemas.openxmlformats.org/officeDocument/2006/customXml" ds:itemID="{5F548B12-CA01-419F-8131-F398E5E26678}">
   <ds:schemaRefs>
     <ds:schemaRef ds:uri="http://schemas.openxmlformats.org/officeDocument/2006/bibliography"/>
   </ds:schemaRefs>

</xml_diff>